<commit_message>
Adding more detail to tutorial notes.
</commit_message>
<xml_diff>
--- a/HPEC18_tutorial/Plans_GraphBLASTutorial_HPEC2018.docx
+++ b/HPEC18_tutorial/Plans_GraphBLASTutorial_HPEC2018.docx
@@ -87,23 +87,7 @@
         </w:numPr>
       </w:pPr>
       <w:r>
-        <w:t xml:space="preserve">The GraphBLAS library source </w:t>
-      </w:r>
-      <w:proofErr w:type="spellStart"/>
-      <w:r>
-        <w:t>tarball</w:t>
-      </w:r>
-      <w:proofErr w:type="spellEnd"/>
-      <w:r>
-        <w:t xml:space="preserve"> (</w:t>
-      </w:r>
-      <w:proofErr w:type="spellStart"/>
-      <w:r>
-        <w:t>SuiteSparse</w:t>
-      </w:r>
-      <w:proofErr w:type="spellEnd"/>
-      <w:r>
-        <w:t xml:space="preserve"> + User Guide?)</w:t>
+        <w:t>The GraphBLAS library source tarball (SuiteSparse + User Guide?)</w:t>
       </w:r>
     </w:p>
     <w:p>
@@ -115,18 +99,34 @@
         </w:numPr>
       </w:pPr>
       <w:r>
+        <w:t>Library binary??</w:t>
+      </w:r>
+    </w:p>
+    <w:p>
+      <w:pPr>
+        <w:pStyle w:val="ListParagraph"/>
+        <w:numPr>
+          <w:ilvl w:val="0"/>
+          <w:numId w:val="6"/>
+        </w:numPr>
+      </w:pPr>
+      <w:r>
+        <w:t>Cmake version 3+</w:t>
+      </w:r>
+    </w:p>
+    <w:p>
+      <w:pPr>
+        <w:pStyle w:val="ListParagraph"/>
+        <w:numPr>
+          <w:ilvl w:val="0"/>
+          <w:numId w:val="6"/>
+        </w:numPr>
+      </w:pPr>
+      <w:r>
         <w:t xml:space="preserve">Hardcopy: </w:t>
       </w:r>
       <w:r>
-        <w:t xml:space="preserve">A </w:t>
-      </w:r>
-      <w:proofErr w:type="spellStart"/>
-      <w:r>
-        <w:t>Qwik</w:t>
-      </w:r>
-      <w:proofErr w:type="spellEnd"/>
-      <w:r>
-        <w:t>-Reference "card" (1 double sided sheet) with API info relevant to course</w:t>
+        <w:t>A Qwik-Reference "card" (1 double sided sheet) with API info relevant to course</w:t>
       </w:r>
     </w:p>
     <w:p>
@@ -138,15 +138,7 @@
         </w:numPr>
       </w:pPr>
       <w:r>
-        <w:t xml:space="preserve">List of GraphBLAS operation </w:t>
-      </w:r>
-      <w:proofErr w:type="gramStart"/>
-      <w:r>
-        <w:t>primitives  (</w:t>
-      </w:r>
-      <w:proofErr w:type="gramEnd"/>
-      <w:r>
-        <w:t>refer to spec table 4.1?)</w:t>
+        <w:t>List of GraphBLAS operation primitives  (refer to spec table 4.1?)</w:t>
       </w:r>
     </w:p>
     <w:p>
@@ -158,15 +150,7 @@
         </w:numPr>
       </w:pPr>
       <w:r>
-        <w:t xml:space="preserve">Dissection of a signature (output container, mask, </w:t>
-      </w:r>
-      <w:proofErr w:type="spellStart"/>
-      <w:r>
-        <w:t>accum</w:t>
-      </w:r>
-      <w:proofErr w:type="spellEnd"/>
-      <w:r>
-        <w:t>, op, input containers, descriptor)</w:t>
+        <w:t>Dissection of a signature (output container, mask, accum, op, input containers, descriptor)</w:t>
       </w:r>
     </w:p>
     <w:p>
@@ -257,12 +241,12 @@
       <w:pPr>
         <w:pStyle w:val="ListParagraph"/>
         <w:numPr>
-          <w:ilvl w:val="0"/>
+          <w:ilvl w:val="1"/>
           <w:numId w:val="6"/>
         </w:numPr>
       </w:pPr>
       <w:r>
-        <w:t>Graph - Matrix duality</w:t>
+        <w:t>hpec_ex0.cpp</w:t>
       </w:r>
     </w:p>
     <w:p>
@@ -274,15 +258,7 @@
         </w:numPr>
       </w:pPr>
       <w:r>
-        <w:t xml:space="preserve">GraphBLAS operations list? GraphBLAS C API Signature dissection? (Make sure it is on </w:t>
-      </w:r>
-      <w:proofErr w:type="spellStart"/>
-      <w:r>
-        <w:t>Qwik</w:t>
-      </w:r>
-      <w:proofErr w:type="spellEnd"/>
-      <w:r>
-        <w:t xml:space="preserve"> Reference)</w:t>
+        <w:t>Graph - Matrix duality</w:t>
       </w:r>
     </w:p>
     <w:p>
@@ -294,6 +270,18 @@
         </w:numPr>
       </w:pPr>
       <w:r>
+        <w:t>GraphBLAS operations list? GraphBLAS C API Signature dissection? (Make sure it is on Qwik Reference)</w:t>
+      </w:r>
+    </w:p>
+    <w:p>
+      <w:pPr>
+        <w:pStyle w:val="ListParagraph"/>
+        <w:numPr>
+          <w:ilvl w:val="0"/>
+          <w:numId w:val="6"/>
+        </w:numPr>
+      </w:pPr>
+      <w:r>
         <w:t>GraphBLAS Objects</w:t>
       </w:r>
     </w:p>
@@ -360,23 +348,7 @@
         <w:t>Operators</w:t>
       </w:r>
       <w:r>
-        <w:t xml:space="preserve">: </w:t>
-      </w:r>
-      <w:proofErr w:type="spellStart"/>
-      <w:r>
-        <w:t>UnaryOp</w:t>
-      </w:r>
-      <w:proofErr w:type="spellEnd"/>
-      <w:r>
-        <w:t xml:space="preserve">, </w:t>
-      </w:r>
-      <w:proofErr w:type="spellStart"/>
-      <w:r>
-        <w:t>BinaryOp</w:t>
-      </w:r>
-      <w:proofErr w:type="spellEnd"/>
-      <w:r>
-        <w:t>, Monoid, Semiring</w:t>
+        <w:t>: UnaryOp, BinaryOp, Monoid, Semiring</w:t>
       </w:r>
     </w:p>
     <w:p>
@@ -397,16 +369,7 @@
         <w:pStyle w:val="Heading2"/>
       </w:pPr>
       <w:r>
-        <w:lastRenderedPageBreak/>
-        <w:t xml:space="preserve">09:30 - </w:t>
-      </w:r>
-      <w:proofErr w:type="gramStart"/>
-      <w:r>
-        <w:t>10:00  Part</w:t>
-      </w:r>
-      <w:proofErr w:type="gramEnd"/>
-      <w:r>
-        <w:t xml:space="preserve"> 2: "Hello, World"</w:t>
+        <w:t>09:30 - 10:00  Part 2: "Hello, World"</w:t>
       </w:r>
       <w:r>
         <w:t xml:space="preserve"> Exercise</w:t>
@@ -3342,25 +3305,15 @@
           <w:numId w:val="6"/>
         </w:numPr>
       </w:pPr>
-      <w:proofErr w:type="gramStart"/>
-      <w:r>
-        <w:t>which</w:t>
-      </w:r>
-      <w:proofErr w:type="gramEnd"/>
-      <w:r>
-        <w:t xml:space="preserve"> Domain type, </w:t>
+      <w:r>
+        <w:t xml:space="preserve">which Domain type, </w:t>
       </w:r>
       <w:r>
         <w:t xml:space="preserve">signed or unsigned </w:t>
       </w:r>
       <w:r>
-        <w:t xml:space="preserve">integer or </w:t>
-      </w:r>
-      <w:proofErr w:type="spellStart"/>
-      <w:r>
-        <w:t>boolean</w:t>
-      </w:r>
-      <w:proofErr w:type="spellEnd"/>
+        <w:t>integer or boolean</w:t>
+      </w:r>
       <w:r>
         <w:t>?</w:t>
       </w:r>
@@ -3394,13 +3347,8 @@
           <w:numId w:val="6"/>
         </w:numPr>
       </w:pPr>
-      <w:proofErr w:type="spellStart"/>
-      <w:r>
-        <w:t>Matrix_new</w:t>
-      </w:r>
-      <w:proofErr w:type="spellEnd"/>
-      <w:r>
-        <w:t>, Domain, dimensions</w:t>
+      <w:r>
+        <w:t>Matrix_new, Domain, dimensions</w:t>
       </w:r>
     </w:p>
     <w:p>
@@ -3411,19 +3359,9 @@
           <w:numId w:val="6"/>
         </w:numPr>
       </w:pPr>
-      <w:proofErr w:type="spellStart"/>
-      <w:r>
-        <w:t>Matrix_build</w:t>
-      </w:r>
-      <w:proofErr w:type="spellEnd"/>
-      <w:r>
-        <w:t xml:space="preserve"> (index and value arrays) or </w:t>
-      </w:r>
-      <w:proofErr w:type="spellStart"/>
-      <w:r>
-        <w:t>Matrix_setElement</w:t>
-      </w:r>
-      <w:proofErr w:type="spellEnd"/>
+      <w:r>
+        <w:t>Matrix_build (index and value arrays) or Matrix_setElement</w:t>
+      </w:r>
     </w:p>
     <w:p>
       <w:pPr>
@@ -3433,27 +3371,9 @@
           <w:numId w:val="6"/>
         </w:numPr>
       </w:pPr>
-      <w:proofErr w:type="spellStart"/>
-      <w:r>
-        <w:t>Matrix_nrows</w:t>
-      </w:r>
-      <w:proofErr w:type="spellEnd"/>
-      <w:r>
-        <w:t>/</w:t>
-      </w:r>
-      <w:proofErr w:type="spellStart"/>
-      <w:r>
-        <w:t>ncols</w:t>
-      </w:r>
-      <w:proofErr w:type="spellEnd"/>
-      <w:r>
-        <w:t>/</w:t>
-      </w:r>
-      <w:proofErr w:type="spellStart"/>
-      <w:r>
-        <w:t>nvals</w:t>
-      </w:r>
-      <w:proofErr w:type="spellEnd"/>
+      <w:r>
+        <w:t>Matrix_nrows/ncols/nvals</w:t>
+      </w:r>
     </w:p>
     <w:p>
       <w:pPr>
@@ -3467,81 +3387,7 @@
         <w:rPr>
           <w:color w:val="FF0000"/>
         </w:rPr>
-        <w:t xml:space="preserve">Maybe: </w:t>
-      </w:r>
-      <w:proofErr w:type="spellStart"/>
-      <w:r>
-        <w:rPr>
-          <w:color w:val="FF0000"/>
-        </w:rPr>
-        <w:t>Matrix_hasElement</w:t>
-      </w:r>
-      <w:proofErr w:type="spellEnd"/>
-      <w:r>
-        <w:rPr>
-          <w:color w:val="FF0000"/>
-        </w:rPr>
-        <w:t xml:space="preserve">, </w:t>
-      </w:r>
-      <w:proofErr w:type="spellStart"/>
-      <w:r>
-        <w:rPr>
-          <w:color w:val="FF0000"/>
-        </w:rPr>
-        <w:t>Matrix_getElement</w:t>
-      </w:r>
-      <w:proofErr w:type="spellEnd"/>
-      <w:r>
-        <w:rPr>
-          <w:color w:val="FF0000"/>
-        </w:rPr>
-        <w:t xml:space="preserve"> for a pretty print function?</w:t>
-      </w:r>
-    </w:p>
-    <w:p/>
-    <w:p>
-      <w:r>
-        <w:t>Wrap up information?</w:t>
-      </w:r>
-    </w:p>
-    <w:p>
-      <w:r>
-        <w:t xml:space="preserve">    </w:t>
-      </w:r>
-    </w:p>
-    <w:p>
-      <w:pPr>
-        <w:pStyle w:val="Heading2"/>
-      </w:pPr>
-      <w:r>
-        <w:t xml:space="preserve">10:00 - </w:t>
-      </w:r>
-      <w:proofErr w:type="gramStart"/>
-      <w:r>
-        <w:t>10:30  Part</w:t>
-      </w:r>
-      <w:proofErr w:type="gramEnd"/>
-      <w:r>
-        <w:t xml:space="preserve"> 3: "Finding Neighbors</w:t>
-      </w:r>
-      <w:r>
-        <w:t>, How many Neighbors</w:t>
-      </w:r>
-      <w:r>
-        <w:t>"</w:t>
-      </w:r>
-      <w:r>
-        <w:t xml:space="preserve"> Exercise</w:t>
-      </w:r>
-    </w:p>
-    <w:p/>
-    <w:p>
-      <w:pPr>
-        <w:spacing w:after="0"/>
-      </w:pPr>
-      <w:r>
-        <w:lastRenderedPageBreak/>
-        <w:t>Concepts to teach:</w:t>
+        <w:t>Maybe: Matrix_getElement for a pretty print function?</w:t>
       </w:r>
     </w:p>
     <w:p>
@@ -3553,21 +3399,71 @@
         </w:numPr>
       </w:pPr>
       <w:r>
+        <w:rPr>
+          <w:color w:val="FF0000"/>
+        </w:rPr>
+        <w:t>DON’T FORGET GrB_free!!</w:t>
+      </w:r>
+    </w:p>
+    <w:p>
+      <w:r>
+        <w:t>Code: hpec_ex1_hellow_world.c</w:t>
+      </w:r>
+    </w:p>
+    <w:p/>
+    <w:p>
+      <w:r>
+        <w:t>Wrap up information?</w:t>
+      </w:r>
+    </w:p>
+    <w:p>
+      <w:r>
+        <w:lastRenderedPageBreak/>
+        <w:t xml:space="preserve">    </w:t>
+      </w:r>
+    </w:p>
+    <w:p>
+      <w:pPr>
+        <w:pStyle w:val="Heading2"/>
+      </w:pPr>
+      <w:r>
+        <w:t>10:00 - 10:30  Part 3: "Finding Neighbors</w:t>
+      </w:r>
+      <w:r>
+        <w:t>, How many Neighbors</w:t>
+      </w:r>
+      <w:r>
+        <w:t>"</w:t>
+      </w:r>
+      <w:r>
+        <w:t xml:space="preserve"> Exercise</w:t>
+      </w:r>
+    </w:p>
+    <w:p/>
+    <w:p>
+      <w:pPr>
+        <w:spacing w:after="0"/>
+      </w:pPr>
+      <w:r>
+        <w:t>Concepts to teach:</w:t>
+      </w:r>
+    </w:p>
+    <w:p>
+      <w:pPr>
+        <w:pStyle w:val="ListParagraph"/>
+        <w:numPr>
+          <w:ilvl w:val="0"/>
+          <w:numId w:val="6"/>
+        </w:numPr>
+      </w:pPr>
+      <w:r>
         <w:t xml:space="preserve">Semiring vs. Linear Algebra (Arithmetic/+.*, </w:t>
       </w:r>
       <w:r>
         <w:t>Logical</w:t>
       </w:r>
       <w:r>
-        <w:t>/</w:t>
-      </w:r>
-      <w:proofErr w:type="spellStart"/>
-      <w:r>
-        <w:t>Or.And</w:t>
-      </w:r>
-      <w:proofErr w:type="spellEnd"/>
-      <w:r>
-        <w:t>, Min.+)</w:t>
+        <w:t>/Or.And, Min.+)</w:t>
       </w:r>
     </w:p>
     <w:p>
@@ -5173,7 +5069,6 @@
                                   <w:jc w:val="center"/>
                                   <w:textAlignment w:val="baseline"/>
                                 </w:pPr>
-                                <w:proofErr w:type="gramStart"/>
                                 <w:r>
                                   <w:rPr>
                                     <w:rFonts w:ascii="Helvetica" w:eastAsia="MS PGothic" w:hAnsi="Helvetica" w:cs="Helvetica"/>
@@ -5185,21 +5080,7 @@
                                     <w:szCs w:val="36"/>
                                     <w:u w:val="single"/>
                                   </w:rPr>
-                                  <w:t>to</w:t>
-                                </w:r>
-                                <w:proofErr w:type="gramEnd"/>
-                                <w:r>
-                                  <w:rPr>
-                                    <w:rFonts w:ascii="Helvetica" w:eastAsia="MS PGothic" w:hAnsi="Helvetica" w:cs="Helvetica"/>
-                                    <w:b/>
-                                    <w:bCs/>
-                                    <w:color w:val="000000"/>
-                                    <w:kern w:val="24"/>
-                                    <w:sz w:val="36"/>
-                                    <w:szCs w:val="36"/>
-                                    <w:u w:val="single"/>
-                                  </w:rPr>
-                                  <w:t xml:space="preserve"> vertex</w:t>
+                                  <w:t>to vertex</w:t>
                                 </w:r>
                               </w:p>
                             </w:txbxContent>
@@ -5229,7 +5110,6 @@
                                   <w:jc w:val="center"/>
                                   <w:textAlignment w:val="baseline"/>
                                 </w:pPr>
-                                <w:proofErr w:type="gramStart"/>
                                 <w:r>
                                   <w:rPr>
                                     <w:rFonts w:ascii="Helvetica" w:eastAsia="MS PGothic" w:hAnsi="Helvetica" w:cs="Helvetica"/>
@@ -5241,21 +5121,7 @@
                                     <w:szCs w:val="36"/>
                                     <w:u w:val="single"/>
                                   </w:rPr>
-                                  <w:t>from</w:t>
-                                </w:r>
-                                <w:proofErr w:type="gramEnd"/>
-                                <w:r>
-                                  <w:rPr>
-                                    <w:rFonts w:ascii="Helvetica" w:eastAsia="MS PGothic" w:hAnsi="Helvetica" w:cs="Helvetica"/>
-                                    <w:b/>
-                                    <w:bCs/>
-                                    <w:color w:val="000000"/>
-                                    <w:kern w:val="24"/>
-                                    <w:sz w:val="36"/>
-                                    <w:szCs w:val="36"/>
-                                    <w:u w:val="single"/>
-                                  </w:rPr>
-                                  <w:t xml:space="preserve"> vertex</w:t>
+                                  <w:t>from vertex</w:t>
                                 </w:r>
                               </w:p>
                             </w:txbxContent>
@@ -6309,7 +6175,6 @@
                             <w:jc w:val="center"/>
                             <w:textAlignment w:val="baseline"/>
                           </w:pPr>
-                          <w:proofErr w:type="gramStart"/>
                           <w:r>
                             <w:rPr>
                               <w:rFonts w:ascii="Helvetica" w:eastAsia="MS PGothic" w:hAnsi="Helvetica" w:cs="Helvetica"/>
@@ -6321,21 +6186,7 @@
                               <w:szCs w:val="36"/>
                               <w:u w:val="single"/>
                             </w:rPr>
-                            <w:t>to</w:t>
-                          </w:r>
-                          <w:proofErr w:type="gramEnd"/>
-                          <w:r>
-                            <w:rPr>
-                              <w:rFonts w:ascii="Helvetica" w:eastAsia="MS PGothic" w:hAnsi="Helvetica" w:cs="Helvetica"/>
-                              <w:b/>
-                              <w:bCs/>
-                              <w:color w:val="000000"/>
-                              <w:kern w:val="24"/>
-                              <w:sz w:val="36"/>
-                              <w:szCs w:val="36"/>
-                              <w:u w:val="single"/>
-                            </w:rPr>
-                            <w:t xml:space="preserve"> vertex</w:t>
+                            <w:t>to vertex</w:t>
                           </w:r>
                         </w:p>
                       </w:txbxContent>
@@ -6351,7 +6202,6 @@
                             <w:jc w:val="center"/>
                             <w:textAlignment w:val="baseline"/>
                           </w:pPr>
-                          <w:proofErr w:type="gramStart"/>
                           <w:r>
                             <w:rPr>
                               <w:rFonts w:ascii="Helvetica" w:eastAsia="MS PGothic" w:hAnsi="Helvetica" w:cs="Helvetica"/>
@@ -6363,21 +6213,7 @@
                               <w:szCs w:val="36"/>
                               <w:u w:val="single"/>
                             </w:rPr>
-                            <w:t>from</w:t>
-                          </w:r>
-                          <w:proofErr w:type="gramEnd"/>
-                          <w:r>
-                            <w:rPr>
-                              <w:rFonts w:ascii="Helvetica" w:eastAsia="MS PGothic" w:hAnsi="Helvetica" w:cs="Helvetica"/>
-                              <w:b/>
-                              <w:bCs/>
-                              <w:color w:val="000000"/>
-                              <w:kern w:val="24"/>
-                              <w:sz w:val="36"/>
-                              <w:szCs w:val="36"/>
-                              <w:u w:val="single"/>
-                            </w:rPr>
-                            <w:t xml:space="preserve"> vertex</w:t>
+                            <w:t>from vertex</w:t>
                           </w:r>
                         </w:p>
                       </w:txbxContent>
@@ -6621,26 +6457,27 @@
         </w:numPr>
       </w:pPr>
       <w:r>
-        <w:t xml:space="preserve">Using </w:t>
-      </w:r>
-      <w:proofErr w:type="spellStart"/>
-      <w:r>
-        <w:t>Vector_build</w:t>
-      </w:r>
-      <w:proofErr w:type="spellEnd"/>
-      <w:r>
-        <w:t xml:space="preserve"> instead of simpler </w:t>
-      </w:r>
-      <w:proofErr w:type="spellStart"/>
-      <w:r>
-        <w:t>Vector_setElement</w:t>
-      </w:r>
-      <w:proofErr w:type="spellEnd"/>
-    </w:p>
-    <w:p>
-      <w:r>
-        <w:t xml:space="preserve">    </w:t>
-      </w:r>
+        <w:t>Using Vector_build instead of simpler Vector_setElement</w:t>
+      </w:r>
+    </w:p>
+    <w:p>
+      <w:r>
+        <w:t>Code</w:t>
+      </w:r>
+    </w:p>
+    <w:p>
+      <w:pPr>
+        <w:pStyle w:val="ListParagraph"/>
+        <w:numPr>
+          <w:ilvl w:val="0"/>
+          <w:numId w:val="16"/>
+        </w:numPr>
+      </w:pPr>
+      <w:r>
+        <w:t>hpec_ex2_neighbors.c</w:t>
+      </w:r>
+      <w:bookmarkStart w:id="0" w:name="_GoBack"/>
+      <w:bookmarkEnd w:id="0"/>
     </w:p>
     <w:p>
       <w:pPr>
@@ -6658,27 +6495,9 @@
           <w:numId w:val="6"/>
         </w:numPr>
       </w:pPr>
-      <w:proofErr w:type="spellStart"/>
-      <w:r>
-        <w:t>Vector_new</w:t>
-      </w:r>
-      <w:proofErr w:type="spellEnd"/>
-      <w:r>
-        <w:t xml:space="preserve">, </w:t>
-      </w:r>
-      <w:proofErr w:type="spellStart"/>
-      <w:r>
-        <w:t>Vector_build</w:t>
-      </w:r>
-      <w:proofErr w:type="spellEnd"/>
-      <w:r>
-        <w:t xml:space="preserve">, </w:t>
-      </w:r>
-      <w:proofErr w:type="spellStart"/>
-      <w:r>
-        <w:t>Vector_setElement</w:t>
-      </w:r>
-      <w:proofErr w:type="spellEnd"/>
+      <w:r>
+        <w:t>Vector_new, Vector_build, Vector_setElement</w:t>
+      </w:r>
     </w:p>
     <w:p/>
     <w:p>
@@ -6704,13 +6523,8 @@
         <w:t xml:space="preserve"> (with transpose of A)</w:t>
       </w:r>
       <w:r>
-        <w:t xml:space="preserve"> vs. </w:t>
-      </w:r>
-      <w:proofErr w:type="spellStart"/>
-      <w:r>
-        <w:t>vxm</w:t>
-      </w:r>
-      <w:proofErr w:type="spellEnd"/>
+        <w:t xml:space="preserve"> vs. vxm</w:t>
+      </w:r>
       <w:r>
         <w:t xml:space="preserve"> (without the transpose of A)</w:t>
       </w:r>
@@ -6763,6 +6577,7 @@
         </w:numPr>
       </w:pPr>
       <w:r>
+        <w:lastRenderedPageBreak/>
         <w:t xml:space="preserve">compute the </w:t>
       </w:r>
       <w:r>
@@ -6822,13 +6637,8 @@
           <w:numId w:val="6"/>
         </w:numPr>
       </w:pPr>
-      <w:proofErr w:type="gramStart"/>
-      <w:r>
-        <w:t>load</w:t>
-      </w:r>
-      <w:proofErr w:type="gramEnd"/>
-      <w:r>
-        <w:t xml:space="preserve"> the HPEC data set graph and repeat any of these</w:t>
+      <w:r>
+        <w:t>load the HPEC data set graph and repeat any of these</w:t>
       </w:r>
       <w:r>
         <w:t>?</w:t>
@@ -6848,7 +6658,6 @@
           <w:b/>
           <w:color w:val="FF0000"/>
         </w:rPr>
-        <w:lastRenderedPageBreak/>
         <w:t>10:30 – 11:00: BREAK</w:t>
       </w:r>
     </w:p>
@@ -6944,15 +6753,7 @@
         <w:spacing w:after="0"/>
       </w:pPr>
       <w:r>
-        <w:t>Semiring vs. Linear Algebra (Arithmetic/+.*, Logical/</w:t>
-      </w:r>
-      <w:proofErr w:type="spellStart"/>
-      <w:r>
-        <w:t>Or.And</w:t>
-      </w:r>
-      <w:proofErr w:type="spellEnd"/>
-      <w:r>
-        <w:t>, Min.+)</w:t>
+        <w:t>Semiring vs. Linear Algebra (Arithmetic/+.*, Logical/Or.And, Min.+)</w:t>
       </w:r>
     </w:p>
     <w:p>
@@ -6968,7 +6769,151 @@
         <w:t>2, 1, 4, 3, 4}</w:t>
       </w:r>
     </w:p>
-    <w:p/>
+    <w:p>
+      <w:r>
+        <w:t xml:space="preserve">Code is </w:t>
+      </w:r>
+      <w:r>
+        <w:t>adapted</w:t>
+      </w:r>
+      <w:r>
+        <w:t xml:space="preserve"> from Appendix B.1 of the C API specification</w:t>
+      </w:r>
+      <w:r>
+        <w:t xml:space="preserve"> (with slight modifications to names, and replacing reduce with Vector_nvals)</w:t>
+      </w:r>
+      <w:r>
+        <w:t xml:space="preserve">.  </w:t>
+      </w:r>
+    </w:p>
+    <w:p>
+      <w:pPr>
+        <w:pStyle w:val="ListParagraph"/>
+        <w:numPr>
+          <w:ilvl w:val="0"/>
+          <w:numId w:val="15"/>
+        </w:numPr>
+      </w:pPr>
+      <w:r>
+        <w:t>hpec_ex3_level_bfs.c</w:t>
+      </w:r>
+    </w:p>
+    <w:p>
+      <w:r>
+        <w:t>GraphBLAS methods and operations used:</w:t>
+      </w:r>
+    </w:p>
+    <w:p>
+      <w:pPr>
+        <w:pStyle w:val="ListParagraph"/>
+        <w:numPr>
+          <w:ilvl w:val="0"/>
+          <w:numId w:val="14"/>
+        </w:numPr>
+      </w:pPr>
+      <w:r>
+        <w:t>GrB_Matrix_n</w:t>
+      </w:r>
+      <w:r>
+        <w:t>rows</w:t>
+      </w:r>
+    </w:p>
+    <w:p>
+      <w:pPr>
+        <w:pStyle w:val="ListParagraph"/>
+        <w:numPr>
+          <w:ilvl w:val="0"/>
+          <w:numId w:val="14"/>
+        </w:numPr>
+      </w:pPr>
+      <w:r>
+        <w:t>GrB_Vector_new, GrB_Vector_setElement</w:t>
+      </w:r>
+    </w:p>
+    <w:p>
+      <w:pPr>
+        <w:pStyle w:val="ListParagraph"/>
+        <w:numPr>
+          <w:ilvl w:val="0"/>
+          <w:numId w:val="14"/>
+        </w:numPr>
+      </w:pPr>
+      <w:r>
+        <w:t>GrB_Monoid_new</w:t>
+      </w:r>
+    </w:p>
+    <w:p>
+      <w:pPr>
+        <w:pStyle w:val="ListParagraph"/>
+        <w:numPr>
+          <w:ilvl w:val="0"/>
+          <w:numId w:val="14"/>
+        </w:numPr>
+      </w:pPr>
+      <w:r>
+        <w:t>GrB_Semiring_new</w:t>
+      </w:r>
+    </w:p>
+    <w:p>
+      <w:pPr>
+        <w:pStyle w:val="ListParagraph"/>
+        <w:numPr>
+          <w:ilvl w:val="0"/>
+          <w:numId w:val="14"/>
+        </w:numPr>
+      </w:pPr>
+      <w:r>
+        <w:t>GrB_Descriptor_new, GrB_Descriptor_set</w:t>
+      </w:r>
+    </w:p>
+    <w:p>
+      <w:pPr>
+        <w:pStyle w:val="ListParagraph"/>
+        <w:numPr>
+          <w:ilvl w:val="0"/>
+          <w:numId w:val="14"/>
+        </w:numPr>
+      </w:pPr>
+      <w:r>
+        <w:t>GrB_assign (scalar-to-vector variant)</w:t>
+      </w:r>
+    </w:p>
+    <w:p>
+      <w:pPr>
+        <w:pStyle w:val="ListParagraph"/>
+        <w:numPr>
+          <w:ilvl w:val="0"/>
+          <w:numId w:val="14"/>
+        </w:numPr>
+      </w:pPr>
+      <w:r>
+        <w:t>GrB_vxm or GrB_mxv</w:t>
+      </w:r>
+      <w:r>
+        <w:t xml:space="preserve"> </w:t>
+      </w:r>
+      <w:r>
+        <w:t>(with transpose)</w:t>
+      </w:r>
+      <w:r>
+        <w:t xml:space="preserve"> – both with complemented mask</w:t>
+      </w:r>
+    </w:p>
+    <w:p>
+      <w:pPr>
+        <w:pStyle w:val="ListParagraph"/>
+        <w:numPr>
+          <w:ilvl w:val="0"/>
+          <w:numId w:val="14"/>
+        </w:numPr>
+      </w:pPr>
+      <w:r>
+        <w:t>GrB_</w:t>
+      </w:r>
+      <w:r>
+        <w:t>Vector_nvals (appendix uses reduce here)</w:t>
+      </w:r>
+    </w:p>
     <w:p>
       <w:pPr>
         <w:pStyle w:val="Heading2"/>
@@ -6991,7 +6936,19 @@
         <w:rPr>
           <w:color w:val="FF0000"/>
         </w:rPr>
-        <w:t>This section need more thought</w:t>
+        <w:t>This section need</w:t>
+      </w:r>
+      <w:r>
+        <w:rPr>
+          <w:color w:val="FF0000"/>
+        </w:rPr>
+        <w:t>s</w:t>
+      </w:r>
+      <w:r>
+        <w:rPr>
+          <w:color w:val="FF0000"/>
+        </w:rPr>
+        <w:t xml:space="preserve"> more thought</w:t>
       </w:r>
       <w:r>
         <w:rPr>
@@ -7007,31 +6964,7 @@
     </w:p>
     <w:p>
       <w:r>
-        <w:t>We need to do this without given them a “parent-list” BFS that uses “</w:t>
-      </w:r>
-      <w:proofErr w:type="spellStart"/>
-      <w:r>
-        <w:t>index_of</w:t>
-      </w:r>
-      <w:proofErr w:type="spellEnd"/>
-      <w:r>
-        <w:t xml:space="preserve">” utility and </w:t>
-      </w:r>
-      <w:proofErr w:type="spellStart"/>
-      <w:r>
-        <w:t>MinSecond</w:t>
-      </w:r>
-      <w:proofErr w:type="spellEnd"/>
-      <w:r>
-        <w:t xml:space="preserve"> ‘semiring’ because there is just not enough time to go over all of the </w:t>
-      </w:r>
-      <w:proofErr w:type="spellStart"/>
-      <w:r>
-        <w:t>gorey</w:t>
-      </w:r>
-      <w:proofErr w:type="spellEnd"/>
-      <w:r>
-        <w:t xml:space="preserve"> details.</w:t>
+        <w:t>We need to do this without given them a “parent-list” BFS that uses “index_of” utility and MinSecond ‘semiring’ because there is just not enough time to go over all of the gorey details.</w:t>
       </w:r>
     </w:p>
     <w:p>
@@ -7044,23 +6977,7 @@
         <w:ind w:left="720"/>
       </w:pPr>
       <w:r>
-        <w:t xml:space="preserve">A’ +.* </w:t>
-      </w:r>
-      <w:proofErr w:type="spellStart"/>
-      <w:r>
-        <w:t>e_i</w:t>
-      </w:r>
-      <w:proofErr w:type="spellEnd"/>
-      <w:r>
-        <w:t xml:space="preserve"> finds out-neighbors of vertex </w:t>
-      </w:r>
-      <w:proofErr w:type="spellStart"/>
-      <w:r>
-        <w:t>i</w:t>
-      </w:r>
-      <w:proofErr w:type="spellEnd"/>
-      <w:r>
-        <w:t>.</w:t>
+        <w:t>A’ +.* e_i finds out-neighbors of vertex i.</w:t>
       </w:r>
     </w:p>
     <w:p>
@@ -7073,125 +6990,38 @@
         <w:ind w:left="720"/>
       </w:pPr>
       <w:r>
-        <w:t xml:space="preserve">A +.* </w:t>
-      </w:r>
-      <w:proofErr w:type="spellStart"/>
-      <w:r>
-        <w:t>e_i</w:t>
-      </w:r>
-      <w:proofErr w:type="spellEnd"/>
-      <w:r>
-        <w:t xml:space="preserve"> finds the in neighbors of vertex </w:t>
-      </w:r>
-      <w:proofErr w:type="spellStart"/>
-      <w:r>
-        <w:t>i</w:t>
-      </w:r>
-      <w:proofErr w:type="spellEnd"/>
-      <w:r>
-        <w:t>.</w:t>
-      </w:r>
-    </w:p>
-    <w:p>
-      <w:r>
-        <w:t xml:space="preserve">We are only interested in finding those in neighbors with level one less than vertex </w:t>
-      </w:r>
-      <w:proofErr w:type="spellStart"/>
-      <w:r>
-        <w:t>i</w:t>
-      </w:r>
-      <w:proofErr w:type="spellEnd"/>
-      <w:r>
-        <w:t>.  We can create a mask from the level result in the previous exercise:</w:t>
+        <w:lastRenderedPageBreak/>
+        <w:t>A +.* e_i finds the in neighbors of vertex i.</w:t>
+      </w:r>
+    </w:p>
+    <w:p>
+      <w:r>
+        <w:t>We are only interested in finding those in neighbors with level one less than vertex i.  We can create a mask from the level result in the previous exercise:</w:t>
       </w:r>
     </w:p>
     <w:p>
       <w:pPr>
         <w:ind w:left="720"/>
       </w:pPr>
-      <w:proofErr w:type="spellStart"/>
-      <w:proofErr w:type="gramStart"/>
-      <w:r>
-        <w:t>val</w:t>
-      </w:r>
-      <w:proofErr w:type="spellEnd"/>
-      <w:proofErr w:type="gramEnd"/>
-      <w:r>
-        <w:t xml:space="preserve"> = </w:t>
-      </w:r>
-      <w:proofErr w:type="spellStart"/>
-      <w:r>
-        <w:t>level.getElement</w:t>
-      </w:r>
-      <w:proofErr w:type="spellEnd"/>
-      <w:r>
-        <w:t>(</w:t>
-      </w:r>
-      <w:proofErr w:type="spellStart"/>
-      <w:r>
-        <w:t>i</w:t>
-      </w:r>
-      <w:proofErr w:type="spellEnd"/>
-      <w:r>
-        <w:t>) – 1</w:t>
+      <w:r>
+        <w:t>val = level.getElement(i) – 1</w:t>
       </w:r>
     </w:p>
     <w:p>
       <w:pPr>
         <w:ind w:left="720"/>
       </w:pPr>
-      <w:proofErr w:type="gramStart"/>
-      <w:r>
-        <w:t>mask</w:t>
-      </w:r>
-      <w:proofErr w:type="gramEnd"/>
-      <w:r>
-        <w:t xml:space="preserve"> = </w:t>
-      </w:r>
-      <w:proofErr w:type="spellStart"/>
-      <w:r>
-        <w:t>level.apply</w:t>
-      </w:r>
-      <w:proofErr w:type="spellEnd"/>
-      <w:r>
-        <w:t>([==</w:t>
-      </w:r>
-      <w:proofErr w:type="spellStart"/>
-      <w:r>
-        <w:t>val</w:t>
-      </w:r>
-      <w:proofErr w:type="spellEnd"/>
-      <w:r>
-        <w:t>])</w:t>
-      </w:r>
-    </w:p>
-    <w:p>
-      <w:r>
-        <w:t>This will require teaching students how to define a Unary Operator for apply that applies the [==</w:t>
-      </w:r>
-      <w:proofErr w:type="spellStart"/>
-      <w:proofErr w:type="gramStart"/>
-      <w:r>
-        <w:t>val</w:t>
-      </w:r>
-      <w:proofErr w:type="spellEnd"/>
-      <w:proofErr w:type="gramEnd"/>
-      <w:r>
-        <w:t xml:space="preserve">] to every element in the level vector to create a </w:t>
-      </w:r>
-      <w:proofErr w:type="spellStart"/>
-      <w:r>
-        <w:t>boole</w:t>
-      </w:r>
-      <w:r>
-        <w:t>an</w:t>
-      </w:r>
-      <w:proofErr w:type="spellEnd"/>
-      <w:r>
-        <w:t xml:space="preserve"> vector used as a mask in the mxv above.</w:t>
-      </w:r>
-      <w:bookmarkStart w:id="0" w:name="_GoBack"/>
-      <w:bookmarkEnd w:id="0"/>
+      <w:r>
+        <w:t>mask = level.apply([==val])</w:t>
+      </w:r>
+    </w:p>
+    <w:p>
+      <w:r>
+        <w:t>This will require teaching students how to define a Unary Operator for apply that applies the [==val] to every element in the level vector to create a boole</w:t>
+      </w:r>
+      <w:r>
+        <w:t>an vector used as a mask in the mxv above.</w:t>
+      </w:r>
     </w:p>
     <w:p>
       <w:pPr>
@@ -7236,12 +7066,48 @@
       <w:pPr>
         <w:pStyle w:val="ListParagraph"/>
         <w:numPr>
+          <w:ilvl w:val="1"/>
+          <w:numId w:val="1"/>
+        </w:numPr>
+      </w:pPr>
+      <w:r>
+        <w:t>1747 authors (after entity resolution)</w:t>
+      </w:r>
+    </w:p>
+    <w:p>
+      <w:pPr>
+        <w:pStyle w:val="ListParagraph"/>
+        <w:numPr>
+          <w:ilvl w:val="1"/>
+          <w:numId w:val="1"/>
+        </w:numPr>
+      </w:pPr>
+      <w:r>
+        <w:t>10072 edges</w:t>
+      </w:r>
+    </w:p>
+    <w:p>
+      <w:pPr>
+        <w:pStyle w:val="ListParagraph"/>
+        <w:numPr>
           <w:ilvl w:val="0"/>
           <w:numId w:val="1"/>
         </w:numPr>
       </w:pPr>
       <w:r>
         <w:t>Topic modelling Graph</w:t>
+      </w:r>
+    </w:p>
+    <w:p>
+      <w:pPr>
+        <w:pStyle w:val="ListParagraph"/>
+        <w:numPr>
+          <w:ilvl w:val="1"/>
+          <w:numId w:val="1"/>
+        </w:numPr>
+      </w:pPr>
+      <w:r>
+        <w:t>883 papers</w:t>
       </w:r>
     </w:p>
     <w:p>
@@ -7273,7 +7139,6 @@
         </w:numPr>
       </w:pPr>
       <w:r>
-        <w:lastRenderedPageBreak/>
         <w:t>Papers by author</w:t>
       </w:r>
     </w:p>
@@ -7465,6 +7330,118 @@
     </w:lvl>
   </w:abstractNum>
   <w:abstractNum w:abstractNumId="1" w15:restartNumberingAfterBreak="0">
+    <w:nsid w:val="09925630"/>
+    <w:multiLevelType w:val="hybridMultilevel"/>
+    <w:tmpl w:val="79CE5630"/>
+    <w:lvl w:ilvl="0" w:tplc="D29670DA">
+      <w:numFmt w:val="bullet"/>
+      <w:lvlText w:val="-"/>
+      <w:lvlJc w:val="left"/>
+      <w:pPr>
+        <w:ind w:left="720" w:hanging="360"/>
+      </w:pPr>
+      <w:rPr>
+        <w:rFonts w:ascii="Calibri" w:eastAsiaTheme="minorHAnsi" w:hAnsi="Calibri" w:cs="Calibri" w:hint="default"/>
+      </w:rPr>
+    </w:lvl>
+    <w:lvl w:ilvl="1" w:tplc="04090003" w:tentative="1">
+      <w:start w:val="1"/>
+      <w:numFmt w:val="bullet"/>
+      <w:lvlText w:val="o"/>
+      <w:lvlJc w:val="left"/>
+      <w:pPr>
+        <w:ind w:left="1440" w:hanging="360"/>
+      </w:pPr>
+      <w:rPr>
+        <w:rFonts w:ascii="Courier New" w:hAnsi="Courier New" w:cs="Courier New" w:hint="default"/>
+      </w:rPr>
+    </w:lvl>
+    <w:lvl w:ilvl="2" w:tplc="04090005" w:tentative="1">
+      <w:start w:val="1"/>
+      <w:numFmt w:val="bullet"/>
+      <w:lvlText w:val=""/>
+      <w:lvlJc w:val="left"/>
+      <w:pPr>
+        <w:ind w:left="2160" w:hanging="360"/>
+      </w:pPr>
+      <w:rPr>
+        <w:rFonts w:ascii="Wingdings" w:hAnsi="Wingdings" w:hint="default"/>
+      </w:rPr>
+    </w:lvl>
+    <w:lvl w:ilvl="3" w:tplc="04090001" w:tentative="1">
+      <w:start w:val="1"/>
+      <w:numFmt w:val="bullet"/>
+      <w:lvlText w:val=""/>
+      <w:lvlJc w:val="left"/>
+      <w:pPr>
+        <w:ind w:left="2880" w:hanging="360"/>
+      </w:pPr>
+      <w:rPr>
+        <w:rFonts w:ascii="Symbol" w:hAnsi="Symbol" w:hint="default"/>
+      </w:rPr>
+    </w:lvl>
+    <w:lvl w:ilvl="4" w:tplc="04090003" w:tentative="1">
+      <w:start w:val="1"/>
+      <w:numFmt w:val="bullet"/>
+      <w:lvlText w:val="o"/>
+      <w:lvlJc w:val="left"/>
+      <w:pPr>
+        <w:ind w:left="3600" w:hanging="360"/>
+      </w:pPr>
+      <w:rPr>
+        <w:rFonts w:ascii="Courier New" w:hAnsi="Courier New" w:cs="Courier New" w:hint="default"/>
+      </w:rPr>
+    </w:lvl>
+    <w:lvl w:ilvl="5" w:tplc="04090005" w:tentative="1">
+      <w:start w:val="1"/>
+      <w:numFmt w:val="bullet"/>
+      <w:lvlText w:val=""/>
+      <w:lvlJc w:val="left"/>
+      <w:pPr>
+        <w:ind w:left="4320" w:hanging="360"/>
+      </w:pPr>
+      <w:rPr>
+        <w:rFonts w:ascii="Wingdings" w:hAnsi="Wingdings" w:hint="default"/>
+      </w:rPr>
+    </w:lvl>
+    <w:lvl w:ilvl="6" w:tplc="04090001" w:tentative="1">
+      <w:start w:val="1"/>
+      <w:numFmt w:val="bullet"/>
+      <w:lvlText w:val=""/>
+      <w:lvlJc w:val="left"/>
+      <w:pPr>
+        <w:ind w:left="5040" w:hanging="360"/>
+      </w:pPr>
+      <w:rPr>
+        <w:rFonts w:ascii="Symbol" w:hAnsi="Symbol" w:hint="default"/>
+      </w:rPr>
+    </w:lvl>
+    <w:lvl w:ilvl="7" w:tplc="04090003" w:tentative="1">
+      <w:start w:val="1"/>
+      <w:numFmt w:val="bullet"/>
+      <w:lvlText w:val="o"/>
+      <w:lvlJc w:val="left"/>
+      <w:pPr>
+        <w:ind w:left="5760" w:hanging="360"/>
+      </w:pPr>
+      <w:rPr>
+        <w:rFonts w:ascii="Courier New" w:hAnsi="Courier New" w:cs="Courier New" w:hint="default"/>
+      </w:rPr>
+    </w:lvl>
+    <w:lvl w:ilvl="8" w:tplc="04090005" w:tentative="1">
+      <w:start w:val="1"/>
+      <w:numFmt w:val="bullet"/>
+      <w:lvlText w:val=""/>
+      <w:lvlJc w:val="left"/>
+      <w:pPr>
+        <w:ind w:left="6480" w:hanging="360"/>
+      </w:pPr>
+      <w:rPr>
+        <w:rFonts w:ascii="Wingdings" w:hAnsi="Wingdings" w:hint="default"/>
+      </w:rPr>
+    </w:lvl>
+  </w:abstractNum>
+  <w:abstractNum w:abstractNumId="2" w15:restartNumberingAfterBreak="0">
     <w:nsid w:val="0A660E09"/>
     <w:multiLevelType w:val="hybridMultilevel"/>
     <w:tmpl w:val="22EAEF72"/>
@@ -7577,7 +7554,7 @@
       </w:rPr>
     </w:lvl>
   </w:abstractNum>
-  <w:abstractNum w:abstractNumId="2" w15:restartNumberingAfterBreak="0">
+  <w:abstractNum w:abstractNumId="3" w15:restartNumberingAfterBreak="0">
     <w:nsid w:val="0F211420"/>
     <w:multiLevelType w:val="hybridMultilevel"/>
     <w:tmpl w:val="82906672"/>
@@ -7593,7 +7570,7 @@
         <w:rFonts w:ascii="Symbol" w:hAnsi="Symbol" w:hint="default"/>
       </w:rPr>
     </w:lvl>
-    <w:lvl w:ilvl="1" w:tplc="04090003" w:tentative="1">
+    <w:lvl w:ilvl="1" w:tplc="04090003">
       <w:start w:val="1"/>
       <w:numFmt w:val="bullet"/>
       <w:lvlText w:val="o"/>
@@ -7690,7 +7667,7 @@
       </w:rPr>
     </w:lvl>
   </w:abstractNum>
-  <w:abstractNum w:abstractNumId="3" w15:restartNumberingAfterBreak="0">
+  <w:abstractNum w:abstractNumId="4" w15:restartNumberingAfterBreak="0">
     <w:nsid w:val="18F07320"/>
     <w:multiLevelType w:val="hybridMultilevel"/>
     <w:tmpl w:val="D3DE6778"/>
@@ -7802,7 +7779,7 @@
       </w:rPr>
     </w:lvl>
   </w:abstractNum>
-  <w:abstractNum w:abstractNumId="4" w15:restartNumberingAfterBreak="0">
+  <w:abstractNum w:abstractNumId="5" w15:restartNumberingAfterBreak="0">
     <w:nsid w:val="20232317"/>
     <w:multiLevelType w:val="hybridMultilevel"/>
     <w:tmpl w:val="A9F00A36"/>
@@ -7914,7 +7891,7 @@
       </w:rPr>
     </w:lvl>
   </w:abstractNum>
-  <w:abstractNum w:abstractNumId="5" w15:restartNumberingAfterBreak="0">
+  <w:abstractNum w:abstractNumId="6" w15:restartNumberingAfterBreak="0">
     <w:nsid w:val="28FE436D"/>
     <w:multiLevelType w:val="hybridMultilevel"/>
     <w:tmpl w:val="BA5CF86C"/>
@@ -8026,7 +8003,7 @@
       </w:rPr>
     </w:lvl>
   </w:abstractNum>
-  <w:abstractNum w:abstractNumId="6" w15:restartNumberingAfterBreak="0">
+  <w:abstractNum w:abstractNumId="7" w15:restartNumberingAfterBreak="0">
     <w:nsid w:val="369F3B42"/>
     <w:multiLevelType w:val="hybridMultilevel"/>
     <w:tmpl w:val="C1AA2D6A"/>
@@ -8138,7 +8115,119 @@
       </w:rPr>
     </w:lvl>
   </w:abstractNum>
-  <w:abstractNum w:abstractNumId="7" w15:restartNumberingAfterBreak="0">
+  <w:abstractNum w:abstractNumId="8" w15:restartNumberingAfterBreak="0">
+    <w:nsid w:val="39610DA6"/>
+    <w:multiLevelType w:val="hybridMultilevel"/>
+    <w:tmpl w:val="B5A28252"/>
+    <w:lvl w:ilvl="0" w:tplc="D29670DA">
+      <w:numFmt w:val="bullet"/>
+      <w:lvlText w:val="-"/>
+      <w:lvlJc w:val="left"/>
+      <w:pPr>
+        <w:ind w:left="720" w:hanging="360"/>
+      </w:pPr>
+      <w:rPr>
+        <w:rFonts w:ascii="Calibri" w:eastAsiaTheme="minorHAnsi" w:hAnsi="Calibri" w:cs="Calibri" w:hint="default"/>
+      </w:rPr>
+    </w:lvl>
+    <w:lvl w:ilvl="1" w:tplc="04090003" w:tentative="1">
+      <w:start w:val="1"/>
+      <w:numFmt w:val="bullet"/>
+      <w:lvlText w:val="o"/>
+      <w:lvlJc w:val="left"/>
+      <w:pPr>
+        <w:ind w:left="1440" w:hanging="360"/>
+      </w:pPr>
+      <w:rPr>
+        <w:rFonts w:ascii="Courier New" w:hAnsi="Courier New" w:cs="Courier New" w:hint="default"/>
+      </w:rPr>
+    </w:lvl>
+    <w:lvl w:ilvl="2" w:tplc="04090005" w:tentative="1">
+      <w:start w:val="1"/>
+      <w:numFmt w:val="bullet"/>
+      <w:lvlText w:val=""/>
+      <w:lvlJc w:val="left"/>
+      <w:pPr>
+        <w:ind w:left="2160" w:hanging="360"/>
+      </w:pPr>
+      <w:rPr>
+        <w:rFonts w:ascii="Wingdings" w:hAnsi="Wingdings" w:hint="default"/>
+      </w:rPr>
+    </w:lvl>
+    <w:lvl w:ilvl="3" w:tplc="04090001" w:tentative="1">
+      <w:start w:val="1"/>
+      <w:numFmt w:val="bullet"/>
+      <w:lvlText w:val=""/>
+      <w:lvlJc w:val="left"/>
+      <w:pPr>
+        <w:ind w:left="2880" w:hanging="360"/>
+      </w:pPr>
+      <w:rPr>
+        <w:rFonts w:ascii="Symbol" w:hAnsi="Symbol" w:hint="default"/>
+      </w:rPr>
+    </w:lvl>
+    <w:lvl w:ilvl="4" w:tplc="04090003" w:tentative="1">
+      <w:start w:val="1"/>
+      <w:numFmt w:val="bullet"/>
+      <w:lvlText w:val="o"/>
+      <w:lvlJc w:val="left"/>
+      <w:pPr>
+        <w:ind w:left="3600" w:hanging="360"/>
+      </w:pPr>
+      <w:rPr>
+        <w:rFonts w:ascii="Courier New" w:hAnsi="Courier New" w:cs="Courier New" w:hint="default"/>
+      </w:rPr>
+    </w:lvl>
+    <w:lvl w:ilvl="5" w:tplc="04090005" w:tentative="1">
+      <w:start w:val="1"/>
+      <w:numFmt w:val="bullet"/>
+      <w:lvlText w:val=""/>
+      <w:lvlJc w:val="left"/>
+      <w:pPr>
+        <w:ind w:left="4320" w:hanging="360"/>
+      </w:pPr>
+      <w:rPr>
+        <w:rFonts w:ascii="Wingdings" w:hAnsi="Wingdings" w:hint="default"/>
+      </w:rPr>
+    </w:lvl>
+    <w:lvl w:ilvl="6" w:tplc="04090001" w:tentative="1">
+      <w:start w:val="1"/>
+      <w:numFmt w:val="bullet"/>
+      <w:lvlText w:val=""/>
+      <w:lvlJc w:val="left"/>
+      <w:pPr>
+        <w:ind w:left="5040" w:hanging="360"/>
+      </w:pPr>
+      <w:rPr>
+        <w:rFonts w:ascii="Symbol" w:hAnsi="Symbol" w:hint="default"/>
+      </w:rPr>
+    </w:lvl>
+    <w:lvl w:ilvl="7" w:tplc="04090003" w:tentative="1">
+      <w:start w:val="1"/>
+      <w:numFmt w:val="bullet"/>
+      <w:lvlText w:val="o"/>
+      <w:lvlJc w:val="left"/>
+      <w:pPr>
+        <w:ind w:left="5760" w:hanging="360"/>
+      </w:pPr>
+      <w:rPr>
+        <w:rFonts w:ascii="Courier New" w:hAnsi="Courier New" w:cs="Courier New" w:hint="default"/>
+      </w:rPr>
+    </w:lvl>
+    <w:lvl w:ilvl="8" w:tplc="04090005" w:tentative="1">
+      <w:start w:val="1"/>
+      <w:numFmt w:val="bullet"/>
+      <w:lvlText w:val=""/>
+      <w:lvlJc w:val="left"/>
+      <w:pPr>
+        <w:ind w:left="6480" w:hanging="360"/>
+      </w:pPr>
+      <w:rPr>
+        <w:rFonts w:ascii="Wingdings" w:hAnsi="Wingdings" w:hint="default"/>
+      </w:rPr>
+    </w:lvl>
+  </w:abstractNum>
+  <w:abstractNum w:abstractNumId="9" w15:restartNumberingAfterBreak="0">
     <w:nsid w:val="3DE83F86"/>
     <w:multiLevelType w:val="hybridMultilevel"/>
     <w:tmpl w:val="0F6E6ADE"/>
@@ -8250,7 +8339,119 @@
       </w:rPr>
     </w:lvl>
   </w:abstractNum>
-  <w:abstractNum w:abstractNumId="8" w15:restartNumberingAfterBreak="0">
+  <w:abstractNum w:abstractNumId="10" w15:restartNumberingAfterBreak="0">
+    <w:nsid w:val="40900BEC"/>
+    <w:multiLevelType w:val="hybridMultilevel"/>
+    <w:tmpl w:val="0B0047D2"/>
+    <w:lvl w:ilvl="0" w:tplc="D29670DA">
+      <w:numFmt w:val="bullet"/>
+      <w:lvlText w:val="-"/>
+      <w:lvlJc w:val="left"/>
+      <w:pPr>
+        <w:ind w:left="720" w:hanging="360"/>
+      </w:pPr>
+      <w:rPr>
+        <w:rFonts w:ascii="Calibri" w:eastAsiaTheme="minorHAnsi" w:hAnsi="Calibri" w:cs="Calibri" w:hint="default"/>
+      </w:rPr>
+    </w:lvl>
+    <w:lvl w:ilvl="1" w:tplc="04090003" w:tentative="1">
+      <w:start w:val="1"/>
+      <w:numFmt w:val="bullet"/>
+      <w:lvlText w:val="o"/>
+      <w:lvlJc w:val="left"/>
+      <w:pPr>
+        <w:ind w:left="1440" w:hanging="360"/>
+      </w:pPr>
+      <w:rPr>
+        <w:rFonts w:ascii="Courier New" w:hAnsi="Courier New" w:cs="Courier New" w:hint="default"/>
+      </w:rPr>
+    </w:lvl>
+    <w:lvl w:ilvl="2" w:tplc="04090005" w:tentative="1">
+      <w:start w:val="1"/>
+      <w:numFmt w:val="bullet"/>
+      <w:lvlText w:val=""/>
+      <w:lvlJc w:val="left"/>
+      <w:pPr>
+        <w:ind w:left="2160" w:hanging="360"/>
+      </w:pPr>
+      <w:rPr>
+        <w:rFonts w:ascii="Wingdings" w:hAnsi="Wingdings" w:hint="default"/>
+      </w:rPr>
+    </w:lvl>
+    <w:lvl w:ilvl="3" w:tplc="04090001" w:tentative="1">
+      <w:start w:val="1"/>
+      <w:numFmt w:val="bullet"/>
+      <w:lvlText w:val=""/>
+      <w:lvlJc w:val="left"/>
+      <w:pPr>
+        <w:ind w:left="2880" w:hanging="360"/>
+      </w:pPr>
+      <w:rPr>
+        <w:rFonts w:ascii="Symbol" w:hAnsi="Symbol" w:hint="default"/>
+      </w:rPr>
+    </w:lvl>
+    <w:lvl w:ilvl="4" w:tplc="04090003" w:tentative="1">
+      <w:start w:val="1"/>
+      <w:numFmt w:val="bullet"/>
+      <w:lvlText w:val="o"/>
+      <w:lvlJc w:val="left"/>
+      <w:pPr>
+        <w:ind w:left="3600" w:hanging="360"/>
+      </w:pPr>
+      <w:rPr>
+        <w:rFonts w:ascii="Courier New" w:hAnsi="Courier New" w:cs="Courier New" w:hint="default"/>
+      </w:rPr>
+    </w:lvl>
+    <w:lvl w:ilvl="5" w:tplc="04090005" w:tentative="1">
+      <w:start w:val="1"/>
+      <w:numFmt w:val="bullet"/>
+      <w:lvlText w:val=""/>
+      <w:lvlJc w:val="left"/>
+      <w:pPr>
+        <w:ind w:left="4320" w:hanging="360"/>
+      </w:pPr>
+      <w:rPr>
+        <w:rFonts w:ascii="Wingdings" w:hAnsi="Wingdings" w:hint="default"/>
+      </w:rPr>
+    </w:lvl>
+    <w:lvl w:ilvl="6" w:tplc="04090001" w:tentative="1">
+      <w:start w:val="1"/>
+      <w:numFmt w:val="bullet"/>
+      <w:lvlText w:val=""/>
+      <w:lvlJc w:val="left"/>
+      <w:pPr>
+        <w:ind w:left="5040" w:hanging="360"/>
+      </w:pPr>
+      <w:rPr>
+        <w:rFonts w:ascii="Symbol" w:hAnsi="Symbol" w:hint="default"/>
+      </w:rPr>
+    </w:lvl>
+    <w:lvl w:ilvl="7" w:tplc="04090003" w:tentative="1">
+      <w:start w:val="1"/>
+      <w:numFmt w:val="bullet"/>
+      <w:lvlText w:val="o"/>
+      <w:lvlJc w:val="left"/>
+      <w:pPr>
+        <w:ind w:left="5760" w:hanging="360"/>
+      </w:pPr>
+      <w:rPr>
+        <w:rFonts w:ascii="Courier New" w:hAnsi="Courier New" w:cs="Courier New" w:hint="default"/>
+      </w:rPr>
+    </w:lvl>
+    <w:lvl w:ilvl="8" w:tplc="04090005" w:tentative="1">
+      <w:start w:val="1"/>
+      <w:numFmt w:val="bullet"/>
+      <w:lvlText w:val=""/>
+      <w:lvlJc w:val="left"/>
+      <w:pPr>
+        <w:ind w:left="6480" w:hanging="360"/>
+      </w:pPr>
+      <w:rPr>
+        <w:rFonts w:ascii="Wingdings" w:hAnsi="Wingdings" w:hint="default"/>
+      </w:rPr>
+    </w:lvl>
+  </w:abstractNum>
+  <w:abstractNum w:abstractNumId="11" w15:restartNumberingAfterBreak="0">
     <w:nsid w:val="42B27340"/>
     <w:multiLevelType w:val="hybridMultilevel"/>
     <w:tmpl w:val="823E139C"/>
@@ -8362,7 +8563,7 @@
       </w:rPr>
     </w:lvl>
   </w:abstractNum>
-  <w:abstractNum w:abstractNumId="9" w15:restartNumberingAfterBreak="0">
+  <w:abstractNum w:abstractNumId="12" w15:restartNumberingAfterBreak="0">
     <w:nsid w:val="5564139A"/>
     <w:multiLevelType w:val="hybridMultilevel"/>
     <w:tmpl w:val="83283090"/>
@@ -8475,7 +8676,7 @@
       </w:rPr>
     </w:lvl>
   </w:abstractNum>
-  <w:abstractNum w:abstractNumId="10" w15:restartNumberingAfterBreak="0">
+  <w:abstractNum w:abstractNumId="13" w15:restartNumberingAfterBreak="0">
     <w:nsid w:val="642C27F9"/>
     <w:multiLevelType w:val="hybridMultilevel"/>
     <w:tmpl w:val="8DF2F370"/>
@@ -8587,7 +8788,7 @@
       </w:rPr>
     </w:lvl>
   </w:abstractNum>
-  <w:abstractNum w:abstractNumId="11" w15:restartNumberingAfterBreak="0">
+  <w:abstractNum w:abstractNumId="14" w15:restartNumberingAfterBreak="0">
     <w:nsid w:val="6D1D3D99"/>
     <w:multiLevelType w:val="hybridMultilevel"/>
     <w:tmpl w:val="9836EDF4"/>
@@ -8700,7 +8901,7 @@
       </w:rPr>
     </w:lvl>
   </w:abstractNum>
-  <w:abstractNum w:abstractNumId="12" w15:restartNumberingAfterBreak="0">
+  <w:abstractNum w:abstractNumId="15" w15:restartNumberingAfterBreak="0">
     <w:nsid w:val="6EFA4A90"/>
     <w:multiLevelType w:val="hybridMultilevel"/>
     <w:tmpl w:val="5FEA08EA"/>
@@ -8813,43 +9014,52 @@
     </w:lvl>
   </w:abstractNum>
   <w:num w:numId="1">
+    <w:abstractNumId w:val="3"/>
+  </w:num>
+  <w:num w:numId="2">
+    <w:abstractNumId w:val="14"/>
+  </w:num>
+  <w:num w:numId="3">
     <w:abstractNumId w:val="2"/>
   </w:num>
-  <w:num w:numId="2">
-    <w:abstractNumId w:val="11"/>
+  <w:num w:numId="4">
+    <w:abstractNumId w:val="12"/>
   </w:num>
-  <w:num w:numId="3">
-    <w:abstractNumId w:val="1"/>
+  <w:num w:numId="5">
+    <w:abstractNumId w:val="7"/>
   </w:num>
-  <w:num w:numId="4">
+  <w:num w:numId="6">
     <w:abstractNumId w:val="9"/>
   </w:num>
-  <w:num w:numId="5">
-    <w:abstractNumId w:val="6"/>
-  </w:num>
-  <w:num w:numId="6">
-    <w:abstractNumId w:val="7"/>
-  </w:num>
   <w:num w:numId="7">
-    <w:abstractNumId w:val="3"/>
+    <w:abstractNumId w:val="4"/>
   </w:num>
   <w:num w:numId="8">
-    <w:abstractNumId w:val="4"/>
+    <w:abstractNumId w:val="5"/>
   </w:num>
   <w:num w:numId="9">
-    <w:abstractNumId w:val="5"/>
+    <w:abstractNumId w:val="6"/>
   </w:num>
   <w:num w:numId="10">
     <w:abstractNumId w:val="0"/>
   </w:num>
   <w:num w:numId="11">
-    <w:abstractNumId w:val="12"/>
+    <w:abstractNumId w:val="15"/>
   </w:num>
   <w:num w:numId="12">
-    <w:abstractNumId w:val="10"/>
+    <w:abstractNumId w:val="13"/>
   </w:num>
   <w:num w:numId="13">
+    <w:abstractNumId w:val="11"/>
+  </w:num>
+  <w:num w:numId="14">
     <w:abstractNumId w:val="8"/>
+  </w:num>
+  <w:num w:numId="15">
+    <w:abstractNumId w:val="1"/>
+  </w:num>
+  <w:num w:numId="16">
+    <w:abstractNumId w:val="10"/>
   </w:num>
 </w:numbering>
 </file>

</xml_diff>

<commit_message>
added some comments to the tutorial plan
</commit_message>
<xml_diff>
--- a/HPEC18_tutorial/Plans_GraphBLASTutorial_HPEC2018.docx
+++ b/HPEC18_tutorial/Plans_GraphBLASTutorial_HPEC2018.docx
@@ -1,13 +1,18 @@
 
 <file path=word/document.xml><?xml version="1.0" encoding="utf-8"?>
-<w:document xmlns:wpc="http://schemas.microsoft.com/office/word/2010/wordprocessingCanvas" xmlns:mc="http://schemas.openxmlformats.org/markup-compatibility/2006" xmlns:o="urn:schemas-microsoft-com:office:office" xmlns:r="http://schemas.openxmlformats.org/officeDocument/2006/relationships" xmlns:m="http://schemas.openxmlformats.org/officeDocument/2006/math" xmlns:v="urn:schemas-microsoft-com:vml" xmlns:wp14="http://schemas.microsoft.com/office/word/2010/wordprocessingDrawing" xmlns:wp="http://schemas.openxmlformats.org/drawingml/2006/wordprocessingDrawing" xmlns:w10="urn:schemas-microsoft-com:office:word" xmlns:w="http://schemas.openxmlformats.org/wordprocessingml/2006/main" xmlns:w14="http://schemas.microsoft.com/office/word/2010/wordml" xmlns:w15="http://schemas.microsoft.com/office/word/2012/wordml" xmlns:wpg="http://schemas.microsoft.com/office/word/2010/wordprocessingGroup" xmlns:wpi="http://schemas.microsoft.com/office/word/2010/wordprocessingInk" xmlns:wne="http://schemas.microsoft.com/office/word/2006/wordml" xmlns:wps="http://schemas.microsoft.com/office/word/2010/wordprocessingShape" mc:Ignorable="w14 w15 wp14">
+<w:document xmlns:wpc="http://schemas.microsoft.com/office/word/2010/wordprocessingCanvas" xmlns:cx="http://schemas.microsoft.com/office/drawing/2014/chartex" xmlns:cx1="http://schemas.microsoft.com/office/drawing/2015/9/8/chartex" xmlns:cx2="http://schemas.microsoft.com/office/drawing/2015/10/21/chartex" xmlns:cx3="http://schemas.microsoft.com/office/drawing/2016/5/9/chartex" xmlns:cx4="http://schemas.microsoft.com/office/drawing/2016/5/10/chartex" xmlns:cx5="http://schemas.microsoft.com/office/drawing/2016/5/11/chartex" xmlns:cx6="http://schemas.microsoft.com/office/drawing/2016/5/12/chartex" xmlns:cx7="http://schemas.microsoft.com/office/drawing/2016/5/13/chartex" xmlns:cx8="http://schemas.microsoft.com/office/drawing/2016/5/14/chartex" xmlns:mc="http://schemas.openxmlformats.org/markup-compatibility/2006" xmlns:aink="http://schemas.microsoft.com/office/drawing/2016/ink" xmlns:am3d="http://schemas.microsoft.com/office/drawing/2017/model3d" xmlns:o="urn:schemas-microsoft-com:office:office" xmlns:r="http://schemas.openxmlformats.org/officeDocument/2006/relationships" xmlns:m="http://schemas.openxmlformats.org/officeDocument/2006/math" xmlns:v="urn:schemas-microsoft-com:vml" xmlns:wp14="http://schemas.microsoft.com/office/word/2010/wordprocessingDrawing" xmlns:wp="http://schemas.openxmlformats.org/drawingml/2006/wordprocessingDrawing" xmlns:w10="urn:schemas-microsoft-com:office:word" xmlns:w="http://schemas.openxmlformats.org/wordprocessingml/2006/main" xmlns:w14="http://schemas.microsoft.com/office/word/2010/wordml" xmlns:w15="http://schemas.microsoft.com/office/word/2012/wordml" xmlns:w16cid="http://schemas.microsoft.com/office/word/2016/wordml/cid" xmlns:w16se="http://schemas.microsoft.com/office/word/2015/wordml/symex" xmlns:wpg="http://schemas.microsoft.com/office/word/2010/wordprocessingGroup" xmlns:wpi="http://schemas.microsoft.com/office/word/2010/wordprocessingInk" xmlns:wne="http://schemas.microsoft.com/office/word/2006/wordml" xmlns:wps="http://schemas.microsoft.com/office/word/2010/wordprocessingShape" mc:Ignorable="w14 w15 w16se w16cid wp14">
   <w:body>
     <w:p>
       <w:pPr>
         <w:pStyle w:val="Title"/>
       </w:pPr>
-      <w:r>
-        <w:t>GraphBLAS Tutorial at HPEC</w:t>
+      <w:proofErr w:type="spellStart"/>
+      <w:r>
+        <w:t>GraphBLAS</w:t>
+      </w:r>
+      <w:proofErr w:type="spellEnd"/>
+      <w:r>
+        <w:t xml:space="preserve"> Tutorial at HPEC</w:t>
       </w:r>
     </w:p>
     <w:p/>
@@ -18,7 +23,15 @@
     </w:p>
     <w:p>
       <w:r>
-        <w:t>Two 90 minute sessions: 9-10:30, 11-12:30</w:t>
+        <w:t xml:space="preserve">Two </w:t>
+      </w:r>
+      <w:proofErr w:type="gramStart"/>
+      <w:r>
+        <w:t>90 minute</w:t>
+      </w:r>
+      <w:proofErr w:type="gramEnd"/>
+      <w:r>
+        <w:t xml:space="preserve"> sessions: 9-10:30, 11-12:30</w:t>
       </w:r>
     </w:p>
     <w:p/>
@@ -38,8 +51,13 @@
       <w:r>
         <w:t xml:space="preserve">six </w:t>
       </w:r>
-      <w:r>
-        <w:t>thirty minute chunks:</w:t>
+      <w:proofErr w:type="gramStart"/>
+      <w:r>
+        <w:t>thirty minute</w:t>
+      </w:r>
+      <w:proofErr w:type="gramEnd"/>
+      <w:r>
+        <w:t xml:space="preserve"> chunks:</w:t>
       </w:r>
     </w:p>
     <w:p/>
@@ -54,8 +72,13 @@
         <w:t xml:space="preserve"> 1. Introduction</w:t>
       </w:r>
       <w:r>
-        <w:t xml:space="preserve"> to GraphBLAS</w:t>
-      </w:r>
+        <w:t xml:space="preserve"> to </w:t>
+      </w:r>
+      <w:proofErr w:type="spellStart"/>
+      <w:r>
+        <w:t>GraphBLAS</w:t>
+      </w:r>
+      <w:proofErr w:type="spellEnd"/>
       <w:r>
         <w:t>, and tooling for the hands-on portion</w:t>
       </w:r>
@@ -87,7 +110,31 @@
         </w:numPr>
       </w:pPr>
       <w:r>
-        <w:t>The GraphBLAS library source tarball (SuiteSparse + User Guide?)</w:t>
+        <w:t xml:space="preserve">The </w:t>
+      </w:r>
+      <w:proofErr w:type="spellStart"/>
+      <w:r>
+        <w:t>GraphBLAS</w:t>
+      </w:r>
+      <w:proofErr w:type="spellEnd"/>
+      <w:r>
+        <w:t xml:space="preserve"> library source </w:t>
+      </w:r>
+      <w:proofErr w:type="spellStart"/>
+      <w:r>
+        <w:t>tarball</w:t>
+      </w:r>
+      <w:proofErr w:type="spellEnd"/>
+      <w:r>
+        <w:t xml:space="preserve"> (</w:t>
+      </w:r>
+      <w:proofErr w:type="spellStart"/>
+      <w:r>
+        <w:t>SuiteSparse</w:t>
+      </w:r>
+      <w:proofErr w:type="spellEnd"/>
+      <w:r>
+        <w:t xml:space="preserve"> + User Guide?)</w:t>
       </w:r>
     </w:p>
     <w:p>
@@ -110,8 +157,13 @@
           <w:numId w:val="6"/>
         </w:numPr>
       </w:pPr>
-      <w:r>
-        <w:t>Cmake version 3+</w:t>
+      <w:proofErr w:type="spellStart"/>
+      <w:r>
+        <w:t>Cmake</w:t>
+      </w:r>
+      <w:proofErr w:type="spellEnd"/>
+      <w:r>
+        <w:t xml:space="preserve"> version 3+</w:t>
       </w:r>
     </w:p>
     <w:p>
@@ -126,7 +178,15 @@
         <w:t xml:space="preserve">Hardcopy: </w:t>
       </w:r>
       <w:r>
-        <w:t>A Qwik-Reference "card" (1 double sided sheet) with API info relevant to course</w:t>
+        <w:t xml:space="preserve">A </w:t>
+      </w:r>
+      <w:proofErr w:type="spellStart"/>
+      <w:r>
+        <w:t>Qwik</w:t>
+      </w:r>
+      <w:proofErr w:type="spellEnd"/>
+      <w:r>
+        <w:t>-Reference "card" (1 double sided sheet) with API info relevant to course</w:t>
       </w:r>
     </w:p>
     <w:p>
@@ -138,7 +198,23 @@
         </w:numPr>
       </w:pPr>
       <w:r>
-        <w:t>List of GraphBLAS operation primitives  (refer to spec table 4.1?)</w:t>
+        <w:t xml:space="preserve">List of </w:t>
+      </w:r>
+      <w:proofErr w:type="spellStart"/>
+      <w:r>
+        <w:t>GraphBLAS</w:t>
+      </w:r>
+      <w:proofErr w:type="spellEnd"/>
+      <w:r>
+        <w:t xml:space="preserve"> operation </w:t>
+      </w:r>
+      <w:proofErr w:type="gramStart"/>
+      <w:r>
+        <w:t>primitives  (</w:t>
+      </w:r>
+      <w:proofErr w:type="gramEnd"/>
+      <w:r>
+        <w:t>refer to spec table 4.1?)</w:t>
       </w:r>
     </w:p>
     <w:p>
@@ -150,7 +226,15 @@
         </w:numPr>
       </w:pPr>
       <w:r>
-        <w:t>Dissection of a signature (output container, mask, accum, op, input containers, descriptor)</w:t>
+        <w:t xml:space="preserve">Dissection of a signature (output container, mask, </w:t>
+      </w:r>
+      <w:proofErr w:type="spellStart"/>
+      <w:r>
+        <w:t>accum</w:t>
+      </w:r>
+      <w:proofErr w:type="spellEnd"/>
+      <w:r>
+        <w:t>, op, input containers, descriptor)</w:t>
       </w:r>
     </w:p>
     <w:p>
@@ -197,8 +281,13 @@
           <w:numId w:val="6"/>
         </w:numPr>
       </w:pPr>
-      <w:r>
-        <w:t>GraphBLAS Objects</w:t>
+      <w:proofErr w:type="spellStart"/>
+      <w:r>
+        <w:t>GraphBLAS</w:t>
+      </w:r>
+      <w:proofErr w:type="spellEnd"/>
+      <w:r>
+        <w:t xml:space="preserve"> Objects</w:t>
       </w:r>
     </w:p>
     <w:p>
@@ -269,8 +358,29 @@
           <w:numId w:val="6"/>
         </w:numPr>
       </w:pPr>
-      <w:r>
-        <w:t>GraphBLAS operations list? GraphBLAS C API Signature dissection? (Make sure it is on Qwik Reference)</w:t>
+      <w:proofErr w:type="spellStart"/>
+      <w:r>
+        <w:t>GraphBLAS</w:t>
+      </w:r>
+      <w:proofErr w:type="spellEnd"/>
+      <w:r>
+        <w:t xml:space="preserve"> operations list? </w:t>
+      </w:r>
+      <w:proofErr w:type="spellStart"/>
+      <w:r>
+        <w:t>GraphBLAS</w:t>
+      </w:r>
+      <w:proofErr w:type="spellEnd"/>
+      <w:r>
+        <w:t xml:space="preserve"> C API Signature dissection? (Make sure it is on </w:t>
+      </w:r>
+      <w:proofErr w:type="spellStart"/>
+      <w:r>
+        <w:t>Qwik</w:t>
+      </w:r>
+      <w:proofErr w:type="spellEnd"/>
+      <w:r>
+        <w:t xml:space="preserve"> Reference)</w:t>
       </w:r>
     </w:p>
     <w:p>
@@ -281,8 +391,13 @@
           <w:numId w:val="6"/>
         </w:numPr>
       </w:pPr>
-      <w:r>
-        <w:t>GraphBLAS Objects</w:t>
+      <w:proofErr w:type="spellStart"/>
+      <w:r>
+        <w:t>GraphBLAS</w:t>
+      </w:r>
+      <w:proofErr w:type="spellEnd"/>
+      <w:r>
+        <w:t xml:space="preserve"> Objects</w:t>
       </w:r>
     </w:p>
     <w:p>
@@ -348,7 +463,23 @@
         <w:t>Operators</w:t>
       </w:r>
       <w:r>
-        <w:t>: UnaryOp, BinaryOp, Monoid, Semiring</w:t>
+        <w:t xml:space="preserve">: </w:t>
+      </w:r>
+      <w:proofErr w:type="spellStart"/>
+      <w:r>
+        <w:t>UnaryOp</w:t>
+      </w:r>
+      <w:proofErr w:type="spellEnd"/>
+      <w:r>
+        <w:t xml:space="preserve">, </w:t>
+      </w:r>
+      <w:proofErr w:type="spellStart"/>
+      <w:r>
+        <w:t>BinaryOp</w:t>
+      </w:r>
+      <w:proofErr w:type="spellEnd"/>
+      <w:r>
+        <w:t>, Monoid, Semiring</w:t>
       </w:r>
     </w:p>
     <w:p>
@@ -369,7 +500,15 @@
         <w:pStyle w:val="Heading2"/>
       </w:pPr>
       <w:r>
-        <w:t>09:30 - 10:00  Part 2: "Hello, World"</w:t>
+        <w:t xml:space="preserve">09:30 - </w:t>
+      </w:r>
+      <w:proofErr w:type="gramStart"/>
+      <w:r>
+        <w:t>10:00  Part</w:t>
+      </w:r>
+      <w:proofErr w:type="gramEnd"/>
+      <w:r>
+        <w:t xml:space="preserve"> 2: "Hello, World"</w:t>
       </w:r>
       <w:r>
         <w:t xml:space="preserve"> Exercise</w:t>
@@ -395,8 +534,8 @@
         <mc:AlternateContent>
           <mc:Choice Requires="wpg">
             <w:drawing>
-              <wp:inline distT="0" distB="0" distL="0" distR="0">
-                <wp:extent cx="3211830" cy="2610485"/>
+              <wp:inline distT="0" distB="0" distL="0" distR="0" wp14:anchorId="307D9573" wp14:editId="5CDB2CCD">
+                <wp:extent cx="3211871" cy="2582552"/>
                 <wp:effectExtent l="0" t="0" r="0" b="0"/>
                 <wp:docPr id="7" name="Group 6"/>
                 <wp:cNvGraphicFramePr/>
@@ -407,9 +546,9 @@
                       <wpg:grpSpPr>
                         <a:xfrm>
                           <a:off x="0" y="0"/>
-                          <a:ext cx="3211830" cy="2610485"/>
+                          <a:ext cx="3211871" cy="2582552"/>
                           <a:chOff x="0" y="0"/>
-                          <a:chExt cx="2830876" cy="2300585"/>
+                          <a:chExt cx="2830912" cy="2275968"/>
                         </a:xfrm>
                       </wpg:grpSpPr>
                       <wpg:grpSp>
@@ -425,9 +564,7 @@
                         </wpg:grpSpPr>
                         <wps:wsp>
                           <wps:cNvPr id="49" name="Line 24"/>
-                          <wps:cNvSpPr>
-                            <a:spLocks noChangeAspect="1" noChangeShapeType="1"/>
-                          </wps:cNvSpPr>
+                          <wps:cNvCnPr/>
                           <wps:spPr bwMode="auto">
                             <a:xfrm rot="1855532" flipH="1" flipV="1">
                               <a:off x="187064" y="526589"/>
@@ -448,12 +585,12 @@
                             <a:effectLst/>
                             <a:extLst>
                               <a:ext uri="{909E8E84-426E-40dd-AFC4-6F175D3DCCD1}">
-                                <a14:hiddenFill xmlns:p="http://schemas.openxmlformats.org/presentationml/2006/main" xmlns:a14="http://schemas.microsoft.com/office/drawing/2010/main" xmlns="" xmlns:lc="http://schemas.openxmlformats.org/drawingml/2006/lockedCanvas">
+                                <a14:hiddenFill xmlns:lc="http://schemas.openxmlformats.org/drawingml/2006/lockedCanvas" xmlns="" xmlns:a14="http://schemas.microsoft.com/office/drawing/2010/main" xmlns:p="http://schemas.openxmlformats.org/presentationml/2006/main" xmlns:w="http://schemas.openxmlformats.org/wordprocessingml/2006/main" xmlns:w10="urn:schemas-microsoft-com:office:word" xmlns:v="urn:schemas-microsoft-com:vml" xmlns:o="urn:schemas-microsoft-com:office:office">
                                   <a:noFill/>
                                 </a14:hiddenFill>
                               </a:ext>
                               <a:ext uri="{AF507438-7753-43e0-B8FC-AC1667EBCBE1}">
-                                <a14:hiddenEffects xmlns:p="http://schemas.openxmlformats.org/presentationml/2006/main" xmlns:a14="http://schemas.microsoft.com/office/drawing/2010/main" xmlns="" xmlns:lc="http://schemas.openxmlformats.org/drawingml/2006/lockedCanvas">
+                                <a14:hiddenEffects xmlns:lc="http://schemas.openxmlformats.org/drawingml/2006/lockedCanvas" xmlns="" xmlns:a14="http://schemas.microsoft.com/office/drawing/2010/main" xmlns:p="http://schemas.openxmlformats.org/presentationml/2006/main" xmlns:w="http://schemas.openxmlformats.org/wordprocessingml/2006/main" xmlns:w10="urn:schemas-microsoft-com:office:word" xmlns:v="urn:schemas-microsoft-com:vml" xmlns:o="urn:schemas-microsoft-com:office:office">
                                   <a:effectLst>
                                     <a:outerShdw blurRad="63500" dist="38099" dir="2700000" algn="ctr" rotWithShape="0">
                                       <a:schemeClr val="bg2">
@@ -541,14 +678,14 @@
                             <a:effectLst/>
                             <a:extLst>
                               <a:ext uri="{909E8E84-426E-40dd-AFC4-6F175D3DCCD1}">
-                                <a14:hiddenFill xmlns:p="http://schemas.openxmlformats.org/presentationml/2006/main" xmlns:a14="http://schemas.microsoft.com/office/drawing/2010/main" xmlns="" xmlns:lc="http://schemas.openxmlformats.org/drawingml/2006/lockedCanvas">
+                                <a14:hiddenFill xmlns:lc="http://schemas.openxmlformats.org/drawingml/2006/lockedCanvas" xmlns="" xmlns:a14="http://schemas.microsoft.com/office/drawing/2010/main" xmlns:p="http://schemas.openxmlformats.org/presentationml/2006/main" xmlns:w="http://schemas.openxmlformats.org/wordprocessingml/2006/main" xmlns:w10="urn:schemas-microsoft-com:office:word" xmlns:v="urn:schemas-microsoft-com:vml" xmlns:o="urn:schemas-microsoft-com:office:office">
                                   <a:solidFill>
                                     <a:schemeClr val="accent1"/>
                                   </a:solidFill>
                                 </a14:hiddenFill>
                               </a:ext>
                               <a:ext uri="{AF507438-7753-43e0-B8FC-AC1667EBCBE1}">
-                                <a14:hiddenEffects xmlns:p="http://schemas.openxmlformats.org/presentationml/2006/main" xmlns:a14="http://schemas.microsoft.com/office/drawing/2010/main" xmlns="" xmlns:lc="http://schemas.openxmlformats.org/drawingml/2006/lockedCanvas">
+                                <a14:hiddenEffects xmlns:lc="http://schemas.openxmlformats.org/drawingml/2006/lockedCanvas" xmlns="" xmlns:a14="http://schemas.microsoft.com/office/drawing/2010/main" xmlns:p="http://schemas.openxmlformats.org/presentationml/2006/main" xmlns:w="http://schemas.openxmlformats.org/wordprocessingml/2006/main" xmlns:w10="urn:schemas-microsoft-com:office:word" xmlns:v="urn:schemas-microsoft-com:vml" xmlns:o="urn:schemas-microsoft-com:office:office">
                                   <a:effectLst>
                                     <a:outerShdw blurRad="63500" dist="38099" dir="2700000" algn="ctr" rotWithShape="0">
                                       <a:schemeClr val="bg2">
@@ -576,9 +713,7 @@
                         </wpg:grpSpPr>
                         <wps:wsp>
                           <wps:cNvPr id="47" name="Line 27"/>
-                          <wps:cNvSpPr>
-                            <a:spLocks noChangeAspect="1" noChangeShapeType="1"/>
-                          </wps:cNvSpPr>
+                          <wps:cNvCnPr/>
                           <wps:spPr bwMode="auto">
                             <a:xfrm rot="1855532">
                               <a:off x="508893" y="850159"/>
@@ -599,12 +734,12 @@
                             <a:effectLst/>
                             <a:extLst>
                               <a:ext uri="{909E8E84-426E-40dd-AFC4-6F175D3DCCD1}">
-                                <a14:hiddenFill xmlns:p="http://schemas.openxmlformats.org/presentationml/2006/main" xmlns:a14="http://schemas.microsoft.com/office/drawing/2010/main" xmlns="" xmlns:lc="http://schemas.openxmlformats.org/drawingml/2006/lockedCanvas">
+                                <a14:hiddenFill xmlns:lc="http://schemas.openxmlformats.org/drawingml/2006/lockedCanvas" xmlns="" xmlns:a14="http://schemas.microsoft.com/office/drawing/2010/main" xmlns:p="http://schemas.openxmlformats.org/presentationml/2006/main" xmlns:w="http://schemas.openxmlformats.org/wordprocessingml/2006/main" xmlns:w10="urn:schemas-microsoft-com:office:word" xmlns:v="urn:schemas-microsoft-com:vml" xmlns:o="urn:schemas-microsoft-com:office:office">
                                   <a:noFill/>
                                 </a14:hiddenFill>
                               </a:ext>
                               <a:ext uri="{AF507438-7753-43e0-B8FC-AC1667EBCBE1}">
-                                <a14:hiddenEffects xmlns:p="http://schemas.openxmlformats.org/presentationml/2006/main" xmlns:a14="http://schemas.microsoft.com/office/drawing/2010/main" xmlns="" xmlns:lc="http://schemas.openxmlformats.org/drawingml/2006/lockedCanvas">
+                                <a14:hiddenEffects xmlns:lc="http://schemas.openxmlformats.org/drawingml/2006/lockedCanvas" xmlns="" xmlns:a14="http://schemas.microsoft.com/office/drawing/2010/main" xmlns:p="http://schemas.openxmlformats.org/presentationml/2006/main" xmlns:w="http://schemas.openxmlformats.org/wordprocessingml/2006/main" xmlns:w10="urn:schemas-microsoft-com:office:word" xmlns:v="urn:schemas-microsoft-com:vml" xmlns:o="urn:schemas-microsoft-com:office:office">
                                   <a:effectLst>
                                     <a:outerShdw blurRad="63500" dist="38099" dir="2700000" algn="ctr" rotWithShape="0">
                                       <a:schemeClr val="bg2">
@@ -692,14 +827,14 @@
                             <a:effectLst/>
                             <a:extLst>
                               <a:ext uri="{909E8E84-426E-40dd-AFC4-6F175D3DCCD1}">
-                                <a14:hiddenFill xmlns:p="http://schemas.openxmlformats.org/presentationml/2006/main" xmlns:a14="http://schemas.microsoft.com/office/drawing/2010/main" xmlns="" xmlns:lc="http://schemas.openxmlformats.org/drawingml/2006/lockedCanvas">
+                                <a14:hiddenFill xmlns:lc="http://schemas.openxmlformats.org/drawingml/2006/lockedCanvas" xmlns="" xmlns:a14="http://schemas.microsoft.com/office/drawing/2010/main" xmlns:p="http://schemas.openxmlformats.org/presentationml/2006/main" xmlns:w="http://schemas.openxmlformats.org/wordprocessingml/2006/main" xmlns:w10="urn:schemas-microsoft-com:office:word" xmlns:v="urn:schemas-microsoft-com:vml" xmlns:o="urn:schemas-microsoft-com:office:office">
                                   <a:solidFill>
                                     <a:schemeClr val="accent1"/>
                                   </a:solidFill>
                                 </a14:hiddenFill>
                               </a:ext>
                               <a:ext uri="{AF507438-7753-43e0-B8FC-AC1667EBCBE1}">
-                                <a14:hiddenEffects xmlns:p="http://schemas.openxmlformats.org/presentationml/2006/main" xmlns:a14="http://schemas.microsoft.com/office/drawing/2010/main" xmlns="" xmlns:lc="http://schemas.openxmlformats.org/drawingml/2006/lockedCanvas">
+                                <a14:hiddenEffects xmlns:lc="http://schemas.openxmlformats.org/drawingml/2006/lockedCanvas" xmlns="" xmlns:a14="http://schemas.microsoft.com/office/drawing/2010/main" xmlns:p="http://schemas.openxmlformats.org/presentationml/2006/main" xmlns:w="http://schemas.openxmlformats.org/wordprocessingml/2006/main" xmlns:w10="urn:schemas-microsoft-com:office:word" xmlns:v="urn:schemas-microsoft-com:vml" xmlns:o="urn:schemas-microsoft-com:office:office">
                                   <a:effectLst>
                                     <a:outerShdw blurRad="63500" dist="38099" dir="2700000" algn="ctr" rotWithShape="0">
                                       <a:schemeClr val="bg2">
@@ -727,9 +862,7 @@
                         </wpg:grpSpPr>
                         <wps:wsp>
                           <wps:cNvPr id="45" name="Line 30"/>
-                          <wps:cNvSpPr>
-                            <a:spLocks noChangeAspect="1" noChangeShapeType="1"/>
-                          </wps:cNvSpPr>
+                          <wps:cNvCnPr/>
                           <wps:spPr bwMode="auto">
                             <a:xfrm rot="17163330" flipH="1">
                               <a:off x="1086186" y="173137"/>
@@ -750,12 +883,12 @@
                             <a:effectLst/>
                             <a:extLst>
                               <a:ext uri="{909E8E84-426E-40dd-AFC4-6F175D3DCCD1}">
-                                <a14:hiddenFill xmlns:p="http://schemas.openxmlformats.org/presentationml/2006/main" xmlns:a14="http://schemas.microsoft.com/office/drawing/2010/main" xmlns="" xmlns:lc="http://schemas.openxmlformats.org/drawingml/2006/lockedCanvas">
+                                <a14:hiddenFill xmlns:lc="http://schemas.openxmlformats.org/drawingml/2006/lockedCanvas" xmlns="" xmlns:a14="http://schemas.microsoft.com/office/drawing/2010/main" xmlns:p="http://schemas.openxmlformats.org/presentationml/2006/main" xmlns:w="http://schemas.openxmlformats.org/wordprocessingml/2006/main" xmlns:w10="urn:schemas-microsoft-com:office:word" xmlns:v="urn:schemas-microsoft-com:vml" xmlns:o="urn:schemas-microsoft-com:office:office">
                                   <a:noFill/>
                                 </a14:hiddenFill>
                               </a:ext>
                               <a:ext uri="{AF507438-7753-43e0-B8FC-AC1667EBCBE1}">
-                                <a14:hiddenEffects xmlns:p="http://schemas.openxmlformats.org/presentationml/2006/main" xmlns:a14="http://schemas.microsoft.com/office/drawing/2010/main" xmlns="" xmlns:lc="http://schemas.openxmlformats.org/drawingml/2006/lockedCanvas">
+                                <a14:hiddenEffects xmlns:lc="http://schemas.openxmlformats.org/drawingml/2006/lockedCanvas" xmlns="" xmlns:a14="http://schemas.microsoft.com/office/drawing/2010/main" xmlns:p="http://schemas.openxmlformats.org/presentationml/2006/main" xmlns:w="http://schemas.openxmlformats.org/wordprocessingml/2006/main" xmlns:w10="urn:schemas-microsoft-com:office:word" xmlns:v="urn:schemas-microsoft-com:vml" xmlns:o="urn:schemas-microsoft-com:office:office">
                                   <a:effectLst>
                                     <a:outerShdw blurRad="63500" dist="38099" dir="2700000" algn="ctr" rotWithShape="0">
                                       <a:schemeClr val="bg2">
@@ -833,14 +966,14 @@
                             <a:effectLst/>
                             <a:extLst>
                               <a:ext uri="{909E8E84-426E-40dd-AFC4-6F175D3DCCD1}">
-                                <a14:hiddenFill xmlns:p="http://schemas.openxmlformats.org/presentationml/2006/main" xmlns:a14="http://schemas.microsoft.com/office/drawing/2010/main" xmlns="" xmlns:lc="http://schemas.openxmlformats.org/drawingml/2006/lockedCanvas">
+                                <a14:hiddenFill xmlns:lc="http://schemas.openxmlformats.org/drawingml/2006/lockedCanvas" xmlns="" xmlns:a14="http://schemas.microsoft.com/office/drawing/2010/main" xmlns:p="http://schemas.openxmlformats.org/presentationml/2006/main" xmlns:w="http://schemas.openxmlformats.org/wordprocessingml/2006/main" xmlns:w10="urn:schemas-microsoft-com:office:word" xmlns:v="urn:schemas-microsoft-com:vml" xmlns:o="urn:schemas-microsoft-com:office:office">
                                   <a:solidFill>
                                     <a:schemeClr val="accent1"/>
                                   </a:solidFill>
                                 </a14:hiddenFill>
                               </a:ext>
                               <a:ext uri="{AF507438-7753-43e0-B8FC-AC1667EBCBE1}">
-                                <a14:hiddenEffects xmlns:p="http://schemas.openxmlformats.org/presentationml/2006/main" xmlns:a14="http://schemas.microsoft.com/office/drawing/2010/main" xmlns="" xmlns:lc="http://schemas.openxmlformats.org/drawingml/2006/lockedCanvas">
+                                <a14:hiddenEffects xmlns:lc="http://schemas.openxmlformats.org/drawingml/2006/lockedCanvas" xmlns="" xmlns:a14="http://schemas.microsoft.com/office/drawing/2010/main" xmlns:p="http://schemas.openxmlformats.org/presentationml/2006/main" xmlns:w="http://schemas.openxmlformats.org/wordprocessingml/2006/main" xmlns:w10="urn:schemas-microsoft-com:office:word" xmlns:v="urn:schemas-microsoft-com:vml" xmlns:o="urn:schemas-microsoft-com:office:office">
                                   <a:effectLst>
                                     <a:outerShdw blurRad="63500" dist="38099" dir="2700000" algn="ctr" rotWithShape="0">
                                       <a:schemeClr val="bg2">
@@ -868,9 +1001,7 @@
                         </wpg:grpSpPr>
                         <wps:wsp>
                           <wps:cNvPr id="43" name="Line 34"/>
-                          <wps:cNvSpPr>
-                            <a:spLocks noChangeAspect="1" noChangeShapeType="1"/>
-                          </wps:cNvSpPr>
+                          <wps:cNvCnPr/>
                           <wps:spPr bwMode="auto">
                             <a:xfrm rot="3635357">
                               <a:off x="555518" y="1561734"/>
@@ -891,12 +1022,12 @@
                             <a:effectLst/>
                             <a:extLst>
                               <a:ext uri="{909E8E84-426E-40dd-AFC4-6F175D3DCCD1}">
-                                <a14:hiddenFill xmlns:p="http://schemas.openxmlformats.org/presentationml/2006/main" xmlns:a14="http://schemas.microsoft.com/office/drawing/2010/main" xmlns="" xmlns:lc="http://schemas.openxmlformats.org/drawingml/2006/lockedCanvas">
+                                <a14:hiddenFill xmlns:lc="http://schemas.openxmlformats.org/drawingml/2006/lockedCanvas" xmlns="" xmlns:a14="http://schemas.microsoft.com/office/drawing/2010/main" xmlns:p="http://schemas.openxmlformats.org/presentationml/2006/main" xmlns:w="http://schemas.openxmlformats.org/wordprocessingml/2006/main" xmlns:w10="urn:schemas-microsoft-com:office:word" xmlns:v="urn:schemas-microsoft-com:vml" xmlns:o="urn:schemas-microsoft-com:office:office">
                                   <a:noFill/>
                                 </a14:hiddenFill>
                               </a:ext>
                               <a:ext uri="{AF507438-7753-43e0-B8FC-AC1667EBCBE1}">
-                                <a14:hiddenEffects xmlns:p="http://schemas.openxmlformats.org/presentationml/2006/main" xmlns:a14="http://schemas.microsoft.com/office/drawing/2010/main" xmlns="" xmlns:lc="http://schemas.openxmlformats.org/drawingml/2006/lockedCanvas">
+                                <a14:hiddenEffects xmlns:lc="http://schemas.openxmlformats.org/drawingml/2006/lockedCanvas" xmlns="" xmlns:a14="http://schemas.microsoft.com/office/drawing/2010/main" xmlns:p="http://schemas.openxmlformats.org/presentationml/2006/main" xmlns:w="http://schemas.openxmlformats.org/wordprocessingml/2006/main" xmlns:w10="urn:schemas-microsoft-com:office:word" xmlns:v="urn:schemas-microsoft-com:vml" xmlns:o="urn:schemas-microsoft-com:office:office">
                                   <a:effectLst>
                                     <a:outerShdw blurRad="63500" dist="38099" dir="2700000" algn="ctr" rotWithShape="0">
                                       <a:schemeClr val="bg2">
@@ -992,14 +1123,14 @@
                             <a:effectLst/>
                             <a:extLst>
                               <a:ext uri="{909E8E84-426E-40dd-AFC4-6F175D3DCCD1}">
-                                <a14:hiddenFill xmlns:p="http://schemas.openxmlformats.org/presentationml/2006/main" xmlns:a14="http://schemas.microsoft.com/office/drawing/2010/main" xmlns="" xmlns:lc="http://schemas.openxmlformats.org/drawingml/2006/lockedCanvas">
+                                <a14:hiddenFill xmlns:lc="http://schemas.openxmlformats.org/drawingml/2006/lockedCanvas" xmlns="" xmlns:a14="http://schemas.microsoft.com/office/drawing/2010/main" xmlns:p="http://schemas.openxmlformats.org/presentationml/2006/main" xmlns:w="http://schemas.openxmlformats.org/wordprocessingml/2006/main" xmlns:w10="urn:schemas-microsoft-com:office:word" xmlns:v="urn:schemas-microsoft-com:vml" xmlns:o="urn:schemas-microsoft-com:office:office">
                                   <a:solidFill>
                                     <a:schemeClr val="accent1"/>
                                   </a:solidFill>
                                 </a14:hiddenFill>
                               </a:ext>
                               <a:ext uri="{AF507438-7753-43e0-B8FC-AC1667EBCBE1}">
-                                <a14:hiddenEffects xmlns:p="http://schemas.openxmlformats.org/presentationml/2006/main" xmlns:a14="http://schemas.microsoft.com/office/drawing/2010/main" xmlns="" xmlns:lc="http://schemas.openxmlformats.org/drawingml/2006/lockedCanvas">
+                                <a14:hiddenEffects xmlns:lc="http://schemas.openxmlformats.org/drawingml/2006/lockedCanvas" xmlns="" xmlns:a14="http://schemas.microsoft.com/office/drawing/2010/main" xmlns:p="http://schemas.openxmlformats.org/presentationml/2006/main" xmlns:w="http://schemas.openxmlformats.org/wordprocessingml/2006/main" xmlns:w10="urn:schemas-microsoft-com:office:word" xmlns:v="urn:schemas-microsoft-com:vml" xmlns:o="urn:schemas-microsoft-com:office:office">
                                   <a:effectLst>
                                     <a:outerShdw blurRad="63500" dist="38099" dir="2700000" algn="ctr" rotWithShape="0">
                                       <a:schemeClr val="bg2">
@@ -1016,9 +1147,7 @@
                       </wpg:grpSp>
                       <wps:wsp>
                         <wps:cNvPr id="6" name="Line 46"/>
-                        <wps:cNvSpPr>
-                          <a:spLocks noChangeAspect="1" noChangeShapeType="1"/>
-                        </wps:cNvSpPr>
+                        <wps:cNvCnPr/>
                         <wps:spPr bwMode="auto">
                           <a:xfrm rot="17163330" flipH="1">
                             <a:off x="2229187" y="923931"/>
@@ -1039,12 +1168,12 @@
                           <a:effectLst/>
                           <a:extLst>
                             <a:ext uri="{909E8E84-426E-40dd-AFC4-6F175D3DCCD1}">
-                              <a14:hiddenFill xmlns:p="http://schemas.openxmlformats.org/presentationml/2006/main" xmlns:a14="http://schemas.microsoft.com/office/drawing/2010/main" xmlns="" xmlns:lc="http://schemas.openxmlformats.org/drawingml/2006/lockedCanvas">
+                              <a14:hiddenFill xmlns:lc="http://schemas.openxmlformats.org/drawingml/2006/lockedCanvas" xmlns="" xmlns:a14="http://schemas.microsoft.com/office/drawing/2010/main" xmlns:p="http://schemas.openxmlformats.org/presentationml/2006/main" xmlns:w="http://schemas.openxmlformats.org/wordprocessingml/2006/main" xmlns:w10="urn:schemas-microsoft-com:office:word" xmlns:v="urn:schemas-microsoft-com:vml" xmlns:o="urn:schemas-microsoft-com:office:office">
                                 <a:noFill/>
                               </a14:hiddenFill>
                             </a:ext>
                             <a:ext uri="{AF507438-7753-43e0-B8FC-AC1667EBCBE1}">
-                              <a14:hiddenEffects xmlns:p="http://schemas.openxmlformats.org/presentationml/2006/main" xmlns:a14="http://schemas.microsoft.com/office/drawing/2010/main" xmlns="" xmlns:lc="http://schemas.openxmlformats.org/drawingml/2006/lockedCanvas">
+                              <a14:hiddenEffects xmlns:lc="http://schemas.openxmlformats.org/drawingml/2006/lockedCanvas" xmlns="" xmlns:a14="http://schemas.microsoft.com/office/drawing/2010/main" xmlns:p="http://schemas.openxmlformats.org/presentationml/2006/main" xmlns:w="http://schemas.openxmlformats.org/wordprocessingml/2006/main" xmlns:w10="urn:schemas-microsoft-com:office:word" xmlns:v="urn:schemas-microsoft-com:vml" xmlns:o="urn:schemas-microsoft-com:office:office">
                                 <a:effectLst>
                                   <a:outerShdw blurRad="63500" dist="38099" dir="2700000" algn="ctr" rotWithShape="0">
                                     <a:schemeClr val="bg2">
@@ -1122,14 +1251,14 @@
                           <a:effectLst/>
                           <a:extLst>
                             <a:ext uri="{909E8E84-426E-40dd-AFC4-6F175D3DCCD1}">
-                              <a14:hiddenFill xmlns:p="http://schemas.openxmlformats.org/presentationml/2006/main" xmlns:a14="http://schemas.microsoft.com/office/drawing/2010/main" xmlns="" xmlns:lc="http://schemas.openxmlformats.org/drawingml/2006/lockedCanvas">
+                              <a14:hiddenFill xmlns:lc="http://schemas.openxmlformats.org/drawingml/2006/lockedCanvas" xmlns="" xmlns:a14="http://schemas.microsoft.com/office/drawing/2010/main" xmlns:p="http://schemas.openxmlformats.org/presentationml/2006/main" xmlns:w="http://schemas.openxmlformats.org/wordprocessingml/2006/main" xmlns:w10="urn:schemas-microsoft-com:office:word" xmlns:v="urn:schemas-microsoft-com:vml" xmlns:o="urn:schemas-microsoft-com:office:office">
                                 <a:solidFill>
                                   <a:schemeClr val="accent1"/>
                                 </a:solidFill>
                               </a14:hiddenFill>
                             </a:ext>
                             <a:ext uri="{AF507438-7753-43e0-B8FC-AC1667EBCBE1}">
-                              <a14:hiddenEffects xmlns:p="http://schemas.openxmlformats.org/presentationml/2006/main" xmlns:a14="http://schemas.microsoft.com/office/drawing/2010/main" xmlns="" xmlns:lc="http://schemas.openxmlformats.org/drawingml/2006/lockedCanvas">
+                              <a14:hiddenEffects xmlns:lc="http://schemas.openxmlformats.org/drawingml/2006/lockedCanvas" xmlns="" xmlns:a14="http://schemas.microsoft.com/office/drawing/2010/main" xmlns:p="http://schemas.openxmlformats.org/presentationml/2006/main" xmlns:w="http://schemas.openxmlformats.org/wordprocessingml/2006/main" xmlns:w10="urn:schemas-microsoft-com:office:word" xmlns:v="urn:schemas-microsoft-com:vml" xmlns:o="urn:schemas-microsoft-com:office:office">
                                 <a:effectLst>
                                   <a:outerShdw blurRad="63500" dist="38099" dir="2700000" algn="ctr" rotWithShape="0">
                                     <a:schemeClr val="bg2">
@@ -1156,9 +1285,7 @@
                         </wpg:grpSpPr>
                         <wps:wsp>
                           <wps:cNvPr id="41" name="Line 49"/>
-                          <wps:cNvSpPr>
-                            <a:spLocks noChangeAspect="1" noChangeShapeType="1"/>
-                          </wps:cNvSpPr>
+                          <wps:cNvCnPr/>
                           <wps:spPr bwMode="auto">
                             <a:xfrm rot="17163330" flipH="1">
                               <a:off x="1097732" y="1669122"/>
@@ -1179,12 +1306,12 @@
                             <a:effectLst/>
                             <a:extLst>
                               <a:ext uri="{909E8E84-426E-40dd-AFC4-6F175D3DCCD1}">
-                                <a14:hiddenFill xmlns:p="http://schemas.openxmlformats.org/presentationml/2006/main" xmlns:a14="http://schemas.microsoft.com/office/drawing/2010/main" xmlns="" xmlns:lc="http://schemas.openxmlformats.org/drawingml/2006/lockedCanvas">
+                                <a14:hiddenFill xmlns:lc="http://schemas.openxmlformats.org/drawingml/2006/lockedCanvas" xmlns="" xmlns:a14="http://schemas.microsoft.com/office/drawing/2010/main" xmlns:p="http://schemas.openxmlformats.org/presentationml/2006/main" xmlns:w="http://schemas.openxmlformats.org/wordprocessingml/2006/main" xmlns:w10="urn:schemas-microsoft-com:office:word" xmlns:v="urn:schemas-microsoft-com:vml" xmlns:o="urn:schemas-microsoft-com:office:office">
                                   <a:noFill/>
                                 </a14:hiddenFill>
                               </a:ext>
                               <a:ext uri="{AF507438-7753-43e0-B8FC-AC1667EBCBE1}">
-                                <a14:hiddenEffects xmlns:p="http://schemas.openxmlformats.org/presentationml/2006/main" xmlns:a14="http://schemas.microsoft.com/office/drawing/2010/main" xmlns="" xmlns:lc="http://schemas.openxmlformats.org/drawingml/2006/lockedCanvas">
+                                <a14:hiddenEffects xmlns:lc="http://schemas.openxmlformats.org/drawingml/2006/lockedCanvas" xmlns="" xmlns:a14="http://schemas.microsoft.com/office/drawing/2010/main" xmlns:p="http://schemas.openxmlformats.org/presentationml/2006/main" xmlns:w="http://schemas.openxmlformats.org/wordprocessingml/2006/main" xmlns:w10="urn:schemas-microsoft-com:office:word" xmlns:v="urn:schemas-microsoft-com:vml" xmlns:o="urn:schemas-microsoft-com:office:office">
                                   <a:effectLst>
                                     <a:outerShdw blurRad="63500" dist="38099" dir="2700000" algn="ctr" rotWithShape="0">
                                       <a:schemeClr val="bg2">
@@ -1262,14 +1389,14 @@
                             <a:effectLst/>
                             <a:extLst>
                               <a:ext uri="{909E8E84-426E-40dd-AFC4-6F175D3DCCD1}">
-                                <a14:hiddenFill xmlns:p="http://schemas.openxmlformats.org/presentationml/2006/main" xmlns:a14="http://schemas.microsoft.com/office/drawing/2010/main" xmlns="" xmlns:lc="http://schemas.openxmlformats.org/drawingml/2006/lockedCanvas">
+                                <a14:hiddenFill xmlns:lc="http://schemas.openxmlformats.org/drawingml/2006/lockedCanvas" xmlns="" xmlns:a14="http://schemas.microsoft.com/office/drawing/2010/main" xmlns:p="http://schemas.openxmlformats.org/presentationml/2006/main" xmlns:w="http://schemas.openxmlformats.org/wordprocessingml/2006/main" xmlns:w10="urn:schemas-microsoft-com:office:word" xmlns:v="urn:schemas-microsoft-com:vml" xmlns:o="urn:schemas-microsoft-com:office:office">
                                   <a:solidFill>
                                     <a:schemeClr val="accent1"/>
                                   </a:solidFill>
                                 </a14:hiddenFill>
                               </a:ext>
                               <a:ext uri="{AF507438-7753-43e0-B8FC-AC1667EBCBE1}">
-                                <a14:hiddenEffects xmlns:p="http://schemas.openxmlformats.org/presentationml/2006/main" xmlns:a14="http://schemas.microsoft.com/office/drawing/2010/main" xmlns="" xmlns:lc="http://schemas.openxmlformats.org/drawingml/2006/lockedCanvas">
+                                <a14:hiddenEffects xmlns:lc="http://schemas.openxmlformats.org/drawingml/2006/lockedCanvas" xmlns="" xmlns:a14="http://schemas.microsoft.com/office/drawing/2010/main" xmlns:p="http://schemas.openxmlformats.org/presentationml/2006/main" xmlns:w="http://schemas.openxmlformats.org/wordprocessingml/2006/main" xmlns:w10="urn:schemas-microsoft-com:office:word" xmlns:v="urn:schemas-microsoft-com:vml" xmlns:o="urn:schemas-microsoft-com:office:office">
                                   <a:effectLst>
                                     <a:outerShdw blurRad="63500" dist="38099" dir="2700000" algn="ctr" rotWithShape="0">
                                       <a:schemeClr val="bg2">
@@ -1297,9 +1424,7 @@
                         </wpg:grpSpPr>
                         <wps:wsp>
                           <wps:cNvPr id="39" name="Line 52"/>
-                          <wps:cNvSpPr>
-                            <a:spLocks noChangeAspect="1" noChangeShapeType="1"/>
-                          </wps:cNvSpPr>
+                          <wps:cNvCnPr/>
                           <wps:spPr bwMode="auto">
                             <a:xfrm rot="17163330" flipV="1">
                               <a:off x="689312" y="1959075"/>
@@ -1320,12 +1445,12 @@
                             <a:effectLst/>
                             <a:extLst>
                               <a:ext uri="{909E8E84-426E-40dd-AFC4-6F175D3DCCD1}">
-                                <a14:hiddenFill xmlns:p="http://schemas.openxmlformats.org/presentationml/2006/main" xmlns:a14="http://schemas.microsoft.com/office/drawing/2010/main" xmlns="" xmlns:lc="http://schemas.openxmlformats.org/drawingml/2006/lockedCanvas">
+                                <a14:hiddenFill xmlns:lc="http://schemas.openxmlformats.org/drawingml/2006/lockedCanvas" xmlns="" xmlns:a14="http://schemas.microsoft.com/office/drawing/2010/main" xmlns:p="http://schemas.openxmlformats.org/presentationml/2006/main" xmlns:w="http://schemas.openxmlformats.org/wordprocessingml/2006/main" xmlns:w10="urn:schemas-microsoft-com:office:word" xmlns:v="urn:schemas-microsoft-com:vml" xmlns:o="urn:schemas-microsoft-com:office:office">
                                   <a:noFill/>
                                 </a14:hiddenFill>
                               </a:ext>
                               <a:ext uri="{AF507438-7753-43e0-B8FC-AC1667EBCBE1}">
-                                <a14:hiddenEffects xmlns:p="http://schemas.openxmlformats.org/presentationml/2006/main" xmlns:a14="http://schemas.microsoft.com/office/drawing/2010/main" xmlns="" xmlns:lc="http://schemas.openxmlformats.org/drawingml/2006/lockedCanvas">
+                                <a14:hiddenEffects xmlns:lc="http://schemas.openxmlformats.org/drawingml/2006/lockedCanvas" xmlns="" xmlns:a14="http://schemas.microsoft.com/office/drawing/2010/main" xmlns:p="http://schemas.openxmlformats.org/presentationml/2006/main" xmlns:w="http://schemas.openxmlformats.org/wordprocessingml/2006/main" xmlns:w10="urn:schemas-microsoft-com:office:word" xmlns:v="urn:schemas-microsoft-com:vml" xmlns:o="urn:schemas-microsoft-com:office:office">
                                   <a:effectLst>
                                     <a:outerShdw blurRad="63500" dist="38099" dir="2700000" algn="ctr" rotWithShape="0">
                                       <a:schemeClr val="bg2">
@@ -1403,14 +1528,14 @@
                             <a:effectLst/>
                             <a:extLst>
                               <a:ext uri="{909E8E84-426E-40dd-AFC4-6F175D3DCCD1}">
-                                <a14:hiddenFill xmlns:p="http://schemas.openxmlformats.org/presentationml/2006/main" xmlns:a14="http://schemas.microsoft.com/office/drawing/2010/main" xmlns="" xmlns:lc="http://schemas.openxmlformats.org/drawingml/2006/lockedCanvas">
+                                <a14:hiddenFill xmlns:lc="http://schemas.openxmlformats.org/drawingml/2006/lockedCanvas" xmlns="" xmlns:a14="http://schemas.microsoft.com/office/drawing/2010/main" xmlns:p="http://schemas.openxmlformats.org/presentationml/2006/main" xmlns:w="http://schemas.openxmlformats.org/wordprocessingml/2006/main" xmlns:w10="urn:schemas-microsoft-com:office:word" xmlns:v="urn:schemas-microsoft-com:vml" xmlns:o="urn:schemas-microsoft-com:office:office">
                                   <a:solidFill>
                                     <a:schemeClr val="accent1"/>
                                   </a:solidFill>
                                 </a14:hiddenFill>
                               </a:ext>
                               <a:ext uri="{AF507438-7753-43e0-B8FC-AC1667EBCBE1}">
-                                <a14:hiddenEffects xmlns:p="http://schemas.openxmlformats.org/presentationml/2006/main" xmlns:a14="http://schemas.microsoft.com/office/drawing/2010/main" xmlns="" xmlns:lc="http://schemas.openxmlformats.org/drawingml/2006/lockedCanvas">
+                                <a14:hiddenEffects xmlns:lc="http://schemas.openxmlformats.org/drawingml/2006/lockedCanvas" xmlns="" xmlns:a14="http://schemas.microsoft.com/office/drawing/2010/main" xmlns:p="http://schemas.openxmlformats.org/presentationml/2006/main" xmlns:w="http://schemas.openxmlformats.org/wordprocessingml/2006/main" xmlns:w10="urn:schemas-microsoft-com:office:word" xmlns:v="urn:schemas-microsoft-com:vml" xmlns:o="urn:schemas-microsoft-com:office:office">
                                   <a:effectLst>
                                     <a:outerShdw blurRad="63500" dist="38099" dir="2700000" algn="ctr" rotWithShape="0">
                                       <a:schemeClr val="bg2">
@@ -1438,9 +1563,7 @@
                         </wpg:grpSpPr>
                         <wps:wsp>
                           <wps:cNvPr id="37" name="Line 55"/>
-                          <wps:cNvSpPr>
-                            <a:spLocks noChangeAspect="1" noChangeShapeType="1"/>
-                          </wps:cNvSpPr>
+                          <wps:cNvCnPr/>
                           <wps:spPr bwMode="auto">
                             <a:xfrm rot="17163330" flipV="1">
                               <a:off x="712403" y="1208281"/>
@@ -1461,12 +1584,12 @@
                             <a:effectLst/>
                             <a:extLst>
                               <a:ext uri="{909E8E84-426E-40dd-AFC4-6F175D3DCCD1}">
-                                <a14:hiddenFill xmlns:p="http://schemas.openxmlformats.org/presentationml/2006/main" xmlns:a14="http://schemas.microsoft.com/office/drawing/2010/main" xmlns="" xmlns:lc="http://schemas.openxmlformats.org/drawingml/2006/lockedCanvas">
+                                <a14:hiddenFill xmlns:lc="http://schemas.openxmlformats.org/drawingml/2006/lockedCanvas" xmlns="" xmlns:a14="http://schemas.microsoft.com/office/drawing/2010/main" xmlns:p="http://schemas.openxmlformats.org/presentationml/2006/main" xmlns:w="http://schemas.openxmlformats.org/wordprocessingml/2006/main" xmlns:w10="urn:schemas-microsoft-com:office:word" xmlns:v="urn:schemas-microsoft-com:vml" xmlns:o="urn:schemas-microsoft-com:office:office">
                                   <a:noFill/>
                                 </a14:hiddenFill>
                               </a:ext>
                               <a:ext uri="{AF507438-7753-43e0-B8FC-AC1667EBCBE1}">
-                                <a14:hiddenEffects xmlns:p="http://schemas.openxmlformats.org/presentationml/2006/main" xmlns:a14="http://schemas.microsoft.com/office/drawing/2010/main" xmlns="" xmlns:lc="http://schemas.openxmlformats.org/drawingml/2006/lockedCanvas">
+                                <a14:hiddenEffects xmlns:lc="http://schemas.openxmlformats.org/drawingml/2006/lockedCanvas" xmlns="" xmlns:a14="http://schemas.microsoft.com/office/drawing/2010/main" xmlns:p="http://schemas.openxmlformats.org/presentationml/2006/main" xmlns:w="http://schemas.openxmlformats.org/wordprocessingml/2006/main" xmlns:w10="urn:schemas-microsoft-com:office:word" xmlns:v="urn:schemas-microsoft-com:vml" xmlns:o="urn:schemas-microsoft-com:office:office">
                                   <a:effectLst>
                                     <a:outerShdw blurRad="63500" dist="38099" dir="2700000" algn="ctr" rotWithShape="0">
                                       <a:schemeClr val="bg2">
@@ -1544,14 +1667,14 @@
                             <a:effectLst/>
                             <a:extLst>
                               <a:ext uri="{909E8E84-426E-40dd-AFC4-6F175D3DCCD1}">
-                                <a14:hiddenFill xmlns:p="http://schemas.openxmlformats.org/presentationml/2006/main" xmlns:a14="http://schemas.microsoft.com/office/drawing/2010/main" xmlns="" xmlns:lc="http://schemas.openxmlformats.org/drawingml/2006/lockedCanvas">
+                                <a14:hiddenFill xmlns:lc="http://schemas.openxmlformats.org/drawingml/2006/lockedCanvas" xmlns="" xmlns:a14="http://schemas.microsoft.com/office/drawing/2010/main" xmlns:p="http://schemas.openxmlformats.org/presentationml/2006/main" xmlns:w="http://schemas.openxmlformats.org/wordprocessingml/2006/main" xmlns:w10="urn:schemas-microsoft-com:office:word" xmlns:v="urn:schemas-microsoft-com:vml" xmlns:o="urn:schemas-microsoft-com:office:office">
                                   <a:solidFill>
                                     <a:schemeClr val="accent1"/>
                                   </a:solidFill>
                                 </a14:hiddenFill>
                               </a:ext>
                               <a:ext uri="{AF507438-7753-43e0-B8FC-AC1667EBCBE1}">
-                                <a14:hiddenEffects xmlns:p="http://schemas.openxmlformats.org/presentationml/2006/main" xmlns:a14="http://schemas.microsoft.com/office/drawing/2010/main" xmlns="" xmlns:lc="http://schemas.openxmlformats.org/drawingml/2006/lockedCanvas">
+                                <a14:hiddenEffects xmlns:lc="http://schemas.openxmlformats.org/drawingml/2006/lockedCanvas" xmlns="" xmlns:a14="http://schemas.microsoft.com/office/drawing/2010/main" xmlns:p="http://schemas.openxmlformats.org/presentationml/2006/main" xmlns:w="http://schemas.openxmlformats.org/wordprocessingml/2006/main" xmlns:w10="urn:schemas-microsoft-com:office:word" xmlns:v="urn:schemas-microsoft-com:vml" xmlns:o="urn:schemas-microsoft-com:office:office">
                                   <a:effectLst>
                                     <a:outerShdw blurRad="63500" dist="38099" dir="2700000" algn="ctr" rotWithShape="0">
                                       <a:schemeClr val="bg2">
@@ -1579,9 +1702,7 @@
                         </wpg:grpSpPr>
                         <wps:wsp>
                           <wps:cNvPr id="35" name="Line 58"/>
-                          <wps:cNvSpPr>
-                            <a:spLocks noChangeAspect="1" noChangeShapeType="1"/>
-                          </wps:cNvSpPr>
+                          <wps:cNvCnPr/>
                           <wps:spPr bwMode="auto">
                             <a:xfrm rot="19744468" flipH="1">
                               <a:off x="187063" y="1638218"/>
@@ -1602,12 +1723,12 @@
                             <a:effectLst/>
                             <a:extLst>
                               <a:ext uri="{909E8E84-426E-40dd-AFC4-6F175D3DCCD1}">
-                                <a14:hiddenFill xmlns:p="http://schemas.openxmlformats.org/presentationml/2006/main" xmlns:a14="http://schemas.microsoft.com/office/drawing/2010/main" xmlns="" xmlns:lc="http://schemas.openxmlformats.org/drawingml/2006/lockedCanvas">
+                                <a14:hiddenFill xmlns:lc="http://schemas.openxmlformats.org/drawingml/2006/lockedCanvas" xmlns="" xmlns:a14="http://schemas.microsoft.com/office/drawing/2010/main" xmlns:p="http://schemas.openxmlformats.org/presentationml/2006/main" xmlns:w="http://schemas.openxmlformats.org/wordprocessingml/2006/main" xmlns:w10="urn:schemas-microsoft-com:office:word" xmlns:v="urn:schemas-microsoft-com:vml" xmlns:o="urn:schemas-microsoft-com:office:office">
                                   <a:noFill/>
                                 </a14:hiddenFill>
                               </a:ext>
                               <a:ext uri="{AF507438-7753-43e0-B8FC-AC1667EBCBE1}">
-                                <a14:hiddenEffects xmlns:p="http://schemas.openxmlformats.org/presentationml/2006/main" xmlns:a14="http://schemas.microsoft.com/office/drawing/2010/main" xmlns="" xmlns:lc="http://schemas.openxmlformats.org/drawingml/2006/lockedCanvas">
+                                <a14:hiddenEffects xmlns:lc="http://schemas.openxmlformats.org/drawingml/2006/lockedCanvas" xmlns="" xmlns:a14="http://schemas.microsoft.com/office/drawing/2010/main" xmlns:p="http://schemas.openxmlformats.org/presentationml/2006/main" xmlns:w="http://schemas.openxmlformats.org/wordprocessingml/2006/main" xmlns:w10="urn:schemas-microsoft-com:office:word" xmlns:v="urn:schemas-microsoft-com:vml" xmlns:o="urn:schemas-microsoft-com:office:office">
                                   <a:effectLst>
                                     <a:outerShdw blurRad="63500" dist="38099" dir="2700000" algn="ctr" rotWithShape="0">
                                       <a:schemeClr val="bg2">
@@ -1695,14 +1816,14 @@
                             <a:effectLst/>
                             <a:extLst>
                               <a:ext uri="{909E8E84-426E-40dd-AFC4-6F175D3DCCD1}">
-                                <a14:hiddenFill xmlns:p="http://schemas.openxmlformats.org/presentationml/2006/main" xmlns:a14="http://schemas.microsoft.com/office/drawing/2010/main" xmlns="" xmlns:lc="http://schemas.openxmlformats.org/drawingml/2006/lockedCanvas">
+                                <a14:hiddenFill xmlns:lc="http://schemas.openxmlformats.org/drawingml/2006/lockedCanvas" xmlns="" xmlns:a14="http://schemas.microsoft.com/office/drawing/2010/main" xmlns:p="http://schemas.openxmlformats.org/presentationml/2006/main" xmlns:w="http://schemas.openxmlformats.org/wordprocessingml/2006/main" xmlns:w10="urn:schemas-microsoft-com:office:word" xmlns:v="urn:schemas-microsoft-com:vml" xmlns:o="urn:schemas-microsoft-com:office:office">
                                   <a:solidFill>
                                     <a:schemeClr val="accent1"/>
                                   </a:solidFill>
                                 </a14:hiddenFill>
                               </a:ext>
                               <a:ext uri="{AF507438-7753-43e0-B8FC-AC1667EBCBE1}">
-                                <a14:hiddenEffects xmlns:p="http://schemas.openxmlformats.org/presentationml/2006/main" xmlns:a14="http://schemas.microsoft.com/office/drawing/2010/main" xmlns="" xmlns:lc="http://schemas.openxmlformats.org/drawingml/2006/lockedCanvas">
+                                <a14:hiddenEffects xmlns:lc="http://schemas.openxmlformats.org/drawingml/2006/lockedCanvas" xmlns="" xmlns:a14="http://schemas.microsoft.com/office/drawing/2010/main" xmlns:p="http://schemas.openxmlformats.org/presentationml/2006/main" xmlns:w="http://schemas.openxmlformats.org/wordprocessingml/2006/main" xmlns:w10="urn:schemas-microsoft-com:office:word" xmlns:v="urn:schemas-microsoft-com:vml" xmlns:o="urn:schemas-microsoft-com:office:office">
                                   <a:effectLst>
                                     <a:outerShdw blurRad="63500" dist="38099" dir="2700000" algn="ctr" rotWithShape="0">
                                       <a:schemeClr val="bg2">
@@ -1719,9 +1840,7 @@
                       </wpg:grpSp>
                       <wps:wsp>
                         <wps:cNvPr id="13" name="Line 61"/>
-                        <wps:cNvSpPr>
-                          <a:spLocks noChangeAspect="1" noChangeShapeType="1"/>
-                        </wps:cNvSpPr>
+                        <wps:cNvCnPr/>
                         <wps:spPr bwMode="auto">
                           <a:xfrm rot="1855532">
                             <a:off x="1605711" y="850159"/>
@@ -1742,12 +1861,12 @@
                           <a:effectLst/>
                           <a:extLst>
                             <a:ext uri="{909E8E84-426E-40dd-AFC4-6F175D3DCCD1}">
-                              <a14:hiddenFill xmlns:p="http://schemas.openxmlformats.org/presentationml/2006/main" xmlns:a14="http://schemas.microsoft.com/office/drawing/2010/main" xmlns="" xmlns:lc="http://schemas.openxmlformats.org/drawingml/2006/lockedCanvas">
+                              <a14:hiddenFill xmlns:lc="http://schemas.openxmlformats.org/drawingml/2006/lockedCanvas" xmlns="" xmlns:a14="http://schemas.microsoft.com/office/drawing/2010/main" xmlns:p="http://schemas.openxmlformats.org/presentationml/2006/main" xmlns:w="http://schemas.openxmlformats.org/wordprocessingml/2006/main" xmlns:w10="urn:schemas-microsoft-com:office:word" xmlns:v="urn:schemas-microsoft-com:vml" xmlns:o="urn:schemas-microsoft-com:office:office">
                                 <a:noFill/>
                               </a14:hiddenFill>
                             </a:ext>
                             <a:ext uri="{AF507438-7753-43e0-B8FC-AC1667EBCBE1}">
-                              <a14:hiddenEffects xmlns:p="http://schemas.openxmlformats.org/presentationml/2006/main" xmlns:a14="http://schemas.microsoft.com/office/drawing/2010/main" xmlns="" xmlns:lc="http://schemas.openxmlformats.org/drawingml/2006/lockedCanvas">
+                              <a14:hiddenEffects xmlns:lc="http://schemas.openxmlformats.org/drawingml/2006/lockedCanvas" xmlns="" xmlns:a14="http://schemas.microsoft.com/office/drawing/2010/main" xmlns:p="http://schemas.openxmlformats.org/presentationml/2006/main" xmlns:w="http://schemas.openxmlformats.org/wordprocessingml/2006/main" xmlns:w10="urn:schemas-microsoft-com:office:word" xmlns:v="urn:schemas-microsoft-com:vml" xmlns:o="urn:schemas-microsoft-com:office:office">
                                 <a:effectLst>
                                   <a:outerShdw blurRad="63500" dist="38099" dir="2700000" algn="ctr" rotWithShape="0">
                                     <a:schemeClr val="bg2">
@@ -1835,14 +1954,14 @@
                           <a:effectLst/>
                           <a:extLst>
                             <a:ext uri="{909E8E84-426E-40dd-AFC4-6F175D3DCCD1}">
-                              <a14:hiddenFill xmlns:p="http://schemas.openxmlformats.org/presentationml/2006/main" xmlns:a14="http://schemas.microsoft.com/office/drawing/2010/main" xmlns="" xmlns:lc="http://schemas.openxmlformats.org/drawingml/2006/lockedCanvas">
+                              <a14:hiddenFill xmlns:lc="http://schemas.openxmlformats.org/drawingml/2006/lockedCanvas" xmlns="" xmlns:a14="http://schemas.microsoft.com/office/drawing/2010/main" xmlns:p="http://schemas.openxmlformats.org/presentationml/2006/main" xmlns:w="http://schemas.openxmlformats.org/wordprocessingml/2006/main" xmlns:w10="urn:schemas-microsoft-com:office:word" xmlns:v="urn:schemas-microsoft-com:vml" xmlns:o="urn:schemas-microsoft-com:office:office">
                                 <a:solidFill>
                                   <a:schemeClr val="accent1"/>
                                 </a:solidFill>
                               </a14:hiddenFill>
                             </a:ext>
                             <a:ext uri="{AF507438-7753-43e0-B8FC-AC1667EBCBE1}">
-                              <a14:hiddenEffects xmlns:p="http://schemas.openxmlformats.org/presentationml/2006/main" xmlns:a14="http://schemas.microsoft.com/office/drawing/2010/main" xmlns="" xmlns:lc="http://schemas.openxmlformats.org/drawingml/2006/lockedCanvas">
+                              <a14:hiddenEffects xmlns:lc="http://schemas.openxmlformats.org/drawingml/2006/lockedCanvas" xmlns="" xmlns:a14="http://schemas.microsoft.com/office/drawing/2010/main" xmlns:p="http://schemas.openxmlformats.org/presentationml/2006/main" xmlns:w="http://schemas.openxmlformats.org/wordprocessingml/2006/main" xmlns:w10="urn:schemas-microsoft-com:office:word" xmlns:v="urn:schemas-microsoft-com:vml" xmlns:o="urn:schemas-microsoft-com:office:office">
                                 <a:effectLst>
                                   <a:outerShdw blurRad="63500" dist="38099" dir="2700000" algn="ctr" rotWithShape="0">
                                     <a:schemeClr val="bg2">
@@ -1869,9 +1988,7 @@
                         </wpg:grpSpPr>
                         <wps:wsp>
                           <wps:cNvPr id="33" name="Line 64"/>
-                          <wps:cNvSpPr>
-                            <a:spLocks noChangeAspect="1" noChangeShapeType="1"/>
-                          </wps:cNvSpPr>
+                          <wps:cNvCnPr/>
                           <wps:spPr bwMode="auto">
                             <a:xfrm rot="4334049">
                               <a:off x="1875608" y="1710678"/>
@@ -1892,12 +2009,12 @@
                             <a:effectLst/>
                             <a:extLst>
                               <a:ext uri="{909E8E84-426E-40dd-AFC4-6F175D3DCCD1}">
-                                <a14:hiddenFill xmlns:p="http://schemas.openxmlformats.org/presentationml/2006/main" xmlns:a14="http://schemas.microsoft.com/office/drawing/2010/main" xmlns="" xmlns:lc="http://schemas.openxmlformats.org/drawingml/2006/lockedCanvas">
+                                <a14:hiddenFill xmlns:lc="http://schemas.openxmlformats.org/drawingml/2006/lockedCanvas" xmlns="" xmlns:a14="http://schemas.microsoft.com/office/drawing/2010/main" xmlns:p="http://schemas.openxmlformats.org/presentationml/2006/main" xmlns:w="http://schemas.openxmlformats.org/wordprocessingml/2006/main" xmlns:w10="urn:schemas-microsoft-com:office:word" xmlns:v="urn:schemas-microsoft-com:vml" xmlns:o="urn:schemas-microsoft-com:office:office">
                                   <a:noFill/>
                                 </a14:hiddenFill>
                               </a:ext>
                               <a:ext uri="{AF507438-7753-43e0-B8FC-AC1667EBCBE1}">
-                                <a14:hiddenEffects xmlns:p="http://schemas.openxmlformats.org/presentationml/2006/main" xmlns:a14="http://schemas.microsoft.com/office/drawing/2010/main" xmlns="" xmlns:lc="http://schemas.openxmlformats.org/drawingml/2006/lockedCanvas">
+                                <a14:hiddenEffects xmlns:lc="http://schemas.openxmlformats.org/drawingml/2006/lockedCanvas" xmlns="" xmlns:a14="http://schemas.microsoft.com/office/drawing/2010/main" xmlns:p="http://schemas.openxmlformats.org/presentationml/2006/main" xmlns:w="http://schemas.openxmlformats.org/wordprocessingml/2006/main" xmlns:w10="urn:schemas-microsoft-com:office:word" xmlns:v="urn:schemas-microsoft-com:vml" xmlns:o="urn:schemas-microsoft-com:office:office">
                                   <a:effectLst>
                                     <a:outerShdw blurRad="63500" dist="38099" dir="2700000" algn="ctr" rotWithShape="0">
                                       <a:schemeClr val="bg2">
@@ -1983,14 +2100,14 @@
                             <a:effectLst/>
                             <a:extLst>
                               <a:ext uri="{909E8E84-426E-40dd-AFC4-6F175D3DCCD1}">
-                                <a14:hiddenFill xmlns:p="http://schemas.openxmlformats.org/presentationml/2006/main" xmlns:a14="http://schemas.microsoft.com/office/drawing/2010/main" xmlns="" xmlns:lc="http://schemas.openxmlformats.org/drawingml/2006/lockedCanvas">
+                                <a14:hiddenFill xmlns:lc="http://schemas.openxmlformats.org/drawingml/2006/lockedCanvas" xmlns="" xmlns:a14="http://schemas.microsoft.com/office/drawing/2010/main" xmlns:p="http://schemas.openxmlformats.org/presentationml/2006/main" xmlns:w="http://schemas.openxmlformats.org/wordprocessingml/2006/main" xmlns:w10="urn:schemas-microsoft-com:office:word" xmlns:v="urn:schemas-microsoft-com:vml" xmlns:o="urn:schemas-microsoft-com:office:office">
                                   <a:solidFill>
                                     <a:schemeClr val="accent1"/>
                                   </a:solidFill>
                                 </a14:hiddenFill>
                               </a:ext>
                               <a:ext uri="{AF507438-7753-43e0-B8FC-AC1667EBCBE1}">
-                                <a14:hiddenEffects xmlns:p="http://schemas.openxmlformats.org/presentationml/2006/main" xmlns:a14="http://schemas.microsoft.com/office/drawing/2010/main" xmlns="" xmlns:lc="http://schemas.openxmlformats.org/drawingml/2006/lockedCanvas">
+                                <a14:hiddenEffects xmlns:lc="http://schemas.openxmlformats.org/drawingml/2006/lockedCanvas" xmlns="" xmlns:a14="http://schemas.microsoft.com/office/drawing/2010/main" xmlns:p="http://schemas.openxmlformats.org/presentationml/2006/main" xmlns:w="http://schemas.openxmlformats.org/wordprocessingml/2006/main" xmlns:w10="urn:schemas-microsoft-com:office:word" xmlns:v="urn:schemas-microsoft-com:vml" xmlns:o="urn:schemas-microsoft-com:office:office">
                                   <a:effectLst>
                                     <a:outerShdw blurRad="63500" dist="38099" dir="2700000" algn="ctr" rotWithShape="0">
                                       <a:schemeClr val="bg2">
@@ -2018,9 +2135,7 @@
                         </wpg:grpSpPr>
                         <wps:wsp>
                           <wps:cNvPr id="31" name="Line 67"/>
-                          <wps:cNvSpPr>
-                            <a:spLocks noChangeAspect="1" noChangeShapeType="1"/>
-                          </wps:cNvSpPr>
+                          <wps:cNvCnPr/>
                           <wps:spPr bwMode="auto">
                             <a:xfrm rot="19202490" flipH="1">
                               <a:off x="2317200" y="687674"/>
@@ -2041,12 +2156,12 @@
                             <a:effectLst/>
                             <a:extLst>
                               <a:ext uri="{909E8E84-426E-40dd-AFC4-6F175D3DCCD1}">
-                                <a14:hiddenFill xmlns:p="http://schemas.openxmlformats.org/presentationml/2006/main" xmlns:a14="http://schemas.microsoft.com/office/drawing/2010/main" xmlns="" xmlns:lc="http://schemas.openxmlformats.org/drawingml/2006/lockedCanvas">
+                                <a14:hiddenFill xmlns:lc="http://schemas.openxmlformats.org/drawingml/2006/lockedCanvas" xmlns="" xmlns:a14="http://schemas.microsoft.com/office/drawing/2010/main" xmlns:p="http://schemas.openxmlformats.org/presentationml/2006/main" xmlns:w="http://schemas.openxmlformats.org/wordprocessingml/2006/main" xmlns:w10="urn:schemas-microsoft-com:office:word" xmlns:v="urn:schemas-microsoft-com:vml" xmlns:o="urn:schemas-microsoft-com:office:office">
                                   <a:noFill/>
                                 </a14:hiddenFill>
                               </a:ext>
                               <a:ext uri="{AF507438-7753-43e0-B8FC-AC1667EBCBE1}">
-                                <a14:hiddenEffects xmlns:p="http://schemas.openxmlformats.org/presentationml/2006/main" xmlns:a14="http://schemas.microsoft.com/office/drawing/2010/main" xmlns="" xmlns:lc="http://schemas.openxmlformats.org/drawingml/2006/lockedCanvas">
+                                <a14:hiddenEffects xmlns:lc="http://schemas.openxmlformats.org/drawingml/2006/lockedCanvas" xmlns="" xmlns:a14="http://schemas.microsoft.com/office/drawing/2010/main" xmlns:p="http://schemas.openxmlformats.org/presentationml/2006/main" xmlns:w="http://schemas.openxmlformats.org/wordprocessingml/2006/main" xmlns:w10="urn:schemas-microsoft-com:office:word" xmlns:v="urn:schemas-microsoft-com:vml" xmlns:o="urn:schemas-microsoft-com:office:office">
                                   <a:effectLst>
                                     <a:outerShdw blurRad="63500" dist="38099" dir="2700000" algn="ctr" rotWithShape="0">
                                       <a:schemeClr val="bg2">
@@ -2132,14 +2247,14 @@
                             <a:effectLst/>
                             <a:extLst>
                               <a:ext uri="{909E8E84-426E-40dd-AFC4-6F175D3DCCD1}">
-                                <a14:hiddenFill xmlns:p="http://schemas.openxmlformats.org/presentationml/2006/main" xmlns:a14="http://schemas.microsoft.com/office/drawing/2010/main" xmlns="" xmlns:lc="http://schemas.openxmlformats.org/drawingml/2006/lockedCanvas">
+                                <a14:hiddenFill xmlns:lc="http://schemas.openxmlformats.org/drawingml/2006/lockedCanvas" xmlns="" xmlns:a14="http://schemas.microsoft.com/office/drawing/2010/main" xmlns:p="http://schemas.openxmlformats.org/presentationml/2006/main" xmlns:w="http://schemas.openxmlformats.org/wordprocessingml/2006/main" xmlns:w10="urn:schemas-microsoft-com:office:word" xmlns:v="urn:schemas-microsoft-com:vml" xmlns:o="urn:schemas-microsoft-com:office:office">
                                   <a:solidFill>
                                     <a:schemeClr val="accent1"/>
                                   </a:solidFill>
                                 </a14:hiddenFill>
                               </a:ext>
                               <a:ext uri="{AF507438-7753-43e0-B8FC-AC1667EBCBE1}">
-                                <a14:hiddenEffects xmlns:p="http://schemas.openxmlformats.org/presentationml/2006/main" xmlns:a14="http://schemas.microsoft.com/office/drawing/2010/main" xmlns="" xmlns:lc="http://schemas.openxmlformats.org/drawingml/2006/lockedCanvas">
+                                <a14:hiddenEffects xmlns:lc="http://schemas.openxmlformats.org/drawingml/2006/lockedCanvas" xmlns="" xmlns:a14="http://schemas.microsoft.com/office/drawing/2010/main" xmlns:p="http://schemas.openxmlformats.org/presentationml/2006/main" xmlns:w="http://schemas.openxmlformats.org/wordprocessingml/2006/main" xmlns:w10="urn:schemas-microsoft-com:office:word" xmlns:v="urn:schemas-microsoft-com:vml" xmlns:o="urn:schemas-microsoft-com:office:office">
                                   <a:effectLst>
                                     <a:outerShdw blurRad="63500" dist="38099" dir="2700000" algn="ctr" rotWithShape="0">
                                       <a:schemeClr val="bg2">
@@ -2162,7 +2277,7 @@
                         <wps:spPr bwMode="auto">
                           <a:xfrm>
                             <a:off x="1423698" y="1867467"/>
-                            <a:ext cx="273610" cy="433118"/>
+                            <a:ext cx="273646" cy="408501"/>
                           </a:xfrm>
                           <a:prstGeom prst="rect">
                             <a:avLst/>
@@ -2173,14 +2288,14 @@
                           </a:ln>
                           <a:extLst>
                             <a:ext uri="{909E8E84-426E-40dd-AFC4-6F175D3DCCD1}">
-                              <a14:hiddenFill xmlns:p="http://schemas.openxmlformats.org/presentationml/2006/main" xmlns:a14="http://schemas.microsoft.com/office/drawing/2010/main" xmlns="" xmlns:lc="http://schemas.openxmlformats.org/drawingml/2006/lockedCanvas">
+                              <a14:hiddenFill xmlns:lc="http://schemas.openxmlformats.org/drawingml/2006/lockedCanvas" xmlns="" xmlns:a14="http://schemas.microsoft.com/office/drawing/2010/main" xmlns:p="http://schemas.openxmlformats.org/presentationml/2006/main" xmlns:w="http://schemas.openxmlformats.org/wordprocessingml/2006/main" xmlns:w10="urn:schemas-microsoft-com:office:word" xmlns:v="urn:schemas-microsoft-com:vml" xmlns:o="urn:schemas-microsoft-com:office:office">
                                 <a:solidFill>
                                   <a:srgbClr val="FFFFFF"/>
                                 </a:solidFill>
                               </a14:hiddenFill>
                             </a:ext>
                             <a:ext uri="{91240B29-F687-4f45-9708-019B960494DF}">
-                              <a14:hiddenLine xmlns:p="http://schemas.openxmlformats.org/presentationml/2006/main" xmlns:a14="http://schemas.microsoft.com/office/drawing/2010/main" xmlns="" xmlns:lc="http://schemas.openxmlformats.org/drawingml/2006/lockedCanvas" w="12700">
+                              <a14:hiddenLine xmlns:lc="http://schemas.openxmlformats.org/drawingml/2006/lockedCanvas" xmlns="" xmlns:a14="http://schemas.microsoft.com/office/drawing/2010/main" xmlns:p="http://schemas.openxmlformats.org/presentationml/2006/main" xmlns:w="http://schemas.openxmlformats.org/wordprocessingml/2006/main" xmlns:w10="urn:schemas-microsoft-com:office:word" xmlns:v="urn:schemas-microsoft-com:vml" xmlns:o="urn:schemas-microsoft-com:office:office" w="12700">
                                 <a:solidFill>
                                   <a:srgbClr val="000000"/>
                                 </a:solidFill>
@@ -2226,8 +2341,8 @@
                         </wps:cNvSpPr>
                         <wps:spPr bwMode="auto">
                           <a:xfrm>
-                            <a:off x="0" y="925632"/>
-                            <a:ext cx="273610" cy="433117"/>
+                            <a:off x="0" y="925629"/>
+                            <a:ext cx="273646" cy="408501"/>
                           </a:xfrm>
                           <a:prstGeom prst="rect">
                             <a:avLst/>
@@ -2238,14 +2353,14 @@
                           </a:ln>
                           <a:extLst>
                             <a:ext uri="{909E8E84-426E-40dd-AFC4-6F175D3DCCD1}">
-                              <a14:hiddenFill xmlns:p="http://schemas.openxmlformats.org/presentationml/2006/main" xmlns:a14="http://schemas.microsoft.com/office/drawing/2010/main" xmlns="" xmlns:lc="http://schemas.openxmlformats.org/drawingml/2006/lockedCanvas">
+                              <a14:hiddenFill xmlns:lc="http://schemas.openxmlformats.org/drawingml/2006/lockedCanvas" xmlns="" xmlns:a14="http://schemas.microsoft.com/office/drawing/2010/main" xmlns:p="http://schemas.openxmlformats.org/presentationml/2006/main" xmlns:w="http://schemas.openxmlformats.org/wordprocessingml/2006/main" xmlns:w10="urn:schemas-microsoft-com:office:word" xmlns:v="urn:schemas-microsoft-com:vml" xmlns:o="urn:schemas-microsoft-com:office:office">
                                 <a:solidFill>
                                   <a:srgbClr val="FFFFFF"/>
                                 </a:solidFill>
                               </a14:hiddenFill>
                             </a:ext>
                             <a:ext uri="{91240B29-F687-4f45-9708-019B960494DF}">
-                              <a14:hiddenLine xmlns:p="http://schemas.openxmlformats.org/presentationml/2006/main" xmlns:a14="http://schemas.microsoft.com/office/drawing/2010/main" xmlns="" xmlns:lc="http://schemas.openxmlformats.org/drawingml/2006/lockedCanvas" w="12700">
+                              <a14:hiddenLine xmlns:lc="http://schemas.openxmlformats.org/drawingml/2006/lockedCanvas" xmlns="" xmlns:a14="http://schemas.microsoft.com/office/drawing/2010/main" xmlns:p="http://schemas.openxmlformats.org/presentationml/2006/main" xmlns:w="http://schemas.openxmlformats.org/wordprocessingml/2006/main" xmlns:w10="urn:schemas-microsoft-com:office:word" xmlns:v="urn:schemas-microsoft-com:vml" xmlns:o="urn:schemas-microsoft-com:office:office" w="12700">
                                 <a:solidFill>
                                   <a:srgbClr val="000000"/>
                                 </a:solidFill>
@@ -2291,8 +2406,8 @@
                         </wps:cNvSpPr>
                         <wps:spPr bwMode="auto">
                           <a:xfrm>
-                            <a:off x="45499" y="1794733"/>
-                            <a:ext cx="273610" cy="433117"/>
+                            <a:off x="45499" y="1794727"/>
+                            <a:ext cx="273646" cy="408501"/>
                           </a:xfrm>
                           <a:prstGeom prst="rect">
                             <a:avLst/>
@@ -2303,14 +2418,14 @@
                           </a:ln>
                           <a:extLst>
                             <a:ext uri="{909E8E84-426E-40dd-AFC4-6F175D3DCCD1}">
-                              <a14:hiddenFill xmlns:p="http://schemas.openxmlformats.org/presentationml/2006/main" xmlns:a14="http://schemas.microsoft.com/office/drawing/2010/main" xmlns="" xmlns:lc="http://schemas.openxmlformats.org/drawingml/2006/lockedCanvas">
+                              <a14:hiddenFill xmlns:lc="http://schemas.openxmlformats.org/drawingml/2006/lockedCanvas" xmlns="" xmlns:a14="http://schemas.microsoft.com/office/drawing/2010/main" xmlns:p="http://schemas.openxmlformats.org/presentationml/2006/main" xmlns:w="http://schemas.openxmlformats.org/wordprocessingml/2006/main" xmlns:w10="urn:schemas-microsoft-com:office:word" xmlns:v="urn:schemas-microsoft-com:vml" xmlns:o="urn:schemas-microsoft-com:office:office">
                                 <a:solidFill>
                                   <a:srgbClr val="FFFFFF"/>
                                 </a:solidFill>
                               </a14:hiddenFill>
                             </a:ext>
                             <a:ext uri="{91240B29-F687-4f45-9708-019B960494DF}">
-                              <a14:hiddenLine xmlns:p="http://schemas.openxmlformats.org/presentationml/2006/main" xmlns:a14="http://schemas.microsoft.com/office/drawing/2010/main" xmlns="" xmlns:lc="http://schemas.openxmlformats.org/drawingml/2006/lockedCanvas" w="12700">
+                              <a14:hiddenLine xmlns:lc="http://schemas.openxmlformats.org/drawingml/2006/lockedCanvas" xmlns="" xmlns:a14="http://schemas.microsoft.com/office/drawing/2010/main" xmlns:p="http://schemas.openxmlformats.org/presentationml/2006/main" xmlns:w="http://schemas.openxmlformats.org/wordprocessingml/2006/main" xmlns:w10="urn:schemas-microsoft-com:office:word" xmlns:v="urn:schemas-microsoft-com:vml" xmlns:o="urn:schemas-microsoft-com:office:office" w="12700">
                                 <a:solidFill>
                                   <a:srgbClr val="000000"/>
                                 </a:solidFill>
@@ -2357,7 +2472,7 @@
                         <wps:spPr bwMode="auto">
                           <a:xfrm>
                             <a:off x="1447510" y="0"/>
-                            <a:ext cx="273610" cy="433117"/>
+                            <a:ext cx="273646" cy="408501"/>
                           </a:xfrm>
                           <a:prstGeom prst="rect">
                             <a:avLst/>
@@ -2368,14 +2483,14 @@
                           </a:ln>
                           <a:extLst>
                             <a:ext uri="{909E8E84-426E-40dd-AFC4-6F175D3DCCD1}">
-                              <a14:hiddenFill xmlns:p="http://schemas.openxmlformats.org/presentationml/2006/main" xmlns:a14="http://schemas.microsoft.com/office/drawing/2010/main" xmlns="" xmlns:lc="http://schemas.openxmlformats.org/drawingml/2006/lockedCanvas">
+                              <a14:hiddenFill xmlns:lc="http://schemas.openxmlformats.org/drawingml/2006/lockedCanvas" xmlns="" xmlns:a14="http://schemas.microsoft.com/office/drawing/2010/main" xmlns:p="http://schemas.openxmlformats.org/presentationml/2006/main" xmlns:w="http://schemas.openxmlformats.org/wordprocessingml/2006/main" xmlns:w10="urn:schemas-microsoft-com:office:word" xmlns:v="urn:schemas-microsoft-com:vml" xmlns:o="urn:schemas-microsoft-com:office:office">
                                 <a:solidFill>
                                   <a:srgbClr val="FFFFFF"/>
                                 </a:solidFill>
                               </a14:hiddenFill>
                             </a:ext>
                             <a:ext uri="{91240B29-F687-4f45-9708-019B960494DF}">
-                              <a14:hiddenLine xmlns:p="http://schemas.openxmlformats.org/presentationml/2006/main" xmlns:a14="http://schemas.microsoft.com/office/drawing/2010/main" xmlns="" xmlns:lc="http://schemas.openxmlformats.org/drawingml/2006/lockedCanvas" w="12700">
+                              <a14:hiddenLine xmlns:lc="http://schemas.openxmlformats.org/drawingml/2006/lockedCanvas" xmlns="" xmlns:a14="http://schemas.microsoft.com/office/drawing/2010/main" xmlns:p="http://schemas.openxmlformats.org/presentationml/2006/main" xmlns:w="http://schemas.openxmlformats.org/wordprocessingml/2006/main" xmlns:w10="urn:schemas-microsoft-com:office:word" xmlns:v="urn:schemas-microsoft-com:vml" xmlns:o="urn:schemas-microsoft-com:office:office" w="12700">
                                 <a:solidFill>
                                   <a:srgbClr val="000000"/>
                                 </a:solidFill>
@@ -2470,7 +2585,7 @@
                           <a:effectLst/>
                           <a:extLst>
                             <a:ext uri="{AF507438-7753-43e0-B8FC-AC1667EBCBE1}">
-                              <a14:hiddenEffects xmlns:p="http://schemas.openxmlformats.org/presentationml/2006/main" xmlns:a14="http://schemas.microsoft.com/office/drawing/2010/main" xmlns="" xmlns:lc="http://schemas.openxmlformats.org/drawingml/2006/lockedCanvas">
+                              <a14:hiddenEffects xmlns:lc="http://schemas.openxmlformats.org/drawingml/2006/lockedCanvas" xmlns="" xmlns:a14="http://schemas.microsoft.com/office/drawing/2010/main" xmlns:p="http://schemas.openxmlformats.org/presentationml/2006/main" xmlns:w="http://schemas.openxmlformats.org/wordprocessingml/2006/main" xmlns:w10="urn:schemas-microsoft-com:office:word" xmlns:v="urn:schemas-microsoft-com:vml" xmlns:o="urn:schemas-microsoft-com:office:office">
                                 <a:effectLst>
                                   <a:outerShdw blurRad="63500" dist="38099" dir="2700000" algn="ctr" rotWithShape="0">
                                     <a:schemeClr val="bg2">
@@ -2511,7 +2626,7 @@
                           <a:effectLst/>
                           <a:extLst>
                             <a:ext uri="{AF507438-7753-43e0-B8FC-AC1667EBCBE1}">
-                              <a14:hiddenEffects xmlns:p="http://schemas.openxmlformats.org/presentationml/2006/main" xmlns:a14="http://schemas.microsoft.com/office/drawing/2010/main" xmlns="" xmlns:lc="http://schemas.openxmlformats.org/drawingml/2006/lockedCanvas">
+                              <a14:hiddenEffects xmlns:lc="http://schemas.openxmlformats.org/drawingml/2006/lockedCanvas" xmlns="" xmlns:a14="http://schemas.microsoft.com/office/drawing/2010/main" xmlns:p="http://schemas.openxmlformats.org/presentationml/2006/main" xmlns:w="http://schemas.openxmlformats.org/wordprocessingml/2006/main" xmlns:w10="urn:schemas-microsoft-com:office:word" xmlns:v="urn:schemas-microsoft-com:vml" xmlns:o="urn:schemas-microsoft-com:office:office">
                                 <a:effectLst>
                                   <a:outerShdw blurRad="63500" dist="38099" dir="2700000" algn="ctr" rotWithShape="0">
                                     <a:schemeClr val="bg2">
@@ -2552,7 +2667,7 @@
                           <a:effectLst/>
                           <a:extLst>
                             <a:ext uri="{AF507438-7753-43e0-B8FC-AC1667EBCBE1}">
-                              <a14:hiddenEffects xmlns:p="http://schemas.openxmlformats.org/presentationml/2006/main" xmlns:a14="http://schemas.microsoft.com/office/drawing/2010/main" xmlns="" xmlns:lc="http://schemas.openxmlformats.org/drawingml/2006/lockedCanvas">
+                              <a14:hiddenEffects xmlns:lc="http://schemas.openxmlformats.org/drawingml/2006/lockedCanvas" xmlns="" xmlns:a14="http://schemas.microsoft.com/office/drawing/2010/main" xmlns:p="http://schemas.openxmlformats.org/presentationml/2006/main" xmlns:w="http://schemas.openxmlformats.org/wordprocessingml/2006/main" xmlns:w10="urn:schemas-microsoft-com:office:word" xmlns:v="urn:schemas-microsoft-com:vml" xmlns:o="urn:schemas-microsoft-com:office:office">
                                 <a:effectLst>
                                   <a:outerShdw blurRad="63500" dist="38099" dir="2700000" algn="ctr" rotWithShape="0">
                                     <a:schemeClr val="bg2">
@@ -2593,7 +2708,7 @@
                           <a:effectLst/>
                           <a:extLst>
                             <a:ext uri="{AF507438-7753-43e0-B8FC-AC1667EBCBE1}">
-                              <a14:hiddenEffects xmlns:p="http://schemas.openxmlformats.org/presentationml/2006/main" xmlns:a14="http://schemas.microsoft.com/office/drawing/2010/main" xmlns="" xmlns:lc="http://schemas.openxmlformats.org/drawingml/2006/lockedCanvas">
+                              <a14:hiddenEffects xmlns:lc="http://schemas.openxmlformats.org/drawingml/2006/lockedCanvas" xmlns="" xmlns:a14="http://schemas.microsoft.com/office/drawing/2010/main" xmlns:p="http://schemas.openxmlformats.org/presentationml/2006/main" xmlns:w="http://schemas.openxmlformats.org/wordprocessingml/2006/main" xmlns:w10="urn:schemas-microsoft-com:office:word" xmlns:v="urn:schemas-microsoft-com:vml" xmlns:o="urn:schemas-microsoft-com:office:office">
                                 <a:effectLst>
                                   <a:outerShdw blurRad="63500" dist="38099" dir="2700000" algn="ctr" rotWithShape="0">
                                     <a:schemeClr val="bg2">
@@ -2670,7 +2785,7 @@
                         <wps:spPr bwMode="auto">
                           <a:xfrm>
                             <a:off x="76057" y="7697"/>
-                            <a:ext cx="273610" cy="433117"/>
+                            <a:ext cx="273646" cy="408501"/>
                           </a:xfrm>
                           <a:prstGeom prst="rect">
                             <a:avLst/>
@@ -2681,14 +2796,14 @@
                           </a:ln>
                           <a:extLst>
                             <a:ext uri="{909E8E84-426E-40dd-AFC4-6F175D3DCCD1}">
-                              <a14:hiddenFill xmlns:p="http://schemas.openxmlformats.org/presentationml/2006/main" xmlns:a14="http://schemas.microsoft.com/office/drawing/2010/main" xmlns="" xmlns:lc="http://schemas.openxmlformats.org/drawingml/2006/lockedCanvas">
+                              <a14:hiddenFill xmlns:lc="http://schemas.openxmlformats.org/drawingml/2006/lockedCanvas" xmlns="" xmlns:a14="http://schemas.microsoft.com/office/drawing/2010/main" xmlns:p="http://schemas.openxmlformats.org/presentationml/2006/main" xmlns:w="http://schemas.openxmlformats.org/wordprocessingml/2006/main" xmlns:w10="urn:schemas-microsoft-com:office:word" xmlns:v="urn:schemas-microsoft-com:vml" xmlns:o="urn:schemas-microsoft-com:office:office">
                                 <a:solidFill>
                                   <a:srgbClr val="FFFFFF"/>
                                 </a:solidFill>
                               </a14:hiddenFill>
                             </a:ext>
                             <a:ext uri="{91240B29-F687-4f45-9708-019B960494DF}">
-                              <a14:hiddenLine xmlns:p="http://schemas.openxmlformats.org/presentationml/2006/main" xmlns:a14="http://schemas.microsoft.com/office/drawing/2010/main" xmlns="" xmlns:lc="http://schemas.openxmlformats.org/drawingml/2006/lockedCanvas" w="12700">
+                              <a14:hiddenLine xmlns:lc="http://schemas.openxmlformats.org/drawingml/2006/lockedCanvas" xmlns="" xmlns:a14="http://schemas.microsoft.com/office/drawing/2010/main" xmlns:p="http://schemas.openxmlformats.org/presentationml/2006/main" xmlns:w="http://schemas.openxmlformats.org/wordprocessingml/2006/main" xmlns:w10="urn:schemas-microsoft-com:office:word" xmlns:v="urn:schemas-microsoft-com:vml" xmlns:o="urn:schemas-microsoft-com:office:office" w="12700">
                                 <a:solidFill>
                                   <a:srgbClr val="000000"/>
                                 </a:solidFill>
@@ -2734,8 +2849,8 @@
                         </wps:cNvSpPr>
                         <wps:spPr bwMode="auto">
                           <a:xfrm>
-                            <a:off x="2557266" y="887826"/>
-                            <a:ext cx="273610" cy="433117"/>
+                            <a:off x="2557266" y="887823"/>
+                            <a:ext cx="273646" cy="408501"/>
                           </a:xfrm>
                           <a:prstGeom prst="rect">
                             <a:avLst/>
@@ -2746,14 +2861,14 @@
                           </a:ln>
                           <a:extLst>
                             <a:ext uri="{909E8E84-426E-40dd-AFC4-6F175D3DCCD1}">
-                              <a14:hiddenFill xmlns:p="http://schemas.openxmlformats.org/presentationml/2006/main" xmlns:a14="http://schemas.microsoft.com/office/drawing/2010/main" xmlns="" xmlns:lc="http://schemas.openxmlformats.org/drawingml/2006/lockedCanvas">
+                              <a14:hiddenFill xmlns:lc="http://schemas.openxmlformats.org/drawingml/2006/lockedCanvas" xmlns="" xmlns:a14="http://schemas.microsoft.com/office/drawing/2010/main" xmlns:p="http://schemas.openxmlformats.org/presentationml/2006/main" xmlns:w="http://schemas.openxmlformats.org/wordprocessingml/2006/main" xmlns:w10="urn:schemas-microsoft-com:office:word" xmlns:v="urn:schemas-microsoft-com:vml" xmlns:o="urn:schemas-microsoft-com:office:office">
                                 <a:solidFill>
                                   <a:srgbClr val="FFFFFF"/>
                                 </a:solidFill>
                               </a14:hiddenFill>
                             </a:ext>
                             <a:ext uri="{91240B29-F687-4f45-9708-019B960494DF}">
-                              <a14:hiddenLine xmlns:p="http://schemas.openxmlformats.org/presentationml/2006/main" xmlns:a14="http://schemas.microsoft.com/office/drawing/2010/main" xmlns="" xmlns:lc="http://schemas.openxmlformats.org/drawingml/2006/lockedCanvas" w="12700">
+                              <a14:hiddenLine xmlns:lc="http://schemas.openxmlformats.org/drawingml/2006/lockedCanvas" xmlns="" xmlns:a14="http://schemas.microsoft.com/office/drawing/2010/main" xmlns:p="http://schemas.openxmlformats.org/presentationml/2006/main" xmlns:w="http://schemas.openxmlformats.org/wordprocessingml/2006/main" xmlns:w10="urn:schemas-microsoft-com:office:word" xmlns:v="urn:schemas-microsoft-com:vml" xmlns:o="urn:schemas-microsoft-com:office:office" w="12700">
                                 <a:solidFill>
                                   <a:srgbClr val="000000"/>
                                 </a:solidFill>
@@ -2799,8 +2914,8 @@
                         </wps:cNvSpPr>
                         <wps:spPr bwMode="auto">
                           <a:xfrm>
-                            <a:off x="1196442" y="722402"/>
-                            <a:ext cx="273610" cy="433117"/>
+                            <a:off x="1196427" y="722400"/>
+                            <a:ext cx="273646" cy="408501"/>
                           </a:xfrm>
                           <a:prstGeom prst="rect">
                             <a:avLst/>
@@ -2811,14 +2926,14 @@
                           </a:ln>
                           <a:extLst>
                             <a:ext uri="{909E8E84-426E-40dd-AFC4-6F175D3DCCD1}">
-                              <a14:hiddenFill xmlns:p="http://schemas.openxmlformats.org/presentationml/2006/main" xmlns:a14="http://schemas.microsoft.com/office/drawing/2010/main" xmlns="" xmlns:lc="http://schemas.openxmlformats.org/drawingml/2006/lockedCanvas">
+                              <a14:hiddenFill xmlns:lc="http://schemas.openxmlformats.org/drawingml/2006/lockedCanvas" xmlns="" xmlns:a14="http://schemas.microsoft.com/office/drawing/2010/main" xmlns:p="http://schemas.openxmlformats.org/presentationml/2006/main" xmlns:w="http://schemas.openxmlformats.org/wordprocessingml/2006/main" xmlns:w10="urn:schemas-microsoft-com:office:word" xmlns:v="urn:schemas-microsoft-com:vml" xmlns:o="urn:schemas-microsoft-com:office:office">
                                 <a:solidFill>
                                   <a:srgbClr val="FFFFFF"/>
                                 </a:solidFill>
                               </a14:hiddenFill>
                             </a:ext>
                             <a:ext uri="{91240B29-F687-4f45-9708-019B960494DF}">
-                              <a14:hiddenLine xmlns:p="http://schemas.openxmlformats.org/presentationml/2006/main" xmlns:a14="http://schemas.microsoft.com/office/drawing/2010/main" xmlns="" xmlns:lc="http://schemas.openxmlformats.org/drawingml/2006/lockedCanvas" w="12700">
+                              <a14:hiddenLine xmlns:lc="http://schemas.openxmlformats.org/drawingml/2006/lockedCanvas" xmlns="" xmlns:a14="http://schemas.microsoft.com/office/drawing/2010/main" xmlns:p="http://schemas.openxmlformats.org/presentationml/2006/main" xmlns:w="http://schemas.openxmlformats.org/wordprocessingml/2006/main" xmlns:w10="urn:schemas-microsoft-com:office:word" xmlns:v="urn:schemas-microsoft-com:vml" xmlns:o="urn:schemas-microsoft-com:office:office" w="12700">
                                 <a:solidFill>
                                   <a:srgbClr val="000000"/>
                                 </a:solidFill>
@@ -2865,112 +2980,100 @@
           </mc:Choice>
           <mc:Fallback>
             <w:pict>
-              <v:group id="Group 6" o:spid="_x0000_s1026" style="width:252.9pt;height:205.55pt;mso-position-horizontal-relative:char;mso-position-vertical-relative:line" coordsize="28308,23005" o:gfxdata="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">
-                <v:group id="Group 2" o:spid="_x0000_s1027" style="position:absolute;left:1120;top:3907;width:2193;height:7185" coordorigin="1120,3907" coordsize="2193,7185" o:gfxdata="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">
-                  <v:line id="Line 24" o:spid="_x0000_s1028" style="position:absolute;rotation:2026736fd;flip:x y;visibility:visible;mso-wrap-style:square;v-text-anchor:top" from="1870,5265" to="1885,6498" o:gfxdata="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" strokecolor="windowText" strokeweight="1.75pt">
+              <v:group w14:anchorId="307D9573" id="Group 6" o:spid="_x0000_s1026" style="width:252.9pt;height:203.35pt;mso-position-horizontal-relative:char;mso-position-vertical-relative:line" coordsize="28309,22759" o:gfxdata="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">
+                <v:group id="Group 2" o:spid="_x0000_s1027" style="position:absolute;left:1120;top:3907;width:2193;height:7185" coordorigin="1120,3907" coordsize="2193,7185" o:gfxdata="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">
+                  <v:line id="Line 24" o:spid="_x0000_s1028" style="position:absolute;rotation:2026736fd;flip:x y;visibility:visible;mso-wrap-style:square" from="1870,5265" to="1885,6498" o:connectortype="straight" o:gfxdata="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" strokecolor="windowText" strokeweight="1.75pt">
                     <v:stroke endarrow="open"/>
-                    <o:lock v:ext="edit" aspectratio="t"/>
                   </v:line>
-                  <v:shape id="Freeform 50" o:spid="_x0000_s1029" style="position:absolute;left:1120;top:3907;width:2193;height:7185;visibility:visible;mso-wrap-style:square;v-text-anchor:top" coordsize="152,513" o:gfxdata="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" path="m152,513c106,467,60,421,38,371,16,321,,274,19,212,38,150,95,75,152,e" filled="f" strokecolor="windowText" strokeweight="2.25pt">
+                  <v:shape id="Freeform 50" o:spid="_x0000_s1029" style="position:absolute;left:1120;top:3907;width:2193;height:7185;visibility:visible;mso-wrap-style:square;v-text-anchor:top" coordsize="152,513" o:gfxdata="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" path="m152,513c106,467,60,421,38,371,16,321,,274,19,212,38,150,95,75,152,e" filled="f" strokecolor="windowText" strokeweight="2.25pt">
                     <v:path arrowok="t" o:connecttype="custom" o:connectlocs="219364,718577;54841,519673;27421,296956;219364,0" o:connectangles="0,0,0,0"/>
                   </v:shape>
                 </v:group>
-                <v:group id="Group 3" o:spid="_x0000_s1030" style="position:absolute;left:3660;top:3907;width:2193;height:7185" coordorigin="3660,3907" coordsize="2193,7185" o:gfxdata="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">
-                  <v:line id="Line 27" o:spid="_x0000_s1031" style="position:absolute;rotation:2026736fd;visibility:visible;mso-wrap-style:square;v-text-anchor:top" from="5088,8501" to="5103,9734" o:gfxdata="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" strokecolor="#00b050" strokeweight="1.75pt">
+                <v:group id="Group 3" o:spid="_x0000_s1030" style="position:absolute;left:3660;top:3907;width:2193;height:7185" coordorigin="3660,3907" coordsize="2193,7185" o:gfxdata="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">
+                  <v:line id="Line 27" o:spid="_x0000_s1031" style="position:absolute;rotation:2026736fd;visibility:visible;mso-wrap-style:square" from="5088,8501" to="5103,9734" o:connectortype="straight" o:gfxdata="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" strokecolor="#00b050" strokeweight="1.75pt">
                     <v:stroke endarrow="open"/>
-                    <o:lock v:ext="edit" aspectratio="t"/>
                   </v:line>
-                  <v:shape id="Freeform 48" o:spid="_x0000_s1032" style="position:absolute;left:3660;top:3907;width:2193;height:7185;flip:x y;visibility:visible;mso-wrap-style:square;v-text-anchor:top" coordsize="152,513" o:gfxdata="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" path="m152,513c106,467,60,421,38,371,16,321,,274,19,212,38,150,95,75,152,e" filled="f" strokecolor="#00b050" strokeweight="2.25pt">
+                  <v:shape id="Freeform 48" o:spid="_x0000_s1032" style="position:absolute;left:3660;top:3907;width:2193;height:7185;flip:x y;visibility:visible;mso-wrap-style:square;v-text-anchor:top" coordsize="152,513" o:gfxdata="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" path="m152,513c106,467,60,421,38,371,16,321,,274,19,212,38,150,95,75,152,e" filled="f" strokecolor="#00b050" strokeweight="2.25pt">
                     <v:path arrowok="t" o:connecttype="custom" o:connectlocs="219364,718577;54841,519673;27421,296956;219364,0" o:connectangles="0,0,0,0"/>
                   </v:shape>
                 </v:group>
-                <v:group id="Group 4" o:spid="_x0000_s1033" style="position:absolute;left:3313;top:1960;width:11214;height:1863" coordorigin="3313,1960" coordsize="11213,1862" o:gfxdata="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">
-                  <v:line id="Line 30" o:spid="_x0000_s1034" style="position:absolute;rotation:4846027fd;flip:x;visibility:visible;mso-wrap-style:square;v-text-anchor:top" from="10861,1731" to="10875,3001" o:gfxdata="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" strokecolor="#00b050" strokeweight="1.75pt">
+                <v:group id="Group 4" o:spid="_x0000_s1033" style="position:absolute;left:3313;top:1960;width:11214;height:1863" coordorigin="3313,1960" coordsize="11213,1862" o:gfxdata="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">
+                  <v:line id="Line 30" o:spid="_x0000_s1034" style="position:absolute;rotation:4846027fd;flip:x;visibility:visible;mso-wrap-style:square" from="10861,1731" to="10875,3001" o:connectortype="straight" o:gfxdata="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" strokecolor="#00b050" strokeweight="1.75pt">
                     <v:stroke endarrow="open"/>
-                    <o:lock v:ext="edit" aspectratio="t"/>
                   </v:line>
-                  <v:shape id="Freeform 46" o:spid="_x0000_s1035" style="position:absolute;left:3313;top:1960;width:11214;height:1863;visibility:visible;mso-wrap-style:square;v-text-anchor:top" coordsize="777,133" o:gfxdata="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" path="m,124c123,62,246,,375,1,504,2,640,67,777,133e" filled="f" strokecolor="#00b050" strokeweight="2.25pt">
+                  <v:shape id="Freeform 46" o:spid="_x0000_s1035" style="position:absolute;left:3313;top:1960;width:11214;height:1863;visibility:visible;mso-wrap-style:square;v-text-anchor:top" coordsize="777,133" o:gfxdata="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" path="m,124c123,62,246,,375,1,504,2,640,67,777,133e" filled="f" strokecolor="#00b050" strokeweight="2.25pt">
                     <v:path arrowok="t" o:connecttype="custom" o:connectlocs="0,173691;541193,1401;1121352,186298" o:connectangles="0,0,0"/>
                   </v:shape>
                 </v:group>
-                <v:group id="Group 5" o:spid="_x0000_s1036" style="position:absolute;left:3400;top:11247;width:11213;height:7325" coordorigin="3400,11247" coordsize="11213,7325" o:gfxdata="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">
-                  <v:line id="Line 34" o:spid="_x0000_s1037" style="position:absolute;rotation:3970779fd;visibility:visible;mso-wrap-style:square;v-text-anchor:top" from="5555,15617" to="5569,16887" o:gfxdata="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" strokecolor="windowText" strokeweight="1.75pt">
+                <v:group id="Group 5" o:spid="_x0000_s1036" style="position:absolute;left:3400;top:11247;width:11213;height:7325" coordorigin="3400,11247" coordsize="11213,7325" o:gfxdata="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">
+                  <v:line id="Line 34" o:spid="_x0000_s1037" style="position:absolute;rotation:3970779fd;visibility:visible;mso-wrap-style:square" from="5555,15617" to="5569,16887" o:connectortype="straight" o:gfxdata="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" strokecolor="windowText" strokeweight="1.75pt">
                     <v:stroke endarrow="open"/>
-                    <o:lock v:ext="edit" aspectratio="t"/>
                   </v:line>
-                  <v:shape id="Freeform 44" o:spid="_x0000_s1038" style="position:absolute;left:3400;top:11247;width:11213;height:7325;visibility:visible;mso-wrap-style:square;v-text-anchor:top" coordsize="777,523" o:gfxdata="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" path="m,514r6,9c35,495,74,389,176,343,278,297,515,304,615,247,715,190,746,95,777,e" filled="f" strokecolor="windowText" strokeweight="2.25pt">
+                  <v:shape id="Freeform 44" o:spid="_x0000_s1038" style="position:absolute;left:3400;top:11247;width:11213;height:7325;visibility:visible;mso-wrap-style:square;v-text-anchor:top" coordsize="777,523" o:gfxdata="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" path="m,514r6,9c35,495,74,389,176,343,278,297,515,304,615,247,715,190,746,95,777,e" filled="f" strokecolor="windowText" strokeweight="2.25pt">
                     <v:path arrowok="t" o:connecttype="custom" o:connectlocs="0,719978;8659,732585;254000,480452;887557,345982;1121352,0" o:connectangles="0,0,0,0,0"/>
                   </v:shape>
                 </v:group>
-                <v:line id="Line 46" o:spid="_x0000_s1039" style="position:absolute;rotation:4846027fd;flip:x;visibility:visible;mso-wrap-style:square;v-text-anchor:top" from="22291,9239" to="22305,10509" o:gfxdata="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" strokecolor="windowText" strokeweight="1.75pt">
+                <v:line id="Line 46" o:spid="_x0000_s1039" style="position:absolute;rotation:4846027fd;flip:x;visibility:visible;mso-wrap-style:square" from="22291,9239" to="22305,10509" o:connectortype="straight" o:gfxdata="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" strokecolor="windowText" strokeweight="1.75pt">
                   <v:stroke endarrow="open"/>
-                  <o:lock v:ext="edit" aspectratio="t"/>
                 </v:line>
-                <v:shape id="Freeform 8" o:spid="_x0000_s1040" style="position:absolute;left:14743;top:9468;width:11214;height:1863;visibility:visible;mso-wrap-style:square;v-text-anchor:top" coordsize="777,133" o:gfxdata="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" path="m,124c123,62,246,,375,1,504,2,640,67,777,133e" filled="f" strokecolor="windowText" strokeweight="2.25pt">
+                <v:shape id="Freeform 8" o:spid="_x0000_s1040" style="position:absolute;left:14743;top:9468;width:11214;height:1863;visibility:visible;mso-wrap-style:square;v-text-anchor:top" coordsize="777,133" o:gfxdata="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" path="m,124c123,62,246,,375,1,504,2,640,67,777,133e" filled="f" strokecolor="windowText" strokeweight="2.25pt">
                   <v:path arrowok="t" o:connecttype="custom" o:connectlocs="0,173691;541193,1401;1121352,186298" o:connectangles="0,0,0"/>
                 </v:shape>
-                <v:group id="Group 9" o:spid="_x0000_s1041" style="position:absolute;left:3429;top:16920;width:11213;height:1862" coordorigin="3429,16920" coordsize="11213,1862" o:gfxdata="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">
-                  <v:line id="Line 49" o:spid="_x0000_s1042" style="position:absolute;rotation:4846027fd;flip:x;visibility:visible;mso-wrap-style:square;v-text-anchor:top" from="10977,16691" to="10991,17961" o:gfxdata="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" strokecolor="#00b050" strokeweight="1.75pt">
+                <v:group id="Group 9" o:spid="_x0000_s1041" style="position:absolute;left:3429;top:16920;width:11213;height:1862" coordorigin="3429,16920" coordsize="11213,1862" o:gfxdata="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">
+                  <v:line id="Line 49" o:spid="_x0000_s1042" style="position:absolute;rotation:4846027fd;flip:x;visibility:visible;mso-wrap-style:square" from="10977,16691" to="10991,17961" o:connectortype="straight" o:gfxdata="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" strokecolor="#00b050" strokeweight="1.75pt">
                     <v:stroke endarrow="open"/>
-                    <o:lock v:ext="edit" aspectratio="t"/>
                   </v:line>
-                  <v:shape id="Freeform 42" o:spid="_x0000_s1043" style="position:absolute;left:3429;top:16920;width:11213;height:1862;visibility:visible;mso-wrap-style:square;v-text-anchor:top" coordsize="777,133" o:gfxdata="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" path="m,124c123,62,246,,375,1,504,2,640,67,777,133e" filled="f" strokecolor="#00b050" strokeweight="2.25pt">
+                  <v:shape id="Freeform 42" o:spid="_x0000_s1043" style="position:absolute;left:3429;top:16920;width:11213;height:1862;visibility:visible;mso-wrap-style:square;v-text-anchor:top" coordsize="777,133" o:gfxdata="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" path="m,124c123,62,246,,375,1,504,2,640,67,777,133e" filled="f" strokecolor="#00b050" strokeweight="2.25pt">
                     <v:path arrowok="t" o:connecttype="custom" o:connectlocs="0,173691;541193,1401;1121352,186298" o:connectangles="0,0,0"/>
                   </v:shape>
                 </v:group>
-                <v:group id="Group 10" o:spid="_x0000_s1044" style="position:absolute;left:3256;top:18768;width:11213;height:1863" coordorigin="3256,18768" coordsize="11213,1862" o:gfxdata="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">
-                  <v:line id="Line 52" o:spid="_x0000_s1045" style="position:absolute;rotation:4846027fd;flip:y;visibility:visible;mso-wrap-style:square;v-text-anchor:top" from="6893,19590" to="6907,20860" o:gfxdata="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" strokecolor="windowText" strokeweight="1.75pt">
+                <v:group id="Group 10" o:spid="_x0000_s1044" style="position:absolute;left:3256;top:18768;width:11213;height:1863" coordorigin="3256,18768" coordsize="11213,1862" o:gfxdata="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">
+                  <v:line id="Line 52" o:spid="_x0000_s1045" style="position:absolute;rotation:4846027fd;flip:y;visibility:visible;mso-wrap-style:square" from="6893,19590" to="6907,20860" o:connectortype="straight" o:gfxdata="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" strokecolor="windowText" strokeweight="1.75pt">
                     <v:stroke endarrow="open"/>
-                    <o:lock v:ext="edit" aspectratio="t"/>
                   </v:line>
-                  <v:shape id="Freeform 40" o:spid="_x0000_s1046" style="position:absolute;left:3256;top:18768;width:11213;height:1863;flip:x y;visibility:visible;mso-wrap-style:square;v-text-anchor:top" coordsize="777,133" o:gfxdata="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" path="m,124c123,62,246,,375,1,504,2,640,67,777,133e" filled="f" strokecolor="windowText" strokeweight="2.25pt">
+                  <v:shape id="Freeform 40" o:spid="_x0000_s1046" style="position:absolute;left:3256;top:18768;width:11213;height:1863;flip:x y;visibility:visible;mso-wrap-style:square;v-text-anchor:top" coordsize="777,133" o:gfxdata="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" path="m,124c123,62,246,,375,1,504,2,640,67,777,133e" filled="f" strokecolor="windowText" strokeweight="2.25pt">
                     <v:path arrowok="t" o:connecttype="custom" o:connectlocs="0,173691;541193,1401;1121352,186298" o:connectangles="0,0,0"/>
                   </v:shape>
                 </v:group>
-                <v:group id="Group 11" o:spid="_x0000_s1047" style="position:absolute;left:3487;top:11261;width:11213;height:1863" coordorigin="3487,11261" coordsize="11213,1862" o:gfxdata="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">
-                  <v:line id="Line 55" o:spid="_x0000_s1048" style="position:absolute;rotation:4846027fd;flip:y;visibility:visible;mso-wrap-style:square;v-text-anchor:top" from="7124,12082" to="7138,13352" o:gfxdata="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" strokecolor="windowText" strokeweight="1.75pt">
+                <v:group id="Group 11" o:spid="_x0000_s1047" style="position:absolute;left:3487;top:11261;width:11213;height:1863" coordorigin="3487,11261" coordsize="11213,1862" o:gfxdata="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">
+                  <v:line id="Line 55" o:spid="_x0000_s1048" style="position:absolute;rotation:4846027fd;flip:y;visibility:visible;mso-wrap-style:square" from="7124,12082" to="7138,13352" o:connectortype="straight" o:gfxdata="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" strokecolor="windowText" strokeweight="1.75pt">
                     <v:stroke endarrow="open"/>
-                    <o:lock v:ext="edit" aspectratio="t"/>
                   </v:line>
-                  <v:shape id="Freeform 38" o:spid="_x0000_s1049" style="position:absolute;left:3487;top:11261;width:11213;height:1863;flip:x y;visibility:visible;mso-wrap-style:square;v-text-anchor:top" coordsize="777,133" o:gfxdata="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" path="m,124c123,62,246,,375,1,504,2,640,67,777,133e" filled="f" strokecolor="windowText" strokeweight="2.25pt">
+                  <v:shape id="Freeform 38" o:spid="_x0000_s1049" style="position:absolute;left:3487;top:11261;width:11213;height:1863;flip:x y;visibility:visible;mso-wrap-style:square;v-text-anchor:top" coordsize="777,133" o:gfxdata="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" path="m,124c123,62,246,,375,1,504,2,640,67,777,133e" filled="f" strokecolor="windowText" strokeweight="2.25pt">
                     <v:path arrowok="t" o:connecttype="custom" o:connectlocs="0,173691;541193,1401;1121352,186298" o:connectangles="0,0,0"/>
                   </v:shape>
                 </v:group>
-                <v:group id="Group 12" o:spid="_x0000_s1050" style="position:absolute;left:1062;top:11527;width:2194;height:7185" coordorigin="1062,11527" coordsize="2193,7185" o:gfxdata="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">
-                  <v:line id="Line 58" o:spid="_x0000_s1051" style="position:absolute;rotation:2026736fd;flip:x;visibility:visible;mso-wrap-style:square;v-text-anchor:top" from="1870,16382" to="1885,17614" o:gfxdata="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" strokecolor="windowText" strokeweight="1.75pt">
+                <v:group id="Group 12" o:spid="_x0000_s1050" style="position:absolute;left:1062;top:11527;width:2194;height:7185" coordorigin="1062,11527" coordsize="2193,7185" o:gfxdata="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">
+                  <v:line id="Line 58" o:spid="_x0000_s1051" style="position:absolute;rotation:2026736fd;flip:x;visibility:visible;mso-wrap-style:square" from="1870,16382" to="1885,17614" o:connectortype="straight" o:gfxdata="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" strokecolor="windowText" strokeweight="1.75pt">
                     <v:stroke endarrow="open"/>
-                    <o:lock v:ext="edit" aspectratio="t"/>
                   </v:line>
-                  <v:shape id="Freeform 36" o:spid="_x0000_s1052" style="position:absolute;left:1062;top:11527;width:2194;height:7185;flip:y;visibility:visible;mso-wrap-style:square;v-text-anchor:top" coordsize="152,513" o:gfxdata="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" path="m152,513c106,467,60,421,38,371,16,321,,274,19,212,38,150,95,75,152,e" filled="f" strokecolor="windowText" strokeweight="2.25pt">
+                  <v:shape id="Freeform 36" o:spid="_x0000_s1052" style="position:absolute;left:1062;top:11527;width:2194;height:7185;flip:y;visibility:visible;mso-wrap-style:square;v-text-anchor:top" coordsize="152,513" o:gfxdata="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" path="m152,513c106,467,60,421,38,371,16,321,,274,19,212,38,150,95,75,152,e" filled="f" strokecolor="windowText" strokeweight="2.25pt">
                     <v:path arrowok="t" o:connecttype="custom" o:connectlocs="219364,718577;54841,519673;27421,296956;219364,0" o:connectangles="0,0,0,0"/>
                   </v:shape>
                 </v:group>
-                <v:line id="Line 61" o:spid="_x0000_s1053" style="position:absolute;rotation:2026736fd;visibility:visible;mso-wrap-style:square;v-text-anchor:top" from="16057,8501" to="16071,9734" o:gfxdata="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" strokecolor="windowText" strokeweight="1.75pt">
+                <v:line id="Line 61" o:spid="_x0000_s1053" style="position:absolute;rotation:2026736fd;visibility:visible;mso-wrap-style:square" from="16057,8501" to="16071,9734" o:connectortype="straight" o:gfxdata="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" strokecolor="windowText" strokeweight="1.75pt">
                   <v:stroke endarrow="open"/>
-                  <o:lock v:ext="edit" aspectratio="t"/>
                 </v:line>
-                <v:shape id="Freeform 14" o:spid="_x0000_s1054" style="position:absolute;left:14628;top:3907;width:2194;height:7185;flip:x y;visibility:visible;mso-wrap-style:square;v-text-anchor:top" coordsize="152,513" o:gfxdata="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" path="m152,513c106,467,60,421,38,371,16,321,,274,19,212,38,150,95,75,152,e" filled="f" strokecolor="windowText" strokeweight="2.25pt">
+                <v:shape id="Freeform 14" o:spid="_x0000_s1054" style="position:absolute;left:14628;top:3907;width:2194;height:7185;flip:x y;visibility:visible;mso-wrap-style:square;v-text-anchor:top" coordsize="152,513" o:gfxdata="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" path="m152,513c106,467,60,421,38,371,16,321,,274,19,212,38,150,95,75,152,e" filled="f" strokecolor="windowText" strokeweight="2.25pt">
                   <v:path arrowok="t" o:connecttype="custom" o:connectlocs="219364,718577;54841,519673;27421,296956;219364,0" o:connectangles="0,0,0,0"/>
                 </v:shape>
-                <v:group id="Group 15" o:spid="_x0000_s1055" style="position:absolute;left:14527;top:11162;width:11026;height:7606" coordorigin="14527,11162" coordsize="11025,7605" o:gfxdata="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">
-                  <v:line id="Line 64" o:spid="_x0000_s1056" style="position:absolute;rotation:4733937fd;visibility:visible;mso-wrap-style:square;v-text-anchor:top" from="18756,17106" to="18770,18376" o:gfxdata="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" strokecolor="windowText" strokeweight="1.75pt">
+                <v:group id="Group 15" o:spid="_x0000_s1055" style="position:absolute;left:14527;top:11162;width:11026;height:7606" coordorigin="14527,11162" coordsize="11025,7605" o:gfxdata="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">
+                  <v:line id="Line 64" o:spid="_x0000_s1056" style="position:absolute;rotation:4733937fd;visibility:visible;mso-wrap-style:square" from="18756,17106" to="18770,18376" o:connectortype="straight" o:gfxdata="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" strokecolor="windowText" strokeweight="1.75pt">
                     <v:stroke endarrow="open"/>
-                    <o:lock v:ext="edit" aspectratio="t"/>
                   </v:line>
-                  <v:shape id="Freeform 34" o:spid="_x0000_s1057" style="position:absolute;left:14527;top:11162;width:11026;height:7606;visibility:visible;mso-wrap-style:square;v-text-anchor:top" coordsize="764,543" o:gfxdata="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" path="m753,r11,14c719,77,612,292,485,380,358,468,179,505,,543e" filled="f" strokecolor="windowText" strokeweight="2.25pt">
+                  <v:shape id="Freeform 34" o:spid="_x0000_s1057" style="position:absolute;left:14527;top:11162;width:11026;height:7606;visibility:visible;mso-wrap-style:square;v-text-anchor:top" coordsize="764,543" o:gfxdata="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" path="m753,r11,14c719,77,612,292,485,380,358,468,179,505,,543e" filled="f" strokecolor="windowText" strokeweight="2.25pt">
                     <v:path arrowok="t" o:connecttype="custom" o:connectlocs="1086716,0;1102591,19610;699943,532279;0,760599" o:connectangles="0,0,0,0"/>
                   </v:shape>
                 </v:group>
-                <v:group id="Group 16" o:spid="_x0000_s1058" style="position:absolute;left:14830;top:3949;width:11026;height:7606" coordorigin="14830,3949" coordsize="11025,7605" o:gfxdata="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">
-                  <v:line id="Line 67" o:spid="_x0000_s1059" style="position:absolute;rotation:2618720fd;flip:x;visibility:visible;mso-wrap-style:square;v-text-anchor:top" from="23172,6876" to="23186,8109" o:gfxdata="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" strokecolor="windowText" strokeweight="1.75pt">
+                <v:group id="Group 16" o:spid="_x0000_s1058" style="position:absolute;left:14830;top:3949;width:11026;height:7606" coordorigin="14830,3949" coordsize="11025,7605" o:gfxdata="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">
+                  <v:line id="Line 67" o:spid="_x0000_s1059" style="position:absolute;rotation:2618720fd;flip:x;visibility:visible;mso-wrap-style:square" from="23172,6876" to="23186,8109" o:connectortype="straight" o:gfxdata="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" strokecolor="windowText" strokeweight="1.75pt">
                     <v:stroke endarrow="open"/>
-                    <o:lock v:ext="edit" aspectratio="t"/>
                   </v:line>
-                  <v:shape id="Freeform 32" o:spid="_x0000_s1060" style="position:absolute;left:14830;top:3949;width:11026;height:7606;rotation:180;flip:x;visibility:visible;mso-wrap-style:square;v-text-anchor:top" coordsize="764,543" o:gfxdata="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" path="m753,r11,14c719,77,612,292,485,380,358,468,179,505,,543e" filled="f" strokecolor="windowText" strokeweight="2.25pt">
+                  <v:shape id="Freeform 32" o:spid="_x0000_s1060" style="position:absolute;left:14830;top:3949;width:11026;height:7606;rotation:180;flip:x;visibility:visible;mso-wrap-style:square;v-text-anchor:top" coordsize="764,543" o:gfxdata="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" path="m753,r11,14c719,77,612,292,485,380,358,468,179,505,,543e" filled="f" strokecolor="windowText" strokeweight="2.25pt">
                     <v:path arrowok="t" o:connecttype="custom" o:connectlocs="1086716,0;1102591,19610;699943,532279;0,760599" o:connectangles="0,0,0,0"/>
                   </v:shape>
                 </v:group>
-                <v:rect id="Rectangle 17" o:spid="_x0000_s1061" style="position:absolute;left:14236;top:18674;width:2737;height:4331;visibility:visible;mso-wrap-style:none;v-text-anchor:top" o:gfxdata="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" filled="f" stroked="f">
+                <v:rect id="Rectangle 17" o:spid="_x0000_s1061" style="position:absolute;left:14236;top:18674;width:2737;height:4085;visibility:visible;mso-wrap-style:none;v-text-anchor:top" o:gfxdata="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" filled="f" stroked="f">
                   <v:textbox style="mso-fit-shape-to-text:t" inset="2.53939mm,1.2697mm,2.53939mm,1.2697mm">
                     <w:txbxContent>
                       <w:p>
@@ -2996,7 +3099,7 @@
                     </w:txbxContent>
                   </v:textbox>
                 </v:rect>
-                <v:rect id="Rectangle 18" o:spid="_x0000_s1062" style="position:absolute;top:9256;width:2736;height:4331;visibility:visible;mso-wrap-style:none;v-text-anchor:top" o:gfxdata="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" filled="f" stroked="f">
+                <v:rect id="Rectangle 18" o:spid="_x0000_s1062" style="position:absolute;top:9256;width:2736;height:4085;visibility:visible;mso-wrap-style:none;v-text-anchor:top" o:gfxdata="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" filled="f" stroked="f">
                   <v:textbox style="mso-fit-shape-to-text:t" inset="2.53939mm,1.2697mm,2.53939mm,1.2697mm">
                     <w:txbxContent>
                       <w:p>
@@ -3022,7 +3125,7 @@
                     </w:txbxContent>
                   </v:textbox>
                 </v:rect>
-                <v:rect id="Rectangle 19" o:spid="_x0000_s1063" style="position:absolute;left:454;top:17947;width:2737;height:4331;visibility:visible;mso-wrap-style:none;v-text-anchor:top" o:gfxdata="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" filled="f" stroked="f">
+                <v:rect id="Rectangle 19" o:spid="_x0000_s1063" style="position:absolute;left:454;top:17947;width:2737;height:4085;visibility:visible;mso-wrap-style:none;v-text-anchor:top" o:gfxdata="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" filled="f" stroked="f">
                   <v:textbox style="mso-fit-shape-to-text:t" inset="2.53939mm,1.2697mm,2.53939mm,1.2697mm">
                     <w:txbxContent>
                       <w:p>
@@ -3048,7 +3151,7 @@
                     </w:txbxContent>
                   </v:textbox>
                 </v:rect>
-                <v:rect id="Rectangle 20" o:spid="_x0000_s1064" style="position:absolute;left:14475;width:2736;height:4331;visibility:visible;mso-wrap-style:none;v-text-anchor:top" o:gfxdata="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" filled="f" stroked="f">
+                <v:rect id="Rectangle 20" o:spid="_x0000_s1064" style="position:absolute;left:14475;width:2736;height:4085;visibility:visible;mso-wrap-style:none;v-text-anchor:top" o:gfxdata="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" filled="f" stroked="f">
                   <v:textbox style="mso-fit-shape-to-text:t" inset="2.53939mm,1.2697mm,2.53939mm,1.2697mm">
                     <w:txbxContent>
                       <w:p>
@@ -3074,14 +3177,14 @@
                     </w:txbxContent>
                   </v:textbox>
                 </v:rect>
-                <v:oval id="Oval 21" o:spid="_x0000_s1065" style="position:absolute;left:2621;top:3024;width:1646;height:1681;visibility:visible;mso-wrap-style:none;v-text-anchor:middle" o:gfxdata="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" fillcolor="red" strokecolor="windowText" strokeweight="1pt"/>
-                <v:oval id="Oval 22" o:spid="_x0000_s1066" style="position:absolute;left:13704;top:17816;width:1646;height:1681;visibility:visible;mso-wrap-style:none;v-text-anchor:middle" o:gfxdata="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" fillcolor="blue" strokecolor="blue" strokeweight="1pt"/>
-                <v:oval id="Oval 23" o:spid="_x0000_s1067" style="position:absolute;left:13704;top:3024;width:1646;height:1681;visibility:visible;mso-wrap-style:none;v-text-anchor:middle" o:gfxdata="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" fillcolor="blue" strokecolor="blue" strokeweight="1pt"/>
-                <v:oval id="Oval 24" o:spid="_x0000_s1068" style="position:absolute;left:13704;top:10420;width:1646;height:1681;visibility:visible;mso-wrap-style:none;v-text-anchor:middle" o:gfxdata="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" fillcolor="windowText" strokecolor="windowText" strokeweight="1pt"/>
-                <v:oval id="Oval 25" o:spid="_x0000_s1069" style="position:absolute;left:24489;top:10345;width:1646;height:1681;visibility:visible;mso-wrap-style:none;v-text-anchor:middle" o:gfxdata="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" fillcolor="windowText" strokecolor="windowText" strokeweight="1pt"/>
-                <v:oval id="Oval 26" o:spid="_x0000_s1070" style="position:absolute;left:2621;top:10420;width:1646;height:1681;visibility:visible;mso-wrap-style:none;v-text-anchor:middle" o:gfxdata="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" fillcolor="blue" strokecolor="blue"/>
-                <v:oval id="Oval 27" o:spid="_x0000_s1071" style="position:absolute;left:2621;top:17816;width:1646;height:1681;visibility:visible;mso-wrap-style:none;v-text-anchor:middle" o:gfxdata="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" fillcolor="red" strokecolor="windowText" strokeweight="1pt"/>
-                <v:rect id="Rectangle 28" o:spid="_x0000_s1072" style="position:absolute;left:760;top:76;width:2736;height:4332;visibility:visible;mso-wrap-style:none;v-text-anchor:top" o:gfxdata="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" filled="f" stroked="f">
+                <v:oval id="Oval 21" o:spid="_x0000_s1065" style="position:absolute;left:2621;top:3024;width:1646;height:1681;visibility:visible;mso-wrap-style:none;v-text-anchor:middle" o:gfxdata="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" fillcolor="red" strokecolor="windowText" strokeweight="1pt"/>
+                <v:oval id="Oval 22" o:spid="_x0000_s1066" style="position:absolute;left:13704;top:17816;width:1646;height:1681;visibility:visible;mso-wrap-style:none;v-text-anchor:middle" o:gfxdata="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" fillcolor="blue" strokecolor="blue" strokeweight="1pt"/>
+                <v:oval id="Oval 23" o:spid="_x0000_s1067" style="position:absolute;left:13704;top:3024;width:1646;height:1681;visibility:visible;mso-wrap-style:none;v-text-anchor:middle" o:gfxdata="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" fillcolor="blue" strokecolor="blue" strokeweight="1pt"/>
+                <v:oval id="Oval 24" o:spid="_x0000_s1068" style="position:absolute;left:13704;top:10420;width:1646;height:1681;visibility:visible;mso-wrap-style:none;v-text-anchor:middle" o:gfxdata="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" fillcolor="windowText" strokecolor="windowText" strokeweight="1pt"/>
+                <v:oval id="Oval 25" o:spid="_x0000_s1069" style="position:absolute;left:24489;top:10345;width:1646;height:1681;visibility:visible;mso-wrap-style:none;v-text-anchor:middle" o:gfxdata="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" fillcolor="windowText" strokecolor="windowText" strokeweight="1pt"/>
+                <v:oval id="Oval 26" o:spid="_x0000_s1070" style="position:absolute;left:2621;top:10420;width:1646;height:1681;visibility:visible;mso-wrap-style:none;v-text-anchor:middle" o:gfxdata="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" fillcolor="blue" strokecolor="blue"/>
+                <v:oval id="Oval 27" o:spid="_x0000_s1071" style="position:absolute;left:2621;top:17816;width:1646;height:1681;visibility:visible;mso-wrap-style:none;v-text-anchor:middle" o:gfxdata="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" fillcolor="red" strokecolor="windowText" strokeweight="1pt"/>
+                <v:rect id="Rectangle 28" o:spid="_x0000_s1072" style="position:absolute;left:760;top:76;width:2737;height:4085;visibility:visible;mso-wrap-style:none;v-text-anchor:top" o:gfxdata="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" filled="f" stroked="f">
                   <v:textbox style="mso-fit-shape-to-text:t" inset="2.53939mm,1.2697mm,2.53939mm,1.2697mm">
                     <w:txbxContent>
                       <w:p>
@@ -3107,7 +3210,7 @@
                     </w:txbxContent>
                   </v:textbox>
                 </v:rect>
-                <v:rect id="Rectangle 29" o:spid="_x0000_s1073" style="position:absolute;left:25572;top:8878;width:2736;height:4331;visibility:visible;mso-wrap-style:none;v-text-anchor:top" o:gfxdata="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" filled="f" stroked="f">
+                <v:rect id="Rectangle 29" o:spid="_x0000_s1073" style="position:absolute;left:25572;top:8878;width:2737;height:4085;visibility:visible;mso-wrap-style:none;v-text-anchor:top" o:gfxdata="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" filled="f" stroked="f">
                   <v:textbox style="mso-fit-shape-to-text:t" inset="2.53939mm,1.2697mm,2.53939mm,1.2697mm">
                     <w:txbxContent>
                       <w:p>
@@ -3133,7 +3236,7 @@
                     </w:txbxContent>
                   </v:textbox>
                 </v:rect>
-                <v:rect id="Rectangle 30" o:spid="_x0000_s1074" style="position:absolute;left:11964;top:7224;width:2736;height:4331;visibility:visible;mso-wrap-style:none;v-text-anchor:top" o:gfxdata="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" filled="f" stroked="f">
+                <v:rect id="Rectangle 30" o:spid="_x0000_s1074" style="position:absolute;left:11964;top:7224;width:2736;height:4085;visibility:visible;mso-wrap-style:none;v-text-anchor:top" o:gfxdata="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" filled="f" stroked="f">
                   <v:textbox style="mso-fit-shape-to-text:t" inset="2.53939mm,1.2697mm,2.53939mm,1.2697mm">
                     <w:txbxContent>
                       <w:p>
@@ -3176,7 +3279,15 @@
         <w:spacing w:after="0"/>
       </w:pPr>
       <w:r>
-        <w:t xml:space="preserve">Given: the 7 node, 12 edge "logo" graph </w:t>
+        <w:t xml:space="preserve">Given: the 7 node, 12 edge "logo" </w:t>
+      </w:r>
+      <w:proofErr w:type="gramStart"/>
+      <w:r>
+        <w:t>graph</w:t>
+      </w:r>
+      <w:proofErr w:type="gramEnd"/>
+      <w:r>
+        <w:t xml:space="preserve"> </w:t>
       </w:r>
     </w:p>
     <w:p>
@@ -3283,7 +3394,15 @@
         <w:spacing w:after="0"/>
       </w:pPr>
       <w:r>
-        <w:t>Build: a GraphBLAS Matrix representing the graph</w:t>
+        <w:t xml:space="preserve">Build: a </w:t>
+      </w:r>
+      <w:proofErr w:type="spellStart"/>
+      <w:r>
+        <w:t>GraphBLAS</w:t>
+      </w:r>
+      <w:proofErr w:type="spellEnd"/>
+      <w:r>
+        <w:t xml:space="preserve"> Matrix representing the graph</w:t>
       </w:r>
       <w:r>
         <w:t>, and validate that it is correct</w:t>
@@ -3312,8 +3431,13 @@
         <w:t xml:space="preserve">signed or unsigned </w:t>
       </w:r>
       <w:r>
-        <w:t>integer or boolean</w:t>
-      </w:r>
+        <w:t xml:space="preserve">integer or </w:t>
+      </w:r>
+      <w:proofErr w:type="spellStart"/>
+      <w:r>
+        <w:t>boolean</w:t>
+      </w:r>
+      <w:proofErr w:type="spellEnd"/>
       <w:r>
         <w:t>?</w:t>
       </w:r>
@@ -3347,8 +3471,13 @@
           <w:numId w:val="6"/>
         </w:numPr>
       </w:pPr>
-      <w:r>
-        <w:t>Matrix_new, Domain, dimensions</w:t>
+      <w:proofErr w:type="spellStart"/>
+      <w:r>
+        <w:t>Matrix_new</w:t>
+      </w:r>
+      <w:proofErr w:type="spellEnd"/>
+      <w:r>
+        <w:t>, Domain, dimensions</w:t>
       </w:r>
     </w:p>
     <w:p>
@@ -3359,9 +3488,19 @@
           <w:numId w:val="6"/>
         </w:numPr>
       </w:pPr>
-      <w:r>
-        <w:t>Matrix_build (index and value arrays) or Matrix_setElement</w:t>
-      </w:r>
+      <w:proofErr w:type="spellStart"/>
+      <w:r>
+        <w:t>Matrix_build</w:t>
+      </w:r>
+      <w:proofErr w:type="spellEnd"/>
+      <w:r>
+        <w:t xml:space="preserve"> (index and value arrays) or </w:t>
+      </w:r>
+      <w:proofErr w:type="spellStart"/>
+      <w:r>
+        <w:t>Matrix_setElement</w:t>
+      </w:r>
+      <w:proofErr w:type="spellEnd"/>
     </w:p>
     <w:p>
       <w:pPr>
@@ -3371,9 +3510,27 @@
           <w:numId w:val="6"/>
         </w:numPr>
       </w:pPr>
-      <w:r>
-        <w:t>Matrix_nrows/ncols/nvals</w:t>
-      </w:r>
+      <w:proofErr w:type="spellStart"/>
+      <w:r>
+        <w:t>Matrix_nrows</w:t>
+      </w:r>
+      <w:proofErr w:type="spellEnd"/>
+      <w:r>
+        <w:t>/</w:t>
+      </w:r>
+      <w:proofErr w:type="spellStart"/>
+      <w:r>
+        <w:t>ncols</w:t>
+      </w:r>
+      <w:proofErr w:type="spellEnd"/>
+      <w:r>
+        <w:t>/</w:t>
+      </w:r>
+      <w:proofErr w:type="spellStart"/>
+      <w:r>
+        <w:t>nvals</w:t>
+      </w:r>
+      <w:proofErr w:type="spellEnd"/>
     </w:p>
     <w:p>
       <w:pPr>
@@ -3387,7 +3544,51 @@
         <w:rPr>
           <w:color w:val="FF0000"/>
         </w:rPr>
-        <w:t>Maybe: Matrix_getElement for a pretty print function?</w:t>
+        <w:t xml:space="preserve">Maybe: </w:t>
+      </w:r>
+      <w:proofErr w:type="spellStart"/>
+      <w:r>
+        <w:rPr>
+          <w:color w:val="FF0000"/>
+        </w:rPr>
+        <w:t>Matrix_getElement</w:t>
+      </w:r>
+      <w:proofErr w:type="spellEnd"/>
+      <w:r>
+        <w:rPr>
+          <w:color w:val="FF0000"/>
+        </w:rPr>
+        <w:t xml:space="preserve"> for a pretty print function?</w:t>
+      </w:r>
+      <w:r>
+        <w:rPr>
+          <w:color w:val="FF0000"/>
+        </w:rPr>
+        <w:t xml:space="preserve">  </w:t>
+      </w:r>
+      <w:r>
+        <w:rPr>
+          <w:color w:val="000000" w:themeColor="text1"/>
+        </w:rPr>
+        <w:sym w:font="Wingdings" w:char="F0DF"/>
+      </w:r>
+      <w:r>
+        <w:rPr>
+          <w:color w:val="000000" w:themeColor="text1"/>
+        </w:rPr>
+        <w:t xml:space="preserve"> </w:t>
+      </w:r>
+      <w:r>
+        <w:rPr>
+          <w:color w:val="000000" w:themeColor="text1"/>
+        </w:rPr>
+        <w:t xml:space="preserve">TGM: </w:t>
+      </w:r>
+      <w:r>
+        <w:rPr>
+          <w:color w:val="000000" w:themeColor="text1"/>
+        </w:rPr>
+        <w:t>yes, we need this</w:t>
       </w:r>
     </w:p>
     <w:p>
@@ -3402,12 +3603,29 @@
         <w:rPr>
           <w:color w:val="FF0000"/>
         </w:rPr>
-        <w:t>DON’T FORGET GrB_free!!</w:t>
-      </w:r>
-    </w:p>
-    <w:p>
-      <w:r>
-        <w:t>Code: hpec_ex1_hellow_world.c</w:t>
+        <w:t xml:space="preserve">DON’T FORGET </w:t>
+      </w:r>
+      <w:proofErr w:type="spellStart"/>
+      <w:r>
+        <w:rPr>
+          <w:color w:val="FF0000"/>
+        </w:rPr>
+        <w:t>GrB_free</w:t>
+      </w:r>
+      <w:proofErr w:type="spellEnd"/>
+      <w:r>
+        <w:rPr>
+          <w:color w:val="FF0000"/>
+        </w:rPr>
+        <w:t>!!</w:t>
+      </w:r>
+    </w:p>
+    <w:p>
+      <w:r>
+        <w:t>Code: hpec_ex1_hello</w:t>
+      </w:r>
+      <w:r>
+        <w:t>_world.c</w:t>
       </w:r>
     </w:p>
     <w:p/>
@@ -3418,7 +3636,6 @@
     </w:p>
     <w:p>
       <w:r>
-        <w:lastRenderedPageBreak/>
         <w:t xml:space="preserve">    </w:t>
       </w:r>
     </w:p>
@@ -3427,7 +3644,15 @@
         <w:pStyle w:val="Heading2"/>
       </w:pPr>
       <w:r>
-        <w:t>10:00 - 10:30  Part 3: "Finding Neighbors</w:t>
+        <w:t xml:space="preserve">10:00 - </w:t>
+      </w:r>
+      <w:proofErr w:type="gramStart"/>
+      <w:r>
+        <w:t>10:30  Part</w:t>
+      </w:r>
+      <w:proofErr w:type="gramEnd"/>
+      <w:r>
+        <w:t xml:space="preserve"> 3: "Finding Neighbors</w:t>
       </w:r>
       <w:r>
         <w:t>, How many Neighbors</w:t>
@@ -3455,15 +3680,78 @@
           <w:ilvl w:val="0"/>
           <w:numId w:val="6"/>
         </w:numPr>
-      </w:pPr>
-      <w:r>
-        <w:t xml:space="preserve">Semiring vs. Linear Algebra (Arithmetic/+.*, </w:t>
+        <w:rPr>
+          <w:color w:val="FF0000"/>
+        </w:rPr>
+      </w:pPr>
+      <w:r>
+        <w:t xml:space="preserve">Semiring vs. </w:t>
+      </w:r>
+      <w:r>
+        <w:rPr>
+          <w:color w:val="FF0000"/>
+        </w:rPr>
+        <w:t>Linear Algebra</w:t>
+      </w:r>
+      <w:r>
+        <w:t xml:space="preserve"> (Arithmetic/</w:t>
+      </w:r>
+      <w:proofErr w:type="gramStart"/>
+      <w:r>
+        <w:t>+.*</w:t>
+      </w:r>
+      <w:proofErr w:type="gramEnd"/>
+      <w:r>
+        <w:t xml:space="preserve">, </w:t>
       </w:r>
       <w:r>
         <w:t>Logical</w:t>
       </w:r>
       <w:r>
-        <w:t>/Or.And, Min.+)</w:t>
+        <w:t>/</w:t>
+      </w:r>
+      <w:proofErr w:type="spellStart"/>
+      <w:r>
+        <w:t>Or.And</w:t>
+      </w:r>
+      <w:proofErr w:type="spellEnd"/>
+      <w:r>
+        <w:t>, Min.+)</w:t>
+      </w:r>
+      <w:r>
+        <w:t xml:space="preserve"> </w:t>
+      </w:r>
+      <w:r>
+        <w:rPr>
+          <w:color w:val="FF0000"/>
+        </w:rPr>
+        <w:sym w:font="Wingdings" w:char="F0DF"/>
+      </w:r>
+      <w:r>
+        <w:rPr>
+          <w:color w:val="FF0000"/>
+        </w:rPr>
+        <w:t xml:space="preserve"> TGM: isn’t “real field” the right term, not “linear algebra”?</w:t>
+      </w:r>
+      <w:r>
+        <w:rPr>
+          <w:color w:val="FF0000"/>
+        </w:rPr>
+        <w:t xml:space="preserve">  We’re still defining a linear algebra, </w:t>
+      </w:r>
+      <w:proofErr w:type="spellStart"/>
+      <w:r>
+        <w:rPr>
+          <w:color w:val="FF0000"/>
+        </w:rPr>
+        <w:t>its</w:t>
+      </w:r>
+      <w:proofErr w:type="spellEnd"/>
+      <w:r>
+        <w:rPr>
+          <w:color w:val="FF0000"/>
+        </w:rPr>
+        <w:t xml:space="preserve"> just over a domain that is a semi-ring.</w:t>
       </w:r>
     </w:p>
     <w:p>
@@ -3474,8 +3762,13 @@
           <w:numId w:val="6"/>
         </w:numPr>
       </w:pPr>
-      <w:r>
-        <w:t>GraphBLAS primitive mxv (“find neighbors”)</w:t>
+      <w:proofErr w:type="spellStart"/>
+      <w:r>
+        <w:t>GraphBLAS</w:t>
+      </w:r>
+      <w:proofErr w:type="spellEnd"/>
+      <w:r>
+        <w:t xml:space="preserve"> primitive mxv (“find neighbors”)</w:t>
       </w:r>
     </w:p>
     <w:p>
@@ -3501,8 +3794,8 @@
         <mc:AlternateContent>
           <mc:Choice Requires="wpg">
             <w:drawing>
-              <wp:inline distT="0" distB="0" distL="0" distR="0">
-                <wp:extent cx="4742791" cy="2955582"/>
+              <wp:inline distT="0" distB="0" distL="0" distR="0" wp14:anchorId="5F528E03" wp14:editId="7D1EE540">
+                <wp:extent cx="4728944" cy="2927399"/>
                 <wp:effectExtent l="0" t="0" r="0" b="0"/>
                 <wp:docPr id="1" name="Group 1"/>
                 <wp:cNvGraphicFramePr/>
@@ -3513,9 +3806,9 @@
                       <wpg:grpSpPr>
                         <a:xfrm>
                           <a:off x="0" y="0"/>
-                          <a:ext cx="4742791" cy="2955582"/>
-                          <a:chOff x="-66275" y="0"/>
-                          <a:chExt cx="4742791" cy="2955582"/>
+                          <a:ext cx="4728944" cy="2927399"/>
+                          <a:chOff x="-52263" y="0"/>
+                          <a:chExt cx="4728944" cy="2927399"/>
                         </a:xfrm>
                       </wpg:grpSpPr>
                       <wpg:grpSp>
@@ -3523,10 +3816,10 @@
                         <wpg:cNvGrpSpPr/>
                         <wpg:grpSpPr>
                           <a:xfrm>
-                            <a:off x="-66275" y="0"/>
-                            <a:ext cx="2761438" cy="2955582"/>
-                            <a:chOff x="-66275" y="0"/>
-                            <a:chExt cx="2761438" cy="2955582"/>
+                            <a:off x="-52263" y="0"/>
+                            <a:ext cx="2747110" cy="2927399"/>
+                            <a:chOff x="-52263" y="0"/>
+                            <a:chExt cx="2747110" cy="2927399"/>
                           </a:xfrm>
                         </wpg:grpSpPr>
                         <wps:wsp>
@@ -3536,8 +3829,8 @@
                           </wps:cNvSpPr>
                           <wps:spPr bwMode="auto">
                             <a:xfrm>
-                              <a:off x="224087" y="127571"/>
-                              <a:ext cx="458101" cy="792615"/>
+                              <a:off x="224050" y="127558"/>
+                              <a:ext cx="458101" cy="738005"/>
                             </a:xfrm>
                             <a:prstGeom prst="rect">
                               <a:avLst/>
@@ -3549,14 +3842,14 @@
                             <a:effectLst/>
                             <a:extLst>
                               <a:ext uri="{909E8E84-426E-40dd-AFC4-6F175D3DCCD1}">
-                                <a14:hiddenFill xmlns:p="http://schemas.openxmlformats.org/presentationml/2006/main" xmlns:a14="http://schemas.microsoft.com/office/drawing/2010/main" xmlns="" xmlns:lc="http://schemas.openxmlformats.org/drawingml/2006/lockedCanvas">
+                                <a14:hiddenFill xmlns:lc="http://schemas.openxmlformats.org/drawingml/2006/lockedCanvas" xmlns="" xmlns:a14="http://schemas.microsoft.com/office/drawing/2010/main" xmlns:p="http://schemas.openxmlformats.org/presentationml/2006/main" xmlns:w="http://schemas.openxmlformats.org/wordprocessingml/2006/main" xmlns:w10="urn:schemas-microsoft-com:office:word" xmlns:v="urn:schemas-microsoft-com:vml" xmlns:o="urn:schemas-microsoft-com:office:office">
                                   <a:solidFill>
                                     <a:schemeClr val="accent1"/>
                                   </a:solidFill>
                                 </a14:hiddenFill>
                               </a:ext>
                               <a:ext uri="{91240B29-F687-4f45-9708-019B960494DF}">
-                                <a14:hiddenLine xmlns:p="http://schemas.openxmlformats.org/presentationml/2006/main" xmlns:a14="http://schemas.microsoft.com/office/drawing/2010/main" xmlns="" xmlns:lc="http://schemas.openxmlformats.org/drawingml/2006/lockedCanvas" w="12700">
+                                <a14:hiddenLine xmlns:lc="http://schemas.openxmlformats.org/drawingml/2006/lockedCanvas" xmlns="" xmlns:a14="http://schemas.microsoft.com/office/drawing/2010/main" xmlns:p="http://schemas.openxmlformats.org/presentationml/2006/main" xmlns:w="http://schemas.openxmlformats.org/wordprocessingml/2006/main" xmlns:w10="urn:schemas-microsoft-com:office:word" xmlns:v="urn:schemas-microsoft-com:vml" xmlns:o="urn:schemas-microsoft-com:office:office" w="12700">
                                   <a:solidFill>
                                     <a:schemeClr val="tx1"/>
                                   </a:solidFill>
@@ -3566,7 +3859,7 @@
                                 </a14:hiddenLine>
                               </a:ext>
                               <a:ext uri="{AF507438-7753-43e0-B8FC-AC1667EBCBE1}">
-                                <a14:hiddenEffects xmlns:p="http://schemas.openxmlformats.org/presentationml/2006/main" xmlns:a14="http://schemas.microsoft.com/office/drawing/2010/main" xmlns="" xmlns:lc="http://schemas.openxmlformats.org/drawingml/2006/lockedCanvas">
+                                <a14:hiddenEffects xmlns:lc="http://schemas.openxmlformats.org/drawingml/2006/lockedCanvas" xmlns="" xmlns:a14="http://schemas.microsoft.com/office/drawing/2010/main" xmlns:p="http://schemas.openxmlformats.org/presentationml/2006/main" xmlns:w="http://schemas.openxmlformats.org/wordprocessingml/2006/main" xmlns:w10="urn:schemas-microsoft-com:office:word" xmlns:v="urn:schemas-microsoft-com:vml" xmlns:o="urn:schemas-microsoft-com:office:office">
                                   <a:effectLst>
                                     <a:outerShdw blurRad="63500" dist="38099" dir="2700000" algn="ctr" rotWithShape="0">
                                       <a:schemeClr val="bg2">
@@ -3683,14 +3976,14 @@
                             <a:effectLst/>
                             <a:extLst>
                               <a:ext uri="{909E8E84-426E-40dd-AFC4-6F175D3DCCD1}">
-                                <a14:hiddenFill xmlns:p="http://schemas.openxmlformats.org/presentationml/2006/main" xmlns:a14="http://schemas.microsoft.com/office/drawing/2010/main" xmlns="" xmlns:lc="http://schemas.openxmlformats.org/drawingml/2006/lockedCanvas">
+                                <a14:hiddenFill xmlns:lc="http://schemas.openxmlformats.org/drawingml/2006/lockedCanvas" xmlns="" xmlns:a14="http://schemas.microsoft.com/office/drawing/2010/main" xmlns:p="http://schemas.openxmlformats.org/presentationml/2006/main" xmlns:w="http://schemas.openxmlformats.org/wordprocessingml/2006/main" xmlns:w10="urn:schemas-microsoft-com:office:word" xmlns:v="urn:schemas-microsoft-com:vml" xmlns:o="urn:schemas-microsoft-com:office:office">
                                   <a:solidFill>
                                     <a:schemeClr val="accent1"/>
                                   </a:solidFill>
                                 </a14:hiddenFill>
                               </a:ext>
                               <a:ext uri="{AF507438-7753-43e0-B8FC-AC1667EBCBE1}">
-                                <a14:hiddenEffects xmlns:p="http://schemas.openxmlformats.org/presentationml/2006/main" xmlns:a14="http://schemas.microsoft.com/office/drawing/2010/main" xmlns="" xmlns:lc="http://schemas.openxmlformats.org/drawingml/2006/lockedCanvas">
+                                <a14:hiddenEffects xmlns:lc="http://schemas.openxmlformats.org/drawingml/2006/lockedCanvas" xmlns="" xmlns:a14="http://schemas.microsoft.com/office/drawing/2010/main" xmlns:p="http://schemas.openxmlformats.org/presentationml/2006/main" xmlns:w="http://schemas.openxmlformats.org/wordprocessingml/2006/main" xmlns:w10="urn:schemas-microsoft-com:office:word" xmlns:v="urn:schemas-microsoft-com:vml" xmlns:o="urn:schemas-microsoft-com:office:office">
                                   <a:effectLst>
                                     <a:outerShdw blurRad="63500" dist="38099" dir="2700000" algn="ctr" rotWithShape="0">
                                       <a:schemeClr val="bg2">
@@ -3745,7 +4038,7 @@
                               <a:effectLst/>
                               <a:extLst>
                                 <a:ext uri="{AF507438-7753-43e0-B8FC-AC1667EBCBE1}">
-                                  <a14:hiddenEffects xmlns:p="http://schemas.openxmlformats.org/presentationml/2006/main" xmlns:a14="http://schemas.microsoft.com/office/drawing/2010/main" xmlns="" xmlns:lc="http://schemas.openxmlformats.org/drawingml/2006/lockedCanvas">
+                                  <a14:hiddenEffects xmlns:lc="http://schemas.openxmlformats.org/drawingml/2006/lockedCanvas" xmlns="" xmlns:a14="http://schemas.microsoft.com/office/drawing/2010/main" xmlns:p="http://schemas.openxmlformats.org/presentationml/2006/main" xmlns:w="http://schemas.openxmlformats.org/wordprocessingml/2006/main" xmlns:w10="urn:schemas-microsoft-com:office:word" xmlns:v="urn:schemas-microsoft-com:vml" xmlns:o="urn:schemas-microsoft-com:office:office">
                                     <a:effectLst>
                                       <a:outerShdw blurRad="63500" dist="38099" dir="2700000" algn="ctr" rotWithShape="0">
                                         <a:schemeClr val="bg2">
@@ -3786,7 +4079,7 @@
                               <a:effectLst/>
                               <a:extLst>
                                 <a:ext uri="{AF507438-7753-43e0-B8FC-AC1667EBCBE1}">
-                                  <a14:hiddenEffects xmlns:p="http://schemas.openxmlformats.org/presentationml/2006/main" xmlns:a14="http://schemas.microsoft.com/office/drawing/2010/main" xmlns="" xmlns:lc="http://schemas.openxmlformats.org/drawingml/2006/lockedCanvas">
+                                  <a14:hiddenEffects xmlns:lc="http://schemas.openxmlformats.org/drawingml/2006/lockedCanvas" xmlns="" xmlns:a14="http://schemas.microsoft.com/office/drawing/2010/main" xmlns:p="http://schemas.openxmlformats.org/presentationml/2006/main" xmlns:w="http://schemas.openxmlformats.org/wordprocessingml/2006/main" xmlns:w10="urn:schemas-microsoft-com:office:word" xmlns:v="urn:schemas-microsoft-com:vml" xmlns:o="urn:schemas-microsoft-com:office:office">
                                     <a:effectLst>
                                       <a:outerShdw blurRad="63500" dist="38099" dir="2700000" algn="ctr" rotWithShape="0">
                                         <a:schemeClr val="bg2">
@@ -3854,7 +4147,7 @@
                             <a:effectLst/>
                             <a:extLst>
                               <a:ext uri="{AF507438-7753-43e0-B8FC-AC1667EBCBE1}">
-                                <a14:hiddenEffects xmlns:p="http://schemas.openxmlformats.org/presentationml/2006/main" xmlns:a14="http://schemas.microsoft.com/office/drawing/2010/main" xmlns="" xmlns:lc="http://schemas.openxmlformats.org/drawingml/2006/lockedCanvas">
+                                <a14:hiddenEffects xmlns:lc="http://schemas.openxmlformats.org/drawingml/2006/lockedCanvas" xmlns="" xmlns:a14="http://schemas.microsoft.com/office/drawing/2010/main" xmlns:p="http://schemas.openxmlformats.org/presentationml/2006/main" xmlns:w="http://schemas.openxmlformats.org/wordprocessingml/2006/main" xmlns:w10="urn:schemas-microsoft-com:office:word" xmlns:v="urn:schemas-microsoft-com:vml" xmlns:o="urn:schemas-microsoft-com:office:office">
                                   <a:effectLst>
                                     <a:outerShdw blurRad="63500" dist="38099" dir="2700000" algn="ctr" rotWithShape="0">
                                       <a:schemeClr val="bg2">
@@ -3895,7 +4188,7 @@
                             <a:effectLst/>
                             <a:extLst>
                               <a:ext uri="{AF507438-7753-43e0-B8FC-AC1667EBCBE1}">
-                                <a14:hiddenEffects xmlns:p="http://schemas.openxmlformats.org/presentationml/2006/main" xmlns:a14="http://schemas.microsoft.com/office/drawing/2010/main" xmlns="" xmlns:lc="http://schemas.openxmlformats.org/drawingml/2006/lockedCanvas">
+                                <a14:hiddenEffects xmlns:lc="http://schemas.openxmlformats.org/drawingml/2006/lockedCanvas" xmlns="" xmlns:a14="http://schemas.microsoft.com/office/drawing/2010/main" xmlns:p="http://schemas.openxmlformats.org/presentationml/2006/main" xmlns:w="http://schemas.openxmlformats.org/wordprocessingml/2006/main" xmlns:w10="urn:schemas-microsoft-com:office:word" xmlns:v="urn:schemas-microsoft-com:vml" xmlns:o="urn:schemas-microsoft-com:office:office">
                                   <a:effectLst>
                                     <a:outerShdw blurRad="63500" dist="38099" dir="2700000" algn="ctr" rotWithShape="0">
                                       <a:schemeClr val="bg2">
@@ -3936,7 +4229,7 @@
                             <a:effectLst/>
                             <a:extLst>
                               <a:ext uri="{AF507438-7753-43e0-B8FC-AC1667EBCBE1}">
-                                <a14:hiddenEffects xmlns:p="http://schemas.openxmlformats.org/presentationml/2006/main" xmlns:a14="http://schemas.microsoft.com/office/drawing/2010/main" xmlns="" xmlns:lc="http://schemas.openxmlformats.org/drawingml/2006/lockedCanvas">
+                                <a14:hiddenEffects xmlns:lc="http://schemas.openxmlformats.org/drawingml/2006/lockedCanvas" xmlns="" xmlns:a14="http://schemas.microsoft.com/office/drawing/2010/main" xmlns:p="http://schemas.openxmlformats.org/presentationml/2006/main" xmlns:w="http://schemas.openxmlformats.org/wordprocessingml/2006/main" xmlns:w10="urn:schemas-microsoft-com:office:word" xmlns:v="urn:schemas-microsoft-com:vml" xmlns:o="urn:schemas-microsoft-com:office:office">
                                   <a:effectLst>
                                     <a:outerShdw blurRad="63500" dist="38099" dir="2700000" algn="ctr" rotWithShape="0">
                                       <a:schemeClr val="bg2">
@@ -3977,7 +4270,7 @@
                             <a:effectLst/>
                             <a:extLst>
                               <a:ext uri="{AF507438-7753-43e0-B8FC-AC1667EBCBE1}">
-                                <a14:hiddenEffects xmlns:p="http://schemas.openxmlformats.org/presentationml/2006/main" xmlns:a14="http://schemas.microsoft.com/office/drawing/2010/main" xmlns="" xmlns:lc="http://schemas.openxmlformats.org/drawingml/2006/lockedCanvas">
+                                <a14:hiddenEffects xmlns:lc="http://schemas.openxmlformats.org/drawingml/2006/lockedCanvas" xmlns="" xmlns:a14="http://schemas.microsoft.com/office/drawing/2010/main" xmlns:p="http://schemas.openxmlformats.org/presentationml/2006/main" xmlns:w="http://schemas.openxmlformats.org/wordprocessingml/2006/main" xmlns:w10="urn:schemas-microsoft-com:office:word" xmlns:v="urn:schemas-microsoft-com:vml" xmlns:o="urn:schemas-microsoft-com:office:office">
                                   <a:effectLst>
                                     <a:outerShdw blurRad="63500" dist="38099" dir="2700000" algn="ctr" rotWithShape="0">
                                       <a:schemeClr val="bg2">
@@ -4018,7 +4311,7 @@
                             <a:effectLst/>
                             <a:extLst>
                               <a:ext uri="{AF507438-7753-43e0-B8FC-AC1667EBCBE1}">
-                                <a14:hiddenEffects xmlns:p="http://schemas.openxmlformats.org/presentationml/2006/main" xmlns:a14="http://schemas.microsoft.com/office/drawing/2010/main" xmlns="" xmlns:lc="http://schemas.openxmlformats.org/drawingml/2006/lockedCanvas">
+                                <a14:hiddenEffects xmlns:lc="http://schemas.openxmlformats.org/drawingml/2006/lockedCanvas" xmlns="" xmlns:a14="http://schemas.microsoft.com/office/drawing/2010/main" xmlns:p="http://schemas.openxmlformats.org/presentationml/2006/main" xmlns:w="http://schemas.openxmlformats.org/wordprocessingml/2006/main" xmlns:w10="urn:schemas-microsoft-com:office:word" xmlns:v="urn:schemas-microsoft-com:vml" xmlns:o="urn:schemas-microsoft-com:office:office">
                                   <a:effectLst>
                                     <a:outerShdw blurRad="63500" dist="38099" dir="2700000" algn="ctr" rotWithShape="0">
                                       <a:schemeClr val="bg2">
@@ -4059,7 +4352,7 @@
                             <a:effectLst/>
                             <a:extLst>
                               <a:ext uri="{AF507438-7753-43e0-B8FC-AC1667EBCBE1}">
-                                <a14:hiddenEffects xmlns:p="http://schemas.openxmlformats.org/presentationml/2006/main" xmlns:a14="http://schemas.microsoft.com/office/drawing/2010/main" xmlns="" xmlns:lc="http://schemas.openxmlformats.org/drawingml/2006/lockedCanvas">
+                                <a14:hiddenEffects xmlns:lc="http://schemas.openxmlformats.org/drawingml/2006/lockedCanvas" xmlns="" xmlns:a14="http://schemas.microsoft.com/office/drawing/2010/main" xmlns:p="http://schemas.openxmlformats.org/presentationml/2006/main" xmlns:w="http://schemas.openxmlformats.org/wordprocessingml/2006/main" xmlns:w10="urn:schemas-microsoft-com:office:word" xmlns:v="urn:schemas-microsoft-com:vml" xmlns:o="urn:schemas-microsoft-com:office:office">
                                   <a:effectLst>
                                     <a:outerShdw blurRad="63500" dist="38099" dir="2700000" algn="ctr" rotWithShape="0">
                                       <a:schemeClr val="bg2">
@@ -4100,7 +4393,7 @@
                             <a:effectLst/>
                             <a:extLst>
                               <a:ext uri="{AF507438-7753-43e0-B8FC-AC1667EBCBE1}">
-                                <a14:hiddenEffects xmlns:p="http://schemas.openxmlformats.org/presentationml/2006/main" xmlns:a14="http://schemas.microsoft.com/office/drawing/2010/main" xmlns="" xmlns:lc="http://schemas.openxmlformats.org/drawingml/2006/lockedCanvas">
+                                <a14:hiddenEffects xmlns:lc="http://schemas.openxmlformats.org/drawingml/2006/lockedCanvas" xmlns="" xmlns:a14="http://schemas.microsoft.com/office/drawing/2010/main" xmlns:p="http://schemas.openxmlformats.org/presentationml/2006/main" xmlns:w="http://schemas.openxmlformats.org/wordprocessingml/2006/main" xmlns:w10="urn:schemas-microsoft-com:office:word" xmlns:v="urn:schemas-microsoft-com:vml" xmlns:o="urn:schemas-microsoft-com:office:office">
                                   <a:effectLst>
                                     <a:outerShdw blurRad="63500" dist="38099" dir="2700000" algn="ctr" rotWithShape="0">
                                       <a:schemeClr val="bg2">
@@ -4119,10 +4412,10 @@
                           <wpg:cNvGrpSpPr/>
                           <wpg:grpSpPr>
                             <a:xfrm>
-                              <a:off x="367152" y="638951"/>
-                              <a:ext cx="310471" cy="2316631"/>
-                              <a:chOff x="367152" y="638951"/>
-                              <a:chExt cx="310471" cy="2316631"/>
+                              <a:off x="367096" y="638888"/>
+                              <a:ext cx="310471" cy="2288511"/>
+                              <a:chOff x="367096" y="638888"/>
+                              <a:chExt cx="310471" cy="2288511"/>
                             </a:xfrm>
                           </wpg:grpSpPr>
                           <wps:wsp>
@@ -4132,8 +4425,8 @@
                             </wps:cNvSpPr>
                             <wps:spPr bwMode="auto">
                               <a:xfrm>
-                                <a:off x="367152" y="638951"/>
-                                <a:ext cx="310471" cy="491468"/>
+                                <a:off x="367096" y="638888"/>
+                                <a:ext cx="310471" cy="463528"/>
                               </a:xfrm>
                               <a:prstGeom prst="rect">
                                 <a:avLst/>
@@ -4144,14 +4437,14 @@
                               </a:ln>
                               <a:extLst>
                                 <a:ext uri="{909E8E84-426E-40dd-AFC4-6F175D3DCCD1}">
-                                  <a14:hiddenFill xmlns:p="http://schemas.openxmlformats.org/presentationml/2006/main" xmlns:a14="http://schemas.microsoft.com/office/drawing/2010/main" xmlns="" xmlns:lc="http://schemas.openxmlformats.org/drawingml/2006/lockedCanvas">
+                                  <a14:hiddenFill xmlns:lc="http://schemas.openxmlformats.org/drawingml/2006/lockedCanvas" xmlns="" xmlns:a14="http://schemas.microsoft.com/office/drawing/2010/main" xmlns:p="http://schemas.openxmlformats.org/presentationml/2006/main" xmlns:w="http://schemas.openxmlformats.org/wordprocessingml/2006/main" xmlns:w10="urn:schemas-microsoft-com:office:word" xmlns:v="urn:schemas-microsoft-com:vml" xmlns:o="urn:schemas-microsoft-com:office:office">
                                     <a:solidFill>
                                       <a:srgbClr val="FFFFFF"/>
                                     </a:solidFill>
                                   </a14:hiddenFill>
                                 </a:ext>
                                 <a:ext uri="{91240B29-F687-4f45-9708-019B960494DF}">
-                                  <a14:hiddenLine xmlns:p="http://schemas.openxmlformats.org/presentationml/2006/main" xmlns:a14="http://schemas.microsoft.com/office/drawing/2010/main" xmlns="" xmlns:lc="http://schemas.openxmlformats.org/drawingml/2006/lockedCanvas" w="12700">
+                                  <a14:hiddenLine xmlns:lc="http://schemas.openxmlformats.org/drawingml/2006/lockedCanvas" xmlns="" xmlns:a14="http://schemas.microsoft.com/office/drawing/2010/main" xmlns:p="http://schemas.openxmlformats.org/presentationml/2006/main" xmlns:w="http://schemas.openxmlformats.org/wordprocessingml/2006/main" xmlns:w10="urn:schemas-microsoft-com:office:word" xmlns:v="urn:schemas-microsoft-com:vml" xmlns:o="urn:schemas-microsoft-com:office:office" w="12700">
                                     <a:solidFill>
                                       <a:srgbClr val="000000"/>
                                     </a:solidFill>
@@ -4197,8 +4490,8 @@
                             </wps:cNvSpPr>
                             <wps:spPr bwMode="auto">
                               <a:xfrm>
-                                <a:off x="367152" y="1247340"/>
-                                <a:ext cx="310471" cy="491468"/>
+                                <a:off x="367096" y="1247217"/>
+                                <a:ext cx="310471" cy="463528"/>
                               </a:xfrm>
                               <a:prstGeom prst="rect">
                                 <a:avLst/>
@@ -4209,14 +4502,14 @@
                               </a:ln>
                               <a:extLst>
                                 <a:ext uri="{909E8E84-426E-40dd-AFC4-6F175D3DCCD1}">
-                                  <a14:hiddenFill xmlns:p="http://schemas.openxmlformats.org/presentationml/2006/main" xmlns:a14="http://schemas.microsoft.com/office/drawing/2010/main" xmlns="" xmlns:lc="http://schemas.openxmlformats.org/drawingml/2006/lockedCanvas">
+                                  <a14:hiddenFill xmlns:lc="http://schemas.openxmlformats.org/drawingml/2006/lockedCanvas" xmlns="" xmlns:a14="http://schemas.microsoft.com/office/drawing/2010/main" xmlns:p="http://schemas.openxmlformats.org/presentationml/2006/main" xmlns:w="http://schemas.openxmlformats.org/wordprocessingml/2006/main" xmlns:w10="urn:schemas-microsoft-com:office:word" xmlns:v="urn:schemas-microsoft-com:vml" xmlns:o="urn:schemas-microsoft-com:office:office">
                                     <a:solidFill>
                                       <a:srgbClr val="FFFFFF"/>
                                     </a:solidFill>
                                   </a14:hiddenFill>
                                 </a:ext>
                                 <a:ext uri="{91240B29-F687-4f45-9708-019B960494DF}">
-                                  <a14:hiddenLine xmlns:p="http://schemas.openxmlformats.org/presentationml/2006/main" xmlns:a14="http://schemas.microsoft.com/office/drawing/2010/main" xmlns="" xmlns:lc="http://schemas.openxmlformats.org/drawingml/2006/lockedCanvas" w="12700">
+                                  <a14:hiddenLine xmlns:lc="http://schemas.openxmlformats.org/drawingml/2006/lockedCanvas" xmlns="" xmlns:a14="http://schemas.microsoft.com/office/drawing/2010/main" xmlns:p="http://schemas.openxmlformats.org/presentationml/2006/main" xmlns:w="http://schemas.openxmlformats.org/wordprocessingml/2006/main" xmlns:w10="urn:schemas-microsoft-com:office:word" xmlns:v="urn:schemas-microsoft-com:vml" xmlns:o="urn:schemas-microsoft-com:office:office" w="12700">
                                     <a:solidFill>
                                       <a:srgbClr val="000000"/>
                                     </a:solidFill>
@@ -4262,8 +4555,8 @@
                             </wps:cNvSpPr>
                             <wps:spPr bwMode="auto">
                               <a:xfrm>
-                                <a:off x="367152" y="943146"/>
-                                <a:ext cx="310471" cy="491468"/>
+                                <a:off x="367096" y="943053"/>
+                                <a:ext cx="310471" cy="463528"/>
                               </a:xfrm>
                               <a:prstGeom prst="rect">
                                 <a:avLst/>
@@ -4274,14 +4567,14 @@
                               </a:ln>
                               <a:extLst>
                                 <a:ext uri="{909E8E84-426E-40dd-AFC4-6F175D3DCCD1}">
-                                  <a14:hiddenFill xmlns:p="http://schemas.openxmlformats.org/presentationml/2006/main" xmlns:a14="http://schemas.microsoft.com/office/drawing/2010/main" xmlns="" xmlns:lc="http://schemas.openxmlformats.org/drawingml/2006/lockedCanvas">
+                                  <a14:hiddenFill xmlns:lc="http://schemas.openxmlformats.org/drawingml/2006/lockedCanvas" xmlns="" xmlns:a14="http://schemas.microsoft.com/office/drawing/2010/main" xmlns:p="http://schemas.openxmlformats.org/presentationml/2006/main" xmlns:w="http://schemas.openxmlformats.org/wordprocessingml/2006/main" xmlns:w10="urn:schemas-microsoft-com:office:word" xmlns:v="urn:schemas-microsoft-com:vml" xmlns:o="urn:schemas-microsoft-com:office:office">
                                     <a:solidFill>
                                       <a:srgbClr val="FFFFFF"/>
                                     </a:solidFill>
                                   </a14:hiddenFill>
                                 </a:ext>
                                 <a:ext uri="{91240B29-F687-4f45-9708-019B960494DF}">
-                                  <a14:hiddenLine xmlns:p="http://schemas.openxmlformats.org/presentationml/2006/main" xmlns:a14="http://schemas.microsoft.com/office/drawing/2010/main" xmlns="" xmlns:lc="http://schemas.openxmlformats.org/drawingml/2006/lockedCanvas" w="12700">
+                                  <a14:hiddenLine xmlns:lc="http://schemas.openxmlformats.org/drawingml/2006/lockedCanvas" xmlns="" xmlns:a14="http://schemas.microsoft.com/office/drawing/2010/main" xmlns:p="http://schemas.openxmlformats.org/presentationml/2006/main" xmlns:w="http://schemas.openxmlformats.org/wordprocessingml/2006/main" xmlns:w10="urn:schemas-microsoft-com:office:word" xmlns:v="urn:schemas-microsoft-com:vml" xmlns:o="urn:schemas-microsoft-com:office:office" w="12700">
                                     <a:solidFill>
                                       <a:srgbClr val="000000"/>
                                     </a:solidFill>
@@ -4327,8 +4620,8 @@
                             </wps:cNvSpPr>
                             <wps:spPr bwMode="auto">
                               <a:xfrm>
-                                <a:off x="367152" y="1551534"/>
-                                <a:ext cx="310471" cy="491468"/>
+                                <a:off x="367096" y="1551381"/>
+                                <a:ext cx="310471" cy="463528"/>
                               </a:xfrm>
                               <a:prstGeom prst="rect">
                                 <a:avLst/>
@@ -4339,14 +4632,14 @@
                               </a:ln>
                               <a:extLst>
                                 <a:ext uri="{909E8E84-426E-40dd-AFC4-6F175D3DCCD1}">
-                                  <a14:hiddenFill xmlns:p="http://schemas.openxmlformats.org/presentationml/2006/main" xmlns:a14="http://schemas.microsoft.com/office/drawing/2010/main" xmlns="" xmlns:lc="http://schemas.openxmlformats.org/drawingml/2006/lockedCanvas">
+                                  <a14:hiddenFill xmlns:lc="http://schemas.openxmlformats.org/drawingml/2006/lockedCanvas" xmlns="" xmlns:a14="http://schemas.microsoft.com/office/drawing/2010/main" xmlns:p="http://schemas.openxmlformats.org/presentationml/2006/main" xmlns:w="http://schemas.openxmlformats.org/wordprocessingml/2006/main" xmlns:w10="urn:schemas-microsoft-com:office:word" xmlns:v="urn:schemas-microsoft-com:vml" xmlns:o="urn:schemas-microsoft-com:office:office">
                                     <a:solidFill>
                                       <a:srgbClr val="FFFFFF"/>
                                     </a:solidFill>
                                   </a14:hiddenFill>
                                 </a:ext>
                                 <a:ext uri="{91240B29-F687-4f45-9708-019B960494DF}">
-                                  <a14:hiddenLine xmlns:p="http://schemas.openxmlformats.org/presentationml/2006/main" xmlns:a14="http://schemas.microsoft.com/office/drawing/2010/main" xmlns="" xmlns:lc="http://schemas.openxmlformats.org/drawingml/2006/lockedCanvas" w="12700">
+                                  <a14:hiddenLine xmlns:lc="http://schemas.openxmlformats.org/drawingml/2006/lockedCanvas" xmlns="" xmlns:a14="http://schemas.microsoft.com/office/drawing/2010/main" xmlns:p="http://schemas.openxmlformats.org/presentationml/2006/main" xmlns:w="http://schemas.openxmlformats.org/wordprocessingml/2006/main" xmlns:w10="urn:schemas-microsoft-com:office:word" xmlns:v="urn:schemas-microsoft-com:vml" xmlns:o="urn:schemas-microsoft-com:office:office" w="12700">
                                     <a:solidFill>
                                       <a:srgbClr val="000000"/>
                                     </a:solidFill>
@@ -4392,8 +4685,8 @@
                             </wps:cNvSpPr>
                             <wps:spPr bwMode="auto">
                               <a:xfrm>
-                                <a:off x="367152" y="1855729"/>
-                                <a:ext cx="310471" cy="491468"/>
+                                <a:off x="367096" y="1855546"/>
+                                <a:ext cx="310471" cy="463528"/>
                               </a:xfrm>
                               <a:prstGeom prst="rect">
                                 <a:avLst/>
@@ -4404,14 +4697,14 @@
                               </a:ln>
                               <a:extLst>
                                 <a:ext uri="{909E8E84-426E-40dd-AFC4-6F175D3DCCD1}">
-                                  <a14:hiddenFill xmlns:p="http://schemas.openxmlformats.org/presentationml/2006/main" xmlns:a14="http://schemas.microsoft.com/office/drawing/2010/main" xmlns="" xmlns:lc="http://schemas.openxmlformats.org/drawingml/2006/lockedCanvas">
+                                  <a14:hiddenFill xmlns:lc="http://schemas.openxmlformats.org/drawingml/2006/lockedCanvas" xmlns="" xmlns:a14="http://schemas.microsoft.com/office/drawing/2010/main" xmlns:p="http://schemas.openxmlformats.org/presentationml/2006/main" xmlns:w="http://schemas.openxmlformats.org/wordprocessingml/2006/main" xmlns:w10="urn:schemas-microsoft-com:office:word" xmlns:v="urn:schemas-microsoft-com:vml" xmlns:o="urn:schemas-microsoft-com:office:office">
                                     <a:solidFill>
                                       <a:srgbClr val="FFFFFF"/>
                                     </a:solidFill>
                                   </a14:hiddenFill>
                                 </a:ext>
                                 <a:ext uri="{91240B29-F687-4f45-9708-019B960494DF}">
-                                  <a14:hiddenLine xmlns:p="http://schemas.openxmlformats.org/presentationml/2006/main" xmlns:a14="http://schemas.microsoft.com/office/drawing/2010/main" xmlns="" xmlns:lc="http://schemas.openxmlformats.org/drawingml/2006/lockedCanvas" w="12700">
+                                  <a14:hiddenLine xmlns:lc="http://schemas.openxmlformats.org/drawingml/2006/lockedCanvas" xmlns="" xmlns:a14="http://schemas.microsoft.com/office/drawing/2010/main" xmlns:p="http://schemas.openxmlformats.org/presentationml/2006/main" xmlns:w="http://schemas.openxmlformats.org/wordprocessingml/2006/main" xmlns:w10="urn:schemas-microsoft-com:office:word" xmlns:v="urn:schemas-microsoft-com:vml" xmlns:o="urn:schemas-microsoft-com:office:office" w="12700">
                                     <a:solidFill>
                                       <a:srgbClr val="000000"/>
                                     </a:solidFill>
@@ -4457,8 +4750,8 @@
                             </wps:cNvSpPr>
                             <wps:spPr bwMode="auto">
                               <a:xfrm>
-                                <a:off x="367152" y="2159923"/>
-                                <a:ext cx="310471" cy="491468"/>
+                                <a:off x="367096" y="2159710"/>
+                                <a:ext cx="310471" cy="463528"/>
                               </a:xfrm>
                               <a:prstGeom prst="rect">
                                 <a:avLst/>
@@ -4469,14 +4762,14 @@
                               </a:ln>
                               <a:extLst>
                                 <a:ext uri="{909E8E84-426E-40dd-AFC4-6F175D3DCCD1}">
-                                  <a14:hiddenFill xmlns:p="http://schemas.openxmlformats.org/presentationml/2006/main" xmlns:a14="http://schemas.microsoft.com/office/drawing/2010/main" xmlns="" xmlns:lc="http://schemas.openxmlformats.org/drawingml/2006/lockedCanvas">
+                                  <a14:hiddenFill xmlns:lc="http://schemas.openxmlformats.org/drawingml/2006/lockedCanvas" xmlns="" xmlns:a14="http://schemas.microsoft.com/office/drawing/2010/main" xmlns:p="http://schemas.openxmlformats.org/presentationml/2006/main" xmlns:w="http://schemas.openxmlformats.org/wordprocessingml/2006/main" xmlns:w10="urn:schemas-microsoft-com:office:word" xmlns:v="urn:schemas-microsoft-com:vml" xmlns:o="urn:schemas-microsoft-com:office:office">
                                     <a:solidFill>
                                       <a:srgbClr val="FFFFFF"/>
                                     </a:solidFill>
                                   </a14:hiddenFill>
                                 </a:ext>
                                 <a:ext uri="{91240B29-F687-4f45-9708-019B960494DF}">
-                                  <a14:hiddenLine xmlns:p="http://schemas.openxmlformats.org/presentationml/2006/main" xmlns:a14="http://schemas.microsoft.com/office/drawing/2010/main" xmlns="" xmlns:lc="http://schemas.openxmlformats.org/drawingml/2006/lockedCanvas" w="12700">
+                                  <a14:hiddenLine xmlns:lc="http://schemas.openxmlformats.org/drawingml/2006/lockedCanvas" xmlns="" xmlns:a14="http://schemas.microsoft.com/office/drawing/2010/main" xmlns:p="http://schemas.openxmlformats.org/presentationml/2006/main" xmlns:w="http://schemas.openxmlformats.org/wordprocessingml/2006/main" xmlns:w10="urn:schemas-microsoft-com:office:word" xmlns:v="urn:schemas-microsoft-com:vml" xmlns:o="urn:schemas-microsoft-com:office:office" w="12700">
                                     <a:solidFill>
                                       <a:srgbClr val="000000"/>
                                     </a:solidFill>
@@ -4522,8 +4815,8 @@
                             </wps:cNvSpPr>
                             <wps:spPr bwMode="auto">
                               <a:xfrm>
-                                <a:off x="367152" y="2464114"/>
-                                <a:ext cx="310471" cy="491468"/>
+                                <a:off x="367096" y="2463871"/>
+                                <a:ext cx="310471" cy="463528"/>
                               </a:xfrm>
                               <a:prstGeom prst="rect">
                                 <a:avLst/>
@@ -4534,14 +4827,14 @@
                               </a:ln>
                               <a:extLst>
                                 <a:ext uri="{909E8E84-426E-40dd-AFC4-6F175D3DCCD1}">
-                                  <a14:hiddenFill xmlns:p="http://schemas.openxmlformats.org/presentationml/2006/main" xmlns:a14="http://schemas.microsoft.com/office/drawing/2010/main" xmlns="" xmlns:lc="http://schemas.openxmlformats.org/drawingml/2006/lockedCanvas">
+                                  <a14:hiddenFill xmlns:lc="http://schemas.openxmlformats.org/drawingml/2006/lockedCanvas" xmlns="" xmlns:a14="http://schemas.microsoft.com/office/drawing/2010/main" xmlns:p="http://schemas.openxmlformats.org/presentationml/2006/main" xmlns:w="http://schemas.openxmlformats.org/wordprocessingml/2006/main" xmlns:w10="urn:schemas-microsoft-com:office:word" xmlns:v="urn:schemas-microsoft-com:vml" xmlns:o="urn:schemas-microsoft-com:office:office">
                                     <a:solidFill>
                                       <a:srgbClr val="FFFFFF"/>
                                     </a:solidFill>
                                   </a14:hiddenFill>
                                 </a:ext>
                                 <a:ext uri="{91240B29-F687-4f45-9708-019B960494DF}">
-                                  <a14:hiddenLine xmlns:p="http://schemas.openxmlformats.org/presentationml/2006/main" xmlns:a14="http://schemas.microsoft.com/office/drawing/2010/main" xmlns="" xmlns:lc="http://schemas.openxmlformats.org/drawingml/2006/lockedCanvas" w="12700">
+                                  <a14:hiddenLine xmlns:lc="http://schemas.openxmlformats.org/drawingml/2006/lockedCanvas" xmlns="" xmlns:a14="http://schemas.microsoft.com/office/drawing/2010/main" xmlns:p="http://schemas.openxmlformats.org/presentationml/2006/main" xmlns:w="http://schemas.openxmlformats.org/wordprocessingml/2006/main" xmlns:w10="urn:schemas-microsoft-com:office:word" xmlns:v="urn:schemas-microsoft-com:vml" xmlns:o="urn:schemas-microsoft-com:office:office" w="12700">
                                     <a:solidFill>
                                       <a:srgbClr val="000000"/>
                                     </a:solidFill>
@@ -4586,10 +4879,10 @@
                           <wpg:cNvGrpSpPr/>
                           <wpg:grpSpPr>
                             <a:xfrm>
-                              <a:off x="606734" y="327682"/>
-                              <a:ext cx="2088429" cy="491468"/>
-                              <a:chOff x="606734" y="327682"/>
-                              <a:chExt cx="2088429" cy="491468"/>
+                              <a:off x="606647" y="327677"/>
+                              <a:ext cx="2088200" cy="463528"/>
+                              <a:chOff x="606647" y="327677"/>
+                              <a:chExt cx="2088200" cy="463528"/>
                             </a:xfrm>
                           </wpg:grpSpPr>
                           <wps:wsp>
@@ -4599,8 +4892,8 @@
                             </wps:cNvSpPr>
                             <wps:spPr bwMode="auto">
                               <a:xfrm>
-                                <a:off x="1495714" y="327682"/>
-                                <a:ext cx="310471" cy="491468"/>
+                                <a:off x="1495513" y="327677"/>
+                                <a:ext cx="310471" cy="463528"/>
                               </a:xfrm>
                               <a:prstGeom prst="rect">
                                 <a:avLst/>
@@ -4611,14 +4904,14 @@
                               </a:ln>
                               <a:extLst>
                                 <a:ext uri="{909E8E84-426E-40dd-AFC4-6F175D3DCCD1}">
-                                  <a14:hiddenFill xmlns:p="http://schemas.openxmlformats.org/presentationml/2006/main" xmlns:a14="http://schemas.microsoft.com/office/drawing/2010/main" xmlns="" xmlns:lc="http://schemas.openxmlformats.org/drawingml/2006/lockedCanvas">
+                                  <a14:hiddenFill xmlns:lc="http://schemas.openxmlformats.org/drawingml/2006/lockedCanvas" xmlns="" xmlns:a14="http://schemas.microsoft.com/office/drawing/2010/main" xmlns:p="http://schemas.openxmlformats.org/presentationml/2006/main" xmlns:w="http://schemas.openxmlformats.org/wordprocessingml/2006/main" xmlns:w10="urn:schemas-microsoft-com:office:word" xmlns:v="urn:schemas-microsoft-com:vml" xmlns:o="urn:schemas-microsoft-com:office:office">
                                     <a:solidFill>
                                       <a:srgbClr val="FFFFFF"/>
                                     </a:solidFill>
                                   </a14:hiddenFill>
                                 </a:ext>
                                 <a:ext uri="{91240B29-F687-4f45-9708-019B960494DF}">
-                                  <a14:hiddenLine xmlns:p="http://schemas.openxmlformats.org/presentationml/2006/main" xmlns:a14="http://schemas.microsoft.com/office/drawing/2010/main" xmlns="" xmlns:lc="http://schemas.openxmlformats.org/drawingml/2006/lockedCanvas" w="12700">
+                                  <a14:hiddenLine xmlns:lc="http://schemas.openxmlformats.org/drawingml/2006/lockedCanvas" xmlns="" xmlns:a14="http://schemas.microsoft.com/office/drawing/2010/main" xmlns:p="http://schemas.openxmlformats.org/presentationml/2006/main" xmlns:w="http://schemas.openxmlformats.org/wordprocessingml/2006/main" xmlns:w10="urn:schemas-microsoft-com:office:word" xmlns:v="urn:schemas-microsoft-com:vml" xmlns:o="urn:schemas-microsoft-com:office:office" w="12700">
                                     <a:solidFill>
                                       <a:srgbClr val="000000"/>
                                     </a:solidFill>
@@ -4664,8 +4957,8 @@
                             </wps:cNvSpPr>
                             <wps:spPr bwMode="auto">
                               <a:xfrm>
-                                <a:off x="1792041" y="327682"/>
-                                <a:ext cx="310471" cy="491468"/>
+                                <a:off x="1791802" y="327677"/>
+                                <a:ext cx="310471" cy="463528"/>
                               </a:xfrm>
                               <a:prstGeom prst="rect">
                                 <a:avLst/>
@@ -4676,14 +4969,14 @@
                               </a:ln>
                               <a:extLst>
                                 <a:ext uri="{909E8E84-426E-40dd-AFC4-6F175D3DCCD1}">
-                                  <a14:hiddenFill xmlns:p="http://schemas.openxmlformats.org/presentationml/2006/main" xmlns:a14="http://schemas.microsoft.com/office/drawing/2010/main" xmlns="" xmlns:lc="http://schemas.openxmlformats.org/drawingml/2006/lockedCanvas">
+                                  <a14:hiddenFill xmlns:lc="http://schemas.openxmlformats.org/drawingml/2006/lockedCanvas" xmlns="" xmlns:a14="http://schemas.microsoft.com/office/drawing/2010/main" xmlns:p="http://schemas.openxmlformats.org/presentationml/2006/main" xmlns:w="http://schemas.openxmlformats.org/wordprocessingml/2006/main" xmlns:w10="urn:schemas-microsoft-com:office:word" xmlns:v="urn:schemas-microsoft-com:vml" xmlns:o="urn:schemas-microsoft-com:office:office">
                                     <a:solidFill>
                                       <a:srgbClr val="FFFFFF"/>
                                     </a:solidFill>
                                   </a14:hiddenFill>
                                 </a:ext>
                                 <a:ext uri="{91240B29-F687-4f45-9708-019B960494DF}">
-                                  <a14:hiddenLine xmlns:p="http://schemas.openxmlformats.org/presentationml/2006/main" xmlns:a14="http://schemas.microsoft.com/office/drawing/2010/main" xmlns="" xmlns:lc="http://schemas.openxmlformats.org/drawingml/2006/lockedCanvas" w="12700">
+                                  <a14:hiddenLine xmlns:lc="http://schemas.openxmlformats.org/drawingml/2006/lockedCanvas" xmlns="" xmlns:a14="http://schemas.microsoft.com/office/drawing/2010/main" xmlns:p="http://schemas.openxmlformats.org/presentationml/2006/main" xmlns:w="http://schemas.openxmlformats.org/wordprocessingml/2006/main" xmlns:w10="urn:schemas-microsoft-com:office:word" xmlns:v="urn:schemas-microsoft-com:vml" xmlns:o="urn:schemas-microsoft-com:office:office" w="12700">
                                     <a:solidFill>
                                       <a:srgbClr val="000000"/>
                                     </a:solidFill>
@@ -4729,8 +5022,8 @@
                             </wps:cNvSpPr>
                             <wps:spPr bwMode="auto">
                               <a:xfrm>
-                                <a:off x="2088368" y="327682"/>
-                                <a:ext cx="310471" cy="491468"/>
+                                <a:off x="2088090" y="327677"/>
+                                <a:ext cx="310471" cy="463528"/>
                               </a:xfrm>
                               <a:prstGeom prst="rect">
                                 <a:avLst/>
@@ -4741,14 +5034,14 @@
                               </a:ln>
                               <a:extLst>
                                 <a:ext uri="{909E8E84-426E-40dd-AFC4-6F175D3DCCD1}">
-                                  <a14:hiddenFill xmlns:p="http://schemas.openxmlformats.org/presentationml/2006/main" xmlns:a14="http://schemas.microsoft.com/office/drawing/2010/main" xmlns="" xmlns:lc="http://schemas.openxmlformats.org/drawingml/2006/lockedCanvas">
+                                  <a14:hiddenFill xmlns:lc="http://schemas.openxmlformats.org/drawingml/2006/lockedCanvas" xmlns="" xmlns:a14="http://schemas.microsoft.com/office/drawing/2010/main" xmlns:p="http://schemas.openxmlformats.org/presentationml/2006/main" xmlns:w="http://schemas.openxmlformats.org/wordprocessingml/2006/main" xmlns:w10="urn:schemas-microsoft-com:office:word" xmlns:v="urn:schemas-microsoft-com:vml" xmlns:o="urn:schemas-microsoft-com:office:office">
                                     <a:solidFill>
                                       <a:srgbClr val="FFFFFF"/>
                                     </a:solidFill>
                                   </a14:hiddenFill>
                                 </a:ext>
                                 <a:ext uri="{91240B29-F687-4f45-9708-019B960494DF}">
-                                  <a14:hiddenLine xmlns:p="http://schemas.openxmlformats.org/presentationml/2006/main" xmlns:a14="http://schemas.microsoft.com/office/drawing/2010/main" xmlns="" xmlns:lc="http://schemas.openxmlformats.org/drawingml/2006/lockedCanvas" w="12700">
+                                  <a14:hiddenLine xmlns:lc="http://schemas.openxmlformats.org/drawingml/2006/lockedCanvas" xmlns="" xmlns:a14="http://schemas.microsoft.com/office/drawing/2010/main" xmlns:p="http://schemas.openxmlformats.org/presentationml/2006/main" xmlns:w="http://schemas.openxmlformats.org/wordprocessingml/2006/main" xmlns:w10="urn:schemas-microsoft-com:office:word" xmlns:v="urn:schemas-microsoft-com:vml" xmlns:o="urn:schemas-microsoft-com:office:office" w="12700">
                                     <a:solidFill>
                                       <a:srgbClr val="000000"/>
                                     </a:solidFill>
@@ -4794,8 +5087,8 @@
                             </wps:cNvSpPr>
                             <wps:spPr bwMode="auto">
                               <a:xfrm>
-                                <a:off x="2384692" y="327682"/>
-                                <a:ext cx="310471" cy="491468"/>
+                                <a:off x="2384376" y="327677"/>
+                                <a:ext cx="310471" cy="463528"/>
                               </a:xfrm>
                               <a:prstGeom prst="rect">
                                 <a:avLst/>
@@ -4806,14 +5099,14 @@
                               </a:ln>
                               <a:extLst>
                                 <a:ext uri="{909E8E84-426E-40dd-AFC4-6F175D3DCCD1}">
-                                  <a14:hiddenFill xmlns:p="http://schemas.openxmlformats.org/presentationml/2006/main" xmlns:a14="http://schemas.microsoft.com/office/drawing/2010/main" xmlns="" xmlns:lc="http://schemas.openxmlformats.org/drawingml/2006/lockedCanvas">
+                                  <a14:hiddenFill xmlns:lc="http://schemas.openxmlformats.org/drawingml/2006/lockedCanvas" xmlns="" xmlns:a14="http://schemas.microsoft.com/office/drawing/2010/main" xmlns:p="http://schemas.openxmlformats.org/presentationml/2006/main" xmlns:w="http://schemas.openxmlformats.org/wordprocessingml/2006/main" xmlns:w10="urn:schemas-microsoft-com:office:word" xmlns:v="urn:schemas-microsoft-com:vml" xmlns:o="urn:schemas-microsoft-com:office:office">
                                     <a:solidFill>
                                       <a:srgbClr val="FFFFFF"/>
                                     </a:solidFill>
                                   </a14:hiddenFill>
                                 </a:ext>
                                 <a:ext uri="{91240B29-F687-4f45-9708-019B960494DF}">
-                                  <a14:hiddenLine xmlns:p="http://schemas.openxmlformats.org/presentationml/2006/main" xmlns:a14="http://schemas.microsoft.com/office/drawing/2010/main" xmlns="" xmlns:lc="http://schemas.openxmlformats.org/drawingml/2006/lockedCanvas" w="12700">
+                                  <a14:hiddenLine xmlns:lc="http://schemas.openxmlformats.org/drawingml/2006/lockedCanvas" xmlns="" xmlns:a14="http://schemas.microsoft.com/office/drawing/2010/main" xmlns:p="http://schemas.openxmlformats.org/presentationml/2006/main" xmlns:w="http://schemas.openxmlformats.org/wordprocessingml/2006/main" xmlns:w10="urn:schemas-microsoft-com:office:word" xmlns:v="urn:schemas-microsoft-com:vml" xmlns:o="urn:schemas-microsoft-com:office:office" w="12700">
                                     <a:solidFill>
                                       <a:srgbClr val="000000"/>
                                     </a:solidFill>
@@ -4859,8 +5152,8 @@
                             </wps:cNvSpPr>
                             <wps:spPr bwMode="auto">
                               <a:xfrm>
-                                <a:off x="1199388" y="327682"/>
-                                <a:ext cx="310471" cy="491468"/>
+                                <a:off x="1199225" y="327677"/>
+                                <a:ext cx="310471" cy="463528"/>
                               </a:xfrm>
                               <a:prstGeom prst="rect">
                                 <a:avLst/>
@@ -4871,14 +5164,14 @@
                               </a:ln>
                               <a:extLst>
                                 <a:ext uri="{909E8E84-426E-40dd-AFC4-6F175D3DCCD1}">
-                                  <a14:hiddenFill xmlns:p="http://schemas.openxmlformats.org/presentationml/2006/main" xmlns:a14="http://schemas.microsoft.com/office/drawing/2010/main" xmlns="" xmlns:lc="http://schemas.openxmlformats.org/drawingml/2006/lockedCanvas">
+                                  <a14:hiddenFill xmlns:lc="http://schemas.openxmlformats.org/drawingml/2006/lockedCanvas" xmlns="" xmlns:a14="http://schemas.microsoft.com/office/drawing/2010/main" xmlns:p="http://schemas.openxmlformats.org/presentationml/2006/main" xmlns:w="http://schemas.openxmlformats.org/wordprocessingml/2006/main" xmlns:w10="urn:schemas-microsoft-com:office:word" xmlns:v="urn:schemas-microsoft-com:vml" xmlns:o="urn:schemas-microsoft-com:office:office">
                                     <a:solidFill>
                                       <a:srgbClr val="FFFFFF"/>
                                     </a:solidFill>
                                   </a14:hiddenFill>
                                 </a:ext>
                                 <a:ext uri="{91240B29-F687-4f45-9708-019B960494DF}">
-                                  <a14:hiddenLine xmlns:p="http://schemas.openxmlformats.org/presentationml/2006/main" xmlns:a14="http://schemas.microsoft.com/office/drawing/2010/main" xmlns="" xmlns:lc="http://schemas.openxmlformats.org/drawingml/2006/lockedCanvas" w="12700">
+                                  <a14:hiddenLine xmlns:lc="http://schemas.openxmlformats.org/drawingml/2006/lockedCanvas" xmlns="" xmlns:a14="http://schemas.microsoft.com/office/drawing/2010/main" xmlns:p="http://schemas.openxmlformats.org/presentationml/2006/main" xmlns:w="http://schemas.openxmlformats.org/wordprocessingml/2006/main" xmlns:w10="urn:schemas-microsoft-com:office:word" xmlns:v="urn:schemas-microsoft-com:vml" xmlns:o="urn:schemas-microsoft-com:office:office" w="12700">
                                     <a:solidFill>
                                       <a:srgbClr val="000000"/>
                                     </a:solidFill>
@@ -4924,8 +5217,8 @@
                             </wps:cNvSpPr>
                             <wps:spPr bwMode="auto">
                               <a:xfrm>
-                                <a:off x="903061" y="327682"/>
-                                <a:ext cx="310471" cy="491468"/>
+                                <a:off x="902936" y="327677"/>
+                                <a:ext cx="310471" cy="463528"/>
                               </a:xfrm>
                               <a:prstGeom prst="rect">
                                 <a:avLst/>
@@ -4936,14 +5229,14 @@
                               </a:ln>
                               <a:extLst>
                                 <a:ext uri="{909E8E84-426E-40dd-AFC4-6F175D3DCCD1}">
-                                  <a14:hiddenFill xmlns:p="http://schemas.openxmlformats.org/presentationml/2006/main" xmlns:a14="http://schemas.microsoft.com/office/drawing/2010/main" xmlns="" xmlns:lc="http://schemas.openxmlformats.org/drawingml/2006/lockedCanvas">
+                                  <a14:hiddenFill xmlns:lc="http://schemas.openxmlformats.org/drawingml/2006/lockedCanvas" xmlns="" xmlns:a14="http://schemas.microsoft.com/office/drawing/2010/main" xmlns:p="http://schemas.openxmlformats.org/presentationml/2006/main" xmlns:w="http://schemas.openxmlformats.org/wordprocessingml/2006/main" xmlns:w10="urn:schemas-microsoft-com:office:word" xmlns:v="urn:schemas-microsoft-com:vml" xmlns:o="urn:schemas-microsoft-com:office:office">
                                     <a:solidFill>
                                       <a:srgbClr val="FFFFFF"/>
                                     </a:solidFill>
                                   </a14:hiddenFill>
                                 </a:ext>
                                 <a:ext uri="{91240B29-F687-4f45-9708-019B960494DF}">
-                                  <a14:hiddenLine xmlns:p="http://schemas.openxmlformats.org/presentationml/2006/main" xmlns:a14="http://schemas.microsoft.com/office/drawing/2010/main" xmlns="" xmlns:lc="http://schemas.openxmlformats.org/drawingml/2006/lockedCanvas" w="12700">
+                                  <a14:hiddenLine xmlns:lc="http://schemas.openxmlformats.org/drawingml/2006/lockedCanvas" xmlns="" xmlns:a14="http://schemas.microsoft.com/office/drawing/2010/main" xmlns:p="http://schemas.openxmlformats.org/presentationml/2006/main" xmlns:w="http://schemas.openxmlformats.org/wordprocessingml/2006/main" xmlns:w10="urn:schemas-microsoft-com:office:word" xmlns:v="urn:schemas-microsoft-com:vml" xmlns:o="urn:schemas-microsoft-com:office:office" w="12700">
                                     <a:solidFill>
                                       <a:srgbClr val="000000"/>
                                     </a:solidFill>
@@ -4989,8 +5282,8 @@
                             </wps:cNvSpPr>
                             <wps:spPr bwMode="auto">
                               <a:xfrm>
-                                <a:off x="606734" y="327682"/>
-                                <a:ext cx="310471" cy="491468"/>
+                                <a:off x="606647" y="327677"/>
+                                <a:ext cx="310471" cy="463528"/>
                               </a:xfrm>
                               <a:prstGeom prst="rect">
                                 <a:avLst/>
@@ -5001,14 +5294,14 @@
                               </a:ln>
                               <a:extLst>
                                 <a:ext uri="{909E8E84-426E-40dd-AFC4-6F175D3DCCD1}">
-                                  <a14:hiddenFill xmlns:p="http://schemas.openxmlformats.org/presentationml/2006/main" xmlns:a14="http://schemas.microsoft.com/office/drawing/2010/main" xmlns="" xmlns:lc="http://schemas.openxmlformats.org/drawingml/2006/lockedCanvas">
+                                  <a14:hiddenFill xmlns:lc="http://schemas.openxmlformats.org/drawingml/2006/lockedCanvas" xmlns="" xmlns:a14="http://schemas.microsoft.com/office/drawing/2010/main" xmlns:p="http://schemas.openxmlformats.org/presentationml/2006/main" xmlns:w="http://schemas.openxmlformats.org/wordprocessingml/2006/main" xmlns:w10="urn:schemas-microsoft-com:office:word" xmlns:v="urn:schemas-microsoft-com:vml" xmlns:o="urn:schemas-microsoft-com:office:office">
                                     <a:solidFill>
                                       <a:srgbClr val="FFFFFF"/>
                                     </a:solidFill>
                                   </a14:hiddenFill>
                                 </a:ext>
                                 <a:ext uri="{91240B29-F687-4f45-9708-019B960494DF}">
-                                  <a14:hiddenLine xmlns:p="http://schemas.openxmlformats.org/presentationml/2006/main" xmlns:a14="http://schemas.microsoft.com/office/drawing/2010/main" xmlns="" xmlns:lc="http://schemas.openxmlformats.org/drawingml/2006/lockedCanvas" w="12700">
+                                  <a14:hiddenLine xmlns:lc="http://schemas.openxmlformats.org/drawingml/2006/lockedCanvas" xmlns="" xmlns:a14="http://schemas.microsoft.com/office/drawing/2010/main" xmlns:p="http://schemas.openxmlformats.org/presentationml/2006/main" xmlns:w="http://schemas.openxmlformats.org/wordprocessingml/2006/main" xmlns:w10="urn:schemas-microsoft-com:office:word" xmlns:v="urn:schemas-microsoft-com:vml" xmlns:o="urn:schemas-microsoft-com:office:office" w="12700">
                                     <a:solidFill>
                                       <a:srgbClr val="000000"/>
                                     </a:solidFill>
@@ -5053,8 +5346,8 @@
                           <wps:cNvSpPr/>
                           <wps:spPr>
                             <a:xfrm rot="16200000">
-                              <a:off x="-388538" y="1499857"/>
-                              <a:ext cx="1136015" cy="491490"/>
+                              <a:off x="-388496" y="1499832"/>
+                              <a:ext cx="1136015" cy="463550"/>
                             </a:xfrm>
                             <a:prstGeom prst="rect">
                               <a:avLst/>
@@ -5094,8 +5387,8 @@
                           <wps:cNvSpPr/>
                           <wps:spPr>
                             <a:xfrm>
-                              <a:off x="948134" y="0"/>
-                              <a:ext cx="1428115" cy="491490"/>
+                              <a:off x="948014" y="0"/>
+                              <a:ext cx="1428115" cy="463550"/>
                             </a:xfrm>
                             <a:prstGeom prst="rect">
                               <a:avLst/>
@@ -5135,8 +5428,8 @@
                           <wps:cNvSpPr/>
                           <wps:spPr>
                             <a:xfrm>
-                              <a:off x="418698" y="108622"/>
-                              <a:ext cx="303530" cy="648970"/>
+                              <a:off x="418641" y="108620"/>
+                              <a:ext cx="303530" cy="600710"/>
                             </a:xfrm>
                             <a:prstGeom prst="rect">
                               <a:avLst/>
@@ -5178,8 +5471,8 @@
                         <wps:cNvSpPr/>
                         <wps:spPr>
                           <a:xfrm>
-                            <a:off x="3554062" y="1331714"/>
-                            <a:ext cx="450215" cy="891540"/>
+                            <a:off x="3553628" y="1331692"/>
+                            <a:ext cx="450215" cy="828675"/>
                           </a:xfrm>
                           <a:prstGeom prst="rect">
                             <a:avLst/>
@@ -5218,10 +5511,10 @@
                         <wpg:cNvGrpSpPr/>
                         <wpg:grpSpPr>
                           <a:xfrm>
-                            <a:off x="2855371" y="127693"/>
-                            <a:ext cx="560522" cy="2594372"/>
-                            <a:chOff x="2855371" y="127693"/>
-                            <a:chExt cx="560522" cy="2594372"/>
+                            <a:off x="2855371" y="127691"/>
+                            <a:ext cx="560522" cy="2594374"/>
+                            <a:chOff x="2855371" y="127691"/>
+                            <a:chExt cx="560522" cy="2594374"/>
                           </a:xfrm>
                         </wpg:grpSpPr>
                         <wps:wsp>
@@ -5231,8 +5524,8 @@
                           </wps:cNvSpPr>
                           <wps:spPr bwMode="auto">
                             <a:xfrm>
-                              <a:off x="2886776" y="127693"/>
-                              <a:ext cx="458101" cy="792615"/>
+                              <a:off x="2886422" y="127691"/>
+                              <a:ext cx="458101" cy="738005"/>
                             </a:xfrm>
                             <a:prstGeom prst="rect">
                               <a:avLst/>
@@ -5244,14 +5537,14 @@
                             <a:effectLst/>
                             <a:extLst>
                               <a:ext uri="{909E8E84-426E-40dd-AFC4-6F175D3DCCD1}">
-                                <a14:hiddenFill xmlns:p="http://schemas.openxmlformats.org/presentationml/2006/main" xmlns:a14="http://schemas.microsoft.com/office/drawing/2010/main" xmlns="" xmlns:lc="http://schemas.openxmlformats.org/drawingml/2006/lockedCanvas">
+                                <a14:hiddenFill xmlns:lc="http://schemas.openxmlformats.org/drawingml/2006/lockedCanvas" xmlns="" xmlns:a14="http://schemas.microsoft.com/office/drawing/2010/main" xmlns:p="http://schemas.openxmlformats.org/presentationml/2006/main" xmlns:w="http://schemas.openxmlformats.org/wordprocessingml/2006/main" xmlns:w10="urn:schemas-microsoft-com:office:word" xmlns:v="urn:schemas-microsoft-com:vml" xmlns:o="urn:schemas-microsoft-com:office:office">
                                   <a:solidFill>
                                     <a:schemeClr val="accent1"/>
                                   </a:solidFill>
                                 </a14:hiddenFill>
                               </a:ext>
                               <a:ext uri="{91240B29-F687-4f45-9708-019B960494DF}">
-                                <a14:hiddenLine xmlns:p="http://schemas.openxmlformats.org/presentationml/2006/main" xmlns:a14="http://schemas.microsoft.com/office/drawing/2010/main" xmlns="" xmlns:lc="http://schemas.openxmlformats.org/drawingml/2006/lockedCanvas" w="12700">
+                                <a14:hiddenLine xmlns:lc="http://schemas.openxmlformats.org/drawingml/2006/lockedCanvas" xmlns="" xmlns:a14="http://schemas.microsoft.com/office/drawing/2010/main" xmlns:p="http://schemas.openxmlformats.org/presentationml/2006/main" xmlns:w="http://schemas.openxmlformats.org/wordprocessingml/2006/main" xmlns:w10="urn:schemas-microsoft-com:office:word" xmlns:v="urn:schemas-microsoft-com:vml" xmlns:o="urn:schemas-microsoft-com:office:office" w="12700">
                                   <a:solidFill>
                                     <a:schemeClr val="tx1"/>
                                   </a:solidFill>
@@ -5261,7 +5554,7 @@
                                 </a14:hiddenLine>
                               </a:ext>
                               <a:ext uri="{AF507438-7753-43e0-B8FC-AC1667EBCBE1}">
-                                <a14:hiddenEffects xmlns:p="http://schemas.openxmlformats.org/presentationml/2006/main" xmlns:a14="http://schemas.microsoft.com/office/drawing/2010/main" xmlns="" xmlns:lc="http://schemas.openxmlformats.org/drawingml/2006/lockedCanvas">
+                                <a14:hiddenEffects xmlns:lc="http://schemas.openxmlformats.org/drawingml/2006/lockedCanvas" xmlns="" xmlns:a14="http://schemas.microsoft.com/office/drawing/2010/main" xmlns:p="http://schemas.openxmlformats.org/presentationml/2006/main" xmlns:w="http://schemas.openxmlformats.org/wordprocessingml/2006/main" xmlns:w10="urn:schemas-microsoft-com:office:word" xmlns:v="urn:schemas-microsoft-com:vml" xmlns:o="urn:schemas-microsoft-com:office:office">
                                   <a:effectLst>
                                     <a:outerShdw blurRad="63500" dist="38099" dir="2700000" algn="ctr" rotWithShape="0">
                                       <a:schemeClr val="bg2">
@@ -5325,14 +5618,14 @@
                             <a:effectLst/>
                             <a:extLst>
                               <a:ext uri="{909E8E84-426E-40dd-AFC4-6F175D3DCCD1}">
-                                <a14:hiddenFill xmlns:p="http://schemas.openxmlformats.org/presentationml/2006/main" xmlns:a14="http://schemas.microsoft.com/office/drawing/2010/main" xmlns="" xmlns:lc="http://schemas.openxmlformats.org/drawingml/2006/lockedCanvas">
+                                <a14:hiddenFill xmlns:lc="http://schemas.openxmlformats.org/drawingml/2006/lockedCanvas" xmlns="" xmlns:a14="http://schemas.microsoft.com/office/drawing/2010/main" xmlns:p="http://schemas.openxmlformats.org/presentationml/2006/main" xmlns:w="http://schemas.openxmlformats.org/wordprocessingml/2006/main" xmlns:w10="urn:schemas-microsoft-com:office:word" xmlns:v="urn:schemas-microsoft-com:vml" xmlns:o="urn:schemas-microsoft-com:office:office">
                                   <a:solidFill>
                                     <a:schemeClr val="accent1"/>
                                   </a:solidFill>
                                 </a14:hiddenFill>
                               </a:ext>
                               <a:ext uri="{AF507438-7753-43e0-B8FC-AC1667EBCBE1}">
-                                <a14:hiddenEffects xmlns:p="http://schemas.openxmlformats.org/presentationml/2006/main" xmlns:a14="http://schemas.microsoft.com/office/drawing/2010/main" xmlns="" xmlns:lc="http://schemas.openxmlformats.org/drawingml/2006/lockedCanvas">
+                                <a14:hiddenEffects xmlns:lc="http://schemas.openxmlformats.org/drawingml/2006/lockedCanvas" xmlns="" xmlns:a14="http://schemas.microsoft.com/office/drawing/2010/main" xmlns:p="http://schemas.openxmlformats.org/presentationml/2006/main" xmlns:w="http://schemas.openxmlformats.org/wordprocessingml/2006/main" xmlns:w10="urn:schemas-microsoft-com:office:word" xmlns:v="urn:schemas-microsoft-com:vml" xmlns:o="urn:schemas-microsoft-com:office:office">
                                   <a:effectLst>
                                     <a:outerShdw blurRad="63500" dist="38099" dir="2700000" algn="ctr" rotWithShape="0">
                                       <a:schemeClr val="bg2">
@@ -5410,10 +5703,10 @@
                         <wpg:cNvGrpSpPr/>
                         <wpg:grpSpPr>
                           <a:xfrm>
-                            <a:off x="3851385" y="118703"/>
-                            <a:ext cx="825131" cy="2603362"/>
-                            <a:chOff x="3851385" y="118703"/>
-                            <a:chExt cx="825131" cy="2603362"/>
+                            <a:off x="3850915" y="118701"/>
+                            <a:ext cx="825766" cy="2603364"/>
+                            <a:chOff x="3850915" y="118701"/>
+                            <a:chExt cx="825766" cy="2603364"/>
                           </a:xfrm>
                         </wpg:grpSpPr>
                         <wpg:grpSp>
@@ -5421,10 +5714,10 @@
                           <wpg:cNvGrpSpPr/>
                           <wpg:grpSpPr>
                             <a:xfrm>
-                              <a:off x="3851385" y="118703"/>
-                              <a:ext cx="825131" cy="812662"/>
-                              <a:chOff x="3851385" y="118703"/>
-                              <a:chExt cx="825131" cy="812662"/>
+                              <a:off x="3850915" y="118701"/>
+                              <a:ext cx="825766" cy="969507"/>
+                              <a:chOff x="3850915" y="118701"/>
+                              <a:chExt cx="825766" cy="969507"/>
                             </a:xfrm>
                           </wpg:grpSpPr>
                           <wps:wsp>
@@ -5434,8 +5727,8 @@
                             </wps:cNvSpPr>
                             <wps:spPr bwMode="auto">
                               <a:xfrm>
-                                <a:off x="3851385" y="138750"/>
-                                <a:ext cx="825131" cy="792615"/>
+                                <a:off x="3850915" y="138748"/>
+                                <a:ext cx="825766" cy="949460"/>
                               </a:xfrm>
                               <a:prstGeom prst="rect">
                                 <a:avLst/>
@@ -5447,14 +5740,14 @@
                               <a:effectLst/>
                               <a:extLst>
                                 <a:ext uri="{909E8E84-426E-40dd-AFC4-6F175D3DCCD1}">
-                                  <a14:hiddenFill xmlns:p="http://schemas.openxmlformats.org/presentationml/2006/main" xmlns:a14="http://schemas.microsoft.com/office/drawing/2010/main" xmlns="" xmlns:lc="http://schemas.openxmlformats.org/drawingml/2006/lockedCanvas">
+                                  <a14:hiddenFill xmlns:lc="http://schemas.openxmlformats.org/drawingml/2006/lockedCanvas" xmlns="" xmlns:a14="http://schemas.microsoft.com/office/drawing/2010/main" xmlns:p="http://schemas.openxmlformats.org/presentationml/2006/main" xmlns:w="http://schemas.openxmlformats.org/wordprocessingml/2006/main" xmlns:w10="urn:schemas-microsoft-com:office:word" xmlns:v="urn:schemas-microsoft-com:vml" xmlns:o="urn:schemas-microsoft-com:office:office">
                                     <a:solidFill>
                                       <a:schemeClr val="accent1"/>
                                     </a:solidFill>
                                   </a14:hiddenFill>
                                 </a:ext>
                                 <a:ext uri="{91240B29-F687-4f45-9708-019B960494DF}">
-                                  <a14:hiddenLine xmlns:p="http://schemas.openxmlformats.org/presentationml/2006/main" xmlns:a14="http://schemas.microsoft.com/office/drawing/2010/main" xmlns="" xmlns:lc="http://schemas.openxmlformats.org/drawingml/2006/lockedCanvas" w="12700">
+                                  <a14:hiddenLine xmlns:lc="http://schemas.openxmlformats.org/drawingml/2006/lockedCanvas" xmlns="" xmlns:a14="http://schemas.microsoft.com/office/drawing/2010/main" xmlns:p="http://schemas.openxmlformats.org/presentationml/2006/main" xmlns:w="http://schemas.openxmlformats.org/wordprocessingml/2006/main" xmlns:w10="urn:schemas-microsoft-com:office:word" xmlns:v="urn:schemas-microsoft-com:vml" xmlns:o="urn:schemas-microsoft-com:office:office" w="12700">
                                     <a:solidFill>
                                       <a:schemeClr val="tx1"/>
                                     </a:solidFill>
@@ -5464,7 +5757,7 @@
                                   </a14:hiddenLine>
                                 </a:ext>
                                 <a:ext uri="{AF507438-7753-43e0-B8FC-AC1667EBCBE1}">
-                                  <a14:hiddenEffects xmlns:p="http://schemas.openxmlformats.org/presentationml/2006/main" xmlns:a14="http://schemas.microsoft.com/office/drawing/2010/main" xmlns="" xmlns:lc="http://schemas.openxmlformats.org/drawingml/2006/lockedCanvas">
+                                  <a14:hiddenEffects xmlns:lc="http://schemas.openxmlformats.org/drawingml/2006/lockedCanvas" xmlns="" xmlns:a14="http://schemas.microsoft.com/office/drawing/2010/main" xmlns:p="http://schemas.openxmlformats.org/presentationml/2006/main" xmlns:w="http://schemas.openxmlformats.org/wordprocessingml/2006/main" xmlns:w10="urn:schemas-microsoft-com:office:word" xmlns:v="urn:schemas-microsoft-com:vml" xmlns:o="urn:schemas-microsoft-com:office:office">
                                     <a:effectLst>
                                       <a:outerShdw blurRad="63500" dist="38099" dir="2700000" algn="ctr" rotWithShape="0">
                                         <a:schemeClr val="bg2">
@@ -5534,8 +5827,8 @@
                             <wps:cNvSpPr/>
                             <wps:spPr>
                               <a:xfrm>
-                                <a:off x="4030542" y="118703"/>
-                                <a:ext cx="303530" cy="648970"/>
+                                <a:off x="4030457" y="118701"/>
+                                <a:ext cx="303530" cy="600710"/>
                               </a:xfrm>
                               <a:prstGeom prst="rect">
                                 <a:avLst/>
@@ -5597,14 +5890,14 @@
                             <a:effectLst/>
                             <a:extLst>
                               <a:ext uri="{909E8E84-426E-40dd-AFC4-6F175D3DCCD1}">
-                                <a14:hiddenFill xmlns:p="http://schemas.openxmlformats.org/presentationml/2006/main" xmlns:a14="http://schemas.microsoft.com/office/drawing/2010/main" xmlns="" xmlns:lc="http://schemas.openxmlformats.org/drawingml/2006/lockedCanvas">
+                                <a14:hiddenFill xmlns:lc="http://schemas.openxmlformats.org/drawingml/2006/lockedCanvas" xmlns="" xmlns:a14="http://schemas.microsoft.com/office/drawing/2010/main" xmlns:p="http://schemas.openxmlformats.org/presentationml/2006/main" xmlns:w="http://schemas.openxmlformats.org/wordprocessingml/2006/main" xmlns:w10="urn:schemas-microsoft-com:office:word" xmlns:v="urn:schemas-microsoft-com:vml" xmlns:o="urn:schemas-microsoft-com:office:office">
                                   <a:solidFill>
                                     <a:schemeClr val="accent1"/>
                                   </a:solidFill>
                                 </a14:hiddenFill>
                               </a:ext>
                               <a:ext uri="{AF507438-7753-43e0-B8FC-AC1667EBCBE1}">
-                                <a14:hiddenEffects xmlns:p="http://schemas.openxmlformats.org/presentationml/2006/main" xmlns:a14="http://schemas.microsoft.com/office/drawing/2010/main" xmlns="" xmlns:lc="http://schemas.openxmlformats.org/drawingml/2006/lockedCanvas">
+                                <a14:hiddenEffects xmlns:lc="http://schemas.openxmlformats.org/drawingml/2006/lockedCanvas" xmlns="" xmlns:a14="http://schemas.microsoft.com/office/drawing/2010/main" xmlns:p="http://schemas.openxmlformats.org/presentationml/2006/main" xmlns:w="http://schemas.openxmlformats.org/wordprocessingml/2006/main" xmlns:w10="urn:schemas-microsoft-com:office:word" xmlns:v="urn:schemas-microsoft-com:vml" xmlns:o="urn:schemas-microsoft-com:office:office">
                                   <a:effectLst>
                                     <a:outerShdw blurRad="63500" dist="38099" dir="2700000" algn="ctr" rotWithShape="0">
                                       <a:schemeClr val="bg2">
@@ -5645,7 +5938,7 @@
                             <a:effectLst/>
                             <a:extLst>
                               <a:ext uri="{AF507438-7753-43e0-B8FC-AC1667EBCBE1}">
-                                <a14:hiddenEffects xmlns:p="http://schemas.openxmlformats.org/presentationml/2006/main" xmlns:a14="http://schemas.microsoft.com/office/drawing/2010/main" xmlns="" xmlns:lc="http://schemas.openxmlformats.org/drawingml/2006/lockedCanvas">
+                                <a14:hiddenEffects xmlns:lc="http://schemas.openxmlformats.org/drawingml/2006/lockedCanvas" xmlns="" xmlns:a14="http://schemas.microsoft.com/office/drawing/2010/main" xmlns:p="http://schemas.openxmlformats.org/presentationml/2006/main" xmlns:w="http://schemas.openxmlformats.org/wordprocessingml/2006/main" xmlns:w10="urn:schemas-microsoft-com:office:word" xmlns:v="urn:schemas-microsoft-com:vml" xmlns:o="urn:schemas-microsoft-com:office:office">
                                   <a:effectLst>
                                     <a:outerShdw blurRad="63500" dist="38099" dir="2700000" algn="ctr" rotWithShape="0">
                                       <a:schemeClr val="bg2">
@@ -5686,7 +5979,7 @@
                             <a:effectLst/>
                             <a:extLst>
                               <a:ext uri="{AF507438-7753-43e0-B8FC-AC1667EBCBE1}">
-                                <a14:hiddenEffects xmlns:p="http://schemas.openxmlformats.org/presentationml/2006/main" xmlns:a14="http://schemas.microsoft.com/office/drawing/2010/main" xmlns="" xmlns:lc="http://schemas.openxmlformats.org/drawingml/2006/lockedCanvas">
+                                <a14:hiddenEffects xmlns:lc="http://schemas.openxmlformats.org/drawingml/2006/lockedCanvas" xmlns="" xmlns:a14="http://schemas.microsoft.com/office/drawing/2010/main" xmlns:p="http://schemas.openxmlformats.org/presentationml/2006/main" xmlns:w="http://schemas.openxmlformats.org/wordprocessingml/2006/main" xmlns:w10="urn:schemas-microsoft-com:office:word" xmlns:v="urn:schemas-microsoft-com:vml" xmlns:o="urn:schemas-microsoft-com:office:office">
                                   <a:effectLst>
                                     <a:outerShdw blurRad="63500" dist="38099" dir="2700000" algn="ctr" rotWithShape="0">
                                       <a:schemeClr val="bg2">
@@ -5727,7 +6020,7 @@
                             <a:effectLst/>
                             <a:extLst>
                               <a:ext uri="{AF507438-7753-43e0-B8FC-AC1667EBCBE1}">
-                                <a14:hiddenEffects xmlns:p="http://schemas.openxmlformats.org/presentationml/2006/main" xmlns:a14="http://schemas.microsoft.com/office/drawing/2010/main" xmlns="" xmlns:lc="http://schemas.openxmlformats.org/drawingml/2006/lockedCanvas">
+                                <a14:hiddenEffects xmlns:lc="http://schemas.openxmlformats.org/drawingml/2006/lockedCanvas" xmlns="" xmlns:a14="http://schemas.microsoft.com/office/drawing/2010/main" xmlns:p="http://schemas.openxmlformats.org/presentationml/2006/main" xmlns:w="http://schemas.openxmlformats.org/wordprocessingml/2006/main" xmlns:w10="urn:schemas-microsoft-com:office:word" xmlns:v="urn:schemas-microsoft-com:vml" xmlns:o="urn:schemas-microsoft-com:office:office">
                                   <a:effectLst>
                                     <a:outerShdw blurRad="63500" dist="38099" dir="2700000" algn="ctr" rotWithShape="0">
                                       <a:schemeClr val="bg2">
@@ -5750,13 +6043,13 @@
           </mc:Choice>
           <mc:Fallback>
             <w:pict>
-              <v:group id="Group 1" o:spid="_x0000_s1075" style="width:373.45pt;height:232.7pt;mso-position-horizontal-relative:char;mso-position-vertical-relative:line" coordorigin="-662" coordsize="47427,29555" o:gfxdata="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">
-                <v:group id="Group 51" o:spid="_x0000_s1076" style="position:absolute;left:-662;width:27613;height:29555" coordorigin="-662" coordsize="27614,29555" o:gfxdata="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">
+              <v:group w14:anchorId="5F528E03" id="Group 1" o:spid="_x0000_s1075" style="width:372.35pt;height:230.5pt;mso-position-horizontal-relative:char;mso-position-vertical-relative:line" coordorigin="-522" coordsize="47289,29273" o:gfxdata="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">
+                <v:group id="Group 51" o:spid="_x0000_s1076" style="position:absolute;left:-522;width:27470;height:29273" coordorigin="-522" coordsize="27471,29273" o:gfxdata="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">
                   <v:shapetype id="_x0000_t202" coordsize="21600,21600" o:spt="202" path="m,l,21600r21600,l21600,xe">
                     <v:stroke joinstyle="miter"/>
                     <v:path gradientshapeok="t" o:connecttype="rect"/>
                   </v:shapetype>
-                  <v:shape id="Text Box 118" o:spid="_x0000_s1077" type="#_x0000_t202" style="position:absolute;left:2240;top:1275;width:4581;height:7926;visibility:visible;mso-wrap-style:none;v-text-anchor:top" o:gfxdata="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" filled="f" stroked="f">
+                  <v:shape id="Text Box 118" o:spid="_x0000_s1077" type="#_x0000_t202" style="position:absolute;left:2240;top:1275;width:4581;height:7380;visibility:visible;mso-wrap-style:none;v-text-anchor:top" o:gfxdata="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" filled="f" stroked="f">
                     <v:textbox style="mso-fit-shape-to-text:t" inset="2.27911mm,1.1396mm,2.27911mm,1.1396mm">
                       <w:txbxContent>
                         <w:p>
@@ -5782,23 +6075,23 @@
                       </w:txbxContent>
                     </v:textbox>
                   </v:shape>
-                  <v:oval id="Oval 53" o:spid="_x0000_s1078" style="position:absolute;left:13053;top:22502;width:1188;height:1205;rotation:180;flip:x y;visibility:visible;mso-wrap-style:none;v-text-anchor:middle" o:gfxdata="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" fillcolor="#00b050" strokecolor="#00b050"/>
-                  <v:oval id="Oval 54" o:spid="_x0000_s1079" style="position:absolute;left:19083;top:22502;width:1189;height:1205;rotation:180;flip:x y;visibility:visible;mso-wrap-style:none;v-text-anchor:middle" o:gfxdata="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" fillcolor="windowText" strokecolor="windowText"/>
-                  <v:rect id="Rectangle 55" o:spid="_x0000_s1080" style="position:absolute;left:6580;top:7103;width:20117;height:20117;rotation:180;flip:x y;visibility:visible;mso-wrap-style:none;v-text-anchor:middle" o:gfxdata="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" filled="f" strokeweight="2.25pt"/>
-                  <v:group id="Group 56" o:spid="_x0000_s1081" style="position:absolute;left:16068;top:7678;width:1188;height:7134" coordorigin="16068,7678" coordsize="1188,7134" o:gfxdata="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">
-                    <v:oval id="Oval 57" o:spid="_x0000_s1082" style="position:absolute;left:16068;top:7678;width:1188;height:1204;rotation:180;flip:x y;visibility:visible;mso-wrap-style:none;v-text-anchor:middle" o:gfxdata="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" fillcolor="windowText" strokecolor="windowText" strokeweight="1pt"/>
-                    <v:oval id="Oval 58" o:spid="_x0000_s1083" style="position:absolute;left:16068;top:13607;width:1188;height:1205;rotation:180;flip:x y;visibility:visible;mso-wrap-style:none;v-text-anchor:middle" o:gfxdata="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" fillcolor="windowText" strokecolor="windowText" strokeweight="1pt"/>
+                  <v:oval id="Oval 53" o:spid="_x0000_s1078" style="position:absolute;left:13053;top:22502;width:1188;height:1205;rotation:180;flip:x y;visibility:visible;mso-wrap-style:none;v-text-anchor:middle" o:gfxdata="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" fillcolor="#00b050" strokecolor="#00b050"/>
+                  <v:oval id="Oval 54" o:spid="_x0000_s1079" style="position:absolute;left:19083;top:22502;width:1189;height:1205;rotation:180;flip:x y;visibility:visible;mso-wrap-style:none;v-text-anchor:middle" o:gfxdata="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" fillcolor="windowText" strokecolor="windowText"/>
+                  <v:rect id="Rectangle 55" o:spid="_x0000_s1080" style="position:absolute;left:6580;top:7103;width:20117;height:20117;rotation:180;flip:x y;visibility:visible;mso-wrap-style:none;v-text-anchor:middle" o:gfxdata="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" filled="f" strokeweight="2.25pt"/>
+                  <v:group id="Group 56" o:spid="_x0000_s1081" style="position:absolute;left:16068;top:7678;width:1188;height:7134" coordorigin="16068,7678" coordsize="1188,7134" o:gfxdata="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">
+                    <v:oval id="Oval 57" o:spid="_x0000_s1082" style="position:absolute;left:16068;top:7678;width:1188;height:1204;rotation:180;flip:x y;visibility:visible;mso-wrap-style:none;v-text-anchor:middle" o:gfxdata="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" fillcolor="windowText" strokecolor="windowText" strokeweight="1pt"/>
+                    <v:oval id="Oval 58" o:spid="_x0000_s1083" style="position:absolute;left:16068;top:13607;width:1188;height:1205;rotation:180;flip:x y;visibility:visible;mso-wrap-style:none;v-text-anchor:middle" o:gfxdata="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" fillcolor="windowText" strokecolor="windowText" strokeweight="1pt"/>
                   </v:group>
-                  <v:oval id="Oval 59" o:spid="_x0000_s1084" style="position:absolute;left:22098;top:13607;width:1189;height:1205;rotation:180;flip:x y;visibility:visible;mso-wrap-style:none;v-text-anchor:middle" o:gfxdata="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" fillcolor="windowText" strokecolor="windowText"/>
-                  <v:oval id="Oval 60" o:spid="_x0000_s1085" style="position:absolute;left:7022;top:10643;width:1189;height:1204;rotation:180;flip:x y;visibility:visible;mso-wrap-style:none;v-text-anchor:middle" o:gfxdata="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" fillcolor="#00b050" strokecolor="#00b050" strokeweight="1pt"/>
-                  <v:oval id="Oval 61" o:spid="_x0000_s1086" style="position:absolute;left:7022;top:16572;width:1189;height:1205;rotation:180;flip:x y;visibility:visible;mso-wrap-style:none;v-text-anchor:middle" o:gfxdata="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" fillcolor="#00b050" strokecolor="#00b050" strokeweight="1pt"/>
-                  <v:oval id="Oval 62" o:spid="_x0000_s1087" style="position:absolute;left:25113;top:13607;width:1189;height:1205;rotation:180;flip:x y;visibility:visible;mso-wrap-style:none;v-text-anchor:middle" o:gfxdata="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" fillcolor="black" strokecolor="windowText" strokeweight="1pt"/>
-                  <v:oval id="Oval 63" o:spid="_x0000_s1088" style="position:absolute;left:25113;top:16572;width:1189;height:1205;rotation:180;flip:x y;visibility:visible;mso-wrap-style:none;v-text-anchor:middle" o:gfxdata="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" fillcolor="black" strokecolor="windowText" strokeweight="1pt"/>
-                  <v:oval id="Oval 64" o:spid="_x0000_s1089" style="position:absolute;left:25113;top:19537;width:1189;height:1205;rotation:180;flip:x y;visibility:visible;mso-wrap-style:none;v-text-anchor:middle" o:gfxdata="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" fillcolor="black" strokecolor="windowText" strokeweight="1pt"/>
-                  <v:oval id="Oval 65" o:spid="_x0000_s1090" style="position:absolute;left:10037;top:19537;width:1189;height:1205;rotation:180;flip:x y;visibility:visible;mso-wrap-style:none;v-text-anchor:middle" o:gfxdata="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" fillcolor="black" strokecolor="windowText" strokeweight="1pt"/>
-                  <v:oval id="Oval 66" o:spid="_x0000_s1091" style="position:absolute;left:10037;top:25467;width:1189;height:1205;rotation:180;flip:x y;visibility:visible;mso-wrap-style:none;v-text-anchor:middle" o:gfxdata="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" fillcolor="black" strokecolor="windowText" strokeweight="1pt"/>
-                  <v:group id="Group 67" o:spid="_x0000_s1092" style="position:absolute;left:3671;top:6389;width:3105;height:23166" coordorigin="3671,6389" coordsize="3104,23166" o:gfxdata="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">
-                    <v:rect id="Rectangle 68" o:spid="_x0000_s1093" style="position:absolute;left:3671;top:6389;width:3105;height:4915;visibility:visible;mso-wrap-style:none;v-text-anchor:top" o:gfxdata="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" filled="f" stroked="f">
+                  <v:oval id="Oval 59" o:spid="_x0000_s1084" style="position:absolute;left:22098;top:13607;width:1189;height:1205;rotation:180;flip:x y;visibility:visible;mso-wrap-style:none;v-text-anchor:middle" o:gfxdata="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" fillcolor="windowText" strokecolor="windowText"/>
+                  <v:oval id="Oval 60" o:spid="_x0000_s1085" style="position:absolute;left:7022;top:10643;width:1189;height:1204;rotation:180;flip:x y;visibility:visible;mso-wrap-style:none;v-text-anchor:middle" o:gfxdata="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" fillcolor="#00b050" strokecolor="#00b050" strokeweight="1pt"/>
+                  <v:oval id="Oval 61" o:spid="_x0000_s1086" style="position:absolute;left:7022;top:16572;width:1189;height:1205;rotation:180;flip:x y;visibility:visible;mso-wrap-style:none;v-text-anchor:middle" o:gfxdata="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" fillcolor="#00b050" strokecolor="#00b050" strokeweight="1pt"/>
+                  <v:oval id="Oval 62" o:spid="_x0000_s1087" style="position:absolute;left:25113;top:13607;width:1189;height:1205;rotation:180;flip:x y;visibility:visible;mso-wrap-style:none;v-text-anchor:middle" o:gfxdata="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" fillcolor="black" strokecolor="windowText" strokeweight="1pt"/>
+                  <v:oval id="Oval 63" o:spid="_x0000_s1088" style="position:absolute;left:25113;top:16572;width:1189;height:1205;rotation:180;flip:x y;visibility:visible;mso-wrap-style:none;v-text-anchor:middle" o:gfxdata="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" fillcolor="black" strokecolor="windowText" strokeweight="1pt"/>
+                  <v:oval id="Oval 64" o:spid="_x0000_s1089" style="position:absolute;left:25113;top:19537;width:1189;height:1205;rotation:180;flip:x y;visibility:visible;mso-wrap-style:none;v-text-anchor:middle" o:gfxdata="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" fillcolor="black" strokecolor="windowText" strokeweight="1pt"/>
+                  <v:oval id="Oval 65" o:spid="_x0000_s1090" style="position:absolute;left:10037;top:19537;width:1189;height:1205;rotation:180;flip:x y;visibility:visible;mso-wrap-style:none;v-text-anchor:middle" o:gfxdata="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" fillcolor="black" strokecolor="windowText" strokeweight="1pt"/>
+                  <v:oval id="Oval 66" o:spid="_x0000_s1091" style="position:absolute;left:10037;top:25467;width:1189;height:1205;rotation:180;flip:x y;visibility:visible;mso-wrap-style:none;v-text-anchor:middle" o:gfxdata="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" fillcolor="black" strokecolor="windowText" strokeweight="1pt"/>
+                  <v:group id="Group 67" o:spid="_x0000_s1092" style="position:absolute;left:3670;top:6388;width:3105;height:22885" coordorigin="3670,6388" coordsize="3104,22885" o:gfxdata="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">
+                    <v:rect id="Rectangle 68" o:spid="_x0000_s1093" style="position:absolute;left:3670;top:6388;width:3105;height:4636;visibility:visible;mso-wrap-style:none;v-text-anchor:top" o:gfxdata="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" filled="f" stroked="f">
                       <v:textbox style="mso-fit-shape-to-text:t" inset="2.53939mm,1.2697mm,2.53939mm,1.2697mm">
                         <w:txbxContent>
                           <w:p>
@@ -5824,7 +6117,7 @@
                         </w:txbxContent>
                       </v:textbox>
                     </v:rect>
-                    <v:rect id="Rectangle 69" o:spid="_x0000_s1094" style="position:absolute;left:3671;top:12473;width:3105;height:4915;visibility:visible;mso-wrap-style:none;v-text-anchor:top" o:gfxdata="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" filled="f" stroked="f">
+                    <v:rect id="Rectangle 69" o:spid="_x0000_s1094" style="position:absolute;left:3670;top:12472;width:3105;height:4635;visibility:visible;mso-wrap-style:none;v-text-anchor:top" o:gfxdata="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" filled="f" stroked="f">
                       <v:textbox style="mso-fit-shape-to-text:t" inset="2.53939mm,1.2697mm,2.53939mm,1.2697mm">
                         <w:txbxContent>
                           <w:p>
@@ -5850,7 +6143,7 @@
                         </w:txbxContent>
                       </v:textbox>
                     </v:rect>
-                    <v:rect id="Rectangle 70" o:spid="_x0000_s1095" style="position:absolute;left:3671;top:9431;width:3105;height:4915;visibility:visible;mso-wrap-style:none;v-text-anchor:top" o:gfxdata="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" filled="f" stroked="f">
+                    <v:rect id="Rectangle 70" o:spid="_x0000_s1095" style="position:absolute;left:3670;top:9430;width:3105;height:4635;visibility:visible;mso-wrap-style:none;v-text-anchor:top" o:gfxdata="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" filled="f" stroked="f">
                       <v:textbox style="mso-fit-shape-to-text:t" inset="2.53939mm,1.2697mm,2.53939mm,1.2697mm">
                         <w:txbxContent>
                           <w:p>
@@ -5876,7 +6169,7 @@
                         </w:txbxContent>
                       </v:textbox>
                     </v:rect>
-                    <v:rect id="Rectangle 71" o:spid="_x0000_s1096" style="position:absolute;left:3671;top:15515;width:3105;height:4915;visibility:visible;mso-wrap-style:none;v-text-anchor:top" o:gfxdata="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" filled="f" stroked="f">
+                    <v:rect id="Rectangle 71" o:spid="_x0000_s1096" style="position:absolute;left:3670;top:15513;width:3105;height:4636;visibility:visible;mso-wrap-style:none;v-text-anchor:top" o:gfxdata="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" filled="f" stroked="f">
                       <v:textbox style="mso-fit-shape-to-text:t" inset="2.53939mm,1.2697mm,2.53939mm,1.2697mm">
                         <w:txbxContent>
                           <w:p>
@@ -5902,7 +6195,7 @@
                         </w:txbxContent>
                       </v:textbox>
                     </v:rect>
-                    <v:rect id="Rectangle 72" o:spid="_x0000_s1097" style="position:absolute;left:3671;top:18557;width:3105;height:4914;visibility:visible;mso-wrap-style:none;v-text-anchor:top" o:gfxdata="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" filled="f" stroked="f">
+                    <v:rect id="Rectangle 72" o:spid="_x0000_s1097" style="position:absolute;left:3670;top:18555;width:3105;height:4635;visibility:visible;mso-wrap-style:none;v-text-anchor:top" o:gfxdata="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" filled="f" stroked="f">
                       <v:textbox style="mso-fit-shape-to-text:t" inset="2.53939mm,1.2697mm,2.53939mm,1.2697mm">
                         <w:txbxContent>
                           <w:p>
@@ -5928,7 +6221,7 @@
                         </w:txbxContent>
                       </v:textbox>
                     </v:rect>
-                    <v:rect id="Rectangle 73" o:spid="_x0000_s1098" style="position:absolute;left:3671;top:21599;width:3105;height:4914;visibility:visible;mso-wrap-style:none;v-text-anchor:top" o:gfxdata="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" filled="f" stroked="f">
+                    <v:rect id="Rectangle 73" o:spid="_x0000_s1098" style="position:absolute;left:3670;top:21597;width:3105;height:4635;visibility:visible;mso-wrap-style:none;v-text-anchor:top" o:gfxdata="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" filled="f" stroked="f">
                       <v:textbox style="mso-fit-shape-to-text:t" inset="2.53939mm,1.2697mm,2.53939mm,1.2697mm">
                         <w:txbxContent>
                           <w:p>
@@ -5954,7 +6247,7 @@
                         </w:txbxContent>
                       </v:textbox>
                     </v:rect>
-                    <v:rect id="Rectangle 74" o:spid="_x0000_s1099" style="position:absolute;left:3671;top:24641;width:3105;height:4914;visibility:visible;mso-wrap-style:none;v-text-anchor:top" o:gfxdata="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" filled="f" stroked="f">
+                    <v:rect id="Rectangle 74" o:spid="_x0000_s1099" style="position:absolute;left:3670;top:24638;width:3105;height:4635;visibility:visible;mso-wrap-style:none;v-text-anchor:top" o:gfxdata="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" filled="f" stroked="f">
                       <v:textbox style="mso-fit-shape-to-text:t" inset="2.53939mm,1.2697mm,2.53939mm,1.2697mm">
                         <w:txbxContent>
                           <w:p>
@@ -5981,8 +6274,8 @@
                       </v:textbox>
                     </v:rect>
                   </v:group>
-                  <v:group id="Group 75" o:spid="_x0000_s1100" style="position:absolute;left:6067;top:3276;width:20884;height:4915" coordorigin="6067,3276" coordsize="20884,4914" o:gfxdata="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">
-                    <v:rect id="Rectangle 76" o:spid="_x0000_s1101" style="position:absolute;left:14957;top:3276;width:3104;height:4915;visibility:visible;mso-wrap-style:none;v-text-anchor:top" o:gfxdata="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" filled="f" stroked="f">
+                  <v:group id="Group 75" o:spid="_x0000_s1100" style="position:absolute;left:6066;top:3276;width:20882;height:4636" coordorigin="6066,3276" coordsize="20882,4635" o:gfxdata="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">
+                    <v:rect id="Rectangle 76" o:spid="_x0000_s1101" style="position:absolute;left:14955;top:3276;width:3104;height:4636;visibility:visible;mso-wrap-style:none;v-text-anchor:top" o:gfxdata="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" filled="f" stroked="f">
                       <v:textbox style="mso-fit-shape-to-text:t" inset="2.53939mm,1.2697mm,2.53939mm,1.2697mm">
                         <w:txbxContent>
                           <w:p>
@@ -6008,7 +6301,7 @@
                         </w:txbxContent>
                       </v:textbox>
                     </v:rect>
-                    <v:rect id="Rectangle 77" o:spid="_x0000_s1102" style="position:absolute;left:17920;top:3276;width:3105;height:4915;visibility:visible;mso-wrap-style:none;v-text-anchor:top" o:gfxdata="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" filled="f" stroked="f">
+                    <v:rect id="Rectangle 77" o:spid="_x0000_s1102" style="position:absolute;left:17918;top:3276;width:3104;height:4636;visibility:visible;mso-wrap-style:none;v-text-anchor:top" o:gfxdata="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" filled="f" stroked="f">
                       <v:textbox style="mso-fit-shape-to-text:t" inset="2.53939mm,1.2697mm,2.53939mm,1.2697mm">
                         <w:txbxContent>
                           <w:p>
@@ -6034,7 +6327,7 @@
                         </w:txbxContent>
                       </v:textbox>
                     </v:rect>
-                    <v:rect id="Rectangle 78" o:spid="_x0000_s1103" style="position:absolute;left:20883;top:3276;width:3105;height:4915;visibility:visible;mso-wrap-style:none;v-text-anchor:top" o:gfxdata="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" filled="f" stroked="f">
+                    <v:rect id="Rectangle 78" o:spid="_x0000_s1103" style="position:absolute;left:20880;top:3276;width:3105;height:4636;visibility:visible;mso-wrap-style:none;v-text-anchor:top" o:gfxdata="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" filled="f" stroked="f">
                       <v:textbox style="mso-fit-shape-to-text:t" inset="2.53939mm,1.2697mm,2.53939mm,1.2697mm">
                         <w:txbxContent>
                           <w:p>
@@ -6060,7 +6353,7 @@
                         </w:txbxContent>
                       </v:textbox>
                     </v:rect>
-                    <v:rect id="Rectangle 79" o:spid="_x0000_s1104" style="position:absolute;left:23846;top:3276;width:3105;height:4915;visibility:visible;mso-wrap-style:none;v-text-anchor:top" o:gfxdata="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" filled="f" stroked="f">
+                    <v:rect id="Rectangle 79" o:spid="_x0000_s1104" style="position:absolute;left:23843;top:3276;width:3105;height:4636;visibility:visible;mso-wrap-style:none;v-text-anchor:top" o:gfxdata="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" filled="f" stroked="f">
                       <v:textbox style="mso-fit-shape-to-text:t" inset="2.53939mm,1.2697mm,2.53939mm,1.2697mm">
                         <w:txbxContent>
                           <w:p>
@@ -6086,7 +6379,7 @@
                         </w:txbxContent>
                       </v:textbox>
                     </v:rect>
-                    <v:rect id="Rectangle 80" o:spid="_x0000_s1105" style="position:absolute;left:11993;top:3276;width:3105;height:4915;visibility:visible;mso-wrap-style:none;v-text-anchor:top" o:gfxdata="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" filled="f" stroked="f">
+                    <v:rect id="Rectangle 80" o:spid="_x0000_s1105" style="position:absolute;left:11992;top:3276;width:3104;height:4636;visibility:visible;mso-wrap-style:none;v-text-anchor:top" o:gfxdata="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" filled="f" stroked="f">
                       <v:textbox style="mso-fit-shape-to-text:t" inset="2.53939mm,1.2697mm,2.53939mm,1.2697mm">
                         <w:txbxContent>
                           <w:p>
@@ -6112,7 +6405,7 @@
                         </w:txbxContent>
                       </v:textbox>
                     </v:rect>
-                    <v:rect id="Rectangle 81" o:spid="_x0000_s1106" style="position:absolute;left:9030;top:3276;width:3105;height:4915;visibility:visible;mso-wrap-style:none;v-text-anchor:top" o:gfxdata="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" filled="f" stroked="f">
+                    <v:rect id="Rectangle 81" o:spid="_x0000_s1106" style="position:absolute;left:9029;top:3276;width:3105;height:4636;visibility:visible;mso-wrap-style:none;v-text-anchor:top" o:gfxdata="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" filled="f" stroked="f">
                       <v:textbox style="mso-fit-shape-to-text:t" inset="2.53939mm,1.2697mm,2.53939mm,1.2697mm">
                         <w:txbxContent>
                           <w:p>
@@ -6138,7 +6431,7 @@
                         </w:txbxContent>
                       </v:textbox>
                     </v:rect>
-                    <v:rect id="Rectangle 82" o:spid="_x0000_s1107" style="position:absolute;left:6067;top:3276;width:3105;height:4915;visibility:visible;mso-wrap-style:none;v-text-anchor:top" o:gfxdata="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" filled="f" stroked="f">
+                    <v:rect id="Rectangle 82" o:spid="_x0000_s1107" style="position:absolute;left:6066;top:3276;width:3105;height:4636;visibility:visible;mso-wrap-style:none;v-text-anchor:top" o:gfxdata="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" filled="f" stroked="f">
                       <v:textbox style="mso-fit-shape-to-text:t" inset="2.53939mm,1.2697mm,2.53939mm,1.2697mm">
                         <w:txbxContent>
                           <w:p>
@@ -6165,7 +6458,7 @@
                       </v:textbox>
                     </v:rect>
                   </v:group>
-                  <v:rect id="Rectangle 83" o:spid="_x0000_s1108" style="position:absolute;left:-3886;top:14999;width:11361;height:4914;rotation:-90;visibility:visible;mso-wrap-style:none;v-text-anchor:top" o:gfxdata="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" filled="f" stroked="f">
+                  <v:rect id="Rectangle 83" o:spid="_x0000_s1108" style="position:absolute;left:-3886;top:14999;width:11361;height:4634;rotation:-90;visibility:visible;mso-wrap-style:none;v-text-anchor:top" o:gfxdata="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" filled="f" stroked="f">
                     <v:textbox style="mso-fit-shape-to-text:t">
                       <w:txbxContent>
                         <w:p>
@@ -6192,7 +6485,7 @@
                       </w:txbxContent>
                     </v:textbox>
                   </v:rect>
-                  <v:rect id="Rectangle 84" o:spid="_x0000_s1109" style="position:absolute;left:9481;width:14281;height:4914;visibility:visible;mso-wrap-style:none;v-text-anchor:top" o:gfxdata="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" filled="f" stroked="f">
+                  <v:rect id="Rectangle 84" o:spid="_x0000_s1109" style="position:absolute;left:9480;width:14281;height:4635;visibility:visible;mso-wrap-style:none;v-text-anchor:top" o:gfxdata="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" filled="f" stroked="f">
                     <v:textbox style="mso-fit-shape-to-text:t">
                       <w:txbxContent>
                         <w:p>
@@ -6219,7 +6512,7 @@
                       </w:txbxContent>
                     </v:textbox>
                   </v:rect>
-                  <v:rect id="Rectangle 85" o:spid="_x0000_s1110" style="position:absolute;left:4186;top:1086;width:3036;height:6489;visibility:visible;mso-wrap-style:none;v-text-anchor:top" o:gfxdata="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" filled="f" stroked="f">
+                  <v:rect id="Rectangle 85" o:spid="_x0000_s1110" style="position:absolute;left:4186;top:1086;width:3035;height:6007;visibility:visible;mso-wrap-style:none;v-text-anchor:top" o:gfxdata="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" filled="f" stroked="f">
                     <v:textbox style="mso-fit-shape-to-text:t">
                       <w:txbxContent>
                         <w:p>
@@ -6248,7 +6541,7 @@
                     </v:textbox>
                   </v:rect>
                 </v:group>
-                <v:rect id="Rectangle 86" o:spid="_x0000_s1111" style="position:absolute;left:35540;top:13317;width:4502;height:8915;visibility:visible;mso-wrap-style:none;v-text-anchor:top" o:gfxdata="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" filled="f" stroked="f">
+                <v:rect id="Rectangle 86" o:spid="_x0000_s1111" style="position:absolute;left:35536;top:13316;width:4502;height:8287;visibility:visible;mso-wrap-style:none;v-text-anchor:top" o:gfxdata="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" filled="f" stroked="f">
                   <v:textbox style="mso-fit-shape-to-text:t">
                     <w:txbxContent>
                       <w:p>
@@ -6274,8 +6567,8 @@
                     </w:txbxContent>
                   </v:textbox>
                 </v:rect>
-                <v:group id="Group 87" o:spid="_x0000_s1112" style="position:absolute;left:28553;top:1276;width:5605;height:25944" coordorigin="28553,1276" coordsize="5605,25943" o:gfxdata="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">
-                  <v:shape id="Text Box 12" o:spid="_x0000_s1113" type="#_x0000_t202" style="position:absolute;left:28867;top:1276;width:4581;height:7927;visibility:visible;mso-wrap-style:none;v-text-anchor:top" o:gfxdata="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" filled="f" stroked="f">
+                <v:group id="Group 87" o:spid="_x0000_s1112" style="position:absolute;left:28553;top:1276;width:5605;height:25944" coordorigin="28553,1276" coordsize="5605,25943" o:gfxdata="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">
+                  <v:shape id="Text Box 12" o:spid="_x0000_s1113" type="#_x0000_t202" style="position:absolute;left:28864;top:1276;width:4581;height:7380;visibility:visible;mso-wrap-style:none;v-text-anchor:top" o:gfxdata="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" filled="f" stroked="f">
                     <v:textbox style="mso-fit-shape-to-text:t" inset="2.27911mm,1.1396mm,2.27911mm,1.1396mm">
                       <w:txbxContent>
                         <w:p>
@@ -6300,16 +6593,16 @@
                       </w:txbxContent>
                     </v:textbox>
                   </v:shape>
-                  <v:rect id="Rectangle 89" o:spid="_x0000_s1114" style="position:absolute;left:28553;top:7103;width:5605;height:20117;visibility:visible;mso-wrap-style:none;v-text-anchor:middle" o:gfxdata="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" filled="f" strokeweight="2.25pt">
+                  <v:rect id="Rectangle 89" o:spid="_x0000_s1114" style="position:absolute;left:28553;top:7103;width:5605;height:20117;visibility:visible;mso-wrap-style:none;v-text-anchor:middle" o:gfxdata="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" filled="f" strokeweight="2.25pt">
                     <o:lock v:ext="edit" aspectratio="t"/>
                     <v:textbox inset="2.27911mm,1.1396mm,2.27911mm,1.1396mm"/>
                   </v:rect>
-                  <v:oval id="Oval 90" o:spid="_x0000_s1115" style="position:absolute;left:29159;top:7839;width:1189;height:1205;rotation:180;flip:x y;visibility:visible;mso-wrap-style:none;v-text-anchor:middle" o:gfxdata="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" fillcolor="red" strokecolor="red" strokeweight="1pt"/>
-                  <v:oval id="Oval 91" o:spid="_x0000_s1116" style="position:absolute;left:32199;top:13607;width:1189;height:1205;rotation:180;flip:x y;visibility:visible;mso-wrap-style:none;v-text-anchor:middle" o:gfxdata="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" fillcolor="red" strokecolor="red" strokeweight="1pt"/>
+                  <v:oval id="Oval 90" o:spid="_x0000_s1115" style="position:absolute;left:29159;top:7839;width:1189;height:1205;rotation:180;flip:x y;visibility:visible;mso-wrap-style:none;v-text-anchor:middle" o:gfxdata="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" fillcolor="red" strokecolor="red" strokeweight="1pt"/>
+                  <v:oval id="Oval 91" o:spid="_x0000_s1116" style="position:absolute;left:32199;top:13607;width:1189;height:1205;rotation:180;flip:x y;visibility:visible;mso-wrap-style:none;v-text-anchor:middle" o:gfxdata="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" fillcolor="red" strokecolor="red" strokeweight="1pt"/>
                 </v:group>
-                <v:group id="Group 92" o:spid="_x0000_s1117" style="position:absolute;left:38513;top:1187;width:8252;height:26033" coordorigin="38513,1187" coordsize="8251,26033" o:gfxdata="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">
-                  <v:group id="Group 93" o:spid="_x0000_s1118" style="position:absolute;left:38513;top:1187;width:8252;height:8126" coordorigin="38513,1187" coordsize="8251,8126" o:gfxdata="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">
-                    <v:shape id="Text Box 13" o:spid="_x0000_s1119" type="#_x0000_t202" style="position:absolute;left:38513;top:1387;width:8252;height:7926;visibility:visible;mso-wrap-style:none;v-text-anchor:top" o:gfxdata="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" filled="f" stroked="f">
+                <v:group id="Group 92" o:spid="_x0000_s1117" style="position:absolute;left:38509;top:1187;width:8257;height:26033" coordorigin="38509,1187" coordsize="8257,26033" o:gfxdata="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">
+                  <v:group id="Group 93" o:spid="_x0000_s1118" style="position:absolute;left:38509;top:1187;width:8257;height:9695" coordorigin="38509,1187" coordsize="8257,9695" o:gfxdata="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">
+                    <v:shape id="Text Box 13" o:spid="_x0000_s1119" type="#_x0000_t202" style="position:absolute;left:38509;top:1387;width:8257;height:9495;visibility:visible;mso-wrap-style:none;v-text-anchor:top" o:gfxdata="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" filled="f" stroked="f">
                       <v:textbox style="mso-fit-shape-to-text:t" inset="2.27911mm,1.1396mm,2.27911mm,1.1396mm">
                         <w:txbxContent>
                           <w:p>
@@ -6360,7 +6653,7 @@
                         </w:txbxContent>
                       </v:textbox>
                     </v:shape>
-                    <v:rect id="Rectangle 95" o:spid="_x0000_s1120" style="position:absolute;left:40305;top:1187;width:3035;height:6489;visibility:visible;mso-wrap-style:none;v-text-anchor:top" o:gfxdata="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" filled="f" stroked="f">
+                    <v:rect id="Rectangle 95" o:spid="_x0000_s1120" style="position:absolute;left:40304;top:1187;width:3035;height:6007;visibility:visible;mso-wrap-style:none;v-text-anchor:top" o:gfxdata="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" filled="f" stroked="f">
                       <v:textbox style="mso-fit-shape-to-text:t">
                         <w:txbxContent>
                           <w:p>
@@ -6389,13 +6682,13 @@
                       </v:textbox>
                     </v:rect>
                   </v:group>
-                  <v:rect id="Rectangle 96" o:spid="_x0000_s1121" style="position:absolute;left:40189;top:7103;width:5433;height:20117;visibility:visible;mso-wrap-style:none;v-text-anchor:middle" o:gfxdata="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" filled="f" strokeweight="2.25pt">
+                  <v:rect id="Rectangle 96" o:spid="_x0000_s1121" style="position:absolute;left:40189;top:7103;width:5433;height:20117;visibility:visible;mso-wrap-style:none;v-text-anchor:middle" o:gfxdata="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" filled="f" strokeweight="2.25pt">
                     <o:lock v:ext="edit" aspectratio="t"/>
                     <v:textbox inset="2.27911mm,1.1396mm,2.27911mm,1.1396mm"/>
                   </v:rect>
-                  <v:oval id="Oval 97" o:spid="_x0000_s1122" style="position:absolute;left:40829;top:10623;width:1189;height:1205;rotation:180;flip:x y;visibility:visible;mso-wrap-style:none;v-text-anchor:middle" o:gfxdata="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" fillcolor="blue" strokecolor="blue" strokeweight="1pt"/>
-                  <v:oval id="Oval 98" o:spid="_x0000_s1123" style="position:absolute;left:40829;top:16625;width:1189;height:1204;rotation:180;flip:x y;visibility:visible;mso-wrap-style:none;v-text-anchor:middle" o:gfxdata="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" fillcolor="blue" strokecolor="blue" strokeweight="1pt"/>
-                  <v:oval id="Oval 99" o:spid="_x0000_s1124" style="position:absolute;left:43710;top:22528;width:1188;height:1204;rotation:180;flip:x y;visibility:visible;mso-wrap-style:none;v-text-anchor:middle" o:gfxdata="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" fillcolor="blue" strokecolor="blue" strokeweight="1pt"/>
+                  <v:oval id="Oval 97" o:spid="_x0000_s1122" style="position:absolute;left:40829;top:10623;width:1189;height:1205;rotation:180;flip:x y;visibility:visible;mso-wrap-style:none;v-text-anchor:middle" o:gfxdata="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" fillcolor="blue" strokecolor="blue" strokeweight="1pt"/>
+                  <v:oval id="Oval 98" o:spid="_x0000_s1123" style="position:absolute;left:40829;top:16625;width:1189;height:1204;rotation:180;flip:x y;visibility:visible;mso-wrap-style:none;v-text-anchor:middle" o:gfxdata="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" fillcolor="blue" strokecolor="blue" strokeweight="1pt"/>
+                  <v:oval id="Oval 99" o:spid="_x0000_s1124" style="position:absolute;left:43710;top:22528;width:1188;height:1204;rotation:180;flip:x y;visibility:visible;mso-wrap-style:none;v-text-anchor:middle" o:gfxdata="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" fillcolor="blue" strokecolor="blue" strokeweight="1pt"/>
                 </v:group>
                 <w10:anchorlock/>
               </v:group>
@@ -6457,8 +6750,21 @@
         </w:numPr>
       </w:pPr>
       <w:r>
-        <w:t>Using Vector_build instead of simpler Vector_setElement</w:t>
-      </w:r>
+        <w:t xml:space="preserve">Using </w:t>
+      </w:r>
+      <w:proofErr w:type="spellStart"/>
+      <w:r>
+        <w:t>Vector_build</w:t>
+      </w:r>
+      <w:proofErr w:type="spellEnd"/>
+      <w:r>
+        <w:t xml:space="preserve"> instead of simpler </w:t>
+      </w:r>
+      <w:proofErr w:type="spellStart"/>
+      <w:r>
+        <w:t>Vector_setElement</w:t>
+      </w:r>
+      <w:proofErr w:type="spellEnd"/>
     </w:p>
     <w:p>
       <w:r>
@@ -6476,8 +6782,6 @@
       <w:r>
         <w:t>hpec_ex2_neighbors.c</w:t>
       </w:r>
-      <w:bookmarkStart w:id="0" w:name="_GoBack"/>
-      <w:bookmarkEnd w:id="0"/>
     </w:p>
     <w:p>
       <w:pPr>
@@ -6495,9 +6799,27 @@
           <w:numId w:val="6"/>
         </w:numPr>
       </w:pPr>
-      <w:r>
-        <w:t>Vector_new, Vector_build, Vector_setElement</w:t>
-      </w:r>
+      <w:proofErr w:type="spellStart"/>
+      <w:r>
+        <w:t>Vector_new</w:t>
+      </w:r>
+      <w:proofErr w:type="spellEnd"/>
+      <w:r>
+        <w:t xml:space="preserve">, </w:t>
+      </w:r>
+      <w:proofErr w:type="spellStart"/>
+      <w:r>
+        <w:t>Vector_build</w:t>
+      </w:r>
+      <w:proofErr w:type="spellEnd"/>
+      <w:r>
+        <w:t xml:space="preserve">, </w:t>
+      </w:r>
+      <w:proofErr w:type="spellStart"/>
+      <w:r>
+        <w:t>Vector_setElement</w:t>
+      </w:r>
+      <w:proofErr w:type="spellEnd"/>
     </w:p>
     <w:p/>
     <w:p>
@@ -6523,8 +6845,13 @@
         <w:t xml:space="preserve"> (with transpose of A)</w:t>
       </w:r>
       <w:r>
-        <w:t xml:space="preserve"> vs. vxm</w:t>
-      </w:r>
+        <w:t xml:space="preserve"> vs. </w:t>
+      </w:r>
+      <w:proofErr w:type="spellStart"/>
+      <w:r>
+        <w:t>vxm</w:t>
+      </w:r>
+      <w:proofErr w:type="spellEnd"/>
       <w:r>
         <w:t xml:space="preserve"> (without the transpose of A)</w:t>
       </w:r>
@@ -6553,7 +6880,15 @@
         <w:t xml:space="preserve">compute the out-degree, </w:t>
       </w:r>
       <w:r>
-        <w:t>(row) reduce(A, +)</w:t>
+        <w:t xml:space="preserve">(row) </w:t>
+      </w:r>
+      <w:proofErr w:type="gramStart"/>
+      <w:r>
+        <w:t>reduce(</w:t>
+      </w:r>
+      <w:proofErr w:type="gramEnd"/>
+      <w:r>
+        <w:t>A, +)</w:t>
       </w:r>
     </w:p>
     <w:p>
@@ -6577,7 +6912,6 @@
         </w:numPr>
       </w:pPr>
       <w:r>
-        <w:lastRenderedPageBreak/>
         <w:t xml:space="preserve">compute the </w:t>
       </w:r>
       <w:r>
@@ -6590,7 +6924,15 @@
         <w:t xml:space="preserve"> (row</w:t>
       </w:r>
       <w:r>
-        <w:t>) reduce(A’, +)</w:t>
+        <w:t xml:space="preserve">) </w:t>
+      </w:r>
+      <w:proofErr w:type="gramStart"/>
+      <w:r>
+        <w:t>reduce(</w:t>
+      </w:r>
+      <w:proofErr w:type="gramEnd"/>
+      <w:r>
+        <w:t>A’, +)</w:t>
       </w:r>
       <w:r>
         <w:t xml:space="preserve"> </w:t>
@@ -6751,9 +7093,52 @@
           <w:numId w:val="6"/>
         </w:numPr>
         <w:spacing w:after="0"/>
-      </w:pPr>
-      <w:r>
-        <w:t>Semiring vs. Linear Algebra (Arithmetic/+.*, Logical/Or.And, Min.+)</w:t>
+        <w:rPr>
+          <w:color w:val="FF0000"/>
+        </w:rPr>
+      </w:pPr>
+      <w:r>
+        <w:t xml:space="preserve">Semiring vs. </w:t>
+      </w:r>
+      <w:r>
+        <w:rPr>
+          <w:color w:val="FF0000"/>
+        </w:rPr>
+        <w:t xml:space="preserve">Linear Algebra </w:t>
+      </w:r>
+      <w:r>
+        <w:t>(Arithmetic/</w:t>
+      </w:r>
+      <w:proofErr w:type="gramStart"/>
+      <w:r>
+        <w:t>+.*</w:t>
+      </w:r>
+      <w:proofErr w:type="gramEnd"/>
+      <w:r>
+        <w:t>, Logical/</w:t>
+      </w:r>
+      <w:proofErr w:type="spellStart"/>
+      <w:r>
+        <w:t>Or.And</w:t>
+      </w:r>
+      <w:proofErr w:type="spellEnd"/>
+      <w:r>
+        <w:t>, Min.+)</w:t>
+      </w:r>
+      <w:r>
+        <w:t xml:space="preserve"> </w:t>
+      </w:r>
+      <w:r>
+        <w:rPr>
+          <w:color w:val="FF0000"/>
+        </w:rPr>
+        <w:sym w:font="Wingdings" w:char="F0DF"/>
+      </w:r>
+      <w:r>
+        <w:rPr>
+          <w:color w:val="FF0000"/>
+        </w:rPr>
+        <w:t xml:space="preserve"> TGM: see linear algebra comment above</w:t>
       </w:r>
     </w:p>
     <w:p>
@@ -6780,7 +7165,23 @@
         <w:t xml:space="preserve"> from Appendix B.1 of the C API specification</w:t>
       </w:r>
       <w:r>
-        <w:t xml:space="preserve"> (with slight modifications to names, and replacing reduce with Vector_nvals)</w:t>
+        <w:t xml:space="preserve"> (with slight modifications to </w:t>
+      </w:r>
+      <w:proofErr w:type="gramStart"/>
+      <w:r>
+        <w:t>names, and</w:t>
+      </w:r>
+      <w:proofErr w:type="gramEnd"/>
+      <w:r>
+        <w:t xml:space="preserve"> replacing reduce with </w:t>
+      </w:r>
+      <w:proofErr w:type="spellStart"/>
+      <w:r>
+        <w:t>Vector_nvals</w:t>
+      </w:r>
+      <w:proofErr w:type="spellEnd"/>
+      <w:r>
+        <w:t>)</w:t>
       </w:r>
       <w:r>
         <w:t xml:space="preserve">.  </w:t>
@@ -6799,8 +7200,13 @@
       </w:r>
     </w:p>
     <w:p>
-      <w:r>
-        <w:t>GraphBLAS methods and operations used:</w:t>
+      <w:proofErr w:type="spellStart"/>
+      <w:r>
+        <w:t>GraphBLAS</w:t>
+      </w:r>
+      <w:proofErr w:type="spellEnd"/>
+      <w:r>
+        <w:t xml:space="preserve"> methods and operations used:</w:t>
       </w:r>
     </w:p>
     <w:p>
@@ -6811,12 +7217,14 @@
           <w:numId w:val="14"/>
         </w:numPr>
       </w:pPr>
+      <w:proofErr w:type="spellStart"/>
       <w:r>
         <w:t>GrB_Matrix_n</w:t>
       </w:r>
       <w:r>
         <w:t>rows</w:t>
       </w:r>
+      <w:proofErr w:type="spellEnd"/>
     </w:p>
     <w:p>
       <w:pPr>
@@ -6826,9 +7234,19 @@
           <w:numId w:val="14"/>
         </w:numPr>
       </w:pPr>
-      <w:r>
-        <w:t>GrB_Vector_new, GrB_Vector_setElement</w:t>
-      </w:r>
+      <w:proofErr w:type="spellStart"/>
+      <w:r>
+        <w:t>GrB_Vector_new</w:t>
+      </w:r>
+      <w:proofErr w:type="spellEnd"/>
+      <w:r>
+        <w:t xml:space="preserve">, </w:t>
+      </w:r>
+      <w:proofErr w:type="spellStart"/>
+      <w:r>
+        <w:t>GrB_Vector_setElement</w:t>
+      </w:r>
+      <w:proofErr w:type="spellEnd"/>
     </w:p>
     <w:p>
       <w:pPr>
@@ -6838,9 +7256,11 @@
           <w:numId w:val="14"/>
         </w:numPr>
       </w:pPr>
+      <w:proofErr w:type="spellStart"/>
       <w:r>
         <w:t>GrB_Monoid_new</w:t>
       </w:r>
+      <w:proofErr w:type="spellEnd"/>
     </w:p>
     <w:p>
       <w:pPr>
@@ -6850,9 +7270,11 @@
           <w:numId w:val="14"/>
         </w:numPr>
       </w:pPr>
+      <w:proofErr w:type="spellStart"/>
       <w:r>
         <w:t>GrB_Semiring_new</w:t>
       </w:r>
+      <w:proofErr w:type="spellEnd"/>
     </w:p>
     <w:p>
       <w:pPr>
@@ -6862,9 +7284,19 @@
           <w:numId w:val="14"/>
         </w:numPr>
       </w:pPr>
-      <w:r>
-        <w:t>GrB_Descriptor_new, GrB_Descriptor_set</w:t>
-      </w:r>
+      <w:proofErr w:type="spellStart"/>
+      <w:r>
+        <w:t>GrB_Descriptor_new</w:t>
+      </w:r>
+      <w:proofErr w:type="spellEnd"/>
+      <w:r>
+        <w:t xml:space="preserve">, </w:t>
+      </w:r>
+      <w:proofErr w:type="spellStart"/>
+      <w:r>
+        <w:t>GrB_Descriptor_set</w:t>
+      </w:r>
+      <w:proofErr w:type="spellEnd"/>
     </w:p>
     <w:p>
       <w:pPr>
@@ -6874,8 +7306,13 @@
           <w:numId w:val="14"/>
         </w:numPr>
       </w:pPr>
-      <w:r>
-        <w:t>GrB_assign (scalar-to-vector variant)</w:t>
+      <w:proofErr w:type="spellStart"/>
+      <w:r>
+        <w:t>GrB_assign</w:t>
+      </w:r>
+      <w:proofErr w:type="spellEnd"/>
+      <w:r>
+        <w:t xml:space="preserve"> (scalar-to-vector variant)</w:t>
       </w:r>
     </w:p>
     <w:p>
@@ -6886,9 +7323,19 @@
           <w:numId w:val="14"/>
         </w:numPr>
       </w:pPr>
-      <w:r>
-        <w:t>GrB_vxm or GrB_mxv</w:t>
-      </w:r>
+      <w:proofErr w:type="spellStart"/>
+      <w:r>
+        <w:t>GrB_vxm</w:t>
+      </w:r>
+      <w:proofErr w:type="spellEnd"/>
+      <w:r>
+        <w:t xml:space="preserve"> or </w:t>
+      </w:r>
+      <w:proofErr w:type="spellStart"/>
+      <w:r>
+        <w:t>GrB_mxv</w:t>
+      </w:r>
+      <w:proofErr w:type="spellEnd"/>
       <w:r>
         <w:t xml:space="preserve"> </w:t>
       </w:r>
@@ -6907,11 +7354,16 @@
           <w:numId w:val="14"/>
         </w:numPr>
       </w:pPr>
+      <w:proofErr w:type="spellStart"/>
       <w:r>
         <w:t>GrB_</w:t>
       </w:r>
       <w:r>
-        <w:t>Vector_nvals (appendix uses reduce here)</w:t>
+        <w:t>Vector_nvals</w:t>
+      </w:r>
+      <w:proofErr w:type="spellEnd"/>
+      <w:r>
+        <w:t xml:space="preserve"> (appendix uses reduce here)</w:t>
       </w:r>
     </w:p>
     <w:p>
@@ -6964,7 +7416,31 @@
     </w:p>
     <w:p>
       <w:r>
-        <w:t>We need to do this without given them a “parent-list” BFS that uses “index_of” utility and MinSecond ‘semiring’ because there is just not enough time to go over all of the gorey details.</w:t>
+        <w:t>We need to do this without given them a “parent-list” BFS that uses “</w:t>
+      </w:r>
+      <w:proofErr w:type="spellStart"/>
+      <w:r>
+        <w:t>index_of</w:t>
+      </w:r>
+      <w:proofErr w:type="spellEnd"/>
+      <w:r>
+        <w:t xml:space="preserve">” utility and </w:t>
+      </w:r>
+      <w:proofErr w:type="spellStart"/>
+      <w:r>
+        <w:t>MinSecond</w:t>
+      </w:r>
+      <w:proofErr w:type="spellEnd"/>
+      <w:r>
+        <w:t xml:space="preserve"> ‘semiring’ because there is just not enough time to go over all of the </w:t>
+      </w:r>
+      <w:proofErr w:type="spellStart"/>
+      <w:r>
+        <w:t>gorey</w:t>
+      </w:r>
+      <w:proofErr w:type="spellEnd"/>
+      <w:r>
+        <w:t xml:space="preserve"> details.</w:t>
       </w:r>
     </w:p>
     <w:p>
@@ -6977,7 +7453,31 @@
         <w:ind w:left="720"/>
       </w:pPr>
       <w:r>
-        <w:t>A’ +.* e_i finds out-neighbors of vertex i.</w:t>
+        <w:t xml:space="preserve">A’ </w:t>
+      </w:r>
+      <w:proofErr w:type="gramStart"/>
+      <w:r>
+        <w:t>+.*</w:t>
+      </w:r>
+      <w:proofErr w:type="gramEnd"/>
+      <w:r>
+        <w:t xml:space="preserve"> </w:t>
+      </w:r>
+      <w:proofErr w:type="spellStart"/>
+      <w:r>
+        <w:t>e_i</w:t>
+      </w:r>
+      <w:proofErr w:type="spellEnd"/>
+      <w:r>
+        <w:t xml:space="preserve"> finds out-neighbors of vertex </w:t>
+      </w:r>
+      <w:proofErr w:type="spellStart"/>
+      <w:r>
+        <w:t>i</w:t>
+      </w:r>
+      <w:proofErr w:type="spellEnd"/>
+      <w:r>
+        <w:t>.</w:t>
       </w:r>
     </w:p>
     <w:p>
@@ -6990,21 +7490,75 @@
         <w:ind w:left="720"/>
       </w:pPr>
       <w:r>
-        <w:lastRenderedPageBreak/>
-        <w:t>A +.* e_i finds the in neighbors of vertex i.</w:t>
-      </w:r>
-    </w:p>
-    <w:p>
-      <w:r>
-        <w:t>We are only interested in finding those in neighbors with level one less than vertex i.  We can create a mask from the level result in the previous exercise:</w:t>
+        <w:t xml:space="preserve">A </w:t>
+      </w:r>
+      <w:proofErr w:type="gramStart"/>
+      <w:r>
+        <w:t>+.*</w:t>
+      </w:r>
+      <w:proofErr w:type="gramEnd"/>
+      <w:r>
+        <w:t xml:space="preserve"> </w:t>
+      </w:r>
+      <w:proofErr w:type="spellStart"/>
+      <w:r>
+        <w:t>e_i</w:t>
+      </w:r>
+      <w:proofErr w:type="spellEnd"/>
+      <w:r>
+        <w:t xml:space="preserve"> finds the in neighbors of vertex </w:t>
+      </w:r>
+      <w:proofErr w:type="spellStart"/>
+      <w:r>
+        <w:t>i</w:t>
+      </w:r>
+      <w:proofErr w:type="spellEnd"/>
+      <w:r>
+        <w:t>.</w:t>
+      </w:r>
+    </w:p>
+    <w:p>
+      <w:r>
+        <w:t xml:space="preserve">We are only interested in finding those in neighbors with level one less than vertex </w:t>
+      </w:r>
+      <w:proofErr w:type="spellStart"/>
+      <w:r>
+        <w:t>i</w:t>
+      </w:r>
+      <w:proofErr w:type="spellEnd"/>
+      <w:r>
+        <w:t>.  We can create a mask from the level result in the previous exercise:</w:t>
       </w:r>
     </w:p>
     <w:p>
       <w:pPr>
         <w:ind w:left="720"/>
       </w:pPr>
-      <w:r>
-        <w:t>val = level.getElement(i) – 1</w:t>
+      <w:proofErr w:type="spellStart"/>
+      <w:r>
+        <w:t>val</w:t>
+      </w:r>
+      <w:proofErr w:type="spellEnd"/>
+      <w:r>
+        <w:t xml:space="preserve"> = </w:t>
+      </w:r>
+      <w:proofErr w:type="spellStart"/>
+      <w:proofErr w:type="gramStart"/>
+      <w:r>
+        <w:t>level.getElement</w:t>
+      </w:r>
+      <w:proofErr w:type="spellEnd"/>
+      <w:proofErr w:type="gramEnd"/>
+      <w:r>
+        <w:t>(</w:t>
+      </w:r>
+      <w:proofErr w:type="spellStart"/>
+      <w:r>
+        <w:t>i</w:t>
+      </w:r>
+      <w:proofErr w:type="spellEnd"/>
+      <w:r>
+        <w:t>) – 1</w:t>
       </w:r>
     </w:p>
     <w:p>
@@ -7012,15 +7566,49 @@
         <w:ind w:left="720"/>
       </w:pPr>
       <w:r>
-        <w:t>mask = level.apply([==val])</w:t>
-      </w:r>
-    </w:p>
-    <w:p>
-      <w:r>
-        <w:t>This will require teaching students how to define a Unary Operator for apply that applies the [==val] to every element in the level vector to create a boole</w:t>
-      </w:r>
-      <w:r>
-        <w:t>an vector used as a mask in the mxv above.</w:t>
+        <w:t xml:space="preserve">mask = </w:t>
+      </w:r>
+      <w:proofErr w:type="spellStart"/>
+      <w:proofErr w:type="gramStart"/>
+      <w:r>
+        <w:t>level.apply</w:t>
+      </w:r>
+      <w:proofErr w:type="spellEnd"/>
+      <w:proofErr w:type="gramEnd"/>
+      <w:r>
+        <w:t>([==</w:t>
+      </w:r>
+      <w:proofErr w:type="spellStart"/>
+      <w:r>
+        <w:t>val</w:t>
+      </w:r>
+      <w:proofErr w:type="spellEnd"/>
+      <w:r>
+        <w:t>])</w:t>
+      </w:r>
+    </w:p>
+    <w:p>
+      <w:r>
+        <w:t>This will require teaching students how to define a Unary Operator for apply that applies the [==</w:t>
+      </w:r>
+      <w:proofErr w:type="spellStart"/>
+      <w:r>
+        <w:t>val</w:t>
+      </w:r>
+      <w:proofErr w:type="spellEnd"/>
+      <w:r>
+        <w:t xml:space="preserve">] to every element in the level vector to create a </w:t>
+      </w:r>
+      <w:proofErr w:type="spellStart"/>
+      <w:r>
+        <w:t>boole</w:t>
+      </w:r>
+      <w:r>
+        <w:t>an</w:t>
+      </w:r>
+      <w:proofErr w:type="spellEnd"/>
+      <w:r>
+        <w:t xml:space="preserve"> vector used as a mask in the mxv above.</w:t>
       </w:r>
     </w:p>
     <w:p>
@@ -7195,7 +7783,12 @@
         </w:numPr>
       </w:pPr>
       <w:r>
-        <w:t>Provide algorithms translated from GBTL</w:t>
+        <w:t>Provide algorith</w:t>
+      </w:r>
+      <w:bookmarkStart w:id="0" w:name="_GoBack"/>
+      <w:bookmarkEnd w:id="0"/>
+      <w:r>
+        <w:t>ms translated from GBTL</w:t>
       </w:r>
     </w:p>
     <w:p>
@@ -7203,7 +7796,19 @@
         <w:t>-------------------------------------------------------------------------------</w:t>
       </w:r>
     </w:p>
-    <w:p/>
+    <w:p>
+      <w:pPr>
+        <w:pStyle w:val="Heading1"/>
+      </w:pPr>
+      <w:r>
+        <w:t>Proposed appendix … not covered in the tutorial but provided as backup</w:t>
+      </w:r>
+    </w:p>
+    <w:p>
+      <w:r>
+        <w:t>Describe techniques and code used to create the HPEC dataset.  Even though we won’t cover this in the tutorial, it will be interesting for many of the students (and myself as well) to look at on their own.</w:t>
+      </w:r>
+    </w:p>
     <w:p/>
     <w:sectPr>
       <w:pgSz w:w="12240" w:h="15840"/>
@@ -7216,7 +7821,7 @@
 </file>
 
 <file path=word/numbering.xml><?xml version="1.0" encoding="utf-8"?>
-<w:numbering xmlns:wpc="http://schemas.microsoft.com/office/word/2010/wordprocessingCanvas" xmlns:mc="http://schemas.openxmlformats.org/markup-compatibility/2006" xmlns:o="urn:schemas-microsoft-com:office:office" xmlns:r="http://schemas.openxmlformats.org/officeDocument/2006/relationships" xmlns:m="http://schemas.openxmlformats.org/officeDocument/2006/math" xmlns:v="urn:schemas-microsoft-com:vml" xmlns:wp14="http://schemas.microsoft.com/office/word/2010/wordprocessingDrawing" xmlns:wp="http://schemas.openxmlformats.org/drawingml/2006/wordprocessingDrawing" xmlns:w10="urn:schemas-microsoft-com:office:word" xmlns:w="http://schemas.openxmlformats.org/wordprocessingml/2006/main" xmlns:w14="http://schemas.microsoft.com/office/word/2010/wordml" xmlns:w15="http://schemas.microsoft.com/office/word/2012/wordml" xmlns:wpg="http://schemas.microsoft.com/office/word/2010/wordprocessingGroup" xmlns:wpi="http://schemas.microsoft.com/office/word/2010/wordprocessingInk" xmlns:wne="http://schemas.microsoft.com/office/word/2006/wordml" xmlns:wps="http://schemas.microsoft.com/office/word/2010/wordprocessingShape" mc:Ignorable="w14 w15 wp14">
+<w:numbering xmlns:wpc="http://schemas.microsoft.com/office/word/2010/wordprocessingCanvas" xmlns:cx="http://schemas.microsoft.com/office/drawing/2014/chartex" xmlns:cx1="http://schemas.microsoft.com/office/drawing/2015/9/8/chartex" xmlns:cx2="http://schemas.microsoft.com/office/drawing/2015/10/21/chartex" xmlns:cx3="http://schemas.microsoft.com/office/drawing/2016/5/9/chartex" xmlns:cx4="http://schemas.microsoft.com/office/drawing/2016/5/10/chartex" xmlns:cx5="http://schemas.microsoft.com/office/drawing/2016/5/11/chartex" xmlns:cx6="http://schemas.microsoft.com/office/drawing/2016/5/12/chartex" xmlns:cx7="http://schemas.microsoft.com/office/drawing/2016/5/13/chartex" xmlns:cx8="http://schemas.microsoft.com/office/drawing/2016/5/14/chartex" xmlns:mc="http://schemas.openxmlformats.org/markup-compatibility/2006" xmlns:aink="http://schemas.microsoft.com/office/drawing/2016/ink" xmlns:am3d="http://schemas.microsoft.com/office/drawing/2017/model3d" xmlns:o="urn:schemas-microsoft-com:office:office" xmlns:r="http://schemas.openxmlformats.org/officeDocument/2006/relationships" xmlns:m="http://schemas.openxmlformats.org/officeDocument/2006/math" xmlns:v="urn:schemas-microsoft-com:vml" xmlns:wp14="http://schemas.microsoft.com/office/word/2010/wordprocessingDrawing" xmlns:wp="http://schemas.openxmlformats.org/drawingml/2006/wordprocessingDrawing" xmlns:w10="urn:schemas-microsoft-com:office:word" xmlns:w="http://schemas.openxmlformats.org/wordprocessingml/2006/main" xmlns:w14="http://schemas.microsoft.com/office/word/2010/wordml" xmlns:w15="http://schemas.microsoft.com/office/word/2012/wordml" xmlns:w16cid="http://schemas.microsoft.com/office/word/2016/wordml/cid" xmlns:w16se="http://schemas.microsoft.com/office/word/2015/wordml/symex" xmlns:wpg="http://schemas.microsoft.com/office/word/2010/wordprocessingGroup" xmlns:wpi="http://schemas.microsoft.com/office/word/2010/wordprocessingInk" xmlns:wne="http://schemas.microsoft.com/office/word/2006/wordml" xmlns:wps="http://schemas.microsoft.com/office/word/2010/wordprocessingShape" mc:Ignorable="w14 w15 w16se w16cid wp14">
   <w:abstractNum w:abstractNumId="0" w15:restartNumberingAfterBreak="0">
     <w:nsid w:val="03561B2A"/>
     <w:multiLevelType w:val="hybridMultilevel"/>
@@ -9065,7 +9670,7 @@
 </file>
 
 <file path=word/styles.xml><?xml version="1.0" encoding="utf-8"?>
-<w:styles xmlns:mc="http://schemas.openxmlformats.org/markup-compatibility/2006" xmlns:r="http://schemas.openxmlformats.org/officeDocument/2006/relationships" xmlns:w="http://schemas.openxmlformats.org/wordprocessingml/2006/main" xmlns:w14="http://schemas.microsoft.com/office/word/2010/wordml" xmlns:w15="http://schemas.microsoft.com/office/word/2012/wordml" mc:Ignorable="w14 w15">
+<w:styles xmlns:mc="http://schemas.openxmlformats.org/markup-compatibility/2006" xmlns:r="http://schemas.openxmlformats.org/officeDocument/2006/relationships" xmlns:w="http://schemas.openxmlformats.org/wordprocessingml/2006/main" xmlns:w14="http://schemas.microsoft.com/office/word/2010/wordml" xmlns:w15="http://schemas.microsoft.com/office/word/2012/wordml" xmlns:w16cid="http://schemas.microsoft.com/office/word/2016/wordml/cid" xmlns:w16se="http://schemas.microsoft.com/office/word/2015/wordml/symex" mc:Ignorable="w14 w15 w16se w16cid">
   <w:docDefaults>
     <w:rPrDefault>
       <w:rPr>
@@ -9081,7 +9686,7 @@
       </w:pPr>
     </w:pPrDefault>
   </w:docDefaults>
-  <w:latentStyles w:defLockedState="0" w:defUIPriority="99" w:defSemiHidden="0" w:defUnhideWhenUsed="0" w:defQFormat="0" w:count="371">
+  <w:latentStyles w:defLockedState="0" w:defUIPriority="99" w:defSemiHidden="0" w:defUnhideWhenUsed="0" w:defQFormat="0" w:count="375">
     <w:lsdException w:name="Normal" w:uiPriority="0" w:qFormat="1"/>
     <w:lsdException w:name="heading 1" w:uiPriority="9" w:qFormat="1"/>
     <w:lsdException w:name="heading 2" w:semiHidden="1" w:uiPriority="9" w:unhideWhenUsed="1" w:qFormat="1"/>
@@ -9187,7 +9792,6 @@
     <w:lsdException w:name="HTML Sample" w:semiHidden="1" w:unhideWhenUsed="1"/>
     <w:lsdException w:name="HTML Typewriter" w:semiHidden="1" w:unhideWhenUsed="1"/>
     <w:lsdException w:name="HTML Variable" w:semiHidden="1" w:unhideWhenUsed="1"/>
-    <w:lsdException w:name="Normal Table" w:semiHidden="1" w:unhideWhenUsed="1"/>
     <w:lsdException w:name="annotation subject" w:semiHidden="1" w:unhideWhenUsed="1"/>
     <w:lsdException w:name="No List" w:semiHidden="1" w:unhideWhenUsed="1"/>
     <w:lsdException w:name="Outline List 1" w:semiHidden="1" w:unhideWhenUsed="1"/>
@@ -9231,10 +9835,8 @@
     <w:lsdException w:name="Table Elegant" w:semiHidden="1" w:unhideWhenUsed="1"/>
     <w:lsdException w:name="Table Professional" w:semiHidden="1" w:unhideWhenUsed="1"/>
     <w:lsdException w:name="Table Subtle 1" w:semiHidden="1" w:unhideWhenUsed="1"/>
-    <w:lsdException w:name="Table Subtle 2" w:semiHidden="1" w:unhideWhenUsed="1"/>
     <w:lsdException w:name="Table Web 1" w:semiHidden="1" w:unhideWhenUsed="1"/>
     <w:lsdException w:name="Table Web 2" w:semiHidden="1" w:unhideWhenUsed="1"/>
-    <w:lsdException w:name="Table Web 3" w:semiHidden="1" w:unhideWhenUsed="1"/>
     <w:lsdException w:name="Balloon Text" w:semiHidden="1" w:unhideWhenUsed="1"/>
     <w:lsdException w:name="Table Grid" w:uiPriority="39"/>
     <w:lsdException w:name="Table Theme" w:semiHidden="1" w:unhideWhenUsed="1"/>
@@ -9453,10 +10055,35 @@
     <w:lsdException w:name="List Table 5 Dark Accent 6" w:uiPriority="50"/>
     <w:lsdException w:name="List Table 6 Colorful Accent 6" w:uiPriority="51"/>
     <w:lsdException w:name="List Table 7 Colorful Accent 6" w:uiPriority="52"/>
+    <w:lsdException w:name="Mention" w:semiHidden="1" w:unhideWhenUsed="1"/>
+    <w:lsdException w:name="Smart Hyperlink" w:semiHidden="1" w:unhideWhenUsed="1"/>
+    <w:lsdException w:name="Hashtag" w:semiHidden="1" w:unhideWhenUsed="1"/>
+    <w:lsdException w:name="Unresolved Mention" w:semiHidden="1" w:unhideWhenUsed="1"/>
   </w:latentStyles>
   <w:style w:type="paragraph" w:default="1" w:styleId="Normal">
     <w:name w:val="Normal"/>
     <w:qFormat/>
+  </w:style>
+  <w:style w:type="paragraph" w:styleId="Heading1">
+    <w:name w:val="heading 1"/>
+    <w:basedOn w:val="Normal"/>
+    <w:next w:val="Normal"/>
+    <w:link w:val="Heading1Char"/>
+    <w:uiPriority w:val="9"/>
+    <w:qFormat/>
+    <w:rsid w:val="00702766"/>
+    <w:pPr>
+      <w:keepNext/>
+      <w:keepLines/>
+      <w:spacing w:before="240" w:after="0"/>
+      <w:outlineLvl w:val="0"/>
+    </w:pPr>
+    <w:rPr>
+      <w:rFonts w:asciiTheme="majorHAnsi" w:eastAsiaTheme="majorEastAsia" w:hAnsiTheme="majorHAnsi" w:cstheme="majorBidi"/>
+      <w:color w:val="2E74B5" w:themeColor="accent1" w:themeShade="BF"/>
+      <w:sz w:val="32"/>
+      <w:szCs w:val="32"/>
+    </w:rPr>
   </w:style>
   <w:style w:type="paragraph" w:styleId="Heading2">
     <w:name w:val="heading 2"/>
@@ -9614,6 +10241,19 @@
       <w:rFonts w:ascii="Times New Roman" w:eastAsiaTheme="minorEastAsia" w:hAnsi="Times New Roman" w:cs="Times New Roman"/>
       <w:sz w:val="24"/>
       <w:szCs w:val="24"/>
+    </w:rPr>
+  </w:style>
+  <w:style w:type="character" w:customStyle="1" w:styleId="Heading1Char">
+    <w:name w:val="Heading 1 Char"/>
+    <w:basedOn w:val="DefaultParagraphFont"/>
+    <w:link w:val="Heading1"/>
+    <w:uiPriority w:val="9"/>
+    <w:rsid w:val="00702766"/>
+    <w:rPr>
+      <w:rFonts w:asciiTheme="majorHAnsi" w:eastAsiaTheme="majorEastAsia" w:hAnsiTheme="majorHAnsi" w:cstheme="majorBidi"/>
+      <w:color w:val="2E74B5" w:themeColor="accent1" w:themeShade="BF"/>
+      <w:sz w:val="32"/>
+      <w:szCs w:val="32"/>
     </w:rPr>
   </w:style>
 </w:styles>

</xml_diff>

<commit_message>
Updating Part 5 to reflect code checked into hpec_ex4_bfs_parents.c
</commit_message>
<xml_diff>
--- a/HPEC18_tutorial/Plans_GraphBLASTutorial_HPEC2018.docx
+++ b/HPEC18_tutorial/Plans_GraphBLASTutorial_HPEC2018.docx
@@ -1,18 +1,13 @@
 
 <file path=word/document.xml><?xml version="1.0" encoding="utf-8"?>
-<w:document xmlns:wpc="http://schemas.microsoft.com/office/word/2010/wordprocessingCanvas" xmlns:cx="http://schemas.microsoft.com/office/drawing/2014/chartex" xmlns:cx1="http://schemas.microsoft.com/office/drawing/2015/9/8/chartex" xmlns:cx2="http://schemas.microsoft.com/office/drawing/2015/10/21/chartex" xmlns:cx3="http://schemas.microsoft.com/office/drawing/2016/5/9/chartex" xmlns:cx4="http://schemas.microsoft.com/office/drawing/2016/5/10/chartex" xmlns:cx5="http://schemas.microsoft.com/office/drawing/2016/5/11/chartex" xmlns:cx6="http://schemas.microsoft.com/office/drawing/2016/5/12/chartex" xmlns:cx7="http://schemas.microsoft.com/office/drawing/2016/5/13/chartex" xmlns:cx8="http://schemas.microsoft.com/office/drawing/2016/5/14/chartex" xmlns:mc="http://schemas.openxmlformats.org/markup-compatibility/2006" xmlns:aink="http://schemas.microsoft.com/office/drawing/2016/ink" xmlns:am3d="http://schemas.microsoft.com/office/drawing/2017/model3d" xmlns:o="urn:schemas-microsoft-com:office:office" xmlns:r="http://schemas.openxmlformats.org/officeDocument/2006/relationships" xmlns:m="http://schemas.openxmlformats.org/officeDocument/2006/math" xmlns:v="urn:schemas-microsoft-com:vml" xmlns:wp14="http://schemas.microsoft.com/office/word/2010/wordprocessingDrawing" xmlns:wp="http://schemas.openxmlformats.org/drawingml/2006/wordprocessingDrawing" xmlns:w10="urn:schemas-microsoft-com:office:word" xmlns:w="http://schemas.openxmlformats.org/wordprocessingml/2006/main" xmlns:w14="http://schemas.microsoft.com/office/word/2010/wordml" xmlns:w15="http://schemas.microsoft.com/office/word/2012/wordml" xmlns:w16cid="http://schemas.microsoft.com/office/word/2016/wordml/cid" xmlns:w16se="http://schemas.microsoft.com/office/word/2015/wordml/symex" xmlns:wpg="http://schemas.microsoft.com/office/word/2010/wordprocessingGroup" xmlns:wpi="http://schemas.microsoft.com/office/word/2010/wordprocessingInk" xmlns:wne="http://schemas.microsoft.com/office/word/2006/wordml" xmlns:wps="http://schemas.microsoft.com/office/word/2010/wordprocessingShape" mc:Ignorable="w14 w15 w16se w16cid wp14">
+<w:document xmlns:wpc="http://schemas.microsoft.com/office/word/2010/wordprocessingCanvas" xmlns:mc="http://schemas.openxmlformats.org/markup-compatibility/2006" xmlns:o="urn:schemas-microsoft-com:office:office" xmlns:r="http://schemas.openxmlformats.org/officeDocument/2006/relationships" xmlns:m="http://schemas.openxmlformats.org/officeDocument/2006/math" xmlns:v="urn:schemas-microsoft-com:vml" xmlns:wp14="http://schemas.microsoft.com/office/word/2010/wordprocessingDrawing" xmlns:wp="http://schemas.openxmlformats.org/drawingml/2006/wordprocessingDrawing" xmlns:w10="urn:schemas-microsoft-com:office:word" xmlns:w="http://schemas.openxmlformats.org/wordprocessingml/2006/main" xmlns:w14="http://schemas.microsoft.com/office/word/2010/wordml" xmlns:w15="http://schemas.microsoft.com/office/word/2012/wordml" xmlns:wpg="http://schemas.microsoft.com/office/word/2010/wordprocessingGroup" xmlns:wpi="http://schemas.microsoft.com/office/word/2010/wordprocessingInk" xmlns:wne="http://schemas.microsoft.com/office/word/2006/wordml" xmlns:wps="http://schemas.microsoft.com/office/word/2010/wordprocessingShape" mc:Ignorable="w14 w15 wp14">
   <w:body>
     <w:p>
       <w:pPr>
         <w:pStyle w:val="Title"/>
       </w:pPr>
-      <w:proofErr w:type="spellStart"/>
-      <w:r>
-        <w:t>GraphBLAS</w:t>
-      </w:r>
-      <w:proofErr w:type="spellEnd"/>
-      <w:r>
-        <w:t xml:space="preserve"> Tutorial at HPEC</w:t>
+      <w:r>
+        <w:t>GraphBLAS Tutorial at HPEC</w:t>
       </w:r>
     </w:p>
     <w:p/>
@@ -23,15 +18,7 @@
     </w:p>
     <w:p>
       <w:r>
-        <w:t xml:space="preserve">Two </w:t>
-      </w:r>
-      <w:proofErr w:type="gramStart"/>
-      <w:r>
-        <w:t>90 minute</w:t>
-      </w:r>
-      <w:proofErr w:type="gramEnd"/>
-      <w:r>
-        <w:t xml:space="preserve"> sessions: 9-10:30, 11-12:30</w:t>
+        <w:t>Two 90 minute sessions: 9-10:30, 11-12:30</w:t>
       </w:r>
     </w:p>
     <w:p/>
@@ -51,13 +38,8 @@
       <w:r>
         <w:t xml:space="preserve">six </w:t>
       </w:r>
-      <w:proofErr w:type="gramStart"/>
-      <w:r>
-        <w:t>thirty minute</w:t>
-      </w:r>
-      <w:proofErr w:type="gramEnd"/>
-      <w:r>
-        <w:t xml:space="preserve"> chunks:</w:t>
+      <w:r>
+        <w:t>thirty minute chunks:</w:t>
       </w:r>
     </w:p>
     <w:p/>
@@ -72,13 +54,8 @@
         <w:t xml:space="preserve"> 1. Introduction</w:t>
       </w:r>
       <w:r>
-        <w:t xml:space="preserve"> to </w:t>
-      </w:r>
-      <w:proofErr w:type="spellStart"/>
-      <w:r>
-        <w:t>GraphBLAS</w:t>
-      </w:r>
-      <w:proofErr w:type="spellEnd"/>
+        <w:t xml:space="preserve"> to GraphBLAS</w:t>
+      </w:r>
       <w:r>
         <w:t>, and tooling for the hands-on portion</w:t>
       </w:r>
@@ -110,31 +87,7 @@
         </w:numPr>
       </w:pPr>
       <w:r>
-        <w:t xml:space="preserve">The </w:t>
-      </w:r>
-      <w:proofErr w:type="spellStart"/>
-      <w:r>
-        <w:t>GraphBLAS</w:t>
-      </w:r>
-      <w:proofErr w:type="spellEnd"/>
-      <w:r>
-        <w:t xml:space="preserve"> library source </w:t>
-      </w:r>
-      <w:proofErr w:type="spellStart"/>
-      <w:r>
-        <w:t>tarball</w:t>
-      </w:r>
-      <w:proofErr w:type="spellEnd"/>
-      <w:r>
-        <w:t xml:space="preserve"> (</w:t>
-      </w:r>
-      <w:proofErr w:type="spellStart"/>
-      <w:r>
-        <w:t>SuiteSparse</w:t>
-      </w:r>
-      <w:proofErr w:type="spellEnd"/>
-      <w:r>
-        <w:t xml:space="preserve"> + User Guide?)</w:t>
+        <w:t>The GraphBLAS library source tarball (SuiteSparse + User Guide?)</w:t>
       </w:r>
     </w:p>
     <w:p>
@@ -157,13 +110,8 @@
           <w:numId w:val="6"/>
         </w:numPr>
       </w:pPr>
-      <w:proofErr w:type="spellStart"/>
-      <w:r>
-        <w:t>Cmake</w:t>
-      </w:r>
-      <w:proofErr w:type="spellEnd"/>
-      <w:r>
-        <w:t xml:space="preserve"> version 3+</w:t>
+      <w:r>
+        <w:t>Cmake version 3+</w:t>
       </w:r>
     </w:p>
     <w:p>
@@ -178,15 +126,7 @@
         <w:t xml:space="preserve">Hardcopy: </w:t>
       </w:r>
       <w:r>
-        <w:t xml:space="preserve">A </w:t>
-      </w:r>
-      <w:proofErr w:type="spellStart"/>
-      <w:r>
-        <w:t>Qwik</w:t>
-      </w:r>
-      <w:proofErr w:type="spellEnd"/>
-      <w:r>
-        <w:t>-Reference "card" (1 double sided sheet) with API info relevant to course</w:t>
+        <w:t>A Qwik-Reference "card" (1 double sided sheet) with API info relevant to course</w:t>
       </w:r>
     </w:p>
     <w:p>
@@ -198,23 +138,7 @@
         </w:numPr>
       </w:pPr>
       <w:r>
-        <w:t xml:space="preserve">List of </w:t>
-      </w:r>
-      <w:proofErr w:type="spellStart"/>
-      <w:r>
-        <w:t>GraphBLAS</w:t>
-      </w:r>
-      <w:proofErr w:type="spellEnd"/>
-      <w:r>
-        <w:t xml:space="preserve"> operation </w:t>
-      </w:r>
-      <w:proofErr w:type="gramStart"/>
-      <w:r>
-        <w:t>primitives  (</w:t>
-      </w:r>
-      <w:proofErr w:type="gramEnd"/>
-      <w:r>
-        <w:t>refer to spec table 4.1?)</w:t>
+        <w:t>List of GraphBLAS operation primitives  (refer to spec table 4.1?)</w:t>
       </w:r>
     </w:p>
     <w:p>
@@ -226,15 +150,7 @@
         </w:numPr>
       </w:pPr>
       <w:r>
-        <w:t xml:space="preserve">Dissection of a signature (output container, mask, </w:t>
-      </w:r>
-      <w:proofErr w:type="spellStart"/>
-      <w:r>
-        <w:t>accum</w:t>
-      </w:r>
-      <w:proofErr w:type="spellEnd"/>
-      <w:r>
-        <w:t>, op, input containers, descriptor)</w:t>
+        <w:t>Dissection of a signature (output container, mask, accum, op, input containers, descriptor)</w:t>
       </w:r>
     </w:p>
     <w:p>
@@ -281,13 +197,8 @@
           <w:numId w:val="6"/>
         </w:numPr>
       </w:pPr>
-      <w:proofErr w:type="spellStart"/>
-      <w:r>
-        <w:t>GraphBLAS</w:t>
-      </w:r>
-      <w:proofErr w:type="spellEnd"/>
-      <w:r>
-        <w:t xml:space="preserve"> Objects</w:t>
+      <w:r>
+        <w:t>GraphBLAS Objects</w:t>
       </w:r>
     </w:p>
     <w:p>
@@ -358,29 +269,8 @@
           <w:numId w:val="6"/>
         </w:numPr>
       </w:pPr>
-      <w:proofErr w:type="spellStart"/>
-      <w:r>
-        <w:t>GraphBLAS</w:t>
-      </w:r>
-      <w:proofErr w:type="spellEnd"/>
-      <w:r>
-        <w:t xml:space="preserve"> operations list? </w:t>
-      </w:r>
-      <w:proofErr w:type="spellStart"/>
-      <w:r>
-        <w:t>GraphBLAS</w:t>
-      </w:r>
-      <w:proofErr w:type="spellEnd"/>
-      <w:r>
-        <w:t xml:space="preserve"> C API Signature dissection? (Make sure it is on </w:t>
-      </w:r>
-      <w:proofErr w:type="spellStart"/>
-      <w:r>
-        <w:t>Qwik</w:t>
-      </w:r>
-      <w:proofErr w:type="spellEnd"/>
-      <w:r>
-        <w:t xml:space="preserve"> Reference)</w:t>
+      <w:r>
+        <w:t>GraphBLAS operations list? GraphBLAS C API Signature dissection? (Make sure it is on Qwik Reference)</w:t>
       </w:r>
     </w:p>
     <w:p>
@@ -391,13 +281,8 @@
           <w:numId w:val="6"/>
         </w:numPr>
       </w:pPr>
-      <w:proofErr w:type="spellStart"/>
-      <w:r>
-        <w:t>GraphBLAS</w:t>
-      </w:r>
-      <w:proofErr w:type="spellEnd"/>
-      <w:r>
-        <w:t xml:space="preserve"> Objects</w:t>
+      <w:r>
+        <w:t>GraphBLAS Objects</w:t>
       </w:r>
     </w:p>
     <w:p>
@@ -463,23 +348,7 @@
         <w:t>Operators</w:t>
       </w:r>
       <w:r>
-        <w:t xml:space="preserve">: </w:t>
-      </w:r>
-      <w:proofErr w:type="spellStart"/>
-      <w:r>
-        <w:t>UnaryOp</w:t>
-      </w:r>
-      <w:proofErr w:type="spellEnd"/>
-      <w:r>
-        <w:t xml:space="preserve">, </w:t>
-      </w:r>
-      <w:proofErr w:type="spellStart"/>
-      <w:r>
-        <w:t>BinaryOp</w:t>
-      </w:r>
-      <w:proofErr w:type="spellEnd"/>
-      <w:r>
-        <w:t>, Monoid, Semiring</w:t>
+        <w:t>: UnaryOp, BinaryOp, Monoid, Semiring</w:t>
       </w:r>
     </w:p>
     <w:p>
@@ -500,15 +369,7 @@
         <w:pStyle w:val="Heading2"/>
       </w:pPr>
       <w:r>
-        <w:t xml:space="preserve">09:30 - </w:t>
-      </w:r>
-      <w:proofErr w:type="gramStart"/>
-      <w:r>
-        <w:t>10:00  Part</w:t>
-      </w:r>
-      <w:proofErr w:type="gramEnd"/>
-      <w:r>
-        <w:t xml:space="preserve"> 2: "Hello, World"</w:t>
+        <w:t>09:30 - 10:00  Part 2: "Hello, World"</w:t>
       </w:r>
       <w:r>
         <w:t xml:space="preserve"> Exercise</w:t>
@@ -535,7 +396,7 @@
           <mc:Choice Requires="wpg">
             <w:drawing>
               <wp:inline distT="0" distB="0" distL="0" distR="0" wp14:anchorId="307D9573" wp14:editId="5CDB2CCD">
-                <wp:extent cx="3211871" cy="2582552"/>
+                <wp:extent cx="3211834" cy="2610486"/>
                 <wp:effectExtent l="0" t="0" r="0" b="0"/>
                 <wp:docPr id="7" name="Group 6"/>
                 <wp:cNvGraphicFramePr/>
@@ -546,9 +407,9 @@
                       <wpg:grpSpPr>
                         <a:xfrm>
                           <a:off x="0" y="0"/>
-                          <a:ext cx="3211871" cy="2582552"/>
+                          <a:ext cx="3211834" cy="2610486"/>
                           <a:chOff x="0" y="0"/>
-                          <a:chExt cx="2830912" cy="2275968"/>
+                          <a:chExt cx="2830879" cy="2300586"/>
                         </a:xfrm>
                       </wpg:grpSpPr>
                       <wpg:grpSp>
@@ -585,12 +446,12 @@
                             <a:effectLst/>
                             <a:extLst>
                               <a:ext uri="{909E8E84-426E-40dd-AFC4-6F175D3DCCD1}">
-                                <a14:hiddenFill xmlns:lc="http://schemas.openxmlformats.org/drawingml/2006/lockedCanvas" xmlns="" xmlns:a14="http://schemas.microsoft.com/office/drawing/2010/main" xmlns:p="http://schemas.openxmlformats.org/presentationml/2006/main" xmlns:w="http://schemas.openxmlformats.org/wordprocessingml/2006/main" xmlns:w10="urn:schemas-microsoft-com:office:word" xmlns:v="urn:schemas-microsoft-com:vml" xmlns:o="urn:schemas-microsoft-com:office:office">
+                                <a14:hiddenFill xmlns:o="urn:schemas-microsoft-com:office:office" xmlns:v="urn:schemas-microsoft-com:vml" xmlns:w10="urn:schemas-microsoft-com:office:word" xmlns:w="http://schemas.openxmlformats.org/wordprocessingml/2006/main" xmlns:p="http://schemas.openxmlformats.org/presentationml/2006/main" xmlns:a14="http://schemas.microsoft.com/office/drawing/2010/main" xmlns="" xmlns:lc="http://schemas.openxmlformats.org/drawingml/2006/lockedCanvas" xmlns:w16se="http://schemas.microsoft.com/office/word/2015/wordml/symex" xmlns:w16cid="http://schemas.microsoft.com/office/word/2016/wordml/cid" xmlns:am3d="http://schemas.microsoft.com/office/drawing/2017/model3d" xmlns:aink="http://schemas.microsoft.com/office/drawing/2016/ink" xmlns:cx8="http://schemas.microsoft.com/office/drawing/2016/5/14/chartex" xmlns:cx7="http://schemas.microsoft.com/office/drawing/2016/5/13/chartex" xmlns:cx6="http://schemas.microsoft.com/office/drawing/2016/5/12/chartex" xmlns:cx5="http://schemas.microsoft.com/office/drawing/2016/5/11/chartex" xmlns:cx4="http://schemas.microsoft.com/office/drawing/2016/5/10/chartex" xmlns:cx3="http://schemas.microsoft.com/office/drawing/2016/5/9/chartex" xmlns:cx2="http://schemas.microsoft.com/office/drawing/2015/10/21/chartex" xmlns:cx1="http://schemas.microsoft.com/office/drawing/2015/9/8/chartex" xmlns:cx="http://schemas.microsoft.com/office/drawing/2014/chartex">
                                   <a:noFill/>
                                 </a14:hiddenFill>
                               </a:ext>
                               <a:ext uri="{AF507438-7753-43e0-B8FC-AC1667EBCBE1}">
-                                <a14:hiddenEffects xmlns:lc="http://schemas.openxmlformats.org/drawingml/2006/lockedCanvas" xmlns="" xmlns:a14="http://schemas.microsoft.com/office/drawing/2010/main" xmlns:p="http://schemas.openxmlformats.org/presentationml/2006/main" xmlns:w="http://schemas.openxmlformats.org/wordprocessingml/2006/main" xmlns:w10="urn:schemas-microsoft-com:office:word" xmlns:v="urn:schemas-microsoft-com:vml" xmlns:o="urn:schemas-microsoft-com:office:office">
+                                <a14:hiddenEffects xmlns:o="urn:schemas-microsoft-com:office:office" xmlns:v="urn:schemas-microsoft-com:vml" xmlns:w10="urn:schemas-microsoft-com:office:word" xmlns:w="http://schemas.openxmlformats.org/wordprocessingml/2006/main" xmlns:p="http://schemas.openxmlformats.org/presentationml/2006/main" xmlns:a14="http://schemas.microsoft.com/office/drawing/2010/main" xmlns="" xmlns:lc="http://schemas.openxmlformats.org/drawingml/2006/lockedCanvas" xmlns:w16se="http://schemas.microsoft.com/office/word/2015/wordml/symex" xmlns:w16cid="http://schemas.microsoft.com/office/word/2016/wordml/cid" xmlns:am3d="http://schemas.microsoft.com/office/drawing/2017/model3d" xmlns:aink="http://schemas.microsoft.com/office/drawing/2016/ink" xmlns:cx8="http://schemas.microsoft.com/office/drawing/2016/5/14/chartex" xmlns:cx7="http://schemas.microsoft.com/office/drawing/2016/5/13/chartex" xmlns:cx6="http://schemas.microsoft.com/office/drawing/2016/5/12/chartex" xmlns:cx5="http://schemas.microsoft.com/office/drawing/2016/5/11/chartex" xmlns:cx4="http://schemas.microsoft.com/office/drawing/2016/5/10/chartex" xmlns:cx3="http://schemas.microsoft.com/office/drawing/2016/5/9/chartex" xmlns:cx2="http://schemas.microsoft.com/office/drawing/2015/10/21/chartex" xmlns:cx1="http://schemas.microsoft.com/office/drawing/2015/9/8/chartex" xmlns:cx="http://schemas.microsoft.com/office/drawing/2014/chartex">
                                   <a:effectLst>
                                     <a:outerShdw blurRad="63500" dist="38099" dir="2700000" algn="ctr" rotWithShape="0">
                                       <a:schemeClr val="bg2">
@@ -678,14 +539,14 @@
                             <a:effectLst/>
                             <a:extLst>
                               <a:ext uri="{909E8E84-426E-40dd-AFC4-6F175D3DCCD1}">
-                                <a14:hiddenFill xmlns:lc="http://schemas.openxmlformats.org/drawingml/2006/lockedCanvas" xmlns="" xmlns:a14="http://schemas.microsoft.com/office/drawing/2010/main" xmlns:p="http://schemas.openxmlformats.org/presentationml/2006/main" xmlns:w="http://schemas.openxmlformats.org/wordprocessingml/2006/main" xmlns:w10="urn:schemas-microsoft-com:office:word" xmlns:v="urn:schemas-microsoft-com:vml" xmlns:o="urn:schemas-microsoft-com:office:office">
+                                <a14:hiddenFill xmlns:o="urn:schemas-microsoft-com:office:office" xmlns:v="urn:schemas-microsoft-com:vml" xmlns:w10="urn:schemas-microsoft-com:office:word" xmlns:w="http://schemas.openxmlformats.org/wordprocessingml/2006/main" xmlns:p="http://schemas.openxmlformats.org/presentationml/2006/main" xmlns:a14="http://schemas.microsoft.com/office/drawing/2010/main" xmlns="" xmlns:lc="http://schemas.openxmlformats.org/drawingml/2006/lockedCanvas" xmlns:w16se="http://schemas.microsoft.com/office/word/2015/wordml/symex" xmlns:w16cid="http://schemas.microsoft.com/office/word/2016/wordml/cid" xmlns:am3d="http://schemas.microsoft.com/office/drawing/2017/model3d" xmlns:aink="http://schemas.microsoft.com/office/drawing/2016/ink" xmlns:cx8="http://schemas.microsoft.com/office/drawing/2016/5/14/chartex" xmlns:cx7="http://schemas.microsoft.com/office/drawing/2016/5/13/chartex" xmlns:cx6="http://schemas.microsoft.com/office/drawing/2016/5/12/chartex" xmlns:cx5="http://schemas.microsoft.com/office/drawing/2016/5/11/chartex" xmlns:cx4="http://schemas.microsoft.com/office/drawing/2016/5/10/chartex" xmlns:cx3="http://schemas.microsoft.com/office/drawing/2016/5/9/chartex" xmlns:cx2="http://schemas.microsoft.com/office/drawing/2015/10/21/chartex" xmlns:cx1="http://schemas.microsoft.com/office/drawing/2015/9/8/chartex" xmlns:cx="http://schemas.microsoft.com/office/drawing/2014/chartex">
                                   <a:solidFill>
                                     <a:schemeClr val="accent1"/>
                                   </a:solidFill>
                                 </a14:hiddenFill>
                               </a:ext>
                               <a:ext uri="{AF507438-7753-43e0-B8FC-AC1667EBCBE1}">
-                                <a14:hiddenEffects xmlns:lc="http://schemas.openxmlformats.org/drawingml/2006/lockedCanvas" xmlns="" xmlns:a14="http://schemas.microsoft.com/office/drawing/2010/main" xmlns:p="http://schemas.openxmlformats.org/presentationml/2006/main" xmlns:w="http://schemas.openxmlformats.org/wordprocessingml/2006/main" xmlns:w10="urn:schemas-microsoft-com:office:word" xmlns:v="urn:schemas-microsoft-com:vml" xmlns:o="urn:schemas-microsoft-com:office:office">
+                                <a14:hiddenEffects xmlns:o="urn:schemas-microsoft-com:office:office" xmlns:v="urn:schemas-microsoft-com:vml" xmlns:w10="urn:schemas-microsoft-com:office:word" xmlns:w="http://schemas.openxmlformats.org/wordprocessingml/2006/main" xmlns:p="http://schemas.openxmlformats.org/presentationml/2006/main" xmlns:a14="http://schemas.microsoft.com/office/drawing/2010/main" xmlns="" xmlns:lc="http://schemas.openxmlformats.org/drawingml/2006/lockedCanvas" xmlns:w16se="http://schemas.microsoft.com/office/word/2015/wordml/symex" xmlns:w16cid="http://schemas.microsoft.com/office/word/2016/wordml/cid" xmlns:am3d="http://schemas.microsoft.com/office/drawing/2017/model3d" xmlns:aink="http://schemas.microsoft.com/office/drawing/2016/ink" xmlns:cx8="http://schemas.microsoft.com/office/drawing/2016/5/14/chartex" xmlns:cx7="http://schemas.microsoft.com/office/drawing/2016/5/13/chartex" xmlns:cx6="http://schemas.microsoft.com/office/drawing/2016/5/12/chartex" xmlns:cx5="http://schemas.microsoft.com/office/drawing/2016/5/11/chartex" xmlns:cx4="http://schemas.microsoft.com/office/drawing/2016/5/10/chartex" xmlns:cx3="http://schemas.microsoft.com/office/drawing/2016/5/9/chartex" xmlns:cx2="http://schemas.microsoft.com/office/drawing/2015/10/21/chartex" xmlns:cx1="http://schemas.microsoft.com/office/drawing/2015/9/8/chartex" xmlns:cx="http://schemas.microsoft.com/office/drawing/2014/chartex">
                                   <a:effectLst>
                                     <a:outerShdw blurRad="63500" dist="38099" dir="2700000" algn="ctr" rotWithShape="0">
                                       <a:schemeClr val="bg2">
@@ -734,12 +595,12 @@
                             <a:effectLst/>
                             <a:extLst>
                               <a:ext uri="{909E8E84-426E-40dd-AFC4-6F175D3DCCD1}">
-                                <a14:hiddenFill xmlns:lc="http://schemas.openxmlformats.org/drawingml/2006/lockedCanvas" xmlns="" xmlns:a14="http://schemas.microsoft.com/office/drawing/2010/main" xmlns:p="http://schemas.openxmlformats.org/presentationml/2006/main" xmlns:w="http://schemas.openxmlformats.org/wordprocessingml/2006/main" xmlns:w10="urn:schemas-microsoft-com:office:word" xmlns:v="urn:schemas-microsoft-com:vml" xmlns:o="urn:schemas-microsoft-com:office:office">
+                                <a14:hiddenFill xmlns:o="urn:schemas-microsoft-com:office:office" xmlns:v="urn:schemas-microsoft-com:vml" xmlns:w10="urn:schemas-microsoft-com:office:word" xmlns:w="http://schemas.openxmlformats.org/wordprocessingml/2006/main" xmlns:p="http://schemas.openxmlformats.org/presentationml/2006/main" xmlns:a14="http://schemas.microsoft.com/office/drawing/2010/main" xmlns="" xmlns:lc="http://schemas.openxmlformats.org/drawingml/2006/lockedCanvas" xmlns:w16se="http://schemas.microsoft.com/office/word/2015/wordml/symex" xmlns:w16cid="http://schemas.microsoft.com/office/word/2016/wordml/cid" xmlns:am3d="http://schemas.microsoft.com/office/drawing/2017/model3d" xmlns:aink="http://schemas.microsoft.com/office/drawing/2016/ink" xmlns:cx8="http://schemas.microsoft.com/office/drawing/2016/5/14/chartex" xmlns:cx7="http://schemas.microsoft.com/office/drawing/2016/5/13/chartex" xmlns:cx6="http://schemas.microsoft.com/office/drawing/2016/5/12/chartex" xmlns:cx5="http://schemas.microsoft.com/office/drawing/2016/5/11/chartex" xmlns:cx4="http://schemas.microsoft.com/office/drawing/2016/5/10/chartex" xmlns:cx3="http://schemas.microsoft.com/office/drawing/2016/5/9/chartex" xmlns:cx2="http://schemas.microsoft.com/office/drawing/2015/10/21/chartex" xmlns:cx1="http://schemas.microsoft.com/office/drawing/2015/9/8/chartex" xmlns:cx="http://schemas.microsoft.com/office/drawing/2014/chartex">
                                   <a:noFill/>
                                 </a14:hiddenFill>
                               </a:ext>
                               <a:ext uri="{AF507438-7753-43e0-B8FC-AC1667EBCBE1}">
-                                <a14:hiddenEffects xmlns:lc="http://schemas.openxmlformats.org/drawingml/2006/lockedCanvas" xmlns="" xmlns:a14="http://schemas.microsoft.com/office/drawing/2010/main" xmlns:p="http://schemas.openxmlformats.org/presentationml/2006/main" xmlns:w="http://schemas.openxmlformats.org/wordprocessingml/2006/main" xmlns:w10="urn:schemas-microsoft-com:office:word" xmlns:v="urn:schemas-microsoft-com:vml" xmlns:o="urn:schemas-microsoft-com:office:office">
+                                <a14:hiddenEffects xmlns:o="urn:schemas-microsoft-com:office:office" xmlns:v="urn:schemas-microsoft-com:vml" xmlns:w10="urn:schemas-microsoft-com:office:word" xmlns:w="http://schemas.openxmlformats.org/wordprocessingml/2006/main" xmlns:p="http://schemas.openxmlformats.org/presentationml/2006/main" xmlns:a14="http://schemas.microsoft.com/office/drawing/2010/main" xmlns="" xmlns:lc="http://schemas.openxmlformats.org/drawingml/2006/lockedCanvas" xmlns:w16se="http://schemas.microsoft.com/office/word/2015/wordml/symex" xmlns:w16cid="http://schemas.microsoft.com/office/word/2016/wordml/cid" xmlns:am3d="http://schemas.microsoft.com/office/drawing/2017/model3d" xmlns:aink="http://schemas.microsoft.com/office/drawing/2016/ink" xmlns:cx8="http://schemas.microsoft.com/office/drawing/2016/5/14/chartex" xmlns:cx7="http://schemas.microsoft.com/office/drawing/2016/5/13/chartex" xmlns:cx6="http://schemas.microsoft.com/office/drawing/2016/5/12/chartex" xmlns:cx5="http://schemas.microsoft.com/office/drawing/2016/5/11/chartex" xmlns:cx4="http://schemas.microsoft.com/office/drawing/2016/5/10/chartex" xmlns:cx3="http://schemas.microsoft.com/office/drawing/2016/5/9/chartex" xmlns:cx2="http://schemas.microsoft.com/office/drawing/2015/10/21/chartex" xmlns:cx1="http://schemas.microsoft.com/office/drawing/2015/9/8/chartex" xmlns:cx="http://schemas.microsoft.com/office/drawing/2014/chartex">
                                   <a:effectLst>
                                     <a:outerShdw blurRad="63500" dist="38099" dir="2700000" algn="ctr" rotWithShape="0">
                                       <a:schemeClr val="bg2">
@@ -827,14 +688,14 @@
                             <a:effectLst/>
                             <a:extLst>
                               <a:ext uri="{909E8E84-426E-40dd-AFC4-6F175D3DCCD1}">
-                                <a14:hiddenFill xmlns:lc="http://schemas.openxmlformats.org/drawingml/2006/lockedCanvas" xmlns="" xmlns:a14="http://schemas.microsoft.com/office/drawing/2010/main" xmlns:p="http://schemas.openxmlformats.org/presentationml/2006/main" xmlns:w="http://schemas.openxmlformats.org/wordprocessingml/2006/main" xmlns:w10="urn:schemas-microsoft-com:office:word" xmlns:v="urn:schemas-microsoft-com:vml" xmlns:o="urn:schemas-microsoft-com:office:office">
+                                <a14:hiddenFill xmlns:o="urn:schemas-microsoft-com:office:office" xmlns:v="urn:schemas-microsoft-com:vml" xmlns:w10="urn:schemas-microsoft-com:office:word" xmlns:w="http://schemas.openxmlformats.org/wordprocessingml/2006/main" xmlns:p="http://schemas.openxmlformats.org/presentationml/2006/main" xmlns:a14="http://schemas.microsoft.com/office/drawing/2010/main" xmlns="" xmlns:lc="http://schemas.openxmlformats.org/drawingml/2006/lockedCanvas" xmlns:w16se="http://schemas.microsoft.com/office/word/2015/wordml/symex" xmlns:w16cid="http://schemas.microsoft.com/office/word/2016/wordml/cid" xmlns:am3d="http://schemas.microsoft.com/office/drawing/2017/model3d" xmlns:aink="http://schemas.microsoft.com/office/drawing/2016/ink" xmlns:cx8="http://schemas.microsoft.com/office/drawing/2016/5/14/chartex" xmlns:cx7="http://schemas.microsoft.com/office/drawing/2016/5/13/chartex" xmlns:cx6="http://schemas.microsoft.com/office/drawing/2016/5/12/chartex" xmlns:cx5="http://schemas.microsoft.com/office/drawing/2016/5/11/chartex" xmlns:cx4="http://schemas.microsoft.com/office/drawing/2016/5/10/chartex" xmlns:cx3="http://schemas.microsoft.com/office/drawing/2016/5/9/chartex" xmlns:cx2="http://schemas.microsoft.com/office/drawing/2015/10/21/chartex" xmlns:cx1="http://schemas.microsoft.com/office/drawing/2015/9/8/chartex" xmlns:cx="http://schemas.microsoft.com/office/drawing/2014/chartex">
                                   <a:solidFill>
                                     <a:schemeClr val="accent1"/>
                                   </a:solidFill>
                                 </a14:hiddenFill>
                               </a:ext>
                               <a:ext uri="{AF507438-7753-43e0-B8FC-AC1667EBCBE1}">
-                                <a14:hiddenEffects xmlns:lc="http://schemas.openxmlformats.org/drawingml/2006/lockedCanvas" xmlns="" xmlns:a14="http://schemas.microsoft.com/office/drawing/2010/main" xmlns:p="http://schemas.openxmlformats.org/presentationml/2006/main" xmlns:w="http://schemas.openxmlformats.org/wordprocessingml/2006/main" xmlns:w10="urn:schemas-microsoft-com:office:word" xmlns:v="urn:schemas-microsoft-com:vml" xmlns:o="urn:schemas-microsoft-com:office:office">
+                                <a14:hiddenEffects xmlns:o="urn:schemas-microsoft-com:office:office" xmlns:v="urn:schemas-microsoft-com:vml" xmlns:w10="urn:schemas-microsoft-com:office:word" xmlns:w="http://schemas.openxmlformats.org/wordprocessingml/2006/main" xmlns:p="http://schemas.openxmlformats.org/presentationml/2006/main" xmlns:a14="http://schemas.microsoft.com/office/drawing/2010/main" xmlns="" xmlns:lc="http://schemas.openxmlformats.org/drawingml/2006/lockedCanvas" xmlns:w16se="http://schemas.microsoft.com/office/word/2015/wordml/symex" xmlns:w16cid="http://schemas.microsoft.com/office/word/2016/wordml/cid" xmlns:am3d="http://schemas.microsoft.com/office/drawing/2017/model3d" xmlns:aink="http://schemas.microsoft.com/office/drawing/2016/ink" xmlns:cx8="http://schemas.microsoft.com/office/drawing/2016/5/14/chartex" xmlns:cx7="http://schemas.microsoft.com/office/drawing/2016/5/13/chartex" xmlns:cx6="http://schemas.microsoft.com/office/drawing/2016/5/12/chartex" xmlns:cx5="http://schemas.microsoft.com/office/drawing/2016/5/11/chartex" xmlns:cx4="http://schemas.microsoft.com/office/drawing/2016/5/10/chartex" xmlns:cx3="http://schemas.microsoft.com/office/drawing/2016/5/9/chartex" xmlns:cx2="http://schemas.microsoft.com/office/drawing/2015/10/21/chartex" xmlns:cx1="http://schemas.microsoft.com/office/drawing/2015/9/8/chartex" xmlns:cx="http://schemas.microsoft.com/office/drawing/2014/chartex">
                                   <a:effectLst>
                                     <a:outerShdw blurRad="63500" dist="38099" dir="2700000" algn="ctr" rotWithShape="0">
                                       <a:schemeClr val="bg2">
@@ -883,12 +744,12 @@
                             <a:effectLst/>
                             <a:extLst>
                               <a:ext uri="{909E8E84-426E-40dd-AFC4-6F175D3DCCD1}">
-                                <a14:hiddenFill xmlns:lc="http://schemas.openxmlformats.org/drawingml/2006/lockedCanvas" xmlns="" xmlns:a14="http://schemas.microsoft.com/office/drawing/2010/main" xmlns:p="http://schemas.openxmlformats.org/presentationml/2006/main" xmlns:w="http://schemas.openxmlformats.org/wordprocessingml/2006/main" xmlns:w10="urn:schemas-microsoft-com:office:word" xmlns:v="urn:schemas-microsoft-com:vml" xmlns:o="urn:schemas-microsoft-com:office:office">
+                                <a14:hiddenFill xmlns:o="urn:schemas-microsoft-com:office:office" xmlns:v="urn:schemas-microsoft-com:vml" xmlns:w10="urn:schemas-microsoft-com:office:word" xmlns:w="http://schemas.openxmlformats.org/wordprocessingml/2006/main" xmlns:p="http://schemas.openxmlformats.org/presentationml/2006/main" xmlns:a14="http://schemas.microsoft.com/office/drawing/2010/main" xmlns="" xmlns:lc="http://schemas.openxmlformats.org/drawingml/2006/lockedCanvas" xmlns:w16se="http://schemas.microsoft.com/office/word/2015/wordml/symex" xmlns:w16cid="http://schemas.microsoft.com/office/word/2016/wordml/cid" xmlns:am3d="http://schemas.microsoft.com/office/drawing/2017/model3d" xmlns:aink="http://schemas.microsoft.com/office/drawing/2016/ink" xmlns:cx8="http://schemas.microsoft.com/office/drawing/2016/5/14/chartex" xmlns:cx7="http://schemas.microsoft.com/office/drawing/2016/5/13/chartex" xmlns:cx6="http://schemas.microsoft.com/office/drawing/2016/5/12/chartex" xmlns:cx5="http://schemas.microsoft.com/office/drawing/2016/5/11/chartex" xmlns:cx4="http://schemas.microsoft.com/office/drawing/2016/5/10/chartex" xmlns:cx3="http://schemas.microsoft.com/office/drawing/2016/5/9/chartex" xmlns:cx2="http://schemas.microsoft.com/office/drawing/2015/10/21/chartex" xmlns:cx1="http://schemas.microsoft.com/office/drawing/2015/9/8/chartex" xmlns:cx="http://schemas.microsoft.com/office/drawing/2014/chartex">
                                   <a:noFill/>
                                 </a14:hiddenFill>
                               </a:ext>
                               <a:ext uri="{AF507438-7753-43e0-B8FC-AC1667EBCBE1}">
-                                <a14:hiddenEffects xmlns:lc="http://schemas.openxmlformats.org/drawingml/2006/lockedCanvas" xmlns="" xmlns:a14="http://schemas.microsoft.com/office/drawing/2010/main" xmlns:p="http://schemas.openxmlformats.org/presentationml/2006/main" xmlns:w="http://schemas.openxmlformats.org/wordprocessingml/2006/main" xmlns:w10="urn:schemas-microsoft-com:office:word" xmlns:v="urn:schemas-microsoft-com:vml" xmlns:o="urn:schemas-microsoft-com:office:office">
+                                <a14:hiddenEffects xmlns:o="urn:schemas-microsoft-com:office:office" xmlns:v="urn:schemas-microsoft-com:vml" xmlns:w10="urn:schemas-microsoft-com:office:word" xmlns:w="http://schemas.openxmlformats.org/wordprocessingml/2006/main" xmlns:p="http://schemas.openxmlformats.org/presentationml/2006/main" xmlns:a14="http://schemas.microsoft.com/office/drawing/2010/main" xmlns="" xmlns:lc="http://schemas.openxmlformats.org/drawingml/2006/lockedCanvas" xmlns:w16se="http://schemas.microsoft.com/office/word/2015/wordml/symex" xmlns:w16cid="http://schemas.microsoft.com/office/word/2016/wordml/cid" xmlns:am3d="http://schemas.microsoft.com/office/drawing/2017/model3d" xmlns:aink="http://schemas.microsoft.com/office/drawing/2016/ink" xmlns:cx8="http://schemas.microsoft.com/office/drawing/2016/5/14/chartex" xmlns:cx7="http://schemas.microsoft.com/office/drawing/2016/5/13/chartex" xmlns:cx6="http://schemas.microsoft.com/office/drawing/2016/5/12/chartex" xmlns:cx5="http://schemas.microsoft.com/office/drawing/2016/5/11/chartex" xmlns:cx4="http://schemas.microsoft.com/office/drawing/2016/5/10/chartex" xmlns:cx3="http://schemas.microsoft.com/office/drawing/2016/5/9/chartex" xmlns:cx2="http://schemas.microsoft.com/office/drawing/2015/10/21/chartex" xmlns:cx1="http://schemas.microsoft.com/office/drawing/2015/9/8/chartex" xmlns:cx="http://schemas.microsoft.com/office/drawing/2014/chartex">
                                   <a:effectLst>
                                     <a:outerShdw blurRad="63500" dist="38099" dir="2700000" algn="ctr" rotWithShape="0">
                                       <a:schemeClr val="bg2">
@@ -966,14 +827,14 @@
                             <a:effectLst/>
                             <a:extLst>
                               <a:ext uri="{909E8E84-426E-40dd-AFC4-6F175D3DCCD1}">
-                                <a14:hiddenFill xmlns:lc="http://schemas.openxmlformats.org/drawingml/2006/lockedCanvas" xmlns="" xmlns:a14="http://schemas.microsoft.com/office/drawing/2010/main" xmlns:p="http://schemas.openxmlformats.org/presentationml/2006/main" xmlns:w="http://schemas.openxmlformats.org/wordprocessingml/2006/main" xmlns:w10="urn:schemas-microsoft-com:office:word" xmlns:v="urn:schemas-microsoft-com:vml" xmlns:o="urn:schemas-microsoft-com:office:office">
+                                <a14:hiddenFill xmlns:o="urn:schemas-microsoft-com:office:office" xmlns:v="urn:schemas-microsoft-com:vml" xmlns:w10="urn:schemas-microsoft-com:office:word" xmlns:w="http://schemas.openxmlformats.org/wordprocessingml/2006/main" xmlns:p="http://schemas.openxmlformats.org/presentationml/2006/main" xmlns:a14="http://schemas.microsoft.com/office/drawing/2010/main" xmlns="" xmlns:lc="http://schemas.openxmlformats.org/drawingml/2006/lockedCanvas" xmlns:w16se="http://schemas.microsoft.com/office/word/2015/wordml/symex" xmlns:w16cid="http://schemas.microsoft.com/office/word/2016/wordml/cid" xmlns:am3d="http://schemas.microsoft.com/office/drawing/2017/model3d" xmlns:aink="http://schemas.microsoft.com/office/drawing/2016/ink" xmlns:cx8="http://schemas.microsoft.com/office/drawing/2016/5/14/chartex" xmlns:cx7="http://schemas.microsoft.com/office/drawing/2016/5/13/chartex" xmlns:cx6="http://schemas.microsoft.com/office/drawing/2016/5/12/chartex" xmlns:cx5="http://schemas.microsoft.com/office/drawing/2016/5/11/chartex" xmlns:cx4="http://schemas.microsoft.com/office/drawing/2016/5/10/chartex" xmlns:cx3="http://schemas.microsoft.com/office/drawing/2016/5/9/chartex" xmlns:cx2="http://schemas.microsoft.com/office/drawing/2015/10/21/chartex" xmlns:cx1="http://schemas.microsoft.com/office/drawing/2015/9/8/chartex" xmlns:cx="http://schemas.microsoft.com/office/drawing/2014/chartex">
                                   <a:solidFill>
                                     <a:schemeClr val="accent1"/>
                                   </a:solidFill>
                                 </a14:hiddenFill>
                               </a:ext>
                               <a:ext uri="{AF507438-7753-43e0-B8FC-AC1667EBCBE1}">
-                                <a14:hiddenEffects xmlns:lc="http://schemas.openxmlformats.org/drawingml/2006/lockedCanvas" xmlns="" xmlns:a14="http://schemas.microsoft.com/office/drawing/2010/main" xmlns:p="http://schemas.openxmlformats.org/presentationml/2006/main" xmlns:w="http://schemas.openxmlformats.org/wordprocessingml/2006/main" xmlns:w10="urn:schemas-microsoft-com:office:word" xmlns:v="urn:schemas-microsoft-com:vml" xmlns:o="urn:schemas-microsoft-com:office:office">
+                                <a14:hiddenEffects xmlns:o="urn:schemas-microsoft-com:office:office" xmlns:v="urn:schemas-microsoft-com:vml" xmlns:w10="urn:schemas-microsoft-com:office:word" xmlns:w="http://schemas.openxmlformats.org/wordprocessingml/2006/main" xmlns:p="http://schemas.openxmlformats.org/presentationml/2006/main" xmlns:a14="http://schemas.microsoft.com/office/drawing/2010/main" xmlns="" xmlns:lc="http://schemas.openxmlformats.org/drawingml/2006/lockedCanvas" xmlns:w16se="http://schemas.microsoft.com/office/word/2015/wordml/symex" xmlns:w16cid="http://schemas.microsoft.com/office/word/2016/wordml/cid" xmlns:am3d="http://schemas.microsoft.com/office/drawing/2017/model3d" xmlns:aink="http://schemas.microsoft.com/office/drawing/2016/ink" xmlns:cx8="http://schemas.microsoft.com/office/drawing/2016/5/14/chartex" xmlns:cx7="http://schemas.microsoft.com/office/drawing/2016/5/13/chartex" xmlns:cx6="http://schemas.microsoft.com/office/drawing/2016/5/12/chartex" xmlns:cx5="http://schemas.microsoft.com/office/drawing/2016/5/11/chartex" xmlns:cx4="http://schemas.microsoft.com/office/drawing/2016/5/10/chartex" xmlns:cx3="http://schemas.microsoft.com/office/drawing/2016/5/9/chartex" xmlns:cx2="http://schemas.microsoft.com/office/drawing/2015/10/21/chartex" xmlns:cx1="http://schemas.microsoft.com/office/drawing/2015/9/8/chartex" xmlns:cx="http://schemas.microsoft.com/office/drawing/2014/chartex">
                                   <a:effectLst>
                                     <a:outerShdw blurRad="63500" dist="38099" dir="2700000" algn="ctr" rotWithShape="0">
                                       <a:schemeClr val="bg2">
@@ -1022,12 +883,12 @@
                             <a:effectLst/>
                             <a:extLst>
                               <a:ext uri="{909E8E84-426E-40dd-AFC4-6F175D3DCCD1}">
-                                <a14:hiddenFill xmlns:lc="http://schemas.openxmlformats.org/drawingml/2006/lockedCanvas" xmlns="" xmlns:a14="http://schemas.microsoft.com/office/drawing/2010/main" xmlns:p="http://schemas.openxmlformats.org/presentationml/2006/main" xmlns:w="http://schemas.openxmlformats.org/wordprocessingml/2006/main" xmlns:w10="urn:schemas-microsoft-com:office:word" xmlns:v="urn:schemas-microsoft-com:vml" xmlns:o="urn:schemas-microsoft-com:office:office">
+                                <a14:hiddenFill xmlns:o="urn:schemas-microsoft-com:office:office" xmlns:v="urn:schemas-microsoft-com:vml" xmlns:w10="urn:schemas-microsoft-com:office:word" xmlns:w="http://schemas.openxmlformats.org/wordprocessingml/2006/main" xmlns:p="http://schemas.openxmlformats.org/presentationml/2006/main" xmlns:a14="http://schemas.microsoft.com/office/drawing/2010/main" xmlns="" xmlns:lc="http://schemas.openxmlformats.org/drawingml/2006/lockedCanvas" xmlns:w16se="http://schemas.microsoft.com/office/word/2015/wordml/symex" xmlns:w16cid="http://schemas.microsoft.com/office/word/2016/wordml/cid" xmlns:am3d="http://schemas.microsoft.com/office/drawing/2017/model3d" xmlns:aink="http://schemas.microsoft.com/office/drawing/2016/ink" xmlns:cx8="http://schemas.microsoft.com/office/drawing/2016/5/14/chartex" xmlns:cx7="http://schemas.microsoft.com/office/drawing/2016/5/13/chartex" xmlns:cx6="http://schemas.microsoft.com/office/drawing/2016/5/12/chartex" xmlns:cx5="http://schemas.microsoft.com/office/drawing/2016/5/11/chartex" xmlns:cx4="http://schemas.microsoft.com/office/drawing/2016/5/10/chartex" xmlns:cx3="http://schemas.microsoft.com/office/drawing/2016/5/9/chartex" xmlns:cx2="http://schemas.microsoft.com/office/drawing/2015/10/21/chartex" xmlns:cx1="http://schemas.microsoft.com/office/drawing/2015/9/8/chartex" xmlns:cx="http://schemas.microsoft.com/office/drawing/2014/chartex">
                                   <a:noFill/>
                                 </a14:hiddenFill>
                               </a:ext>
                               <a:ext uri="{AF507438-7753-43e0-B8FC-AC1667EBCBE1}">
-                                <a14:hiddenEffects xmlns:lc="http://schemas.openxmlformats.org/drawingml/2006/lockedCanvas" xmlns="" xmlns:a14="http://schemas.microsoft.com/office/drawing/2010/main" xmlns:p="http://schemas.openxmlformats.org/presentationml/2006/main" xmlns:w="http://schemas.openxmlformats.org/wordprocessingml/2006/main" xmlns:w10="urn:schemas-microsoft-com:office:word" xmlns:v="urn:schemas-microsoft-com:vml" xmlns:o="urn:schemas-microsoft-com:office:office">
+                                <a14:hiddenEffects xmlns:o="urn:schemas-microsoft-com:office:office" xmlns:v="urn:schemas-microsoft-com:vml" xmlns:w10="urn:schemas-microsoft-com:office:word" xmlns:w="http://schemas.openxmlformats.org/wordprocessingml/2006/main" xmlns:p="http://schemas.openxmlformats.org/presentationml/2006/main" xmlns:a14="http://schemas.microsoft.com/office/drawing/2010/main" xmlns="" xmlns:lc="http://schemas.openxmlformats.org/drawingml/2006/lockedCanvas" xmlns:w16se="http://schemas.microsoft.com/office/word/2015/wordml/symex" xmlns:w16cid="http://schemas.microsoft.com/office/word/2016/wordml/cid" xmlns:am3d="http://schemas.microsoft.com/office/drawing/2017/model3d" xmlns:aink="http://schemas.microsoft.com/office/drawing/2016/ink" xmlns:cx8="http://schemas.microsoft.com/office/drawing/2016/5/14/chartex" xmlns:cx7="http://schemas.microsoft.com/office/drawing/2016/5/13/chartex" xmlns:cx6="http://schemas.microsoft.com/office/drawing/2016/5/12/chartex" xmlns:cx5="http://schemas.microsoft.com/office/drawing/2016/5/11/chartex" xmlns:cx4="http://schemas.microsoft.com/office/drawing/2016/5/10/chartex" xmlns:cx3="http://schemas.microsoft.com/office/drawing/2016/5/9/chartex" xmlns:cx2="http://schemas.microsoft.com/office/drawing/2015/10/21/chartex" xmlns:cx1="http://schemas.microsoft.com/office/drawing/2015/9/8/chartex" xmlns:cx="http://schemas.microsoft.com/office/drawing/2014/chartex">
                                   <a:effectLst>
                                     <a:outerShdw blurRad="63500" dist="38099" dir="2700000" algn="ctr" rotWithShape="0">
                                       <a:schemeClr val="bg2">
@@ -1123,14 +984,14 @@
                             <a:effectLst/>
                             <a:extLst>
                               <a:ext uri="{909E8E84-426E-40dd-AFC4-6F175D3DCCD1}">
-                                <a14:hiddenFill xmlns:lc="http://schemas.openxmlformats.org/drawingml/2006/lockedCanvas" xmlns="" xmlns:a14="http://schemas.microsoft.com/office/drawing/2010/main" xmlns:p="http://schemas.openxmlformats.org/presentationml/2006/main" xmlns:w="http://schemas.openxmlformats.org/wordprocessingml/2006/main" xmlns:w10="urn:schemas-microsoft-com:office:word" xmlns:v="urn:schemas-microsoft-com:vml" xmlns:o="urn:schemas-microsoft-com:office:office">
+                                <a14:hiddenFill xmlns:o="urn:schemas-microsoft-com:office:office" xmlns:v="urn:schemas-microsoft-com:vml" xmlns:w10="urn:schemas-microsoft-com:office:word" xmlns:w="http://schemas.openxmlformats.org/wordprocessingml/2006/main" xmlns:p="http://schemas.openxmlformats.org/presentationml/2006/main" xmlns:a14="http://schemas.microsoft.com/office/drawing/2010/main" xmlns="" xmlns:lc="http://schemas.openxmlformats.org/drawingml/2006/lockedCanvas" xmlns:w16se="http://schemas.microsoft.com/office/word/2015/wordml/symex" xmlns:w16cid="http://schemas.microsoft.com/office/word/2016/wordml/cid" xmlns:am3d="http://schemas.microsoft.com/office/drawing/2017/model3d" xmlns:aink="http://schemas.microsoft.com/office/drawing/2016/ink" xmlns:cx8="http://schemas.microsoft.com/office/drawing/2016/5/14/chartex" xmlns:cx7="http://schemas.microsoft.com/office/drawing/2016/5/13/chartex" xmlns:cx6="http://schemas.microsoft.com/office/drawing/2016/5/12/chartex" xmlns:cx5="http://schemas.microsoft.com/office/drawing/2016/5/11/chartex" xmlns:cx4="http://schemas.microsoft.com/office/drawing/2016/5/10/chartex" xmlns:cx3="http://schemas.microsoft.com/office/drawing/2016/5/9/chartex" xmlns:cx2="http://schemas.microsoft.com/office/drawing/2015/10/21/chartex" xmlns:cx1="http://schemas.microsoft.com/office/drawing/2015/9/8/chartex" xmlns:cx="http://schemas.microsoft.com/office/drawing/2014/chartex">
                                   <a:solidFill>
                                     <a:schemeClr val="accent1"/>
                                   </a:solidFill>
                                 </a14:hiddenFill>
                               </a:ext>
                               <a:ext uri="{AF507438-7753-43e0-B8FC-AC1667EBCBE1}">
-                                <a14:hiddenEffects xmlns:lc="http://schemas.openxmlformats.org/drawingml/2006/lockedCanvas" xmlns="" xmlns:a14="http://schemas.microsoft.com/office/drawing/2010/main" xmlns:p="http://schemas.openxmlformats.org/presentationml/2006/main" xmlns:w="http://schemas.openxmlformats.org/wordprocessingml/2006/main" xmlns:w10="urn:schemas-microsoft-com:office:word" xmlns:v="urn:schemas-microsoft-com:vml" xmlns:o="urn:schemas-microsoft-com:office:office">
+                                <a14:hiddenEffects xmlns:o="urn:schemas-microsoft-com:office:office" xmlns:v="urn:schemas-microsoft-com:vml" xmlns:w10="urn:schemas-microsoft-com:office:word" xmlns:w="http://schemas.openxmlformats.org/wordprocessingml/2006/main" xmlns:p="http://schemas.openxmlformats.org/presentationml/2006/main" xmlns:a14="http://schemas.microsoft.com/office/drawing/2010/main" xmlns="" xmlns:lc="http://schemas.openxmlformats.org/drawingml/2006/lockedCanvas" xmlns:w16se="http://schemas.microsoft.com/office/word/2015/wordml/symex" xmlns:w16cid="http://schemas.microsoft.com/office/word/2016/wordml/cid" xmlns:am3d="http://schemas.microsoft.com/office/drawing/2017/model3d" xmlns:aink="http://schemas.microsoft.com/office/drawing/2016/ink" xmlns:cx8="http://schemas.microsoft.com/office/drawing/2016/5/14/chartex" xmlns:cx7="http://schemas.microsoft.com/office/drawing/2016/5/13/chartex" xmlns:cx6="http://schemas.microsoft.com/office/drawing/2016/5/12/chartex" xmlns:cx5="http://schemas.microsoft.com/office/drawing/2016/5/11/chartex" xmlns:cx4="http://schemas.microsoft.com/office/drawing/2016/5/10/chartex" xmlns:cx3="http://schemas.microsoft.com/office/drawing/2016/5/9/chartex" xmlns:cx2="http://schemas.microsoft.com/office/drawing/2015/10/21/chartex" xmlns:cx1="http://schemas.microsoft.com/office/drawing/2015/9/8/chartex" xmlns:cx="http://schemas.microsoft.com/office/drawing/2014/chartex">
                                   <a:effectLst>
                                     <a:outerShdw blurRad="63500" dist="38099" dir="2700000" algn="ctr" rotWithShape="0">
                                       <a:schemeClr val="bg2">
@@ -1168,12 +1029,12 @@
                           <a:effectLst/>
                           <a:extLst>
                             <a:ext uri="{909E8E84-426E-40dd-AFC4-6F175D3DCCD1}">
-                              <a14:hiddenFill xmlns:lc="http://schemas.openxmlformats.org/drawingml/2006/lockedCanvas" xmlns="" xmlns:a14="http://schemas.microsoft.com/office/drawing/2010/main" xmlns:p="http://schemas.openxmlformats.org/presentationml/2006/main" xmlns:w="http://schemas.openxmlformats.org/wordprocessingml/2006/main" xmlns:w10="urn:schemas-microsoft-com:office:word" xmlns:v="urn:schemas-microsoft-com:vml" xmlns:o="urn:schemas-microsoft-com:office:office">
+                              <a14:hiddenFill xmlns:o="urn:schemas-microsoft-com:office:office" xmlns:v="urn:schemas-microsoft-com:vml" xmlns:w10="urn:schemas-microsoft-com:office:word" xmlns:w="http://schemas.openxmlformats.org/wordprocessingml/2006/main" xmlns:p="http://schemas.openxmlformats.org/presentationml/2006/main" xmlns:a14="http://schemas.microsoft.com/office/drawing/2010/main" xmlns="" xmlns:lc="http://schemas.openxmlformats.org/drawingml/2006/lockedCanvas" xmlns:w16se="http://schemas.microsoft.com/office/word/2015/wordml/symex" xmlns:w16cid="http://schemas.microsoft.com/office/word/2016/wordml/cid" xmlns:am3d="http://schemas.microsoft.com/office/drawing/2017/model3d" xmlns:aink="http://schemas.microsoft.com/office/drawing/2016/ink" xmlns:cx8="http://schemas.microsoft.com/office/drawing/2016/5/14/chartex" xmlns:cx7="http://schemas.microsoft.com/office/drawing/2016/5/13/chartex" xmlns:cx6="http://schemas.microsoft.com/office/drawing/2016/5/12/chartex" xmlns:cx5="http://schemas.microsoft.com/office/drawing/2016/5/11/chartex" xmlns:cx4="http://schemas.microsoft.com/office/drawing/2016/5/10/chartex" xmlns:cx3="http://schemas.microsoft.com/office/drawing/2016/5/9/chartex" xmlns:cx2="http://schemas.microsoft.com/office/drawing/2015/10/21/chartex" xmlns:cx1="http://schemas.microsoft.com/office/drawing/2015/9/8/chartex" xmlns:cx="http://schemas.microsoft.com/office/drawing/2014/chartex">
                                 <a:noFill/>
                               </a14:hiddenFill>
                             </a:ext>
                             <a:ext uri="{AF507438-7753-43e0-B8FC-AC1667EBCBE1}">
-                              <a14:hiddenEffects xmlns:lc="http://schemas.openxmlformats.org/drawingml/2006/lockedCanvas" xmlns="" xmlns:a14="http://schemas.microsoft.com/office/drawing/2010/main" xmlns:p="http://schemas.openxmlformats.org/presentationml/2006/main" xmlns:w="http://schemas.openxmlformats.org/wordprocessingml/2006/main" xmlns:w10="urn:schemas-microsoft-com:office:word" xmlns:v="urn:schemas-microsoft-com:vml" xmlns:o="urn:schemas-microsoft-com:office:office">
+                              <a14:hiddenEffects xmlns:o="urn:schemas-microsoft-com:office:office" xmlns:v="urn:schemas-microsoft-com:vml" xmlns:w10="urn:schemas-microsoft-com:office:word" xmlns:w="http://schemas.openxmlformats.org/wordprocessingml/2006/main" xmlns:p="http://schemas.openxmlformats.org/presentationml/2006/main" xmlns:a14="http://schemas.microsoft.com/office/drawing/2010/main" xmlns="" xmlns:lc="http://schemas.openxmlformats.org/drawingml/2006/lockedCanvas" xmlns:w16se="http://schemas.microsoft.com/office/word/2015/wordml/symex" xmlns:w16cid="http://schemas.microsoft.com/office/word/2016/wordml/cid" xmlns:am3d="http://schemas.microsoft.com/office/drawing/2017/model3d" xmlns:aink="http://schemas.microsoft.com/office/drawing/2016/ink" xmlns:cx8="http://schemas.microsoft.com/office/drawing/2016/5/14/chartex" xmlns:cx7="http://schemas.microsoft.com/office/drawing/2016/5/13/chartex" xmlns:cx6="http://schemas.microsoft.com/office/drawing/2016/5/12/chartex" xmlns:cx5="http://schemas.microsoft.com/office/drawing/2016/5/11/chartex" xmlns:cx4="http://schemas.microsoft.com/office/drawing/2016/5/10/chartex" xmlns:cx3="http://schemas.microsoft.com/office/drawing/2016/5/9/chartex" xmlns:cx2="http://schemas.microsoft.com/office/drawing/2015/10/21/chartex" xmlns:cx1="http://schemas.microsoft.com/office/drawing/2015/9/8/chartex" xmlns:cx="http://schemas.microsoft.com/office/drawing/2014/chartex">
                                 <a:effectLst>
                                   <a:outerShdw blurRad="63500" dist="38099" dir="2700000" algn="ctr" rotWithShape="0">
                                     <a:schemeClr val="bg2">
@@ -1251,14 +1112,14 @@
                           <a:effectLst/>
                           <a:extLst>
                             <a:ext uri="{909E8E84-426E-40dd-AFC4-6F175D3DCCD1}">
-                              <a14:hiddenFill xmlns:lc="http://schemas.openxmlformats.org/drawingml/2006/lockedCanvas" xmlns="" xmlns:a14="http://schemas.microsoft.com/office/drawing/2010/main" xmlns:p="http://schemas.openxmlformats.org/presentationml/2006/main" xmlns:w="http://schemas.openxmlformats.org/wordprocessingml/2006/main" xmlns:w10="urn:schemas-microsoft-com:office:word" xmlns:v="urn:schemas-microsoft-com:vml" xmlns:o="urn:schemas-microsoft-com:office:office">
+                              <a14:hiddenFill xmlns:o="urn:schemas-microsoft-com:office:office" xmlns:v="urn:schemas-microsoft-com:vml" xmlns:w10="urn:schemas-microsoft-com:office:word" xmlns:w="http://schemas.openxmlformats.org/wordprocessingml/2006/main" xmlns:p="http://schemas.openxmlformats.org/presentationml/2006/main" xmlns:a14="http://schemas.microsoft.com/office/drawing/2010/main" xmlns="" xmlns:lc="http://schemas.openxmlformats.org/drawingml/2006/lockedCanvas" xmlns:w16se="http://schemas.microsoft.com/office/word/2015/wordml/symex" xmlns:w16cid="http://schemas.microsoft.com/office/word/2016/wordml/cid" xmlns:am3d="http://schemas.microsoft.com/office/drawing/2017/model3d" xmlns:aink="http://schemas.microsoft.com/office/drawing/2016/ink" xmlns:cx8="http://schemas.microsoft.com/office/drawing/2016/5/14/chartex" xmlns:cx7="http://schemas.microsoft.com/office/drawing/2016/5/13/chartex" xmlns:cx6="http://schemas.microsoft.com/office/drawing/2016/5/12/chartex" xmlns:cx5="http://schemas.microsoft.com/office/drawing/2016/5/11/chartex" xmlns:cx4="http://schemas.microsoft.com/office/drawing/2016/5/10/chartex" xmlns:cx3="http://schemas.microsoft.com/office/drawing/2016/5/9/chartex" xmlns:cx2="http://schemas.microsoft.com/office/drawing/2015/10/21/chartex" xmlns:cx1="http://schemas.microsoft.com/office/drawing/2015/9/8/chartex" xmlns:cx="http://schemas.microsoft.com/office/drawing/2014/chartex">
                                 <a:solidFill>
                                   <a:schemeClr val="accent1"/>
                                 </a:solidFill>
                               </a14:hiddenFill>
                             </a:ext>
                             <a:ext uri="{AF507438-7753-43e0-B8FC-AC1667EBCBE1}">
-                              <a14:hiddenEffects xmlns:lc="http://schemas.openxmlformats.org/drawingml/2006/lockedCanvas" xmlns="" xmlns:a14="http://schemas.microsoft.com/office/drawing/2010/main" xmlns:p="http://schemas.openxmlformats.org/presentationml/2006/main" xmlns:w="http://schemas.openxmlformats.org/wordprocessingml/2006/main" xmlns:w10="urn:schemas-microsoft-com:office:word" xmlns:v="urn:schemas-microsoft-com:vml" xmlns:o="urn:schemas-microsoft-com:office:office">
+                              <a14:hiddenEffects xmlns:o="urn:schemas-microsoft-com:office:office" xmlns:v="urn:schemas-microsoft-com:vml" xmlns:w10="urn:schemas-microsoft-com:office:word" xmlns:w="http://schemas.openxmlformats.org/wordprocessingml/2006/main" xmlns:p="http://schemas.openxmlformats.org/presentationml/2006/main" xmlns:a14="http://schemas.microsoft.com/office/drawing/2010/main" xmlns="" xmlns:lc="http://schemas.openxmlformats.org/drawingml/2006/lockedCanvas" xmlns:w16se="http://schemas.microsoft.com/office/word/2015/wordml/symex" xmlns:w16cid="http://schemas.microsoft.com/office/word/2016/wordml/cid" xmlns:am3d="http://schemas.microsoft.com/office/drawing/2017/model3d" xmlns:aink="http://schemas.microsoft.com/office/drawing/2016/ink" xmlns:cx8="http://schemas.microsoft.com/office/drawing/2016/5/14/chartex" xmlns:cx7="http://schemas.microsoft.com/office/drawing/2016/5/13/chartex" xmlns:cx6="http://schemas.microsoft.com/office/drawing/2016/5/12/chartex" xmlns:cx5="http://schemas.microsoft.com/office/drawing/2016/5/11/chartex" xmlns:cx4="http://schemas.microsoft.com/office/drawing/2016/5/10/chartex" xmlns:cx3="http://schemas.microsoft.com/office/drawing/2016/5/9/chartex" xmlns:cx2="http://schemas.microsoft.com/office/drawing/2015/10/21/chartex" xmlns:cx1="http://schemas.microsoft.com/office/drawing/2015/9/8/chartex" xmlns:cx="http://schemas.microsoft.com/office/drawing/2014/chartex">
                                 <a:effectLst>
                                   <a:outerShdw blurRad="63500" dist="38099" dir="2700000" algn="ctr" rotWithShape="0">
                                     <a:schemeClr val="bg2">
@@ -1306,12 +1167,12 @@
                             <a:effectLst/>
                             <a:extLst>
                               <a:ext uri="{909E8E84-426E-40dd-AFC4-6F175D3DCCD1}">
-                                <a14:hiddenFill xmlns:lc="http://schemas.openxmlformats.org/drawingml/2006/lockedCanvas" xmlns="" xmlns:a14="http://schemas.microsoft.com/office/drawing/2010/main" xmlns:p="http://schemas.openxmlformats.org/presentationml/2006/main" xmlns:w="http://schemas.openxmlformats.org/wordprocessingml/2006/main" xmlns:w10="urn:schemas-microsoft-com:office:word" xmlns:v="urn:schemas-microsoft-com:vml" xmlns:o="urn:schemas-microsoft-com:office:office">
+                                <a14:hiddenFill xmlns:o="urn:schemas-microsoft-com:office:office" xmlns:v="urn:schemas-microsoft-com:vml" xmlns:w10="urn:schemas-microsoft-com:office:word" xmlns:w="http://schemas.openxmlformats.org/wordprocessingml/2006/main" xmlns:p="http://schemas.openxmlformats.org/presentationml/2006/main" xmlns:a14="http://schemas.microsoft.com/office/drawing/2010/main" xmlns="" xmlns:lc="http://schemas.openxmlformats.org/drawingml/2006/lockedCanvas" xmlns:w16se="http://schemas.microsoft.com/office/word/2015/wordml/symex" xmlns:w16cid="http://schemas.microsoft.com/office/word/2016/wordml/cid" xmlns:am3d="http://schemas.microsoft.com/office/drawing/2017/model3d" xmlns:aink="http://schemas.microsoft.com/office/drawing/2016/ink" xmlns:cx8="http://schemas.microsoft.com/office/drawing/2016/5/14/chartex" xmlns:cx7="http://schemas.microsoft.com/office/drawing/2016/5/13/chartex" xmlns:cx6="http://schemas.microsoft.com/office/drawing/2016/5/12/chartex" xmlns:cx5="http://schemas.microsoft.com/office/drawing/2016/5/11/chartex" xmlns:cx4="http://schemas.microsoft.com/office/drawing/2016/5/10/chartex" xmlns:cx3="http://schemas.microsoft.com/office/drawing/2016/5/9/chartex" xmlns:cx2="http://schemas.microsoft.com/office/drawing/2015/10/21/chartex" xmlns:cx1="http://schemas.microsoft.com/office/drawing/2015/9/8/chartex" xmlns:cx="http://schemas.microsoft.com/office/drawing/2014/chartex">
                                   <a:noFill/>
                                 </a14:hiddenFill>
                               </a:ext>
                               <a:ext uri="{AF507438-7753-43e0-B8FC-AC1667EBCBE1}">
-                                <a14:hiddenEffects xmlns:lc="http://schemas.openxmlformats.org/drawingml/2006/lockedCanvas" xmlns="" xmlns:a14="http://schemas.microsoft.com/office/drawing/2010/main" xmlns:p="http://schemas.openxmlformats.org/presentationml/2006/main" xmlns:w="http://schemas.openxmlformats.org/wordprocessingml/2006/main" xmlns:w10="urn:schemas-microsoft-com:office:word" xmlns:v="urn:schemas-microsoft-com:vml" xmlns:o="urn:schemas-microsoft-com:office:office">
+                                <a14:hiddenEffects xmlns:o="urn:schemas-microsoft-com:office:office" xmlns:v="urn:schemas-microsoft-com:vml" xmlns:w10="urn:schemas-microsoft-com:office:word" xmlns:w="http://schemas.openxmlformats.org/wordprocessingml/2006/main" xmlns:p="http://schemas.openxmlformats.org/presentationml/2006/main" xmlns:a14="http://schemas.microsoft.com/office/drawing/2010/main" xmlns="" xmlns:lc="http://schemas.openxmlformats.org/drawingml/2006/lockedCanvas" xmlns:w16se="http://schemas.microsoft.com/office/word/2015/wordml/symex" xmlns:w16cid="http://schemas.microsoft.com/office/word/2016/wordml/cid" xmlns:am3d="http://schemas.microsoft.com/office/drawing/2017/model3d" xmlns:aink="http://schemas.microsoft.com/office/drawing/2016/ink" xmlns:cx8="http://schemas.microsoft.com/office/drawing/2016/5/14/chartex" xmlns:cx7="http://schemas.microsoft.com/office/drawing/2016/5/13/chartex" xmlns:cx6="http://schemas.microsoft.com/office/drawing/2016/5/12/chartex" xmlns:cx5="http://schemas.microsoft.com/office/drawing/2016/5/11/chartex" xmlns:cx4="http://schemas.microsoft.com/office/drawing/2016/5/10/chartex" xmlns:cx3="http://schemas.microsoft.com/office/drawing/2016/5/9/chartex" xmlns:cx2="http://schemas.microsoft.com/office/drawing/2015/10/21/chartex" xmlns:cx1="http://schemas.microsoft.com/office/drawing/2015/9/8/chartex" xmlns:cx="http://schemas.microsoft.com/office/drawing/2014/chartex">
                                   <a:effectLst>
                                     <a:outerShdw blurRad="63500" dist="38099" dir="2700000" algn="ctr" rotWithShape="0">
                                       <a:schemeClr val="bg2">
@@ -1389,14 +1250,14 @@
                             <a:effectLst/>
                             <a:extLst>
                               <a:ext uri="{909E8E84-426E-40dd-AFC4-6F175D3DCCD1}">
-                                <a14:hiddenFill xmlns:lc="http://schemas.openxmlformats.org/drawingml/2006/lockedCanvas" xmlns="" xmlns:a14="http://schemas.microsoft.com/office/drawing/2010/main" xmlns:p="http://schemas.openxmlformats.org/presentationml/2006/main" xmlns:w="http://schemas.openxmlformats.org/wordprocessingml/2006/main" xmlns:w10="urn:schemas-microsoft-com:office:word" xmlns:v="urn:schemas-microsoft-com:vml" xmlns:o="urn:schemas-microsoft-com:office:office">
+                                <a14:hiddenFill xmlns:o="urn:schemas-microsoft-com:office:office" xmlns:v="urn:schemas-microsoft-com:vml" xmlns:w10="urn:schemas-microsoft-com:office:word" xmlns:w="http://schemas.openxmlformats.org/wordprocessingml/2006/main" xmlns:p="http://schemas.openxmlformats.org/presentationml/2006/main" xmlns:a14="http://schemas.microsoft.com/office/drawing/2010/main" xmlns="" xmlns:lc="http://schemas.openxmlformats.org/drawingml/2006/lockedCanvas" xmlns:w16se="http://schemas.microsoft.com/office/word/2015/wordml/symex" xmlns:w16cid="http://schemas.microsoft.com/office/word/2016/wordml/cid" xmlns:am3d="http://schemas.microsoft.com/office/drawing/2017/model3d" xmlns:aink="http://schemas.microsoft.com/office/drawing/2016/ink" xmlns:cx8="http://schemas.microsoft.com/office/drawing/2016/5/14/chartex" xmlns:cx7="http://schemas.microsoft.com/office/drawing/2016/5/13/chartex" xmlns:cx6="http://schemas.microsoft.com/office/drawing/2016/5/12/chartex" xmlns:cx5="http://schemas.microsoft.com/office/drawing/2016/5/11/chartex" xmlns:cx4="http://schemas.microsoft.com/office/drawing/2016/5/10/chartex" xmlns:cx3="http://schemas.microsoft.com/office/drawing/2016/5/9/chartex" xmlns:cx2="http://schemas.microsoft.com/office/drawing/2015/10/21/chartex" xmlns:cx1="http://schemas.microsoft.com/office/drawing/2015/9/8/chartex" xmlns:cx="http://schemas.microsoft.com/office/drawing/2014/chartex">
                                   <a:solidFill>
                                     <a:schemeClr val="accent1"/>
                                   </a:solidFill>
                                 </a14:hiddenFill>
                               </a:ext>
                               <a:ext uri="{AF507438-7753-43e0-B8FC-AC1667EBCBE1}">
-                                <a14:hiddenEffects xmlns:lc="http://schemas.openxmlformats.org/drawingml/2006/lockedCanvas" xmlns="" xmlns:a14="http://schemas.microsoft.com/office/drawing/2010/main" xmlns:p="http://schemas.openxmlformats.org/presentationml/2006/main" xmlns:w="http://schemas.openxmlformats.org/wordprocessingml/2006/main" xmlns:w10="urn:schemas-microsoft-com:office:word" xmlns:v="urn:schemas-microsoft-com:vml" xmlns:o="urn:schemas-microsoft-com:office:office">
+                                <a14:hiddenEffects xmlns:o="urn:schemas-microsoft-com:office:office" xmlns:v="urn:schemas-microsoft-com:vml" xmlns:w10="urn:schemas-microsoft-com:office:word" xmlns:w="http://schemas.openxmlformats.org/wordprocessingml/2006/main" xmlns:p="http://schemas.openxmlformats.org/presentationml/2006/main" xmlns:a14="http://schemas.microsoft.com/office/drawing/2010/main" xmlns="" xmlns:lc="http://schemas.openxmlformats.org/drawingml/2006/lockedCanvas" xmlns:w16se="http://schemas.microsoft.com/office/word/2015/wordml/symex" xmlns:w16cid="http://schemas.microsoft.com/office/word/2016/wordml/cid" xmlns:am3d="http://schemas.microsoft.com/office/drawing/2017/model3d" xmlns:aink="http://schemas.microsoft.com/office/drawing/2016/ink" xmlns:cx8="http://schemas.microsoft.com/office/drawing/2016/5/14/chartex" xmlns:cx7="http://schemas.microsoft.com/office/drawing/2016/5/13/chartex" xmlns:cx6="http://schemas.microsoft.com/office/drawing/2016/5/12/chartex" xmlns:cx5="http://schemas.microsoft.com/office/drawing/2016/5/11/chartex" xmlns:cx4="http://schemas.microsoft.com/office/drawing/2016/5/10/chartex" xmlns:cx3="http://schemas.microsoft.com/office/drawing/2016/5/9/chartex" xmlns:cx2="http://schemas.microsoft.com/office/drawing/2015/10/21/chartex" xmlns:cx1="http://schemas.microsoft.com/office/drawing/2015/9/8/chartex" xmlns:cx="http://schemas.microsoft.com/office/drawing/2014/chartex">
                                   <a:effectLst>
                                     <a:outerShdw blurRad="63500" dist="38099" dir="2700000" algn="ctr" rotWithShape="0">
                                       <a:schemeClr val="bg2">
@@ -1445,12 +1306,12 @@
                             <a:effectLst/>
                             <a:extLst>
                               <a:ext uri="{909E8E84-426E-40dd-AFC4-6F175D3DCCD1}">
-                                <a14:hiddenFill xmlns:lc="http://schemas.openxmlformats.org/drawingml/2006/lockedCanvas" xmlns="" xmlns:a14="http://schemas.microsoft.com/office/drawing/2010/main" xmlns:p="http://schemas.openxmlformats.org/presentationml/2006/main" xmlns:w="http://schemas.openxmlformats.org/wordprocessingml/2006/main" xmlns:w10="urn:schemas-microsoft-com:office:word" xmlns:v="urn:schemas-microsoft-com:vml" xmlns:o="urn:schemas-microsoft-com:office:office">
+                                <a14:hiddenFill xmlns:o="urn:schemas-microsoft-com:office:office" xmlns:v="urn:schemas-microsoft-com:vml" xmlns:w10="urn:schemas-microsoft-com:office:word" xmlns:w="http://schemas.openxmlformats.org/wordprocessingml/2006/main" xmlns:p="http://schemas.openxmlformats.org/presentationml/2006/main" xmlns:a14="http://schemas.microsoft.com/office/drawing/2010/main" xmlns="" xmlns:lc="http://schemas.openxmlformats.org/drawingml/2006/lockedCanvas" xmlns:w16se="http://schemas.microsoft.com/office/word/2015/wordml/symex" xmlns:w16cid="http://schemas.microsoft.com/office/word/2016/wordml/cid" xmlns:am3d="http://schemas.microsoft.com/office/drawing/2017/model3d" xmlns:aink="http://schemas.microsoft.com/office/drawing/2016/ink" xmlns:cx8="http://schemas.microsoft.com/office/drawing/2016/5/14/chartex" xmlns:cx7="http://schemas.microsoft.com/office/drawing/2016/5/13/chartex" xmlns:cx6="http://schemas.microsoft.com/office/drawing/2016/5/12/chartex" xmlns:cx5="http://schemas.microsoft.com/office/drawing/2016/5/11/chartex" xmlns:cx4="http://schemas.microsoft.com/office/drawing/2016/5/10/chartex" xmlns:cx3="http://schemas.microsoft.com/office/drawing/2016/5/9/chartex" xmlns:cx2="http://schemas.microsoft.com/office/drawing/2015/10/21/chartex" xmlns:cx1="http://schemas.microsoft.com/office/drawing/2015/9/8/chartex" xmlns:cx="http://schemas.microsoft.com/office/drawing/2014/chartex">
                                   <a:noFill/>
                                 </a14:hiddenFill>
                               </a:ext>
                               <a:ext uri="{AF507438-7753-43e0-B8FC-AC1667EBCBE1}">
-                                <a14:hiddenEffects xmlns:lc="http://schemas.openxmlformats.org/drawingml/2006/lockedCanvas" xmlns="" xmlns:a14="http://schemas.microsoft.com/office/drawing/2010/main" xmlns:p="http://schemas.openxmlformats.org/presentationml/2006/main" xmlns:w="http://schemas.openxmlformats.org/wordprocessingml/2006/main" xmlns:w10="urn:schemas-microsoft-com:office:word" xmlns:v="urn:schemas-microsoft-com:vml" xmlns:o="urn:schemas-microsoft-com:office:office">
+                                <a14:hiddenEffects xmlns:o="urn:schemas-microsoft-com:office:office" xmlns:v="urn:schemas-microsoft-com:vml" xmlns:w10="urn:schemas-microsoft-com:office:word" xmlns:w="http://schemas.openxmlformats.org/wordprocessingml/2006/main" xmlns:p="http://schemas.openxmlformats.org/presentationml/2006/main" xmlns:a14="http://schemas.microsoft.com/office/drawing/2010/main" xmlns="" xmlns:lc="http://schemas.openxmlformats.org/drawingml/2006/lockedCanvas" xmlns:w16se="http://schemas.microsoft.com/office/word/2015/wordml/symex" xmlns:w16cid="http://schemas.microsoft.com/office/word/2016/wordml/cid" xmlns:am3d="http://schemas.microsoft.com/office/drawing/2017/model3d" xmlns:aink="http://schemas.microsoft.com/office/drawing/2016/ink" xmlns:cx8="http://schemas.microsoft.com/office/drawing/2016/5/14/chartex" xmlns:cx7="http://schemas.microsoft.com/office/drawing/2016/5/13/chartex" xmlns:cx6="http://schemas.microsoft.com/office/drawing/2016/5/12/chartex" xmlns:cx5="http://schemas.microsoft.com/office/drawing/2016/5/11/chartex" xmlns:cx4="http://schemas.microsoft.com/office/drawing/2016/5/10/chartex" xmlns:cx3="http://schemas.microsoft.com/office/drawing/2016/5/9/chartex" xmlns:cx2="http://schemas.microsoft.com/office/drawing/2015/10/21/chartex" xmlns:cx1="http://schemas.microsoft.com/office/drawing/2015/9/8/chartex" xmlns:cx="http://schemas.microsoft.com/office/drawing/2014/chartex">
                                   <a:effectLst>
                                     <a:outerShdw blurRad="63500" dist="38099" dir="2700000" algn="ctr" rotWithShape="0">
                                       <a:schemeClr val="bg2">
@@ -1528,14 +1389,14 @@
                             <a:effectLst/>
                             <a:extLst>
                               <a:ext uri="{909E8E84-426E-40dd-AFC4-6F175D3DCCD1}">
-                                <a14:hiddenFill xmlns:lc="http://schemas.openxmlformats.org/drawingml/2006/lockedCanvas" xmlns="" xmlns:a14="http://schemas.microsoft.com/office/drawing/2010/main" xmlns:p="http://schemas.openxmlformats.org/presentationml/2006/main" xmlns:w="http://schemas.openxmlformats.org/wordprocessingml/2006/main" xmlns:w10="urn:schemas-microsoft-com:office:word" xmlns:v="urn:schemas-microsoft-com:vml" xmlns:o="urn:schemas-microsoft-com:office:office">
+                                <a14:hiddenFill xmlns:o="urn:schemas-microsoft-com:office:office" xmlns:v="urn:schemas-microsoft-com:vml" xmlns:w10="urn:schemas-microsoft-com:office:word" xmlns:w="http://schemas.openxmlformats.org/wordprocessingml/2006/main" xmlns:p="http://schemas.openxmlformats.org/presentationml/2006/main" xmlns:a14="http://schemas.microsoft.com/office/drawing/2010/main" xmlns="" xmlns:lc="http://schemas.openxmlformats.org/drawingml/2006/lockedCanvas" xmlns:w16se="http://schemas.microsoft.com/office/word/2015/wordml/symex" xmlns:w16cid="http://schemas.microsoft.com/office/word/2016/wordml/cid" xmlns:am3d="http://schemas.microsoft.com/office/drawing/2017/model3d" xmlns:aink="http://schemas.microsoft.com/office/drawing/2016/ink" xmlns:cx8="http://schemas.microsoft.com/office/drawing/2016/5/14/chartex" xmlns:cx7="http://schemas.microsoft.com/office/drawing/2016/5/13/chartex" xmlns:cx6="http://schemas.microsoft.com/office/drawing/2016/5/12/chartex" xmlns:cx5="http://schemas.microsoft.com/office/drawing/2016/5/11/chartex" xmlns:cx4="http://schemas.microsoft.com/office/drawing/2016/5/10/chartex" xmlns:cx3="http://schemas.microsoft.com/office/drawing/2016/5/9/chartex" xmlns:cx2="http://schemas.microsoft.com/office/drawing/2015/10/21/chartex" xmlns:cx1="http://schemas.microsoft.com/office/drawing/2015/9/8/chartex" xmlns:cx="http://schemas.microsoft.com/office/drawing/2014/chartex">
                                   <a:solidFill>
                                     <a:schemeClr val="accent1"/>
                                   </a:solidFill>
                                 </a14:hiddenFill>
                               </a:ext>
                               <a:ext uri="{AF507438-7753-43e0-B8FC-AC1667EBCBE1}">
-                                <a14:hiddenEffects xmlns:lc="http://schemas.openxmlformats.org/drawingml/2006/lockedCanvas" xmlns="" xmlns:a14="http://schemas.microsoft.com/office/drawing/2010/main" xmlns:p="http://schemas.openxmlformats.org/presentationml/2006/main" xmlns:w="http://schemas.openxmlformats.org/wordprocessingml/2006/main" xmlns:w10="urn:schemas-microsoft-com:office:word" xmlns:v="urn:schemas-microsoft-com:vml" xmlns:o="urn:schemas-microsoft-com:office:office">
+                                <a14:hiddenEffects xmlns:o="urn:schemas-microsoft-com:office:office" xmlns:v="urn:schemas-microsoft-com:vml" xmlns:w10="urn:schemas-microsoft-com:office:word" xmlns:w="http://schemas.openxmlformats.org/wordprocessingml/2006/main" xmlns:p="http://schemas.openxmlformats.org/presentationml/2006/main" xmlns:a14="http://schemas.microsoft.com/office/drawing/2010/main" xmlns="" xmlns:lc="http://schemas.openxmlformats.org/drawingml/2006/lockedCanvas" xmlns:w16se="http://schemas.microsoft.com/office/word/2015/wordml/symex" xmlns:w16cid="http://schemas.microsoft.com/office/word/2016/wordml/cid" xmlns:am3d="http://schemas.microsoft.com/office/drawing/2017/model3d" xmlns:aink="http://schemas.microsoft.com/office/drawing/2016/ink" xmlns:cx8="http://schemas.microsoft.com/office/drawing/2016/5/14/chartex" xmlns:cx7="http://schemas.microsoft.com/office/drawing/2016/5/13/chartex" xmlns:cx6="http://schemas.microsoft.com/office/drawing/2016/5/12/chartex" xmlns:cx5="http://schemas.microsoft.com/office/drawing/2016/5/11/chartex" xmlns:cx4="http://schemas.microsoft.com/office/drawing/2016/5/10/chartex" xmlns:cx3="http://schemas.microsoft.com/office/drawing/2016/5/9/chartex" xmlns:cx2="http://schemas.microsoft.com/office/drawing/2015/10/21/chartex" xmlns:cx1="http://schemas.microsoft.com/office/drawing/2015/9/8/chartex" xmlns:cx="http://schemas.microsoft.com/office/drawing/2014/chartex">
                                   <a:effectLst>
                                     <a:outerShdw blurRad="63500" dist="38099" dir="2700000" algn="ctr" rotWithShape="0">
                                       <a:schemeClr val="bg2">
@@ -1584,12 +1445,12 @@
                             <a:effectLst/>
                             <a:extLst>
                               <a:ext uri="{909E8E84-426E-40dd-AFC4-6F175D3DCCD1}">
-                                <a14:hiddenFill xmlns:lc="http://schemas.openxmlformats.org/drawingml/2006/lockedCanvas" xmlns="" xmlns:a14="http://schemas.microsoft.com/office/drawing/2010/main" xmlns:p="http://schemas.openxmlformats.org/presentationml/2006/main" xmlns:w="http://schemas.openxmlformats.org/wordprocessingml/2006/main" xmlns:w10="urn:schemas-microsoft-com:office:word" xmlns:v="urn:schemas-microsoft-com:vml" xmlns:o="urn:schemas-microsoft-com:office:office">
+                                <a14:hiddenFill xmlns:o="urn:schemas-microsoft-com:office:office" xmlns:v="urn:schemas-microsoft-com:vml" xmlns:w10="urn:schemas-microsoft-com:office:word" xmlns:w="http://schemas.openxmlformats.org/wordprocessingml/2006/main" xmlns:p="http://schemas.openxmlformats.org/presentationml/2006/main" xmlns:a14="http://schemas.microsoft.com/office/drawing/2010/main" xmlns="" xmlns:lc="http://schemas.openxmlformats.org/drawingml/2006/lockedCanvas" xmlns:w16se="http://schemas.microsoft.com/office/word/2015/wordml/symex" xmlns:w16cid="http://schemas.microsoft.com/office/word/2016/wordml/cid" xmlns:am3d="http://schemas.microsoft.com/office/drawing/2017/model3d" xmlns:aink="http://schemas.microsoft.com/office/drawing/2016/ink" xmlns:cx8="http://schemas.microsoft.com/office/drawing/2016/5/14/chartex" xmlns:cx7="http://schemas.microsoft.com/office/drawing/2016/5/13/chartex" xmlns:cx6="http://schemas.microsoft.com/office/drawing/2016/5/12/chartex" xmlns:cx5="http://schemas.microsoft.com/office/drawing/2016/5/11/chartex" xmlns:cx4="http://schemas.microsoft.com/office/drawing/2016/5/10/chartex" xmlns:cx3="http://schemas.microsoft.com/office/drawing/2016/5/9/chartex" xmlns:cx2="http://schemas.microsoft.com/office/drawing/2015/10/21/chartex" xmlns:cx1="http://schemas.microsoft.com/office/drawing/2015/9/8/chartex" xmlns:cx="http://schemas.microsoft.com/office/drawing/2014/chartex">
                                   <a:noFill/>
                                 </a14:hiddenFill>
                               </a:ext>
                               <a:ext uri="{AF507438-7753-43e0-B8FC-AC1667EBCBE1}">
-                                <a14:hiddenEffects xmlns:lc="http://schemas.openxmlformats.org/drawingml/2006/lockedCanvas" xmlns="" xmlns:a14="http://schemas.microsoft.com/office/drawing/2010/main" xmlns:p="http://schemas.openxmlformats.org/presentationml/2006/main" xmlns:w="http://schemas.openxmlformats.org/wordprocessingml/2006/main" xmlns:w10="urn:schemas-microsoft-com:office:word" xmlns:v="urn:schemas-microsoft-com:vml" xmlns:o="urn:schemas-microsoft-com:office:office">
+                                <a14:hiddenEffects xmlns:o="urn:schemas-microsoft-com:office:office" xmlns:v="urn:schemas-microsoft-com:vml" xmlns:w10="urn:schemas-microsoft-com:office:word" xmlns:w="http://schemas.openxmlformats.org/wordprocessingml/2006/main" xmlns:p="http://schemas.openxmlformats.org/presentationml/2006/main" xmlns:a14="http://schemas.microsoft.com/office/drawing/2010/main" xmlns="" xmlns:lc="http://schemas.openxmlformats.org/drawingml/2006/lockedCanvas" xmlns:w16se="http://schemas.microsoft.com/office/word/2015/wordml/symex" xmlns:w16cid="http://schemas.microsoft.com/office/word/2016/wordml/cid" xmlns:am3d="http://schemas.microsoft.com/office/drawing/2017/model3d" xmlns:aink="http://schemas.microsoft.com/office/drawing/2016/ink" xmlns:cx8="http://schemas.microsoft.com/office/drawing/2016/5/14/chartex" xmlns:cx7="http://schemas.microsoft.com/office/drawing/2016/5/13/chartex" xmlns:cx6="http://schemas.microsoft.com/office/drawing/2016/5/12/chartex" xmlns:cx5="http://schemas.microsoft.com/office/drawing/2016/5/11/chartex" xmlns:cx4="http://schemas.microsoft.com/office/drawing/2016/5/10/chartex" xmlns:cx3="http://schemas.microsoft.com/office/drawing/2016/5/9/chartex" xmlns:cx2="http://schemas.microsoft.com/office/drawing/2015/10/21/chartex" xmlns:cx1="http://schemas.microsoft.com/office/drawing/2015/9/8/chartex" xmlns:cx="http://schemas.microsoft.com/office/drawing/2014/chartex">
                                   <a:effectLst>
                                     <a:outerShdw blurRad="63500" dist="38099" dir="2700000" algn="ctr" rotWithShape="0">
                                       <a:schemeClr val="bg2">
@@ -1667,14 +1528,14 @@
                             <a:effectLst/>
                             <a:extLst>
                               <a:ext uri="{909E8E84-426E-40dd-AFC4-6F175D3DCCD1}">
-                                <a14:hiddenFill xmlns:lc="http://schemas.openxmlformats.org/drawingml/2006/lockedCanvas" xmlns="" xmlns:a14="http://schemas.microsoft.com/office/drawing/2010/main" xmlns:p="http://schemas.openxmlformats.org/presentationml/2006/main" xmlns:w="http://schemas.openxmlformats.org/wordprocessingml/2006/main" xmlns:w10="urn:schemas-microsoft-com:office:word" xmlns:v="urn:schemas-microsoft-com:vml" xmlns:o="urn:schemas-microsoft-com:office:office">
+                                <a14:hiddenFill xmlns:o="urn:schemas-microsoft-com:office:office" xmlns:v="urn:schemas-microsoft-com:vml" xmlns:w10="urn:schemas-microsoft-com:office:word" xmlns:w="http://schemas.openxmlformats.org/wordprocessingml/2006/main" xmlns:p="http://schemas.openxmlformats.org/presentationml/2006/main" xmlns:a14="http://schemas.microsoft.com/office/drawing/2010/main" xmlns="" xmlns:lc="http://schemas.openxmlformats.org/drawingml/2006/lockedCanvas" xmlns:w16se="http://schemas.microsoft.com/office/word/2015/wordml/symex" xmlns:w16cid="http://schemas.microsoft.com/office/word/2016/wordml/cid" xmlns:am3d="http://schemas.microsoft.com/office/drawing/2017/model3d" xmlns:aink="http://schemas.microsoft.com/office/drawing/2016/ink" xmlns:cx8="http://schemas.microsoft.com/office/drawing/2016/5/14/chartex" xmlns:cx7="http://schemas.microsoft.com/office/drawing/2016/5/13/chartex" xmlns:cx6="http://schemas.microsoft.com/office/drawing/2016/5/12/chartex" xmlns:cx5="http://schemas.microsoft.com/office/drawing/2016/5/11/chartex" xmlns:cx4="http://schemas.microsoft.com/office/drawing/2016/5/10/chartex" xmlns:cx3="http://schemas.microsoft.com/office/drawing/2016/5/9/chartex" xmlns:cx2="http://schemas.microsoft.com/office/drawing/2015/10/21/chartex" xmlns:cx1="http://schemas.microsoft.com/office/drawing/2015/9/8/chartex" xmlns:cx="http://schemas.microsoft.com/office/drawing/2014/chartex">
                                   <a:solidFill>
                                     <a:schemeClr val="accent1"/>
                                   </a:solidFill>
                                 </a14:hiddenFill>
                               </a:ext>
                               <a:ext uri="{AF507438-7753-43e0-B8FC-AC1667EBCBE1}">
-                                <a14:hiddenEffects xmlns:lc="http://schemas.openxmlformats.org/drawingml/2006/lockedCanvas" xmlns="" xmlns:a14="http://schemas.microsoft.com/office/drawing/2010/main" xmlns:p="http://schemas.openxmlformats.org/presentationml/2006/main" xmlns:w="http://schemas.openxmlformats.org/wordprocessingml/2006/main" xmlns:w10="urn:schemas-microsoft-com:office:word" xmlns:v="urn:schemas-microsoft-com:vml" xmlns:o="urn:schemas-microsoft-com:office:office">
+                                <a14:hiddenEffects xmlns:o="urn:schemas-microsoft-com:office:office" xmlns:v="urn:schemas-microsoft-com:vml" xmlns:w10="urn:schemas-microsoft-com:office:word" xmlns:w="http://schemas.openxmlformats.org/wordprocessingml/2006/main" xmlns:p="http://schemas.openxmlformats.org/presentationml/2006/main" xmlns:a14="http://schemas.microsoft.com/office/drawing/2010/main" xmlns="" xmlns:lc="http://schemas.openxmlformats.org/drawingml/2006/lockedCanvas" xmlns:w16se="http://schemas.microsoft.com/office/word/2015/wordml/symex" xmlns:w16cid="http://schemas.microsoft.com/office/word/2016/wordml/cid" xmlns:am3d="http://schemas.microsoft.com/office/drawing/2017/model3d" xmlns:aink="http://schemas.microsoft.com/office/drawing/2016/ink" xmlns:cx8="http://schemas.microsoft.com/office/drawing/2016/5/14/chartex" xmlns:cx7="http://schemas.microsoft.com/office/drawing/2016/5/13/chartex" xmlns:cx6="http://schemas.microsoft.com/office/drawing/2016/5/12/chartex" xmlns:cx5="http://schemas.microsoft.com/office/drawing/2016/5/11/chartex" xmlns:cx4="http://schemas.microsoft.com/office/drawing/2016/5/10/chartex" xmlns:cx3="http://schemas.microsoft.com/office/drawing/2016/5/9/chartex" xmlns:cx2="http://schemas.microsoft.com/office/drawing/2015/10/21/chartex" xmlns:cx1="http://schemas.microsoft.com/office/drawing/2015/9/8/chartex" xmlns:cx="http://schemas.microsoft.com/office/drawing/2014/chartex">
                                   <a:effectLst>
                                     <a:outerShdw blurRad="63500" dist="38099" dir="2700000" algn="ctr" rotWithShape="0">
                                       <a:schemeClr val="bg2">
@@ -1723,12 +1584,12 @@
                             <a:effectLst/>
                             <a:extLst>
                               <a:ext uri="{909E8E84-426E-40dd-AFC4-6F175D3DCCD1}">
-                                <a14:hiddenFill xmlns:lc="http://schemas.openxmlformats.org/drawingml/2006/lockedCanvas" xmlns="" xmlns:a14="http://schemas.microsoft.com/office/drawing/2010/main" xmlns:p="http://schemas.openxmlformats.org/presentationml/2006/main" xmlns:w="http://schemas.openxmlformats.org/wordprocessingml/2006/main" xmlns:w10="urn:schemas-microsoft-com:office:word" xmlns:v="urn:schemas-microsoft-com:vml" xmlns:o="urn:schemas-microsoft-com:office:office">
+                                <a14:hiddenFill xmlns:o="urn:schemas-microsoft-com:office:office" xmlns:v="urn:schemas-microsoft-com:vml" xmlns:w10="urn:schemas-microsoft-com:office:word" xmlns:w="http://schemas.openxmlformats.org/wordprocessingml/2006/main" xmlns:p="http://schemas.openxmlformats.org/presentationml/2006/main" xmlns:a14="http://schemas.microsoft.com/office/drawing/2010/main" xmlns="" xmlns:lc="http://schemas.openxmlformats.org/drawingml/2006/lockedCanvas" xmlns:w16se="http://schemas.microsoft.com/office/word/2015/wordml/symex" xmlns:w16cid="http://schemas.microsoft.com/office/word/2016/wordml/cid" xmlns:am3d="http://schemas.microsoft.com/office/drawing/2017/model3d" xmlns:aink="http://schemas.microsoft.com/office/drawing/2016/ink" xmlns:cx8="http://schemas.microsoft.com/office/drawing/2016/5/14/chartex" xmlns:cx7="http://schemas.microsoft.com/office/drawing/2016/5/13/chartex" xmlns:cx6="http://schemas.microsoft.com/office/drawing/2016/5/12/chartex" xmlns:cx5="http://schemas.microsoft.com/office/drawing/2016/5/11/chartex" xmlns:cx4="http://schemas.microsoft.com/office/drawing/2016/5/10/chartex" xmlns:cx3="http://schemas.microsoft.com/office/drawing/2016/5/9/chartex" xmlns:cx2="http://schemas.microsoft.com/office/drawing/2015/10/21/chartex" xmlns:cx1="http://schemas.microsoft.com/office/drawing/2015/9/8/chartex" xmlns:cx="http://schemas.microsoft.com/office/drawing/2014/chartex">
                                   <a:noFill/>
                                 </a14:hiddenFill>
                               </a:ext>
                               <a:ext uri="{AF507438-7753-43e0-B8FC-AC1667EBCBE1}">
-                                <a14:hiddenEffects xmlns:lc="http://schemas.openxmlformats.org/drawingml/2006/lockedCanvas" xmlns="" xmlns:a14="http://schemas.microsoft.com/office/drawing/2010/main" xmlns:p="http://schemas.openxmlformats.org/presentationml/2006/main" xmlns:w="http://schemas.openxmlformats.org/wordprocessingml/2006/main" xmlns:w10="urn:schemas-microsoft-com:office:word" xmlns:v="urn:schemas-microsoft-com:vml" xmlns:o="urn:schemas-microsoft-com:office:office">
+                                <a14:hiddenEffects xmlns:o="urn:schemas-microsoft-com:office:office" xmlns:v="urn:schemas-microsoft-com:vml" xmlns:w10="urn:schemas-microsoft-com:office:word" xmlns:w="http://schemas.openxmlformats.org/wordprocessingml/2006/main" xmlns:p="http://schemas.openxmlformats.org/presentationml/2006/main" xmlns:a14="http://schemas.microsoft.com/office/drawing/2010/main" xmlns="" xmlns:lc="http://schemas.openxmlformats.org/drawingml/2006/lockedCanvas" xmlns:w16se="http://schemas.microsoft.com/office/word/2015/wordml/symex" xmlns:w16cid="http://schemas.microsoft.com/office/word/2016/wordml/cid" xmlns:am3d="http://schemas.microsoft.com/office/drawing/2017/model3d" xmlns:aink="http://schemas.microsoft.com/office/drawing/2016/ink" xmlns:cx8="http://schemas.microsoft.com/office/drawing/2016/5/14/chartex" xmlns:cx7="http://schemas.microsoft.com/office/drawing/2016/5/13/chartex" xmlns:cx6="http://schemas.microsoft.com/office/drawing/2016/5/12/chartex" xmlns:cx5="http://schemas.microsoft.com/office/drawing/2016/5/11/chartex" xmlns:cx4="http://schemas.microsoft.com/office/drawing/2016/5/10/chartex" xmlns:cx3="http://schemas.microsoft.com/office/drawing/2016/5/9/chartex" xmlns:cx2="http://schemas.microsoft.com/office/drawing/2015/10/21/chartex" xmlns:cx1="http://schemas.microsoft.com/office/drawing/2015/9/8/chartex" xmlns:cx="http://schemas.microsoft.com/office/drawing/2014/chartex">
                                   <a:effectLst>
                                     <a:outerShdw blurRad="63500" dist="38099" dir="2700000" algn="ctr" rotWithShape="0">
                                       <a:schemeClr val="bg2">
@@ -1816,14 +1677,14 @@
                             <a:effectLst/>
                             <a:extLst>
                               <a:ext uri="{909E8E84-426E-40dd-AFC4-6F175D3DCCD1}">
-                                <a14:hiddenFill xmlns:lc="http://schemas.openxmlformats.org/drawingml/2006/lockedCanvas" xmlns="" xmlns:a14="http://schemas.microsoft.com/office/drawing/2010/main" xmlns:p="http://schemas.openxmlformats.org/presentationml/2006/main" xmlns:w="http://schemas.openxmlformats.org/wordprocessingml/2006/main" xmlns:w10="urn:schemas-microsoft-com:office:word" xmlns:v="urn:schemas-microsoft-com:vml" xmlns:o="urn:schemas-microsoft-com:office:office">
+                                <a14:hiddenFill xmlns:o="urn:schemas-microsoft-com:office:office" xmlns:v="urn:schemas-microsoft-com:vml" xmlns:w10="urn:schemas-microsoft-com:office:word" xmlns:w="http://schemas.openxmlformats.org/wordprocessingml/2006/main" xmlns:p="http://schemas.openxmlformats.org/presentationml/2006/main" xmlns:a14="http://schemas.microsoft.com/office/drawing/2010/main" xmlns="" xmlns:lc="http://schemas.openxmlformats.org/drawingml/2006/lockedCanvas" xmlns:w16se="http://schemas.microsoft.com/office/word/2015/wordml/symex" xmlns:w16cid="http://schemas.microsoft.com/office/word/2016/wordml/cid" xmlns:am3d="http://schemas.microsoft.com/office/drawing/2017/model3d" xmlns:aink="http://schemas.microsoft.com/office/drawing/2016/ink" xmlns:cx8="http://schemas.microsoft.com/office/drawing/2016/5/14/chartex" xmlns:cx7="http://schemas.microsoft.com/office/drawing/2016/5/13/chartex" xmlns:cx6="http://schemas.microsoft.com/office/drawing/2016/5/12/chartex" xmlns:cx5="http://schemas.microsoft.com/office/drawing/2016/5/11/chartex" xmlns:cx4="http://schemas.microsoft.com/office/drawing/2016/5/10/chartex" xmlns:cx3="http://schemas.microsoft.com/office/drawing/2016/5/9/chartex" xmlns:cx2="http://schemas.microsoft.com/office/drawing/2015/10/21/chartex" xmlns:cx1="http://schemas.microsoft.com/office/drawing/2015/9/8/chartex" xmlns:cx="http://schemas.microsoft.com/office/drawing/2014/chartex">
                                   <a:solidFill>
                                     <a:schemeClr val="accent1"/>
                                   </a:solidFill>
                                 </a14:hiddenFill>
                               </a:ext>
                               <a:ext uri="{AF507438-7753-43e0-B8FC-AC1667EBCBE1}">
-                                <a14:hiddenEffects xmlns:lc="http://schemas.openxmlformats.org/drawingml/2006/lockedCanvas" xmlns="" xmlns:a14="http://schemas.microsoft.com/office/drawing/2010/main" xmlns:p="http://schemas.openxmlformats.org/presentationml/2006/main" xmlns:w="http://schemas.openxmlformats.org/wordprocessingml/2006/main" xmlns:w10="urn:schemas-microsoft-com:office:word" xmlns:v="urn:schemas-microsoft-com:vml" xmlns:o="urn:schemas-microsoft-com:office:office">
+                                <a14:hiddenEffects xmlns:o="urn:schemas-microsoft-com:office:office" xmlns:v="urn:schemas-microsoft-com:vml" xmlns:w10="urn:schemas-microsoft-com:office:word" xmlns:w="http://schemas.openxmlformats.org/wordprocessingml/2006/main" xmlns:p="http://schemas.openxmlformats.org/presentationml/2006/main" xmlns:a14="http://schemas.microsoft.com/office/drawing/2010/main" xmlns="" xmlns:lc="http://schemas.openxmlformats.org/drawingml/2006/lockedCanvas" xmlns:w16se="http://schemas.microsoft.com/office/word/2015/wordml/symex" xmlns:w16cid="http://schemas.microsoft.com/office/word/2016/wordml/cid" xmlns:am3d="http://schemas.microsoft.com/office/drawing/2017/model3d" xmlns:aink="http://schemas.microsoft.com/office/drawing/2016/ink" xmlns:cx8="http://schemas.microsoft.com/office/drawing/2016/5/14/chartex" xmlns:cx7="http://schemas.microsoft.com/office/drawing/2016/5/13/chartex" xmlns:cx6="http://schemas.microsoft.com/office/drawing/2016/5/12/chartex" xmlns:cx5="http://schemas.microsoft.com/office/drawing/2016/5/11/chartex" xmlns:cx4="http://schemas.microsoft.com/office/drawing/2016/5/10/chartex" xmlns:cx3="http://schemas.microsoft.com/office/drawing/2016/5/9/chartex" xmlns:cx2="http://schemas.microsoft.com/office/drawing/2015/10/21/chartex" xmlns:cx1="http://schemas.microsoft.com/office/drawing/2015/9/8/chartex" xmlns:cx="http://schemas.microsoft.com/office/drawing/2014/chartex">
                                   <a:effectLst>
                                     <a:outerShdw blurRad="63500" dist="38099" dir="2700000" algn="ctr" rotWithShape="0">
                                       <a:schemeClr val="bg2">
@@ -1861,12 +1722,12 @@
                           <a:effectLst/>
                           <a:extLst>
                             <a:ext uri="{909E8E84-426E-40dd-AFC4-6F175D3DCCD1}">
-                              <a14:hiddenFill xmlns:lc="http://schemas.openxmlformats.org/drawingml/2006/lockedCanvas" xmlns="" xmlns:a14="http://schemas.microsoft.com/office/drawing/2010/main" xmlns:p="http://schemas.openxmlformats.org/presentationml/2006/main" xmlns:w="http://schemas.openxmlformats.org/wordprocessingml/2006/main" xmlns:w10="urn:schemas-microsoft-com:office:word" xmlns:v="urn:schemas-microsoft-com:vml" xmlns:o="urn:schemas-microsoft-com:office:office">
+                              <a14:hiddenFill xmlns:o="urn:schemas-microsoft-com:office:office" xmlns:v="urn:schemas-microsoft-com:vml" xmlns:w10="urn:schemas-microsoft-com:office:word" xmlns:w="http://schemas.openxmlformats.org/wordprocessingml/2006/main" xmlns:p="http://schemas.openxmlformats.org/presentationml/2006/main" xmlns:a14="http://schemas.microsoft.com/office/drawing/2010/main" xmlns="" xmlns:lc="http://schemas.openxmlformats.org/drawingml/2006/lockedCanvas" xmlns:w16se="http://schemas.microsoft.com/office/word/2015/wordml/symex" xmlns:w16cid="http://schemas.microsoft.com/office/word/2016/wordml/cid" xmlns:am3d="http://schemas.microsoft.com/office/drawing/2017/model3d" xmlns:aink="http://schemas.microsoft.com/office/drawing/2016/ink" xmlns:cx8="http://schemas.microsoft.com/office/drawing/2016/5/14/chartex" xmlns:cx7="http://schemas.microsoft.com/office/drawing/2016/5/13/chartex" xmlns:cx6="http://schemas.microsoft.com/office/drawing/2016/5/12/chartex" xmlns:cx5="http://schemas.microsoft.com/office/drawing/2016/5/11/chartex" xmlns:cx4="http://schemas.microsoft.com/office/drawing/2016/5/10/chartex" xmlns:cx3="http://schemas.microsoft.com/office/drawing/2016/5/9/chartex" xmlns:cx2="http://schemas.microsoft.com/office/drawing/2015/10/21/chartex" xmlns:cx1="http://schemas.microsoft.com/office/drawing/2015/9/8/chartex" xmlns:cx="http://schemas.microsoft.com/office/drawing/2014/chartex">
                                 <a:noFill/>
                               </a14:hiddenFill>
                             </a:ext>
                             <a:ext uri="{AF507438-7753-43e0-B8FC-AC1667EBCBE1}">
-                              <a14:hiddenEffects xmlns:lc="http://schemas.openxmlformats.org/drawingml/2006/lockedCanvas" xmlns="" xmlns:a14="http://schemas.microsoft.com/office/drawing/2010/main" xmlns:p="http://schemas.openxmlformats.org/presentationml/2006/main" xmlns:w="http://schemas.openxmlformats.org/wordprocessingml/2006/main" xmlns:w10="urn:schemas-microsoft-com:office:word" xmlns:v="urn:schemas-microsoft-com:vml" xmlns:o="urn:schemas-microsoft-com:office:office">
+                              <a14:hiddenEffects xmlns:o="urn:schemas-microsoft-com:office:office" xmlns:v="urn:schemas-microsoft-com:vml" xmlns:w10="urn:schemas-microsoft-com:office:word" xmlns:w="http://schemas.openxmlformats.org/wordprocessingml/2006/main" xmlns:p="http://schemas.openxmlformats.org/presentationml/2006/main" xmlns:a14="http://schemas.microsoft.com/office/drawing/2010/main" xmlns="" xmlns:lc="http://schemas.openxmlformats.org/drawingml/2006/lockedCanvas" xmlns:w16se="http://schemas.microsoft.com/office/word/2015/wordml/symex" xmlns:w16cid="http://schemas.microsoft.com/office/word/2016/wordml/cid" xmlns:am3d="http://schemas.microsoft.com/office/drawing/2017/model3d" xmlns:aink="http://schemas.microsoft.com/office/drawing/2016/ink" xmlns:cx8="http://schemas.microsoft.com/office/drawing/2016/5/14/chartex" xmlns:cx7="http://schemas.microsoft.com/office/drawing/2016/5/13/chartex" xmlns:cx6="http://schemas.microsoft.com/office/drawing/2016/5/12/chartex" xmlns:cx5="http://schemas.microsoft.com/office/drawing/2016/5/11/chartex" xmlns:cx4="http://schemas.microsoft.com/office/drawing/2016/5/10/chartex" xmlns:cx3="http://schemas.microsoft.com/office/drawing/2016/5/9/chartex" xmlns:cx2="http://schemas.microsoft.com/office/drawing/2015/10/21/chartex" xmlns:cx1="http://schemas.microsoft.com/office/drawing/2015/9/8/chartex" xmlns:cx="http://schemas.microsoft.com/office/drawing/2014/chartex">
                                 <a:effectLst>
                                   <a:outerShdw blurRad="63500" dist="38099" dir="2700000" algn="ctr" rotWithShape="0">
                                     <a:schemeClr val="bg2">
@@ -1954,14 +1815,14 @@
                           <a:effectLst/>
                           <a:extLst>
                             <a:ext uri="{909E8E84-426E-40dd-AFC4-6F175D3DCCD1}">
-                              <a14:hiddenFill xmlns:lc="http://schemas.openxmlformats.org/drawingml/2006/lockedCanvas" xmlns="" xmlns:a14="http://schemas.microsoft.com/office/drawing/2010/main" xmlns:p="http://schemas.openxmlformats.org/presentationml/2006/main" xmlns:w="http://schemas.openxmlformats.org/wordprocessingml/2006/main" xmlns:w10="urn:schemas-microsoft-com:office:word" xmlns:v="urn:schemas-microsoft-com:vml" xmlns:o="urn:schemas-microsoft-com:office:office">
+                              <a14:hiddenFill xmlns:o="urn:schemas-microsoft-com:office:office" xmlns:v="urn:schemas-microsoft-com:vml" xmlns:w10="urn:schemas-microsoft-com:office:word" xmlns:w="http://schemas.openxmlformats.org/wordprocessingml/2006/main" xmlns:p="http://schemas.openxmlformats.org/presentationml/2006/main" xmlns:a14="http://schemas.microsoft.com/office/drawing/2010/main" xmlns="" xmlns:lc="http://schemas.openxmlformats.org/drawingml/2006/lockedCanvas" xmlns:w16se="http://schemas.microsoft.com/office/word/2015/wordml/symex" xmlns:w16cid="http://schemas.microsoft.com/office/word/2016/wordml/cid" xmlns:am3d="http://schemas.microsoft.com/office/drawing/2017/model3d" xmlns:aink="http://schemas.microsoft.com/office/drawing/2016/ink" xmlns:cx8="http://schemas.microsoft.com/office/drawing/2016/5/14/chartex" xmlns:cx7="http://schemas.microsoft.com/office/drawing/2016/5/13/chartex" xmlns:cx6="http://schemas.microsoft.com/office/drawing/2016/5/12/chartex" xmlns:cx5="http://schemas.microsoft.com/office/drawing/2016/5/11/chartex" xmlns:cx4="http://schemas.microsoft.com/office/drawing/2016/5/10/chartex" xmlns:cx3="http://schemas.microsoft.com/office/drawing/2016/5/9/chartex" xmlns:cx2="http://schemas.microsoft.com/office/drawing/2015/10/21/chartex" xmlns:cx1="http://schemas.microsoft.com/office/drawing/2015/9/8/chartex" xmlns:cx="http://schemas.microsoft.com/office/drawing/2014/chartex">
                                 <a:solidFill>
                                   <a:schemeClr val="accent1"/>
                                 </a:solidFill>
                               </a14:hiddenFill>
                             </a:ext>
                             <a:ext uri="{AF507438-7753-43e0-B8FC-AC1667EBCBE1}">
-                              <a14:hiddenEffects xmlns:lc="http://schemas.openxmlformats.org/drawingml/2006/lockedCanvas" xmlns="" xmlns:a14="http://schemas.microsoft.com/office/drawing/2010/main" xmlns:p="http://schemas.openxmlformats.org/presentationml/2006/main" xmlns:w="http://schemas.openxmlformats.org/wordprocessingml/2006/main" xmlns:w10="urn:schemas-microsoft-com:office:word" xmlns:v="urn:schemas-microsoft-com:vml" xmlns:o="urn:schemas-microsoft-com:office:office">
+                              <a14:hiddenEffects xmlns:o="urn:schemas-microsoft-com:office:office" xmlns:v="urn:schemas-microsoft-com:vml" xmlns:w10="urn:schemas-microsoft-com:office:word" xmlns:w="http://schemas.openxmlformats.org/wordprocessingml/2006/main" xmlns:p="http://schemas.openxmlformats.org/presentationml/2006/main" xmlns:a14="http://schemas.microsoft.com/office/drawing/2010/main" xmlns="" xmlns:lc="http://schemas.openxmlformats.org/drawingml/2006/lockedCanvas" xmlns:w16se="http://schemas.microsoft.com/office/word/2015/wordml/symex" xmlns:w16cid="http://schemas.microsoft.com/office/word/2016/wordml/cid" xmlns:am3d="http://schemas.microsoft.com/office/drawing/2017/model3d" xmlns:aink="http://schemas.microsoft.com/office/drawing/2016/ink" xmlns:cx8="http://schemas.microsoft.com/office/drawing/2016/5/14/chartex" xmlns:cx7="http://schemas.microsoft.com/office/drawing/2016/5/13/chartex" xmlns:cx6="http://schemas.microsoft.com/office/drawing/2016/5/12/chartex" xmlns:cx5="http://schemas.microsoft.com/office/drawing/2016/5/11/chartex" xmlns:cx4="http://schemas.microsoft.com/office/drawing/2016/5/10/chartex" xmlns:cx3="http://schemas.microsoft.com/office/drawing/2016/5/9/chartex" xmlns:cx2="http://schemas.microsoft.com/office/drawing/2015/10/21/chartex" xmlns:cx1="http://schemas.microsoft.com/office/drawing/2015/9/8/chartex" xmlns:cx="http://schemas.microsoft.com/office/drawing/2014/chartex">
                                 <a:effectLst>
                                   <a:outerShdw blurRad="63500" dist="38099" dir="2700000" algn="ctr" rotWithShape="0">
                                     <a:schemeClr val="bg2">
@@ -2009,12 +1870,12 @@
                             <a:effectLst/>
                             <a:extLst>
                               <a:ext uri="{909E8E84-426E-40dd-AFC4-6F175D3DCCD1}">
-                                <a14:hiddenFill xmlns:lc="http://schemas.openxmlformats.org/drawingml/2006/lockedCanvas" xmlns="" xmlns:a14="http://schemas.microsoft.com/office/drawing/2010/main" xmlns:p="http://schemas.openxmlformats.org/presentationml/2006/main" xmlns:w="http://schemas.openxmlformats.org/wordprocessingml/2006/main" xmlns:w10="urn:schemas-microsoft-com:office:word" xmlns:v="urn:schemas-microsoft-com:vml" xmlns:o="urn:schemas-microsoft-com:office:office">
+                                <a14:hiddenFill xmlns:o="urn:schemas-microsoft-com:office:office" xmlns:v="urn:schemas-microsoft-com:vml" xmlns:w10="urn:schemas-microsoft-com:office:word" xmlns:w="http://schemas.openxmlformats.org/wordprocessingml/2006/main" xmlns:p="http://schemas.openxmlformats.org/presentationml/2006/main" xmlns:a14="http://schemas.microsoft.com/office/drawing/2010/main" xmlns="" xmlns:lc="http://schemas.openxmlformats.org/drawingml/2006/lockedCanvas" xmlns:w16se="http://schemas.microsoft.com/office/word/2015/wordml/symex" xmlns:w16cid="http://schemas.microsoft.com/office/word/2016/wordml/cid" xmlns:am3d="http://schemas.microsoft.com/office/drawing/2017/model3d" xmlns:aink="http://schemas.microsoft.com/office/drawing/2016/ink" xmlns:cx8="http://schemas.microsoft.com/office/drawing/2016/5/14/chartex" xmlns:cx7="http://schemas.microsoft.com/office/drawing/2016/5/13/chartex" xmlns:cx6="http://schemas.microsoft.com/office/drawing/2016/5/12/chartex" xmlns:cx5="http://schemas.microsoft.com/office/drawing/2016/5/11/chartex" xmlns:cx4="http://schemas.microsoft.com/office/drawing/2016/5/10/chartex" xmlns:cx3="http://schemas.microsoft.com/office/drawing/2016/5/9/chartex" xmlns:cx2="http://schemas.microsoft.com/office/drawing/2015/10/21/chartex" xmlns:cx1="http://schemas.microsoft.com/office/drawing/2015/9/8/chartex" xmlns:cx="http://schemas.microsoft.com/office/drawing/2014/chartex">
                                   <a:noFill/>
                                 </a14:hiddenFill>
                               </a:ext>
                               <a:ext uri="{AF507438-7753-43e0-B8FC-AC1667EBCBE1}">
-                                <a14:hiddenEffects xmlns:lc="http://schemas.openxmlformats.org/drawingml/2006/lockedCanvas" xmlns="" xmlns:a14="http://schemas.microsoft.com/office/drawing/2010/main" xmlns:p="http://schemas.openxmlformats.org/presentationml/2006/main" xmlns:w="http://schemas.openxmlformats.org/wordprocessingml/2006/main" xmlns:w10="urn:schemas-microsoft-com:office:word" xmlns:v="urn:schemas-microsoft-com:vml" xmlns:o="urn:schemas-microsoft-com:office:office">
+                                <a14:hiddenEffects xmlns:o="urn:schemas-microsoft-com:office:office" xmlns:v="urn:schemas-microsoft-com:vml" xmlns:w10="urn:schemas-microsoft-com:office:word" xmlns:w="http://schemas.openxmlformats.org/wordprocessingml/2006/main" xmlns:p="http://schemas.openxmlformats.org/presentationml/2006/main" xmlns:a14="http://schemas.microsoft.com/office/drawing/2010/main" xmlns="" xmlns:lc="http://schemas.openxmlformats.org/drawingml/2006/lockedCanvas" xmlns:w16se="http://schemas.microsoft.com/office/word/2015/wordml/symex" xmlns:w16cid="http://schemas.microsoft.com/office/word/2016/wordml/cid" xmlns:am3d="http://schemas.microsoft.com/office/drawing/2017/model3d" xmlns:aink="http://schemas.microsoft.com/office/drawing/2016/ink" xmlns:cx8="http://schemas.microsoft.com/office/drawing/2016/5/14/chartex" xmlns:cx7="http://schemas.microsoft.com/office/drawing/2016/5/13/chartex" xmlns:cx6="http://schemas.microsoft.com/office/drawing/2016/5/12/chartex" xmlns:cx5="http://schemas.microsoft.com/office/drawing/2016/5/11/chartex" xmlns:cx4="http://schemas.microsoft.com/office/drawing/2016/5/10/chartex" xmlns:cx3="http://schemas.microsoft.com/office/drawing/2016/5/9/chartex" xmlns:cx2="http://schemas.microsoft.com/office/drawing/2015/10/21/chartex" xmlns:cx1="http://schemas.microsoft.com/office/drawing/2015/9/8/chartex" xmlns:cx="http://schemas.microsoft.com/office/drawing/2014/chartex">
                                   <a:effectLst>
                                     <a:outerShdw blurRad="63500" dist="38099" dir="2700000" algn="ctr" rotWithShape="0">
                                       <a:schemeClr val="bg2">
@@ -2100,14 +1961,14 @@
                             <a:effectLst/>
                             <a:extLst>
                               <a:ext uri="{909E8E84-426E-40dd-AFC4-6F175D3DCCD1}">
-                                <a14:hiddenFill xmlns:lc="http://schemas.openxmlformats.org/drawingml/2006/lockedCanvas" xmlns="" xmlns:a14="http://schemas.microsoft.com/office/drawing/2010/main" xmlns:p="http://schemas.openxmlformats.org/presentationml/2006/main" xmlns:w="http://schemas.openxmlformats.org/wordprocessingml/2006/main" xmlns:w10="urn:schemas-microsoft-com:office:word" xmlns:v="urn:schemas-microsoft-com:vml" xmlns:o="urn:schemas-microsoft-com:office:office">
+                                <a14:hiddenFill xmlns:o="urn:schemas-microsoft-com:office:office" xmlns:v="urn:schemas-microsoft-com:vml" xmlns:w10="urn:schemas-microsoft-com:office:word" xmlns:w="http://schemas.openxmlformats.org/wordprocessingml/2006/main" xmlns:p="http://schemas.openxmlformats.org/presentationml/2006/main" xmlns:a14="http://schemas.microsoft.com/office/drawing/2010/main" xmlns="" xmlns:lc="http://schemas.openxmlformats.org/drawingml/2006/lockedCanvas" xmlns:w16se="http://schemas.microsoft.com/office/word/2015/wordml/symex" xmlns:w16cid="http://schemas.microsoft.com/office/word/2016/wordml/cid" xmlns:am3d="http://schemas.microsoft.com/office/drawing/2017/model3d" xmlns:aink="http://schemas.microsoft.com/office/drawing/2016/ink" xmlns:cx8="http://schemas.microsoft.com/office/drawing/2016/5/14/chartex" xmlns:cx7="http://schemas.microsoft.com/office/drawing/2016/5/13/chartex" xmlns:cx6="http://schemas.microsoft.com/office/drawing/2016/5/12/chartex" xmlns:cx5="http://schemas.microsoft.com/office/drawing/2016/5/11/chartex" xmlns:cx4="http://schemas.microsoft.com/office/drawing/2016/5/10/chartex" xmlns:cx3="http://schemas.microsoft.com/office/drawing/2016/5/9/chartex" xmlns:cx2="http://schemas.microsoft.com/office/drawing/2015/10/21/chartex" xmlns:cx1="http://schemas.microsoft.com/office/drawing/2015/9/8/chartex" xmlns:cx="http://schemas.microsoft.com/office/drawing/2014/chartex">
                                   <a:solidFill>
                                     <a:schemeClr val="accent1"/>
                                   </a:solidFill>
                                 </a14:hiddenFill>
                               </a:ext>
                               <a:ext uri="{AF507438-7753-43e0-B8FC-AC1667EBCBE1}">
-                                <a14:hiddenEffects xmlns:lc="http://schemas.openxmlformats.org/drawingml/2006/lockedCanvas" xmlns="" xmlns:a14="http://schemas.microsoft.com/office/drawing/2010/main" xmlns:p="http://schemas.openxmlformats.org/presentationml/2006/main" xmlns:w="http://schemas.openxmlformats.org/wordprocessingml/2006/main" xmlns:w10="urn:schemas-microsoft-com:office:word" xmlns:v="urn:schemas-microsoft-com:vml" xmlns:o="urn:schemas-microsoft-com:office:office">
+                                <a14:hiddenEffects xmlns:o="urn:schemas-microsoft-com:office:office" xmlns:v="urn:schemas-microsoft-com:vml" xmlns:w10="urn:schemas-microsoft-com:office:word" xmlns:w="http://schemas.openxmlformats.org/wordprocessingml/2006/main" xmlns:p="http://schemas.openxmlformats.org/presentationml/2006/main" xmlns:a14="http://schemas.microsoft.com/office/drawing/2010/main" xmlns="" xmlns:lc="http://schemas.openxmlformats.org/drawingml/2006/lockedCanvas" xmlns:w16se="http://schemas.microsoft.com/office/word/2015/wordml/symex" xmlns:w16cid="http://schemas.microsoft.com/office/word/2016/wordml/cid" xmlns:am3d="http://schemas.microsoft.com/office/drawing/2017/model3d" xmlns:aink="http://schemas.microsoft.com/office/drawing/2016/ink" xmlns:cx8="http://schemas.microsoft.com/office/drawing/2016/5/14/chartex" xmlns:cx7="http://schemas.microsoft.com/office/drawing/2016/5/13/chartex" xmlns:cx6="http://schemas.microsoft.com/office/drawing/2016/5/12/chartex" xmlns:cx5="http://schemas.microsoft.com/office/drawing/2016/5/11/chartex" xmlns:cx4="http://schemas.microsoft.com/office/drawing/2016/5/10/chartex" xmlns:cx3="http://schemas.microsoft.com/office/drawing/2016/5/9/chartex" xmlns:cx2="http://schemas.microsoft.com/office/drawing/2015/10/21/chartex" xmlns:cx1="http://schemas.microsoft.com/office/drawing/2015/9/8/chartex" xmlns:cx="http://schemas.microsoft.com/office/drawing/2014/chartex">
                                   <a:effectLst>
                                     <a:outerShdw blurRad="63500" dist="38099" dir="2700000" algn="ctr" rotWithShape="0">
                                       <a:schemeClr val="bg2">
@@ -2156,12 +2017,12 @@
                             <a:effectLst/>
                             <a:extLst>
                               <a:ext uri="{909E8E84-426E-40dd-AFC4-6F175D3DCCD1}">
-                                <a14:hiddenFill xmlns:lc="http://schemas.openxmlformats.org/drawingml/2006/lockedCanvas" xmlns="" xmlns:a14="http://schemas.microsoft.com/office/drawing/2010/main" xmlns:p="http://schemas.openxmlformats.org/presentationml/2006/main" xmlns:w="http://schemas.openxmlformats.org/wordprocessingml/2006/main" xmlns:w10="urn:schemas-microsoft-com:office:word" xmlns:v="urn:schemas-microsoft-com:vml" xmlns:o="urn:schemas-microsoft-com:office:office">
+                                <a14:hiddenFill xmlns:o="urn:schemas-microsoft-com:office:office" xmlns:v="urn:schemas-microsoft-com:vml" xmlns:w10="urn:schemas-microsoft-com:office:word" xmlns:w="http://schemas.openxmlformats.org/wordprocessingml/2006/main" xmlns:p="http://schemas.openxmlformats.org/presentationml/2006/main" xmlns:a14="http://schemas.microsoft.com/office/drawing/2010/main" xmlns="" xmlns:lc="http://schemas.openxmlformats.org/drawingml/2006/lockedCanvas" xmlns:w16se="http://schemas.microsoft.com/office/word/2015/wordml/symex" xmlns:w16cid="http://schemas.microsoft.com/office/word/2016/wordml/cid" xmlns:am3d="http://schemas.microsoft.com/office/drawing/2017/model3d" xmlns:aink="http://schemas.microsoft.com/office/drawing/2016/ink" xmlns:cx8="http://schemas.microsoft.com/office/drawing/2016/5/14/chartex" xmlns:cx7="http://schemas.microsoft.com/office/drawing/2016/5/13/chartex" xmlns:cx6="http://schemas.microsoft.com/office/drawing/2016/5/12/chartex" xmlns:cx5="http://schemas.microsoft.com/office/drawing/2016/5/11/chartex" xmlns:cx4="http://schemas.microsoft.com/office/drawing/2016/5/10/chartex" xmlns:cx3="http://schemas.microsoft.com/office/drawing/2016/5/9/chartex" xmlns:cx2="http://schemas.microsoft.com/office/drawing/2015/10/21/chartex" xmlns:cx1="http://schemas.microsoft.com/office/drawing/2015/9/8/chartex" xmlns:cx="http://schemas.microsoft.com/office/drawing/2014/chartex">
                                   <a:noFill/>
                                 </a14:hiddenFill>
                               </a:ext>
                               <a:ext uri="{AF507438-7753-43e0-B8FC-AC1667EBCBE1}">
-                                <a14:hiddenEffects xmlns:lc="http://schemas.openxmlformats.org/drawingml/2006/lockedCanvas" xmlns="" xmlns:a14="http://schemas.microsoft.com/office/drawing/2010/main" xmlns:p="http://schemas.openxmlformats.org/presentationml/2006/main" xmlns:w="http://schemas.openxmlformats.org/wordprocessingml/2006/main" xmlns:w10="urn:schemas-microsoft-com:office:word" xmlns:v="urn:schemas-microsoft-com:vml" xmlns:o="urn:schemas-microsoft-com:office:office">
+                                <a14:hiddenEffects xmlns:o="urn:schemas-microsoft-com:office:office" xmlns:v="urn:schemas-microsoft-com:vml" xmlns:w10="urn:schemas-microsoft-com:office:word" xmlns:w="http://schemas.openxmlformats.org/wordprocessingml/2006/main" xmlns:p="http://schemas.openxmlformats.org/presentationml/2006/main" xmlns:a14="http://schemas.microsoft.com/office/drawing/2010/main" xmlns="" xmlns:lc="http://schemas.openxmlformats.org/drawingml/2006/lockedCanvas" xmlns:w16se="http://schemas.microsoft.com/office/word/2015/wordml/symex" xmlns:w16cid="http://schemas.microsoft.com/office/word/2016/wordml/cid" xmlns:am3d="http://schemas.microsoft.com/office/drawing/2017/model3d" xmlns:aink="http://schemas.microsoft.com/office/drawing/2016/ink" xmlns:cx8="http://schemas.microsoft.com/office/drawing/2016/5/14/chartex" xmlns:cx7="http://schemas.microsoft.com/office/drawing/2016/5/13/chartex" xmlns:cx6="http://schemas.microsoft.com/office/drawing/2016/5/12/chartex" xmlns:cx5="http://schemas.microsoft.com/office/drawing/2016/5/11/chartex" xmlns:cx4="http://schemas.microsoft.com/office/drawing/2016/5/10/chartex" xmlns:cx3="http://schemas.microsoft.com/office/drawing/2016/5/9/chartex" xmlns:cx2="http://schemas.microsoft.com/office/drawing/2015/10/21/chartex" xmlns:cx1="http://schemas.microsoft.com/office/drawing/2015/9/8/chartex" xmlns:cx="http://schemas.microsoft.com/office/drawing/2014/chartex">
                                   <a:effectLst>
                                     <a:outerShdw blurRad="63500" dist="38099" dir="2700000" algn="ctr" rotWithShape="0">
                                       <a:schemeClr val="bg2">
@@ -2247,14 +2108,14 @@
                             <a:effectLst/>
                             <a:extLst>
                               <a:ext uri="{909E8E84-426E-40dd-AFC4-6F175D3DCCD1}">
-                                <a14:hiddenFill xmlns:lc="http://schemas.openxmlformats.org/drawingml/2006/lockedCanvas" xmlns="" xmlns:a14="http://schemas.microsoft.com/office/drawing/2010/main" xmlns:p="http://schemas.openxmlformats.org/presentationml/2006/main" xmlns:w="http://schemas.openxmlformats.org/wordprocessingml/2006/main" xmlns:w10="urn:schemas-microsoft-com:office:word" xmlns:v="urn:schemas-microsoft-com:vml" xmlns:o="urn:schemas-microsoft-com:office:office">
+                                <a14:hiddenFill xmlns:o="urn:schemas-microsoft-com:office:office" xmlns:v="urn:schemas-microsoft-com:vml" xmlns:w10="urn:schemas-microsoft-com:office:word" xmlns:w="http://schemas.openxmlformats.org/wordprocessingml/2006/main" xmlns:p="http://schemas.openxmlformats.org/presentationml/2006/main" xmlns:a14="http://schemas.microsoft.com/office/drawing/2010/main" xmlns="" xmlns:lc="http://schemas.openxmlformats.org/drawingml/2006/lockedCanvas" xmlns:w16se="http://schemas.microsoft.com/office/word/2015/wordml/symex" xmlns:w16cid="http://schemas.microsoft.com/office/word/2016/wordml/cid" xmlns:am3d="http://schemas.microsoft.com/office/drawing/2017/model3d" xmlns:aink="http://schemas.microsoft.com/office/drawing/2016/ink" xmlns:cx8="http://schemas.microsoft.com/office/drawing/2016/5/14/chartex" xmlns:cx7="http://schemas.microsoft.com/office/drawing/2016/5/13/chartex" xmlns:cx6="http://schemas.microsoft.com/office/drawing/2016/5/12/chartex" xmlns:cx5="http://schemas.microsoft.com/office/drawing/2016/5/11/chartex" xmlns:cx4="http://schemas.microsoft.com/office/drawing/2016/5/10/chartex" xmlns:cx3="http://schemas.microsoft.com/office/drawing/2016/5/9/chartex" xmlns:cx2="http://schemas.microsoft.com/office/drawing/2015/10/21/chartex" xmlns:cx1="http://schemas.microsoft.com/office/drawing/2015/9/8/chartex" xmlns:cx="http://schemas.microsoft.com/office/drawing/2014/chartex">
                                   <a:solidFill>
                                     <a:schemeClr val="accent1"/>
                                   </a:solidFill>
                                 </a14:hiddenFill>
                               </a:ext>
                               <a:ext uri="{AF507438-7753-43e0-B8FC-AC1667EBCBE1}">
-                                <a14:hiddenEffects xmlns:lc="http://schemas.openxmlformats.org/drawingml/2006/lockedCanvas" xmlns="" xmlns:a14="http://schemas.microsoft.com/office/drawing/2010/main" xmlns:p="http://schemas.openxmlformats.org/presentationml/2006/main" xmlns:w="http://schemas.openxmlformats.org/wordprocessingml/2006/main" xmlns:w10="urn:schemas-microsoft-com:office:word" xmlns:v="urn:schemas-microsoft-com:vml" xmlns:o="urn:schemas-microsoft-com:office:office">
+                                <a14:hiddenEffects xmlns:o="urn:schemas-microsoft-com:office:office" xmlns:v="urn:schemas-microsoft-com:vml" xmlns:w10="urn:schemas-microsoft-com:office:word" xmlns:w="http://schemas.openxmlformats.org/wordprocessingml/2006/main" xmlns:p="http://schemas.openxmlformats.org/presentationml/2006/main" xmlns:a14="http://schemas.microsoft.com/office/drawing/2010/main" xmlns="" xmlns:lc="http://schemas.openxmlformats.org/drawingml/2006/lockedCanvas" xmlns:w16se="http://schemas.microsoft.com/office/word/2015/wordml/symex" xmlns:w16cid="http://schemas.microsoft.com/office/word/2016/wordml/cid" xmlns:am3d="http://schemas.microsoft.com/office/drawing/2017/model3d" xmlns:aink="http://schemas.microsoft.com/office/drawing/2016/ink" xmlns:cx8="http://schemas.microsoft.com/office/drawing/2016/5/14/chartex" xmlns:cx7="http://schemas.microsoft.com/office/drawing/2016/5/13/chartex" xmlns:cx6="http://schemas.microsoft.com/office/drawing/2016/5/12/chartex" xmlns:cx5="http://schemas.microsoft.com/office/drawing/2016/5/11/chartex" xmlns:cx4="http://schemas.microsoft.com/office/drawing/2016/5/10/chartex" xmlns:cx3="http://schemas.microsoft.com/office/drawing/2016/5/9/chartex" xmlns:cx2="http://schemas.microsoft.com/office/drawing/2015/10/21/chartex" xmlns:cx1="http://schemas.microsoft.com/office/drawing/2015/9/8/chartex" xmlns:cx="http://schemas.microsoft.com/office/drawing/2014/chartex">
                                   <a:effectLst>
                                     <a:outerShdw blurRad="63500" dist="38099" dir="2700000" algn="ctr" rotWithShape="0">
                                       <a:schemeClr val="bg2">
@@ -2276,8 +2137,8 @@
                         </wps:cNvSpPr>
                         <wps:spPr bwMode="auto">
                           <a:xfrm>
-                            <a:off x="1423698" y="1867467"/>
-                            <a:ext cx="273646" cy="408501"/>
+                            <a:off x="1423680" y="1867462"/>
+                            <a:ext cx="273646" cy="433124"/>
                           </a:xfrm>
                           <a:prstGeom prst="rect">
                             <a:avLst/>
@@ -2288,14 +2149,14 @@
                           </a:ln>
                           <a:extLst>
                             <a:ext uri="{909E8E84-426E-40dd-AFC4-6F175D3DCCD1}">
-                              <a14:hiddenFill xmlns:lc="http://schemas.openxmlformats.org/drawingml/2006/lockedCanvas" xmlns="" xmlns:a14="http://schemas.microsoft.com/office/drawing/2010/main" xmlns:p="http://schemas.openxmlformats.org/presentationml/2006/main" xmlns:w="http://schemas.openxmlformats.org/wordprocessingml/2006/main" xmlns:w10="urn:schemas-microsoft-com:office:word" xmlns:v="urn:schemas-microsoft-com:vml" xmlns:o="urn:schemas-microsoft-com:office:office">
+                              <a14:hiddenFill xmlns:o="urn:schemas-microsoft-com:office:office" xmlns:v="urn:schemas-microsoft-com:vml" xmlns:w10="urn:schemas-microsoft-com:office:word" xmlns:w="http://schemas.openxmlformats.org/wordprocessingml/2006/main" xmlns:p="http://schemas.openxmlformats.org/presentationml/2006/main" xmlns:a14="http://schemas.microsoft.com/office/drawing/2010/main" xmlns="" xmlns:lc="http://schemas.openxmlformats.org/drawingml/2006/lockedCanvas" xmlns:w16se="http://schemas.microsoft.com/office/word/2015/wordml/symex" xmlns:w16cid="http://schemas.microsoft.com/office/word/2016/wordml/cid" xmlns:am3d="http://schemas.microsoft.com/office/drawing/2017/model3d" xmlns:aink="http://schemas.microsoft.com/office/drawing/2016/ink" xmlns:cx8="http://schemas.microsoft.com/office/drawing/2016/5/14/chartex" xmlns:cx7="http://schemas.microsoft.com/office/drawing/2016/5/13/chartex" xmlns:cx6="http://schemas.microsoft.com/office/drawing/2016/5/12/chartex" xmlns:cx5="http://schemas.microsoft.com/office/drawing/2016/5/11/chartex" xmlns:cx4="http://schemas.microsoft.com/office/drawing/2016/5/10/chartex" xmlns:cx3="http://schemas.microsoft.com/office/drawing/2016/5/9/chartex" xmlns:cx2="http://schemas.microsoft.com/office/drawing/2015/10/21/chartex" xmlns:cx1="http://schemas.microsoft.com/office/drawing/2015/9/8/chartex" xmlns:cx="http://schemas.microsoft.com/office/drawing/2014/chartex">
                                 <a:solidFill>
                                   <a:srgbClr val="FFFFFF"/>
                                 </a:solidFill>
                               </a14:hiddenFill>
                             </a:ext>
                             <a:ext uri="{91240B29-F687-4f45-9708-019B960494DF}">
-                              <a14:hiddenLine xmlns:lc="http://schemas.openxmlformats.org/drawingml/2006/lockedCanvas" xmlns="" xmlns:a14="http://schemas.microsoft.com/office/drawing/2010/main" xmlns:p="http://schemas.openxmlformats.org/presentationml/2006/main" xmlns:w="http://schemas.openxmlformats.org/wordprocessingml/2006/main" xmlns:w10="urn:schemas-microsoft-com:office:word" xmlns:v="urn:schemas-microsoft-com:vml" xmlns:o="urn:schemas-microsoft-com:office:office" w="12700">
+                              <a14:hiddenLine xmlns:o="urn:schemas-microsoft-com:office:office" xmlns:v="urn:schemas-microsoft-com:vml" xmlns:w10="urn:schemas-microsoft-com:office:word" xmlns:w="http://schemas.openxmlformats.org/wordprocessingml/2006/main" xmlns:p="http://schemas.openxmlformats.org/presentationml/2006/main" xmlns:a14="http://schemas.microsoft.com/office/drawing/2010/main" xmlns="" xmlns:lc="http://schemas.openxmlformats.org/drawingml/2006/lockedCanvas" xmlns:w16se="http://schemas.microsoft.com/office/word/2015/wordml/symex" xmlns:w16cid="http://schemas.microsoft.com/office/word/2016/wordml/cid" xmlns:am3d="http://schemas.microsoft.com/office/drawing/2017/model3d" xmlns:aink="http://schemas.microsoft.com/office/drawing/2016/ink" xmlns:cx8="http://schemas.microsoft.com/office/drawing/2016/5/14/chartex" xmlns:cx7="http://schemas.microsoft.com/office/drawing/2016/5/13/chartex" xmlns:cx6="http://schemas.microsoft.com/office/drawing/2016/5/12/chartex" xmlns:cx5="http://schemas.microsoft.com/office/drawing/2016/5/11/chartex" xmlns:cx4="http://schemas.microsoft.com/office/drawing/2016/5/10/chartex" xmlns:cx3="http://schemas.microsoft.com/office/drawing/2016/5/9/chartex" xmlns:cx2="http://schemas.microsoft.com/office/drawing/2015/10/21/chartex" xmlns:cx1="http://schemas.microsoft.com/office/drawing/2015/9/8/chartex" xmlns:cx="http://schemas.microsoft.com/office/drawing/2014/chartex" w="12700">
                                 <a:solidFill>
                                   <a:srgbClr val="000000"/>
                                 </a:solidFill>
@@ -2342,7 +2203,7 @@
                         <wps:spPr bwMode="auto">
                           <a:xfrm>
                             <a:off x="0" y="925629"/>
-                            <a:ext cx="273646" cy="408501"/>
+                            <a:ext cx="273646" cy="433124"/>
                           </a:xfrm>
                           <a:prstGeom prst="rect">
                             <a:avLst/>
@@ -2353,14 +2214,14 @@
                           </a:ln>
                           <a:extLst>
                             <a:ext uri="{909E8E84-426E-40dd-AFC4-6F175D3DCCD1}">
-                              <a14:hiddenFill xmlns:lc="http://schemas.openxmlformats.org/drawingml/2006/lockedCanvas" xmlns="" xmlns:a14="http://schemas.microsoft.com/office/drawing/2010/main" xmlns:p="http://schemas.openxmlformats.org/presentationml/2006/main" xmlns:w="http://schemas.openxmlformats.org/wordprocessingml/2006/main" xmlns:w10="urn:schemas-microsoft-com:office:word" xmlns:v="urn:schemas-microsoft-com:vml" xmlns:o="urn:schemas-microsoft-com:office:office">
+                              <a14:hiddenFill xmlns:o="urn:schemas-microsoft-com:office:office" xmlns:v="urn:schemas-microsoft-com:vml" xmlns:w10="urn:schemas-microsoft-com:office:word" xmlns:w="http://schemas.openxmlformats.org/wordprocessingml/2006/main" xmlns:p="http://schemas.openxmlformats.org/presentationml/2006/main" xmlns:a14="http://schemas.microsoft.com/office/drawing/2010/main" xmlns="" xmlns:lc="http://schemas.openxmlformats.org/drawingml/2006/lockedCanvas" xmlns:w16se="http://schemas.microsoft.com/office/word/2015/wordml/symex" xmlns:w16cid="http://schemas.microsoft.com/office/word/2016/wordml/cid" xmlns:am3d="http://schemas.microsoft.com/office/drawing/2017/model3d" xmlns:aink="http://schemas.microsoft.com/office/drawing/2016/ink" xmlns:cx8="http://schemas.microsoft.com/office/drawing/2016/5/14/chartex" xmlns:cx7="http://schemas.microsoft.com/office/drawing/2016/5/13/chartex" xmlns:cx6="http://schemas.microsoft.com/office/drawing/2016/5/12/chartex" xmlns:cx5="http://schemas.microsoft.com/office/drawing/2016/5/11/chartex" xmlns:cx4="http://schemas.microsoft.com/office/drawing/2016/5/10/chartex" xmlns:cx3="http://schemas.microsoft.com/office/drawing/2016/5/9/chartex" xmlns:cx2="http://schemas.microsoft.com/office/drawing/2015/10/21/chartex" xmlns:cx1="http://schemas.microsoft.com/office/drawing/2015/9/8/chartex" xmlns:cx="http://schemas.microsoft.com/office/drawing/2014/chartex">
                                 <a:solidFill>
                                   <a:srgbClr val="FFFFFF"/>
                                 </a:solidFill>
                               </a14:hiddenFill>
                             </a:ext>
                             <a:ext uri="{91240B29-F687-4f45-9708-019B960494DF}">
-                              <a14:hiddenLine xmlns:lc="http://schemas.openxmlformats.org/drawingml/2006/lockedCanvas" xmlns="" xmlns:a14="http://schemas.microsoft.com/office/drawing/2010/main" xmlns:p="http://schemas.openxmlformats.org/presentationml/2006/main" xmlns:w="http://schemas.openxmlformats.org/wordprocessingml/2006/main" xmlns:w10="urn:schemas-microsoft-com:office:word" xmlns:v="urn:schemas-microsoft-com:vml" xmlns:o="urn:schemas-microsoft-com:office:office" w="12700">
+                              <a14:hiddenLine xmlns:o="urn:schemas-microsoft-com:office:office" xmlns:v="urn:schemas-microsoft-com:vml" xmlns:w10="urn:schemas-microsoft-com:office:word" xmlns:w="http://schemas.openxmlformats.org/wordprocessingml/2006/main" xmlns:p="http://schemas.openxmlformats.org/presentationml/2006/main" xmlns:a14="http://schemas.microsoft.com/office/drawing/2010/main" xmlns="" xmlns:lc="http://schemas.openxmlformats.org/drawingml/2006/lockedCanvas" xmlns:w16se="http://schemas.microsoft.com/office/word/2015/wordml/symex" xmlns:w16cid="http://schemas.microsoft.com/office/word/2016/wordml/cid" xmlns:am3d="http://schemas.microsoft.com/office/drawing/2017/model3d" xmlns:aink="http://schemas.microsoft.com/office/drawing/2016/ink" xmlns:cx8="http://schemas.microsoft.com/office/drawing/2016/5/14/chartex" xmlns:cx7="http://schemas.microsoft.com/office/drawing/2016/5/13/chartex" xmlns:cx6="http://schemas.microsoft.com/office/drawing/2016/5/12/chartex" xmlns:cx5="http://schemas.microsoft.com/office/drawing/2016/5/11/chartex" xmlns:cx4="http://schemas.microsoft.com/office/drawing/2016/5/10/chartex" xmlns:cx3="http://schemas.microsoft.com/office/drawing/2016/5/9/chartex" xmlns:cx2="http://schemas.microsoft.com/office/drawing/2015/10/21/chartex" xmlns:cx1="http://schemas.microsoft.com/office/drawing/2015/9/8/chartex" xmlns:cx="http://schemas.microsoft.com/office/drawing/2014/chartex" w="12700">
                                 <a:solidFill>
                                   <a:srgbClr val="000000"/>
                                 </a:solidFill>
@@ -2406,8 +2267,8 @@
                         </wps:cNvSpPr>
                         <wps:spPr bwMode="auto">
                           <a:xfrm>
-                            <a:off x="45499" y="1794727"/>
-                            <a:ext cx="273646" cy="408501"/>
+                            <a:off x="45498" y="1794726"/>
+                            <a:ext cx="273646" cy="433124"/>
                           </a:xfrm>
                           <a:prstGeom prst="rect">
                             <a:avLst/>
@@ -2418,14 +2279,14 @@
                           </a:ln>
                           <a:extLst>
                             <a:ext uri="{909E8E84-426E-40dd-AFC4-6F175D3DCCD1}">
-                              <a14:hiddenFill xmlns:lc="http://schemas.openxmlformats.org/drawingml/2006/lockedCanvas" xmlns="" xmlns:a14="http://schemas.microsoft.com/office/drawing/2010/main" xmlns:p="http://schemas.openxmlformats.org/presentationml/2006/main" xmlns:w="http://schemas.openxmlformats.org/wordprocessingml/2006/main" xmlns:w10="urn:schemas-microsoft-com:office:word" xmlns:v="urn:schemas-microsoft-com:vml" xmlns:o="urn:schemas-microsoft-com:office:office">
+                              <a14:hiddenFill xmlns:o="urn:schemas-microsoft-com:office:office" xmlns:v="urn:schemas-microsoft-com:vml" xmlns:w10="urn:schemas-microsoft-com:office:word" xmlns:w="http://schemas.openxmlformats.org/wordprocessingml/2006/main" xmlns:p="http://schemas.openxmlformats.org/presentationml/2006/main" xmlns:a14="http://schemas.microsoft.com/office/drawing/2010/main" xmlns="" xmlns:lc="http://schemas.openxmlformats.org/drawingml/2006/lockedCanvas" xmlns:w16se="http://schemas.microsoft.com/office/word/2015/wordml/symex" xmlns:w16cid="http://schemas.microsoft.com/office/word/2016/wordml/cid" xmlns:am3d="http://schemas.microsoft.com/office/drawing/2017/model3d" xmlns:aink="http://schemas.microsoft.com/office/drawing/2016/ink" xmlns:cx8="http://schemas.microsoft.com/office/drawing/2016/5/14/chartex" xmlns:cx7="http://schemas.microsoft.com/office/drawing/2016/5/13/chartex" xmlns:cx6="http://schemas.microsoft.com/office/drawing/2016/5/12/chartex" xmlns:cx5="http://schemas.microsoft.com/office/drawing/2016/5/11/chartex" xmlns:cx4="http://schemas.microsoft.com/office/drawing/2016/5/10/chartex" xmlns:cx3="http://schemas.microsoft.com/office/drawing/2016/5/9/chartex" xmlns:cx2="http://schemas.microsoft.com/office/drawing/2015/10/21/chartex" xmlns:cx1="http://schemas.microsoft.com/office/drawing/2015/9/8/chartex" xmlns:cx="http://schemas.microsoft.com/office/drawing/2014/chartex">
                                 <a:solidFill>
                                   <a:srgbClr val="FFFFFF"/>
                                 </a:solidFill>
                               </a14:hiddenFill>
                             </a:ext>
                             <a:ext uri="{91240B29-F687-4f45-9708-019B960494DF}">
-                              <a14:hiddenLine xmlns:lc="http://schemas.openxmlformats.org/drawingml/2006/lockedCanvas" xmlns="" xmlns:a14="http://schemas.microsoft.com/office/drawing/2010/main" xmlns:p="http://schemas.openxmlformats.org/presentationml/2006/main" xmlns:w="http://schemas.openxmlformats.org/wordprocessingml/2006/main" xmlns:w10="urn:schemas-microsoft-com:office:word" xmlns:v="urn:schemas-microsoft-com:vml" xmlns:o="urn:schemas-microsoft-com:office:office" w="12700">
+                              <a14:hiddenLine xmlns:o="urn:schemas-microsoft-com:office:office" xmlns:v="urn:schemas-microsoft-com:vml" xmlns:w10="urn:schemas-microsoft-com:office:word" xmlns:w="http://schemas.openxmlformats.org/wordprocessingml/2006/main" xmlns:p="http://schemas.openxmlformats.org/presentationml/2006/main" xmlns:a14="http://schemas.microsoft.com/office/drawing/2010/main" xmlns="" xmlns:lc="http://schemas.openxmlformats.org/drawingml/2006/lockedCanvas" xmlns:w16se="http://schemas.microsoft.com/office/word/2015/wordml/symex" xmlns:w16cid="http://schemas.microsoft.com/office/word/2016/wordml/cid" xmlns:am3d="http://schemas.microsoft.com/office/drawing/2017/model3d" xmlns:aink="http://schemas.microsoft.com/office/drawing/2016/ink" xmlns:cx8="http://schemas.microsoft.com/office/drawing/2016/5/14/chartex" xmlns:cx7="http://schemas.microsoft.com/office/drawing/2016/5/13/chartex" xmlns:cx6="http://schemas.microsoft.com/office/drawing/2016/5/12/chartex" xmlns:cx5="http://schemas.microsoft.com/office/drawing/2016/5/11/chartex" xmlns:cx4="http://schemas.microsoft.com/office/drawing/2016/5/10/chartex" xmlns:cx3="http://schemas.microsoft.com/office/drawing/2016/5/9/chartex" xmlns:cx2="http://schemas.microsoft.com/office/drawing/2015/10/21/chartex" xmlns:cx1="http://schemas.microsoft.com/office/drawing/2015/9/8/chartex" xmlns:cx="http://schemas.microsoft.com/office/drawing/2014/chartex" w="12700">
                                 <a:solidFill>
                                   <a:srgbClr val="000000"/>
                                 </a:solidFill>
@@ -2471,8 +2332,8 @@
                         </wps:cNvSpPr>
                         <wps:spPr bwMode="auto">
                           <a:xfrm>
-                            <a:off x="1447510" y="0"/>
-                            <a:ext cx="273646" cy="408501"/>
+                            <a:off x="1447491" y="0"/>
+                            <a:ext cx="273646" cy="433124"/>
                           </a:xfrm>
                           <a:prstGeom prst="rect">
                             <a:avLst/>
@@ -2483,14 +2344,14 @@
                           </a:ln>
                           <a:extLst>
                             <a:ext uri="{909E8E84-426E-40dd-AFC4-6F175D3DCCD1}">
-                              <a14:hiddenFill xmlns:lc="http://schemas.openxmlformats.org/drawingml/2006/lockedCanvas" xmlns="" xmlns:a14="http://schemas.microsoft.com/office/drawing/2010/main" xmlns:p="http://schemas.openxmlformats.org/presentationml/2006/main" xmlns:w="http://schemas.openxmlformats.org/wordprocessingml/2006/main" xmlns:w10="urn:schemas-microsoft-com:office:word" xmlns:v="urn:schemas-microsoft-com:vml" xmlns:o="urn:schemas-microsoft-com:office:office">
+                              <a14:hiddenFill xmlns:o="urn:schemas-microsoft-com:office:office" xmlns:v="urn:schemas-microsoft-com:vml" xmlns:w10="urn:schemas-microsoft-com:office:word" xmlns:w="http://schemas.openxmlformats.org/wordprocessingml/2006/main" xmlns:p="http://schemas.openxmlformats.org/presentationml/2006/main" xmlns:a14="http://schemas.microsoft.com/office/drawing/2010/main" xmlns="" xmlns:lc="http://schemas.openxmlformats.org/drawingml/2006/lockedCanvas" xmlns:w16se="http://schemas.microsoft.com/office/word/2015/wordml/symex" xmlns:w16cid="http://schemas.microsoft.com/office/word/2016/wordml/cid" xmlns:am3d="http://schemas.microsoft.com/office/drawing/2017/model3d" xmlns:aink="http://schemas.microsoft.com/office/drawing/2016/ink" xmlns:cx8="http://schemas.microsoft.com/office/drawing/2016/5/14/chartex" xmlns:cx7="http://schemas.microsoft.com/office/drawing/2016/5/13/chartex" xmlns:cx6="http://schemas.microsoft.com/office/drawing/2016/5/12/chartex" xmlns:cx5="http://schemas.microsoft.com/office/drawing/2016/5/11/chartex" xmlns:cx4="http://schemas.microsoft.com/office/drawing/2016/5/10/chartex" xmlns:cx3="http://schemas.microsoft.com/office/drawing/2016/5/9/chartex" xmlns:cx2="http://schemas.microsoft.com/office/drawing/2015/10/21/chartex" xmlns:cx1="http://schemas.microsoft.com/office/drawing/2015/9/8/chartex" xmlns:cx="http://schemas.microsoft.com/office/drawing/2014/chartex">
                                 <a:solidFill>
                                   <a:srgbClr val="FFFFFF"/>
                                 </a:solidFill>
                               </a14:hiddenFill>
                             </a:ext>
                             <a:ext uri="{91240B29-F687-4f45-9708-019B960494DF}">
-                              <a14:hiddenLine xmlns:lc="http://schemas.openxmlformats.org/drawingml/2006/lockedCanvas" xmlns="" xmlns:a14="http://schemas.microsoft.com/office/drawing/2010/main" xmlns:p="http://schemas.openxmlformats.org/presentationml/2006/main" xmlns:w="http://schemas.openxmlformats.org/wordprocessingml/2006/main" xmlns:w10="urn:schemas-microsoft-com:office:word" xmlns:v="urn:schemas-microsoft-com:vml" xmlns:o="urn:schemas-microsoft-com:office:office" w="12700">
+                              <a14:hiddenLine xmlns:o="urn:schemas-microsoft-com:office:office" xmlns:v="urn:schemas-microsoft-com:vml" xmlns:w10="urn:schemas-microsoft-com:office:word" xmlns:w="http://schemas.openxmlformats.org/wordprocessingml/2006/main" xmlns:p="http://schemas.openxmlformats.org/presentationml/2006/main" xmlns:a14="http://schemas.microsoft.com/office/drawing/2010/main" xmlns="" xmlns:lc="http://schemas.openxmlformats.org/drawingml/2006/lockedCanvas" xmlns:w16se="http://schemas.microsoft.com/office/word/2015/wordml/symex" xmlns:w16cid="http://schemas.microsoft.com/office/word/2016/wordml/cid" xmlns:am3d="http://schemas.microsoft.com/office/drawing/2017/model3d" xmlns:aink="http://schemas.microsoft.com/office/drawing/2016/ink" xmlns:cx8="http://schemas.microsoft.com/office/drawing/2016/5/14/chartex" xmlns:cx7="http://schemas.microsoft.com/office/drawing/2016/5/13/chartex" xmlns:cx6="http://schemas.microsoft.com/office/drawing/2016/5/12/chartex" xmlns:cx5="http://schemas.microsoft.com/office/drawing/2016/5/11/chartex" xmlns:cx4="http://schemas.microsoft.com/office/drawing/2016/5/10/chartex" xmlns:cx3="http://schemas.microsoft.com/office/drawing/2016/5/9/chartex" xmlns:cx2="http://schemas.microsoft.com/office/drawing/2015/10/21/chartex" xmlns:cx1="http://schemas.microsoft.com/office/drawing/2015/9/8/chartex" xmlns:cx="http://schemas.microsoft.com/office/drawing/2014/chartex" w="12700">
                                 <a:solidFill>
                                   <a:srgbClr val="000000"/>
                                 </a:solidFill>
@@ -2585,7 +2446,7 @@
                           <a:effectLst/>
                           <a:extLst>
                             <a:ext uri="{AF507438-7753-43e0-B8FC-AC1667EBCBE1}">
-                              <a14:hiddenEffects xmlns:lc="http://schemas.openxmlformats.org/drawingml/2006/lockedCanvas" xmlns="" xmlns:a14="http://schemas.microsoft.com/office/drawing/2010/main" xmlns:p="http://schemas.openxmlformats.org/presentationml/2006/main" xmlns:w="http://schemas.openxmlformats.org/wordprocessingml/2006/main" xmlns:w10="urn:schemas-microsoft-com:office:word" xmlns:v="urn:schemas-microsoft-com:vml" xmlns:o="urn:schemas-microsoft-com:office:office">
+                              <a14:hiddenEffects xmlns:o="urn:schemas-microsoft-com:office:office" xmlns:v="urn:schemas-microsoft-com:vml" xmlns:w10="urn:schemas-microsoft-com:office:word" xmlns:w="http://schemas.openxmlformats.org/wordprocessingml/2006/main" xmlns:p="http://schemas.openxmlformats.org/presentationml/2006/main" xmlns:a14="http://schemas.microsoft.com/office/drawing/2010/main" xmlns="" xmlns:lc="http://schemas.openxmlformats.org/drawingml/2006/lockedCanvas" xmlns:w16se="http://schemas.microsoft.com/office/word/2015/wordml/symex" xmlns:w16cid="http://schemas.microsoft.com/office/word/2016/wordml/cid" xmlns:am3d="http://schemas.microsoft.com/office/drawing/2017/model3d" xmlns:aink="http://schemas.microsoft.com/office/drawing/2016/ink" xmlns:cx8="http://schemas.microsoft.com/office/drawing/2016/5/14/chartex" xmlns:cx7="http://schemas.microsoft.com/office/drawing/2016/5/13/chartex" xmlns:cx6="http://schemas.microsoft.com/office/drawing/2016/5/12/chartex" xmlns:cx5="http://schemas.microsoft.com/office/drawing/2016/5/11/chartex" xmlns:cx4="http://schemas.microsoft.com/office/drawing/2016/5/10/chartex" xmlns:cx3="http://schemas.microsoft.com/office/drawing/2016/5/9/chartex" xmlns:cx2="http://schemas.microsoft.com/office/drawing/2015/10/21/chartex" xmlns:cx1="http://schemas.microsoft.com/office/drawing/2015/9/8/chartex" xmlns:cx="http://schemas.microsoft.com/office/drawing/2014/chartex">
                                 <a:effectLst>
                                   <a:outerShdw blurRad="63500" dist="38099" dir="2700000" algn="ctr" rotWithShape="0">
                                     <a:schemeClr val="bg2">
@@ -2626,7 +2487,7 @@
                           <a:effectLst/>
                           <a:extLst>
                             <a:ext uri="{AF507438-7753-43e0-B8FC-AC1667EBCBE1}">
-                              <a14:hiddenEffects xmlns:lc="http://schemas.openxmlformats.org/drawingml/2006/lockedCanvas" xmlns="" xmlns:a14="http://schemas.microsoft.com/office/drawing/2010/main" xmlns:p="http://schemas.openxmlformats.org/presentationml/2006/main" xmlns:w="http://schemas.openxmlformats.org/wordprocessingml/2006/main" xmlns:w10="urn:schemas-microsoft-com:office:word" xmlns:v="urn:schemas-microsoft-com:vml" xmlns:o="urn:schemas-microsoft-com:office:office">
+                              <a14:hiddenEffects xmlns:o="urn:schemas-microsoft-com:office:office" xmlns:v="urn:schemas-microsoft-com:vml" xmlns:w10="urn:schemas-microsoft-com:office:word" xmlns:w="http://schemas.openxmlformats.org/wordprocessingml/2006/main" xmlns:p="http://schemas.openxmlformats.org/presentationml/2006/main" xmlns:a14="http://schemas.microsoft.com/office/drawing/2010/main" xmlns="" xmlns:lc="http://schemas.openxmlformats.org/drawingml/2006/lockedCanvas" xmlns:w16se="http://schemas.microsoft.com/office/word/2015/wordml/symex" xmlns:w16cid="http://schemas.microsoft.com/office/word/2016/wordml/cid" xmlns:am3d="http://schemas.microsoft.com/office/drawing/2017/model3d" xmlns:aink="http://schemas.microsoft.com/office/drawing/2016/ink" xmlns:cx8="http://schemas.microsoft.com/office/drawing/2016/5/14/chartex" xmlns:cx7="http://schemas.microsoft.com/office/drawing/2016/5/13/chartex" xmlns:cx6="http://schemas.microsoft.com/office/drawing/2016/5/12/chartex" xmlns:cx5="http://schemas.microsoft.com/office/drawing/2016/5/11/chartex" xmlns:cx4="http://schemas.microsoft.com/office/drawing/2016/5/10/chartex" xmlns:cx3="http://schemas.microsoft.com/office/drawing/2016/5/9/chartex" xmlns:cx2="http://schemas.microsoft.com/office/drawing/2015/10/21/chartex" xmlns:cx1="http://schemas.microsoft.com/office/drawing/2015/9/8/chartex" xmlns:cx="http://schemas.microsoft.com/office/drawing/2014/chartex">
                                 <a:effectLst>
                                   <a:outerShdw blurRad="63500" dist="38099" dir="2700000" algn="ctr" rotWithShape="0">
                                     <a:schemeClr val="bg2">
@@ -2667,7 +2528,7 @@
                           <a:effectLst/>
                           <a:extLst>
                             <a:ext uri="{AF507438-7753-43e0-B8FC-AC1667EBCBE1}">
-                              <a14:hiddenEffects xmlns:lc="http://schemas.openxmlformats.org/drawingml/2006/lockedCanvas" xmlns="" xmlns:a14="http://schemas.microsoft.com/office/drawing/2010/main" xmlns:p="http://schemas.openxmlformats.org/presentationml/2006/main" xmlns:w="http://schemas.openxmlformats.org/wordprocessingml/2006/main" xmlns:w10="urn:schemas-microsoft-com:office:word" xmlns:v="urn:schemas-microsoft-com:vml" xmlns:o="urn:schemas-microsoft-com:office:office">
+                              <a14:hiddenEffects xmlns:o="urn:schemas-microsoft-com:office:office" xmlns:v="urn:schemas-microsoft-com:vml" xmlns:w10="urn:schemas-microsoft-com:office:word" xmlns:w="http://schemas.openxmlformats.org/wordprocessingml/2006/main" xmlns:p="http://schemas.openxmlformats.org/presentationml/2006/main" xmlns:a14="http://schemas.microsoft.com/office/drawing/2010/main" xmlns="" xmlns:lc="http://schemas.openxmlformats.org/drawingml/2006/lockedCanvas" xmlns:w16se="http://schemas.microsoft.com/office/word/2015/wordml/symex" xmlns:w16cid="http://schemas.microsoft.com/office/word/2016/wordml/cid" xmlns:am3d="http://schemas.microsoft.com/office/drawing/2017/model3d" xmlns:aink="http://schemas.microsoft.com/office/drawing/2016/ink" xmlns:cx8="http://schemas.microsoft.com/office/drawing/2016/5/14/chartex" xmlns:cx7="http://schemas.microsoft.com/office/drawing/2016/5/13/chartex" xmlns:cx6="http://schemas.microsoft.com/office/drawing/2016/5/12/chartex" xmlns:cx5="http://schemas.microsoft.com/office/drawing/2016/5/11/chartex" xmlns:cx4="http://schemas.microsoft.com/office/drawing/2016/5/10/chartex" xmlns:cx3="http://schemas.microsoft.com/office/drawing/2016/5/9/chartex" xmlns:cx2="http://schemas.microsoft.com/office/drawing/2015/10/21/chartex" xmlns:cx1="http://schemas.microsoft.com/office/drawing/2015/9/8/chartex" xmlns:cx="http://schemas.microsoft.com/office/drawing/2014/chartex">
                                 <a:effectLst>
                                   <a:outerShdw blurRad="63500" dist="38099" dir="2700000" algn="ctr" rotWithShape="0">
                                     <a:schemeClr val="bg2">
@@ -2708,7 +2569,7 @@
                           <a:effectLst/>
                           <a:extLst>
                             <a:ext uri="{AF507438-7753-43e0-B8FC-AC1667EBCBE1}">
-                              <a14:hiddenEffects xmlns:lc="http://schemas.openxmlformats.org/drawingml/2006/lockedCanvas" xmlns="" xmlns:a14="http://schemas.microsoft.com/office/drawing/2010/main" xmlns:p="http://schemas.openxmlformats.org/presentationml/2006/main" xmlns:w="http://schemas.openxmlformats.org/wordprocessingml/2006/main" xmlns:w10="urn:schemas-microsoft-com:office:word" xmlns:v="urn:schemas-microsoft-com:vml" xmlns:o="urn:schemas-microsoft-com:office:office">
+                              <a14:hiddenEffects xmlns:o="urn:schemas-microsoft-com:office:office" xmlns:v="urn:schemas-microsoft-com:vml" xmlns:w10="urn:schemas-microsoft-com:office:word" xmlns:w="http://schemas.openxmlformats.org/wordprocessingml/2006/main" xmlns:p="http://schemas.openxmlformats.org/presentationml/2006/main" xmlns:a14="http://schemas.microsoft.com/office/drawing/2010/main" xmlns="" xmlns:lc="http://schemas.openxmlformats.org/drawingml/2006/lockedCanvas" xmlns:w16se="http://schemas.microsoft.com/office/word/2015/wordml/symex" xmlns:w16cid="http://schemas.microsoft.com/office/word/2016/wordml/cid" xmlns:am3d="http://schemas.microsoft.com/office/drawing/2017/model3d" xmlns:aink="http://schemas.microsoft.com/office/drawing/2016/ink" xmlns:cx8="http://schemas.microsoft.com/office/drawing/2016/5/14/chartex" xmlns:cx7="http://schemas.microsoft.com/office/drawing/2016/5/13/chartex" xmlns:cx6="http://schemas.microsoft.com/office/drawing/2016/5/12/chartex" xmlns:cx5="http://schemas.microsoft.com/office/drawing/2016/5/11/chartex" xmlns:cx4="http://schemas.microsoft.com/office/drawing/2016/5/10/chartex" xmlns:cx3="http://schemas.microsoft.com/office/drawing/2016/5/9/chartex" xmlns:cx2="http://schemas.microsoft.com/office/drawing/2015/10/21/chartex" xmlns:cx1="http://schemas.microsoft.com/office/drawing/2015/9/8/chartex" xmlns:cx="http://schemas.microsoft.com/office/drawing/2014/chartex">
                                 <a:effectLst>
                                   <a:outerShdw blurRad="63500" dist="38099" dir="2700000" algn="ctr" rotWithShape="0">
                                     <a:schemeClr val="bg2">
@@ -2784,8 +2645,8 @@
                         </wps:cNvSpPr>
                         <wps:spPr bwMode="auto">
                           <a:xfrm>
-                            <a:off x="76057" y="7697"/>
-                            <a:ext cx="273646" cy="408501"/>
+                            <a:off x="76056" y="7697"/>
+                            <a:ext cx="273646" cy="433124"/>
                           </a:xfrm>
                           <a:prstGeom prst="rect">
                             <a:avLst/>
@@ -2796,14 +2657,14 @@
                           </a:ln>
                           <a:extLst>
                             <a:ext uri="{909E8E84-426E-40dd-AFC4-6F175D3DCCD1}">
-                              <a14:hiddenFill xmlns:lc="http://schemas.openxmlformats.org/drawingml/2006/lockedCanvas" xmlns="" xmlns:a14="http://schemas.microsoft.com/office/drawing/2010/main" xmlns:p="http://schemas.openxmlformats.org/presentationml/2006/main" xmlns:w="http://schemas.openxmlformats.org/wordprocessingml/2006/main" xmlns:w10="urn:schemas-microsoft-com:office:word" xmlns:v="urn:schemas-microsoft-com:vml" xmlns:o="urn:schemas-microsoft-com:office:office">
+                              <a14:hiddenFill xmlns:o="urn:schemas-microsoft-com:office:office" xmlns:v="urn:schemas-microsoft-com:vml" xmlns:w10="urn:schemas-microsoft-com:office:word" xmlns:w="http://schemas.openxmlformats.org/wordprocessingml/2006/main" xmlns:p="http://schemas.openxmlformats.org/presentationml/2006/main" xmlns:a14="http://schemas.microsoft.com/office/drawing/2010/main" xmlns="" xmlns:lc="http://schemas.openxmlformats.org/drawingml/2006/lockedCanvas" xmlns:w16se="http://schemas.microsoft.com/office/word/2015/wordml/symex" xmlns:w16cid="http://schemas.microsoft.com/office/word/2016/wordml/cid" xmlns:am3d="http://schemas.microsoft.com/office/drawing/2017/model3d" xmlns:aink="http://schemas.microsoft.com/office/drawing/2016/ink" xmlns:cx8="http://schemas.microsoft.com/office/drawing/2016/5/14/chartex" xmlns:cx7="http://schemas.microsoft.com/office/drawing/2016/5/13/chartex" xmlns:cx6="http://schemas.microsoft.com/office/drawing/2016/5/12/chartex" xmlns:cx5="http://schemas.microsoft.com/office/drawing/2016/5/11/chartex" xmlns:cx4="http://schemas.microsoft.com/office/drawing/2016/5/10/chartex" xmlns:cx3="http://schemas.microsoft.com/office/drawing/2016/5/9/chartex" xmlns:cx2="http://schemas.microsoft.com/office/drawing/2015/10/21/chartex" xmlns:cx1="http://schemas.microsoft.com/office/drawing/2015/9/8/chartex" xmlns:cx="http://schemas.microsoft.com/office/drawing/2014/chartex">
                                 <a:solidFill>
                                   <a:srgbClr val="FFFFFF"/>
                                 </a:solidFill>
                               </a14:hiddenFill>
                             </a:ext>
                             <a:ext uri="{91240B29-F687-4f45-9708-019B960494DF}">
-                              <a14:hiddenLine xmlns:lc="http://schemas.openxmlformats.org/drawingml/2006/lockedCanvas" xmlns="" xmlns:a14="http://schemas.microsoft.com/office/drawing/2010/main" xmlns:p="http://schemas.openxmlformats.org/presentationml/2006/main" xmlns:w="http://schemas.openxmlformats.org/wordprocessingml/2006/main" xmlns:w10="urn:schemas-microsoft-com:office:word" xmlns:v="urn:schemas-microsoft-com:vml" xmlns:o="urn:schemas-microsoft-com:office:office" w="12700">
+                              <a14:hiddenLine xmlns:o="urn:schemas-microsoft-com:office:office" xmlns:v="urn:schemas-microsoft-com:vml" xmlns:w10="urn:schemas-microsoft-com:office:word" xmlns:w="http://schemas.openxmlformats.org/wordprocessingml/2006/main" xmlns:p="http://schemas.openxmlformats.org/presentationml/2006/main" xmlns:a14="http://schemas.microsoft.com/office/drawing/2010/main" xmlns="" xmlns:lc="http://schemas.openxmlformats.org/drawingml/2006/lockedCanvas" xmlns:w16se="http://schemas.microsoft.com/office/word/2015/wordml/symex" xmlns:w16cid="http://schemas.microsoft.com/office/word/2016/wordml/cid" xmlns:am3d="http://schemas.microsoft.com/office/drawing/2017/model3d" xmlns:aink="http://schemas.microsoft.com/office/drawing/2016/ink" xmlns:cx8="http://schemas.microsoft.com/office/drawing/2016/5/14/chartex" xmlns:cx7="http://schemas.microsoft.com/office/drawing/2016/5/13/chartex" xmlns:cx6="http://schemas.microsoft.com/office/drawing/2016/5/12/chartex" xmlns:cx5="http://schemas.microsoft.com/office/drawing/2016/5/11/chartex" xmlns:cx4="http://schemas.microsoft.com/office/drawing/2016/5/10/chartex" xmlns:cx3="http://schemas.microsoft.com/office/drawing/2016/5/9/chartex" xmlns:cx2="http://schemas.microsoft.com/office/drawing/2015/10/21/chartex" xmlns:cx1="http://schemas.microsoft.com/office/drawing/2015/9/8/chartex" xmlns:cx="http://schemas.microsoft.com/office/drawing/2014/chartex" w="12700">
                                 <a:solidFill>
                                   <a:srgbClr val="000000"/>
                                 </a:solidFill>
@@ -2849,8 +2710,8 @@
                         </wps:cNvSpPr>
                         <wps:spPr bwMode="auto">
                           <a:xfrm>
-                            <a:off x="2557266" y="887823"/>
-                            <a:ext cx="273646" cy="408501"/>
+                            <a:off x="2557233" y="887823"/>
+                            <a:ext cx="273646" cy="433124"/>
                           </a:xfrm>
                           <a:prstGeom prst="rect">
                             <a:avLst/>
@@ -2861,14 +2722,14 @@
                           </a:ln>
                           <a:extLst>
                             <a:ext uri="{909E8E84-426E-40dd-AFC4-6F175D3DCCD1}">
-                              <a14:hiddenFill xmlns:lc="http://schemas.openxmlformats.org/drawingml/2006/lockedCanvas" xmlns="" xmlns:a14="http://schemas.microsoft.com/office/drawing/2010/main" xmlns:p="http://schemas.openxmlformats.org/presentationml/2006/main" xmlns:w="http://schemas.openxmlformats.org/wordprocessingml/2006/main" xmlns:w10="urn:schemas-microsoft-com:office:word" xmlns:v="urn:schemas-microsoft-com:vml" xmlns:o="urn:schemas-microsoft-com:office:office">
+                              <a14:hiddenFill xmlns:o="urn:schemas-microsoft-com:office:office" xmlns:v="urn:schemas-microsoft-com:vml" xmlns:w10="urn:schemas-microsoft-com:office:word" xmlns:w="http://schemas.openxmlformats.org/wordprocessingml/2006/main" xmlns:p="http://schemas.openxmlformats.org/presentationml/2006/main" xmlns:a14="http://schemas.microsoft.com/office/drawing/2010/main" xmlns="" xmlns:lc="http://schemas.openxmlformats.org/drawingml/2006/lockedCanvas" xmlns:w16se="http://schemas.microsoft.com/office/word/2015/wordml/symex" xmlns:w16cid="http://schemas.microsoft.com/office/word/2016/wordml/cid" xmlns:am3d="http://schemas.microsoft.com/office/drawing/2017/model3d" xmlns:aink="http://schemas.microsoft.com/office/drawing/2016/ink" xmlns:cx8="http://schemas.microsoft.com/office/drawing/2016/5/14/chartex" xmlns:cx7="http://schemas.microsoft.com/office/drawing/2016/5/13/chartex" xmlns:cx6="http://schemas.microsoft.com/office/drawing/2016/5/12/chartex" xmlns:cx5="http://schemas.microsoft.com/office/drawing/2016/5/11/chartex" xmlns:cx4="http://schemas.microsoft.com/office/drawing/2016/5/10/chartex" xmlns:cx3="http://schemas.microsoft.com/office/drawing/2016/5/9/chartex" xmlns:cx2="http://schemas.microsoft.com/office/drawing/2015/10/21/chartex" xmlns:cx1="http://schemas.microsoft.com/office/drawing/2015/9/8/chartex" xmlns:cx="http://schemas.microsoft.com/office/drawing/2014/chartex">
                                 <a:solidFill>
                                   <a:srgbClr val="FFFFFF"/>
                                 </a:solidFill>
                               </a14:hiddenFill>
                             </a:ext>
                             <a:ext uri="{91240B29-F687-4f45-9708-019B960494DF}">
-                              <a14:hiddenLine xmlns:lc="http://schemas.openxmlformats.org/drawingml/2006/lockedCanvas" xmlns="" xmlns:a14="http://schemas.microsoft.com/office/drawing/2010/main" xmlns:p="http://schemas.openxmlformats.org/presentationml/2006/main" xmlns:w="http://schemas.openxmlformats.org/wordprocessingml/2006/main" xmlns:w10="urn:schemas-microsoft-com:office:word" xmlns:v="urn:schemas-microsoft-com:vml" xmlns:o="urn:schemas-microsoft-com:office:office" w="12700">
+                              <a14:hiddenLine xmlns:o="urn:schemas-microsoft-com:office:office" xmlns:v="urn:schemas-microsoft-com:vml" xmlns:w10="urn:schemas-microsoft-com:office:word" xmlns:w="http://schemas.openxmlformats.org/wordprocessingml/2006/main" xmlns:p="http://schemas.openxmlformats.org/presentationml/2006/main" xmlns:a14="http://schemas.microsoft.com/office/drawing/2010/main" xmlns="" xmlns:lc="http://schemas.openxmlformats.org/drawingml/2006/lockedCanvas" xmlns:w16se="http://schemas.microsoft.com/office/word/2015/wordml/symex" xmlns:w16cid="http://schemas.microsoft.com/office/word/2016/wordml/cid" xmlns:am3d="http://schemas.microsoft.com/office/drawing/2017/model3d" xmlns:aink="http://schemas.microsoft.com/office/drawing/2016/ink" xmlns:cx8="http://schemas.microsoft.com/office/drawing/2016/5/14/chartex" xmlns:cx7="http://schemas.microsoft.com/office/drawing/2016/5/13/chartex" xmlns:cx6="http://schemas.microsoft.com/office/drawing/2016/5/12/chartex" xmlns:cx5="http://schemas.microsoft.com/office/drawing/2016/5/11/chartex" xmlns:cx4="http://schemas.microsoft.com/office/drawing/2016/5/10/chartex" xmlns:cx3="http://schemas.microsoft.com/office/drawing/2016/5/9/chartex" xmlns:cx2="http://schemas.microsoft.com/office/drawing/2015/10/21/chartex" xmlns:cx1="http://schemas.microsoft.com/office/drawing/2015/9/8/chartex" xmlns:cx="http://schemas.microsoft.com/office/drawing/2014/chartex" w="12700">
                                 <a:solidFill>
                                   <a:srgbClr val="000000"/>
                                 </a:solidFill>
@@ -2914,8 +2775,8 @@
                         </wps:cNvSpPr>
                         <wps:spPr bwMode="auto">
                           <a:xfrm>
-                            <a:off x="1196427" y="722400"/>
-                            <a:ext cx="273646" cy="408501"/>
+                            <a:off x="1196425" y="722400"/>
+                            <a:ext cx="273646" cy="433124"/>
                           </a:xfrm>
                           <a:prstGeom prst="rect">
                             <a:avLst/>
@@ -2926,14 +2787,14 @@
                           </a:ln>
                           <a:extLst>
                             <a:ext uri="{909E8E84-426E-40dd-AFC4-6F175D3DCCD1}">
-                              <a14:hiddenFill xmlns:lc="http://schemas.openxmlformats.org/drawingml/2006/lockedCanvas" xmlns="" xmlns:a14="http://schemas.microsoft.com/office/drawing/2010/main" xmlns:p="http://schemas.openxmlformats.org/presentationml/2006/main" xmlns:w="http://schemas.openxmlformats.org/wordprocessingml/2006/main" xmlns:w10="urn:schemas-microsoft-com:office:word" xmlns:v="urn:schemas-microsoft-com:vml" xmlns:o="urn:schemas-microsoft-com:office:office">
+                              <a14:hiddenFill xmlns:o="urn:schemas-microsoft-com:office:office" xmlns:v="urn:schemas-microsoft-com:vml" xmlns:w10="urn:schemas-microsoft-com:office:word" xmlns:w="http://schemas.openxmlformats.org/wordprocessingml/2006/main" xmlns:p="http://schemas.openxmlformats.org/presentationml/2006/main" xmlns:a14="http://schemas.microsoft.com/office/drawing/2010/main" xmlns="" xmlns:lc="http://schemas.openxmlformats.org/drawingml/2006/lockedCanvas" xmlns:w16se="http://schemas.microsoft.com/office/word/2015/wordml/symex" xmlns:w16cid="http://schemas.microsoft.com/office/word/2016/wordml/cid" xmlns:am3d="http://schemas.microsoft.com/office/drawing/2017/model3d" xmlns:aink="http://schemas.microsoft.com/office/drawing/2016/ink" xmlns:cx8="http://schemas.microsoft.com/office/drawing/2016/5/14/chartex" xmlns:cx7="http://schemas.microsoft.com/office/drawing/2016/5/13/chartex" xmlns:cx6="http://schemas.microsoft.com/office/drawing/2016/5/12/chartex" xmlns:cx5="http://schemas.microsoft.com/office/drawing/2016/5/11/chartex" xmlns:cx4="http://schemas.microsoft.com/office/drawing/2016/5/10/chartex" xmlns:cx3="http://schemas.microsoft.com/office/drawing/2016/5/9/chartex" xmlns:cx2="http://schemas.microsoft.com/office/drawing/2015/10/21/chartex" xmlns:cx1="http://schemas.microsoft.com/office/drawing/2015/9/8/chartex" xmlns:cx="http://schemas.microsoft.com/office/drawing/2014/chartex">
                                 <a:solidFill>
                                   <a:srgbClr val="FFFFFF"/>
                                 </a:solidFill>
                               </a14:hiddenFill>
                             </a:ext>
                             <a:ext uri="{91240B29-F687-4f45-9708-019B960494DF}">
-                              <a14:hiddenLine xmlns:lc="http://schemas.openxmlformats.org/drawingml/2006/lockedCanvas" xmlns="" xmlns:a14="http://schemas.microsoft.com/office/drawing/2010/main" xmlns:p="http://schemas.openxmlformats.org/presentationml/2006/main" xmlns:w="http://schemas.openxmlformats.org/wordprocessingml/2006/main" xmlns:w10="urn:schemas-microsoft-com:office:word" xmlns:v="urn:schemas-microsoft-com:vml" xmlns:o="urn:schemas-microsoft-com:office:office" w="12700">
+                              <a14:hiddenLine xmlns:o="urn:schemas-microsoft-com:office:office" xmlns:v="urn:schemas-microsoft-com:vml" xmlns:w10="urn:schemas-microsoft-com:office:word" xmlns:w="http://schemas.openxmlformats.org/wordprocessingml/2006/main" xmlns:p="http://schemas.openxmlformats.org/presentationml/2006/main" xmlns:a14="http://schemas.microsoft.com/office/drawing/2010/main" xmlns="" xmlns:lc="http://schemas.openxmlformats.org/drawingml/2006/lockedCanvas" xmlns:w16se="http://schemas.microsoft.com/office/word/2015/wordml/symex" xmlns:w16cid="http://schemas.microsoft.com/office/word/2016/wordml/cid" xmlns:am3d="http://schemas.microsoft.com/office/drawing/2017/model3d" xmlns:aink="http://schemas.microsoft.com/office/drawing/2016/ink" xmlns:cx8="http://schemas.microsoft.com/office/drawing/2016/5/14/chartex" xmlns:cx7="http://schemas.microsoft.com/office/drawing/2016/5/13/chartex" xmlns:cx6="http://schemas.microsoft.com/office/drawing/2016/5/12/chartex" xmlns:cx5="http://schemas.microsoft.com/office/drawing/2016/5/11/chartex" xmlns:cx4="http://schemas.microsoft.com/office/drawing/2016/5/10/chartex" xmlns:cx3="http://schemas.microsoft.com/office/drawing/2016/5/9/chartex" xmlns:cx2="http://schemas.microsoft.com/office/drawing/2015/10/21/chartex" xmlns:cx1="http://schemas.microsoft.com/office/drawing/2015/9/8/chartex" xmlns:cx="http://schemas.microsoft.com/office/drawing/2014/chartex" w="12700">
                                 <a:solidFill>
                                   <a:srgbClr val="000000"/>
                                 </a:solidFill>
@@ -2980,100 +2841,100 @@
           </mc:Choice>
           <mc:Fallback>
             <w:pict>
-              <v:group w14:anchorId="307D9573" id="Group 6" o:spid="_x0000_s1026" style="width:252.9pt;height:203.35pt;mso-position-horizontal-relative:char;mso-position-vertical-relative:line" coordsize="28309,22759" o:gfxdata="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">
-                <v:group id="Group 2" o:spid="_x0000_s1027" style="position:absolute;left:1120;top:3907;width:2193;height:7185" coordorigin="1120,3907" coordsize="2193,7185" o:gfxdata="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">
-                  <v:line id="Line 24" o:spid="_x0000_s1028" style="position:absolute;rotation:2026736fd;flip:x y;visibility:visible;mso-wrap-style:square" from="1870,5265" to="1885,6498" o:connectortype="straight" o:gfxdata="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" strokecolor="windowText" strokeweight="1.75pt">
+              <v:group w14:anchorId="307D9573" id="Group 6" o:spid="_x0000_s1026" style="width:252.9pt;height:205.55pt;mso-position-horizontal-relative:char;mso-position-vertical-relative:line" coordsize="28308,23005" o:gfxdata="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">
+                <v:group id="Group 2" o:spid="_x0000_s1027" style="position:absolute;left:1120;top:3907;width:2193;height:7185" coordorigin="1120,3907" coordsize="2193,7185" o:gfxdata="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">
+                  <v:line id="Line 24" o:spid="_x0000_s1028" style="position:absolute;rotation:2026736fd;flip:x y;visibility:visible;mso-wrap-style:square" from="1870,5265" to="1885,6498" o:connectortype="straight" o:gfxdata="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" strokecolor="windowText" strokeweight="1.75pt">
                     <v:stroke endarrow="open"/>
                   </v:line>
-                  <v:shape id="Freeform 50" o:spid="_x0000_s1029" style="position:absolute;left:1120;top:3907;width:2193;height:7185;visibility:visible;mso-wrap-style:square;v-text-anchor:top" coordsize="152,513" o:gfxdata="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" path="m152,513c106,467,60,421,38,371,16,321,,274,19,212,38,150,95,75,152,e" filled="f" strokecolor="windowText" strokeweight="2.25pt">
+                  <v:shape id="Freeform 50" o:spid="_x0000_s1029" style="position:absolute;left:1120;top:3907;width:2193;height:7185;visibility:visible;mso-wrap-style:square;v-text-anchor:top" coordsize="152,513" o:gfxdata="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" path="m152,513c106,467,60,421,38,371,16,321,,274,19,212,38,150,95,75,152,e" filled="f" strokecolor="windowText" strokeweight="2.25pt">
                     <v:path arrowok="t" o:connecttype="custom" o:connectlocs="219364,718577;54841,519673;27421,296956;219364,0" o:connectangles="0,0,0,0"/>
                   </v:shape>
                 </v:group>
-                <v:group id="Group 3" o:spid="_x0000_s1030" style="position:absolute;left:3660;top:3907;width:2193;height:7185" coordorigin="3660,3907" coordsize="2193,7185" o:gfxdata="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">
-                  <v:line id="Line 27" o:spid="_x0000_s1031" style="position:absolute;rotation:2026736fd;visibility:visible;mso-wrap-style:square" from="5088,8501" to="5103,9734" o:connectortype="straight" o:gfxdata="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" strokecolor="#00b050" strokeweight="1.75pt">
+                <v:group id="Group 3" o:spid="_x0000_s1030" style="position:absolute;left:3660;top:3907;width:2193;height:7185" coordorigin="3660,3907" coordsize="2193,7185" o:gfxdata="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">
+                  <v:line id="Line 27" o:spid="_x0000_s1031" style="position:absolute;rotation:2026736fd;visibility:visible;mso-wrap-style:square" from="5088,8501" to="5103,9734" o:connectortype="straight" o:gfxdata="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" strokecolor="#00b050" strokeweight="1.75pt">
                     <v:stroke endarrow="open"/>
                   </v:line>
-                  <v:shape id="Freeform 48" o:spid="_x0000_s1032" style="position:absolute;left:3660;top:3907;width:2193;height:7185;flip:x y;visibility:visible;mso-wrap-style:square;v-text-anchor:top" coordsize="152,513" o:gfxdata="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" path="m152,513c106,467,60,421,38,371,16,321,,274,19,212,38,150,95,75,152,e" filled="f" strokecolor="#00b050" strokeweight="2.25pt">
+                  <v:shape id="Freeform 48" o:spid="_x0000_s1032" style="position:absolute;left:3660;top:3907;width:2193;height:7185;flip:x y;visibility:visible;mso-wrap-style:square;v-text-anchor:top" coordsize="152,513" o:gfxdata="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" path="m152,513c106,467,60,421,38,371,16,321,,274,19,212,38,150,95,75,152,e" filled="f" strokecolor="#00b050" strokeweight="2.25pt">
                     <v:path arrowok="t" o:connecttype="custom" o:connectlocs="219364,718577;54841,519673;27421,296956;219364,0" o:connectangles="0,0,0,0"/>
                   </v:shape>
                 </v:group>
-                <v:group id="Group 4" o:spid="_x0000_s1033" style="position:absolute;left:3313;top:1960;width:11214;height:1863" coordorigin="3313,1960" coordsize="11213,1862" o:gfxdata="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">
-                  <v:line id="Line 30" o:spid="_x0000_s1034" style="position:absolute;rotation:4846027fd;flip:x;visibility:visible;mso-wrap-style:square" from="10861,1731" to="10875,3001" o:connectortype="straight" o:gfxdata="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" strokecolor="#00b050" strokeweight="1.75pt">
+                <v:group id="Group 4" o:spid="_x0000_s1033" style="position:absolute;left:3313;top:1960;width:11214;height:1863" coordorigin="3313,1960" coordsize="11213,1862" o:gfxdata="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">
+                  <v:line id="Line 30" o:spid="_x0000_s1034" style="position:absolute;rotation:4846027fd;flip:x;visibility:visible;mso-wrap-style:square" from="10861,1731" to="10875,3001" o:connectortype="straight" o:gfxdata="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" strokecolor="#00b050" strokeweight="1.75pt">
                     <v:stroke endarrow="open"/>
                   </v:line>
-                  <v:shape id="Freeform 46" o:spid="_x0000_s1035" style="position:absolute;left:3313;top:1960;width:11214;height:1863;visibility:visible;mso-wrap-style:square;v-text-anchor:top" coordsize="777,133" o:gfxdata="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" path="m,124c123,62,246,,375,1,504,2,640,67,777,133e" filled="f" strokecolor="#00b050" strokeweight="2.25pt">
+                  <v:shape id="Freeform 46" o:spid="_x0000_s1035" style="position:absolute;left:3313;top:1960;width:11214;height:1863;visibility:visible;mso-wrap-style:square;v-text-anchor:top" coordsize="777,133" o:gfxdata="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" path="m,124c123,62,246,,375,1,504,2,640,67,777,133e" filled="f" strokecolor="#00b050" strokeweight="2.25pt">
                     <v:path arrowok="t" o:connecttype="custom" o:connectlocs="0,173691;541193,1401;1121352,186298" o:connectangles="0,0,0"/>
                   </v:shape>
                 </v:group>
-                <v:group id="Group 5" o:spid="_x0000_s1036" style="position:absolute;left:3400;top:11247;width:11213;height:7325" coordorigin="3400,11247" coordsize="11213,7325" o:gfxdata="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">
-                  <v:line id="Line 34" o:spid="_x0000_s1037" style="position:absolute;rotation:3970779fd;visibility:visible;mso-wrap-style:square" from="5555,15617" to="5569,16887" o:connectortype="straight" o:gfxdata="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" strokecolor="windowText" strokeweight="1.75pt">
+                <v:group id="Group 5" o:spid="_x0000_s1036" style="position:absolute;left:3400;top:11247;width:11213;height:7325" coordorigin="3400,11247" coordsize="11213,7325" o:gfxdata="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">
+                  <v:line id="Line 34" o:spid="_x0000_s1037" style="position:absolute;rotation:3970779fd;visibility:visible;mso-wrap-style:square" from="5555,15617" to="5569,16887" o:connectortype="straight" o:gfxdata="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" strokecolor="windowText" strokeweight="1.75pt">
                     <v:stroke endarrow="open"/>
                   </v:line>
-                  <v:shape id="Freeform 44" o:spid="_x0000_s1038" style="position:absolute;left:3400;top:11247;width:11213;height:7325;visibility:visible;mso-wrap-style:square;v-text-anchor:top" coordsize="777,523" o:gfxdata="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" path="m,514r6,9c35,495,74,389,176,343,278,297,515,304,615,247,715,190,746,95,777,e" filled="f" strokecolor="windowText" strokeweight="2.25pt">
+                  <v:shape id="Freeform 44" o:spid="_x0000_s1038" style="position:absolute;left:3400;top:11247;width:11213;height:7325;visibility:visible;mso-wrap-style:square;v-text-anchor:top" coordsize="777,523" o:gfxdata="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" path="m,514r6,9c35,495,74,389,176,343,278,297,515,304,615,247,715,190,746,95,777,e" filled="f" strokecolor="windowText" strokeweight="2.25pt">
                     <v:path arrowok="t" o:connecttype="custom" o:connectlocs="0,719978;8659,732585;254000,480452;887557,345982;1121352,0" o:connectangles="0,0,0,0,0"/>
                   </v:shape>
                 </v:group>
-                <v:line id="Line 46" o:spid="_x0000_s1039" style="position:absolute;rotation:4846027fd;flip:x;visibility:visible;mso-wrap-style:square" from="22291,9239" to="22305,10509" o:connectortype="straight" o:gfxdata="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" strokecolor="windowText" strokeweight="1.75pt">
+                <v:line id="Line 46" o:spid="_x0000_s1039" style="position:absolute;rotation:4846027fd;flip:x;visibility:visible;mso-wrap-style:square" from="22291,9239" to="22305,10509" o:connectortype="straight" o:gfxdata="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" strokecolor="windowText" strokeweight="1.75pt">
                   <v:stroke endarrow="open"/>
                 </v:line>
-                <v:shape id="Freeform 8" o:spid="_x0000_s1040" style="position:absolute;left:14743;top:9468;width:11214;height:1863;visibility:visible;mso-wrap-style:square;v-text-anchor:top" coordsize="777,133" o:gfxdata="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" path="m,124c123,62,246,,375,1,504,2,640,67,777,133e" filled="f" strokecolor="windowText" strokeweight="2.25pt">
+                <v:shape id="Freeform 8" o:spid="_x0000_s1040" style="position:absolute;left:14743;top:9468;width:11214;height:1863;visibility:visible;mso-wrap-style:square;v-text-anchor:top" coordsize="777,133" o:gfxdata="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" path="m,124c123,62,246,,375,1,504,2,640,67,777,133e" filled="f" strokecolor="windowText" strokeweight="2.25pt">
                   <v:path arrowok="t" o:connecttype="custom" o:connectlocs="0,173691;541193,1401;1121352,186298" o:connectangles="0,0,0"/>
                 </v:shape>
-                <v:group id="Group 9" o:spid="_x0000_s1041" style="position:absolute;left:3429;top:16920;width:11213;height:1862" coordorigin="3429,16920" coordsize="11213,1862" o:gfxdata="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">
-                  <v:line id="Line 49" o:spid="_x0000_s1042" style="position:absolute;rotation:4846027fd;flip:x;visibility:visible;mso-wrap-style:square" from="10977,16691" to="10991,17961" o:connectortype="straight" o:gfxdata="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" strokecolor="#00b050" strokeweight="1.75pt">
+                <v:group id="Group 9" o:spid="_x0000_s1041" style="position:absolute;left:3429;top:16920;width:11213;height:1862" coordorigin="3429,16920" coordsize="11213,1862" o:gfxdata="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">
+                  <v:line id="Line 49" o:spid="_x0000_s1042" style="position:absolute;rotation:4846027fd;flip:x;visibility:visible;mso-wrap-style:square" from="10977,16691" to="10991,17961" o:connectortype="straight" o:gfxdata="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" strokecolor="#00b050" strokeweight="1.75pt">
                     <v:stroke endarrow="open"/>
                   </v:line>
-                  <v:shape id="Freeform 42" o:spid="_x0000_s1043" style="position:absolute;left:3429;top:16920;width:11213;height:1862;visibility:visible;mso-wrap-style:square;v-text-anchor:top" coordsize="777,133" o:gfxdata="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" path="m,124c123,62,246,,375,1,504,2,640,67,777,133e" filled="f" strokecolor="#00b050" strokeweight="2.25pt">
+                  <v:shape id="Freeform 42" o:spid="_x0000_s1043" style="position:absolute;left:3429;top:16920;width:11213;height:1862;visibility:visible;mso-wrap-style:square;v-text-anchor:top" coordsize="777,133" o:gfxdata="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" path="m,124c123,62,246,,375,1,504,2,640,67,777,133e" filled="f" strokecolor="#00b050" strokeweight="2.25pt">
                     <v:path arrowok="t" o:connecttype="custom" o:connectlocs="0,173691;541193,1401;1121352,186298" o:connectangles="0,0,0"/>
                   </v:shape>
                 </v:group>
-                <v:group id="Group 10" o:spid="_x0000_s1044" style="position:absolute;left:3256;top:18768;width:11213;height:1863" coordorigin="3256,18768" coordsize="11213,1862" o:gfxdata="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">
-                  <v:line id="Line 52" o:spid="_x0000_s1045" style="position:absolute;rotation:4846027fd;flip:y;visibility:visible;mso-wrap-style:square" from="6893,19590" to="6907,20860" o:connectortype="straight" o:gfxdata="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" strokecolor="windowText" strokeweight="1.75pt">
+                <v:group id="Group 10" o:spid="_x0000_s1044" style="position:absolute;left:3256;top:18768;width:11213;height:1863" coordorigin="3256,18768" coordsize="11213,1862" o:gfxdata="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">
+                  <v:line id="Line 52" o:spid="_x0000_s1045" style="position:absolute;rotation:4846027fd;flip:y;visibility:visible;mso-wrap-style:square" from="6893,19590" to="6907,20860" o:connectortype="straight" o:gfxdata="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" strokecolor="windowText" strokeweight="1.75pt">
                     <v:stroke endarrow="open"/>
                   </v:line>
-                  <v:shape id="Freeform 40" o:spid="_x0000_s1046" style="position:absolute;left:3256;top:18768;width:11213;height:1863;flip:x y;visibility:visible;mso-wrap-style:square;v-text-anchor:top" coordsize="777,133" o:gfxdata="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" path="m,124c123,62,246,,375,1,504,2,640,67,777,133e" filled="f" strokecolor="windowText" strokeweight="2.25pt">
+                  <v:shape id="Freeform 40" o:spid="_x0000_s1046" style="position:absolute;left:3256;top:18768;width:11213;height:1863;flip:x y;visibility:visible;mso-wrap-style:square;v-text-anchor:top" coordsize="777,133" o:gfxdata="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" path="m,124c123,62,246,,375,1,504,2,640,67,777,133e" filled="f" strokecolor="windowText" strokeweight="2.25pt">
                     <v:path arrowok="t" o:connecttype="custom" o:connectlocs="0,173691;541193,1401;1121352,186298" o:connectangles="0,0,0"/>
                   </v:shape>
                 </v:group>
-                <v:group id="Group 11" o:spid="_x0000_s1047" style="position:absolute;left:3487;top:11261;width:11213;height:1863" coordorigin="3487,11261" coordsize="11213,1862" o:gfxdata="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">
-                  <v:line id="Line 55" o:spid="_x0000_s1048" style="position:absolute;rotation:4846027fd;flip:y;visibility:visible;mso-wrap-style:square" from="7124,12082" to="7138,13352" o:connectortype="straight" o:gfxdata="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" strokecolor="windowText" strokeweight="1.75pt">
+                <v:group id="Group 11" o:spid="_x0000_s1047" style="position:absolute;left:3487;top:11261;width:11213;height:1863" coordorigin="3487,11261" coordsize="11213,1862" o:gfxdata="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">
+                  <v:line id="Line 55" o:spid="_x0000_s1048" style="position:absolute;rotation:4846027fd;flip:y;visibility:visible;mso-wrap-style:square" from="7124,12082" to="7138,13352" o:connectortype="straight" o:gfxdata="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" strokecolor="windowText" strokeweight="1.75pt">
                     <v:stroke endarrow="open"/>
                   </v:line>
-                  <v:shape id="Freeform 38" o:spid="_x0000_s1049" style="position:absolute;left:3487;top:11261;width:11213;height:1863;flip:x y;visibility:visible;mso-wrap-style:square;v-text-anchor:top" coordsize="777,133" o:gfxdata="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" path="m,124c123,62,246,,375,1,504,2,640,67,777,133e" filled="f" strokecolor="windowText" strokeweight="2.25pt">
+                  <v:shape id="Freeform 38" o:spid="_x0000_s1049" style="position:absolute;left:3487;top:11261;width:11213;height:1863;flip:x y;visibility:visible;mso-wrap-style:square;v-text-anchor:top" coordsize="777,133" o:gfxdata="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" path="m,124c123,62,246,,375,1,504,2,640,67,777,133e" filled="f" strokecolor="windowText" strokeweight="2.25pt">
                     <v:path arrowok="t" o:connecttype="custom" o:connectlocs="0,173691;541193,1401;1121352,186298" o:connectangles="0,0,0"/>
                   </v:shape>
                 </v:group>
-                <v:group id="Group 12" o:spid="_x0000_s1050" style="position:absolute;left:1062;top:11527;width:2194;height:7185" coordorigin="1062,11527" coordsize="2193,7185" o:gfxdata="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">
-                  <v:line id="Line 58" o:spid="_x0000_s1051" style="position:absolute;rotation:2026736fd;flip:x;visibility:visible;mso-wrap-style:square" from="1870,16382" to="1885,17614" o:connectortype="straight" o:gfxdata="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" strokecolor="windowText" strokeweight="1.75pt">
+                <v:group id="Group 12" o:spid="_x0000_s1050" style="position:absolute;left:1062;top:11527;width:2194;height:7185" coordorigin="1062,11527" coordsize="2193,7185" o:gfxdata="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">
+                  <v:line id="Line 58" o:spid="_x0000_s1051" style="position:absolute;rotation:2026736fd;flip:x;visibility:visible;mso-wrap-style:square" from="1870,16382" to="1885,17614" o:connectortype="straight" o:gfxdata="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" strokecolor="windowText" strokeweight="1.75pt">
                     <v:stroke endarrow="open"/>
                   </v:line>
-                  <v:shape id="Freeform 36" o:spid="_x0000_s1052" style="position:absolute;left:1062;top:11527;width:2194;height:7185;flip:y;visibility:visible;mso-wrap-style:square;v-text-anchor:top" coordsize="152,513" o:gfxdata="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" path="m152,513c106,467,60,421,38,371,16,321,,274,19,212,38,150,95,75,152,e" filled="f" strokecolor="windowText" strokeweight="2.25pt">
+                  <v:shape id="Freeform 36" o:spid="_x0000_s1052" style="position:absolute;left:1062;top:11527;width:2194;height:7185;flip:y;visibility:visible;mso-wrap-style:square;v-text-anchor:top" coordsize="152,513" o:gfxdata="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" path="m152,513c106,467,60,421,38,371,16,321,,274,19,212,38,150,95,75,152,e" filled="f" strokecolor="windowText" strokeweight="2.25pt">
                     <v:path arrowok="t" o:connecttype="custom" o:connectlocs="219364,718577;54841,519673;27421,296956;219364,0" o:connectangles="0,0,0,0"/>
                   </v:shape>
                 </v:group>
-                <v:line id="Line 61" o:spid="_x0000_s1053" style="position:absolute;rotation:2026736fd;visibility:visible;mso-wrap-style:square" from="16057,8501" to="16071,9734" o:connectortype="straight" o:gfxdata="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" strokecolor="windowText" strokeweight="1.75pt">
+                <v:line id="Line 61" o:spid="_x0000_s1053" style="position:absolute;rotation:2026736fd;visibility:visible;mso-wrap-style:square" from="16057,8501" to="16071,9734" o:connectortype="straight" o:gfxdata="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" strokecolor="windowText" strokeweight="1.75pt">
                   <v:stroke endarrow="open"/>
                 </v:line>
-                <v:shape id="Freeform 14" o:spid="_x0000_s1054" style="position:absolute;left:14628;top:3907;width:2194;height:7185;flip:x y;visibility:visible;mso-wrap-style:square;v-text-anchor:top" coordsize="152,513" o:gfxdata="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" path="m152,513c106,467,60,421,38,371,16,321,,274,19,212,38,150,95,75,152,e" filled="f" strokecolor="windowText" strokeweight="2.25pt">
+                <v:shape id="Freeform 14" o:spid="_x0000_s1054" style="position:absolute;left:14628;top:3907;width:2194;height:7185;flip:x y;visibility:visible;mso-wrap-style:square;v-text-anchor:top" coordsize="152,513" o:gfxdata="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" path="m152,513c106,467,60,421,38,371,16,321,,274,19,212,38,150,95,75,152,e" filled="f" strokecolor="windowText" strokeweight="2.25pt">
                   <v:path arrowok="t" o:connecttype="custom" o:connectlocs="219364,718577;54841,519673;27421,296956;219364,0" o:connectangles="0,0,0,0"/>
                 </v:shape>
-                <v:group id="Group 15" o:spid="_x0000_s1055" style="position:absolute;left:14527;top:11162;width:11026;height:7606" coordorigin="14527,11162" coordsize="11025,7605" o:gfxdata="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">
-                  <v:line id="Line 64" o:spid="_x0000_s1056" style="position:absolute;rotation:4733937fd;visibility:visible;mso-wrap-style:square" from="18756,17106" to="18770,18376" o:connectortype="straight" o:gfxdata="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" strokecolor="windowText" strokeweight="1.75pt">
+                <v:group id="Group 15" o:spid="_x0000_s1055" style="position:absolute;left:14527;top:11162;width:11026;height:7606" coordorigin="14527,11162" coordsize="11025,7605" o:gfxdata="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">
+                  <v:line id="Line 64" o:spid="_x0000_s1056" style="position:absolute;rotation:4733937fd;visibility:visible;mso-wrap-style:square" from="18756,17106" to="18770,18376" o:connectortype="straight" o:gfxdata="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" strokecolor="windowText" strokeweight="1.75pt">
                     <v:stroke endarrow="open"/>
                   </v:line>
-                  <v:shape id="Freeform 34" o:spid="_x0000_s1057" style="position:absolute;left:14527;top:11162;width:11026;height:7606;visibility:visible;mso-wrap-style:square;v-text-anchor:top" coordsize="764,543" o:gfxdata="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" path="m753,r11,14c719,77,612,292,485,380,358,468,179,505,,543e" filled="f" strokecolor="windowText" strokeweight="2.25pt">
+                  <v:shape id="Freeform 34" o:spid="_x0000_s1057" style="position:absolute;left:14527;top:11162;width:11026;height:7606;visibility:visible;mso-wrap-style:square;v-text-anchor:top" coordsize="764,543" o:gfxdata="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" path="m753,r11,14c719,77,612,292,485,380,358,468,179,505,,543e" filled="f" strokecolor="windowText" strokeweight="2.25pt">
                     <v:path arrowok="t" o:connecttype="custom" o:connectlocs="1086716,0;1102591,19610;699943,532279;0,760599" o:connectangles="0,0,0,0"/>
                   </v:shape>
                 </v:group>
-                <v:group id="Group 16" o:spid="_x0000_s1058" style="position:absolute;left:14830;top:3949;width:11026;height:7606" coordorigin="14830,3949" coordsize="11025,7605" o:gfxdata="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">
-                  <v:line id="Line 67" o:spid="_x0000_s1059" style="position:absolute;rotation:2618720fd;flip:x;visibility:visible;mso-wrap-style:square" from="23172,6876" to="23186,8109" o:connectortype="straight" o:gfxdata="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" strokecolor="windowText" strokeweight="1.75pt">
+                <v:group id="Group 16" o:spid="_x0000_s1058" style="position:absolute;left:14830;top:3949;width:11026;height:7606" coordorigin="14830,3949" coordsize="11025,7605" o:gfxdata="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">
+                  <v:line id="Line 67" o:spid="_x0000_s1059" style="position:absolute;rotation:2618720fd;flip:x;visibility:visible;mso-wrap-style:square" from="23172,6876" to="23186,8109" o:connectortype="straight" o:gfxdata="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" strokecolor="windowText" strokeweight="1.75pt">
                     <v:stroke endarrow="open"/>
                   </v:line>
-                  <v:shape id="Freeform 32" o:spid="_x0000_s1060" style="position:absolute;left:14830;top:3949;width:11026;height:7606;rotation:180;flip:x;visibility:visible;mso-wrap-style:square;v-text-anchor:top" coordsize="764,543" o:gfxdata="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" path="m753,r11,14c719,77,612,292,485,380,358,468,179,505,,543e" filled="f" strokecolor="windowText" strokeweight="2.25pt">
+                  <v:shape id="Freeform 32" o:spid="_x0000_s1060" style="position:absolute;left:14830;top:3949;width:11026;height:7606;rotation:180;flip:x;visibility:visible;mso-wrap-style:square;v-text-anchor:top" coordsize="764,543" o:gfxdata="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" path="m753,r11,14c719,77,612,292,485,380,358,468,179,505,,543e" filled="f" strokecolor="windowText" strokeweight="2.25pt">
                     <v:path arrowok="t" o:connecttype="custom" o:connectlocs="1086716,0;1102591,19610;699943,532279;0,760599" o:connectangles="0,0,0,0"/>
                   </v:shape>
                 </v:group>
-                <v:rect id="Rectangle 17" o:spid="_x0000_s1061" style="position:absolute;left:14236;top:18674;width:2737;height:4085;visibility:visible;mso-wrap-style:none;v-text-anchor:top" o:gfxdata="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" filled="f" stroked="f">
+                <v:rect id="Rectangle 17" o:spid="_x0000_s1061" style="position:absolute;left:14236;top:18674;width:2737;height:4331;visibility:visible;mso-wrap-style:none;v-text-anchor:top" o:gfxdata="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" filled="f" stroked="f">
                   <v:textbox style="mso-fit-shape-to-text:t" inset="2.53939mm,1.2697mm,2.53939mm,1.2697mm">
                     <w:txbxContent>
                       <w:p>
@@ -3099,7 +2960,7 @@
                     </w:txbxContent>
                   </v:textbox>
                 </v:rect>
-                <v:rect id="Rectangle 18" o:spid="_x0000_s1062" style="position:absolute;top:9256;width:2736;height:4085;visibility:visible;mso-wrap-style:none;v-text-anchor:top" o:gfxdata="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" filled="f" stroked="f">
+                <v:rect id="Rectangle 18" o:spid="_x0000_s1062" style="position:absolute;top:9256;width:2736;height:4331;visibility:visible;mso-wrap-style:none;v-text-anchor:top" o:gfxdata="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" filled="f" stroked="f">
                   <v:textbox style="mso-fit-shape-to-text:t" inset="2.53939mm,1.2697mm,2.53939mm,1.2697mm">
                     <w:txbxContent>
                       <w:p>
@@ -3125,7 +2986,7 @@
                     </w:txbxContent>
                   </v:textbox>
                 </v:rect>
-                <v:rect id="Rectangle 19" o:spid="_x0000_s1063" style="position:absolute;left:454;top:17947;width:2737;height:4085;visibility:visible;mso-wrap-style:none;v-text-anchor:top" o:gfxdata="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" filled="f" stroked="f">
+                <v:rect id="Rectangle 19" o:spid="_x0000_s1063" style="position:absolute;left:454;top:17947;width:2737;height:4331;visibility:visible;mso-wrap-style:none;v-text-anchor:top" o:gfxdata="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" filled="f" stroked="f">
                   <v:textbox style="mso-fit-shape-to-text:t" inset="2.53939mm,1.2697mm,2.53939mm,1.2697mm">
                     <w:txbxContent>
                       <w:p>
@@ -3151,7 +3012,7 @@
                     </w:txbxContent>
                   </v:textbox>
                 </v:rect>
-                <v:rect id="Rectangle 20" o:spid="_x0000_s1064" style="position:absolute;left:14475;width:2736;height:4085;visibility:visible;mso-wrap-style:none;v-text-anchor:top" o:gfxdata="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" filled="f" stroked="f">
+                <v:rect id="Rectangle 20" o:spid="_x0000_s1064" style="position:absolute;left:14474;width:2737;height:4331;visibility:visible;mso-wrap-style:none;v-text-anchor:top" o:gfxdata="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" filled="f" stroked="f">
                   <v:textbox style="mso-fit-shape-to-text:t" inset="2.53939mm,1.2697mm,2.53939mm,1.2697mm">
                     <w:txbxContent>
                       <w:p>
@@ -3177,14 +3038,14 @@
                     </w:txbxContent>
                   </v:textbox>
                 </v:rect>
-                <v:oval id="Oval 21" o:spid="_x0000_s1065" style="position:absolute;left:2621;top:3024;width:1646;height:1681;visibility:visible;mso-wrap-style:none;v-text-anchor:middle" o:gfxdata="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" fillcolor="red" strokecolor="windowText" strokeweight="1pt"/>
-                <v:oval id="Oval 22" o:spid="_x0000_s1066" style="position:absolute;left:13704;top:17816;width:1646;height:1681;visibility:visible;mso-wrap-style:none;v-text-anchor:middle" o:gfxdata="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" fillcolor="blue" strokecolor="blue" strokeweight="1pt"/>
-                <v:oval id="Oval 23" o:spid="_x0000_s1067" style="position:absolute;left:13704;top:3024;width:1646;height:1681;visibility:visible;mso-wrap-style:none;v-text-anchor:middle" o:gfxdata="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" fillcolor="blue" strokecolor="blue" strokeweight="1pt"/>
-                <v:oval id="Oval 24" o:spid="_x0000_s1068" style="position:absolute;left:13704;top:10420;width:1646;height:1681;visibility:visible;mso-wrap-style:none;v-text-anchor:middle" o:gfxdata="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" fillcolor="windowText" strokecolor="windowText" strokeweight="1pt"/>
-                <v:oval id="Oval 25" o:spid="_x0000_s1069" style="position:absolute;left:24489;top:10345;width:1646;height:1681;visibility:visible;mso-wrap-style:none;v-text-anchor:middle" o:gfxdata="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" fillcolor="windowText" strokecolor="windowText" strokeweight="1pt"/>
-                <v:oval id="Oval 26" o:spid="_x0000_s1070" style="position:absolute;left:2621;top:10420;width:1646;height:1681;visibility:visible;mso-wrap-style:none;v-text-anchor:middle" o:gfxdata="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" fillcolor="blue" strokecolor="blue"/>
-                <v:oval id="Oval 27" o:spid="_x0000_s1071" style="position:absolute;left:2621;top:17816;width:1646;height:1681;visibility:visible;mso-wrap-style:none;v-text-anchor:middle" o:gfxdata="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" fillcolor="red" strokecolor="windowText" strokeweight="1pt"/>
-                <v:rect id="Rectangle 28" o:spid="_x0000_s1072" style="position:absolute;left:760;top:76;width:2737;height:4085;visibility:visible;mso-wrap-style:none;v-text-anchor:top" o:gfxdata="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" filled="f" stroked="f">
+                <v:oval id="Oval 21" o:spid="_x0000_s1065" style="position:absolute;left:2621;top:3024;width:1646;height:1681;visibility:visible;mso-wrap-style:none;v-text-anchor:middle" o:gfxdata="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" fillcolor="red" strokecolor="windowText" strokeweight="1pt"/>
+                <v:oval id="Oval 22" o:spid="_x0000_s1066" style="position:absolute;left:13704;top:17816;width:1646;height:1681;visibility:visible;mso-wrap-style:none;v-text-anchor:middle" o:gfxdata="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" fillcolor="blue" strokecolor="blue" strokeweight="1pt"/>
+                <v:oval id="Oval 23" o:spid="_x0000_s1067" style="position:absolute;left:13704;top:3024;width:1646;height:1681;visibility:visible;mso-wrap-style:none;v-text-anchor:middle" o:gfxdata="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" fillcolor="blue" strokecolor="blue" strokeweight="1pt"/>
+                <v:oval id="Oval 24" o:spid="_x0000_s1068" style="position:absolute;left:13704;top:10420;width:1646;height:1681;visibility:visible;mso-wrap-style:none;v-text-anchor:middle" o:gfxdata="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" fillcolor="windowText" strokecolor="windowText" strokeweight="1pt"/>
+                <v:oval id="Oval 25" o:spid="_x0000_s1069" style="position:absolute;left:24489;top:10345;width:1646;height:1681;visibility:visible;mso-wrap-style:none;v-text-anchor:middle" o:gfxdata="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" fillcolor="windowText" strokecolor="windowText" strokeweight="1pt"/>
+                <v:oval id="Oval 26" o:spid="_x0000_s1070" style="position:absolute;left:2621;top:10420;width:1646;height:1681;visibility:visible;mso-wrap-style:none;v-text-anchor:middle" o:gfxdata="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" fillcolor="blue" strokecolor="blue"/>
+                <v:oval id="Oval 27" o:spid="_x0000_s1071" style="position:absolute;left:2621;top:17816;width:1646;height:1681;visibility:visible;mso-wrap-style:none;v-text-anchor:middle" o:gfxdata="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" fillcolor="red" strokecolor="windowText" strokeweight="1pt"/>
+                <v:rect id="Rectangle 28" o:spid="_x0000_s1072" style="position:absolute;left:760;top:76;width:2737;height:4332;visibility:visible;mso-wrap-style:none;v-text-anchor:top" o:gfxdata="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" filled="f" stroked="f">
                   <v:textbox style="mso-fit-shape-to-text:t" inset="2.53939mm,1.2697mm,2.53939mm,1.2697mm">
                     <w:txbxContent>
                       <w:p>
@@ -3210,7 +3071,7 @@
                     </w:txbxContent>
                   </v:textbox>
                 </v:rect>
-                <v:rect id="Rectangle 29" o:spid="_x0000_s1073" style="position:absolute;left:25572;top:8878;width:2737;height:4085;visibility:visible;mso-wrap-style:none;v-text-anchor:top" o:gfxdata="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" filled="f" stroked="f">
+                <v:rect id="Rectangle 29" o:spid="_x0000_s1073" style="position:absolute;left:25572;top:8878;width:2736;height:4331;visibility:visible;mso-wrap-style:none;v-text-anchor:top" o:gfxdata="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" filled="f" stroked="f">
                   <v:textbox style="mso-fit-shape-to-text:t" inset="2.53939mm,1.2697mm,2.53939mm,1.2697mm">
                     <w:txbxContent>
                       <w:p>
@@ -3236,7 +3097,7 @@
                     </w:txbxContent>
                   </v:textbox>
                 </v:rect>
-                <v:rect id="Rectangle 30" o:spid="_x0000_s1074" style="position:absolute;left:11964;top:7224;width:2736;height:4085;visibility:visible;mso-wrap-style:none;v-text-anchor:top" o:gfxdata="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" filled="f" stroked="f">
+                <v:rect id="Rectangle 30" o:spid="_x0000_s1074" style="position:absolute;left:11964;top:7224;width:2736;height:4331;visibility:visible;mso-wrap-style:none;v-text-anchor:top" o:gfxdata="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" filled="f" stroked="f">
                   <v:textbox style="mso-fit-shape-to-text:t" inset="2.53939mm,1.2697mm,2.53939mm,1.2697mm">
                     <w:txbxContent>
                       <w:p>
@@ -3279,15 +3140,7 @@
         <w:spacing w:after="0"/>
       </w:pPr>
       <w:r>
-        <w:t xml:space="preserve">Given: the 7 node, 12 edge "logo" </w:t>
-      </w:r>
-      <w:proofErr w:type="gramStart"/>
-      <w:r>
-        <w:t>graph</w:t>
-      </w:r>
-      <w:proofErr w:type="gramEnd"/>
-      <w:r>
-        <w:t xml:space="preserve"> </w:t>
+        <w:t xml:space="preserve">Given: the 7 node, 12 edge "logo" graph </w:t>
       </w:r>
     </w:p>
     <w:p>
@@ -3394,15 +3247,7 @@
         <w:spacing w:after="0"/>
       </w:pPr>
       <w:r>
-        <w:t xml:space="preserve">Build: a </w:t>
-      </w:r>
-      <w:proofErr w:type="spellStart"/>
-      <w:r>
-        <w:t>GraphBLAS</w:t>
-      </w:r>
-      <w:proofErr w:type="spellEnd"/>
-      <w:r>
-        <w:t xml:space="preserve"> Matrix representing the graph</w:t>
+        <w:t>Build: a GraphBLAS Matrix representing the graph</w:t>
       </w:r>
       <w:r>
         <w:t>, and validate that it is correct</w:t>
@@ -3431,13 +3276,8 @@
         <w:t xml:space="preserve">signed or unsigned </w:t>
       </w:r>
       <w:r>
-        <w:t xml:space="preserve">integer or </w:t>
-      </w:r>
-      <w:proofErr w:type="spellStart"/>
-      <w:r>
-        <w:t>boolean</w:t>
-      </w:r>
-      <w:proofErr w:type="spellEnd"/>
+        <w:t>integer or boolean</w:t>
+      </w:r>
       <w:r>
         <w:t>?</w:t>
       </w:r>
@@ -3471,13 +3311,8 @@
           <w:numId w:val="6"/>
         </w:numPr>
       </w:pPr>
-      <w:proofErr w:type="spellStart"/>
-      <w:r>
-        <w:t>Matrix_new</w:t>
-      </w:r>
-      <w:proofErr w:type="spellEnd"/>
-      <w:r>
-        <w:t>, Domain, dimensions</w:t>
+      <w:r>
+        <w:t>Matrix_new, Domain, dimensions</w:t>
       </w:r>
     </w:p>
     <w:p>
@@ -3488,19 +3323,9 @@
           <w:numId w:val="6"/>
         </w:numPr>
       </w:pPr>
-      <w:proofErr w:type="spellStart"/>
-      <w:r>
-        <w:t>Matrix_build</w:t>
-      </w:r>
-      <w:proofErr w:type="spellEnd"/>
-      <w:r>
-        <w:t xml:space="preserve"> (index and value arrays) or </w:t>
-      </w:r>
-      <w:proofErr w:type="spellStart"/>
-      <w:r>
-        <w:t>Matrix_setElement</w:t>
-      </w:r>
-      <w:proofErr w:type="spellEnd"/>
+      <w:r>
+        <w:t>Matrix_build (index and value arrays) or Matrix_setElement</w:t>
+      </w:r>
     </w:p>
     <w:p>
       <w:pPr>
@@ -3510,27 +3335,9 @@
           <w:numId w:val="6"/>
         </w:numPr>
       </w:pPr>
-      <w:proofErr w:type="spellStart"/>
-      <w:r>
-        <w:t>Matrix_nrows</w:t>
-      </w:r>
-      <w:proofErr w:type="spellEnd"/>
-      <w:r>
-        <w:t>/</w:t>
-      </w:r>
-      <w:proofErr w:type="spellStart"/>
-      <w:r>
-        <w:t>ncols</w:t>
-      </w:r>
-      <w:proofErr w:type="spellEnd"/>
-      <w:r>
-        <w:t>/</w:t>
-      </w:r>
-      <w:proofErr w:type="spellStart"/>
-      <w:r>
-        <w:t>nvals</w:t>
-      </w:r>
-      <w:proofErr w:type="spellEnd"/>
+      <w:r>
+        <w:t>Matrix_nrows/ncols/nvals</w:t>
+      </w:r>
     </w:p>
     <w:p>
       <w:pPr>
@@ -3544,21 +3351,7 @@
         <w:rPr>
           <w:color w:val="FF0000"/>
         </w:rPr>
-        <w:t xml:space="preserve">Maybe: </w:t>
-      </w:r>
-      <w:proofErr w:type="spellStart"/>
-      <w:r>
-        <w:rPr>
-          <w:color w:val="FF0000"/>
-        </w:rPr>
-        <w:t>Matrix_getElement</w:t>
-      </w:r>
-      <w:proofErr w:type="spellEnd"/>
-      <w:r>
-        <w:rPr>
-          <w:color w:val="FF0000"/>
-        </w:rPr>
-        <w:t xml:space="preserve"> for a pretty print function?</w:t>
+        <w:t>Maybe: Matrix_getElement for a pretty print function?</w:t>
       </w:r>
       <w:r>
         <w:rPr>
@@ -3603,21 +3396,7 @@
         <w:rPr>
           <w:color w:val="FF0000"/>
         </w:rPr>
-        <w:t xml:space="preserve">DON’T FORGET </w:t>
-      </w:r>
-      <w:proofErr w:type="spellStart"/>
-      <w:r>
-        <w:rPr>
-          <w:color w:val="FF0000"/>
-        </w:rPr>
-        <w:t>GrB_free</w:t>
-      </w:r>
-      <w:proofErr w:type="spellEnd"/>
-      <w:r>
-        <w:rPr>
-          <w:color w:val="FF0000"/>
-        </w:rPr>
-        <w:t>!!</w:t>
+        <w:t>DON’T FORGET GrB_free!!</w:t>
       </w:r>
     </w:p>
     <w:p>
@@ -3636,6 +3415,7 @@
     </w:p>
     <w:p>
       <w:r>
+        <w:lastRenderedPageBreak/>
         <w:t xml:space="preserve">    </w:t>
       </w:r>
     </w:p>
@@ -3644,15 +3424,7 @@
         <w:pStyle w:val="Heading2"/>
       </w:pPr>
       <w:r>
-        <w:t xml:space="preserve">10:00 - </w:t>
-      </w:r>
-      <w:proofErr w:type="gramStart"/>
-      <w:r>
-        <w:t>10:30  Part</w:t>
-      </w:r>
-      <w:proofErr w:type="gramEnd"/>
-      <w:r>
-        <w:t xml:space="preserve"> 3: "Finding Neighbors</w:t>
+        <w:t>10:00 - 10:30  Part 3: "Finding Neighbors</w:t>
       </w:r>
       <w:r>
         <w:t>, How many Neighbors</w:t>
@@ -3694,29 +3466,13 @@
         <w:t>Linear Algebra</w:t>
       </w:r>
       <w:r>
-        <w:t xml:space="preserve"> (Arithmetic/</w:t>
-      </w:r>
-      <w:proofErr w:type="gramStart"/>
-      <w:r>
-        <w:t>+.*</w:t>
-      </w:r>
-      <w:proofErr w:type="gramEnd"/>
-      <w:r>
-        <w:t xml:space="preserve">, </w:t>
+        <w:t xml:space="preserve"> (Arithmetic/+.*, </w:t>
       </w:r>
       <w:r>
         <w:t>Logical</w:t>
       </w:r>
       <w:r>
-        <w:t>/</w:t>
-      </w:r>
-      <w:proofErr w:type="spellStart"/>
-      <w:r>
-        <w:t>Or.And</w:t>
-      </w:r>
-      <w:proofErr w:type="spellEnd"/>
-      <w:r>
-        <w:t>, Min.+)</w:t>
+        <w:t>/Or.And, Min.+)</w:t>
       </w:r>
       <w:r>
         <w:t xml:space="preserve"> </w:t>
@@ -3737,21 +3493,7 @@
         <w:rPr>
           <w:color w:val="FF0000"/>
         </w:rPr>
-        <w:t xml:space="preserve">  We’re still defining a linear algebra, </w:t>
-      </w:r>
-      <w:proofErr w:type="spellStart"/>
-      <w:r>
-        <w:rPr>
-          <w:color w:val="FF0000"/>
-        </w:rPr>
-        <w:t>its</w:t>
-      </w:r>
-      <w:proofErr w:type="spellEnd"/>
-      <w:r>
-        <w:rPr>
-          <w:color w:val="FF0000"/>
-        </w:rPr>
-        <w:t xml:space="preserve"> just over a domain that is a semi-ring.</w:t>
+        <w:t xml:space="preserve">  We’re still defining a linear algebra, its just over a domain that is a semi-ring.</w:t>
       </w:r>
     </w:p>
     <w:p>
@@ -3762,13 +3504,8 @@
           <w:numId w:val="6"/>
         </w:numPr>
       </w:pPr>
-      <w:proofErr w:type="spellStart"/>
-      <w:r>
-        <w:t>GraphBLAS</w:t>
-      </w:r>
-      <w:proofErr w:type="spellEnd"/>
-      <w:r>
-        <w:t xml:space="preserve"> primitive mxv (“find neighbors”)</w:t>
+      <w:r>
+        <w:t>GraphBLAS primitive mxv (“find neighbors”)</w:t>
       </w:r>
     </w:p>
     <w:p>
@@ -3795,7 +3532,7 @@
           <mc:Choice Requires="wpg">
             <w:drawing>
               <wp:inline distT="0" distB="0" distL="0" distR="0" wp14:anchorId="5F528E03" wp14:editId="7D1EE540">
-                <wp:extent cx="4728944" cy="2927399"/>
+                <wp:extent cx="4742831" cy="2955298"/>
                 <wp:effectExtent l="0" t="0" r="0" b="0"/>
                 <wp:docPr id="1" name="Group 1"/>
                 <wp:cNvGraphicFramePr/>
@@ -3806,9 +3543,9 @@
                       <wpg:grpSpPr>
                         <a:xfrm>
                           <a:off x="0" y="0"/>
-                          <a:ext cx="4728944" cy="2927399"/>
-                          <a:chOff x="-52263" y="0"/>
-                          <a:chExt cx="4728944" cy="2927399"/>
+                          <a:ext cx="4742831" cy="2955298"/>
+                          <a:chOff x="-66226" y="0"/>
+                          <a:chExt cx="4742831" cy="2955298"/>
                         </a:xfrm>
                       </wpg:grpSpPr>
                       <wpg:grpSp>
@@ -3816,10 +3553,10 @@
                         <wpg:cNvGrpSpPr/>
                         <wpg:grpSpPr>
                           <a:xfrm>
-                            <a:off x="-52263" y="0"/>
-                            <a:ext cx="2747110" cy="2927399"/>
-                            <a:chOff x="-52263" y="0"/>
-                            <a:chExt cx="2747110" cy="2927399"/>
+                            <a:off x="-66226" y="0"/>
+                            <a:ext cx="2761022" cy="2955298"/>
+                            <a:chOff x="-66226" y="0"/>
+                            <a:chExt cx="2761022" cy="2955298"/>
                           </a:xfrm>
                         </wpg:grpSpPr>
                         <wps:wsp>
@@ -3829,8 +3566,8 @@
                           </wps:cNvSpPr>
                           <wps:spPr bwMode="auto">
                             <a:xfrm>
-                              <a:off x="224050" y="127558"/>
-                              <a:ext cx="458101" cy="738005"/>
+                              <a:off x="224044" y="127556"/>
+                              <a:ext cx="458101" cy="793250"/>
                             </a:xfrm>
                             <a:prstGeom prst="rect">
                               <a:avLst/>
@@ -3842,14 +3579,14 @@
                             <a:effectLst/>
                             <a:extLst>
                               <a:ext uri="{909E8E84-426E-40dd-AFC4-6F175D3DCCD1}">
-                                <a14:hiddenFill xmlns:lc="http://schemas.openxmlformats.org/drawingml/2006/lockedCanvas" xmlns="" xmlns:a14="http://schemas.microsoft.com/office/drawing/2010/main" xmlns:p="http://schemas.openxmlformats.org/presentationml/2006/main" xmlns:w="http://schemas.openxmlformats.org/wordprocessingml/2006/main" xmlns:w10="urn:schemas-microsoft-com:office:word" xmlns:v="urn:schemas-microsoft-com:vml" xmlns:o="urn:schemas-microsoft-com:office:office">
+                                <a14:hiddenFill xmlns:o="urn:schemas-microsoft-com:office:office" xmlns:v="urn:schemas-microsoft-com:vml" xmlns:w10="urn:schemas-microsoft-com:office:word" xmlns:w="http://schemas.openxmlformats.org/wordprocessingml/2006/main" xmlns:p="http://schemas.openxmlformats.org/presentationml/2006/main" xmlns:a14="http://schemas.microsoft.com/office/drawing/2010/main" xmlns="" xmlns:lc="http://schemas.openxmlformats.org/drawingml/2006/lockedCanvas" xmlns:w16se="http://schemas.microsoft.com/office/word/2015/wordml/symex" xmlns:w16cid="http://schemas.microsoft.com/office/word/2016/wordml/cid" xmlns:am3d="http://schemas.microsoft.com/office/drawing/2017/model3d" xmlns:aink="http://schemas.microsoft.com/office/drawing/2016/ink" xmlns:cx8="http://schemas.microsoft.com/office/drawing/2016/5/14/chartex" xmlns:cx7="http://schemas.microsoft.com/office/drawing/2016/5/13/chartex" xmlns:cx6="http://schemas.microsoft.com/office/drawing/2016/5/12/chartex" xmlns:cx5="http://schemas.microsoft.com/office/drawing/2016/5/11/chartex" xmlns:cx4="http://schemas.microsoft.com/office/drawing/2016/5/10/chartex" xmlns:cx3="http://schemas.microsoft.com/office/drawing/2016/5/9/chartex" xmlns:cx2="http://schemas.microsoft.com/office/drawing/2015/10/21/chartex" xmlns:cx1="http://schemas.microsoft.com/office/drawing/2015/9/8/chartex" xmlns:cx="http://schemas.microsoft.com/office/drawing/2014/chartex">
                                   <a:solidFill>
                                     <a:schemeClr val="accent1"/>
                                   </a:solidFill>
                                 </a14:hiddenFill>
                               </a:ext>
                               <a:ext uri="{91240B29-F687-4f45-9708-019B960494DF}">
-                                <a14:hiddenLine xmlns:lc="http://schemas.openxmlformats.org/drawingml/2006/lockedCanvas" xmlns="" xmlns:a14="http://schemas.microsoft.com/office/drawing/2010/main" xmlns:p="http://schemas.openxmlformats.org/presentationml/2006/main" xmlns:w="http://schemas.openxmlformats.org/wordprocessingml/2006/main" xmlns:w10="urn:schemas-microsoft-com:office:word" xmlns:v="urn:schemas-microsoft-com:vml" xmlns:o="urn:schemas-microsoft-com:office:office" w="12700">
+                                <a14:hiddenLine xmlns:o="urn:schemas-microsoft-com:office:office" xmlns:v="urn:schemas-microsoft-com:vml" xmlns:w10="urn:schemas-microsoft-com:office:word" xmlns:w="http://schemas.openxmlformats.org/wordprocessingml/2006/main" xmlns:p="http://schemas.openxmlformats.org/presentationml/2006/main" xmlns:a14="http://schemas.microsoft.com/office/drawing/2010/main" xmlns="" xmlns:lc="http://schemas.openxmlformats.org/drawingml/2006/lockedCanvas" xmlns:w16se="http://schemas.microsoft.com/office/word/2015/wordml/symex" xmlns:w16cid="http://schemas.microsoft.com/office/word/2016/wordml/cid" xmlns:am3d="http://schemas.microsoft.com/office/drawing/2017/model3d" xmlns:aink="http://schemas.microsoft.com/office/drawing/2016/ink" xmlns:cx8="http://schemas.microsoft.com/office/drawing/2016/5/14/chartex" xmlns:cx7="http://schemas.microsoft.com/office/drawing/2016/5/13/chartex" xmlns:cx6="http://schemas.microsoft.com/office/drawing/2016/5/12/chartex" xmlns:cx5="http://schemas.microsoft.com/office/drawing/2016/5/11/chartex" xmlns:cx4="http://schemas.microsoft.com/office/drawing/2016/5/10/chartex" xmlns:cx3="http://schemas.microsoft.com/office/drawing/2016/5/9/chartex" xmlns:cx2="http://schemas.microsoft.com/office/drawing/2015/10/21/chartex" xmlns:cx1="http://schemas.microsoft.com/office/drawing/2015/9/8/chartex" xmlns:cx="http://schemas.microsoft.com/office/drawing/2014/chartex" w="12700">
                                   <a:solidFill>
                                     <a:schemeClr val="tx1"/>
                                   </a:solidFill>
@@ -3859,7 +3596,7 @@
                                 </a14:hiddenLine>
                               </a:ext>
                               <a:ext uri="{AF507438-7753-43e0-B8FC-AC1667EBCBE1}">
-                                <a14:hiddenEffects xmlns:lc="http://schemas.openxmlformats.org/drawingml/2006/lockedCanvas" xmlns="" xmlns:a14="http://schemas.microsoft.com/office/drawing/2010/main" xmlns:p="http://schemas.openxmlformats.org/presentationml/2006/main" xmlns:w="http://schemas.openxmlformats.org/wordprocessingml/2006/main" xmlns:w10="urn:schemas-microsoft-com:office:word" xmlns:v="urn:schemas-microsoft-com:vml" xmlns:o="urn:schemas-microsoft-com:office:office">
+                                <a14:hiddenEffects xmlns:o="urn:schemas-microsoft-com:office:office" xmlns:v="urn:schemas-microsoft-com:vml" xmlns:w10="urn:schemas-microsoft-com:office:word" xmlns:w="http://schemas.openxmlformats.org/wordprocessingml/2006/main" xmlns:p="http://schemas.openxmlformats.org/presentationml/2006/main" xmlns:a14="http://schemas.microsoft.com/office/drawing/2010/main" xmlns="" xmlns:lc="http://schemas.openxmlformats.org/drawingml/2006/lockedCanvas" xmlns:w16se="http://schemas.microsoft.com/office/word/2015/wordml/symex" xmlns:w16cid="http://schemas.microsoft.com/office/word/2016/wordml/cid" xmlns:am3d="http://schemas.microsoft.com/office/drawing/2017/model3d" xmlns:aink="http://schemas.microsoft.com/office/drawing/2016/ink" xmlns:cx8="http://schemas.microsoft.com/office/drawing/2016/5/14/chartex" xmlns:cx7="http://schemas.microsoft.com/office/drawing/2016/5/13/chartex" xmlns:cx6="http://schemas.microsoft.com/office/drawing/2016/5/12/chartex" xmlns:cx5="http://schemas.microsoft.com/office/drawing/2016/5/11/chartex" xmlns:cx4="http://schemas.microsoft.com/office/drawing/2016/5/10/chartex" xmlns:cx3="http://schemas.microsoft.com/office/drawing/2016/5/9/chartex" xmlns:cx2="http://schemas.microsoft.com/office/drawing/2015/10/21/chartex" xmlns:cx1="http://schemas.microsoft.com/office/drawing/2015/9/8/chartex" xmlns:cx="http://schemas.microsoft.com/office/drawing/2014/chartex">
                                   <a:effectLst>
                                     <a:outerShdw blurRad="63500" dist="38099" dir="2700000" algn="ctr" rotWithShape="0">
                                       <a:schemeClr val="bg2">
@@ -3976,14 +3713,14 @@
                             <a:effectLst/>
                             <a:extLst>
                               <a:ext uri="{909E8E84-426E-40dd-AFC4-6F175D3DCCD1}">
-                                <a14:hiddenFill xmlns:lc="http://schemas.openxmlformats.org/drawingml/2006/lockedCanvas" xmlns="" xmlns:a14="http://schemas.microsoft.com/office/drawing/2010/main" xmlns:p="http://schemas.openxmlformats.org/presentationml/2006/main" xmlns:w="http://schemas.openxmlformats.org/wordprocessingml/2006/main" xmlns:w10="urn:schemas-microsoft-com:office:word" xmlns:v="urn:schemas-microsoft-com:vml" xmlns:o="urn:schemas-microsoft-com:office:office">
+                                <a14:hiddenFill xmlns:o="urn:schemas-microsoft-com:office:office" xmlns:v="urn:schemas-microsoft-com:vml" xmlns:w10="urn:schemas-microsoft-com:office:word" xmlns:w="http://schemas.openxmlformats.org/wordprocessingml/2006/main" xmlns:p="http://schemas.openxmlformats.org/presentationml/2006/main" xmlns:a14="http://schemas.microsoft.com/office/drawing/2010/main" xmlns="" xmlns:lc="http://schemas.openxmlformats.org/drawingml/2006/lockedCanvas" xmlns:w16se="http://schemas.microsoft.com/office/word/2015/wordml/symex" xmlns:w16cid="http://schemas.microsoft.com/office/word/2016/wordml/cid" xmlns:am3d="http://schemas.microsoft.com/office/drawing/2017/model3d" xmlns:aink="http://schemas.microsoft.com/office/drawing/2016/ink" xmlns:cx8="http://schemas.microsoft.com/office/drawing/2016/5/14/chartex" xmlns:cx7="http://schemas.microsoft.com/office/drawing/2016/5/13/chartex" xmlns:cx6="http://schemas.microsoft.com/office/drawing/2016/5/12/chartex" xmlns:cx5="http://schemas.microsoft.com/office/drawing/2016/5/11/chartex" xmlns:cx4="http://schemas.microsoft.com/office/drawing/2016/5/10/chartex" xmlns:cx3="http://schemas.microsoft.com/office/drawing/2016/5/9/chartex" xmlns:cx2="http://schemas.microsoft.com/office/drawing/2015/10/21/chartex" xmlns:cx1="http://schemas.microsoft.com/office/drawing/2015/9/8/chartex" xmlns:cx="http://schemas.microsoft.com/office/drawing/2014/chartex">
                                   <a:solidFill>
                                     <a:schemeClr val="accent1"/>
                                   </a:solidFill>
                                 </a14:hiddenFill>
                               </a:ext>
                               <a:ext uri="{AF507438-7753-43e0-B8FC-AC1667EBCBE1}">
-                                <a14:hiddenEffects xmlns:lc="http://schemas.openxmlformats.org/drawingml/2006/lockedCanvas" xmlns="" xmlns:a14="http://schemas.microsoft.com/office/drawing/2010/main" xmlns:p="http://schemas.openxmlformats.org/presentationml/2006/main" xmlns:w="http://schemas.openxmlformats.org/wordprocessingml/2006/main" xmlns:w10="urn:schemas-microsoft-com:office:word" xmlns:v="urn:schemas-microsoft-com:vml" xmlns:o="urn:schemas-microsoft-com:office:office">
+                                <a14:hiddenEffects xmlns:o="urn:schemas-microsoft-com:office:office" xmlns:v="urn:schemas-microsoft-com:vml" xmlns:w10="urn:schemas-microsoft-com:office:word" xmlns:w="http://schemas.openxmlformats.org/wordprocessingml/2006/main" xmlns:p="http://schemas.openxmlformats.org/presentationml/2006/main" xmlns:a14="http://schemas.microsoft.com/office/drawing/2010/main" xmlns="" xmlns:lc="http://schemas.openxmlformats.org/drawingml/2006/lockedCanvas" xmlns:w16se="http://schemas.microsoft.com/office/word/2015/wordml/symex" xmlns:w16cid="http://schemas.microsoft.com/office/word/2016/wordml/cid" xmlns:am3d="http://schemas.microsoft.com/office/drawing/2017/model3d" xmlns:aink="http://schemas.microsoft.com/office/drawing/2016/ink" xmlns:cx8="http://schemas.microsoft.com/office/drawing/2016/5/14/chartex" xmlns:cx7="http://schemas.microsoft.com/office/drawing/2016/5/13/chartex" xmlns:cx6="http://schemas.microsoft.com/office/drawing/2016/5/12/chartex" xmlns:cx5="http://schemas.microsoft.com/office/drawing/2016/5/11/chartex" xmlns:cx4="http://schemas.microsoft.com/office/drawing/2016/5/10/chartex" xmlns:cx3="http://schemas.microsoft.com/office/drawing/2016/5/9/chartex" xmlns:cx2="http://schemas.microsoft.com/office/drawing/2015/10/21/chartex" xmlns:cx1="http://schemas.microsoft.com/office/drawing/2015/9/8/chartex" xmlns:cx="http://schemas.microsoft.com/office/drawing/2014/chartex">
                                   <a:effectLst>
                                     <a:outerShdw blurRad="63500" dist="38099" dir="2700000" algn="ctr" rotWithShape="0">
                                       <a:schemeClr val="bg2">
@@ -4038,7 +3775,7 @@
                               <a:effectLst/>
                               <a:extLst>
                                 <a:ext uri="{AF507438-7753-43e0-B8FC-AC1667EBCBE1}">
-                                  <a14:hiddenEffects xmlns:lc="http://schemas.openxmlformats.org/drawingml/2006/lockedCanvas" xmlns="" xmlns:a14="http://schemas.microsoft.com/office/drawing/2010/main" xmlns:p="http://schemas.openxmlformats.org/presentationml/2006/main" xmlns:w="http://schemas.openxmlformats.org/wordprocessingml/2006/main" xmlns:w10="urn:schemas-microsoft-com:office:word" xmlns:v="urn:schemas-microsoft-com:vml" xmlns:o="urn:schemas-microsoft-com:office:office">
+                                  <a14:hiddenEffects xmlns:o="urn:schemas-microsoft-com:office:office" xmlns:v="urn:schemas-microsoft-com:vml" xmlns:w10="urn:schemas-microsoft-com:office:word" xmlns:w="http://schemas.openxmlformats.org/wordprocessingml/2006/main" xmlns:p="http://schemas.openxmlformats.org/presentationml/2006/main" xmlns:a14="http://schemas.microsoft.com/office/drawing/2010/main" xmlns="" xmlns:lc="http://schemas.openxmlformats.org/drawingml/2006/lockedCanvas" xmlns:w16se="http://schemas.microsoft.com/office/word/2015/wordml/symex" xmlns:w16cid="http://schemas.microsoft.com/office/word/2016/wordml/cid" xmlns:am3d="http://schemas.microsoft.com/office/drawing/2017/model3d" xmlns:aink="http://schemas.microsoft.com/office/drawing/2016/ink" xmlns:cx8="http://schemas.microsoft.com/office/drawing/2016/5/14/chartex" xmlns:cx7="http://schemas.microsoft.com/office/drawing/2016/5/13/chartex" xmlns:cx6="http://schemas.microsoft.com/office/drawing/2016/5/12/chartex" xmlns:cx5="http://schemas.microsoft.com/office/drawing/2016/5/11/chartex" xmlns:cx4="http://schemas.microsoft.com/office/drawing/2016/5/10/chartex" xmlns:cx3="http://schemas.microsoft.com/office/drawing/2016/5/9/chartex" xmlns:cx2="http://schemas.microsoft.com/office/drawing/2015/10/21/chartex" xmlns:cx1="http://schemas.microsoft.com/office/drawing/2015/9/8/chartex" xmlns:cx="http://schemas.microsoft.com/office/drawing/2014/chartex">
                                     <a:effectLst>
                                       <a:outerShdw blurRad="63500" dist="38099" dir="2700000" algn="ctr" rotWithShape="0">
                                         <a:schemeClr val="bg2">
@@ -4079,7 +3816,7 @@
                               <a:effectLst/>
                               <a:extLst>
                                 <a:ext uri="{AF507438-7753-43e0-B8FC-AC1667EBCBE1}">
-                                  <a14:hiddenEffects xmlns:lc="http://schemas.openxmlformats.org/drawingml/2006/lockedCanvas" xmlns="" xmlns:a14="http://schemas.microsoft.com/office/drawing/2010/main" xmlns:p="http://schemas.openxmlformats.org/presentationml/2006/main" xmlns:w="http://schemas.openxmlformats.org/wordprocessingml/2006/main" xmlns:w10="urn:schemas-microsoft-com:office:word" xmlns:v="urn:schemas-microsoft-com:vml" xmlns:o="urn:schemas-microsoft-com:office:office">
+                                  <a14:hiddenEffects xmlns:o="urn:schemas-microsoft-com:office:office" xmlns:v="urn:schemas-microsoft-com:vml" xmlns:w10="urn:schemas-microsoft-com:office:word" xmlns:w="http://schemas.openxmlformats.org/wordprocessingml/2006/main" xmlns:p="http://schemas.openxmlformats.org/presentationml/2006/main" xmlns:a14="http://schemas.microsoft.com/office/drawing/2010/main" xmlns="" xmlns:lc="http://schemas.openxmlformats.org/drawingml/2006/lockedCanvas" xmlns:w16se="http://schemas.microsoft.com/office/word/2015/wordml/symex" xmlns:w16cid="http://schemas.microsoft.com/office/word/2016/wordml/cid" xmlns:am3d="http://schemas.microsoft.com/office/drawing/2017/model3d" xmlns:aink="http://schemas.microsoft.com/office/drawing/2016/ink" xmlns:cx8="http://schemas.microsoft.com/office/drawing/2016/5/14/chartex" xmlns:cx7="http://schemas.microsoft.com/office/drawing/2016/5/13/chartex" xmlns:cx6="http://schemas.microsoft.com/office/drawing/2016/5/12/chartex" xmlns:cx5="http://schemas.microsoft.com/office/drawing/2016/5/11/chartex" xmlns:cx4="http://schemas.microsoft.com/office/drawing/2016/5/10/chartex" xmlns:cx3="http://schemas.microsoft.com/office/drawing/2016/5/9/chartex" xmlns:cx2="http://schemas.microsoft.com/office/drawing/2015/10/21/chartex" xmlns:cx1="http://schemas.microsoft.com/office/drawing/2015/9/8/chartex" xmlns:cx="http://schemas.microsoft.com/office/drawing/2014/chartex">
                                     <a:effectLst>
                                       <a:outerShdw blurRad="63500" dist="38099" dir="2700000" algn="ctr" rotWithShape="0">
                                         <a:schemeClr val="bg2">
@@ -4147,7 +3884,7 @@
                             <a:effectLst/>
                             <a:extLst>
                               <a:ext uri="{AF507438-7753-43e0-B8FC-AC1667EBCBE1}">
-                                <a14:hiddenEffects xmlns:lc="http://schemas.openxmlformats.org/drawingml/2006/lockedCanvas" xmlns="" xmlns:a14="http://schemas.microsoft.com/office/drawing/2010/main" xmlns:p="http://schemas.openxmlformats.org/presentationml/2006/main" xmlns:w="http://schemas.openxmlformats.org/wordprocessingml/2006/main" xmlns:w10="urn:schemas-microsoft-com:office:word" xmlns:v="urn:schemas-microsoft-com:vml" xmlns:o="urn:schemas-microsoft-com:office:office">
+                                <a14:hiddenEffects xmlns:o="urn:schemas-microsoft-com:office:office" xmlns:v="urn:schemas-microsoft-com:vml" xmlns:w10="urn:schemas-microsoft-com:office:word" xmlns:w="http://schemas.openxmlformats.org/wordprocessingml/2006/main" xmlns:p="http://schemas.openxmlformats.org/presentationml/2006/main" xmlns:a14="http://schemas.microsoft.com/office/drawing/2010/main" xmlns="" xmlns:lc="http://schemas.openxmlformats.org/drawingml/2006/lockedCanvas" xmlns:w16se="http://schemas.microsoft.com/office/word/2015/wordml/symex" xmlns:w16cid="http://schemas.microsoft.com/office/word/2016/wordml/cid" xmlns:am3d="http://schemas.microsoft.com/office/drawing/2017/model3d" xmlns:aink="http://schemas.microsoft.com/office/drawing/2016/ink" xmlns:cx8="http://schemas.microsoft.com/office/drawing/2016/5/14/chartex" xmlns:cx7="http://schemas.microsoft.com/office/drawing/2016/5/13/chartex" xmlns:cx6="http://schemas.microsoft.com/office/drawing/2016/5/12/chartex" xmlns:cx5="http://schemas.microsoft.com/office/drawing/2016/5/11/chartex" xmlns:cx4="http://schemas.microsoft.com/office/drawing/2016/5/10/chartex" xmlns:cx3="http://schemas.microsoft.com/office/drawing/2016/5/9/chartex" xmlns:cx2="http://schemas.microsoft.com/office/drawing/2015/10/21/chartex" xmlns:cx1="http://schemas.microsoft.com/office/drawing/2015/9/8/chartex" xmlns:cx="http://schemas.microsoft.com/office/drawing/2014/chartex">
                                   <a:effectLst>
                                     <a:outerShdw blurRad="63500" dist="38099" dir="2700000" algn="ctr" rotWithShape="0">
                                       <a:schemeClr val="bg2">
@@ -4188,7 +3925,7 @@
                             <a:effectLst/>
                             <a:extLst>
                               <a:ext uri="{AF507438-7753-43e0-B8FC-AC1667EBCBE1}">
-                                <a14:hiddenEffects xmlns:lc="http://schemas.openxmlformats.org/drawingml/2006/lockedCanvas" xmlns="" xmlns:a14="http://schemas.microsoft.com/office/drawing/2010/main" xmlns:p="http://schemas.openxmlformats.org/presentationml/2006/main" xmlns:w="http://schemas.openxmlformats.org/wordprocessingml/2006/main" xmlns:w10="urn:schemas-microsoft-com:office:word" xmlns:v="urn:schemas-microsoft-com:vml" xmlns:o="urn:schemas-microsoft-com:office:office">
+                                <a14:hiddenEffects xmlns:o="urn:schemas-microsoft-com:office:office" xmlns:v="urn:schemas-microsoft-com:vml" xmlns:w10="urn:schemas-microsoft-com:office:word" xmlns:w="http://schemas.openxmlformats.org/wordprocessingml/2006/main" xmlns:p="http://schemas.openxmlformats.org/presentationml/2006/main" xmlns:a14="http://schemas.microsoft.com/office/drawing/2010/main" xmlns="" xmlns:lc="http://schemas.openxmlformats.org/drawingml/2006/lockedCanvas" xmlns:w16se="http://schemas.microsoft.com/office/word/2015/wordml/symex" xmlns:w16cid="http://schemas.microsoft.com/office/word/2016/wordml/cid" xmlns:am3d="http://schemas.microsoft.com/office/drawing/2017/model3d" xmlns:aink="http://schemas.microsoft.com/office/drawing/2016/ink" xmlns:cx8="http://schemas.microsoft.com/office/drawing/2016/5/14/chartex" xmlns:cx7="http://schemas.microsoft.com/office/drawing/2016/5/13/chartex" xmlns:cx6="http://schemas.microsoft.com/office/drawing/2016/5/12/chartex" xmlns:cx5="http://schemas.microsoft.com/office/drawing/2016/5/11/chartex" xmlns:cx4="http://schemas.microsoft.com/office/drawing/2016/5/10/chartex" xmlns:cx3="http://schemas.microsoft.com/office/drawing/2016/5/9/chartex" xmlns:cx2="http://schemas.microsoft.com/office/drawing/2015/10/21/chartex" xmlns:cx1="http://schemas.microsoft.com/office/drawing/2015/9/8/chartex" xmlns:cx="http://schemas.microsoft.com/office/drawing/2014/chartex">
                                   <a:effectLst>
                                     <a:outerShdw blurRad="63500" dist="38099" dir="2700000" algn="ctr" rotWithShape="0">
                                       <a:schemeClr val="bg2">
@@ -4229,7 +3966,7 @@
                             <a:effectLst/>
                             <a:extLst>
                               <a:ext uri="{AF507438-7753-43e0-B8FC-AC1667EBCBE1}">
-                                <a14:hiddenEffects xmlns:lc="http://schemas.openxmlformats.org/drawingml/2006/lockedCanvas" xmlns="" xmlns:a14="http://schemas.microsoft.com/office/drawing/2010/main" xmlns:p="http://schemas.openxmlformats.org/presentationml/2006/main" xmlns:w="http://schemas.openxmlformats.org/wordprocessingml/2006/main" xmlns:w10="urn:schemas-microsoft-com:office:word" xmlns:v="urn:schemas-microsoft-com:vml" xmlns:o="urn:schemas-microsoft-com:office:office">
+                                <a14:hiddenEffects xmlns:o="urn:schemas-microsoft-com:office:office" xmlns:v="urn:schemas-microsoft-com:vml" xmlns:w10="urn:schemas-microsoft-com:office:word" xmlns:w="http://schemas.openxmlformats.org/wordprocessingml/2006/main" xmlns:p="http://schemas.openxmlformats.org/presentationml/2006/main" xmlns:a14="http://schemas.microsoft.com/office/drawing/2010/main" xmlns="" xmlns:lc="http://schemas.openxmlformats.org/drawingml/2006/lockedCanvas" xmlns:w16se="http://schemas.microsoft.com/office/word/2015/wordml/symex" xmlns:w16cid="http://schemas.microsoft.com/office/word/2016/wordml/cid" xmlns:am3d="http://schemas.microsoft.com/office/drawing/2017/model3d" xmlns:aink="http://schemas.microsoft.com/office/drawing/2016/ink" xmlns:cx8="http://schemas.microsoft.com/office/drawing/2016/5/14/chartex" xmlns:cx7="http://schemas.microsoft.com/office/drawing/2016/5/13/chartex" xmlns:cx6="http://schemas.microsoft.com/office/drawing/2016/5/12/chartex" xmlns:cx5="http://schemas.microsoft.com/office/drawing/2016/5/11/chartex" xmlns:cx4="http://schemas.microsoft.com/office/drawing/2016/5/10/chartex" xmlns:cx3="http://schemas.microsoft.com/office/drawing/2016/5/9/chartex" xmlns:cx2="http://schemas.microsoft.com/office/drawing/2015/10/21/chartex" xmlns:cx1="http://schemas.microsoft.com/office/drawing/2015/9/8/chartex" xmlns:cx="http://schemas.microsoft.com/office/drawing/2014/chartex">
                                   <a:effectLst>
                                     <a:outerShdw blurRad="63500" dist="38099" dir="2700000" algn="ctr" rotWithShape="0">
                                       <a:schemeClr val="bg2">
@@ -4270,7 +4007,7 @@
                             <a:effectLst/>
                             <a:extLst>
                               <a:ext uri="{AF507438-7753-43e0-B8FC-AC1667EBCBE1}">
-                                <a14:hiddenEffects xmlns:lc="http://schemas.openxmlformats.org/drawingml/2006/lockedCanvas" xmlns="" xmlns:a14="http://schemas.microsoft.com/office/drawing/2010/main" xmlns:p="http://schemas.openxmlformats.org/presentationml/2006/main" xmlns:w="http://schemas.openxmlformats.org/wordprocessingml/2006/main" xmlns:w10="urn:schemas-microsoft-com:office:word" xmlns:v="urn:schemas-microsoft-com:vml" xmlns:o="urn:schemas-microsoft-com:office:office">
+                                <a14:hiddenEffects xmlns:o="urn:schemas-microsoft-com:office:office" xmlns:v="urn:schemas-microsoft-com:vml" xmlns:w10="urn:schemas-microsoft-com:office:word" xmlns:w="http://schemas.openxmlformats.org/wordprocessingml/2006/main" xmlns:p="http://schemas.openxmlformats.org/presentationml/2006/main" xmlns:a14="http://schemas.microsoft.com/office/drawing/2010/main" xmlns="" xmlns:lc="http://schemas.openxmlformats.org/drawingml/2006/lockedCanvas" xmlns:w16se="http://schemas.microsoft.com/office/word/2015/wordml/symex" xmlns:w16cid="http://schemas.microsoft.com/office/word/2016/wordml/cid" xmlns:am3d="http://schemas.microsoft.com/office/drawing/2017/model3d" xmlns:aink="http://schemas.microsoft.com/office/drawing/2016/ink" xmlns:cx8="http://schemas.microsoft.com/office/drawing/2016/5/14/chartex" xmlns:cx7="http://schemas.microsoft.com/office/drawing/2016/5/13/chartex" xmlns:cx6="http://schemas.microsoft.com/office/drawing/2016/5/12/chartex" xmlns:cx5="http://schemas.microsoft.com/office/drawing/2016/5/11/chartex" xmlns:cx4="http://schemas.microsoft.com/office/drawing/2016/5/10/chartex" xmlns:cx3="http://schemas.microsoft.com/office/drawing/2016/5/9/chartex" xmlns:cx2="http://schemas.microsoft.com/office/drawing/2015/10/21/chartex" xmlns:cx1="http://schemas.microsoft.com/office/drawing/2015/9/8/chartex" xmlns:cx="http://schemas.microsoft.com/office/drawing/2014/chartex">
                                   <a:effectLst>
                                     <a:outerShdw blurRad="63500" dist="38099" dir="2700000" algn="ctr" rotWithShape="0">
                                       <a:schemeClr val="bg2">
@@ -4311,7 +4048,7 @@
                             <a:effectLst/>
                             <a:extLst>
                               <a:ext uri="{AF507438-7753-43e0-B8FC-AC1667EBCBE1}">
-                                <a14:hiddenEffects xmlns:lc="http://schemas.openxmlformats.org/drawingml/2006/lockedCanvas" xmlns="" xmlns:a14="http://schemas.microsoft.com/office/drawing/2010/main" xmlns:p="http://schemas.openxmlformats.org/presentationml/2006/main" xmlns:w="http://schemas.openxmlformats.org/wordprocessingml/2006/main" xmlns:w10="urn:schemas-microsoft-com:office:word" xmlns:v="urn:schemas-microsoft-com:vml" xmlns:o="urn:schemas-microsoft-com:office:office">
+                                <a14:hiddenEffects xmlns:o="urn:schemas-microsoft-com:office:office" xmlns:v="urn:schemas-microsoft-com:vml" xmlns:w10="urn:schemas-microsoft-com:office:word" xmlns:w="http://schemas.openxmlformats.org/wordprocessingml/2006/main" xmlns:p="http://schemas.openxmlformats.org/presentationml/2006/main" xmlns:a14="http://schemas.microsoft.com/office/drawing/2010/main" xmlns="" xmlns:lc="http://schemas.openxmlformats.org/drawingml/2006/lockedCanvas" xmlns:w16se="http://schemas.microsoft.com/office/word/2015/wordml/symex" xmlns:w16cid="http://schemas.microsoft.com/office/word/2016/wordml/cid" xmlns:am3d="http://schemas.microsoft.com/office/drawing/2017/model3d" xmlns:aink="http://schemas.microsoft.com/office/drawing/2016/ink" xmlns:cx8="http://schemas.microsoft.com/office/drawing/2016/5/14/chartex" xmlns:cx7="http://schemas.microsoft.com/office/drawing/2016/5/13/chartex" xmlns:cx6="http://schemas.microsoft.com/office/drawing/2016/5/12/chartex" xmlns:cx5="http://schemas.microsoft.com/office/drawing/2016/5/11/chartex" xmlns:cx4="http://schemas.microsoft.com/office/drawing/2016/5/10/chartex" xmlns:cx3="http://schemas.microsoft.com/office/drawing/2016/5/9/chartex" xmlns:cx2="http://schemas.microsoft.com/office/drawing/2015/10/21/chartex" xmlns:cx1="http://schemas.microsoft.com/office/drawing/2015/9/8/chartex" xmlns:cx="http://schemas.microsoft.com/office/drawing/2014/chartex">
                                   <a:effectLst>
                                     <a:outerShdw blurRad="63500" dist="38099" dir="2700000" algn="ctr" rotWithShape="0">
                                       <a:schemeClr val="bg2">
@@ -4352,7 +4089,7 @@
                             <a:effectLst/>
                             <a:extLst>
                               <a:ext uri="{AF507438-7753-43e0-B8FC-AC1667EBCBE1}">
-                                <a14:hiddenEffects xmlns:lc="http://schemas.openxmlformats.org/drawingml/2006/lockedCanvas" xmlns="" xmlns:a14="http://schemas.microsoft.com/office/drawing/2010/main" xmlns:p="http://schemas.openxmlformats.org/presentationml/2006/main" xmlns:w="http://schemas.openxmlformats.org/wordprocessingml/2006/main" xmlns:w10="urn:schemas-microsoft-com:office:word" xmlns:v="urn:schemas-microsoft-com:vml" xmlns:o="urn:schemas-microsoft-com:office:office">
+                                <a14:hiddenEffects xmlns:o="urn:schemas-microsoft-com:office:office" xmlns:v="urn:schemas-microsoft-com:vml" xmlns:w10="urn:schemas-microsoft-com:office:word" xmlns:w="http://schemas.openxmlformats.org/wordprocessingml/2006/main" xmlns:p="http://schemas.openxmlformats.org/presentationml/2006/main" xmlns:a14="http://schemas.microsoft.com/office/drawing/2010/main" xmlns="" xmlns:lc="http://schemas.openxmlformats.org/drawingml/2006/lockedCanvas" xmlns:w16se="http://schemas.microsoft.com/office/word/2015/wordml/symex" xmlns:w16cid="http://schemas.microsoft.com/office/word/2016/wordml/cid" xmlns:am3d="http://schemas.microsoft.com/office/drawing/2017/model3d" xmlns:aink="http://schemas.microsoft.com/office/drawing/2016/ink" xmlns:cx8="http://schemas.microsoft.com/office/drawing/2016/5/14/chartex" xmlns:cx7="http://schemas.microsoft.com/office/drawing/2016/5/13/chartex" xmlns:cx6="http://schemas.microsoft.com/office/drawing/2016/5/12/chartex" xmlns:cx5="http://schemas.microsoft.com/office/drawing/2016/5/11/chartex" xmlns:cx4="http://schemas.microsoft.com/office/drawing/2016/5/10/chartex" xmlns:cx3="http://schemas.microsoft.com/office/drawing/2016/5/9/chartex" xmlns:cx2="http://schemas.microsoft.com/office/drawing/2015/10/21/chartex" xmlns:cx1="http://schemas.microsoft.com/office/drawing/2015/9/8/chartex" xmlns:cx="http://schemas.microsoft.com/office/drawing/2014/chartex">
                                   <a:effectLst>
                                     <a:outerShdw blurRad="63500" dist="38099" dir="2700000" algn="ctr" rotWithShape="0">
                                       <a:schemeClr val="bg2">
@@ -4393,7 +4130,7 @@
                             <a:effectLst/>
                             <a:extLst>
                               <a:ext uri="{AF507438-7753-43e0-B8FC-AC1667EBCBE1}">
-                                <a14:hiddenEffects xmlns:lc="http://schemas.openxmlformats.org/drawingml/2006/lockedCanvas" xmlns="" xmlns:a14="http://schemas.microsoft.com/office/drawing/2010/main" xmlns:p="http://schemas.openxmlformats.org/presentationml/2006/main" xmlns:w="http://schemas.openxmlformats.org/wordprocessingml/2006/main" xmlns:w10="urn:schemas-microsoft-com:office:word" xmlns:v="urn:schemas-microsoft-com:vml" xmlns:o="urn:schemas-microsoft-com:office:office">
+                                <a14:hiddenEffects xmlns:o="urn:schemas-microsoft-com:office:office" xmlns:v="urn:schemas-microsoft-com:vml" xmlns:w10="urn:schemas-microsoft-com:office:word" xmlns:w="http://schemas.openxmlformats.org/wordprocessingml/2006/main" xmlns:p="http://schemas.openxmlformats.org/presentationml/2006/main" xmlns:a14="http://schemas.microsoft.com/office/drawing/2010/main" xmlns="" xmlns:lc="http://schemas.openxmlformats.org/drawingml/2006/lockedCanvas" xmlns:w16se="http://schemas.microsoft.com/office/word/2015/wordml/symex" xmlns:w16cid="http://schemas.microsoft.com/office/word/2016/wordml/cid" xmlns:am3d="http://schemas.microsoft.com/office/drawing/2017/model3d" xmlns:aink="http://schemas.microsoft.com/office/drawing/2016/ink" xmlns:cx8="http://schemas.microsoft.com/office/drawing/2016/5/14/chartex" xmlns:cx7="http://schemas.microsoft.com/office/drawing/2016/5/13/chartex" xmlns:cx6="http://schemas.microsoft.com/office/drawing/2016/5/12/chartex" xmlns:cx5="http://schemas.microsoft.com/office/drawing/2016/5/11/chartex" xmlns:cx4="http://schemas.microsoft.com/office/drawing/2016/5/10/chartex" xmlns:cx3="http://schemas.microsoft.com/office/drawing/2016/5/9/chartex" xmlns:cx2="http://schemas.microsoft.com/office/drawing/2015/10/21/chartex" xmlns:cx1="http://schemas.microsoft.com/office/drawing/2015/9/8/chartex" xmlns:cx="http://schemas.microsoft.com/office/drawing/2014/chartex">
                                   <a:effectLst>
                                     <a:outerShdw blurRad="63500" dist="38099" dir="2700000" algn="ctr" rotWithShape="0">
                                       <a:schemeClr val="bg2">
@@ -4412,10 +4149,10 @@
                           <wpg:cNvGrpSpPr/>
                           <wpg:grpSpPr>
                             <a:xfrm>
-                              <a:off x="367096" y="638888"/>
-                              <a:ext cx="310471" cy="2288511"/>
-                              <a:chOff x="367096" y="638888"/>
-                              <a:chExt cx="310471" cy="2288511"/>
+                              <a:off x="367087" y="638877"/>
+                              <a:ext cx="310471" cy="2316421"/>
+                              <a:chOff x="367087" y="638877"/>
+                              <a:chExt cx="310471" cy="2316421"/>
                             </a:xfrm>
                           </wpg:grpSpPr>
                           <wps:wsp>
@@ -4425,8 +4162,8 @@
                             </wps:cNvSpPr>
                             <wps:spPr bwMode="auto">
                               <a:xfrm>
-                                <a:off x="367096" y="638888"/>
-                                <a:ext cx="310471" cy="463528"/>
+                                <a:off x="367087" y="638877"/>
+                                <a:ext cx="310471" cy="491468"/>
                               </a:xfrm>
                               <a:prstGeom prst="rect">
                                 <a:avLst/>
@@ -4437,14 +4174,14 @@
                               </a:ln>
                               <a:extLst>
                                 <a:ext uri="{909E8E84-426E-40dd-AFC4-6F175D3DCCD1}">
-                                  <a14:hiddenFill xmlns:lc="http://schemas.openxmlformats.org/drawingml/2006/lockedCanvas" xmlns="" xmlns:a14="http://schemas.microsoft.com/office/drawing/2010/main" xmlns:p="http://schemas.openxmlformats.org/presentationml/2006/main" xmlns:w="http://schemas.openxmlformats.org/wordprocessingml/2006/main" xmlns:w10="urn:schemas-microsoft-com:office:word" xmlns:v="urn:schemas-microsoft-com:vml" xmlns:o="urn:schemas-microsoft-com:office:office">
+                                  <a14:hiddenFill xmlns:o="urn:schemas-microsoft-com:office:office" xmlns:v="urn:schemas-microsoft-com:vml" xmlns:w10="urn:schemas-microsoft-com:office:word" xmlns:w="http://schemas.openxmlformats.org/wordprocessingml/2006/main" xmlns:p="http://schemas.openxmlformats.org/presentationml/2006/main" xmlns:a14="http://schemas.microsoft.com/office/drawing/2010/main" xmlns="" xmlns:lc="http://schemas.openxmlformats.org/drawingml/2006/lockedCanvas" xmlns:w16se="http://schemas.microsoft.com/office/word/2015/wordml/symex" xmlns:w16cid="http://schemas.microsoft.com/office/word/2016/wordml/cid" xmlns:am3d="http://schemas.microsoft.com/office/drawing/2017/model3d" xmlns:aink="http://schemas.microsoft.com/office/drawing/2016/ink" xmlns:cx8="http://schemas.microsoft.com/office/drawing/2016/5/14/chartex" xmlns:cx7="http://schemas.microsoft.com/office/drawing/2016/5/13/chartex" xmlns:cx6="http://schemas.microsoft.com/office/drawing/2016/5/12/chartex" xmlns:cx5="http://schemas.microsoft.com/office/drawing/2016/5/11/chartex" xmlns:cx4="http://schemas.microsoft.com/office/drawing/2016/5/10/chartex" xmlns:cx3="http://schemas.microsoft.com/office/drawing/2016/5/9/chartex" xmlns:cx2="http://schemas.microsoft.com/office/drawing/2015/10/21/chartex" xmlns:cx1="http://schemas.microsoft.com/office/drawing/2015/9/8/chartex" xmlns:cx="http://schemas.microsoft.com/office/drawing/2014/chartex">
                                     <a:solidFill>
                                       <a:srgbClr val="FFFFFF"/>
                                     </a:solidFill>
                                   </a14:hiddenFill>
                                 </a:ext>
                                 <a:ext uri="{91240B29-F687-4f45-9708-019B960494DF}">
-                                  <a14:hiddenLine xmlns:lc="http://schemas.openxmlformats.org/drawingml/2006/lockedCanvas" xmlns="" xmlns:a14="http://schemas.microsoft.com/office/drawing/2010/main" xmlns:p="http://schemas.openxmlformats.org/presentationml/2006/main" xmlns:w="http://schemas.openxmlformats.org/wordprocessingml/2006/main" xmlns:w10="urn:schemas-microsoft-com:office:word" xmlns:v="urn:schemas-microsoft-com:vml" xmlns:o="urn:schemas-microsoft-com:office:office" w="12700">
+                                  <a14:hiddenLine xmlns:o="urn:schemas-microsoft-com:office:office" xmlns:v="urn:schemas-microsoft-com:vml" xmlns:w10="urn:schemas-microsoft-com:office:word" xmlns:w="http://schemas.openxmlformats.org/wordprocessingml/2006/main" xmlns:p="http://schemas.openxmlformats.org/presentationml/2006/main" xmlns:a14="http://schemas.microsoft.com/office/drawing/2010/main" xmlns="" xmlns:lc="http://schemas.openxmlformats.org/drawingml/2006/lockedCanvas" xmlns:w16se="http://schemas.microsoft.com/office/word/2015/wordml/symex" xmlns:w16cid="http://schemas.microsoft.com/office/word/2016/wordml/cid" xmlns:am3d="http://schemas.microsoft.com/office/drawing/2017/model3d" xmlns:aink="http://schemas.microsoft.com/office/drawing/2016/ink" xmlns:cx8="http://schemas.microsoft.com/office/drawing/2016/5/14/chartex" xmlns:cx7="http://schemas.microsoft.com/office/drawing/2016/5/13/chartex" xmlns:cx6="http://schemas.microsoft.com/office/drawing/2016/5/12/chartex" xmlns:cx5="http://schemas.microsoft.com/office/drawing/2016/5/11/chartex" xmlns:cx4="http://schemas.microsoft.com/office/drawing/2016/5/10/chartex" xmlns:cx3="http://schemas.microsoft.com/office/drawing/2016/5/9/chartex" xmlns:cx2="http://schemas.microsoft.com/office/drawing/2015/10/21/chartex" xmlns:cx1="http://schemas.microsoft.com/office/drawing/2015/9/8/chartex" xmlns:cx="http://schemas.microsoft.com/office/drawing/2014/chartex" w="12700">
                                     <a:solidFill>
                                       <a:srgbClr val="000000"/>
                                     </a:solidFill>
@@ -4490,8 +4227,8 @@
                             </wps:cNvSpPr>
                             <wps:spPr bwMode="auto">
                               <a:xfrm>
-                                <a:off x="367096" y="1247217"/>
-                                <a:ext cx="310471" cy="463528"/>
+                                <a:off x="367087" y="1247196"/>
+                                <a:ext cx="310471" cy="491468"/>
                               </a:xfrm>
                               <a:prstGeom prst="rect">
                                 <a:avLst/>
@@ -4502,14 +4239,14 @@
                               </a:ln>
                               <a:extLst>
                                 <a:ext uri="{909E8E84-426E-40dd-AFC4-6F175D3DCCD1}">
-                                  <a14:hiddenFill xmlns:lc="http://schemas.openxmlformats.org/drawingml/2006/lockedCanvas" xmlns="" xmlns:a14="http://schemas.microsoft.com/office/drawing/2010/main" xmlns:p="http://schemas.openxmlformats.org/presentationml/2006/main" xmlns:w="http://schemas.openxmlformats.org/wordprocessingml/2006/main" xmlns:w10="urn:schemas-microsoft-com:office:word" xmlns:v="urn:schemas-microsoft-com:vml" xmlns:o="urn:schemas-microsoft-com:office:office">
+                                  <a14:hiddenFill xmlns:o="urn:schemas-microsoft-com:office:office" xmlns:v="urn:schemas-microsoft-com:vml" xmlns:w10="urn:schemas-microsoft-com:office:word" xmlns:w="http://schemas.openxmlformats.org/wordprocessingml/2006/main" xmlns:p="http://schemas.openxmlformats.org/presentationml/2006/main" xmlns:a14="http://schemas.microsoft.com/office/drawing/2010/main" xmlns="" xmlns:lc="http://schemas.openxmlformats.org/drawingml/2006/lockedCanvas" xmlns:w16se="http://schemas.microsoft.com/office/word/2015/wordml/symex" xmlns:w16cid="http://schemas.microsoft.com/office/word/2016/wordml/cid" xmlns:am3d="http://schemas.microsoft.com/office/drawing/2017/model3d" xmlns:aink="http://schemas.microsoft.com/office/drawing/2016/ink" xmlns:cx8="http://schemas.microsoft.com/office/drawing/2016/5/14/chartex" xmlns:cx7="http://schemas.microsoft.com/office/drawing/2016/5/13/chartex" xmlns:cx6="http://schemas.microsoft.com/office/drawing/2016/5/12/chartex" xmlns:cx5="http://schemas.microsoft.com/office/drawing/2016/5/11/chartex" xmlns:cx4="http://schemas.microsoft.com/office/drawing/2016/5/10/chartex" xmlns:cx3="http://schemas.microsoft.com/office/drawing/2016/5/9/chartex" xmlns:cx2="http://schemas.microsoft.com/office/drawing/2015/10/21/chartex" xmlns:cx1="http://schemas.microsoft.com/office/drawing/2015/9/8/chartex" xmlns:cx="http://schemas.microsoft.com/office/drawing/2014/chartex">
                                     <a:solidFill>
                                       <a:srgbClr val="FFFFFF"/>
                                     </a:solidFill>
                                   </a14:hiddenFill>
                                 </a:ext>
                                 <a:ext uri="{91240B29-F687-4f45-9708-019B960494DF}">
-                                  <a14:hiddenLine xmlns:lc="http://schemas.openxmlformats.org/drawingml/2006/lockedCanvas" xmlns="" xmlns:a14="http://schemas.microsoft.com/office/drawing/2010/main" xmlns:p="http://schemas.openxmlformats.org/presentationml/2006/main" xmlns:w="http://schemas.openxmlformats.org/wordprocessingml/2006/main" xmlns:w10="urn:schemas-microsoft-com:office:word" xmlns:v="urn:schemas-microsoft-com:vml" xmlns:o="urn:schemas-microsoft-com:office:office" w="12700">
+                                  <a14:hiddenLine xmlns:o="urn:schemas-microsoft-com:office:office" xmlns:v="urn:schemas-microsoft-com:vml" xmlns:w10="urn:schemas-microsoft-com:office:word" xmlns:w="http://schemas.openxmlformats.org/wordprocessingml/2006/main" xmlns:p="http://schemas.openxmlformats.org/presentationml/2006/main" xmlns:a14="http://schemas.microsoft.com/office/drawing/2010/main" xmlns="" xmlns:lc="http://schemas.openxmlformats.org/drawingml/2006/lockedCanvas" xmlns:w16se="http://schemas.microsoft.com/office/word/2015/wordml/symex" xmlns:w16cid="http://schemas.microsoft.com/office/word/2016/wordml/cid" xmlns:am3d="http://schemas.microsoft.com/office/drawing/2017/model3d" xmlns:aink="http://schemas.microsoft.com/office/drawing/2016/ink" xmlns:cx8="http://schemas.microsoft.com/office/drawing/2016/5/14/chartex" xmlns:cx7="http://schemas.microsoft.com/office/drawing/2016/5/13/chartex" xmlns:cx6="http://schemas.microsoft.com/office/drawing/2016/5/12/chartex" xmlns:cx5="http://schemas.microsoft.com/office/drawing/2016/5/11/chartex" xmlns:cx4="http://schemas.microsoft.com/office/drawing/2016/5/10/chartex" xmlns:cx3="http://schemas.microsoft.com/office/drawing/2016/5/9/chartex" xmlns:cx2="http://schemas.microsoft.com/office/drawing/2015/10/21/chartex" xmlns:cx1="http://schemas.microsoft.com/office/drawing/2015/9/8/chartex" xmlns:cx="http://schemas.microsoft.com/office/drawing/2014/chartex" w="12700">
                                     <a:solidFill>
                                       <a:srgbClr val="000000"/>
                                     </a:solidFill>
@@ -4555,8 +4292,8 @@
                             </wps:cNvSpPr>
                             <wps:spPr bwMode="auto">
                               <a:xfrm>
-                                <a:off x="367096" y="943053"/>
-                                <a:ext cx="310471" cy="463528"/>
+                                <a:off x="367087" y="943037"/>
+                                <a:ext cx="310471" cy="491468"/>
                               </a:xfrm>
                               <a:prstGeom prst="rect">
                                 <a:avLst/>
@@ -4567,14 +4304,14 @@
                               </a:ln>
                               <a:extLst>
                                 <a:ext uri="{909E8E84-426E-40dd-AFC4-6F175D3DCCD1}">
-                                  <a14:hiddenFill xmlns:lc="http://schemas.openxmlformats.org/drawingml/2006/lockedCanvas" xmlns="" xmlns:a14="http://schemas.microsoft.com/office/drawing/2010/main" xmlns:p="http://schemas.openxmlformats.org/presentationml/2006/main" xmlns:w="http://schemas.openxmlformats.org/wordprocessingml/2006/main" xmlns:w10="urn:schemas-microsoft-com:office:word" xmlns:v="urn:schemas-microsoft-com:vml" xmlns:o="urn:schemas-microsoft-com:office:office">
+                                  <a14:hiddenFill xmlns:o="urn:schemas-microsoft-com:office:office" xmlns:v="urn:schemas-microsoft-com:vml" xmlns:w10="urn:schemas-microsoft-com:office:word" xmlns:w="http://schemas.openxmlformats.org/wordprocessingml/2006/main" xmlns:p="http://schemas.openxmlformats.org/presentationml/2006/main" xmlns:a14="http://schemas.microsoft.com/office/drawing/2010/main" xmlns="" xmlns:lc="http://schemas.openxmlformats.org/drawingml/2006/lockedCanvas" xmlns:w16se="http://schemas.microsoft.com/office/word/2015/wordml/symex" xmlns:w16cid="http://schemas.microsoft.com/office/word/2016/wordml/cid" xmlns:am3d="http://schemas.microsoft.com/office/drawing/2017/model3d" xmlns:aink="http://schemas.microsoft.com/office/drawing/2016/ink" xmlns:cx8="http://schemas.microsoft.com/office/drawing/2016/5/14/chartex" xmlns:cx7="http://schemas.microsoft.com/office/drawing/2016/5/13/chartex" xmlns:cx6="http://schemas.microsoft.com/office/drawing/2016/5/12/chartex" xmlns:cx5="http://schemas.microsoft.com/office/drawing/2016/5/11/chartex" xmlns:cx4="http://schemas.microsoft.com/office/drawing/2016/5/10/chartex" xmlns:cx3="http://schemas.microsoft.com/office/drawing/2016/5/9/chartex" xmlns:cx2="http://schemas.microsoft.com/office/drawing/2015/10/21/chartex" xmlns:cx1="http://schemas.microsoft.com/office/drawing/2015/9/8/chartex" xmlns:cx="http://schemas.microsoft.com/office/drawing/2014/chartex">
                                     <a:solidFill>
                                       <a:srgbClr val="FFFFFF"/>
                                     </a:solidFill>
                                   </a14:hiddenFill>
                                 </a:ext>
                                 <a:ext uri="{91240B29-F687-4f45-9708-019B960494DF}">
-                                  <a14:hiddenLine xmlns:lc="http://schemas.openxmlformats.org/drawingml/2006/lockedCanvas" xmlns="" xmlns:a14="http://schemas.microsoft.com/office/drawing/2010/main" xmlns:p="http://schemas.openxmlformats.org/presentationml/2006/main" xmlns:w="http://schemas.openxmlformats.org/wordprocessingml/2006/main" xmlns:w10="urn:schemas-microsoft-com:office:word" xmlns:v="urn:schemas-microsoft-com:vml" xmlns:o="urn:schemas-microsoft-com:office:office" w="12700">
+                                  <a14:hiddenLine xmlns:o="urn:schemas-microsoft-com:office:office" xmlns:v="urn:schemas-microsoft-com:vml" xmlns:w10="urn:schemas-microsoft-com:office:word" xmlns:w="http://schemas.openxmlformats.org/wordprocessingml/2006/main" xmlns:p="http://schemas.openxmlformats.org/presentationml/2006/main" xmlns:a14="http://schemas.microsoft.com/office/drawing/2010/main" xmlns="" xmlns:lc="http://schemas.openxmlformats.org/drawingml/2006/lockedCanvas" xmlns:w16se="http://schemas.microsoft.com/office/word/2015/wordml/symex" xmlns:w16cid="http://schemas.microsoft.com/office/word/2016/wordml/cid" xmlns:am3d="http://schemas.microsoft.com/office/drawing/2017/model3d" xmlns:aink="http://schemas.microsoft.com/office/drawing/2016/ink" xmlns:cx8="http://schemas.microsoft.com/office/drawing/2016/5/14/chartex" xmlns:cx7="http://schemas.microsoft.com/office/drawing/2016/5/13/chartex" xmlns:cx6="http://schemas.microsoft.com/office/drawing/2016/5/12/chartex" xmlns:cx5="http://schemas.microsoft.com/office/drawing/2016/5/11/chartex" xmlns:cx4="http://schemas.microsoft.com/office/drawing/2016/5/10/chartex" xmlns:cx3="http://schemas.microsoft.com/office/drawing/2016/5/9/chartex" xmlns:cx2="http://schemas.microsoft.com/office/drawing/2015/10/21/chartex" xmlns:cx1="http://schemas.microsoft.com/office/drawing/2015/9/8/chartex" xmlns:cx="http://schemas.microsoft.com/office/drawing/2014/chartex" w="12700">
                                     <a:solidFill>
                                       <a:srgbClr val="000000"/>
                                     </a:solidFill>
@@ -4620,8 +4357,8 @@
                             </wps:cNvSpPr>
                             <wps:spPr bwMode="auto">
                               <a:xfrm>
-                                <a:off x="367096" y="1551381"/>
-                                <a:ext cx="310471" cy="463528"/>
+                                <a:off x="367087" y="1551355"/>
+                                <a:ext cx="310471" cy="491468"/>
                               </a:xfrm>
                               <a:prstGeom prst="rect">
                                 <a:avLst/>
@@ -4632,14 +4369,14 @@
                               </a:ln>
                               <a:extLst>
                                 <a:ext uri="{909E8E84-426E-40dd-AFC4-6F175D3DCCD1}">
-                                  <a14:hiddenFill xmlns:lc="http://schemas.openxmlformats.org/drawingml/2006/lockedCanvas" xmlns="" xmlns:a14="http://schemas.microsoft.com/office/drawing/2010/main" xmlns:p="http://schemas.openxmlformats.org/presentationml/2006/main" xmlns:w="http://schemas.openxmlformats.org/wordprocessingml/2006/main" xmlns:w10="urn:schemas-microsoft-com:office:word" xmlns:v="urn:schemas-microsoft-com:vml" xmlns:o="urn:schemas-microsoft-com:office:office">
+                                  <a14:hiddenFill xmlns:o="urn:schemas-microsoft-com:office:office" xmlns:v="urn:schemas-microsoft-com:vml" xmlns:w10="urn:schemas-microsoft-com:office:word" xmlns:w="http://schemas.openxmlformats.org/wordprocessingml/2006/main" xmlns:p="http://schemas.openxmlformats.org/presentationml/2006/main" xmlns:a14="http://schemas.microsoft.com/office/drawing/2010/main" xmlns="" xmlns:lc="http://schemas.openxmlformats.org/drawingml/2006/lockedCanvas" xmlns:w16se="http://schemas.microsoft.com/office/word/2015/wordml/symex" xmlns:w16cid="http://schemas.microsoft.com/office/word/2016/wordml/cid" xmlns:am3d="http://schemas.microsoft.com/office/drawing/2017/model3d" xmlns:aink="http://schemas.microsoft.com/office/drawing/2016/ink" xmlns:cx8="http://schemas.microsoft.com/office/drawing/2016/5/14/chartex" xmlns:cx7="http://schemas.microsoft.com/office/drawing/2016/5/13/chartex" xmlns:cx6="http://schemas.microsoft.com/office/drawing/2016/5/12/chartex" xmlns:cx5="http://schemas.microsoft.com/office/drawing/2016/5/11/chartex" xmlns:cx4="http://schemas.microsoft.com/office/drawing/2016/5/10/chartex" xmlns:cx3="http://schemas.microsoft.com/office/drawing/2016/5/9/chartex" xmlns:cx2="http://schemas.microsoft.com/office/drawing/2015/10/21/chartex" xmlns:cx1="http://schemas.microsoft.com/office/drawing/2015/9/8/chartex" xmlns:cx="http://schemas.microsoft.com/office/drawing/2014/chartex">
                                     <a:solidFill>
                                       <a:srgbClr val="FFFFFF"/>
                                     </a:solidFill>
                                   </a14:hiddenFill>
                                 </a:ext>
                                 <a:ext uri="{91240B29-F687-4f45-9708-019B960494DF}">
-                                  <a14:hiddenLine xmlns:lc="http://schemas.openxmlformats.org/drawingml/2006/lockedCanvas" xmlns="" xmlns:a14="http://schemas.microsoft.com/office/drawing/2010/main" xmlns:p="http://schemas.openxmlformats.org/presentationml/2006/main" xmlns:w="http://schemas.openxmlformats.org/wordprocessingml/2006/main" xmlns:w10="urn:schemas-microsoft-com:office:word" xmlns:v="urn:schemas-microsoft-com:vml" xmlns:o="urn:schemas-microsoft-com:office:office" w="12700">
+                                  <a14:hiddenLine xmlns:o="urn:schemas-microsoft-com:office:office" xmlns:v="urn:schemas-microsoft-com:vml" xmlns:w10="urn:schemas-microsoft-com:office:word" xmlns:w="http://schemas.openxmlformats.org/wordprocessingml/2006/main" xmlns:p="http://schemas.openxmlformats.org/presentationml/2006/main" xmlns:a14="http://schemas.microsoft.com/office/drawing/2010/main" xmlns="" xmlns:lc="http://schemas.openxmlformats.org/drawingml/2006/lockedCanvas" xmlns:w16se="http://schemas.microsoft.com/office/word/2015/wordml/symex" xmlns:w16cid="http://schemas.microsoft.com/office/word/2016/wordml/cid" xmlns:am3d="http://schemas.microsoft.com/office/drawing/2017/model3d" xmlns:aink="http://schemas.microsoft.com/office/drawing/2016/ink" xmlns:cx8="http://schemas.microsoft.com/office/drawing/2016/5/14/chartex" xmlns:cx7="http://schemas.microsoft.com/office/drawing/2016/5/13/chartex" xmlns:cx6="http://schemas.microsoft.com/office/drawing/2016/5/12/chartex" xmlns:cx5="http://schemas.microsoft.com/office/drawing/2016/5/11/chartex" xmlns:cx4="http://schemas.microsoft.com/office/drawing/2016/5/10/chartex" xmlns:cx3="http://schemas.microsoft.com/office/drawing/2016/5/9/chartex" xmlns:cx2="http://schemas.microsoft.com/office/drawing/2015/10/21/chartex" xmlns:cx1="http://schemas.microsoft.com/office/drawing/2015/9/8/chartex" xmlns:cx="http://schemas.microsoft.com/office/drawing/2014/chartex" w="12700">
                                     <a:solidFill>
                                       <a:srgbClr val="000000"/>
                                     </a:solidFill>
@@ -4685,8 +4422,8 @@
                             </wps:cNvSpPr>
                             <wps:spPr bwMode="auto">
                               <a:xfrm>
-                                <a:off x="367096" y="1855546"/>
-                                <a:ext cx="310471" cy="463528"/>
+                                <a:off x="367087" y="1855515"/>
+                                <a:ext cx="310471" cy="491468"/>
                               </a:xfrm>
                               <a:prstGeom prst="rect">
                                 <a:avLst/>
@@ -4697,14 +4434,14 @@
                               </a:ln>
                               <a:extLst>
                                 <a:ext uri="{909E8E84-426E-40dd-AFC4-6F175D3DCCD1}">
-                                  <a14:hiddenFill xmlns:lc="http://schemas.openxmlformats.org/drawingml/2006/lockedCanvas" xmlns="" xmlns:a14="http://schemas.microsoft.com/office/drawing/2010/main" xmlns:p="http://schemas.openxmlformats.org/presentationml/2006/main" xmlns:w="http://schemas.openxmlformats.org/wordprocessingml/2006/main" xmlns:w10="urn:schemas-microsoft-com:office:word" xmlns:v="urn:schemas-microsoft-com:vml" xmlns:o="urn:schemas-microsoft-com:office:office">
+                                  <a14:hiddenFill xmlns:o="urn:schemas-microsoft-com:office:office" xmlns:v="urn:schemas-microsoft-com:vml" xmlns:w10="urn:schemas-microsoft-com:office:word" xmlns:w="http://schemas.openxmlformats.org/wordprocessingml/2006/main" xmlns:p="http://schemas.openxmlformats.org/presentationml/2006/main" xmlns:a14="http://schemas.microsoft.com/office/drawing/2010/main" xmlns="" xmlns:lc="http://schemas.openxmlformats.org/drawingml/2006/lockedCanvas" xmlns:w16se="http://schemas.microsoft.com/office/word/2015/wordml/symex" xmlns:w16cid="http://schemas.microsoft.com/office/word/2016/wordml/cid" xmlns:am3d="http://schemas.microsoft.com/office/drawing/2017/model3d" xmlns:aink="http://schemas.microsoft.com/office/drawing/2016/ink" xmlns:cx8="http://schemas.microsoft.com/office/drawing/2016/5/14/chartex" xmlns:cx7="http://schemas.microsoft.com/office/drawing/2016/5/13/chartex" xmlns:cx6="http://schemas.microsoft.com/office/drawing/2016/5/12/chartex" xmlns:cx5="http://schemas.microsoft.com/office/drawing/2016/5/11/chartex" xmlns:cx4="http://schemas.microsoft.com/office/drawing/2016/5/10/chartex" xmlns:cx3="http://schemas.microsoft.com/office/drawing/2016/5/9/chartex" xmlns:cx2="http://schemas.microsoft.com/office/drawing/2015/10/21/chartex" xmlns:cx1="http://schemas.microsoft.com/office/drawing/2015/9/8/chartex" xmlns:cx="http://schemas.microsoft.com/office/drawing/2014/chartex">
                                     <a:solidFill>
                                       <a:srgbClr val="FFFFFF"/>
                                     </a:solidFill>
                                   </a14:hiddenFill>
                                 </a:ext>
                                 <a:ext uri="{91240B29-F687-4f45-9708-019B960494DF}">
-                                  <a14:hiddenLine xmlns:lc="http://schemas.openxmlformats.org/drawingml/2006/lockedCanvas" xmlns="" xmlns:a14="http://schemas.microsoft.com/office/drawing/2010/main" xmlns:p="http://schemas.openxmlformats.org/presentationml/2006/main" xmlns:w="http://schemas.openxmlformats.org/wordprocessingml/2006/main" xmlns:w10="urn:schemas-microsoft-com:office:word" xmlns:v="urn:schemas-microsoft-com:vml" xmlns:o="urn:schemas-microsoft-com:office:office" w="12700">
+                                  <a14:hiddenLine xmlns:o="urn:schemas-microsoft-com:office:office" xmlns:v="urn:schemas-microsoft-com:vml" xmlns:w10="urn:schemas-microsoft-com:office:word" xmlns:w="http://schemas.openxmlformats.org/wordprocessingml/2006/main" xmlns:p="http://schemas.openxmlformats.org/presentationml/2006/main" xmlns:a14="http://schemas.microsoft.com/office/drawing/2010/main" xmlns="" xmlns:lc="http://schemas.openxmlformats.org/drawingml/2006/lockedCanvas" xmlns:w16se="http://schemas.microsoft.com/office/word/2015/wordml/symex" xmlns:w16cid="http://schemas.microsoft.com/office/word/2016/wordml/cid" xmlns:am3d="http://schemas.microsoft.com/office/drawing/2017/model3d" xmlns:aink="http://schemas.microsoft.com/office/drawing/2016/ink" xmlns:cx8="http://schemas.microsoft.com/office/drawing/2016/5/14/chartex" xmlns:cx7="http://schemas.microsoft.com/office/drawing/2016/5/13/chartex" xmlns:cx6="http://schemas.microsoft.com/office/drawing/2016/5/12/chartex" xmlns:cx5="http://schemas.microsoft.com/office/drawing/2016/5/11/chartex" xmlns:cx4="http://schemas.microsoft.com/office/drawing/2016/5/10/chartex" xmlns:cx3="http://schemas.microsoft.com/office/drawing/2016/5/9/chartex" xmlns:cx2="http://schemas.microsoft.com/office/drawing/2015/10/21/chartex" xmlns:cx1="http://schemas.microsoft.com/office/drawing/2015/9/8/chartex" xmlns:cx="http://schemas.microsoft.com/office/drawing/2014/chartex" w="12700">
                                     <a:solidFill>
                                       <a:srgbClr val="000000"/>
                                     </a:solidFill>
@@ -4750,8 +4487,8 @@
                             </wps:cNvSpPr>
                             <wps:spPr bwMode="auto">
                               <a:xfrm>
-                                <a:off x="367096" y="2159710"/>
-                                <a:ext cx="310471" cy="463528"/>
+                                <a:off x="367087" y="2159674"/>
+                                <a:ext cx="310471" cy="491468"/>
                               </a:xfrm>
                               <a:prstGeom prst="rect">
                                 <a:avLst/>
@@ -4762,14 +4499,14 @@
                               </a:ln>
                               <a:extLst>
                                 <a:ext uri="{909E8E84-426E-40dd-AFC4-6F175D3DCCD1}">
-                                  <a14:hiddenFill xmlns:lc="http://schemas.openxmlformats.org/drawingml/2006/lockedCanvas" xmlns="" xmlns:a14="http://schemas.microsoft.com/office/drawing/2010/main" xmlns:p="http://schemas.openxmlformats.org/presentationml/2006/main" xmlns:w="http://schemas.openxmlformats.org/wordprocessingml/2006/main" xmlns:w10="urn:schemas-microsoft-com:office:word" xmlns:v="urn:schemas-microsoft-com:vml" xmlns:o="urn:schemas-microsoft-com:office:office">
+                                  <a14:hiddenFill xmlns:o="urn:schemas-microsoft-com:office:office" xmlns:v="urn:schemas-microsoft-com:vml" xmlns:w10="urn:schemas-microsoft-com:office:word" xmlns:w="http://schemas.openxmlformats.org/wordprocessingml/2006/main" xmlns:p="http://schemas.openxmlformats.org/presentationml/2006/main" xmlns:a14="http://schemas.microsoft.com/office/drawing/2010/main" xmlns="" xmlns:lc="http://schemas.openxmlformats.org/drawingml/2006/lockedCanvas" xmlns:w16se="http://schemas.microsoft.com/office/word/2015/wordml/symex" xmlns:w16cid="http://schemas.microsoft.com/office/word/2016/wordml/cid" xmlns:am3d="http://schemas.microsoft.com/office/drawing/2017/model3d" xmlns:aink="http://schemas.microsoft.com/office/drawing/2016/ink" xmlns:cx8="http://schemas.microsoft.com/office/drawing/2016/5/14/chartex" xmlns:cx7="http://schemas.microsoft.com/office/drawing/2016/5/13/chartex" xmlns:cx6="http://schemas.microsoft.com/office/drawing/2016/5/12/chartex" xmlns:cx5="http://schemas.microsoft.com/office/drawing/2016/5/11/chartex" xmlns:cx4="http://schemas.microsoft.com/office/drawing/2016/5/10/chartex" xmlns:cx3="http://schemas.microsoft.com/office/drawing/2016/5/9/chartex" xmlns:cx2="http://schemas.microsoft.com/office/drawing/2015/10/21/chartex" xmlns:cx1="http://schemas.microsoft.com/office/drawing/2015/9/8/chartex" xmlns:cx="http://schemas.microsoft.com/office/drawing/2014/chartex">
                                     <a:solidFill>
                                       <a:srgbClr val="FFFFFF"/>
                                     </a:solidFill>
                                   </a14:hiddenFill>
                                 </a:ext>
                                 <a:ext uri="{91240B29-F687-4f45-9708-019B960494DF}">
-                                  <a14:hiddenLine xmlns:lc="http://schemas.openxmlformats.org/drawingml/2006/lockedCanvas" xmlns="" xmlns:a14="http://schemas.microsoft.com/office/drawing/2010/main" xmlns:p="http://schemas.openxmlformats.org/presentationml/2006/main" xmlns:w="http://schemas.openxmlformats.org/wordprocessingml/2006/main" xmlns:w10="urn:schemas-microsoft-com:office:word" xmlns:v="urn:schemas-microsoft-com:vml" xmlns:o="urn:schemas-microsoft-com:office:office" w="12700">
+                                  <a14:hiddenLine xmlns:o="urn:schemas-microsoft-com:office:office" xmlns:v="urn:schemas-microsoft-com:vml" xmlns:w10="urn:schemas-microsoft-com:office:word" xmlns:w="http://schemas.openxmlformats.org/wordprocessingml/2006/main" xmlns:p="http://schemas.openxmlformats.org/presentationml/2006/main" xmlns:a14="http://schemas.microsoft.com/office/drawing/2010/main" xmlns="" xmlns:lc="http://schemas.openxmlformats.org/drawingml/2006/lockedCanvas" xmlns:w16se="http://schemas.microsoft.com/office/word/2015/wordml/symex" xmlns:w16cid="http://schemas.microsoft.com/office/word/2016/wordml/cid" xmlns:am3d="http://schemas.microsoft.com/office/drawing/2017/model3d" xmlns:aink="http://schemas.microsoft.com/office/drawing/2016/ink" xmlns:cx8="http://schemas.microsoft.com/office/drawing/2016/5/14/chartex" xmlns:cx7="http://schemas.microsoft.com/office/drawing/2016/5/13/chartex" xmlns:cx6="http://schemas.microsoft.com/office/drawing/2016/5/12/chartex" xmlns:cx5="http://schemas.microsoft.com/office/drawing/2016/5/11/chartex" xmlns:cx4="http://schemas.microsoft.com/office/drawing/2016/5/10/chartex" xmlns:cx3="http://schemas.microsoft.com/office/drawing/2016/5/9/chartex" xmlns:cx2="http://schemas.microsoft.com/office/drawing/2015/10/21/chartex" xmlns:cx1="http://schemas.microsoft.com/office/drawing/2015/9/8/chartex" xmlns:cx="http://schemas.microsoft.com/office/drawing/2014/chartex" w="12700">
                                     <a:solidFill>
                                       <a:srgbClr val="000000"/>
                                     </a:solidFill>
@@ -4815,8 +4552,8 @@
                             </wps:cNvSpPr>
                             <wps:spPr bwMode="auto">
                               <a:xfrm>
-                                <a:off x="367096" y="2463871"/>
-                                <a:ext cx="310471" cy="463528"/>
+                                <a:off x="367087" y="2463830"/>
+                                <a:ext cx="310471" cy="491468"/>
                               </a:xfrm>
                               <a:prstGeom prst="rect">
                                 <a:avLst/>
@@ -4827,14 +4564,14 @@
                               </a:ln>
                               <a:extLst>
                                 <a:ext uri="{909E8E84-426E-40dd-AFC4-6F175D3DCCD1}">
-                                  <a14:hiddenFill xmlns:lc="http://schemas.openxmlformats.org/drawingml/2006/lockedCanvas" xmlns="" xmlns:a14="http://schemas.microsoft.com/office/drawing/2010/main" xmlns:p="http://schemas.openxmlformats.org/presentationml/2006/main" xmlns:w="http://schemas.openxmlformats.org/wordprocessingml/2006/main" xmlns:w10="urn:schemas-microsoft-com:office:word" xmlns:v="urn:schemas-microsoft-com:vml" xmlns:o="urn:schemas-microsoft-com:office:office">
+                                  <a14:hiddenFill xmlns:o="urn:schemas-microsoft-com:office:office" xmlns:v="urn:schemas-microsoft-com:vml" xmlns:w10="urn:schemas-microsoft-com:office:word" xmlns:w="http://schemas.openxmlformats.org/wordprocessingml/2006/main" xmlns:p="http://schemas.openxmlformats.org/presentationml/2006/main" xmlns:a14="http://schemas.microsoft.com/office/drawing/2010/main" xmlns="" xmlns:lc="http://schemas.openxmlformats.org/drawingml/2006/lockedCanvas" xmlns:w16se="http://schemas.microsoft.com/office/word/2015/wordml/symex" xmlns:w16cid="http://schemas.microsoft.com/office/word/2016/wordml/cid" xmlns:am3d="http://schemas.microsoft.com/office/drawing/2017/model3d" xmlns:aink="http://schemas.microsoft.com/office/drawing/2016/ink" xmlns:cx8="http://schemas.microsoft.com/office/drawing/2016/5/14/chartex" xmlns:cx7="http://schemas.microsoft.com/office/drawing/2016/5/13/chartex" xmlns:cx6="http://schemas.microsoft.com/office/drawing/2016/5/12/chartex" xmlns:cx5="http://schemas.microsoft.com/office/drawing/2016/5/11/chartex" xmlns:cx4="http://schemas.microsoft.com/office/drawing/2016/5/10/chartex" xmlns:cx3="http://schemas.microsoft.com/office/drawing/2016/5/9/chartex" xmlns:cx2="http://schemas.microsoft.com/office/drawing/2015/10/21/chartex" xmlns:cx1="http://schemas.microsoft.com/office/drawing/2015/9/8/chartex" xmlns:cx="http://schemas.microsoft.com/office/drawing/2014/chartex">
                                     <a:solidFill>
                                       <a:srgbClr val="FFFFFF"/>
                                     </a:solidFill>
                                   </a14:hiddenFill>
                                 </a:ext>
                                 <a:ext uri="{91240B29-F687-4f45-9708-019B960494DF}">
-                                  <a14:hiddenLine xmlns:lc="http://schemas.openxmlformats.org/drawingml/2006/lockedCanvas" xmlns="" xmlns:a14="http://schemas.microsoft.com/office/drawing/2010/main" xmlns:p="http://schemas.openxmlformats.org/presentationml/2006/main" xmlns:w="http://schemas.openxmlformats.org/wordprocessingml/2006/main" xmlns:w10="urn:schemas-microsoft-com:office:word" xmlns:v="urn:schemas-microsoft-com:vml" xmlns:o="urn:schemas-microsoft-com:office:office" w="12700">
+                                  <a14:hiddenLine xmlns:o="urn:schemas-microsoft-com:office:office" xmlns:v="urn:schemas-microsoft-com:vml" xmlns:w10="urn:schemas-microsoft-com:office:word" xmlns:w="http://schemas.openxmlformats.org/wordprocessingml/2006/main" xmlns:p="http://schemas.openxmlformats.org/presentationml/2006/main" xmlns:a14="http://schemas.microsoft.com/office/drawing/2010/main" xmlns="" xmlns:lc="http://schemas.openxmlformats.org/drawingml/2006/lockedCanvas" xmlns:w16se="http://schemas.microsoft.com/office/word/2015/wordml/symex" xmlns:w16cid="http://schemas.microsoft.com/office/word/2016/wordml/cid" xmlns:am3d="http://schemas.microsoft.com/office/drawing/2017/model3d" xmlns:aink="http://schemas.microsoft.com/office/drawing/2016/ink" xmlns:cx8="http://schemas.microsoft.com/office/drawing/2016/5/14/chartex" xmlns:cx7="http://schemas.microsoft.com/office/drawing/2016/5/13/chartex" xmlns:cx6="http://schemas.microsoft.com/office/drawing/2016/5/12/chartex" xmlns:cx5="http://schemas.microsoft.com/office/drawing/2016/5/11/chartex" xmlns:cx4="http://schemas.microsoft.com/office/drawing/2016/5/10/chartex" xmlns:cx3="http://schemas.microsoft.com/office/drawing/2016/5/9/chartex" xmlns:cx2="http://schemas.microsoft.com/office/drawing/2015/10/21/chartex" xmlns:cx1="http://schemas.microsoft.com/office/drawing/2015/9/8/chartex" xmlns:cx="http://schemas.microsoft.com/office/drawing/2014/chartex" w="12700">
                                     <a:solidFill>
                                       <a:srgbClr val="000000"/>
                                     </a:solidFill>
@@ -4879,10 +4616,10 @@
                           <wpg:cNvGrpSpPr/>
                           <wpg:grpSpPr>
                             <a:xfrm>
-                              <a:off x="606647" y="327677"/>
-                              <a:ext cx="2088200" cy="463528"/>
-                              <a:chOff x="606647" y="327677"/>
-                              <a:chExt cx="2088200" cy="463528"/>
+                              <a:off x="606633" y="327676"/>
+                              <a:ext cx="2088163" cy="491468"/>
+                              <a:chOff x="606633" y="327676"/>
+                              <a:chExt cx="2088163" cy="491468"/>
                             </a:xfrm>
                           </wpg:grpSpPr>
                           <wps:wsp>
@@ -4892,8 +4629,8 @@
                             </wps:cNvSpPr>
                             <wps:spPr bwMode="auto">
                               <a:xfrm>
-                                <a:off x="1495513" y="327677"/>
-                                <a:ext cx="310471" cy="463528"/>
+                                <a:off x="1495481" y="327676"/>
+                                <a:ext cx="310471" cy="491468"/>
                               </a:xfrm>
                               <a:prstGeom prst="rect">
                                 <a:avLst/>
@@ -4904,14 +4641,14 @@
                               </a:ln>
                               <a:extLst>
                                 <a:ext uri="{909E8E84-426E-40dd-AFC4-6F175D3DCCD1}">
-                                  <a14:hiddenFill xmlns:lc="http://schemas.openxmlformats.org/drawingml/2006/lockedCanvas" xmlns="" xmlns:a14="http://schemas.microsoft.com/office/drawing/2010/main" xmlns:p="http://schemas.openxmlformats.org/presentationml/2006/main" xmlns:w="http://schemas.openxmlformats.org/wordprocessingml/2006/main" xmlns:w10="urn:schemas-microsoft-com:office:word" xmlns:v="urn:schemas-microsoft-com:vml" xmlns:o="urn:schemas-microsoft-com:office:office">
+                                  <a14:hiddenFill xmlns:o="urn:schemas-microsoft-com:office:office" xmlns:v="urn:schemas-microsoft-com:vml" xmlns:w10="urn:schemas-microsoft-com:office:word" xmlns:w="http://schemas.openxmlformats.org/wordprocessingml/2006/main" xmlns:p="http://schemas.openxmlformats.org/presentationml/2006/main" xmlns:a14="http://schemas.microsoft.com/office/drawing/2010/main" xmlns="" xmlns:lc="http://schemas.openxmlformats.org/drawingml/2006/lockedCanvas" xmlns:w16se="http://schemas.microsoft.com/office/word/2015/wordml/symex" xmlns:w16cid="http://schemas.microsoft.com/office/word/2016/wordml/cid" xmlns:am3d="http://schemas.microsoft.com/office/drawing/2017/model3d" xmlns:aink="http://schemas.microsoft.com/office/drawing/2016/ink" xmlns:cx8="http://schemas.microsoft.com/office/drawing/2016/5/14/chartex" xmlns:cx7="http://schemas.microsoft.com/office/drawing/2016/5/13/chartex" xmlns:cx6="http://schemas.microsoft.com/office/drawing/2016/5/12/chartex" xmlns:cx5="http://schemas.microsoft.com/office/drawing/2016/5/11/chartex" xmlns:cx4="http://schemas.microsoft.com/office/drawing/2016/5/10/chartex" xmlns:cx3="http://schemas.microsoft.com/office/drawing/2016/5/9/chartex" xmlns:cx2="http://schemas.microsoft.com/office/drawing/2015/10/21/chartex" xmlns:cx1="http://schemas.microsoft.com/office/drawing/2015/9/8/chartex" xmlns:cx="http://schemas.microsoft.com/office/drawing/2014/chartex">
                                     <a:solidFill>
                                       <a:srgbClr val="FFFFFF"/>
                                     </a:solidFill>
                                   </a14:hiddenFill>
                                 </a:ext>
                                 <a:ext uri="{91240B29-F687-4f45-9708-019B960494DF}">
-                                  <a14:hiddenLine xmlns:lc="http://schemas.openxmlformats.org/drawingml/2006/lockedCanvas" xmlns="" xmlns:a14="http://schemas.microsoft.com/office/drawing/2010/main" xmlns:p="http://schemas.openxmlformats.org/presentationml/2006/main" xmlns:w="http://schemas.openxmlformats.org/wordprocessingml/2006/main" xmlns:w10="urn:schemas-microsoft-com:office:word" xmlns:v="urn:schemas-microsoft-com:vml" xmlns:o="urn:schemas-microsoft-com:office:office" w="12700">
+                                  <a14:hiddenLine xmlns:o="urn:schemas-microsoft-com:office:office" xmlns:v="urn:schemas-microsoft-com:vml" xmlns:w10="urn:schemas-microsoft-com:office:word" xmlns:w="http://schemas.openxmlformats.org/wordprocessingml/2006/main" xmlns:p="http://schemas.openxmlformats.org/presentationml/2006/main" xmlns:a14="http://schemas.microsoft.com/office/drawing/2010/main" xmlns="" xmlns:lc="http://schemas.openxmlformats.org/drawingml/2006/lockedCanvas" xmlns:w16se="http://schemas.microsoft.com/office/word/2015/wordml/symex" xmlns:w16cid="http://schemas.microsoft.com/office/word/2016/wordml/cid" xmlns:am3d="http://schemas.microsoft.com/office/drawing/2017/model3d" xmlns:aink="http://schemas.microsoft.com/office/drawing/2016/ink" xmlns:cx8="http://schemas.microsoft.com/office/drawing/2016/5/14/chartex" xmlns:cx7="http://schemas.microsoft.com/office/drawing/2016/5/13/chartex" xmlns:cx6="http://schemas.microsoft.com/office/drawing/2016/5/12/chartex" xmlns:cx5="http://schemas.microsoft.com/office/drawing/2016/5/11/chartex" xmlns:cx4="http://schemas.microsoft.com/office/drawing/2016/5/10/chartex" xmlns:cx3="http://schemas.microsoft.com/office/drawing/2016/5/9/chartex" xmlns:cx2="http://schemas.microsoft.com/office/drawing/2015/10/21/chartex" xmlns:cx1="http://schemas.microsoft.com/office/drawing/2015/9/8/chartex" xmlns:cx="http://schemas.microsoft.com/office/drawing/2014/chartex" w="12700">
                                     <a:solidFill>
                                       <a:srgbClr val="000000"/>
                                     </a:solidFill>
@@ -4957,8 +4694,8 @@
                             </wps:cNvSpPr>
                             <wps:spPr bwMode="auto">
                               <a:xfrm>
-                                <a:off x="1791802" y="327677"/>
-                                <a:ext cx="310471" cy="463528"/>
+                                <a:off x="1791763" y="327676"/>
+                                <a:ext cx="310471" cy="491468"/>
                               </a:xfrm>
                               <a:prstGeom prst="rect">
                                 <a:avLst/>
@@ -4969,14 +4706,14 @@
                               </a:ln>
                               <a:extLst>
                                 <a:ext uri="{909E8E84-426E-40dd-AFC4-6F175D3DCCD1}">
-                                  <a14:hiddenFill xmlns:lc="http://schemas.openxmlformats.org/drawingml/2006/lockedCanvas" xmlns="" xmlns:a14="http://schemas.microsoft.com/office/drawing/2010/main" xmlns:p="http://schemas.openxmlformats.org/presentationml/2006/main" xmlns:w="http://schemas.openxmlformats.org/wordprocessingml/2006/main" xmlns:w10="urn:schemas-microsoft-com:office:word" xmlns:v="urn:schemas-microsoft-com:vml" xmlns:o="urn:schemas-microsoft-com:office:office">
+                                  <a14:hiddenFill xmlns:o="urn:schemas-microsoft-com:office:office" xmlns:v="urn:schemas-microsoft-com:vml" xmlns:w10="urn:schemas-microsoft-com:office:word" xmlns:w="http://schemas.openxmlformats.org/wordprocessingml/2006/main" xmlns:p="http://schemas.openxmlformats.org/presentationml/2006/main" xmlns:a14="http://schemas.microsoft.com/office/drawing/2010/main" xmlns="" xmlns:lc="http://schemas.openxmlformats.org/drawingml/2006/lockedCanvas" xmlns:w16se="http://schemas.microsoft.com/office/word/2015/wordml/symex" xmlns:w16cid="http://schemas.microsoft.com/office/word/2016/wordml/cid" xmlns:am3d="http://schemas.microsoft.com/office/drawing/2017/model3d" xmlns:aink="http://schemas.microsoft.com/office/drawing/2016/ink" xmlns:cx8="http://schemas.microsoft.com/office/drawing/2016/5/14/chartex" xmlns:cx7="http://schemas.microsoft.com/office/drawing/2016/5/13/chartex" xmlns:cx6="http://schemas.microsoft.com/office/drawing/2016/5/12/chartex" xmlns:cx5="http://schemas.microsoft.com/office/drawing/2016/5/11/chartex" xmlns:cx4="http://schemas.microsoft.com/office/drawing/2016/5/10/chartex" xmlns:cx3="http://schemas.microsoft.com/office/drawing/2016/5/9/chartex" xmlns:cx2="http://schemas.microsoft.com/office/drawing/2015/10/21/chartex" xmlns:cx1="http://schemas.microsoft.com/office/drawing/2015/9/8/chartex" xmlns:cx="http://schemas.microsoft.com/office/drawing/2014/chartex">
                                     <a:solidFill>
                                       <a:srgbClr val="FFFFFF"/>
                                     </a:solidFill>
                                   </a14:hiddenFill>
                                 </a:ext>
                                 <a:ext uri="{91240B29-F687-4f45-9708-019B960494DF}">
-                                  <a14:hiddenLine xmlns:lc="http://schemas.openxmlformats.org/drawingml/2006/lockedCanvas" xmlns="" xmlns:a14="http://schemas.microsoft.com/office/drawing/2010/main" xmlns:p="http://schemas.openxmlformats.org/presentationml/2006/main" xmlns:w="http://schemas.openxmlformats.org/wordprocessingml/2006/main" xmlns:w10="urn:schemas-microsoft-com:office:word" xmlns:v="urn:schemas-microsoft-com:vml" xmlns:o="urn:schemas-microsoft-com:office:office" w="12700">
+                                  <a14:hiddenLine xmlns:o="urn:schemas-microsoft-com:office:office" xmlns:v="urn:schemas-microsoft-com:vml" xmlns:w10="urn:schemas-microsoft-com:office:word" xmlns:w="http://schemas.openxmlformats.org/wordprocessingml/2006/main" xmlns:p="http://schemas.openxmlformats.org/presentationml/2006/main" xmlns:a14="http://schemas.microsoft.com/office/drawing/2010/main" xmlns="" xmlns:lc="http://schemas.openxmlformats.org/drawingml/2006/lockedCanvas" xmlns:w16se="http://schemas.microsoft.com/office/word/2015/wordml/symex" xmlns:w16cid="http://schemas.microsoft.com/office/word/2016/wordml/cid" xmlns:am3d="http://schemas.microsoft.com/office/drawing/2017/model3d" xmlns:aink="http://schemas.microsoft.com/office/drawing/2016/ink" xmlns:cx8="http://schemas.microsoft.com/office/drawing/2016/5/14/chartex" xmlns:cx7="http://schemas.microsoft.com/office/drawing/2016/5/13/chartex" xmlns:cx6="http://schemas.microsoft.com/office/drawing/2016/5/12/chartex" xmlns:cx5="http://schemas.microsoft.com/office/drawing/2016/5/11/chartex" xmlns:cx4="http://schemas.microsoft.com/office/drawing/2016/5/10/chartex" xmlns:cx3="http://schemas.microsoft.com/office/drawing/2016/5/9/chartex" xmlns:cx2="http://schemas.microsoft.com/office/drawing/2015/10/21/chartex" xmlns:cx1="http://schemas.microsoft.com/office/drawing/2015/9/8/chartex" xmlns:cx="http://schemas.microsoft.com/office/drawing/2014/chartex" w="12700">
                                     <a:solidFill>
                                       <a:srgbClr val="000000"/>
                                     </a:solidFill>
@@ -5022,8 +4759,8 @@
                             </wps:cNvSpPr>
                             <wps:spPr bwMode="auto">
                               <a:xfrm>
-                                <a:off x="2088090" y="327677"/>
-                                <a:ext cx="310471" cy="463528"/>
+                                <a:off x="2088045" y="327676"/>
+                                <a:ext cx="310471" cy="491468"/>
                               </a:xfrm>
                               <a:prstGeom prst="rect">
                                 <a:avLst/>
@@ -5034,14 +4771,14 @@
                               </a:ln>
                               <a:extLst>
                                 <a:ext uri="{909E8E84-426E-40dd-AFC4-6F175D3DCCD1}">
-                                  <a14:hiddenFill xmlns:lc="http://schemas.openxmlformats.org/drawingml/2006/lockedCanvas" xmlns="" xmlns:a14="http://schemas.microsoft.com/office/drawing/2010/main" xmlns:p="http://schemas.openxmlformats.org/presentationml/2006/main" xmlns:w="http://schemas.openxmlformats.org/wordprocessingml/2006/main" xmlns:w10="urn:schemas-microsoft-com:office:word" xmlns:v="urn:schemas-microsoft-com:vml" xmlns:o="urn:schemas-microsoft-com:office:office">
+                                  <a14:hiddenFill xmlns:o="urn:schemas-microsoft-com:office:office" xmlns:v="urn:schemas-microsoft-com:vml" xmlns:w10="urn:schemas-microsoft-com:office:word" xmlns:w="http://schemas.openxmlformats.org/wordprocessingml/2006/main" xmlns:p="http://schemas.openxmlformats.org/presentationml/2006/main" xmlns:a14="http://schemas.microsoft.com/office/drawing/2010/main" xmlns="" xmlns:lc="http://schemas.openxmlformats.org/drawingml/2006/lockedCanvas" xmlns:w16se="http://schemas.microsoft.com/office/word/2015/wordml/symex" xmlns:w16cid="http://schemas.microsoft.com/office/word/2016/wordml/cid" xmlns:am3d="http://schemas.microsoft.com/office/drawing/2017/model3d" xmlns:aink="http://schemas.microsoft.com/office/drawing/2016/ink" xmlns:cx8="http://schemas.microsoft.com/office/drawing/2016/5/14/chartex" xmlns:cx7="http://schemas.microsoft.com/office/drawing/2016/5/13/chartex" xmlns:cx6="http://schemas.microsoft.com/office/drawing/2016/5/12/chartex" xmlns:cx5="http://schemas.microsoft.com/office/drawing/2016/5/11/chartex" xmlns:cx4="http://schemas.microsoft.com/office/drawing/2016/5/10/chartex" xmlns:cx3="http://schemas.microsoft.com/office/drawing/2016/5/9/chartex" xmlns:cx2="http://schemas.microsoft.com/office/drawing/2015/10/21/chartex" xmlns:cx1="http://schemas.microsoft.com/office/drawing/2015/9/8/chartex" xmlns:cx="http://schemas.microsoft.com/office/drawing/2014/chartex">
                                     <a:solidFill>
                                       <a:srgbClr val="FFFFFF"/>
                                     </a:solidFill>
                                   </a14:hiddenFill>
                                 </a:ext>
                                 <a:ext uri="{91240B29-F687-4f45-9708-019B960494DF}">
-                                  <a14:hiddenLine xmlns:lc="http://schemas.openxmlformats.org/drawingml/2006/lockedCanvas" xmlns="" xmlns:a14="http://schemas.microsoft.com/office/drawing/2010/main" xmlns:p="http://schemas.openxmlformats.org/presentationml/2006/main" xmlns:w="http://schemas.openxmlformats.org/wordprocessingml/2006/main" xmlns:w10="urn:schemas-microsoft-com:office:word" xmlns:v="urn:schemas-microsoft-com:vml" xmlns:o="urn:schemas-microsoft-com:office:office" w="12700">
+                                  <a14:hiddenLine xmlns:o="urn:schemas-microsoft-com:office:office" xmlns:v="urn:schemas-microsoft-com:vml" xmlns:w10="urn:schemas-microsoft-com:office:word" xmlns:w="http://schemas.openxmlformats.org/wordprocessingml/2006/main" xmlns:p="http://schemas.openxmlformats.org/presentationml/2006/main" xmlns:a14="http://schemas.microsoft.com/office/drawing/2010/main" xmlns="" xmlns:lc="http://schemas.openxmlformats.org/drawingml/2006/lockedCanvas" xmlns:w16se="http://schemas.microsoft.com/office/word/2015/wordml/symex" xmlns:w16cid="http://schemas.microsoft.com/office/word/2016/wordml/cid" xmlns:am3d="http://schemas.microsoft.com/office/drawing/2017/model3d" xmlns:aink="http://schemas.microsoft.com/office/drawing/2016/ink" xmlns:cx8="http://schemas.microsoft.com/office/drawing/2016/5/14/chartex" xmlns:cx7="http://schemas.microsoft.com/office/drawing/2016/5/13/chartex" xmlns:cx6="http://schemas.microsoft.com/office/drawing/2016/5/12/chartex" xmlns:cx5="http://schemas.microsoft.com/office/drawing/2016/5/11/chartex" xmlns:cx4="http://schemas.microsoft.com/office/drawing/2016/5/10/chartex" xmlns:cx3="http://schemas.microsoft.com/office/drawing/2016/5/9/chartex" xmlns:cx2="http://schemas.microsoft.com/office/drawing/2015/10/21/chartex" xmlns:cx1="http://schemas.microsoft.com/office/drawing/2015/9/8/chartex" xmlns:cx="http://schemas.microsoft.com/office/drawing/2014/chartex" w="12700">
                                     <a:solidFill>
                                       <a:srgbClr val="000000"/>
                                     </a:solidFill>
@@ -5087,8 +4824,8 @@
                             </wps:cNvSpPr>
                             <wps:spPr bwMode="auto">
                               <a:xfrm>
-                                <a:off x="2384376" y="327677"/>
-                                <a:ext cx="310471" cy="463528"/>
+                                <a:off x="2384325" y="327676"/>
+                                <a:ext cx="310471" cy="491468"/>
                               </a:xfrm>
                               <a:prstGeom prst="rect">
                                 <a:avLst/>
@@ -5099,14 +4836,14 @@
                               </a:ln>
                               <a:extLst>
                                 <a:ext uri="{909E8E84-426E-40dd-AFC4-6F175D3DCCD1}">
-                                  <a14:hiddenFill xmlns:lc="http://schemas.openxmlformats.org/drawingml/2006/lockedCanvas" xmlns="" xmlns:a14="http://schemas.microsoft.com/office/drawing/2010/main" xmlns:p="http://schemas.openxmlformats.org/presentationml/2006/main" xmlns:w="http://schemas.openxmlformats.org/wordprocessingml/2006/main" xmlns:w10="urn:schemas-microsoft-com:office:word" xmlns:v="urn:schemas-microsoft-com:vml" xmlns:o="urn:schemas-microsoft-com:office:office">
+                                  <a14:hiddenFill xmlns:o="urn:schemas-microsoft-com:office:office" xmlns:v="urn:schemas-microsoft-com:vml" xmlns:w10="urn:schemas-microsoft-com:office:word" xmlns:w="http://schemas.openxmlformats.org/wordprocessingml/2006/main" xmlns:p="http://schemas.openxmlformats.org/presentationml/2006/main" xmlns:a14="http://schemas.microsoft.com/office/drawing/2010/main" xmlns="" xmlns:lc="http://schemas.openxmlformats.org/drawingml/2006/lockedCanvas" xmlns:w16se="http://schemas.microsoft.com/office/word/2015/wordml/symex" xmlns:w16cid="http://schemas.microsoft.com/office/word/2016/wordml/cid" xmlns:am3d="http://schemas.microsoft.com/office/drawing/2017/model3d" xmlns:aink="http://schemas.microsoft.com/office/drawing/2016/ink" xmlns:cx8="http://schemas.microsoft.com/office/drawing/2016/5/14/chartex" xmlns:cx7="http://schemas.microsoft.com/office/drawing/2016/5/13/chartex" xmlns:cx6="http://schemas.microsoft.com/office/drawing/2016/5/12/chartex" xmlns:cx5="http://schemas.microsoft.com/office/drawing/2016/5/11/chartex" xmlns:cx4="http://schemas.microsoft.com/office/drawing/2016/5/10/chartex" xmlns:cx3="http://schemas.microsoft.com/office/drawing/2016/5/9/chartex" xmlns:cx2="http://schemas.microsoft.com/office/drawing/2015/10/21/chartex" xmlns:cx1="http://schemas.microsoft.com/office/drawing/2015/9/8/chartex" xmlns:cx="http://schemas.microsoft.com/office/drawing/2014/chartex">
                                     <a:solidFill>
                                       <a:srgbClr val="FFFFFF"/>
                                     </a:solidFill>
                                   </a14:hiddenFill>
                                 </a:ext>
                                 <a:ext uri="{91240B29-F687-4f45-9708-019B960494DF}">
-                                  <a14:hiddenLine xmlns:lc="http://schemas.openxmlformats.org/drawingml/2006/lockedCanvas" xmlns="" xmlns:a14="http://schemas.microsoft.com/office/drawing/2010/main" xmlns:p="http://schemas.openxmlformats.org/presentationml/2006/main" xmlns:w="http://schemas.openxmlformats.org/wordprocessingml/2006/main" xmlns:w10="urn:schemas-microsoft-com:office:word" xmlns:v="urn:schemas-microsoft-com:vml" xmlns:o="urn:schemas-microsoft-com:office:office" w="12700">
+                                  <a14:hiddenLine xmlns:o="urn:schemas-microsoft-com:office:office" xmlns:v="urn:schemas-microsoft-com:vml" xmlns:w10="urn:schemas-microsoft-com:office:word" xmlns:w="http://schemas.openxmlformats.org/wordprocessingml/2006/main" xmlns:p="http://schemas.openxmlformats.org/presentationml/2006/main" xmlns:a14="http://schemas.microsoft.com/office/drawing/2010/main" xmlns="" xmlns:lc="http://schemas.openxmlformats.org/drawingml/2006/lockedCanvas" xmlns:w16se="http://schemas.microsoft.com/office/word/2015/wordml/symex" xmlns:w16cid="http://schemas.microsoft.com/office/word/2016/wordml/cid" xmlns:am3d="http://schemas.microsoft.com/office/drawing/2017/model3d" xmlns:aink="http://schemas.microsoft.com/office/drawing/2016/ink" xmlns:cx8="http://schemas.microsoft.com/office/drawing/2016/5/14/chartex" xmlns:cx7="http://schemas.microsoft.com/office/drawing/2016/5/13/chartex" xmlns:cx6="http://schemas.microsoft.com/office/drawing/2016/5/12/chartex" xmlns:cx5="http://schemas.microsoft.com/office/drawing/2016/5/11/chartex" xmlns:cx4="http://schemas.microsoft.com/office/drawing/2016/5/10/chartex" xmlns:cx3="http://schemas.microsoft.com/office/drawing/2016/5/9/chartex" xmlns:cx2="http://schemas.microsoft.com/office/drawing/2015/10/21/chartex" xmlns:cx1="http://schemas.microsoft.com/office/drawing/2015/9/8/chartex" xmlns:cx="http://schemas.microsoft.com/office/drawing/2014/chartex" w="12700">
                                     <a:solidFill>
                                       <a:srgbClr val="000000"/>
                                     </a:solidFill>
@@ -5152,8 +4889,8 @@
                             </wps:cNvSpPr>
                             <wps:spPr bwMode="auto">
                               <a:xfrm>
-                                <a:off x="1199225" y="327677"/>
-                                <a:ext cx="310471" cy="463528"/>
+                                <a:off x="1199199" y="327676"/>
+                                <a:ext cx="310471" cy="491468"/>
                               </a:xfrm>
                               <a:prstGeom prst="rect">
                                 <a:avLst/>
@@ -5164,14 +4901,14 @@
                               </a:ln>
                               <a:extLst>
                                 <a:ext uri="{909E8E84-426E-40dd-AFC4-6F175D3DCCD1}">
-                                  <a14:hiddenFill xmlns:lc="http://schemas.openxmlformats.org/drawingml/2006/lockedCanvas" xmlns="" xmlns:a14="http://schemas.microsoft.com/office/drawing/2010/main" xmlns:p="http://schemas.openxmlformats.org/presentationml/2006/main" xmlns:w="http://schemas.openxmlformats.org/wordprocessingml/2006/main" xmlns:w10="urn:schemas-microsoft-com:office:word" xmlns:v="urn:schemas-microsoft-com:vml" xmlns:o="urn:schemas-microsoft-com:office:office">
+                                  <a14:hiddenFill xmlns:o="urn:schemas-microsoft-com:office:office" xmlns:v="urn:schemas-microsoft-com:vml" xmlns:w10="urn:schemas-microsoft-com:office:word" xmlns:w="http://schemas.openxmlformats.org/wordprocessingml/2006/main" xmlns:p="http://schemas.openxmlformats.org/presentationml/2006/main" xmlns:a14="http://schemas.microsoft.com/office/drawing/2010/main" xmlns="" xmlns:lc="http://schemas.openxmlformats.org/drawingml/2006/lockedCanvas" xmlns:w16se="http://schemas.microsoft.com/office/word/2015/wordml/symex" xmlns:w16cid="http://schemas.microsoft.com/office/word/2016/wordml/cid" xmlns:am3d="http://schemas.microsoft.com/office/drawing/2017/model3d" xmlns:aink="http://schemas.microsoft.com/office/drawing/2016/ink" xmlns:cx8="http://schemas.microsoft.com/office/drawing/2016/5/14/chartex" xmlns:cx7="http://schemas.microsoft.com/office/drawing/2016/5/13/chartex" xmlns:cx6="http://schemas.microsoft.com/office/drawing/2016/5/12/chartex" xmlns:cx5="http://schemas.microsoft.com/office/drawing/2016/5/11/chartex" xmlns:cx4="http://schemas.microsoft.com/office/drawing/2016/5/10/chartex" xmlns:cx3="http://schemas.microsoft.com/office/drawing/2016/5/9/chartex" xmlns:cx2="http://schemas.microsoft.com/office/drawing/2015/10/21/chartex" xmlns:cx1="http://schemas.microsoft.com/office/drawing/2015/9/8/chartex" xmlns:cx="http://schemas.microsoft.com/office/drawing/2014/chartex">
                                     <a:solidFill>
                                       <a:srgbClr val="FFFFFF"/>
                                     </a:solidFill>
                                   </a14:hiddenFill>
                                 </a:ext>
                                 <a:ext uri="{91240B29-F687-4f45-9708-019B960494DF}">
-                                  <a14:hiddenLine xmlns:lc="http://schemas.openxmlformats.org/drawingml/2006/lockedCanvas" xmlns="" xmlns:a14="http://schemas.microsoft.com/office/drawing/2010/main" xmlns:p="http://schemas.openxmlformats.org/presentationml/2006/main" xmlns:w="http://schemas.openxmlformats.org/wordprocessingml/2006/main" xmlns:w10="urn:schemas-microsoft-com:office:word" xmlns:v="urn:schemas-microsoft-com:vml" xmlns:o="urn:schemas-microsoft-com:office:office" w="12700">
+                                  <a14:hiddenLine xmlns:o="urn:schemas-microsoft-com:office:office" xmlns:v="urn:schemas-microsoft-com:vml" xmlns:w10="urn:schemas-microsoft-com:office:word" xmlns:w="http://schemas.openxmlformats.org/wordprocessingml/2006/main" xmlns:p="http://schemas.openxmlformats.org/presentationml/2006/main" xmlns:a14="http://schemas.microsoft.com/office/drawing/2010/main" xmlns="" xmlns:lc="http://schemas.openxmlformats.org/drawingml/2006/lockedCanvas" xmlns:w16se="http://schemas.microsoft.com/office/word/2015/wordml/symex" xmlns:w16cid="http://schemas.microsoft.com/office/word/2016/wordml/cid" xmlns:am3d="http://schemas.microsoft.com/office/drawing/2017/model3d" xmlns:aink="http://schemas.microsoft.com/office/drawing/2016/ink" xmlns:cx8="http://schemas.microsoft.com/office/drawing/2016/5/14/chartex" xmlns:cx7="http://schemas.microsoft.com/office/drawing/2016/5/13/chartex" xmlns:cx6="http://schemas.microsoft.com/office/drawing/2016/5/12/chartex" xmlns:cx5="http://schemas.microsoft.com/office/drawing/2016/5/11/chartex" xmlns:cx4="http://schemas.microsoft.com/office/drawing/2016/5/10/chartex" xmlns:cx3="http://schemas.microsoft.com/office/drawing/2016/5/9/chartex" xmlns:cx2="http://schemas.microsoft.com/office/drawing/2015/10/21/chartex" xmlns:cx1="http://schemas.microsoft.com/office/drawing/2015/9/8/chartex" xmlns:cx="http://schemas.microsoft.com/office/drawing/2014/chartex" w="12700">
                                     <a:solidFill>
                                       <a:srgbClr val="000000"/>
                                     </a:solidFill>
@@ -5217,8 +4954,8 @@
                             </wps:cNvSpPr>
                             <wps:spPr bwMode="auto">
                               <a:xfrm>
-                                <a:off x="902936" y="327677"/>
-                                <a:ext cx="310471" cy="463528"/>
+                                <a:off x="902916" y="327676"/>
+                                <a:ext cx="310471" cy="491468"/>
                               </a:xfrm>
                               <a:prstGeom prst="rect">
                                 <a:avLst/>
@@ -5229,14 +4966,14 @@
                               </a:ln>
                               <a:extLst>
                                 <a:ext uri="{909E8E84-426E-40dd-AFC4-6F175D3DCCD1}">
-                                  <a14:hiddenFill xmlns:lc="http://schemas.openxmlformats.org/drawingml/2006/lockedCanvas" xmlns="" xmlns:a14="http://schemas.microsoft.com/office/drawing/2010/main" xmlns:p="http://schemas.openxmlformats.org/presentationml/2006/main" xmlns:w="http://schemas.openxmlformats.org/wordprocessingml/2006/main" xmlns:w10="urn:schemas-microsoft-com:office:word" xmlns:v="urn:schemas-microsoft-com:vml" xmlns:o="urn:schemas-microsoft-com:office:office">
+                                  <a14:hiddenFill xmlns:o="urn:schemas-microsoft-com:office:office" xmlns:v="urn:schemas-microsoft-com:vml" xmlns:w10="urn:schemas-microsoft-com:office:word" xmlns:w="http://schemas.openxmlformats.org/wordprocessingml/2006/main" xmlns:p="http://schemas.openxmlformats.org/presentationml/2006/main" xmlns:a14="http://schemas.microsoft.com/office/drawing/2010/main" xmlns="" xmlns:lc="http://schemas.openxmlformats.org/drawingml/2006/lockedCanvas" xmlns:w16se="http://schemas.microsoft.com/office/word/2015/wordml/symex" xmlns:w16cid="http://schemas.microsoft.com/office/word/2016/wordml/cid" xmlns:am3d="http://schemas.microsoft.com/office/drawing/2017/model3d" xmlns:aink="http://schemas.microsoft.com/office/drawing/2016/ink" xmlns:cx8="http://schemas.microsoft.com/office/drawing/2016/5/14/chartex" xmlns:cx7="http://schemas.microsoft.com/office/drawing/2016/5/13/chartex" xmlns:cx6="http://schemas.microsoft.com/office/drawing/2016/5/12/chartex" xmlns:cx5="http://schemas.microsoft.com/office/drawing/2016/5/11/chartex" xmlns:cx4="http://schemas.microsoft.com/office/drawing/2016/5/10/chartex" xmlns:cx3="http://schemas.microsoft.com/office/drawing/2016/5/9/chartex" xmlns:cx2="http://schemas.microsoft.com/office/drawing/2015/10/21/chartex" xmlns:cx1="http://schemas.microsoft.com/office/drawing/2015/9/8/chartex" xmlns:cx="http://schemas.microsoft.com/office/drawing/2014/chartex">
                                     <a:solidFill>
                                       <a:srgbClr val="FFFFFF"/>
                                     </a:solidFill>
                                   </a14:hiddenFill>
                                 </a:ext>
                                 <a:ext uri="{91240B29-F687-4f45-9708-019B960494DF}">
-                                  <a14:hiddenLine xmlns:lc="http://schemas.openxmlformats.org/drawingml/2006/lockedCanvas" xmlns="" xmlns:a14="http://schemas.microsoft.com/office/drawing/2010/main" xmlns:p="http://schemas.openxmlformats.org/presentationml/2006/main" xmlns:w="http://schemas.openxmlformats.org/wordprocessingml/2006/main" xmlns:w10="urn:schemas-microsoft-com:office:word" xmlns:v="urn:schemas-microsoft-com:vml" xmlns:o="urn:schemas-microsoft-com:office:office" w="12700">
+                                  <a14:hiddenLine xmlns:o="urn:schemas-microsoft-com:office:office" xmlns:v="urn:schemas-microsoft-com:vml" xmlns:w10="urn:schemas-microsoft-com:office:word" xmlns:w="http://schemas.openxmlformats.org/wordprocessingml/2006/main" xmlns:p="http://schemas.openxmlformats.org/presentationml/2006/main" xmlns:a14="http://schemas.microsoft.com/office/drawing/2010/main" xmlns="" xmlns:lc="http://schemas.openxmlformats.org/drawingml/2006/lockedCanvas" xmlns:w16se="http://schemas.microsoft.com/office/word/2015/wordml/symex" xmlns:w16cid="http://schemas.microsoft.com/office/word/2016/wordml/cid" xmlns:am3d="http://schemas.microsoft.com/office/drawing/2017/model3d" xmlns:aink="http://schemas.microsoft.com/office/drawing/2016/ink" xmlns:cx8="http://schemas.microsoft.com/office/drawing/2016/5/14/chartex" xmlns:cx7="http://schemas.microsoft.com/office/drawing/2016/5/13/chartex" xmlns:cx6="http://schemas.microsoft.com/office/drawing/2016/5/12/chartex" xmlns:cx5="http://schemas.microsoft.com/office/drawing/2016/5/11/chartex" xmlns:cx4="http://schemas.microsoft.com/office/drawing/2016/5/10/chartex" xmlns:cx3="http://schemas.microsoft.com/office/drawing/2016/5/9/chartex" xmlns:cx2="http://schemas.microsoft.com/office/drawing/2015/10/21/chartex" xmlns:cx1="http://schemas.microsoft.com/office/drawing/2015/9/8/chartex" xmlns:cx="http://schemas.microsoft.com/office/drawing/2014/chartex" w="12700">
                                     <a:solidFill>
                                       <a:srgbClr val="000000"/>
                                     </a:solidFill>
@@ -5282,8 +5019,8 @@
                             </wps:cNvSpPr>
                             <wps:spPr bwMode="auto">
                               <a:xfrm>
-                                <a:off x="606647" y="327677"/>
-                                <a:ext cx="310471" cy="463528"/>
+                                <a:off x="606633" y="327676"/>
+                                <a:ext cx="310471" cy="491468"/>
                               </a:xfrm>
                               <a:prstGeom prst="rect">
                                 <a:avLst/>
@@ -5294,14 +5031,14 @@
                               </a:ln>
                               <a:extLst>
                                 <a:ext uri="{909E8E84-426E-40dd-AFC4-6F175D3DCCD1}">
-                                  <a14:hiddenFill xmlns:lc="http://schemas.openxmlformats.org/drawingml/2006/lockedCanvas" xmlns="" xmlns:a14="http://schemas.microsoft.com/office/drawing/2010/main" xmlns:p="http://schemas.openxmlformats.org/presentationml/2006/main" xmlns:w="http://schemas.openxmlformats.org/wordprocessingml/2006/main" xmlns:w10="urn:schemas-microsoft-com:office:word" xmlns:v="urn:schemas-microsoft-com:vml" xmlns:o="urn:schemas-microsoft-com:office:office">
+                                  <a14:hiddenFill xmlns:o="urn:schemas-microsoft-com:office:office" xmlns:v="urn:schemas-microsoft-com:vml" xmlns:w10="urn:schemas-microsoft-com:office:word" xmlns:w="http://schemas.openxmlformats.org/wordprocessingml/2006/main" xmlns:p="http://schemas.openxmlformats.org/presentationml/2006/main" xmlns:a14="http://schemas.microsoft.com/office/drawing/2010/main" xmlns="" xmlns:lc="http://schemas.openxmlformats.org/drawingml/2006/lockedCanvas" xmlns:w16se="http://schemas.microsoft.com/office/word/2015/wordml/symex" xmlns:w16cid="http://schemas.microsoft.com/office/word/2016/wordml/cid" xmlns:am3d="http://schemas.microsoft.com/office/drawing/2017/model3d" xmlns:aink="http://schemas.microsoft.com/office/drawing/2016/ink" xmlns:cx8="http://schemas.microsoft.com/office/drawing/2016/5/14/chartex" xmlns:cx7="http://schemas.microsoft.com/office/drawing/2016/5/13/chartex" xmlns:cx6="http://schemas.microsoft.com/office/drawing/2016/5/12/chartex" xmlns:cx5="http://schemas.microsoft.com/office/drawing/2016/5/11/chartex" xmlns:cx4="http://schemas.microsoft.com/office/drawing/2016/5/10/chartex" xmlns:cx3="http://schemas.microsoft.com/office/drawing/2016/5/9/chartex" xmlns:cx2="http://schemas.microsoft.com/office/drawing/2015/10/21/chartex" xmlns:cx1="http://schemas.microsoft.com/office/drawing/2015/9/8/chartex" xmlns:cx="http://schemas.microsoft.com/office/drawing/2014/chartex">
                                     <a:solidFill>
                                       <a:srgbClr val="FFFFFF"/>
                                     </a:solidFill>
                                   </a14:hiddenFill>
                                 </a:ext>
                                 <a:ext uri="{91240B29-F687-4f45-9708-019B960494DF}">
-                                  <a14:hiddenLine xmlns:lc="http://schemas.openxmlformats.org/drawingml/2006/lockedCanvas" xmlns="" xmlns:a14="http://schemas.microsoft.com/office/drawing/2010/main" xmlns:p="http://schemas.openxmlformats.org/presentationml/2006/main" xmlns:w="http://schemas.openxmlformats.org/wordprocessingml/2006/main" xmlns:w10="urn:schemas-microsoft-com:office:word" xmlns:v="urn:schemas-microsoft-com:vml" xmlns:o="urn:schemas-microsoft-com:office:office" w="12700">
+                                  <a14:hiddenLine xmlns:o="urn:schemas-microsoft-com:office:office" xmlns:v="urn:schemas-microsoft-com:vml" xmlns:w10="urn:schemas-microsoft-com:office:word" xmlns:w="http://schemas.openxmlformats.org/wordprocessingml/2006/main" xmlns:p="http://schemas.openxmlformats.org/presentationml/2006/main" xmlns:a14="http://schemas.microsoft.com/office/drawing/2010/main" xmlns="" xmlns:lc="http://schemas.openxmlformats.org/drawingml/2006/lockedCanvas" xmlns:w16se="http://schemas.microsoft.com/office/word/2015/wordml/symex" xmlns:w16cid="http://schemas.microsoft.com/office/word/2016/wordml/cid" xmlns:am3d="http://schemas.microsoft.com/office/drawing/2017/model3d" xmlns:aink="http://schemas.microsoft.com/office/drawing/2016/ink" xmlns:cx8="http://schemas.microsoft.com/office/drawing/2016/5/14/chartex" xmlns:cx7="http://schemas.microsoft.com/office/drawing/2016/5/13/chartex" xmlns:cx6="http://schemas.microsoft.com/office/drawing/2016/5/12/chartex" xmlns:cx5="http://schemas.microsoft.com/office/drawing/2016/5/11/chartex" xmlns:cx4="http://schemas.microsoft.com/office/drawing/2016/5/10/chartex" xmlns:cx3="http://schemas.microsoft.com/office/drawing/2016/5/9/chartex" xmlns:cx2="http://schemas.microsoft.com/office/drawing/2015/10/21/chartex" xmlns:cx1="http://schemas.microsoft.com/office/drawing/2015/9/8/chartex" xmlns:cx="http://schemas.microsoft.com/office/drawing/2014/chartex" w="12700">
                                     <a:solidFill>
                                       <a:srgbClr val="000000"/>
                                     </a:solidFill>
@@ -5346,8 +5083,8 @@
                           <wps:cNvSpPr/>
                           <wps:spPr>
                             <a:xfrm rot="16200000">
-                              <a:off x="-388496" y="1499832"/>
-                              <a:ext cx="1136015" cy="463550"/>
+                              <a:off x="-388489" y="1499828"/>
+                              <a:ext cx="1136015" cy="491490"/>
                             </a:xfrm>
                             <a:prstGeom prst="rect">
                               <a:avLst/>
@@ -5387,8 +5124,8 @@
                           <wps:cNvSpPr/>
                           <wps:spPr>
                             <a:xfrm>
-                              <a:off x="948014" y="0"/>
-                              <a:ext cx="1428115" cy="463550"/>
+                              <a:off x="947994" y="0"/>
+                              <a:ext cx="1428115" cy="491490"/>
                             </a:xfrm>
                             <a:prstGeom prst="rect">
                               <a:avLst/>
@@ -5428,8 +5165,8 @@
                           <wps:cNvSpPr/>
                           <wps:spPr>
                             <a:xfrm>
-                              <a:off x="418641" y="108620"/>
-                              <a:ext cx="303530" cy="600710"/>
+                              <a:off x="418632" y="108620"/>
+                              <a:ext cx="303530" cy="648970"/>
                             </a:xfrm>
                             <a:prstGeom prst="rect">
                               <a:avLst/>
@@ -5471,8 +5208,8 @@
                         <wps:cNvSpPr/>
                         <wps:spPr>
                           <a:xfrm>
-                            <a:off x="3553628" y="1331692"/>
-                            <a:ext cx="450215" cy="828675"/>
+                            <a:off x="3553558" y="1331688"/>
+                            <a:ext cx="450215" cy="891540"/>
                           </a:xfrm>
                           <a:prstGeom prst="rect">
                             <a:avLst/>
@@ -5524,8 +5261,8 @@
                           </wps:cNvSpPr>
                           <wps:spPr bwMode="auto">
                             <a:xfrm>
-                              <a:off x="2886422" y="127691"/>
-                              <a:ext cx="458101" cy="738005"/>
+                              <a:off x="2886365" y="127691"/>
+                              <a:ext cx="458101" cy="793250"/>
                             </a:xfrm>
                             <a:prstGeom prst="rect">
                               <a:avLst/>
@@ -5537,14 +5274,14 @@
                             <a:effectLst/>
                             <a:extLst>
                               <a:ext uri="{909E8E84-426E-40dd-AFC4-6F175D3DCCD1}">
-                                <a14:hiddenFill xmlns:lc="http://schemas.openxmlformats.org/drawingml/2006/lockedCanvas" xmlns="" xmlns:a14="http://schemas.microsoft.com/office/drawing/2010/main" xmlns:p="http://schemas.openxmlformats.org/presentationml/2006/main" xmlns:w="http://schemas.openxmlformats.org/wordprocessingml/2006/main" xmlns:w10="urn:schemas-microsoft-com:office:word" xmlns:v="urn:schemas-microsoft-com:vml" xmlns:o="urn:schemas-microsoft-com:office:office">
+                                <a14:hiddenFill xmlns:o="urn:schemas-microsoft-com:office:office" xmlns:v="urn:schemas-microsoft-com:vml" xmlns:w10="urn:schemas-microsoft-com:office:word" xmlns:w="http://schemas.openxmlformats.org/wordprocessingml/2006/main" xmlns:p="http://schemas.openxmlformats.org/presentationml/2006/main" xmlns:a14="http://schemas.microsoft.com/office/drawing/2010/main" xmlns="" xmlns:lc="http://schemas.openxmlformats.org/drawingml/2006/lockedCanvas" xmlns:w16se="http://schemas.microsoft.com/office/word/2015/wordml/symex" xmlns:w16cid="http://schemas.microsoft.com/office/word/2016/wordml/cid" xmlns:am3d="http://schemas.microsoft.com/office/drawing/2017/model3d" xmlns:aink="http://schemas.microsoft.com/office/drawing/2016/ink" xmlns:cx8="http://schemas.microsoft.com/office/drawing/2016/5/14/chartex" xmlns:cx7="http://schemas.microsoft.com/office/drawing/2016/5/13/chartex" xmlns:cx6="http://schemas.microsoft.com/office/drawing/2016/5/12/chartex" xmlns:cx5="http://schemas.microsoft.com/office/drawing/2016/5/11/chartex" xmlns:cx4="http://schemas.microsoft.com/office/drawing/2016/5/10/chartex" xmlns:cx3="http://schemas.microsoft.com/office/drawing/2016/5/9/chartex" xmlns:cx2="http://schemas.microsoft.com/office/drawing/2015/10/21/chartex" xmlns:cx1="http://schemas.microsoft.com/office/drawing/2015/9/8/chartex" xmlns:cx="http://schemas.microsoft.com/office/drawing/2014/chartex">
                                   <a:solidFill>
                                     <a:schemeClr val="accent1"/>
                                   </a:solidFill>
                                 </a14:hiddenFill>
                               </a:ext>
                               <a:ext uri="{91240B29-F687-4f45-9708-019B960494DF}">
-                                <a14:hiddenLine xmlns:lc="http://schemas.openxmlformats.org/drawingml/2006/lockedCanvas" xmlns="" xmlns:a14="http://schemas.microsoft.com/office/drawing/2010/main" xmlns:p="http://schemas.openxmlformats.org/presentationml/2006/main" xmlns:w="http://schemas.openxmlformats.org/wordprocessingml/2006/main" xmlns:w10="urn:schemas-microsoft-com:office:word" xmlns:v="urn:schemas-microsoft-com:vml" xmlns:o="urn:schemas-microsoft-com:office:office" w="12700">
+                                <a14:hiddenLine xmlns:o="urn:schemas-microsoft-com:office:office" xmlns:v="urn:schemas-microsoft-com:vml" xmlns:w10="urn:schemas-microsoft-com:office:word" xmlns:w="http://schemas.openxmlformats.org/wordprocessingml/2006/main" xmlns:p="http://schemas.openxmlformats.org/presentationml/2006/main" xmlns:a14="http://schemas.microsoft.com/office/drawing/2010/main" xmlns="" xmlns:lc="http://schemas.openxmlformats.org/drawingml/2006/lockedCanvas" xmlns:w16se="http://schemas.microsoft.com/office/word/2015/wordml/symex" xmlns:w16cid="http://schemas.microsoft.com/office/word/2016/wordml/cid" xmlns:am3d="http://schemas.microsoft.com/office/drawing/2017/model3d" xmlns:aink="http://schemas.microsoft.com/office/drawing/2016/ink" xmlns:cx8="http://schemas.microsoft.com/office/drawing/2016/5/14/chartex" xmlns:cx7="http://schemas.microsoft.com/office/drawing/2016/5/13/chartex" xmlns:cx6="http://schemas.microsoft.com/office/drawing/2016/5/12/chartex" xmlns:cx5="http://schemas.microsoft.com/office/drawing/2016/5/11/chartex" xmlns:cx4="http://schemas.microsoft.com/office/drawing/2016/5/10/chartex" xmlns:cx3="http://schemas.microsoft.com/office/drawing/2016/5/9/chartex" xmlns:cx2="http://schemas.microsoft.com/office/drawing/2015/10/21/chartex" xmlns:cx1="http://schemas.microsoft.com/office/drawing/2015/9/8/chartex" xmlns:cx="http://schemas.microsoft.com/office/drawing/2014/chartex" w="12700">
                                   <a:solidFill>
                                     <a:schemeClr val="tx1"/>
                                   </a:solidFill>
@@ -5554,7 +5291,7 @@
                                 </a14:hiddenLine>
                               </a:ext>
                               <a:ext uri="{AF507438-7753-43e0-B8FC-AC1667EBCBE1}">
-                                <a14:hiddenEffects xmlns:lc="http://schemas.openxmlformats.org/drawingml/2006/lockedCanvas" xmlns="" xmlns:a14="http://schemas.microsoft.com/office/drawing/2010/main" xmlns:p="http://schemas.openxmlformats.org/presentationml/2006/main" xmlns:w="http://schemas.openxmlformats.org/wordprocessingml/2006/main" xmlns:w10="urn:schemas-microsoft-com:office:word" xmlns:v="urn:schemas-microsoft-com:vml" xmlns:o="urn:schemas-microsoft-com:office:office">
+                                <a14:hiddenEffects xmlns:o="urn:schemas-microsoft-com:office:office" xmlns:v="urn:schemas-microsoft-com:vml" xmlns:w10="urn:schemas-microsoft-com:office:word" xmlns:w="http://schemas.openxmlformats.org/wordprocessingml/2006/main" xmlns:p="http://schemas.openxmlformats.org/presentationml/2006/main" xmlns:a14="http://schemas.microsoft.com/office/drawing/2010/main" xmlns="" xmlns:lc="http://schemas.openxmlformats.org/drawingml/2006/lockedCanvas" xmlns:w16se="http://schemas.microsoft.com/office/word/2015/wordml/symex" xmlns:w16cid="http://schemas.microsoft.com/office/word/2016/wordml/cid" xmlns:am3d="http://schemas.microsoft.com/office/drawing/2017/model3d" xmlns:aink="http://schemas.microsoft.com/office/drawing/2016/ink" xmlns:cx8="http://schemas.microsoft.com/office/drawing/2016/5/14/chartex" xmlns:cx7="http://schemas.microsoft.com/office/drawing/2016/5/13/chartex" xmlns:cx6="http://schemas.microsoft.com/office/drawing/2016/5/12/chartex" xmlns:cx5="http://schemas.microsoft.com/office/drawing/2016/5/11/chartex" xmlns:cx4="http://schemas.microsoft.com/office/drawing/2016/5/10/chartex" xmlns:cx3="http://schemas.microsoft.com/office/drawing/2016/5/9/chartex" xmlns:cx2="http://schemas.microsoft.com/office/drawing/2015/10/21/chartex" xmlns:cx1="http://schemas.microsoft.com/office/drawing/2015/9/8/chartex" xmlns:cx="http://schemas.microsoft.com/office/drawing/2014/chartex">
                                   <a:effectLst>
                                     <a:outerShdw blurRad="63500" dist="38099" dir="2700000" algn="ctr" rotWithShape="0">
                                       <a:schemeClr val="bg2">
@@ -5618,14 +5355,14 @@
                             <a:effectLst/>
                             <a:extLst>
                               <a:ext uri="{909E8E84-426E-40dd-AFC4-6F175D3DCCD1}">
-                                <a14:hiddenFill xmlns:lc="http://schemas.openxmlformats.org/drawingml/2006/lockedCanvas" xmlns="" xmlns:a14="http://schemas.microsoft.com/office/drawing/2010/main" xmlns:p="http://schemas.openxmlformats.org/presentationml/2006/main" xmlns:w="http://schemas.openxmlformats.org/wordprocessingml/2006/main" xmlns:w10="urn:schemas-microsoft-com:office:word" xmlns:v="urn:schemas-microsoft-com:vml" xmlns:o="urn:schemas-microsoft-com:office:office">
+                                <a14:hiddenFill xmlns:o="urn:schemas-microsoft-com:office:office" xmlns:v="urn:schemas-microsoft-com:vml" xmlns:w10="urn:schemas-microsoft-com:office:word" xmlns:w="http://schemas.openxmlformats.org/wordprocessingml/2006/main" xmlns:p="http://schemas.openxmlformats.org/presentationml/2006/main" xmlns:a14="http://schemas.microsoft.com/office/drawing/2010/main" xmlns="" xmlns:lc="http://schemas.openxmlformats.org/drawingml/2006/lockedCanvas" xmlns:w16se="http://schemas.microsoft.com/office/word/2015/wordml/symex" xmlns:w16cid="http://schemas.microsoft.com/office/word/2016/wordml/cid" xmlns:am3d="http://schemas.microsoft.com/office/drawing/2017/model3d" xmlns:aink="http://schemas.microsoft.com/office/drawing/2016/ink" xmlns:cx8="http://schemas.microsoft.com/office/drawing/2016/5/14/chartex" xmlns:cx7="http://schemas.microsoft.com/office/drawing/2016/5/13/chartex" xmlns:cx6="http://schemas.microsoft.com/office/drawing/2016/5/12/chartex" xmlns:cx5="http://schemas.microsoft.com/office/drawing/2016/5/11/chartex" xmlns:cx4="http://schemas.microsoft.com/office/drawing/2016/5/10/chartex" xmlns:cx3="http://schemas.microsoft.com/office/drawing/2016/5/9/chartex" xmlns:cx2="http://schemas.microsoft.com/office/drawing/2015/10/21/chartex" xmlns:cx1="http://schemas.microsoft.com/office/drawing/2015/9/8/chartex" xmlns:cx="http://schemas.microsoft.com/office/drawing/2014/chartex">
                                   <a:solidFill>
                                     <a:schemeClr val="accent1"/>
                                   </a:solidFill>
                                 </a14:hiddenFill>
                               </a:ext>
                               <a:ext uri="{AF507438-7753-43e0-B8FC-AC1667EBCBE1}">
-                                <a14:hiddenEffects xmlns:lc="http://schemas.openxmlformats.org/drawingml/2006/lockedCanvas" xmlns="" xmlns:a14="http://schemas.microsoft.com/office/drawing/2010/main" xmlns:p="http://schemas.openxmlformats.org/presentationml/2006/main" xmlns:w="http://schemas.openxmlformats.org/wordprocessingml/2006/main" xmlns:w10="urn:schemas-microsoft-com:office:word" xmlns:v="urn:schemas-microsoft-com:vml" xmlns:o="urn:schemas-microsoft-com:office:office">
+                                <a14:hiddenEffects xmlns:o="urn:schemas-microsoft-com:office:office" xmlns:v="urn:schemas-microsoft-com:vml" xmlns:w10="urn:schemas-microsoft-com:office:word" xmlns:w="http://schemas.openxmlformats.org/wordprocessingml/2006/main" xmlns:p="http://schemas.openxmlformats.org/presentationml/2006/main" xmlns:a14="http://schemas.microsoft.com/office/drawing/2010/main" xmlns="" xmlns:lc="http://schemas.openxmlformats.org/drawingml/2006/lockedCanvas" xmlns:w16se="http://schemas.microsoft.com/office/word/2015/wordml/symex" xmlns:w16cid="http://schemas.microsoft.com/office/word/2016/wordml/cid" xmlns:am3d="http://schemas.microsoft.com/office/drawing/2017/model3d" xmlns:aink="http://schemas.microsoft.com/office/drawing/2016/ink" xmlns:cx8="http://schemas.microsoft.com/office/drawing/2016/5/14/chartex" xmlns:cx7="http://schemas.microsoft.com/office/drawing/2016/5/13/chartex" xmlns:cx6="http://schemas.microsoft.com/office/drawing/2016/5/12/chartex" xmlns:cx5="http://schemas.microsoft.com/office/drawing/2016/5/11/chartex" xmlns:cx4="http://schemas.microsoft.com/office/drawing/2016/5/10/chartex" xmlns:cx3="http://schemas.microsoft.com/office/drawing/2016/5/9/chartex" xmlns:cx2="http://schemas.microsoft.com/office/drawing/2015/10/21/chartex" xmlns:cx1="http://schemas.microsoft.com/office/drawing/2015/9/8/chartex" xmlns:cx="http://schemas.microsoft.com/office/drawing/2014/chartex">
                                   <a:effectLst>
                                     <a:outerShdw blurRad="63500" dist="38099" dir="2700000" algn="ctr" rotWithShape="0">
                                       <a:schemeClr val="bg2">
@@ -5703,9 +5440,9 @@
                         <wpg:cNvGrpSpPr/>
                         <wpg:grpSpPr>
                           <a:xfrm>
-                            <a:off x="3850915" y="118701"/>
+                            <a:off x="3850839" y="118701"/>
                             <a:ext cx="825766" cy="2603364"/>
-                            <a:chOff x="3850915" y="118701"/>
+                            <a:chOff x="3850839" y="118701"/>
                             <a:chExt cx="825766" cy="2603364"/>
                           </a:xfrm>
                         </wpg:grpSpPr>
@@ -5714,10 +5451,10 @@
                           <wpg:cNvGrpSpPr/>
                           <wpg:grpSpPr>
                             <a:xfrm>
-                              <a:off x="3850915" y="118701"/>
-                              <a:ext cx="825766" cy="969507"/>
-                              <a:chOff x="3850915" y="118701"/>
-                              <a:chExt cx="825766" cy="969507"/>
+                              <a:off x="3850839" y="118701"/>
+                              <a:ext cx="825766" cy="813297"/>
+                              <a:chOff x="3850839" y="118701"/>
+                              <a:chExt cx="825766" cy="813297"/>
                             </a:xfrm>
                           </wpg:grpSpPr>
                           <wps:wsp>
@@ -5727,8 +5464,8 @@
                             </wps:cNvSpPr>
                             <wps:spPr bwMode="auto">
                               <a:xfrm>
-                                <a:off x="3850915" y="138748"/>
-                                <a:ext cx="825766" cy="949460"/>
+                                <a:off x="3850839" y="138748"/>
+                                <a:ext cx="825766" cy="793250"/>
                               </a:xfrm>
                               <a:prstGeom prst="rect">
                                 <a:avLst/>
@@ -5740,14 +5477,14 @@
                               <a:effectLst/>
                               <a:extLst>
                                 <a:ext uri="{909E8E84-426E-40dd-AFC4-6F175D3DCCD1}">
-                                  <a14:hiddenFill xmlns:lc="http://schemas.openxmlformats.org/drawingml/2006/lockedCanvas" xmlns="" xmlns:a14="http://schemas.microsoft.com/office/drawing/2010/main" xmlns:p="http://schemas.openxmlformats.org/presentationml/2006/main" xmlns:w="http://schemas.openxmlformats.org/wordprocessingml/2006/main" xmlns:w10="urn:schemas-microsoft-com:office:word" xmlns:v="urn:schemas-microsoft-com:vml" xmlns:o="urn:schemas-microsoft-com:office:office">
+                                  <a14:hiddenFill xmlns:o="urn:schemas-microsoft-com:office:office" xmlns:v="urn:schemas-microsoft-com:vml" xmlns:w10="urn:schemas-microsoft-com:office:word" xmlns:w="http://schemas.openxmlformats.org/wordprocessingml/2006/main" xmlns:p="http://schemas.openxmlformats.org/presentationml/2006/main" xmlns:a14="http://schemas.microsoft.com/office/drawing/2010/main" xmlns="" xmlns:lc="http://schemas.openxmlformats.org/drawingml/2006/lockedCanvas" xmlns:w16se="http://schemas.microsoft.com/office/word/2015/wordml/symex" xmlns:w16cid="http://schemas.microsoft.com/office/word/2016/wordml/cid" xmlns:am3d="http://schemas.microsoft.com/office/drawing/2017/model3d" xmlns:aink="http://schemas.microsoft.com/office/drawing/2016/ink" xmlns:cx8="http://schemas.microsoft.com/office/drawing/2016/5/14/chartex" xmlns:cx7="http://schemas.microsoft.com/office/drawing/2016/5/13/chartex" xmlns:cx6="http://schemas.microsoft.com/office/drawing/2016/5/12/chartex" xmlns:cx5="http://schemas.microsoft.com/office/drawing/2016/5/11/chartex" xmlns:cx4="http://schemas.microsoft.com/office/drawing/2016/5/10/chartex" xmlns:cx3="http://schemas.microsoft.com/office/drawing/2016/5/9/chartex" xmlns:cx2="http://schemas.microsoft.com/office/drawing/2015/10/21/chartex" xmlns:cx1="http://schemas.microsoft.com/office/drawing/2015/9/8/chartex" xmlns:cx="http://schemas.microsoft.com/office/drawing/2014/chartex">
                                     <a:solidFill>
                                       <a:schemeClr val="accent1"/>
                                     </a:solidFill>
                                   </a14:hiddenFill>
                                 </a:ext>
                                 <a:ext uri="{91240B29-F687-4f45-9708-019B960494DF}">
-                                  <a14:hiddenLine xmlns:lc="http://schemas.openxmlformats.org/drawingml/2006/lockedCanvas" xmlns="" xmlns:a14="http://schemas.microsoft.com/office/drawing/2010/main" xmlns:p="http://schemas.openxmlformats.org/presentationml/2006/main" xmlns:w="http://schemas.openxmlformats.org/wordprocessingml/2006/main" xmlns:w10="urn:schemas-microsoft-com:office:word" xmlns:v="urn:schemas-microsoft-com:vml" xmlns:o="urn:schemas-microsoft-com:office:office" w="12700">
+                                  <a14:hiddenLine xmlns:o="urn:schemas-microsoft-com:office:office" xmlns:v="urn:schemas-microsoft-com:vml" xmlns:w10="urn:schemas-microsoft-com:office:word" xmlns:w="http://schemas.openxmlformats.org/wordprocessingml/2006/main" xmlns:p="http://schemas.openxmlformats.org/presentationml/2006/main" xmlns:a14="http://schemas.microsoft.com/office/drawing/2010/main" xmlns="" xmlns:lc="http://schemas.openxmlformats.org/drawingml/2006/lockedCanvas" xmlns:w16se="http://schemas.microsoft.com/office/word/2015/wordml/symex" xmlns:w16cid="http://schemas.microsoft.com/office/word/2016/wordml/cid" xmlns:am3d="http://schemas.microsoft.com/office/drawing/2017/model3d" xmlns:aink="http://schemas.microsoft.com/office/drawing/2016/ink" xmlns:cx8="http://schemas.microsoft.com/office/drawing/2016/5/14/chartex" xmlns:cx7="http://schemas.microsoft.com/office/drawing/2016/5/13/chartex" xmlns:cx6="http://schemas.microsoft.com/office/drawing/2016/5/12/chartex" xmlns:cx5="http://schemas.microsoft.com/office/drawing/2016/5/11/chartex" xmlns:cx4="http://schemas.microsoft.com/office/drawing/2016/5/10/chartex" xmlns:cx3="http://schemas.microsoft.com/office/drawing/2016/5/9/chartex" xmlns:cx2="http://schemas.microsoft.com/office/drawing/2015/10/21/chartex" xmlns:cx1="http://schemas.microsoft.com/office/drawing/2015/9/8/chartex" xmlns:cx="http://schemas.microsoft.com/office/drawing/2014/chartex" w="12700">
                                     <a:solidFill>
                                       <a:schemeClr val="tx1"/>
                                     </a:solidFill>
@@ -5757,7 +5494,7 @@
                                   </a14:hiddenLine>
                                 </a:ext>
                                 <a:ext uri="{AF507438-7753-43e0-B8FC-AC1667EBCBE1}">
-                                  <a14:hiddenEffects xmlns:lc="http://schemas.openxmlformats.org/drawingml/2006/lockedCanvas" xmlns="" xmlns:a14="http://schemas.microsoft.com/office/drawing/2010/main" xmlns:p="http://schemas.openxmlformats.org/presentationml/2006/main" xmlns:w="http://schemas.openxmlformats.org/wordprocessingml/2006/main" xmlns:w10="urn:schemas-microsoft-com:office:word" xmlns:v="urn:schemas-microsoft-com:vml" xmlns:o="urn:schemas-microsoft-com:office:office">
+                                  <a14:hiddenEffects xmlns:o="urn:schemas-microsoft-com:office:office" xmlns:v="urn:schemas-microsoft-com:vml" xmlns:w10="urn:schemas-microsoft-com:office:word" xmlns:w="http://schemas.openxmlformats.org/wordprocessingml/2006/main" xmlns:p="http://schemas.openxmlformats.org/presentationml/2006/main" xmlns:a14="http://schemas.microsoft.com/office/drawing/2010/main" xmlns="" xmlns:lc="http://schemas.openxmlformats.org/drawingml/2006/lockedCanvas" xmlns:w16se="http://schemas.microsoft.com/office/word/2015/wordml/symex" xmlns:w16cid="http://schemas.microsoft.com/office/word/2016/wordml/cid" xmlns:am3d="http://schemas.microsoft.com/office/drawing/2017/model3d" xmlns:aink="http://schemas.microsoft.com/office/drawing/2016/ink" xmlns:cx8="http://schemas.microsoft.com/office/drawing/2016/5/14/chartex" xmlns:cx7="http://schemas.microsoft.com/office/drawing/2016/5/13/chartex" xmlns:cx6="http://schemas.microsoft.com/office/drawing/2016/5/12/chartex" xmlns:cx5="http://schemas.microsoft.com/office/drawing/2016/5/11/chartex" xmlns:cx4="http://schemas.microsoft.com/office/drawing/2016/5/10/chartex" xmlns:cx3="http://schemas.microsoft.com/office/drawing/2016/5/9/chartex" xmlns:cx2="http://schemas.microsoft.com/office/drawing/2015/10/21/chartex" xmlns:cx1="http://schemas.microsoft.com/office/drawing/2015/9/8/chartex" xmlns:cx="http://schemas.microsoft.com/office/drawing/2014/chartex">
                                     <a:effectLst>
                                       <a:outerShdw blurRad="63500" dist="38099" dir="2700000" algn="ctr" rotWithShape="0">
                                         <a:schemeClr val="bg2">
@@ -5827,8 +5564,8 @@
                             <wps:cNvSpPr/>
                             <wps:spPr>
                               <a:xfrm>
-                                <a:off x="4030457" y="118701"/>
-                                <a:ext cx="303530" cy="600710"/>
+                                <a:off x="4030443" y="118701"/>
+                                <a:ext cx="303530" cy="648970"/>
                               </a:xfrm>
                               <a:prstGeom prst="rect">
                                 <a:avLst/>
@@ -5890,14 +5627,14 @@
                             <a:effectLst/>
                             <a:extLst>
                               <a:ext uri="{909E8E84-426E-40dd-AFC4-6F175D3DCCD1}">
-                                <a14:hiddenFill xmlns:lc="http://schemas.openxmlformats.org/drawingml/2006/lockedCanvas" xmlns="" xmlns:a14="http://schemas.microsoft.com/office/drawing/2010/main" xmlns:p="http://schemas.openxmlformats.org/presentationml/2006/main" xmlns:w="http://schemas.openxmlformats.org/wordprocessingml/2006/main" xmlns:w10="urn:schemas-microsoft-com:office:word" xmlns:v="urn:schemas-microsoft-com:vml" xmlns:o="urn:schemas-microsoft-com:office:office">
+                                <a14:hiddenFill xmlns:o="urn:schemas-microsoft-com:office:office" xmlns:v="urn:schemas-microsoft-com:vml" xmlns:w10="urn:schemas-microsoft-com:office:word" xmlns:w="http://schemas.openxmlformats.org/wordprocessingml/2006/main" xmlns:p="http://schemas.openxmlformats.org/presentationml/2006/main" xmlns:a14="http://schemas.microsoft.com/office/drawing/2010/main" xmlns="" xmlns:lc="http://schemas.openxmlformats.org/drawingml/2006/lockedCanvas" xmlns:w16se="http://schemas.microsoft.com/office/word/2015/wordml/symex" xmlns:w16cid="http://schemas.microsoft.com/office/word/2016/wordml/cid" xmlns:am3d="http://schemas.microsoft.com/office/drawing/2017/model3d" xmlns:aink="http://schemas.microsoft.com/office/drawing/2016/ink" xmlns:cx8="http://schemas.microsoft.com/office/drawing/2016/5/14/chartex" xmlns:cx7="http://schemas.microsoft.com/office/drawing/2016/5/13/chartex" xmlns:cx6="http://schemas.microsoft.com/office/drawing/2016/5/12/chartex" xmlns:cx5="http://schemas.microsoft.com/office/drawing/2016/5/11/chartex" xmlns:cx4="http://schemas.microsoft.com/office/drawing/2016/5/10/chartex" xmlns:cx3="http://schemas.microsoft.com/office/drawing/2016/5/9/chartex" xmlns:cx2="http://schemas.microsoft.com/office/drawing/2015/10/21/chartex" xmlns:cx1="http://schemas.microsoft.com/office/drawing/2015/9/8/chartex" xmlns:cx="http://schemas.microsoft.com/office/drawing/2014/chartex">
                                   <a:solidFill>
                                     <a:schemeClr val="accent1"/>
                                   </a:solidFill>
                                 </a14:hiddenFill>
                               </a:ext>
                               <a:ext uri="{AF507438-7753-43e0-B8FC-AC1667EBCBE1}">
-                                <a14:hiddenEffects xmlns:lc="http://schemas.openxmlformats.org/drawingml/2006/lockedCanvas" xmlns="" xmlns:a14="http://schemas.microsoft.com/office/drawing/2010/main" xmlns:p="http://schemas.openxmlformats.org/presentationml/2006/main" xmlns:w="http://schemas.openxmlformats.org/wordprocessingml/2006/main" xmlns:w10="urn:schemas-microsoft-com:office:word" xmlns:v="urn:schemas-microsoft-com:vml" xmlns:o="urn:schemas-microsoft-com:office:office">
+                                <a14:hiddenEffects xmlns:o="urn:schemas-microsoft-com:office:office" xmlns:v="urn:schemas-microsoft-com:vml" xmlns:w10="urn:schemas-microsoft-com:office:word" xmlns:w="http://schemas.openxmlformats.org/wordprocessingml/2006/main" xmlns:p="http://schemas.openxmlformats.org/presentationml/2006/main" xmlns:a14="http://schemas.microsoft.com/office/drawing/2010/main" xmlns="" xmlns:lc="http://schemas.openxmlformats.org/drawingml/2006/lockedCanvas" xmlns:w16se="http://schemas.microsoft.com/office/word/2015/wordml/symex" xmlns:w16cid="http://schemas.microsoft.com/office/word/2016/wordml/cid" xmlns:am3d="http://schemas.microsoft.com/office/drawing/2017/model3d" xmlns:aink="http://schemas.microsoft.com/office/drawing/2016/ink" xmlns:cx8="http://schemas.microsoft.com/office/drawing/2016/5/14/chartex" xmlns:cx7="http://schemas.microsoft.com/office/drawing/2016/5/13/chartex" xmlns:cx6="http://schemas.microsoft.com/office/drawing/2016/5/12/chartex" xmlns:cx5="http://schemas.microsoft.com/office/drawing/2016/5/11/chartex" xmlns:cx4="http://schemas.microsoft.com/office/drawing/2016/5/10/chartex" xmlns:cx3="http://schemas.microsoft.com/office/drawing/2016/5/9/chartex" xmlns:cx2="http://schemas.microsoft.com/office/drawing/2015/10/21/chartex" xmlns:cx1="http://schemas.microsoft.com/office/drawing/2015/9/8/chartex" xmlns:cx="http://schemas.microsoft.com/office/drawing/2014/chartex">
                                   <a:effectLst>
                                     <a:outerShdw blurRad="63500" dist="38099" dir="2700000" algn="ctr" rotWithShape="0">
                                       <a:schemeClr val="bg2">
@@ -5938,7 +5675,7 @@
                             <a:effectLst/>
                             <a:extLst>
                               <a:ext uri="{AF507438-7753-43e0-B8FC-AC1667EBCBE1}">
-                                <a14:hiddenEffects xmlns:lc="http://schemas.openxmlformats.org/drawingml/2006/lockedCanvas" xmlns="" xmlns:a14="http://schemas.microsoft.com/office/drawing/2010/main" xmlns:p="http://schemas.openxmlformats.org/presentationml/2006/main" xmlns:w="http://schemas.openxmlformats.org/wordprocessingml/2006/main" xmlns:w10="urn:schemas-microsoft-com:office:word" xmlns:v="urn:schemas-microsoft-com:vml" xmlns:o="urn:schemas-microsoft-com:office:office">
+                                <a14:hiddenEffects xmlns:o="urn:schemas-microsoft-com:office:office" xmlns:v="urn:schemas-microsoft-com:vml" xmlns:w10="urn:schemas-microsoft-com:office:word" xmlns:w="http://schemas.openxmlformats.org/wordprocessingml/2006/main" xmlns:p="http://schemas.openxmlformats.org/presentationml/2006/main" xmlns:a14="http://schemas.microsoft.com/office/drawing/2010/main" xmlns="" xmlns:lc="http://schemas.openxmlformats.org/drawingml/2006/lockedCanvas" xmlns:w16se="http://schemas.microsoft.com/office/word/2015/wordml/symex" xmlns:w16cid="http://schemas.microsoft.com/office/word/2016/wordml/cid" xmlns:am3d="http://schemas.microsoft.com/office/drawing/2017/model3d" xmlns:aink="http://schemas.microsoft.com/office/drawing/2016/ink" xmlns:cx8="http://schemas.microsoft.com/office/drawing/2016/5/14/chartex" xmlns:cx7="http://schemas.microsoft.com/office/drawing/2016/5/13/chartex" xmlns:cx6="http://schemas.microsoft.com/office/drawing/2016/5/12/chartex" xmlns:cx5="http://schemas.microsoft.com/office/drawing/2016/5/11/chartex" xmlns:cx4="http://schemas.microsoft.com/office/drawing/2016/5/10/chartex" xmlns:cx3="http://schemas.microsoft.com/office/drawing/2016/5/9/chartex" xmlns:cx2="http://schemas.microsoft.com/office/drawing/2015/10/21/chartex" xmlns:cx1="http://schemas.microsoft.com/office/drawing/2015/9/8/chartex" xmlns:cx="http://schemas.microsoft.com/office/drawing/2014/chartex">
                                   <a:effectLst>
                                     <a:outerShdw blurRad="63500" dist="38099" dir="2700000" algn="ctr" rotWithShape="0">
                                       <a:schemeClr val="bg2">
@@ -5979,7 +5716,7 @@
                             <a:effectLst/>
                             <a:extLst>
                               <a:ext uri="{AF507438-7753-43e0-B8FC-AC1667EBCBE1}">
-                                <a14:hiddenEffects xmlns:lc="http://schemas.openxmlformats.org/drawingml/2006/lockedCanvas" xmlns="" xmlns:a14="http://schemas.microsoft.com/office/drawing/2010/main" xmlns:p="http://schemas.openxmlformats.org/presentationml/2006/main" xmlns:w="http://schemas.openxmlformats.org/wordprocessingml/2006/main" xmlns:w10="urn:schemas-microsoft-com:office:word" xmlns:v="urn:schemas-microsoft-com:vml" xmlns:o="urn:schemas-microsoft-com:office:office">
+                                <a14:hiddenEffects xmlns:o="urn:schemas-microsoft-com:office:office" xmlns:v="urn:schemas-microsoft-com:vml" xmlns:w10="urn:schemas-microsoft-com:office:word" xmlns:w="http://schemas.openxmlformats.org/wordprocessingml/2006/main" xmlns:p="http://schemas.openxmlformats.org/presentationml/2006/main" xmlns:a14="http://schemas.microsoft.com/office/drawing/2010/main" xmlns="" xmlns:lc="http://schemas.openxmlformats.org/drawingml/2006/lockedCanvas" xmlns:w16se="http://schemas.microsoft.com/office/word/2015/wordml/symex" xmlns:w16cid="http://schemas.microsoft.com/office/word/2016/wordml/cid" xmlns:am3d="http://schemas.microsoft.com/office/drawing/2017/model3d" xmlns:aink="http://schemas.microsoft.com/office/drawing/2016/ink" xmlns:cx8="http://schemas.microsoft.com/office/drawing/2016/5/14/chartex" xmlns:cx7="http://schemas.microsoft.com/office/drawing/2016/5/13/chartex" xmlns:cx6="http://schemas.microsoft.com/office/drawing/2016/5/12/chartex" xmlns:cx5="http://schemas.microsoft.com/office/drawing/2016/5/11/chartex" xmlns:cx4="http://schemas.microsoft.com/office/drawing/2016/5/10/chartex" xmlns:cx3="http://schemas.microsoft.com/office/drawing/2016/5/9/chartex" xmlns:cx2="http://schemas.microsoft.com/office/drawing/2015/10/21/chartex" xmlns:cx1="http://schemas.microsoft.com/office/drawing/2015/9/8/chartex" xmlns:cx="http://schemas.microsoft.com/office/drawing/2014/chartex">
                                   <a:effectLst>
                                     <a:outerShdw blurRad="63500" dist="38099" dir="2700000" algn="ctr" rotWithShape="0">
                                       <a:schemeClr val="bg2">
@@ -6020,7 +5757,7 @@
                             <a:effectLst/>
                             <a:extLst>
                               <a:ext uri="{AF507438-7753-43e0-B8FC-AC1667EBCBE1}">
-                                <a14:hiddenEffects xmlns:lc="http://schemas.openxmlformats.org/drawingml/2006/lockedCanvas" xmlns="" xmlns:a14="http://schemas.microsoft.com/office/drawing/2010/main" xmlns:p="http://schemas.openxmlformats.org/presentationml/2006/main" xmlns:w="http://schemas.openxmlformats.org/wordprocessingml/2006/main" xmlns:w10="urn:schemas-microsoft-com:office:word" xmlns:v="urn:schemas-microsoft-com:vml" xmlns:o="urn:schemas-microsoft-com:office:office">
+                                <a14:hiddenEffects xmlns:o="urn:schemas-microsoft-com:office:office" xmlns:v="urn:schemas-microsoft-com:vml" xmlns:w10="urn:schemas-microsoft-com:office:word" xmlns:w="http://schemas.openxmlformats.org/wordprocessingml/2006/main" xmlns:p="http://schemas.openxmlformats.org/presentationml/2006/main" xmlns:a14="http://schemas.microsoft.com/office/drawing/2010/main" xmlns="" xmlns:lc="http://schemas.openxmlformats.org/drawingml/2006/lockedCanvas" xmlns:w16se="http://schemas.microsoft.com/office/word/2015/wordml/symex" xmlns:w16cid="http://schemas.microsoft.com/office/word/2016/wordml/cid" xmlns:am3d="http://schemas.microsoft.com/office/drawing/2017/model3d" xmlns:aink="http://schemas.microsoft.com/office/drawing/2016/ink" xmlns:cx8="http://schemas.microsoft.com/office/drawing/2016/5/14/chartex" xmlns:cx7="http://schemas.microsoft.com/office/drawing/2016/5/13/chartex" xmlns:cx6="http://schemas.microsoft.com/office/drawing/2016/5/12/chartex" xmlns:cx5="http://schemas.microsoft.com/office/drawing/2016/5/11/chartex" xmlns:cx4="http://schemas.microsoft.com/office/drawing/2016/5/10/chartex" xmlns:cx3="http://schemas.microsoft.com/office/drawing/2016/5/9/chartex" xmlns:cx2="http://schemas.microsoft.com/office/drawing/2015/10/21/chartex" xmlns:cx1="http://schemas.microsoft.com/office/drawing/2015/9/8/chartex" xmlns:cx="http://schemas.microsoft.com/office/drawing/2014/chartex">
                                   <a:effectLst>
                                     <a:outerShdw blurRad="63500" dist="38099" dir="2700000" algn="ctr" rotWithShape="0">
                                       <a:schemeClr val="bg2">
@@ -6043,13 +5780,13 @@
           </mc:Choice>
           <mc:Fallback>
             <w:pict>
-              <v:group w14:anchorId="5F528E03" id="Group 1" o:spid="_x0000_s1075" style="width:372.35pt;height:230.5pt;mso-position-horizontal-relative:char;mso-position-vertical-relative:line" coordorigin="-522" coordsize="47289,29273" o:gfxdata="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">
-                <v:group id="Group 51" o:spid="_x0000_s1076" style="position:absolute;left:-522;width:27470;height:29273" coordorigin="-522" coordsize="27471,29273" o:gfxdata="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">
+              <v:group w14:anchorId="5F528E03" id="Group 1" o:spid="_x0000_s1075" style="width:373.45pt;height:232.7pt;mso-position-horizontal-relative:char;mso-position-vertical-relative:line" coordorigin="-662" coordsize="47428,29552" o:gfxdata="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">
+                <v:group id="Group 51" o:spid="_x0000_s1076" style="position:absolute;left:-662;width:27609;height:29552" coordorigin="-662" coordsize="27610,29552" o:gfxdata="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">
                   <v:shapetype id="_x0000_t202" coordsize="21600,21600" o:spt="202" path="m,l,21600r21600,l21600,xe">
                     <v:stroke joinstyle="miter"/>
                     <v:path gradientshapeok="t" o:connecttype="rect"/>
                   </v:shapetype>
-                  <v:shape id="Text Box 118" o:spid="_x0000_s1077" type="#_x0000_t202" style="position:absolute;left:2240;top:1275;width:4581;height:7380;visibility:visible;mso-wrap-style:none;v-text-anchor:top" o:gfxdata="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" filled="f" stroked="f">
+                  <v:shape id="Text Box 118" o:spid="_x0000_s1077" type="#_x0000_t202" style="position:absolute;left:2240;top:1275;width:4581;height:7933;visibility:visible;mso-wrap-style:none;v-text-anchor:top" o:gfxdata="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" filled="f" stroked="f">
                     <v:textbox style="mso-fit-shape-to-text:t" inset="2.27911mm,1.1396mm,2.27911mm,1.1396mm">
                       <w:txbxContent>
                         <w:p>
@@ -6075,23 +5812,23 @@
                       </w:txbxContent>
                     </v:textbox>
                   </v:shape>
-                  <v:oval id="Oval 53" o:spid="_x0000_s1078" style="position:absolute;left:13053;top:22502;width:1188;height:1205;rotation:180;flip:x y;visibility:visible;mso-wrap-style:none;v-text-anchor:middle" o:gfxdata="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" fillcolor="#00b050" strokecolor="#00b050"/>
-                  <v:oval id="Oval 54" o:spid="_x0000_s1079" style="position:absolute;left:19083;top:22502;width:1189;height:1205;rotation:180;flip:x y;visibility:visible;mso-wrap-style:none;v-text-anchor:middle" o:gfxdata="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" fillcolor="windowText" strokecolor="windowText"/>
-                  <v:rect id="Rectangle 55" o:spid="_x0000_s1080" style="position:absolute;left:6580;top:7103;width:20117;height:20117;rotation:180;flip:x y;visibility:visible;mso-wrap-style:none;v-text-anchor:middle" o:gfxdata="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" filled="f" strokeweight="2.25pt"/>
-                  <v:group id="Group 56" o:spid="_x0000_s1081" style="position:absolute;left:16068;top:7678;width:1188;height:7134" coordorigin="16068,7678" coordsize="1188,7134" o:gfxdata="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">
-                    <v:oval id="Oval 57" o:spid="_x0000_s1082" style="position:absolute;left:16068;top:7678;width:1188;height:1204;rotation:180;flip:x y;visibility:visible;mso-wrap-style:none;v-text-anchor:middle" o:gfxdata="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" fillcolor="windowText" strokecolor="windowText" strokeweight="1pt"/>
-                    <v:oval id="Oval 58" o:spid="_x0000_s1083" style="position:absolute;left:16068;top:13607;width:1188;height:1205;rotation:180;flip:x y;visibility:visible;mso-wrap-style:none;v-text-anchor:middle" o:gfxdata="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" fillcolor="windowText" strokecolor="windowText" strokeweight="1pt"/>
+                  <v:oval id="Oval 53" o:spid="_x0000_s1078" style="position:absolute;left:13053;top:22502;width:1188;height:1205;rotation:180;flip:x y;visibility:visible;mso-wrap-style:none;v-text-anchor:middle" o:gfxdata="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" fillcolor="#00b050" strokecolor="#00b050"/>
+                  <v:oval id="Oval 54" o:spid="_x0000_s1079" style="position:absolute;left:19083;top:22502;width:1189;height:1205;rotation:180;flip:x y;visibility:visible;mso-wrap-style:none;v-text-anchor:middle" o:gfxdata="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" fillcolor="windowText" strokecolor="windowText"/>
+                  <v:rect id="Rectangle 55" o:spid="_x0000_s1080" style="position:absolute;left:6580;top:7103;width:20117;height:20117;rotation:180;flip:x y;visibility:visible;mso-wrap-style:none;v-text-anchor:middle" o:gfxdata="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" filled="f" strokeweight="2.25pt"/>
+                  <v:group id="Group 56" o:spid="_x0000_s1081" style="position:absolute;left:16068;top:7678;width:1188;height:7134" coordorigin="16068,7678" coordsize="1188,7134" o:gfxdata="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">
+                    <v:oval id="Oval 57" o:spid="_x0000_s1082" style="position:absolute;left:16068;top:7678;width:1188;height:1204;rotation:180;flip:x y;visibility:visible;mso-wrap-style:none;v-text-anchor:middle" o:gfxdata="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" fillcolor="windowText" strokecolor="windowText" strokeweight="1pt"/>
+                    <v:oval id="Oval 58" o:spid="_x0000_s1083" style="position:absolute;left:16068;top:13607;width:1188;height:1205;rotation:180;flip:x y;visibility:visible;mso-wrap-style:none;v-text-anchor:middle" o:gfxdata="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" fillcolor="windowText" strokecolor="windowText" strokeweight="1pt"/>
                   </v:group>
-                  <v:oval id="Oval 59" o:spid="_x0000_s1084" style="position:absolute;left:22098;top:13607;width:1189;height:1205;rotation:180;flip:x y;visibility:visible;mso-wrap-style:none;v-text-anchor:middle" o:gfxdata="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" fillcolor="windowText" strokecolor="windowText"/>
-                  <v:oval id="Oval 60" o:spid="_x0000_s1085" style="position:absolute;left:7022;top:10643;width:1189;height:1204;rotation:180;flip:x y;visibility:visible;mso-wrap-style:none;v-text-anchor:middle" o:gfxdata="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" fillcolor="#00b050" strokecolor="#00b050" strokeweight="1pt"/>
-                  <v:oval id="Oval 61" o:spid="_x0000_s1086" style="position:absolute;left:7022;top:16572;width:1189;height:1205;rotation:180;flip:x y;visibility:visible;mso-wrap-style:none;v-text-anchor:middle" o:gfxdata="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" fillcolor="#00b050" strokecolor="#00b050" strokeweight="1pt"/>
-                  <v:oval id="Oval 62" o:spid="_x0000_s1087" style="position:absolute;left:25113;top:13607;width:1189;height:1205;rotation:180;flip:x y;visibility:visible;mso-wrap-style:none;v-text-anchor:middle" o:gfxdata="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" fillcolor="black" strokecolor="windowText" strokeweight="1pt"/>
-                  <v:oval id="Oval 63" o:spid="_x0000_s1088" style="position:absolute;left:25113;top:16572;width:1189;height:1205;rotation:180;flip:x y;visibility:visible;mso-wrap-style:none;v-text-anchor:middle" o:gfxdata="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" fillcolor="black" strokecolor="windowText" strokeweight="1pt"/>
-                  <v:oval id="Oval 64" o:spid="_x0000_s1089" style="position:absolute;left:25113;top:19537;width:1189;height:1205;rotation:180;flip:x y;visibility:visible;mso-wrap-style:none;v-text-anchor:middle" o:gfxdata="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" fillcolor="black" strokecolor="windowText" strokeweight="1pt"/>
-                  <v:oval id="Oval 65" o:spid="_x0000_s1090" style="position:absolute;left:10037;top:19537;width:1189;height:1205;rotation:180;flip:x y;visibility:visible;mso-wrap-style:none;v-text-anchor:middle" o:gfxdata="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" fillcolor="black" strokecolor="windowText" strokeweight="1pt"/>
-                  <v:oval id="Oval 66" o:spid="_x0000_s1091" style="position:absolute;left:10037;top:25467;width:1189;height:1205;rotation:180;flip:x y;visibility:visible;mso-wrap-style:none;v-text-anchor:middle" o:gfxdata="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" fillcolor="black" strokecolor="windowText" strokeweight="1pt"/>
-                  <v:group id="Group 67" o:spid="_x0000_s1092" style="position:absolute;left:3670;top:6388;width:3105;height:22885" coordorigin="3670,6388" coordsize="3104,22885" o:gfxdata="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">
-                    <v:rect id="Rectangle 68" o:spid="_x0000_s1093" style="position:absolute;left:3670;top:6388;width:3105;height:4636;visibility:visible;mso-wrap-style:none;v-text-anchor:top" o:gfxdata="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" filled="f" stroked="f">
+                  <v:oval id="Oval 59" o:spid="_x0000_s1084" style="position:absolute;left:22098;top:13607;width:1189;height:1205;rotation:180;flip:x y;visibility:visible;mso-wrap-style:none;v-text-anchor:middle" o:gfxdata="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" fillcolor="windowText" strokecolor="windowText"/>
+                  <v:oval id="Oval 60" o:spid="_x0000_s1085" style="position:absolute;left:7022;top:10643;width:1189;height:1204;rotation:180;flip:x y;visibility:visible;mso-wrap-style:none;v-text-anchor:middle" o:gfxdata="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" fillcolor="#00b050" strokecolor="#00b050" strokeweight="1pt"/>
+                  <v:oval id="Oval 61" o:spid="_x0000_s1086" style="position:absolute;left:7022;top:16572;width:1189;height:1205;rotation:180;flip:x y;visibility:visible;mso-wrap-style:none;v-text-anchor:middle" o:gfxdata="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" fillcolor="#00b050" strokecolor="#00b050" strokeweight="1pt"/>
+                  <v:oval id="Oval 62" o:spid="_x0000_s1087" style="position:absolute;left:25113;top:13607;width:1189;height:1205;rotation:180;flip:x y;visibility:visible;mso-wrap-style:none;v-text-anchor:middle" o:gfxdata="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" fillcolor="black" strokecolor="windowText" strokeweight="1pt"/>
+                  <v:oval id="Oval 63" o:spid="_x0000_s1088" style="position:absolute;left:25113;top:16572;width:1189;height:1205;rotation:180;flip:x y;visibility:visible;mso-wrap-style:none;v-text-anchor:middle" o:gfxdata="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" fillcolor="black" strokecolor="windowText" strokeweight="1pt"/>
+                  <v:oval id="Oval 64" o:spid="_x0000_s1089" style="position:absolute;left:25113;top:19537;width:1189;height:1205;rotation:180;flip:x y;visibility:visible;mso-wrap-style:none;v-text-anchor:middle" o:gfxdata="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" fillcolor="black" strokecolor="windowText" strokeweight="1pt"/>
+                  <v:oval id="Oval 65" o:spid="_x0000_s1090" style="position:absolute;left:10037;top:19537;width:1189;height:1205;rotation:180;flip:x y;visibility:visible;mso-wrap-style:none;v-text-anchor:middle" o:gfxdata="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" fillcolor="black" strokecolor="windowText" strokeweight="1pt"/>
+                  <v:oval id="Oval 66" o:spid="_x0000_s1091" style="position:absolute;left:10037;top:25467;width:1189;height:1205;rotation:180;flip:x y;visibility:visible;mso-wrap-style:none;v-text-anchor:middle" o:gfxdata="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" fillcolor="black" strokecolor="windowText" strokeweight="1pt"/>
+                  <v:group id="Group 67" o:spid="_x0000_s1092" style="position:absolute;left:3670;top:6388;width:3105;height:23164" coordorigin="3670,6388" coordsize="3104,23164" o:gfxdata="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">
+                    <v:rect id="Rectangle 68" o:spid="_x0000_s1093" style="position:absolute;left:3670;top:6388;width:3105;height:4915;visibility:visible;mso-wrap-style:none;v-text-anchor:top" o:gfxdata="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" filled="f" stroked="f">
                       <v:textbox style="mso-fit-shape-to-text:t" inset="2.53939mm,1.2697mm,2.53939mm,1.2697mm">
                         <w:txbxContent>
                           <w:p>
@@ -6117,7 +5854,7 @@
                         </w:txbxContent>
                       </v:textbox>
                     </v:rect>
-                    <v:rect id="Rectangle 69" o:spid="_x0000_s1094" style="position:absolute;left:3670;top:12472;width:3105;height:4635;visibility:visible;mso-wrap-style:none;v-text-anchor:top" o:gfxdata="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" filled="f" stroked="f">
+                    <v:rect id="Rectangle 69" o:spid="_x0000_s1094" style="position:absolute;left:3670;top:12471;width:3105;height:4915;visibility:visible;mso-wrap-style:none;v-text-anchor:top" o:gfxdata="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" filled="f" stroked="f">
                       <v:textbox style="mso-fit-shape-to-text:t" inset="2.53939mm,1.2697mm,2.53939mm,1.2697mm">
                         <w:txbxContent>
                           <w:p>
@@ -6143,7 +5880,7 @@
                         </w:txbxContent>
                       </v:textbox>
                     </v:rect>
-                    <v:rect id="Rectangle 70" o:spid="_x0000_s1095" style="position:absolute;left:3670;top:9430;width:3105;height:4635;visibility:visible;mso-wrap-style:none;v-text-anchor:top" o:gfxdata="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" filled="f" stroked="f">
+                    <v:rect id="Rectangle 70" o:spid="_x0000_s1095" style="position:absolute;left:3670;top:9430;width:3105;height:4915;visibility:visible;mso-wrap-style:none;v-text-anchor:top" o:gfxdata="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" filled="f" stroked="f">
                       <v:textbox style="mso-fit-shape-to-text:t" inset="2.53939mm,1.2697mm,2.53939mm,1.2697mm">
                         <w:txbxContent>
                           <w:p>
@@ -6169,7 +5906,7 @@
                         </w:txbxContent>
                       </v:textbox>
                     </v:rect>
-                    <v:rect id="Rectangle 71" o:spid="_x0000_s1096" style="position:absolute;left:3670;top:15513;width:3105;height:4636;visibility:visible;mso-wrap-style:none;v-text-anchor:top" o:gfxdata="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" filled="f" stroked="f">
+                    <v:rect id="Rectangle 71" o:spid="_x0000_s1096" style="position:absolute;left:3670;top:15513;width:3105;height:4915;visibility:visible;mso-wrap-style:none;v-text-anchor:top" o:gfxdata="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" filled="f" stroked="f">
                       <v:textbox style="mso-fit-shape-to-text:t" inset="2.53939mm,1.2697mm,2.53939mm,1.2697mm">
                         <w:txbxContent>
                           <w:p>
@@ -6195,7 +5932,7 @@
                         </w:txbxContent>
                       </v:textbox>
                     </v:rect>
-                    <v:rect id="Rectangle 72" o:spid="_x0000_s1097" style="position:absolute;left:3670;top:18555;width:3105;height:4635;visibility:visible;mso-wrap-style:none;v-text-anchor:top" o:gfxdata="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" filled="f" stroked="f">
+                    <v:rect id="Rectangle 72" o:spid="_x0000_s1097" style="position:absolute;left:3670;top:18555;width:3105;height:4914;visibility:visible;mso-wrap-style:none;v-text-anchor:top" o:gfxdata="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" filled="f" stroked="f">
                       <v:textbox style="mso-fit-shape-to-text:t" inset="2.53939mm,1.2697mm,2.53939mm,1.2697mm">
                         <w:txbxContent>
                           <w:p>
@@ -6221,7 +5958,7 @@
                         </w:txbxContent>
                       </v:textbox>
                     </v:rect>
-                    <v:rect id="Rectangle 73" o:spid="_x0000_s1098" style="position:absolute;left:3670;top:21597;width:3105;height:4635;visibility:visible;mso-wrap-style:none;v-text-anchor:top" o:gfxdata="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" filled="f" stroked="f">
+                    <v:rect id="Rectangle 73" o:spid="_x0000_s1098" style="position:absolute;left:3670;top:21596;width:3105;height:4915;visibility:visible;mso-wrap-style:none;v-text-anchor:top" o:gfxdata="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" filled="f" stroked="f">
                       <v:textbox style="mso-fit-shape-to-text:t" inset="2.53939mm,1.2697mm,2.53939mm,1.2697mm">
                         <w:txbxContent>
                           <w:p>
@@ -6247,7 +5984,7 @@
                         </w:txbxContent>
                       </v:textbox>
                     </v:rect>
-                    <v:rect id="Rectangle 74" o:spid="_x0000_s1099" style="position:absolute;left:3670;top:24638;width:3105;height:4635;visibility:visible;mso-wrap-style:none;v-text-anchor:top" o:gfxdata="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" filled="f" stroked="f">
+                    <v:rect id="Rectangle 74" o:spid="_x0000_s1099" style="position:absolute;left:3670;top:24638;width:3105;height:4914;visibility:visible;mso-wrap-style:none;v-text-anchor:top" o:gfxdata="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" filled="f" stroked="f">
                       <v:textbox style="mso-fit-shape-to-text:t" inset="2.53939mm,1.2697mm,2.53939mm,1.2697mm">
                         <w:txbxContent>
                           <w:p>
@@ -6274,8 +6011,8 @@
                       </v:textbox>
                     </v:rect>
                   </v:group>
-                  <v:group id="Group 75" o:spid="_x0000_s1100" style="position:absolute;left:6066;top:3276;width:20882;height:4636" coordorigin="6066,3276" coordsize="20882,4635" o:gfxdata="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">
-                    <v:rect id="Rectangle 76" o:spid="_x0000_s1101" style="position:absolute;left:14955;top:3276;width:3104;height:4636;visibility:visible;mso-wrap-style:none;v-text-anchor:top" o:gfxdata="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" filled="f" stroked="f">
+                  <v:group id="Group 75" o:spid="_x0000_s1100" style="position:absolute;left:6066;top:3276;width:20881;height:4915" coordorigin="6066,3276" coordsize="20881,4914" o:gfxdata="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">
+                    <v:rect id="Rectangle 76" o:spid="_x0000_s1101" style="position:absolute;left:14954;top:3276;width:3105;height:4915;visibility:visible;mso-wrap-style:none;v-text-anchor:top" o:gfxdata="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" filled="f" stroked="f">
                       <v:textbox style="mso-fit-shape-to-text:t" inset="2.53939mm,1.2697mm,2.53939mm,1.2697mm">
                         <w:txbxContent>
                           <w:p>
@@ -6301,7 +6038,7 @@
                         </w:txbxContent>
                       </v:textbox>
                     </v:rect>
-                    <v:rect id="Rectangle 77" o:spid="_x0000_s1102" style="position:absolute;left:17918;top:3276;width:3104;height:4636;visibility:visible;mso-wrap-style:none;v-text-anchor:top" o:gfxdata="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" filled="f" stroked="f">
+                    <v:rect id="Rectangle 77" o:spid="_x0000_s1102" style="position:absolute;left:17917;top:3276;width:3105;height:4915;visibility:visible;mso-wrap-style:none;v-text-anchor:top" o:gfxdata="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" filled="f" stroked="f">
                       <v:textbox style="mso-fit-shape-to-text:t" inset="2.53939mm,1.2697mm,2.53939mm,1.2697mm">
                         <w:txbxContent>
                           <w:p>
@@ -6327,7 +6064,7 @@
                         </w:txbxContent>
                       </v:textbox>
                     </v:rect>
-                    <v:rect id="Rectangle 78" o:spid="_x0000_s1103" style="position:absolute;left:20880;top:3276;width:3105;height:4636;visibility:visible;mso-wrap-style:none;v-text-anchor:top" o:gfxdata="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" filled="f" stroked="f">
+                    <v:rect id="Rectangle 78" o:spid="_x0000_s1103" style="position:absolute;left:20880;top:3276;width:3105;height:4915;visibility:visible;mso-wrap-style:none;v-text-anchor:top" o:gfxdata="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" filled="f" stroked="f">
                       <v:textbox style="mso-fit-shape-to-text:t" inset="2.53939mm,1.2697mm,2.53939mm,1.2697mm">
                         <w:txbxContent>
                           <w:p>
@@ -6353,7 +6090,7 @@
                         </w:txbxContent>
                       </v:textbox>
                     </v:rect>
-                    <v:rect id="Rectangle 79" o:spid="_x0000_s1104" style="position:absolute;left:23843;top:3276;width:3105;height:4636;visibility:visible;mso-wrap-style:none;v-text-anchor:top" o:gfxdata="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" filled="f" stroked="f">
+                    <v:rect id="Rectangle 79" o:spid="_x0000_s1104" style="position:absolute;left:23843;top:3276;width:3104;height:4915;visibility:visible;mso-wrap-style:none;v-text-anchor:top" o:gfxdata="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" filled="f" stroked="f">
                       <v:textbox style="mso-fit-shape-to-text:t" inset="2.53939mm,1.2697mm,2.53939mm,1.2697mm">
                         <w:txbxContent>
                           <w:p>
@@ -6379,7 +6116,7 @@
                         </w:txbxContent>
                       </v:textbox>
                     </v:rect>
-                    <v:rect id="Rectangle 80" o:spid="_x0000_s1105" style="position:absolute;left:11992;top:3276;width:3104;height:4636;visibility:visible;mso-wrap-style:none;v-text-anchor:top" o:gfxdata="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" filled="f" stroked="f">
+                    <v:rect id="Rectangle 80" o:spid="_x0000_s1105" style="position:absolute;left:11991;top:3276;width:3105;height:4915;visibility:visible;mso-wrap-style:none;v-text-anchor:top" o:gfxdata="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" filled="f" stroked="f">
                       <v:textbox style="mso-fit-shape-to-text:t" inset="2.53939mm,1.2697mm,2.53939mm,1.2697mm">
                         <w:txbxContent>
                           <w:p>
@@ -6405,7 +6142,7 @@
                         </w:txbxContent>
                       </v:textbox>
                     </v:rect>
-                    <v:rect id="Rectangle 81" o:spid="_x0000_s1106" style="position:absolute;left:9029;top:3276;width:3105;height:4636;visibility:visible;mso-wrap-style:none;v-text-anchor:top" o:gfxdata="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" filled="f" stroked="f">
+                    <v:rect id="Rectangle 81" o:spid="_x0000_s1106" style="position:absolute;left:9029;top:3276;width:3104;height:4915;visibility:visible;mso-wrap-style:none;v-text-anchor:top" o:gfxdata="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" filled="f" stroked="f">
                       <v:textbox style="mso-fit-shape-to-text:t" inset="2.53939mm,1.2697mm,2.53939mm,1.2697mm">
                         <w:txbxContent>
                           <w:p>
@@ -6431,7 +6168,7 @@
                         </w:txbxContent>
                       </v:textbox>
                     </v:rect>
-                    <v:rect id="Rectangle 82" o:spid="_x0000_s1107" style="position:absolute;left:6066;top:3276;width:3105;height:4636;visibility:visible;mso-wrap-style:none;v-text-anchor:top" o:gfxdata="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" filled="f" stroked="f">
+                    <v:rect id="Rectangle 82" o:spid="_x0000_s1107" style="position:absolute;left:6066;top:3276;width:3105;height:4915;visibility:visible;mso-wrap-style:none;v-text-anchor:top" o:gfxdata="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" filled="f" stroked="f">
                       <v:textbox style="mso-fit-shape-to-text:t" inset="2.53939mm,1.2697mm,2.53939mm,1.2697mm">
                         <w:txbxContent>
                           <w:p>
@@ -6458,7 +6195,7 @@
                       </v:textbox>
                     </v:rect>
                   </v:group>
-                  <v:rect id="Rectangle 83" o:spid="_x0000_s1108" style="position:absolute;left:-3886;top:14999;width:11361;height:4634;rotation:-90;visibility:visible;mso-wrap-style:none;v-text-anchor:top" o:gfxdata="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" filled="f" stroked="f">
+                  <v:rect id="Rectangle 83" o:spid="_x0000_s1108" style="position:absolute;left:-3885;top:14998;width:11360;height:4914;rotation:-90;visibility:visible;mso-wrap-style:none;v-text-anchor:top" o:gfxdata="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" filled="f" stroked="f">
                     <v:textbox style="mso-fit-shape-to-text:t">
                       <w:txbxContent>
                         <w:p>
@@ -6485,7 +6222,7 @@
                       </w:txbxContent>
                     </v:textbox>
                   </v:rect>
-                  <v:rect id="Rectangle 84" o:spid="_x0000_s1109" style="position:absolute;left:9480;width:14281;height:4635;visibility:visible;mso-wrap-style:none;v-text-anchor:top" o:gfxdata="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" filled="f" stroked="f">
+                  <v:rect id="Rectangle 84" o:spid="_x0000_s1109" style="position:absolute;left:9479;width:14282;height:4914;visibility:visible;mso-wrap-style:none;v-text-anchor:top" o:gfxdata="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" filled="f" stroked="f">
                     <v:textbox style="mso-fit-shape-to-text:t">
                       <w:txbxContent>
                         <w:p>
@@ -6512,7 +6249,7 @@
                       </w:txbxContent>
                     </v:textbox>
                   </v:rect>
-                  <v:rect id="Rectangle 85" o:spid="_x0000_s1110" style="position:absolute;left:4186;top:1086;width:3035;height:6007;visibility:visible;mso-wrap-style:none;v-text-anchor:top" o:gfxdata="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" filled="f" stroked="f">
+                  <v:rect id="Rectangle 85" o:spid="_x0000_s1110" style="position:absolute;left:4186;top:1086;width:3035;height:6489;visibility:visible;mso-wrap-style:none;v-text-anchor:top" o:gfxdata="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" filled="f" stroked="f">
                     <v:textbox style="mso-fit-shape-to-text:t">
                       <w:txbxContent>
                         <w:p>
@@ -6541,7 +6278,7 @@
                     </v:textbox>
                   </v:rect>
                 </v:group>
-                <v:rect id="Rectangle 86" o:spid="_x0000_s1111" style="position:absolute;left:35536;top:13316;width:4502;height:8287;visibility:visible;mso-wrap-style:none;v-text-anchor:top" o:gfxdata="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" filled="f" stroked="f">
+                <v:rect id="Rectangle 86" o:spid="_x0000_s1111" style="position:absolute;left:35535;top:13316;width:4502;height:8916;visibility:visible;mso-wrap-style:none;v-text-anchor:top" o:gfxdata="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" filled="f" stroked="f">
                   <v:textbox style="mso-fit-shape-to-text:t">
                     <w:txbxContent>
                       <w:p>
@@ -6567,8 +6304,8 @@
                     </w:txbxContent>
                   </v:textbox>
                 </v:rect>
-                <v:group id="Group 87" o:spid="_x0000_s1112" style="position:absolute;left:28553;top:1276;width:5605;height:25944" coordorigin="28553,1276" coordsize="5605,25943" o:gfxdata="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">
-                  <v:shape id="Text Box 12" o:spid="_x0000_s1113" type="#_x0000_t202" style="position:absolute;left:28864;top:1276;width:4581;height:7380;visibility:visible;mso-wrap-style:none;v-text-anchor:top" o:gfxdata="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" filled="f" stroked="f">
+                <v:group id="Group 87" o:spid="_x0000_s1112" style="position:absolute;left:28553;top:1276;width:5605;height:25944" coordorigin="28553,1276" coordsize="5605,25943" o:gfxdata="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">
+                  <v:shape id="Text Box 12" o:spid="_x0000_s1113" type="#_x0000_t202" style="position:absolute;left:28863;top:1276;width:4581;height:7933;visibility:visible;mso-wrap-style:none;v-text-anchor:top" o:gfxdata="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" filled="f" stroked="f">
                     <v:textbox style="mso-fit-shape-to-text:t" inset="2.27911mm,1.1396mm,2.27911mm,1.1396mm">
                       <w:txbxContent>
                         <w:p>
@@ -6593,16 +6330,16 @@
                       </w:txbxContent>
                     </v:textbox>
                   </v:shape>
-                  <v:rect id="Rectangle 89" o:spid="_x0000_s1114" style="position:absolute;left:28553;top:7103;width:5605;height:20117;visibility:visible;mso-wrap-style:none;v-text-anchor:middle" o:gfxdata="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" filled="f" strokeweight="2.25pt">
+                  <v:rect id="Rectangle 89" o:spid="_x0000_s1114" style="position:absolute;left:28553;top:7103;width:5605;height:20117;visibility:visible;mso-wrap-style:none;v-text-anchor:middle" o:gfxdata="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" filled="f" strokeweight="2.25pt">
                     <o:lock v:ext="edit" aspectratio="t"/>
                     <v:textbox inset="2.27911mm,1.1396mm,2.27911mm,1.1396mm"/>
                   </v:rect>
-                  <v:oval id="Oval 90" o:spid="_x0000_s1115" style="position:absolute;left:29159;top:7839;width:1189;height:1205;rotation:180;flip:x y;visibility:visible;mso-wrap-style:none;v-text-anchor:middle" o:gfxdata="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" fillcolor="red" strokecolor="red" strokeweight="1pt"/>
-                  <v:oval id="Oval 91" o:spid="_x0000_s1116" style="position:absolute;left:32199;top:13607;width:1189;height:1205;rotation:180;flip:x y;visibility:visible;mso-wrap-style:none;v-text-anchor:middle" o:gfxdata="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" fillcolor="red" strokecolor="red" strokeweight="1pt"/>
+                  <v:oval id="Oval 90" o:spid="_x0000_s1115" style="position:absolute;left:29159;top:7839;width:1189;height:1205;rotation:180;flip:x y;visibility:visible;mso-wrap-style:none;v-text-anchor:middle" o:gfxdata="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" fillcolor="red" strokecolor="red" strokeweight="1pt"/>
+                  <v:oval id="Oval 91" o:spid="_x0000_s1116" style="position:absolute;left:32199;top:13607;width:1189;height:1205;rotation:180;flip:x y;visibility:visible;mso-wrap-style:none;v-text-anchor:middle" o:gfxdata="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" fillcolor="red" strokecolor="red" strokeweight="1pt"/>
                 </v:group>
-                <v:group id="Group 92" o:spid="_x0000_s1117" style="position:absolute;left:38509;top:1187;width:8257;height:26033" coordorigin="38509,1187" coordsize="8257,26033" o:gfxdata="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">
-                  <v:group id="Group 93" o:spid="_x0000_s1118" style="position:absolute;left:38509;top:1187;width:8257;height:9695" coordorigin="38509,1187" coordsize="8257,9695" o:gfxdata="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">
-                    <v:shape id="Text Box 13" o:spid="_x0000_s1119" type="#_x0000_t202" style="position:absolute;left:38509;top:1387;width:8257;height:9495;visibility:visible;mso-wrap-style:none;v-text-anchor:top" o:gfxdata="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" filled="f" stroked="f">
+                <v:group id="Group 92" o:spid="_x0000_s1117" style="position:absolute;left:38508;top:1187;width:8258;height:26033" coordorigin="38508,1187" coordsize="8257,26033" o:gfxdata="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">
+                  <v:group id="Group 93" o:spid="_x0000_s1118" style="position:absolute;left:38508;top:1187;width:8258;height:8132" coordorigin="38508,1187" coordsize="8257,8132" o:gfxdata="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">
+                    <v:shape id="Text Box 13" o:spid="_x0000_s1119" type="#_x0000_t202" style="position:absolute;left:38508;top:1387;width:8258;height:7932;visibility:visible;mso-wrap-style:none;v-text-anchor:top" o:gfxdata="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" filled="f" stroked="f">
                       <v:textbox style="mso-fit-shape-to-text:t" inset="2.27911mm,1.1396mm,2.27911mm,1.1396mm">
                         <w:txbxContent>
                           <w:p>
@@ -6653,7 +6390,7 @@
                         </w:txbxContent>
                       </v:textbox>
                     </v:shape>
-                    <v:rect id="Rectangle 95" o:spid="_x0000_s1120" style="position:absolute;left:40304;top:1187;width:3035;height:6007;visibility:visible;mso-wrap-style:none;v-text-anchor:top" o:gfxdata="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" filled="f" stroked="f">
+                    <v:rect id="Rectangle 95" o:spid="_x0000_s1120" style="position:absolute;left:40304;top:1187;width:3035;height:6489;visibility:visible;mso-wrap-style:none;v-text-anchor:top" o:gfxdata="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" filled="f" stroked="f">
                       <v:textbox style="mso-fit-shape-to-text:t">
                         <w:txbxContent>
                           <w:p>
@@ -6682,13 +6419,13 @@
                       </v:textbox>
                     </v:rect>
                   </v:group>
-                  <v:rect id="Rectangle 96" o:spid="_x0000_s1121" style="position:absolute;left:40189;top:7103;width:5433;height:20117;visibility:visible;mso-wrap-style:none;v-text-anchor:middle" o:gfxdata="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" filled="f" strokeweight="2.25pt">
+                  <v:rect id="Rectangle 96" o:spid="_x0000_s1121" style="position:absolute;left:40189;top:7103;width:5433;height:20117;visibility:visible;mso-wrap-style:none;v-text-anchor:middle" o:gfxdata="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" filled="f" strokeweight="2.25pt">
                     <o:lock v:ext="edit" aspectratio="t"/>
                     <v:textbox inset="2.27911mm,1.1396mm,2.27911mm,1.1396mm"/>
                   </v:rect>
-                  <v:oval id="Oval 97" o:spid="_x0000_s1122" style="position:absolute;left:40829;top:10623;width:1189;height:1205;rotation:180;flip:x y;visibility:visible;mso-wrap-style:none;v-text-anchor:middle" o:gfxdata="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" fillcolor="blue" strokecolor="blue" strokeweight="1pt"/>
-                  <v:oval id="Oval 98" o:spid="_x0000_s1123" style="position:absolute;left:40829;top:16625;width:1189;height:1204;rotation:180;flip:x y;visibility:visible;mso-wrap-style:none;v-text-anchor:middle" o:gfxdata="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" fillcolor="blue" strokecolor="blue" strokeweight="1pt"/>
-                  <v:oval id="Oval 99" o:spid="_x0000_s1124" style="position:absolute;left:43710;top:22528;width:1188;height:1204;rotation:180;flip:x y;visibility:visible;mso-wrap-style:none;v-text-anchor:middle" o:gfxdata="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" fillcolor="blue" strokecolor="blue" strokeweight="1pt"/>
+                  <v:oval id="Oval 97" o:spid="_x0000_s1122" style="position:absolute;left:40829;top:10623;width:1189;height:1205;rotation:180;flip:x y;visibility:visible;mso-wrap-style:none;v-text-anchor:middle" o:gfxdata="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" fillcolor="blue" strokecolor="blue" strokeweight="1pt"/>
+                  <v:oval id="Oval 98" o:spid="_x0000_s1123" style="position:absolute;left:40829;top:16625;width:1189;height:1204;rotation:180;flip:x y;visibility:visible;mso-wrap-style:none;v-text-anchor:middle" o:gfxdata="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" fillcolor="blue" strokecolor="blue" strokeweight="1pt"/>
+                  <v:oval id="Oval 99" o:spid="_x0000_s1124" style="position:absolute;left:43710;top:22528;width:1188;height:1204;rotation:180;flip:x y;visibility:visible;mso-wrap-style:none;v-text-anchor:middle" o:gfxdata="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" fillcolor="blue" strokecolor="blue" strokeweight="1pt"/>
                 </v:group>
                 <w10:anchorlock/>
               </v:group>
@@ -6750,21 +6487,8 @@
         </w:numPr>
       </w:pPr>
       <w:r>
-        <w:t xml:space="preserve">Using </w:t>
-      </w:r>
-      <w:proofErr w:type="spellStart"/>
-      <w:r>
-        <w:t>Vector_build</w:t>
-      </w:r>
-      <w:proofErr w:type="spellEnd"/>
-      <w:r>
-        <w:t xml:space="preserve"> instead of simpler </w:t>
-      </w:r>
-      <w:proofErr w:type="spellStart"/>
-      <w:r>
-        <w:t>Vector_setElement</w:t>
-      </w:r>
-      <w:proofErr w:type="spellEnd"/>
+        <w:t>Using Vector_build instead of simpler Vector_setElement</w:t>
+      </w:r>
     </w:p>
     <w:p>
       <w:r>
@@ -6799,27 +6523,9 @@
           <w:numId w:val="6"/>
         </w:numPr>
       </w:pPr>
-      <w:proofErr w:type="spellStart"/>
-      <w:r>
-        <w:t>Vector_new</w:t>
-      </w:r>
-      <w:proofErr w:type="spellEnd"/>
-      <w:r>
-        <w:t xml:space="preserve">, </w:t>
-      </w:r>
-      <w:proofErr w:type="spellStart"/>
-      <w:r>
-        <w:t>Vector_build</w:t>
-      </w:r>
-      <w:proofErr w:type="spellEnd"/>
-      <w:r>
-        <w:t xml:space="preserve">, </w:t>
-      </w:r>
-      <w:proofErr w:type="spellStart"/>
-      <w:r>
-        <w:t>Vector_setElement</w:t>
-      </w:r>
-      <w:proofErr w:type="spellEnd"/>
+      <w:r>
+        <w:t>Vector_new, Vector_build, Vector_setElement</w:t>
+      </w:r>
     </w:p>
     <w:p/>
     <w:p>
@@ -6845,13 +6551,8 @@
         <w:t xml:space="preserve"> (with transpose of A)</w:t>
       </w:r>
       <w:r>
-        <w:t xml:space="preserve"> vs. </w:t>
-      </w:r>
-      <w:proofErr w:type="spellStart"/>
-      <w:r>
-        <w:t>vxm</w:t>
-      </w:r>
-      <w:proofErr w:type="spellEnd"/>
+        <w:t xml:space="preserve"> vs. vxm</w:t>
+      </w:r>
       <w:r>
         <w:t xml:space="preserve"> (without the transpose of A)</w:t>
       </w:r>
@@ -6877,18 +6578,11 @@
         </w:numPr>
       </w:pPr>
       <w:r>
+        <w:lastRenderedPageBreak/>
         <w:t xml:space="preserve">compute the out-degree, </w:t>
       </w:r>
       <w:r>
-        <w:t xml:space="preserve">(row) </w:t>
-      </w:r>
-      <w:proofErr w:type="gramStart"/>
-      <w:r>
-        <w:t>reduce(</w:t>
-      </w:r>
-      <w:proofErr w:type="gramEnd"/>
-      <w:r>
-        <w:t>A, +)</w:t>
+        <w:t>(row) reduce(A, +)</w:t>
       </w:r>
     </w:p>
     <w:p>
@@ -6924,15 +6618,7 @@
         <w:t xml:space="preserve"> (row</w:t>
       </w:r>
       <w:r>
-        <w:t xml:space="preserve">) </w:t>
-      </w:r>
-      <w:proofErr w:type="gramStart"/>
-      <w:r>
-        <w:t>reduce(</w:t>
-      </w:r>
-      <w:proofErr w:type="gramEnd"/>
-      <w:r>
-        <w:t>A’, +)</w:t>
+        <w:t>) reduce(A’, +)</w:t>
       </w:r>
       <w:r>
         <w:t xml:space="preserve"> </w:t>
@@ -7107,23 +6793,7 @@
         <w:t xml:space="preserve">Linear Algebra </w:t>
       </w:r>
       <w:r>
-        <w:t>(Arithmetic/</w:t>
-      </w:r>
-      <w:proofErr w:type="gramStart"/>
-      <w:r>
-        <w:t>+.*</w:t>
-      </w:r>
-      <w:proofErr w:type="gramEnd"/>
-      <w:r>
-        <w:t>, Logical/</w:t>
-      </w:r>
-      <w:proofErr w:type="spellStart"/>
-      <w:r>
-        <w:t>Or.And</w:t>
-      </w:r>
-      <w:proofErr w:type="spellEnd"/>
-      <w:r>
-        <w:t>, Min.+)</w:t>
+        <w:t>(Arithmetic/+.*, Logical/Or.And, Min.+)</w:t>
       </w:r>
       <w:r>
         <w:t xml:space="preserve"> </w:t>
@@ -7165,23 +6835,7 @@
         <w:t xml:space="preserve"> from Appendix B.1 of the C API specification</w:t>
       </w:r>
       <w:r>
-        <w:t xml:space="preserve"> (with slight modifications to </w:t>
-      </w:r>
-      <w:proofErr w:type="gramStart"/>
-      <w:r>
-        <w:t>names, and</w:t>
-      </w:r>
-      <w:proofErr w:type="gramEnd"/>
-      <w:r>
-        <w:t xml:space="preserve"> replacing reduce with </w:t>
-      </w:r>
-      <w:proofErr w:type="spellStart"/>
-      <w:r>
-        <w:t>Vector_nvals</w:t>
-      </w:r>
-      <w:proofErr w:type="spellEnd"/>
-      <w:r>
-        <w:t>)</w:t>
+        <w:t xml:space="preserve"> (with slight modifications to names, and replacing reduce with Vector_nvals)</w:t>
       </w:r>
       <w:r>
         <w:t xml:space="preserve">.  </w:t>
@@ -7200,13 +6854,8 @@
       </w:r>
     </w:p>
     <w:p>
-      <w:proofErr w:type="spellStart"/>
-      <w:r>
-        <w:t>GraphBLAS</w:t>
-      </w:r>
-      <w:proofErr w:type="spellEnd"/>
-      <w:r>
-        <w:t xml:space="preserve"> methods and operations used:</w:t>
+      <w:r>
+        <w:t>GraphBLAS methods and operations used:</w:t>
       </w:r>
     </w:p>
     <w:p>
@@ -7217,14 +6866,12 @@
           <w:numId w:val="14"/>
         </w:numPr>
       </w:pPr>
-      <w:proofErr w:type="spellStart"/>
       <w:r>
         <w:t>GrB_Matrix_n</w:t>
       </w:r>
       <w:r>
         <w:t>rows</w:t>
       </w:r>
-      <w:proofErr w:type="spellEnd"/>
     </w:p>
     <w:p>
       <w:pPr>
@@ -7234,19 +6881,9 @@
           <w:numId w:val="14"/>
         </w:numPr>
       </w:pPr>
-      <w:proofErr w:type="spellStart"/>
-      <w:r>
-        <w:t>GrB_Vector_new</w:t>
-      </w:r>
-      <w:proofErr w:type="spellEnd"/>
-      <w:r>
-        <w:t xml:space="preserve">, </w:t>
-      </w:r>
-      <w:proofErr w:type="spellStart"/>
-      <w:r>
-        <w:t>GrB_Vector_setElement</w:t>
-      </w:r>
-      <w:proofErr w:type="spellEnd"/>
+      <w:r>
+        <w:t>GrB_Vector_new, GrB_Vector_setElement</w:t>
+      </w:r>
     </w:p>
     <w:p>
       <w:pPr>
@@ -7256,11 +6893,9 @@
           <w:numId w:val="14"/>
         </w:numPr>
       </w:pPr>
-      <w:proofErr w:type="spellStart"/>
       <w:r>
         <w:t>GrB_Monoid_new</w:t>
       </w:r>
-      <w:proofErr w:type="spellEnd"/>
     </w:p>
     <w:p>
       <w:pPr>
@@ -7270,11 +6905,9 @@
           <w:numId w:val="14"/>
         </w:numPr>
       </w:pPr>
-      <w:proofErr w:type="spellStart"/>
       <w:r>
         <w:t>GrB_Semiring_new</w:t>
       </w:r>
-      <w:proofErr w:type="spellEnd"/>
     </w:p>
     <w:p>
       <w:pPr>
@@ -7284,19 +6917,9 @@
           <w:numId w:val="14"/>
         </w:numPr>
       </w:pPr>
-      <w:proofErr w:type="spellStart"/>
-      <w:r>
-        <w:t>GrB_Descriptor_new</w:t>
-      </w:r>
-      <w:proofErr w:type="spellEnd"/>
-      <w:r>
-        <w:t xml:space="preserve">, </w:t>
-      </w:r>
-      <w:proofErr w:type="spellStart"/>
-      <w:r>
-        <w:t>GrB_Descriptor_set</w:t>
-      </w:r>
-      <w:proofErr w:type="spellEnd"/>
+      <w:r>
+        <w:t>GrB_Descriptor_new, GrB_Descriptor_set</w:t>
+      </w:r>
     </w:p>
     <w:p>
       <w:pPr>
@@ -7306,13 +6929,8 @@
           <w:numId w:val="14"/>
         </w:numPr>
       </w:pPr>
-      <w:proofErr w:type="spellStart"/>
-      <w:r>
-        <w:t>GrB_assign</w:t>
-      </w:r>
-      <w:proofErr w:type="spellEnd"/>
-      <w:r>
-        <w:t xml:space="preserve"> (scalar-to-vector variant)</w:t>
+      <w:r>
+        <w:t>GrB_assign (scalar-to-vector variant)</w:t>
       </w:r>
     </w:p>
     <w:p>
@@ -7323,19 +6941,9 @@
           <w:numId w:val="14"/>
         </w:numPr>
       </w:pPr>
-      <w:proofErr w:type="spellStart"/>
-      <w:r>
-        <w:t>GrB_vxm</w:t>
-      </w:r>
-      <w:proofErr w:type="spellEnd"/>
-      <w:r>
-        <w:t xml:space="preserve"> or </w:t>
-      </w:r>
-      <w:proofErr w:type="spellStart"/>
-      <w:r>
-        <w:t>GrB_mxv</w:t>
-      </w:r>
-      <w:proofErr w:type="spellEnd"/>
+      <w:r>
+        <w:t>GrB_vxm or GrB_mxv</w:t>
+      </w:r>
       <w:r>
         <w:t xml:space="preserve"> </w:t>
       </w:r>
@@ -7354,16 +6962,11 @@
           <w:numId w:val="14"/>
         </w:numPr>
       </w:pPr>
-      <w:proofErr w:type="spellStart"/>
       <w:r>
         <w:t>GrB_</w:t>
       </w:r>
       <w:r>
-        <w:t>Vector_nvals</w:t>
-      </w:r>
-      <w:proofErr w:type="spellEnd"/>
-      <w:r>
-        <w:t xml:space="preserve"> (appendix uses reduce here)</w:t>
+        <w:t>Vector_nvals (appendix uses reduce here)</w:t>
       </w:r>
     </w:p>
     <w:p>
@@ -7400,7 +7003,13 @@
         <w:rPr>
           <w:color w:val="FF0000"/>
         </w:rPr>
-        <w:t xml:space="preserve"> more thought</w:t>
+        <w:t xml:space="preserve"> more </w:t>
+      </w:r>
+      <w:r>
+        <w:rPr>
+          <w:color w:val="FF0000"/>
+        </w:rPr>
+        <w:t>explanation / intuition for why it works</w:t>
       </w:r>
       <w:r>
         <w:rPr>
@@ -7416,31 +7025,7 @@
     </w:p>
     <w:p>
       <w:r>
-        <w:t>We need to do this without given them a “parent-list” BFS that uses “</w:t>
-      </w:r>
-      <w:proofErr w:type="spellStart"/>
-      <w:r>
-        <w:t>index_of</w:t>
-      </w:r>
-      <w:proofErr w:type="spellEnd"/>
-      <w:r>
-        <w:t xml:space="preserve">” utility and </w:t>
-      </w:r>
-      <w:proofErr w:type="spellStart"/>
-      <w:r>
-        <w:t>MinSecond</w:t>
-      </w:r>
-      <w:proofErr w:type="spellEnd"/>
-      <w:r>
-        <w:t xml:space="preserve"> ‘semiring’ because there is just not enough time to go over all of the </w:t>
-      </w:r>
-      <w:proofErr w:type="spellStart"/>
-      <w:r>
-        <w:t>gorey</w:t>
-      </w:r>
-      <w:proofErr w:type="spellEnd"/>
-      <w:r>
-        <w:t xml:space="preserve"> details.</w:t>
+        <w:t>We need to do this without given them a “parent-list” BFS that uses “index_of” utility and MinSecond ‘semiring’ because there is just not enough time to go over all of the gorey details.</w:t>
       </w:r>
     </w:p>
     <w:p>
@@ -7453,31 +7038,8 @@
         <w:ind w:left="720"/>
       </w:pPr>
       <w:r>
-        <w:t xml:space="preserve">A’ </w:t>
-      </w:r>
-      <w:proofErr w:type="gramStart"/>
-      <w:r>
-        <w:t>+.*</w:t>
-      </w:r>
-      <w:proofErr w:type="gramEnd"/>
-      <w:r>
-        <w:t xml:space="preserve"> </w:t>
-      </w:r>
-      <w:proofErr w:type="spellStart"/>
-      <w:r>
-        <w:t>e_i</w:t>
-      </w:r>
-      <w:proofErr w:type="spellEnd"/>
-      <w:r>
-        <w:t xml:space="preserve"> finds out-neighbors of vertex </w:t>
-      </w:r>
-      <w:proofErr w:type="spellStart"/>
-      <w:r>
-        <w:t>i</w:t>
-      </w:r>
-      <w:proofErr w:type="spellEnd"/>
-      <w:r>
-        <w:t>.</w:t>
+        <w:lastRenderedPageBreak/>
+        <w:t>A’ +.* e_i finds out-neighbors of vertex i.</w:t>
       </w:r>
     </w:p>
     <w:p>
@@ -7490,75 +7052,70 @@
         <w:ind w:left="720"/>
       </w:pPr>
       <w:r>
-        <w:t xml:space="preserve">A </w:t>
-      </w:r>
-      <w:proofErr w:type="gramStart"/>
-      <w:r>
-        <w:t>+.*</w:t>
-      </w:r>
-      <w:proofErr w:type="gramEnd"/>
-      <w:r>
-        <w:t xml:space="preserve"> </w:t>
-      </w:r>
-      <w:proofErr w:type="spellStart"/>
-      <w:r>
-        <w:t>e_i</w:t>
-      </w:r>
-      <w:proofErr w:type="spellEnd"/>
-      <w:r>
-        <w:t xml:space="preserve"> finds the in neighbors of vertex </w:t>
-      </w:r>
-      <w:proofErr w:type="spellStart"/>
-      <w:r>
-        <w:t>i</w:t>
-      </w:r>
-      <w:proofErr w:type="spellEnd"/>
-      <w:r>
-        <w:t>.</w:t>
-      </w:r>
-    </w:p>
-    <w:p>
-      <w:r>
-        <w:t xml:space="preserve">We are only interested in finding those in neighbors with level one less than vertex </w:t>
-      </w:r>
-      <w:proofErr w:type="spellStart"/>
-      <w:r>
-        <w:t>i</w:t>
-      </w:r>
-      <w:proofErr w:type="spellEnd"/>
-      <w:r>
-        <w:t>.  We can create a mask from the level result in the previous exercise:</w:t>
+        <w:t>A +.* e_i finds the in-</w:t>
+      </w:r>
+      <w:r>
+        <w:t>neighbors of vertex i.</w:t>
+      </w:r>
+    </w:p>
+    <w:p>
+      <w:r>
+        <w:t xml:space="preserve">We are only interested in finding those in neighbors with level one less than vertex i.  </w:t>
+      </w:r>
+    </w:p>
+    <w:p>
+      <w:r>
+        <w:t>The approach is to create a mask for the graph that only selects the directed edges used in the BFS traversal.  This will result in a directed acyclic graph from which parent information can be extracted directly with GrB_Matrix_extractTuples:</w:t>
+      </w:r>
+    </w:p>
+    <w:p>
+      <w:r>
+        <w:t xml:space="preserve">We can create </w:t>
+      </w:r>
+      <w:r>
+        <w:t>this</w:t>
+      </w:r>
+      <w:r>
+        <w:t xml:space="preserve"> mask from the level result in the previous exercise</w:t>
+      </w:r>
+      <w:r>
+        <w:t xml:space="preserve"> as follows</w:t>
+      </w:r>
+      <w:r>
+        <w:t>:</w:t>
       </w:r>
     </w:p>
     <w:p>
       <w:pPr>
         <w:ind w:left="720"/>
       </w:pPr>
-      <w:proofErr w:type="spellStart"/>
-      <w:r>
-        <w:t>val</w:t>
-      </w:r>
-      <w:proofErr w:type="spellEnd"/>
-      <w:r>
-        <w:t xml:space="preserve"> = </w:t>
-      </w:r>
-      <w:proofErr w:type="spellStart"/>
-      <w:proofErr w:type="gramStart"/>
-      <w:r>
-        <w:t>level.getElement</w:t>
-      </w:r>
-      <w:proofErr w:type="spellEnd"/>
-      <w:proofErr w:type="gramEnd"/>
-      <w:r>
-        <w:t>(</w:t>
-      </w:r>
-      <w:proofErr w:type="spellStart"/>
-      <w:r>
-        <w:t>i</w:t>
-      </w:r>
-      <w:proofErr w:type="spellEnd"/>
-      <w:r>
-        <w:t>) – 1</w:t>
+      <w:r>
+        <w:t>D = diag(levels)  // 1-based or 0-based does not matter</w:t>
+      </w:r>
+    </w:p>
+    <w:p>
+      <w:r>
+        <w:t>diag(levels) is performed by extracting indices and values from level and building a matrix from (indices, indices, values) tuples, OR by extracting one element at a time from levels and setting appropriate diagonal element in D.  The former requires malloc of index and value arrays.</w:t>
+      </w:r>
+    </w:p>
+    <w:p>
+      <w:r>
+        <w:t>The Mask for the graph is computed as follows</w:t>
+      </w:r>
+      <w:r>
+        <w:t xml:space="preserve"> (</w:t>
+      </w:r>
+      <w:r>
+        <w:rPr>
+          <w:b/>
+        </w:rPr>
+        <w:t>intuitive explanation needed</w:t>
+      </w:r>
+      <w:r>
+        <w:t>)</w:t>
+      </w:r>
+      <w:r>
+        <w:t>:</w:t>
       </w:r>
     </w:p>
     <w:p>
@@ -7566,51 +7123,80 @@
         <w:ind w:left="720"/>
       </w:pPr>
       <w:r>
-        <w:t xml:space="preserve">mask = </w:t>
-      </w:r>
-      <w:proofErr w:type="spellStart"/>
-      <w:proofErr w:type="gramStart"/>
-      <w:r>
-        <w:t>level.apply</w:t>
-      </w:r>
-      <w:proofErr w:type="spellEnd"/>
-      <w:proofErr w:type="gramEnd"/>
-      <w:r>
-        <w:t>([==</w:t>
-      </w:r>
-      <w:proofErr w:type="spellStart"/>
-      <w:r>
-        <w:t>val</w:t>
-      </w:r>
-      <w:proofErr w:type="spellEnd"/>
-      <w:r>
-        <w:t>])</w:t>
-      </w:r>
-    </w:p>
-    <w:p>
-      <w:r>
-        <w:t>This will require teaching students how to define a Unary Operator for apply that applies the [==</w:t>
-      </w:r>
-      <w:proofErr w:type="spellStart"/>
-      <w:r>
-        <w:t>val</w:t>
-      </w:r>
-      <w:proofErr w:type="spellEnd"/>
-      <w:r>
-        <w:t xml:space="preserve">] to every element in the level vector to create a </w:t>
-      </w:r>
-      <w:proofErr w:type="spellStart"/>
-      <w:r>
-        <w:t>boole</w:t>
-      </w:r>
-      <w:r>
-        <w:t>an</w:t>
-      </w:r>
-      <w:proofErr w:type="spellEnd"/>
-      <w:r>
-        <w:t xml:space="preserve"> vector used as a mask in the mxv above.</w:t>
-      </w:r>
-    </w:p>
+        <w:t>Mask = (A +.* D) &gt; (D +.* A)</w:t>
+      </w:r>
+    </w:p>
+    <w:p>
+      <w:r>
+        <w:t>This is performed with two calls to GrB_mxm, using the Arithmetic semiring, and one call to GrB_eWiseMult using GrB_GT_UINT64</w:t>
+      </w:r>
+    </w:p>
+    <w:p>
+      <w:r>
+        <w:t>The BFS tree</w:t>
+      </w:r>
+      <w:r>
+        <w:t>, Atree,</w:t>
+      </w:r>
+      <w:r>
+        <w:t xml:space="preserve"> is </w:t>
+      </w:r>
+      <w:r>
+        <w:t>extracted from the graph, A,</w:t>
+      </w:r>
+      <w:r>
+        <w:t xml:space="preserve"> using masked assignment</w:t>
+      </w:r>
+      <w:r>
+        <w:t xml:space="preserve"> using GrB_IDENTITY_UINT64</w:t>
+      </w:r>
+      <w:r>
+        <w:t>:</w:t>
+      </w:r>
+    </w:p>
+    <w:p>
+      <w:pPr>
+        <w:ind w:left="720"/>
+      </w:pPr>
+      <w:r>
+        <w:t>Atree&lt;Mask&gt; = A</w:t>
+      </w:r>
+    </w:p>
+    <w:p>
+      <w:r>
+        <w:t>Finally the parent list information is extracted from Atree and built into parent vector as follows:</w:t>
+      </w:r>
+    </w:p>
+    <w:p>
+      <w:pPr>
+        <w:ind w:left="720"/>
+      </w:pPr>
+      <w:r>
+        <w:t>GrB_Matrix_extractTuples(row_indices, col_indices, values, &amp;nvals, Atree);</w:t>
+      </w:r>
+    </w:p>
+    <w:p>
+      <w:pPr>
+        <w:ind w:left="720"/>
+      </w:pPr>
+      <w:r>
+        <w:t>GrB_Vector_build(parents, col_indices, row_indices, nvals, GrB_SECOND_UINT64);</w:t>
+      </w:r>
+    </w:p>
+    <w:p>
+      <w:r>
+        <w:t>Pretty slick (?!)…no user-defined unary operators required.</w:t>
+      </w:r>
+    </w:p>
+    <w:p/>
+    <w:p>
+      <w:bookmarkStart w:id="0" w:name="_GoBack"/>
+      <w:bookmarkEnd w:id="0"/>
+      <w:r>
+        <w:t>From the parent_list you can walk back from any node to the original BFS source vertex and build a “path”.</w:t>
+      </w:r>
+    </w:p>
+    <w:p/>
     <w:p>
       <w:pPr>
         <w:pStyle w:val="Heading2"/>
@@ -7683,6 +7269,7 @@
         </w:numPr>
       </w:pPr>
       <w:r>
+        <w:lastRenderedPageBreak/>
         <w:t>Topic modelling Graph</w:t>
       </w:r>
     </w:p>
@@ -7783,12 +7370,7 @@
         </w:numPr>
       </w:pPr>
       <w:r>
-        <w:t>Provide algorith</w:t>
-      </w:r>
-      <w:bookmarkStart w:id="0" w:name="_GoBack"/>
-      <w:bookmarkEnd w:id="0"/>
-      <w:r>
-        <w:t>ms translated from GBTL</w:t>
+        <w:t>Provide algorithms translated from GBTL</w:t>
       </w:r>
     </w:p>
     <w:p>
@@ -7821,7 +7403,7 @@
 </file>
 
 <file path=word/numbering.xml><?xml version="1.0" encoding="utf-8"?>
-<w:numbering xmlns:wpc="http://schemas.microsoft.com/office/word/2010/wordprocessingCanvas" xmlns:cx="http://schemas.microsoft.com/office/drawing/2014/chartex" xmlns:cx1="http://schemas.microsoft.com/office/drawing/2015/9/8/chartex" xmlns:cx2="http://schemas.microsoft.com/office/drawing/2015/10/21/chartex" xmlns:cx3="http://schemas.microsoft.com/office/drawing/2016/5/9/chartex" xmlns:cx4="http://schemas.microsoft.com/office/drawing/2016/5/10/chartex" xmlns:cx5="http://schemas.microsoft.com/office/drawing/2016/5/11/chartex" xmlns:cx6="http://schemas.microsoft.com/office/drawing/2016/5/12/chartex" xmlns:cx7="http://schemas.microsoft.com/office/drawing/2016/5/13/chartex" xmlns:cx8="http://schemas.microsoft.com/office/drawing/2016/5/14/chartex" xmlns:mc="http://schemas.openxmlformats.org/markup-compatibility/2006" xmlns:aink="http://schemas.microsoft.com/office/drawing/2016/ink" xmlns:am3d="http://schemas.microsoft.com/office/drawing/2017/model3d" xmlns:o="urn:schemas-microsoft-com:office:office" xmlns:r="http://schemas.openxmlformats.org/officeDocument/2006/relationships" xmlns:m="http://schemas.openxmlformats.org/officeDocument/2006/math" xmlns:v="urn:schemas-microsoft-com:vml" xmlns:wp14="http://schemas.microsoft.com/office/word/2010/wordprocessingDrawing" xmlns:wp="http://schemas.openxmlformats.org/drawingml/2006/wordprocessingDrawing" xmlns:w10="urn:schemas-microsoft-com:office:word" xmlns:w="http://schemas.openxmlformats.org/wordprocessingml/2006/main" xmlns:w14="http://schemas.microsoft.com/office/word/2010/wordml" xmlns:w15="http://schemas.microsoft.com/office/word/2012/wordml" xmlns:w16cid="http://schemas.microsoft.com/office/word/2016/wordml/cid" xmlns:w16se="http://schemas.microsoft.com/office/word/2015/wordml/symex" xmlns:wpg="http://schemas.microsoft.com/office/word/2010/wordprocessingGroup" xmlns:wpi="http://schemas.microsoft.com/office/word/2010/wordprocessingInk" xmlns:wne="http://schemas.microsoft.com/office/word/2006/wordml" xmlns:wps="http://schemas.microsoft.com/office/word/2010/wordprocessingShape" mc:Ignorable="w14 w15 w16se w16cid wp14">
+<w:numbering xmlns:wpc="http://schemas.microsoft.com/office/word/2010/wordprocessingCanvas" xmlns:mc="http://schemas.openxmlformats.org/markup-compatibility/2006" xmlns:o="urn:schemas-microsoft-com:office:office" xmlns:r="http://schemas.openxmlformats.org/officeDocument/2006/relationships" xmlns:m="http://schemas.openxmlformats.org/officeDocument/2006/math" xmlns:v="urn:schemas-microsoft-com:vml" xmlns:wp14="http://schemas.microsoft.com/office/word/2010/wordprocessingDrawing" xmlns:wp="http://schemas.openxmlformats.org/drawingml/2006/wordprocessingDrawing" xmlns:w10="urn:schemas-microsoft-com:office:word" xmlns:w="http://schemas.openxmlformats.org/wordprocessingml/2006/main" xmlns:w14="http://schemas.microsoft.com/office/word/2010/wordml" xmlns:w15="http://schemas.microsoft.com/office/word/2012/wordml" xmlns:wpg="http://schemas.microsoft.com/office/word/2010/wordprocessingGroup" xmlns:wpi="http://schemas.microsoft.com/office/word/2010/wordprocessingInk" xmlns:wne="http://schemas.microsoft.com/office/word/2006/wordml" xmlns:wps="http://schemas.microsoft.com/office/word/2010/wordprocessingShape" mc:Ignorable="w14 w15 wp14">
   <w:abstractNum w:abstractNumId="0" w15:restartNumberingAfterBreak="0">
     <w:nsid w:val="03561B2A"/>
     <w:multiLevelType w:val="hybridMultilevel"/>
@@ -9670,7 +9252,7 @@
 </file>
 
 <file path=word/styles.xml><?xml version="1.0" encoding="utf-8"?>
-<w:styles xmlns:mc="http://schemas.openxmlformats.org/markup-compatibility/2006" xmlns:r="http://schemas.openxmlformats.org/officeDocument/2006/relationships" xmlns:w="http://schemas.openxmlformats.org/wordprocessingml/2006/main" xmlns:w14="http://schemas.microsoft.com/office/word/2010/wordml" xmlns:w15="http://schemas.microsoft.com/office/word/2012/wordml" xmlns:w16cid="http://schemas.microsoft.com/office/word/2016/wordml/cid" xmlns:w16se="http://schemas.microsoft.com/office/word/2015/wordml/symex" mc:Ignorable="w14 w15 w16se w16cid">
+<w:styles xmlns:mc="http://schemas.openxmlformats.org/markup-compatibility/2006" xmlns:r="http://schemas.openxmlformats.org/officeDocument/2006/relationships" xmlns:w="http://schemas.openxmlformats.org/wordprocessingml/2006/main" xmlns:w14="http://schemas.microsoft.com/office/word/2010/wordml" xmlns:w15="http://schemas.microsoft.com/office/word/2012/wordml" mc:Ignorable="w14 w15">
   <w:docDefaults>
     <w:rPrDefault>
       <w:rPr>
@@ -9686,7 +9268,7 @@
       </w:pPr>
     </w:pPrDefault>
   </w:docDefaults>
-  <w:latentStyles w:defLockedState="0" w:defUIPriority="99" w:defSemiHidden="0" w:defUnhideWhenUsed="0" w:defQFormat="0" w:count="375">
+  <w:latentStyles w:defLockedState="0" w:defUIPriority="99" w:defSemiHidden="0" w:defUnhideWhenUsed="0" w:defQFormat="0" w:count="371">
     <w:lsdException w:name="Normal" w:uiPriority="0" w:qFormat="1"/>
     <w:lsdException w:name="heading 1" w:uiPriority="9" w:qFormat="1"/>
     <w:lsdException w:name="heading 2" w:semiHidden="1" w:uiPriority="9" w:unhideWhenUsed="1" w:qFormat="1"/>
@@ -9792,6 +9374,7 @@
     <w:lsdException w:name="HTML Sample" w:semiHidden="1" w:unhideWhenUsed="1"/>
     <w:lsdException w:name="HTML Typewriter" w:semiHidden="1" w:unhideWhenUsed="1"/>
     <w:lsdException w:name="HTML Variable" w:semiHidden="1" w:unhideWhenUsed="1"/>
+    <w:lsdException w:name="Normal Table" w:semiHidden="1" w:unhideWhenUsed="1"/>
     <w:lsdException w:name="annotation subject" w:semiHidden="1" w:unhideWhenUsed="1"/>
     <w:lsdException w:name="No List" w:semiHidden="1" w:unhideWhenUsed="1"/>
     <w:lsdException w:name="Outline List 1" w:semiHidden="1" w:unhideWhenUsed="1"/>
@@ -9835,8 +9418,10 @@
     <w:lsdException w:name="Table Elegant" w:semiHidden="1" w:unhideWhenUsed="1"/>
     <w:lsdException w:name="Table Professional" w:semiHidden="1" w:unhideWhenUsed="1"/>
     <w:lsdException w:name="Table Subtle 1" w:semiHidden="1" w:unhideWhenUsed="1"/>
+    <w:lsdException w:name="Table Subtle 2" w:semiHidden="1" w:unhideWhenUsed="1"/>
     <w:lsdException w:name="Table Web 1" w:semiHidden="1" w:unhideWhenUsed="1"/>
     <w:lsdException w:name="Table Web 2" w:semiHidden="1" w:unhideWhenUsed="1"/>
+    <w:lsdException w:name="Table Web 3" w:semiHidden="1" w:unhideWhenUsed="1"/>
     <w:lsdException w:name="Balloon Text" w:semiHidden="1" w:unhideWhenUsed="1"/>
     <w:lsdException w:name="Table Grid" w:uiPriority="39"/>
     <w:lsdException w:name="Table Theme" w:semiHidden="1" w:unhideWhenUsed="1"/>
@@ -10055,10 +9640,6 @@
     <w:lsdException w:name="List Table 5 Dark Accent 6" w:uiPriority="50"/>
     <w:lsdException w:name="List Table 6 Colorful Accent 6" w:uiPriority="51"/>
     <w:lsdException w:name="List Table 7 Colorful Accent 6" w:uiPriority="52"/>
-    <w:lsdException w:name="Mention" w:semiHidden="1" w:unhideWhenUsed="1"/>
-    <w:lsdException w:name="Smart Hyperlink" w:semiHidden="1" w:unhideWhenUsed="1"/>
-    <w:lsdException w:name="Hashtag" w:semiHidden="1" w:unhideWhenUsed="1"/>
-    <w:lsdException w:name="Unresolved Mention" w:semiHidden="1" w:unhideWhenUsed="1"/>
   </w:latentStyles>
   <w:style w:type="paragraph" w:default="1" w:styleId="Normal">
     <w:name w:val="Normal"/>

</xml_diff>